<commit_message>
(U)    added diet notes to Thrive in-prog plan
</commit_message>
<xml_diff>
--- a/Suppl/Thrive Fitness Plan.docx
+++ b/Suppl/Thrive Fitness Plan.docx
@@ -25,10 +25,7 @@
         <w:t>Thrive Fitness</w:t>
       </w:r>
       <w:r>
-        <w:t>, Monroe, WA</w:t>
-      </w:r>
-      <w:r>
-        <w:t xml:space="preserve"> (</w:t>
+        <w:t>, Monroe, WA (</w:t>
       </w:r>
       <w:hyperlink r:id="rId8" w:history="1">
         <w:r>
@@ -45,21 +42,11 @@
         <w:tab/>
         <w:t>(</w:t>
       </w:r>
-      <w:r>
-        <w:fldChar w:fldCharType="begin"/>
-      </w:r>
-      <w:r>
-        <w:instrText xml:space="preserve"> DOCPROPERTY  "Revision Date"  \* MERGEFORMAT </w:instrText>
-      </w:r>
-      <w:r>
-        <w:fldChar w:fldCharType="separate"/>
-      </w:r>
-      <w:r>
-        <w:t>1/10/17</w:t>
-      </w:r>
-      <w:r>
-        <w:fldChar w:fldCharType="end"/>
-      </w:r>
+      <w:fldSimple w:instr=" DOCPROPERTY  &quot;Revision Date&quot;  \* MERGEFORMAT ">
+        <w:r>
+          <w:t>1/19/17</w:t>
+        </w:r>
+      </w:fldSimple>
       <w:r>
         <w:t>)</w:t>
       </w:r>
@@ -340,39 +327,15 @@
       </w:r>
       <w:r>
         <w:tab/>
-        <w:t>178.4 lbs (14.</w:t>
-      </w:r>
-      <w:r>
-        <w:t>6</w:t>
-      </w:r>
-      <w:r>
-        <w:t>%)</w:t>
+        <w:t>178.4 lbs (14.6%)</w:t>
       </w:r>
       <w:r>
         <w:tab/>
-        <w:t>152.</w:t>
-      </w:r>
-      <w:r>
-        <w:t>4</w:t>
-      </w:r>
-      <w:r>
-        <w:t xml:space="preserve"> lbs / 26.</w:t>
-      </w:r>
-      <w:r>
-        <w:t>0</w:t>
-      </w:r>
-      <w:r>
-        <w:t xml:space="preserve"> lbs</w:t>
+        <w:t>152.4 lbs / 26.0 lbs</w:t>
       </w:r>
       <w:r>
         <w:tab/>
-        <w:t>(+13</w:t>
-      </w:r>
-      <w:r>
-        <w:t>)  /  (</w:t>
-      </w:r>
-      <w:r>
-        <w:t>-12)</w:t>
+        <w:t>(+13)  /  (-12)</w:t>
       </w:r>
     </w:p>
     <w:p>
@@ -5164,6 +5127,42 @@
       </w:r>
     </w:p>
     <w:p>
+      <w:pPr>
+        <w:rPr>
+          <w:b/>
+        </w:rPr>
+      </w:pPr>
+      <w:r>
+        <w:rPr>
+          <w:b/>
+        </w:rPr>
+        <w:t>Primary Goals</w:t>
+      </w:r>
+    </w:p>
+    <w:p>
+      <w:r>
+        <w:rPr>
+          <w:b/>
+        </w:rPr>
+        <w:t>Secondary Goals</w:t>
+      </w:r>
+    </w:p>
+    <w:p>
+      <w:pPr>
+        <w:pStyle w:val="ListParagraph"/>
+        <w:numPr>
+          <w:ilvl w:val="0"/>
+          <w:numId w:val="26"/>
+        </w:numPr>
+      </w:pPr>
+      <w:r>
+        <w:t xml:space="preserve">Curl 35 </w:t>
+      </w:r>
+      <w:bookmarkStart w:id="0" w:name="_GoBack"/>
+      <w:bookmarkEnd w:id="0"/>
+      <w:r>
+        <w:t>lbs x 6</w:t>
+      </w:r>
       <w:r>
         <w:br w:type="page"/>
       </w:r>
@@ -6230,8 +6229,6 @@
                 <w:color w:val="000000"/>
               </w:rPr>
             </w:pPr>
-            <w:bookmarkStart w:id="0" w:name="_GoBack"/>
-            <w:bookmarkEnd w:id="0"/>
             <w:r>
               <w:rPr>
                 <w:rFonts w:ascii="Calibri" w:eastAsia="Times New Roman" w:hAnsi="Calibri" w:cs="Calibri"/>
@@ -11032,6 +11029,833 @@
       </w:tr>
     </w:tbl>
     <w:p/>
+    <w:p>
+      <w:r>
+        <w:br w:type="page"/>
+      </w:r>
+    </w:p>
+    <w:p>
+      <w:pPr>
+        <w:rPr>
+          <w:b/>
+          <w:sz w:val="36"/>
+          <w:szCs w:val="36"/>
+        </w:rPr>
+      </w:pPr>
+      <w:r>
+        <w:rPr>
+          <w:b/>
+          <w:sz w:val="36"/>
+          <w:szCs w:val="36"/>
+        </w:rPr>
+        <w:lastRenderedPageBreak/>
+        <w:t>Diet &amp; Nutrition Plan</w:t>
+      </w:r>
+    </w:p>
+    <w:p>
+      <w:pPr>
+        <w:jc w:val="both"/>
+        <w:rPr>
+          <w:sz w:val="24"/>
+          <w:szCs w:val="24"/>
+        </w:rPr>
+      </w:pPr>
+      <w:r>
+        <w:rPr>
+          <w:sz w:val="24"/>
+          <w:szCs w:val="24"/>
+        </w:rPr>
+        <w:t>Have a Standard and a Quick set of plans, targeting Standard and leaning on Quick when busy.</w:t>
+      </w:r>
+      <w:r>
+        <w:rPr>
+          <w:sz w:val="24"/>
+          <w:szCs w:val="24"/>
+        </w:rPr>
+        <w:t xml:space="preserve"> Both plans target 2,400 calories per day.</w:t>
+      </w:r>
+    </w:p>
+    <w:p>
+      <w:pPr>
+        <w:rPr>
+          <w:b/>
+          <w:sz w:val="24"/>
+          <w:szCs w:val="24"/>
+        </w:rPr>
+      </w:pPr>
+      <w:r>
+        <w:rPr>
+          <w:b/>
+          <w:sz w:val="24"/>
+          <w:szCs w:val="24"/>
+        </w:rPr>
+        <w:t>Standard (</w:t>
+      </w:r>
+      <w:r>
+        <w:rPr>
+          <w:b/>
+          <w:sz w:val="24"/>
+          <w:szCs w:val="24"/>
+        </w:rPr>
+        <w:t>5</w:t>
+      </w:r>
+      <w:r>
+        <w:rPr>
+          <w:b/>
+          <w:sz w:val="24"/>
+          <w:szCs w:val="24"/>
+        </w:rPr>
+        <w:t xml:space="preserve"> meals)</w:t>
+      </w:r>
+    </w:p>
+    <w:p>
+      <w:pPr>
+        <w:pStyle w:val="ListParagraph"/>
+        <w:numPr>
+          <w:ilvl w:val="0"/>
+          <w:numId w:val="25"/>
+        </w:numPr>
+        <w:rPr>
+          <w:b/>
+          <w:sz w:val="24"/>
+          <w:szCs w:val="24"/>
+        </w:rPr>
+      </w:pPr>
+      <w:r>
+        <w:rPr>
+          <w:sz w:val="24"/>
+          <w:szCs w:val="24"/>
+        </w:rPr>
+        <w:t>Breakfast</w:t>
+      </w:r>
+    </w:p>
+    <w:p>
+      <w:pPr>
+        <w:pStyle w:val="ListParagraph"/>
+        <w:numPr>
+          <w:ilvl w:val="1"/>
+          <w:numId w:val="25"/>
+        </w:numPr>
+        <w:rPr>
+          <w:b/>
+          <w:sz w:val="24"/>
+          <w:szCs w:val="24"/>
+        </w:rPr>
+      </w:pPr>
+      <w:r>
+        <w:rPr>
+          <w:sz w:val="24"/>
+          <w:szCs w:val="24"/>
+        </w:rPr>
+        <w:t>2 Cups Special K Red Berry</w:t>
+      </w:r>
+    </w:p>
+    <w:p>
+      <w:pPr>
+        <w:pStyle w:val="ListParagraph"/>
+        <w:numPr>
+          <w:ilvl w:val="1"/>
+          <w:numId w:val="25"/>
+        </w:numPr>
+        <w:rPr>
+          <w:b/>
+          <w:sz w:val="24"/>
+          <w:szCs w:val="24"/>
+        </w:rPr>
+      </w:pPr>
+      <w:r>
+        <w:rPr>
+          <w:sz w:val="24"/>
+          <w:szCs w:val="24"/>
+        </w:rPr>
+        <w:t>12 oz. non-fat mil</w:t>
+      </w:r>
+    </w:p>
+    <w:p>
+      <w:pPr>
+        <w:pStyle w:val="ListParagraph"/>
+        <w:numPr>
+          <w:ilvl w:val="0"/>
+          <w:numId w:val="25"/>
+        </w:numPr>
+        <w:rPr>
+          <w:b/>
+          <w:sz w:val="24"/>
+          <w:szCs w:val="24"/>
+        </w:rPr>
+      </w:pPr>
+      <w:r>
+        <w:rPr>
+          <w:sz w:val="24"/>
+          <w:szCs w:val="24"/>
+        </w:rPr>
+        <w:t>Lunch I</w:t>
+      </w:r>
+    </w:p>
+    <w:p>
+      <w:pPr>
+        <w:pStyle w:val="ListParagraph"/>
+        <w:numPr>
+          <w:ilvl w:val="1"/>
+          <w:numId w:val="25"/>
+        </w:numPr>
+        <w:rPr>
+          <w:sz w:val="24"/>
+          <w:szCs w:val="24"/>
+        </w:rPr>
+      </w:pPr>
+      <w:r>
+        <w:rPr>
+          <w:sz w:val="24"/>
+          <w:szCs w:val="24"/>
+        </w:rPr>
+        <w:t>28 oz. Juicer (full!)</w:t>
+      </w:r>
+    </w:p>
+    <w:p>
+      <w:pPr>
+        <w:pStyle w:val="ListParagraph"/>
+        <w:numPr>
+          <w:ilvl w:val="0"/>
+          <w:numId w:val="25"/>
+        </w:numPr>
+        <w:rPr>
+          <w:sz w:val="24"/>
+          <w:szCs w:val="24"/>
+        </w:rPr>
+      </w:pPr>
+      <w:r>
+        <w:rPr>
+          <w:sz w:val="24"/>
+          <w:szCs w:val="24"/>
+        </w:rPr>
+        <w:t>Snack</w:t>
+      </w:r>
+    </w:p>
+    <w:p>
+      <w:pPr>
+        <w:pStyle w:val="ListParagraph"/>
+        <w:numPr>
+          <w:ilvl w:val="1"/>
+          <w:numId w:val="25"/>
+        </w:numPr>
+        <w:rPr>
+          <w:sz w:val="24"/>
+          <w:szCs w:val="24"/>
+        </w:rPr>
+      </w:pPr>
+      <w:r>
+        <w:rPr>
+          <w:sz w:val="24"/>
+          <w:szCs w:val="24"/>
+        </w:rPr>
+        <w:t>Granola Bar</w:t>
+      </w:r>
+    </w:p>
+    <w:p>
+      <w:pPr>
+        <w:pStyle w:val="ListParagraph"/>
+        <w:numPr>
+          <w:ilvl w:val="0"/>
+          <w:numId w:val="25"/>
+        </w:numPr>
+        <w:rPr>
+          <w:sz w:val="24"/>
+          <w:szCs w:val="24"/>
+        </w:rPr>
+      </w:pPr>
+      <w:r>
+        <w:rPr>
+          <w:sz w:val="24"/>
+          <w:szCs w:val="24"/>
+        </w:rPr>
+        <w:t>Lunch II</w:t>
+      </w:r>
+    </w:p>
+    <w:p>
+      <w:pPr>
+        <w:pStyle w:val="ListParagraph"/>
+        <w:numPr>
+          <w:ilvl w:val="1"/>
+          <w:numId w:val="25"/>
+        </w:numPr>
+        <w:rPr>
+          <w:sz w:val="24"/>
+          <w:szCs w:val="24"/>
+        </w:rPr>
+      </w:pPr>
+      <w:r>
+        <w:rPr>
+          <w:sz w:val="24"/>
+          <w:szCs w:val="24"/>
+        </w:rPr>
+        <w:t>Turkey Sandwich</w:t>
+      </w:r>
+    </w:p>
+    <w:p>
+      <w:pPr>
+        <w:pStyle w:val="ListParagraph"/>
+        <w:numPr>
+          <w:ilvl w:val="1"/>
+          <w:numId w:val="25"/>
+        </w:numPr>
+        <w:rPr>
+          <w:sz w:val="24"/>
+          <w:szCs w:val="24"/>
+        </w:rPr>
+      </w:pPr>
+      <w:r>
+        <w:rPr>
+          <w:sz w:val="24"/>
+          <w:szCs w:val="24"/>
+        </w:rPr>
+        <w:t>Chips</w:t>
+      </w:r>
+    </w:p>
+    <w:p>
+      <w:pPr>
+        <w:pStyle w:val="ListParagraph"/>
+        <w:numPr>
+          <w:ilvl w:val="0"/>
+          <w:numId w:val="25"/>
+        </w:numPr>
+        <w:rPr>
+          <w:sz w:val="24"/>
+          <w:szCs w:val="24"/>
+        </w:rPr>
+      </w:pPr>
+      <w:r>
+        <w:rPr>
+          <w:sz w:val="24"/>
+          <w:szCs w:val="24"/>
+        </w:rPr>
+        <w:t>Post-Workout Meal</w:t>
+      </w:r>
+    </w:p>
+    <w:p>
+      <w:pPr>
+        <w:pStyle w:val="ListParagraph"/>
+        <w:numPr>
+          <w:ilvl w:val="1"/>
+          <w:numId w:val="25"/>
+        </w:numPr>
+        <w:rPr>
+          <w:sz w:val="24"/>
+          <w:szCs w:val="24"/>
+        </w:rPr>
+      </w:pPr>
+      <w:r>
+        <w:rPr>
+          <w:sz w:val="24"/>
+          <w:szCs w:val="24"/>
+        </w:rPr>
+        <w:t>Protein Shake (2 Scoops)</w:t>
+      </w:r>
+    </w:p>
+    <w:p>
+      <w:pPr>
+        <w:pStyle w:val="ListParagraph"/>
+        <w:numPr>
+          <w:ilvl w:val="1"/>
+          <w:numId w:val="25"/>
+        </w:numPr>
+        <w:rPr>
+          <w:sz w:val="24"/>
+          <w:szCs w:val="24"/>
+        </w:rPr>
+      </w:pPr>
+      <w:r>
+        <w:rPr>
+          <w:sz w:val="24"/>
+          <w:szCs w:val="24"/>
+        </w:rPr>
+        <w:t>Amino Acids</w:t>
+      </w:r>
+    </w:p>
+    <w:p>
+      <w:pPr>
+        <w:pStyle w:val="ListParagraph"/>
+        <w:numPr>
+          <w:ilvl w:val="1"/>
+          <w:numId w:val="25"/>
+        </w:numPr>
+        <w:rPr>
+          <w:sz w:val="24"/>
+          <w:szCs w:val="24"/>
+        </w:rPr>
+      </w:pPr>
+      <w:r>
+        <w:rPr>
+          <w:sz w:val="24"/>
+          <w:szCs w:val="24"/>
+        </w:rPr>
+        <w:t>Almond Milk</w:t>
+      </w:r>
+    </w:p>
+    <w:p>
+      <w:pPr>
+        <w:pStyle w:val="ListParagraph"/>
+        <w:numPr>
+          <w:ilvl w:val="0"/>
+          <w:numId w:val="25"/>
+        </w:numPr>
+        <w:rPr>
+          <w:sz w:val="24"/>
+          <w:szCs w:val="24"/>
+        </w:rPr>
+      </w:pPr>
+      <w:r>
+        <w:rPr>
+          <w:sz w:val="24"/>
+          <w:szCs w:val="24"/>
+        </w:rPr>
+        <w:t>Dinner</w:t>
+      </w:r>
+    </w:p>
+    <w:p>
+      <w:pPr>
+        <w:pStyle w:val="ListParagraph"/>
+        <w:numPr>
+          <w:ilvl w:val="1"/>
+          <w:numId w:val="25"/>
+        </w:numPr>
+        <w:rPr>
+          <w:sz w:val="24"/>
+          <w:szCs w:val="24"/>
+        </w:rPr>
+      </w:pPr>
+      <w:r>
+        <w:rPr>
+          <w:sz w:val="24"/>
+          <w:szCs w:val="24"/>
+        </w:rPr>
+        <w:t>Side Dish (e.g. cottage cheese, yogurt)</w:t>
+      </w:r>
+    </w:p>
+    <w:p>
+      <w:pPr>
+        <w:pStyle w:val="ListParagraph"/>
+        <w:numPr>
+          <w:ilvl w:val="1"/>
+          <w:numId w:val="25"/>
+        </w:numPr>
+        <w:rPr>
+          <w:sz w:val="24"/>
+          <w:szCs w:val="24"/>
+        </w:rPr>
+      </w:pPr>
+      <w:r>
+        <w:rPr>
+          <w:sz w:val="24"/>
+          <w:szCs w:val="24"/>
+        </w:rPr>
+        <w:t>Cooked Vegetables</w:t>
+      </w:r>
+    </w:p>
+    <w:p>
+      <w:pPr>
+        <w:pStyle w:val="ListParagraph"/>
+        <w:numPr>
+          <w:ilvl w:val="1"/>
+          <w:numId w:val="25"/>
+        </w:numPr>
+        <w:rPr>
+          <w:sz w:val="24"/>
+          <w:szCs w:val="24"/>
+        </w:rPr>
+      </w:pPr>
+      <w:r>
+        <w:rPr>
+          <w:sz w:val="24"/>
+          <w:szCs w:val="24"/>
+        </w:rPr>
+        <w:t>Cooked Chicken</w:t>
+      </w:r>
+    </w:p>
+    <w:p>
+      <w:pPr>
+        <w:rPr>
+          <w:b/>
+          <w:sz w:val="24"/>
+          <w:szCs w:val="24"/>
+        </w:rPr>
+      </w:pPr>
+      <w:r>
+        <w:rPr>
+          <w:b/>
+          <w:sz w:val="24"/>
+          <w:szCs w:val="24"/>
+        </w:rPr>
+        <w:t>Quick (</w:t>
+      </w:r>
+      <w:r>
+        <w:rPr>
+          <w:b/>
+          <w:sz w:val="24"/>
+          <w:szCs w:val="24"/>
+        </w:rPr>
+        <w:t>5</w:t>
+      </w:r>
+      <w:r>
+        <w:rPr>
+          <w:b/>
+          <w:sz w:val="24"/>
+          <w:szCs w:val="24"/>
+        </w:rPr>
+        <w:t xml:space="preserve"> meals)</w:t>
+      </w:r>
+    </w:p>
+    <w:p>
+      <w:pPr>
+        <w:pStyle w:val="ListParagraph"/>
+        <w:numPr>
+          <w:ilvl w:val="0"/>
+          <w:numId w:val="24"/>
+        </w:numPr>
+        <w:rPr>
+          <w:b/>
+          <w:sz w:val="24"/>
+          <w:szCs w:val="24"/>
+        </w:rPr>
+      </w:pPr>
+      <w:r>
+        <w:rPr>
+          <w:sz w:val="24"/>
+          <w:szCs w:val="24"/>
+        </w:rPr>
+        <w:t>Breakfast</w:t>
+      </w:r>
+    </w:p>
+    <w:p>
+      <w:pPr>
+        <w:pStyle w:val="ListParagraph"/>
+        <w:numPr>
+          <w:ilvl w:val="1"/>
+          <w:numId w:val="24"/>
+        </w:numPr>
+        <w:rPr>
+          <w:b/>
+          <w:sz w:val="24"/>
+          <w:szCs w:val="24"/>
+        </w:rPr>
+      </w:pPr>
+      <w:r>
+        <w:rPr>
+          <w:sz w:val="24"/>
+          <w:szCs w:val="24"/>
+        </w:rPr>
+        <w:t>2 Cups Special K Red Berry</w:t>
+      </w:r>
+    </w:p>
+    <w:p>
+      <w:pPr>
+        <w:pStyle w:val="ListParagraph"/>
+        <w:numPr>
+          <w:ilvl w:val="1"/>
+          <w:numId w:val="24"/>
+        </w:numPr>
+        <w:rPr>
+          <w:b/>
+          <w:sz w:val="24"/>
+          <w:szCs w:val="24"/>
+        </w:rPr>
+      </w:pPr>
+      <w:r>
+        <w:rPr>
+          <w:sz w:val="24"/>
+          <w:szCs w:val="24"/>
+        </w:rPr>
+        <w:t>12 oz. non-fat mil</w:t>
+      </w:r>
+    </w:p>
+    <w:p>
+      <w:pPr>
+        <w:pStyle w:val="ListParagraph"/>
+        <w:numPr>
+          <w:ilvl w:val="0"/>
+          <w:numId w:val="24"/>
+        </w:numPr>
+        <w:rPr>
+          <w:b/>
+          <w:sz w:val="24"/>
+          <w:szCs w:val="24"/>
+        </w:rPr>
+      </w:pPr>
+      <w:r>
+        <w:rPr>
+          <w:sz w:val="24"/>
+          <w:szCs w:val="24"/>
+        </w:rPr>
+        <w:t>Lunch I</w:t>
+      </w:r>
+    </w:p>
+    <w:p>
+      <w:pPr>
+        <w:pStyle w:val="ListParagraph"/>
+        <w:numPr>
+          <w:ilvl w:val="1"/>
+          <w:numId w:val="24"/>
+        </w:numPr>
+        <w:rPr>
+          <w:b/>
+          <w:sz w:val="24"/>
+          <w:szCs w:val="24"/>
+        </w:rPr>
+      </w:pPr>
+      <w:r>
+        <w:rPr>
+          <w:sz w:val="24"/>
+          <w:szCs w:val="24"/>
+        </w:rPr>
+        <w:t>28 oz. Juicer (full!)</w:t>
+      </w:r>
+    </w:p>
+    <w:p>
+      <w:pPr>
+        <w:pStyle w:val="ListParagraph"/>
+        <w:numPr>
+          <w:ilvl w:val="0"/>
+          <w:numId w:val="24"/>
+        </w:numPr>
+        <w:rPr>
+          <w:b/>
+          <w:sz w:val="24"/>
+          <w:szCs w:val="24"/>
+        </w:rPr>
+      </w:pPr>
+      <w:r>
+        <w:rPr>
+          <w:sz w:val="24"/>
+          <w:szCs w:val="24"/>
+        </w:rPr>
+        <w:t>Snack</w:t>
+      </w:r>
+    </w:p>
+    <w:p>
+      <w:pPr>
+        <w:pStyle w:val="ListParagraph"/>
+        <w:numPr>
+          <w:ilvl w:val="1"/>
+          <w:numId w:val="24"/>
+        </w:numPr>
+        <w:rPr>
+          <w:b/>
+          <w:sz w:val="24"/>
+          <w:szCs w:val="24"/>
+        </w:rPr>
+      </w:pPr>
+      <w:r>
+        <w:rPr>
+          <w:sz w:val="24"/>
+          <w:szCs w:val="24"/>
+        </w:rPr>
+        <w:t>Granola Bar</w:t>
+      </w:r>
+    </w:p>
+    <w:p>
+      <w:pPr>
+        <w:pStyle w:val="ListParagraph"/>
+        <w:numPr>
+          <w:ilvl w:val="0"/>
+          <w:numId w:val="24"/>
+        </w:numPr>
+        <w:rPr>
+          <w:b/>
+          <w:sz w:val="24"/>
+          <w:szCs w:val="24"/>
+        </w:rPr>
+      </w:pPr>
+      <w:r>
+        <w:rPr>
+          <w:sz w:val="24"/>
+          <w:szCs w:val="24"/>
+        </w:rPr>
+        <w:t>Lunch II</w:t>
+      </w:r>
+    </w:p>
+    <w:p>
+      <w:pPr>
+        <w:pStyle w:val="ListParagraph"/>
+        <w:numPr>
+          <w:ilvl w:val="1"/>
+          <w:numId w:val="24"/>
+        </w:numPr>
+        <w:rPr>
+          <w:b/>
+          <w:sz w:val="24"/>
+          <w:szCs w:val="24"/>
+        </w:rPr>
+      </w:pPr>
+      <w:r>
+        <w:rPr>
+          <w:sz w:val="24"/>
+          <w:szCs w:val="24"/>
+        </w:rPr>
+        <w:t>Meal Replacement Shake w/Almond Milk (3 Scoops, 28 oz.)</w:t>
+      </w:r>
+    </w:p>
+    <w:p>
+      <w:pPr>
+        <w:pStyle w:val="ListParagraph"/>
+        <w:numPr>
+          <w:ilvl w:val="0"/>
+          <w:numId w:val="24"/>
+        </w:numPr>
+        <w:rPr>
+          <w:sz w:val="24"/>
+          <w:szCs w:val="24"/>
+        </w:rPr>
+      </w:pPr>
+      <w:r>
+        <w:rPr>
+          <w:sz w:val="24"/>
+          <w:szCs w:val="24"/>
+        </w:rPr>
+        <w:t>Post-Workout Meal</w:t>
+      </w:r>
+    </w:p>
+    <w:p>
+      <w:pPr>
+        <w:pStyle w:val="ListParagraph"/>
+        <w:numPr>
+          <w:ilvl w:val="1"/>
+          <w:numId w:val="24"/>
+        </w:numPr>
+        <w:rPr>
+          <w:sz w:val="24"/>
+          <w:szCs w:val="24"/>
+        </w:rPr>
+      </w:pPr>
+      <w:r>
+        <w:rPr>
+          <w:sz w:val="24"/>
+          <w:szCs w:val="24"/>
+        </w:rPr>
+        <w:t>Protein Shake (2 Scoops)</w:t>
+      </w:r>
+    </w:p>
+    <w:p>
+      <w:pPr>
+        <w:pStyle w:val="ListParagraph"/>
+        <w:numPr>
+          <w:ilvl w:val="1"/>
+          <w:numId w:val="24"/>
+        </w:numPr>
+        <w:rPr>
+          <w:sz w:val="24"/>
+          <w:szCs w:val="24"/>
+        </w:rPr>
+      </w:pPr>
+      <w:r>
+        <w:rPr>
+          <w:sz w:val="24"/>
+          <w:szCs w:val="24"/>
+        </w:rPr>
+        <w:t>Amino Acids</w:t>
+      </w:r>
+    </w:p>
+    <w:p>
+      <w:pPr>
+        <w:pStyle w:val="ListParagraph"/>
+        <w:numPr>
+          <w:ilvl w:val="1"/>
+          <w:numId w:val="24"/>
+        </w:numPr>
+        <w:rPr>
+          <w:sz w:val="24"/>
+          <w:szCs w:val="24"/>
+        </w:rPr>
+      </w:pPr>
+      <w:r>
+        <w:rPr>
+          <w:sz w:val="24"/>
+          <w:szCs w:val="24"/>
+        </w:rPr>
+        <w:t>Almond Milk</w:t>
+      </w:r>
+    </w:p>
+    <w:p>
+      <w:pPr>
+        <w:pStyle w:val="ListParagraph"/>
+        <w:numPr>
+          <w:ilvl w:val="0"/>
+          <w:numId w:val="24"/>
+        </w:numPr>
+        <w:rPr>
+          <w:b/>
+          <w:sz w:val="24"/>
+          <w:szCs w:val="24"/>
+        </w:rPr>
+      </w:pPr>
+      <w:r>
+        <w:rPr>
+          <w:sz w:val="24"/>
+          <w:szCs w:val="24"/>
+        </w:rPr>
+        <w:t>Dinner</w:t>
+      </w:r>
+    </w:p>
+    <w:p>
+      <w:pPr>
+        <w:pStyle w:val="ListParagraph"/>
+        <w:numPr>
+          <w:ilvl w:val="1"/>
+          <w:numId w:val="24"/>
+        </w:numPr>
+        <w:rPr>
+          <w:sz w:val="24"/>
+          <w:szCs w:val="24"/>
+        </w:rPr>
+      </w:pPr>
+      <w:r>
+        <w:rPr>
+          <w:sz w:val="24"/>
+          <w:szCs w:val="24"/>
+        </w:rPr>
+        <w:t>Yogurt</w:t>
+      </w:r>
+    </w:p>
+    <w:p>
+      <w:pPr>
+        <w:pStyle w:val="ListParagraph"/>
+        <w:numPr>
+          <w:ilvl w:val="1"/>
+          <w:numId w:val="24"/>
+        </w:numPr>
+        <w:rPr>
+          <w:b/>
+          <w:sz w:val="24"/>
+          <w:szCs w:val="24"/>
+        </w:rPr>
+      </w:pPr>
+      <w:r>
+        <w:rPr>
+          <w:sz w:val="24"/>
+          <w:szCs w:val="24"/>
+        </w:rPr>
+        <w:t>TV Dinner</w:t>
+      </w:r>
+    </w:p>
+    <w:p>
+      <w:pPr>
+        <w:pStyle w:val="ListParagraph"/>
+        <w:numPr>
+          <w:ilvl w:val="1"/>
+          <w:numId w:val="24"/>
+        </w:numPr>
+        <w:rPr>
+          <w:sz w:val="24"/>
+          <w:szCs w:val="24"/>
+        </w:rPr>
+      </w:pPr>
+      <w:r>
+        <w:rPr>
+          <w:sz w:val="24"/>
+          <w:szCs w:val="24"/>
+        </w:rPr>
+        <w:t>Bread</w:t>
+      </w:r>
+    </w:p>
     <w:sectPr>
       <w:type w:val="continuous"/>
       <w:pgSz w:w="12240" w:h="15840"/>
@@ -11099,7 +11923,7 @@
       <w:rPr>
         <w:noProof/>
       </w:rPr>
-      <w:t>4</w:t>
+      <w:t>1</w:t>
     </w:r>
     <w:r>
       <w:fldChar w:fldCharType="end"/>
@@ -11107,27 +11931,14 @@
     <w:r>
       <w:t xml:space="preserve"> of </w:t>
     </w:r>
-    <w:r>
-      <w:fldChar w:fldCharType="begin"/>
-    </w:r>
-    <w:r>
-      <w:instrText xml:space="preserve"> NUMPAGES   \* MERGEFORMAT </w:instrText>
-    </w:r>
-    <w:r>
-      <w:fldChar w:fldCharType="separate"/>
-    </w:r>
-    <w:r>
-      <w:rPr>
-        <w:noProof/>
-      </w:rPr>
-      <w:t>6</w:t>
-    </w:r>
-    <w:r>
-      <w:rPr>
-        <w:noProof/>
-      </w:rPr>
-      <w:fldChar w:fldCharType="end"/>
-    </w:r>
+    <w:fldSimple w:instr=" NUMPAGES   \* MERGEFORMAT ">
+      <w:r>
+        <w:rPr>
+          <w:noProof/>
+        </w:rPr>
+        <w:t>7</w:t>
+      </w:r>
+    </w:fldSimple>
     <w:r>
       <w:ptab w:relativeTo="margin" w:alignment="right" w:leader="none"/>
     </w:r>
@@ -11137,21 +11948,11 @@
     <w:r>
       <w:t xml:space="preserve">Revision </w:t>
     </w:r>
-    <w:r>
-      <w:fldChar w:fldCharType="begin"/>
-    </w:r>
-    <w:r>
-      <w:instrText xml:space="preserve"> DOCPROPERTY  "Revision Number"  \* MERGEFORMAT </w:instrText>
-    </w:r>
-    <w:r>
-      <w:fldChar w:fldCharType="separate"/>
-    </w:r>
-    <w:r>
-      <w:t>4.0</w:t>
-    </w:r>
-    <w:r>
-      <w:fldChar w:fldCharType="end"/>
-    </w:r>
+    <w:fldSimple w:instr=" DOCPROPERTY  &quot;Revision Number&quot;  \* MERGEFORMAT ">
+      <w:r>
+        <w:t>4.1</w:t>
+      </w:r>
+    </w:fldSimple>
   </w:p>
 </w:ftr>
 </file>
@@ -13085,6 +13886,232 @@
     </w:lvl>
   </w:abstractNum>
   <w:abstractNum w:abstractNumId="17" w15:restartNumberingAfterBreak="0">
+    <w:nsid w:val="548A6EB9"/>
+    <w:multiLevelType w:val="hybridMultilevel"/>
+    <w:tmpl w:val="0978A3A8"/>
+    <w:lvl w:ilvl="0" w:tplc="04090001">
+      <w:start w:val="1"/>
+      <w:numFmt w:val="bullet"/>
+      <w:lvlText w:val=""/>
+      <w:lvlJc w:val="left"/>
+      <w:pPr>
+        <w:ind w:left="360" w:hanging="360"/>
+      </w:pPr>
+      <w:rPr>
+        <w:rFonts w:ascii="Symbol" w:hAnsi="Symbol" w:hint="default"/>
+      </w:rPr>
+    </w:lvl>
+    <w:lvl w:ilvl="1" w:tplc="04090003" w:tentative="1">
+      <w:start w:val="1"/>
+      <w:numFmt w:val="bullet"/>
+      <w:lvlText w:val="o"/>
+      <w:lvlJc w:val="left"/>
+      <w:pPr>
+        <w:ind w:left="1080" w:hanging="360"/>
+      </w:pPr>
+      <w:rPr>
+        <w:rFonts w:ascii="Courier New" w:hAnsi="Courier New" w:cs="Courier New" w:hint="default"/>
+      </w:rPr>
+    </w:lvl>
+    <w:lvl w:ilvl="2" w:tplc="04090005" w:tentative="1">
+      <w:start w:val="1"/>
+      <w:numFmt w:val="bullet"/>
+      <w:lvlText w:val=""/>
+      <w:lvlJc w:val="left"/>
+      <w:pPr>
+        <w:ind w:left="1800" w:hanging="360"/>
+      </w:pPr>
+      <w:rPr>
+        <w:rFonts w:ascii="Wingdings" w:hAnsi="Wingdings" w:hint="default"/>
+      </w:rPr>
+    </w:lvl>
+    <w:lvl w:ilvl="3" w:tplc="04090001" w:tentative="1">
+      <w:start w:val="1"/>
+      <w:numFmt w:val="bullet"/>
+      <w:lvlText w:val=""/>
+      <w:lvlJc w:val="left"/>
+      <w:pPr>
+        <w:ind w:left="2520" w:hanging="360"/>
+      </w:pPr>
+      <w:rPr>
+        <w:rFonts w:ascii="Symbol" w:hAnsi="Symbol" w:hint="default"/>
+      </w:rPr>
+    </w:lvl>
+    <w:lvl w:ilvl="4" w:tplc="04090003" w:tentative="1">
+      <w:start w:val="1"/>
+      <w:numFmt w:val="bullet"/>
+      <w:lvlText w:val="o"/>
+      <w:lvlJc w:val="left"/>
+      <w:pPr>
+        <w:ind w:left="3240" w:hanging="360"/>
+      </w:pPr>
+      <w:rPr>
+        <w:rFonts w:ascii="Courier New" w:hAnsi="Courier New" w:cs="Courier New" w:hint="default"/>
+      </w:rPr>
+    </w:lvl>
+    <w:lvl w:ilvl="5" w:tplc="04090005" w:tentative="1">
+      <w:start w:val="1"/>
+      <w:numFmt w:val="bullet"/>
+      <w:lvlText w:val=""/>
+      <w:lvlJc w:val="left"/>
+      <w:pPr>
+        <w:ind w:left="3960" w:hanging="360"/>
+      </w:pPr>
+      <w:rPr>
+        <w:rFonts w:ascii="Wingdings" w:hAnsi="Wingdings" w:hint="default"/>
+      </w:rPr>
+    </w:lvl>
+    <w:lvl w:ilvl="6" w:tplc="04090001" w:tentative="1">
+      <w:start w:val="1"/>
+      <w:numFmt w:val="bullet"/>
+      <w:lvlText w:val=""/>
+      <w:lvlJc w:val="left"/>
+      <w:pPr>
+        <w:ind w:left="4680" w:hanging="360"/>
+      </w:pPr>
+      <w:rPr>
+        <w:rFonts w:ascii="Symbol" w:hAnsi="Symbol" w:hint="default"/>
+      </w:rPr>
+    </w:lvl>
+    <w:lvl w:ilvl="7" w:tplc="04090003" w:tentative="1">
+      <w:start w:val="1"/>
+      <w:numFmt w:val="bullet"/>
+      <w:lvlText w:val="o"/>
+      <w:lvlJc w:val="left"/>
+      <w:pPr>
+        <w:ind w:left="5400" w:hanging="360"/>
+      </w:pPr>
+      <w:rPr>
+        <w:rFonts w:ascii="Courier New" w:hAnsi="Courier New" w:cs="Courier New" w:hint="default"/>
+      </w:rPr>
+    </w:lvl>
+    <w:lvl w:ilvl="8" w:tplc="04090005" w:tentative="1">
+      <w:start w:val="1"/>
+      <w:numFmt w:val="bullet"/>
+      <w:lvlText w:val=""/>
+      <w:lvlJc w:val="left"/>
+      <w:pPr>
+        <w:ind w:left="6120" w:hanging="360"/>
+      </w:pPr>
+      <w:rPr>
+        <w:rFonts w:ascii="Wingdings" w:hAnsi="Wingdings" w:hint="default"/>
+      </w:rPr>
+    </w:lvl>
+  </w:abstractNum>
+  <w:abstractNum w:abstractNumId="18" w15:restartNumberingAfterBreak="0">
+    <w:nsid w:val="56413458"/>
+    <w:multiLevelType w:val="hybridMultilevel"/>
+    <w:tmpl w:val="8C087254"/>
+    <w:lvl w:ilvl="0" w:tplc="04090001">
+      <w:start w:val="1"/>
+      <w:numFmt w:val="bullet"/>
+      <w:lvlText w:val=""/>
+      <w:lvlJc w:val="left"/>
+      <w:pPr>
+        <w:ind w:left="360" w:hanging="360"/>
+      </w:pPr>
+      <w:rPr>
+        <w:rFonts w:ascii="Symbol" w:hAnsi="Symbol" w:hint="default"/>
+      </w:rPr>
+    </w:lvl>
+    <w:lvl w:ilvl="1" w:tplc="04090003">
+      <w:start w:val="1"/>
+      <w:numFmt w:val="bullet"/>
+      <w:lvlText w:val="o"/>
+      <w:lvlJc w:val="left"/>
+      <w:pPr>
+        <w:ind w:left="1080" w:hanging="360"/>
+      </w:pPr>
+      <w:rPr>
+        <w:rFonts w:ascii="Courier New" w:hAnsi="Courier New" w:cs="Courier New" w:hint="default"/>
+      </w:rPr>
+    </w:lvl>
+    <w:lvl w:ilvl="2" w:tplc="04090005" w:tentative="1">
+      <w:start w:val="1"/>
+      <w:numFmt w:val="bullet"/>
+      <w:lvlText w:val=""/>
+      <w:lvlJc w:val="left"/>
+      <w:pPr>
+        <w:ind w:left="1800" w:hanging="360"/>
+      </w:pPr>
+      <w:rPr>
+        <w:rFonts w:ascii="Wingdings" w:hAnsi="Wingdings" w:hint="default"/>
+      </w:rPr>
+    </w:lvl>
+    <w:lvl w:ilvl="3" w:tplc="04090001" w:tentative="1">
+      <w:start w:val="1"/>
+      <w:numFmt w:val="bullet"/>
+      <w:lvlText w:val=""/>
+      <w:lvlJc w:val="left"/>
+      <w:pPr>
+        <w:ind w:left="2520" w:hanging="360"/>
+      </w:pPr>
+      <w:rPr>
+        <w:rFonts w:ascii="Symbol" w:hAnsi="Symbol" w:hint="default"/>
+      </w:rPr>
+    </w:lvl>
+    <w:lvl w:ilvl="4" w:tplc="04090003" w:tentative="1">
+      <w:start w:val="1"/>
+      <w:numFmt w:val="bullet"/>
+      <w:lvlText w:val="o"/>
+      <w:lvlJc w:val="left"/>
+      <w:pPr>
+        <w:ind w:left="3240" w:hanging="360"/>
+      </w:pPr>
+      <w:rPr>
+        <w:rFonts w:ascii="Courier New" w:hAnsi="Courier New" w:cs="Courier New" w:hint="default"/>
+      </w:rPr>
+    </w:lvl>
+    <w:lvl w:ilvl="5" w:tplc="04090005" w:tentative="1">
+      <w:start w:val="1"/>
+      <w:numFmt w:val="bullet"/>
+      <w:lvlText w:val=""/>
+      <w:lvlJc w:val="left"/>
+      <w:pPr>
+        <w:ind w:left="3960" w:hanging="360"/>
+      </w:pPr>
+      <w:rPr>
+        <w:rFonts w:ascii="Wingdings" w:hAnsi="Wingdings" w:hint="default"/>
+      </w:rPr>
+    </w:lvl>
+    <w:lvl w:ilvl="6" w:tplc="04090001" w:tentative="1">
+      <w:start w:val="1"/>
+      <w:numFmt w:val="bullet"/>
+      <w:lvlText w:val=""/>
+      <w:lvlJc w:val="left"/>
+      <w:pPr>
+        <w:ind w:left="4680" w:hanging="360"/>
+      </w:pPr>
+      <w:rPr>
+        <w:rFonts w:ascii="Symbol" w:hAnsi="Symbol" w:hint="default"/>
+      </w:rPr>
+    </w:lvl>
+    <w:lvl w:ilvl="7" w:tplc="04090003" w:tentative="1">
+      <w:start w:val="1"/>
+      <w:numFmt w:val="bullet"/>
+      <w:lvlText w:val="o"/>
+      <w:lvlJc w:val="left"/>
+      <w:pPr>
+        <w:ind w:left="5400" w:hanging="360"/>
+      </w:pPr>
+      <w:rPr>
+        <w:rFonts w:ascii="Courier New" w:hAnsi="Courier New" w:cs="Courier New" w:hint="default"/>
+      </w:rPr>
+    </w:lvl>
+    <w:lvl w:ilvl="8" w:tplc="04090005" w:tentative="1">
+      <w:start w:val="1"/>
+      <w:numFmt w:val="bullet"/>
+      <w:lvlText w:val=""/>
+      <w:lvlJc w:val="left"/>
+      <w:pPr>
+        <w:ind w:left="6120" w:hanging="360"/>
+      </w:pPr>
+      <w:rPr>
+        <w:rFonts w:ascii="Wingdings" w:hAnsi="Wingdings" w:hint="default"/>
+      </w:rPr>
+    </w:lvl>
+  </w:abstractNum>
+  <w:abstractNum w:abstractNumId="19" w15:restartNumberingAfterBreak="0">
     <w:nsid w:val="59A022E7"/>
     <w:multiLevelType w:val="hybridMultilevel"/>
     <w:tmpl w:val="7AEAFC9E"/>
@@ -13197,7 +14224,7 @@
       </w:rPr>
     </w:lvl>
   </w:abstractNum>
-  <w:abstractNum w:abstractNumId="18" w15:restartNumberingAfterBreak="0">
+  <w:abstractNum w:abstractNumId="20" w15:restartNumberingAfterBreak="0">
     <w:nsid w:val="668678FC"/>
     <w:multiLevelType w:val="hybridMultilevel"/>
     <w:tmpl w:val="38F6948C"/>
@@ -13310,7 +14337,120 @@
       </w:rPr>
     </w:lvl>
   </w:abstractNum>
-  <w:abstractNum w:abstractNumId="19" w15:restartNumberingAfterBreak="0">
+  <w:abstractNum w:abstractNumId="21" w15:restartNumberingAfterBreak="0">
+    <w:nsid w:val="69221C3C"/>
+    <w:multiLevelType w:val="hybridMultilevel"/>
+    <w:tmpl w:val="DBD2CBD2"/>
+    <w:lvl w:ilvl="0" w:tplc="04090001">
+      <w:start w:val="1"/>
+      <w:numFmt w:val="bullet"/>
+      <w:lvlText w:val=""/>
+      <w:lvlJc w:val="left"/>
+      <w:pPr>
+        <w:ind w:left="720" w:hanging="360"/>
+      </w:pPr>
+      <w:rPr>
+        <w:rFonts w:ascii="Symbol" w:hAnsi="Symbol" w:hint="default"/>
+      </w:rPr>
+    </w:lvl>
+    <w:lvl w:ilvl="1" w:tplc="04090003">
+      <w:start w:val="1"/>
+      <w:numFmt w:val="bullet"/>
+      <w:lvlText w:val="o"/>
+      <w:lvlJc w:val="left"/>
+      <w:pPr>
+        <w:ind w:left="1440" w:hanging="360"/>
+      </w:pPr>
+      <w:rPr>
+        <w:rFonts w:ascii="Courier New" w:hAnsi="Courier New" w:cs="Courier New" w:hint="default"/>
+      </w:rPr>
+    </w:lvl>
+    <w:lvl w:ilvl="2" w:tplc="04090005" w:tentative="1">
+      <w:start w:val="1"/>
+      <w:numFmt w:val="bullet"/>
+      <w:lvlText w:val=""/>
+      <w:lvlJc w:val="left"/>
+      <w:pPr>
+        <w:ind w:left="2160" w:hanging="360"/>
+      </w:pPr>
+      <w:rPr>
+        <w:rFonts w:ascii="Wingdings" w:hAnsi="Wingdings" w:hint="default"/>
+      </w:rPr>
+    </w:lvl>
+    <w:lvl w:ilvl="3" w:tplc="04090001" w:tentative="1">
+      <w:start w:val="1"/>
+      <w:numFmt w:val="bullet"/>
+      <w:lvlText w:val=""/>
+      <w:lvlJc w:val="left"/>
+      <w:pPr>
+        <w:ind w:left="2880" w:hanging="360"/>
+      </w:pPr>
+      <w:rPr>
+        <w:rFonts w:ascii="Symbol" w:hAnsi="Symbol" w:hint="default"/>
+      </w:rPr>
+    </w:lvl>
+    <w:lvl w:ilvl="4" w:tplc="04090003" w:tentative="1">
+      <w:start w:val="1"/>
+      <w:numFmt w:val="bullet"/>
+      <w:lvlText w:val="o"/>
+      <w:lvlJc w:val="left"/>
+      <w:pPr>
+        <w:ind w:left="3600" w:hanging="360"/>
+      </w:pPr>
+      <w:rPr>
+        <w:rFonts w:ascii="Courier New" w:hAnsi="Courier New" w:cs="Courier New" w:hint="default"/>
+      </w:rPr>
+    </w:lvl>
+    <w:lvl w:ilvl="5" w:tplc="04090005" w:tentative="1">
+      <w:start w:val="1"/>
+      <w:numFmt w:val="bullet"/>
+      <w:lvlText w:val=""/>
+      <w:lvlJc w:val="left"/>
+      <w:pPr>
+        <w:ind w:left="4320" w:hanging="360"/>
+      </w:pPr>
+      <w:rPr>
+        <w:rFonts w:ascii="Wingdings" w:hAnsi="Wingdings" w:hint="default"/>
+      </w:rPr>
+    </w:lvl>
+    <w:lvl w:ilvl="6" w:tplc="04090001" w:tentative="1">
+      <w:start w:val="1"/>
+      <w:numFmt w:val="bullet"/>
+      <w:lvlText w:val=""/>
+      <w:lvlJc w:val="left"/>
+      <w:pPr>
+        <w:ind w:left="5040" w:hanging="360"/>
+      </w:pPr>
+      <w:rPr>
+        <w:rFonts w:ascii="Symbol" w:hAnsi="Symbol" w:hint="default"/>
+      </w:rPr>
+    </w:lvl>
+    <w:lvl w:ilvl="7" w:tplc="04090003" w:tentative="1">
+      <w:start w:val="1"/>
+      <w:numFmt w:val="bullet"/>
+      <w:lvlText w:val="o"/>
+      <w:lvlJc w:val="left"/>
+      <w:pPr>
+        <w:ind w:left="5760" w:hanging="360"/>
+      </w:pPr>
+      <w:rPr>
+        <w:rFonts w:ascii="Courier New" w:hAnsi="Courier New" w:cs="Courier New" w:hint="default"/>
+      </w:rPr>
+    </w:lvl>
+    <w:lvl w:ilvl="8" w:tplc="04090005" w:tentative="1">
+      <w:start w:val="1"/>
+      <w:numFmt w:val="bullet"/>
+      <w:lvlText w:val=""/>
+      <w:lvlJc w:val="left"/>
+      <w:pPr>
+        <w:ind w:left="6480" w:hanging="360"/>
+      </w:pPr>
+      <w:rPr>
+        <w:rFonts w:ascii="Wingdings" w:hAnsi="Wingdings" w:hint="default"/>
+      </w:rPr>
+    </w:lvl>
+  </w:abstractNum>
+  <w:abstractNum w:abstractNumId="22" w15:restartNumberingAfterBreak="0">
     <w:nsid w:val="6CA83C11"/>
     <w:multiLevelType w:val="hybridMultilevel"/>
     <w:tmpl w:val="87A8C8C0"/>
@@ -13422,7 +14562,7 @@
       </w:rPr>
     </w:lvl>
   </w:abstractNum>
-  <w:abstractNum w:abstractNumId="20" w15:restartNumberingAfterBreak="0">
+  <w:abstractNum w:abstractNumId="23" w15:restartNumberingAfterBreak="0">
     <w:nsid w:val="6E5215E4"/>
     <w:multiLevelType w:val="hybridMultilevel"/>
     <w:tmpl w:val="102A7792"/>
@@ -13535,7 +14675,7 @@
       </w:rPr>
     </w:lvl>
   </w:abstractNum>
-  <w:abstractNum w:abstractNumId="21" w15:restartNumberingAfterBreak="0">
+  <w:abstractNum w:abstractNumId="24" w15:restartNumberingAfterBreak="0">
     <w:nsid w:val="713E3820"/>
     <w:multiLevelType w:val="hybridMultilevel"/>
     <w:tmpl w:val="ED02E830"/>
@@ -13647,7 +14787,7 @@
       </w:rPr>
     </w:lvl>
   </w:abstractNum>
-  <w:abstractNum w:abstractNumId="22" w15:restartNumberingAfterBreak="0">
+  <w:abstractNum w:abstractNumId="25" w15:restartNumberingAfterBreak="0">
     <w:nsid w:val="72CE273B"/>
     <w:multiLevelType w:val="hybridMultilevel"/>
     <w:tmpl w:val="094886AA"/>
@@ -13764,10 +14904,10 @@
     <w:abstractNumId w:val="9"/>
   </w:num>
   <w:num w:numId="2">
-    <w:abstractNumId w:val="22"/>
+    <w:abstractNumId w:val="25"/>
   </w:num>
   <w:num w:numId="3">
-    <w:abstractNumId w:val="20"/>
+    <w:abstractNumId w:val="23"/>
   </w:num>
   <w:num w:numId="4">
     <w:abstractNumId w:val="12"/>
@@ -13779,7 +14919,7 @@
     <w:abstractNumId w:val="1"/>
   </w:num>
   <w:num w:numId="7">
-    <w:abstractNumId w:val="21"/>
+    <w:abstractNumId w:val="24"/>
   </w:num>
   <w:num w:numId="8">
     <w:abstractNumId w:val="10"/>
@@ -13800,7 +14940,7 @@
     <w:abstractNumId w:val="16"/>
   </w:num>
   <w:num w:numId="14">
-    <w:abstractNumId w:val="19"/>
+    <w:abstractNumId w:val="22"/>
   </w:num>
   <w:num w:numId="15">
     <w:abstractNumId w:val="6"/>
@@ -13821,13 +14961,22 @@
     <w:abstractNumId w:val="0"/>
   </w:num>
   <w:num w:numId="21">
-    <w:abstractNumId w:val="17"/>
+    <w:abstractNumId w:val="19"/>
   </w:num>
   <w:num w:numId="22">
     <w:abstractNumId w:val="14"/>
   </w:num>
   <w:num w:numId="23">
+    <w:abstractNumId w:val="20"/>
+  </w:num>
+  <w:num w:numId="24">
     <w:abstractNumId w:val="18"/>
+  </w:num>
+  <w:num w:numId="25">
+    <w:abstractNumId w:val="21"/>
+  </w:num>
+  <w:num w:numId="26">
+    <w:abstractNumId w:val="17"/>
   </w:num>
 </w:numbering>
 </file>
@@ -14232,6 +15381,7 @@
   <w:style w:type="character" w:default="1" w:styleId="DefaultParagraphFont">
     <w:name w:val="Default Paragraph Font"/>
     <w:uiPriority w:val="1"/>
+    <w:semiHidden/>
     <w:unhideWhenUsed/>
   </w:style>
   <w:style w:type="table" w:default="1" w:styleId="TableNormal">
@@ -14654,7 +15804,7 @@
 </file>
 
 <file path=customXml/itemProps1.xml><?xml version="1.0" encoding="utf-8"?>
-<ds:datastoreItem xmlns:ds="http://schemas.openxmlformats.org/officeDocument/2006/customXml" ds:itemID="{D7C072BD-4B86-41DB-83DB-51FEEF376FCD}">
+<ds:datastoreItem xmlns:ds="http://schemas.openxmlformats.org/officeDocument/2006/customXml" ds:itemID="{F8E7A707-8FA4-4E31-8251-1D14E7A9C3BD}">
   <ds:schemaRefs>
     <ds:schemaRef ds:uri="http://schemas.openxmlformats.org/officeDocument/2006/bibliography"/>
   </ds:schemaRefs>

</xml_diff>

<commit_message>
(+)    small updates to plan
</commit_message>
<xml_diff>
--- a/Suppl/Thrive Fitness Plan.docx
+++ b/Suppl/Thrive Fitness Plan.docx
@@ -42,11 +42,21 @@
         <w:tab/>
         <w:t>(</w:t>
       </w:r>
-      <w:fldSimple w:instr=" DOCPROPERTY  &quot;Revision Date&quot;  \* MERGEFORMAT ">
-        <w:r>
-          <w:t>1/29/17</w:t>
-        </w:r>
-      </w:fldSimple>
+      <w:r>
+        <w:fldChar w:fldCharType="begin"/>
+      </w:r>
+      <w:r>
+        <w:instrText xml:space="preserve"> DOCPROPERTY  "Revision Date"  \* MERGEFORMAT </w:instrText>
+      </w:r>
+      <w:r>
+        <w:fldChar w:fldCharType="separate"/>
+      </w:r>
+      <w:r>
+        <w:t>1/31/17</w:t>
+      </w:r>
+      <w:r>
+        <w:fldChar w:fldCharType="end"/>
+      </w:r>
       <w:r>
         <w:t>)</w:t>
       </w:r>
@@ -590,7 +600,7 @@
           <w:sz w:val="28"/>
           <w:szCs w:val="28"/>
         </w:rPr>
-        <w:t>Growth</w:t>
+        <w:t>Beginning to Gro</w:t>
       </w:r>
       <w:r>
         <w:rPr>
@@ -598,7 +608,15 @@
           <w:sz w:val="28"/>
           <w:szCs w:val="28"/>
         </w:rPr>
-        <w:t xml:space="preserve"> at Thrive, Round Two</w:t>
+        <w:t>w</w:t>
+      </w:r>
+      <w:r>
+        <w:rPr>
+          <w:b/>
+          <w:sz w:val="28"/>
+          <w:szCs w:val="28"/>
+        </w:rPr>
+        <w:t>, Round Two</w:t>
       </w:r>
     </w:p>
     <w:p>
@@ -717,8 +735,43 @@
     </w:p>
     <w:p>
       <w:r>
-        <w:t>Each session will include the following cardio:</w:t>
-      </w:r>
+        <w:t>Each session w</w:t>
+      </w:r>
+      <w:r>
+        <w:t>ill include the following</w:t>
+      </w:r>
+      <w:r>
+        <w:t>:</w:t>
+      </w:r>
+    </w:p>
+    <w:p>
+      <w:pPr>
+        <w:pStyle w:val="ListParagraph"/>
+        <w:numPr>
+          <w:ilvl w:val="0"/>
+          <w:numId w:val="19"/>
+        </w:numPr>
+      </w:pPr>
+      <w:r>
+        <w:t>Completion of the Stretching Routine</w:t>
+      </w:r>
+    </w:p>
+    <w:p>
+      <w:pPr>
+        <w:pStyle w:val="ListParagraph"/>
+        <w:numPr>
+          <w:ilvl w:val="0"/>
+          <w:numId w:val="19"/>
+        </w:numPr>
+      </w:pPr>
+      <w:r>
+        <w:t xml:space="preserve">Pre: 3 Pullup holds to </w:t>
+      </w:r>
+      <w:r>
+        <w:t>drop</w:t>
+      </w:r>
+      <w:bookmarkStart w:id="0" w:name="_GoBack"/>
+      <w:bookmarkEnd w:id="0"/>
     </w:p>
     <w:p>
       <w:pPr>
@@ -1283,8 +1336,6 @@
         </w:rPr>
         <w:t>Opens</w:t>
       </w:r>
-      <w:bookmarkStart w:id="0" w:name="_GoBack"/>
-      <w:bookmarkEnd w:id="0"/>
     </w:p>
     <w:p>
       <w:pPr>
@@ -1301,7 +1352,27 @@
         <w:rPr>
           <w:rFonts w:eastAsia="ArialMT" w:cstheme="minorHAnsi"/>
         </w:rPr>
-        <w:t>Identify Diet and Routine, insert into doc and begin</w:t>
+        <w:t>St</w:t>
+      </w:r>
+      <w:r>
+        <w:rPr>
+          <w:rFonts w:eastAsia="ArialMT" w:cstheme="minorHAnsi"/>
+        </w:rPr>
+        <w:t xml:space="preserve">retch </w:t>
+      </w:r>
+      <w:proofErr w:type="spellStart"/>
+      <w:r>
+        <w:rPr>
+          <w:rFonts w:eastAsia="ArialMT" w:cstheme="minorHAnsi"/>
+        </w:rPr>
+        <w:t>everyday</w:t>
+      </w:r>
+      <w:proofErr w:type="spellEnd"/>
+      <w:r>
+        <w:rPr>
+          <w:rFonts w:eastAsia="ArialMT" w:cstheme="minorHAnsi"/>
+        </w:rPr>
+        <w:t>, no matter what!</w:t>
       </w:r>
     </w:p>
     <w:p>
@@ -1319,7 +1390,7 @@
         <w:rPr>
           <w:rFonts w:eastAsia="ArialMT" w:cstheme="minorHAnsi"/>
         </w:rPr>
-        <w:t>List out lifts into lifting section</w:t>
+        <w:t>Identify Diet and Routine, insert into doc and begin</w:t>
       </w:r>
     </w:p>
     <w:p>
@@ -1337,7 +1408,58 @@
         <w:rPr>
           <w:rFonts w:eastAsia="ArialMT" w:cstheme="minorHAnsi"/>
         </w:rPr>
+        <w:t>List out lifts into lifting section</w:t>
+      </w:r>
+    </w:p>
+    <w:p>
+      <w:pPr>
+        <w:pStyle w:val="ListParagraph"/>
+        <w:numPr>
+          <w:ilvl w:val="0"/>
+          <w:numId w:val="35"/>
+        </w:numPr>
+        <w:rPr>
+          <w:rFonts w:eastAsia="ArialMT" w:cstheme="minorHAnsi"/>
+        </w:rPr>
+      </w:pPr>
+      <w:r>
+        <w:rPr>
+          <w:rFonts w:eastAsia="ArialMT" w:cstheme="minorHAnsi"/>
+        </w:rPr>
         <w:t>Complete all remaining sections :)!</w:t>
+      </w:r>
+    </w:p>
+    <w:p>
+      <w:pPr>
+        <w:rPr>
+          <w:rFonts w:eastAsia="ArialMT" w:cstheme="minorHAnsi"/>
+          <w:b/>
+        </w:rPr>
+      </w:pPr>
+      <w:r>
+        <w:rPr>
+          <w:rFonts w:eastAsia="ArialMT" w:cstheme="minorHAnsi"/>
+          <w:b/>
+        </w:rPr>
+        <w:t>Longer Term Opens</w:t>
+      </w:r>
+    </w:p>
+    <w:p>
+      <w:pPr>
+        <w:pStyle w:val="ListParagraph"/>
+        <w:numPr>
+          <w:ilvl w:val="0"/>
+          <w:numId w:val="36"/>
+        </w:numPr>
+        <w:rPr>
+          <w:rFonts w:eastAsia="ArialMT" w:cstheme="minorHAnsi"/>
+        </w:rPr>
+      </w:pPr>
+      <w:r>
+        <w:rPr>
+          <w:rFonts w:eastAsia="ArialMT" w:cstheme="minorHAnsi"/>
+        </w:rPr>
+        <w:t>Visit a chiropractor, get an evaluation. Setup a periodic visit here, the longer term benefits are profound!</w:t>
       </w:r>
     </w:p>
     <w:p>
@@ -2700,14 +2822,27 @@
     <w:r>
       <w:t xml:space="preserve"> of </w:t>
     </w:r>
-    <w:fldSimple w:instr=" NUMPAGES   \* MERGEFORMAT ">
-      <w:r>
-        <w:rPr>
-          <w:noProof/>
-        </w:rPr>
-        <w:t>3</w:t>
-      </w:r>
-    </w:fldSimple>
+    <w:r>
+      <w:fldChar w:fldCharType="begin"/>
+    </w:r>
+    <w:r>
+      <w:instrText xml:space="preserve"> NUMPAGES   \* MERGEFORMAT </w:instrText>
+    </w:r>
+    <w:r>
+      <w:fldChar w:fldCharType="separate"/>
+    </w:r>
+    <w:r>
+      <w:rPr>
+        <w:noProof/>
+      </w:rPr>
+      <w:t>3</w:t>
+    </w:r>
+    <w:r>
+      <w:rPr>
+        <w:noProof/>
+      </w:rPr>
+      <w:fldChar w:fldCharType="end"/>
+    </w:r>
     <w:r>
       <w:ptab w:relativeTo="margin" w:alignment="right" w:leader="none"/>
     </w:r>
@@ -2717,11 +2852,21 @@
     <w:r>
       <w:t xml:space="preserve">Revision </w:t>
     </w:r>
-    <w:fldSimple w:instr=" DOCPROPERTY  &quot;Revision Number&quot;  \* MERGEFORMAT ">
-      <w:r>
-        <w:t>4.2.0</w:t>
-      </w:r>
-    </w:fldSimple>
+    <w:r>
+      <w:fldChar w:fldCharType="begin"/>
+    </w:r>
+    <w:r>
+      <w:instrText xml:space="preserve"> DOCPROPERTY  "Revision Number"  \* MERGEFORMAT </w:instrText>
+    </w:r>
+    <w:r>
+      <w:fldChar w:fldCharType="separate"/>
+    </w:r>
+    <w:r>
+      <w:t>4.2.1</w:t>
+    </w:r>
+    <w:r>
+      <w:fldChar w:fldCharType="end"/>
+    </w:r>
   </w:p>
 </w:ftr>
 </file>
@@ -4224,6 +4369,119 @@
     </w:lvl>
   </w:abstractNum>
   <w:abstractNum w:abstractNumId="13" w15:restartNumberingAfterBreak="0">
+    <w:nsid w:val="314439F3"/>
+    <w:multiLevelType w:val="hybridMultilevel"/>
+    <w:tmpl w:val="BA70F48E"/>
+    <w:lvl w:ilvl="0" w:tplc="04090001">
+      <w:start w:val="1"/>
+      <w:numFmt w:val="bullet"/>
+      <w:lvlText w:val=""/>
+      <w:lvlJc w:val="left"/>
+      <w:pPr>
+        <w:ind w:left="360" w:hanging="360"/>
+      </w:pPr>
+      <w:rPr>
+        <w:rFonts w:ascii="Symbol" w:hAnsi="Symbol" w:hint="default"/>
+      </w:rPr>
+    </w:lvl>
+    <w:lvl w:ilvl="1" w:tplc="04090003" w:tentative="1">
+      <w:start w:val="1"/>
+      <w:numFmt w:val="bullet"/>
+      <w:lvlText w:val="o"/>
+      <w:lvlJc w:val="left"/>
+      <w:pPr>
+        <w:ind w:left="1080" w:hanging="360"/>
+      </w:pPr>
+      <w:rPr>
+        <w:rFonts w:ascii="Courier New" w:hAnsi="Courier New" w:cs="Courier New" w:hint="default"/>
+      </w:rPr>
+    </w:lvl>
+    <w:lvl w:ilvl="2" w:tplc="04090005" w:tentative="1">
+      <w:start w:val="1"/>
+      <w:numFmt w:val="bullet"/>
+      <w:lvlText w:val=""/>
+      <w:lvlJc w:val="left"/>
+      <w:pPr>
+        <w:ind w:left="1800" w:hanging="360"/>
+      </w:pPr>
+      <w:rPr>
+        <w:rFonts w:ascii="Wingdings" w:hAnsi="Wingdings" w:hint="default"/>
+      </w:rPr>
+    </w:lvl>
+    <w:lvl w:ilvl="3" w:tplc="04090001" w:tentative="1">
+      <w:start w:val="1"/>
+      <w:numFmt w:val="bullet"/>
+      <w:lvlText w:val=""/>
+      <w:lvlJc w:val="left"/>
+      <w:pPr>
+        <w:ind w:left="2520" w:hanging="360"/>
+      </w:pPr>
+      <w:rPr>
+        <w:rFonts w:ascii="Symbol" w:hAnsi="Symbol" w:hint="default"/>
+      </w:rPr>
+    </w:lvl>
+    <w:lvl w:ilvl="4" w:tplc="04090003" w:tentative="1">
+      <w:start w:val="1"/>
+      <w:numFmt w:val="bullet"/>
+      <w:lvlText w:val="o"/>
+      <w:lvlJc w:val="left"/>
+      <w:pPr>
+        <w:ind w:left="3240" w:hanging="360"/>
+      </w:pPr>
+      <w:rPr>
+        <w:rFonts w:ascii="Courier New" w:hAnsi="Courier New" w:cs="Courier New" w:hint="default"/>
+      </w:rPr>
+    </w:lvl>
+    <w:lvl w:ilvl="5" w:tplc="04090005" w:tentative="1">
+      <w:start w:val="1"/>
+      <w:numFmt w:val="bullet"/>
+      <w:lvlText w:val=""/>
+      <w:lvlJc w:val="left"/>
+      <w:pPr>
+        <w:ind w:left="3960" w:hanging="360"/>
+      </w:pPr>
+      <w:rPr>
+        <w:rFonts w:ascii="Wingdings" w:hAnsi="Wingdings" w:hint="default"/>
+      </w:rPr>
+    </w:lvl>
+    <w:lvl w:ilvl="6" w:tplc="04090001" w:tentative="1">
+      <w:start w:val="1"/>
+      <w:numFmt w:val="bullet"/>
+      <w:lvlText w:val=""/>
+      <w:lvlJc w:val="left"/>
+      <w:pPr>
+        <w:ind w:left="4680" w:hanging="360"/>
+      </w:pPr>
+      <w:rPr>
+        <w:rFonts w:ascii="Symbol" w:hAnsi="Symbol" w:hint="default"/>
+      </w:rPr>
+    </w:lvl>
+    <w:lvl w:ilvl="7" w:tplc="04090003" w:tentative="1">
+      <w:start w:val="1"/>
+      <w:numFmt w:val="bullet"/>
+      <w:lvlText w:val="o"/>
+      <w:lvlJc w:val="left"/>
+      <w:pPr>
+        <w:ind w:left="5400" w:hanging="360"/>
+      </w:pPr>
+      <w:rPr>
+        <w:rFonts w:ascii="Courier New" w:hAnsi="Courier New" w:cs="Courier New" w:hint="default"/>
+      </w:rPr>
+    </w:lvl>
+    <w:lvl w:ilvl="8" w:tplc="04090005" w:tentative="1">
+      <w:start w:val="1"/>
+      <w:numFmt w:val="bullet"/>
+      <w:lvlText w:val=""/>
+      <w:lvlJc w:val="left"/>
+      <w:pPr>
+        <w:ind w:left="6120" w:hanging="360"/>
+      </w:pPr>
+      <w:rPr>
+        <w:rFonts w:ascii="Wingdings" w:hAnsi="Wingdings" w:hint="default"/>
+      </w:rPr>
+    </w:lvl>
+  </w:abstractNum>
+  <w:abstractNum w:abstractNumId="14" w15:restartNumberingAfterBreak="0">
     <w:nsid w:val="37C37C8D"/>
     <w:multiLevelType w:val="hybridMultilevel"/>
     <w:tmpl w:val="FC50214E"/>
@@ -4336,7 +4594,7 @@
       </w:rPr>
     </w:lvl>
   </w:abstractNum>
-  <w:abstractNum w:abstractNumId="14" w15:restartNumberingAfterBreak="0">
+  <w:abstractNum w:abstractNumId="15" w15:restartNumberingAfterBreak="0">
     <w:nsid w:val="390D60A7"/>
     <w:multiLevelType w:val="hybridMultilevel"/>
     <w:tmpl w:val="4DA413A6"/>
@@ -4449,7 +4707,7 @@
       </w:rPr>
     </w:lvl>
   </w:abstractNum>
-  <w:abstractNum w:abstractNumId="15" w15:restartNumberingAfterBreak="0">
+  <w:abstractNum w:abstractNumId="16" w15:restartNumberingAfterBreak="0">
     <w:nsid w:val="3B1C5929"/>
     <w:multiLevelType w:val="hybridMultilevel"/>
     <w:tmpl w:val="A84E354A"/>
@@ -4562,7 +4820,7 @@
       </w:rPr>
     </w:lvl>
   </w:abstractNum>
-  <w:abstractNum w:abstractNumId="16" w15:restartNumberingAfterBreak="0">
+  <w:abstractNum w:abstractNumId="17" w15:restartNumberingAfterBreak="0">
     <w:nsid w:val="3C280C4D"/>
     <w:multiLevelType w:val="hybridMultilevel"/>
     <w:tmpl w:val="2B0CE494"/>
@@ -4675,7 +4933,7 @@
       </w:rPr>
     </w:lvl>
   </w:abstractNum>
-  <w:abstractNum w:abstractNumId="17" w15:restartNumberingAfterBreak="0">
+  <w:abstractNum w:abstractNumId="18" w15:restartNumberingAfterBreak="0">
     <w:nsid w:val="3E9D4366"/>
     <w:multiLevelType w:val="hybridMultilevel"/>
     <w:tmpl w:val="D40C80A4"/>
@@ -4788,7 +5046,7 @@
       </w:rPr>
     </w:lvl>
   </w:abstractNum>
-  <w:abstractNum w:abstractNumId="18" w15:restartNumberingAfterBreak="0">
+  <w:abstractNum w:abstractNumId="19" w15:restartNumberingAfterBreak="0">
     <w:nsid w:val="3EA44C47"/>
     <w:multiLevelType w:val="hybridMultilevel"/>
     <w:tmpl w:val="164CBF22"/>
@@ -4901,7 +5159,7 @@
       </w:rPr>
     </w:lvl>
   </w:abstractNum>
-  <w:abstractNum w:abstractNumId="19" w15:restartNumberingAfterBreak="0">
+  <w:abstractNum w:abstractNumId="20" w15:restartNumberingAfterBreak="0">
     <w:nsid w:val="3EB67A49"/>
     <w:multiLevelType w:val="hybridMultilevel"/>
     <w:tmpl w:val="4DE8133C"/>
@@ -5014,7 +5272,7 @@
       </w:rPr>
     </w:lvl>
   </w:abstractNum>
-  <w:abstractNum w:abstractNumId="20" w15:restartNumberingAfterBreak="0">
+  <w:abstractNum w:abstractNumId="21" w15:restartNumberingAfterBreak="0">
     <w:nsid w:val="405376B5"/>
     <w:multiLevelType w:val="hybridMultilevel"/>
     <w:tmpl w:val="A4A4A00E"/>
@@ -5127,7 +5385,7 @@
       </w:rPr>
     </w:lvl>
   </w:abstractNum>
-  <w:abstractNum w:abstractNumId="21" w15:restartNumberingAfterBreak="0">
+  <w:abstractNum w:abstractNumId="22" w15:restartNumberingAfterBreak="0">
     <w:nsid w:val="412C71F6"/>
     <w:multiLevelType w:val="hybridMultilevel"/>
     <w:tmpl w:val="2982C480"/>
@@ -5219,7 +5477,7 @@
       </w:pPr>
     </w:lvl>
   </w:abstractNum>
-  <w:abstractNum w:abstractNumId="22" w15:restartNumberingAfterBreak="0">
+  <w:abstractNum w:abstractNumId="23" w15:restartNumberingAfterBreak="0">
     <w:nsid w:val="48EA03D3"/>
     <w:multiLevelType w:val="hybridMultilevel"/>
     <w:tmpl w:val="C90C6760"/>
@@ -5332,7 +5590,7 @@
       </w:rPr>
     </w:lvl>
   </w:abstractNum>
-  <w:abstractNum w:abstractNumId="23" w15:restartNumberingAfterBreak="0">
+  <w:abstractNum w:abstractNumId="24" w15:restartNumberingAfterBreak="0">
     <w:nsid w:val="548A6EB9"/>
     <w:multiLevelType w:val="hybridMultilevel"/>
     <w:tmpl w:val="0978A3A8"/>
@@ -5445,7 +5703,7 @@
       </w:rPr>
     </w:lvl>
   </w:abstractNum>
-  <w:abstractNum w:abstractNumId="24" w15:restartNumberingAfterBreak="0">
+  <w:abstractNum w:abstractNumId="25" w15:restartNumberingAfterBreak="0">
     <w:nsid w:val="56413458"/>
     <w:multiLevelType w:val="hybridMultilevel"/>
     <w:tmpl w:val="8C087254"/>
@@ -5558,7 +5816,7 @@
       </w:rPr>
     </w:lvl>
   </w:abstractNum>
-  <w:abstractNum w:abstractNumId="25" w15:restartNumberingAfterBreak="0">
+  <w:abstractNum w:abstractNumId="26" w15:restartNumberingAfterBreak="0">
     <w:nsid w:val="59A022E7"/>
     <w:multiLevelType w:val="hybridMultilevel"/>
     <w:tmpl w:val="7AEAFC9E"/>
@@ -5671,7 +5929,7 @@
       </w:rPr>
     </w:lvl>
   </w:abstractNum>
-  <w:abstractNum w:abstractNumId="26" w15:restartNumberingAfterBreak="0">
+  <w:abstractNum w:abstractNumId="27" w15:restartNumberingAfterBreak="0">
     <w:nsid w:val="668678FC"/>
     <w:multiLevelType w:val="hybridMultilevel"/>
     <w:tmpl w:val="38F6948C"/>
@@ -5784,7 +6042,7 @@
       </w:rPr>
     </w:lvl>
   </w:abstractNum>
-  <w:abstractNum w:abstractNumId="27" w15:restartNumberingAfterBreak="0">
+  <w:abstractNum w:abstractNumId="28" w15:restartNumberingAfterBreak="0">
     <w:nsid w:val="69221C3C"/>
     <w:multiLevelType w:val="hybridMultilevel"/>
     <w:tmpl w:val="DBD2CBD2"/>
@@ -5897,7 +6155,7 @@
       </w:rPr>
     </w:lvl>
   </w:abstractNum>
-  <w:abstractNum w:abstractNumId="28" w15:restartNumberingAfterBreak="0">
+  <w:abstractNum w:abstractNumId="29" w15:restartNumberingAfterBreak="0">
     <w:nsid w:val="6B061EE6"/>
     <w:multiLevelType w:val="hybridMultilevel"/>
     <w:tmpl w:val="13AAAF72"/>
@@ -6010,7 +6268,7 @@
       </w:rPr>
     </w:lvl>
   </w:abstractNum>
-  <w:abstractNum w:abstractNumId="29" w15:restartNumberingAfterBreak="0">
+  <w:abstractNum w:abstractNumId="30" w15:restartNumberingAfterBreak="0">
     <w:nsid w:val="6CA83C11"/>
     <w:multiLevelType w:val="hybridMultilevel"/>
     <w:tmpl w:val="87A8C8C0"/>
@@ -6122,7 +6380,7 @@
       </w:rPr>
     </w:lvl>
   </w:abstractNum>
-  <w:abstractNum w:abstractNumId="30" w15:restartNumberingAfterBreak="0">
+  <w:abstractNum w:abstractNumId="31" w15:restartNumberingAfterBreak="0">
     <w:nsid w:val="6E5215E4"/>
     <w:multiLevelType w:val="hybridMultilevel"/>
     <w:tmpl w:val="102A7792"/>
@@ -6235,7 +6493,7 @@
       </w:rPr>
     </w:lvl>
   </w:abstractNum>
-  <w:abstractNum w:abstractNumId="31" w15:restartNumberingAfterBreak="0">
+  <w:abstractNum w:abstractNumId="32" w15:restartNumberingAfterBreak="0">
     <w:nsid w:val="713E3820"/>
     <w:multiLevelType w:val="hybridMultilevel"/>
     <w:tmpl w:val="ED02E830"/>
@@ -6347,7 +6605,7 @@
       </w:rPr>
     </w:lvl>
   </w:abstractNum>
-  <w:abstractNum w:abstractNumId="32" w15:restartNumberingAfterBreak="0">
+  <w:abstractNum w:abstractNumId="33" w15:restartNumberingAfterBreak="0">
     <w:nsid w:val="72CE273B"/>
     <w:multiLevelType w:val="hybridMultilevel"/>
     <w:tmpl w:val="094886AA"/>
@@ -6460,7 +6718,7 @@
       </w:rPr>
     </w:lvl>
   </w:abstractNum>
-  <w:abstractNum w:abstractNumId="33" w15:restartNumberingAfterBreak="0">
+  <w:abstractNum w:abstractNumId="34" w15:restartNumberingAfterBreak="0">
     <w:nsid w:val="74EE2B8C"/>
     <w:multiLevelType w:val="hybridMultilevel"/>
     <w:tmpl w:val="BD029878"/>
@@ -6573,7 +6831,7 @@
       </w:rPr>
     </w:lvl>
   </w:abstractNum>
-  <w:abstractNum w:abstractNumId="34" w15:restartNumberingAfterBreak="0">
+  <w:abstractNum w:abstractNumId="35" w15:restartNumberingAfterBreak="0">
     <w:nsid w:val="7D8539BE"/>
     <w:multiLevelType w:val="hybridMultilevel"/>
     <w:tmpl w:val="D6E22CC4"/>
@@ -6690,13 +6948,13 @@
     <w:abstractNumId w:val="10"/>
   </w:num>
   <w:num w:numId="2">
-    <w:abstractNumId w:val="32"/>
+    <w:abstractNumId w:val="33"/>
   </w:num>
   <w:num w:numId="3">
-    <w:abstractNumId w:val="30"/>
+    <w:abstractNumId w:val="31"/>
   </w:num>
   <w:num w:numId="4">
-    <w:abstractNumId w:val="15"/>
+    <w:abstractNumId w:val="16"/>
   </w:num>
   <w:num w:numId="5">
     <w:abstractNumId w:val="6"/>
@@ -6705,7 +6963,7 @@
     <w:abstractNumId w:val="1"/>
   </w:num>
   <w:num w:numId="7">
-    <w:abstractNumId w:val="31"/>
+    <w:abstractNumId w:val="32"/>
   </w:num>
   <w:num w:numId="8">
     <w:abstractNumId w:val="12"/>
@@ -6717,16 +6975,16 @@
     <w:abstractNumId w:val="9"/>
   </w:num>
   <w:num w:numId="11">
-    <w:abstractNumId w:val="17"/>
+    <w:abstractNumId w:val="18"/>
   </w:num>
   <w:num w:numId="12">
     <w:abstractNumId w:val="4"/>
   </w:num>
   <w:num w:numId="13">
-    <w:abstractNumId w:val="21"/>
+    <w:abstractNumId w:val="22"/>
   </w:num>
   <w:num w:numId="14">
-    <w:abstractNumId w:val="29"/>
+    <w:abstractNumId w:val="30"/>
   </w:num>
   <w:num w:numId="15">
     <w:abstractNumId w:val="7"/>
@@ -6735,10 +6993,10 @@
     <w:abstractNumId w:val="2"/>
   </w:num>
   <w:num w:numId="17">
-    <w:abstractNumId w:val="14"/>
+    <w:abstractNumId w:val="15"/>
   </w:num>
   <w:num w:numId="18">
-    <w:abstractNumId w:val="20"/>
+    <w:abstractNumId w:val="21"/>
   </w:num>
   <w:num w:numId="19">
     <w:abstractNumId w:val="8"/>
@@ -6747,49 +7005,52 @@
     <w:abstractNumId w:val="0"/>
   </w:num>
   <w:num w:numId="21">
+    <w:abstractNumId w:val="26"/>
+  </w:num>
+  <w:num w:numId="22">
+    <w:abstractNumId w:val="19"/>
+  </w:num>
+  <w:num w:numId="23">
+    <w:abstractNumId w:val="27"/>
+  </w:num>
+  <w:num w:numId="24">
     <w:abstractNumId w:val="25"/>
   </w:num>
-  <w:num w:numId="22">
-    <w:abstractNumId w:val="18"/>
+  <w:num w:numId="25">
+    <w:abstractNumId w:val="28"/>
   </w:num>
-  <w:num w:numId="23">
-    <w:abstractNumId w:val="26"/>
-  </w:num>
-  <w:num w:numId="24">
+  <w:num w:numId="26">
     <w:abstractNumId w:val="24"/>
   </w:num>
-  <w:num w:numId="25">
-    <w:abstractNumId w:val="27"/>
-  </w:num>
-  <w:num w:numId="26">
-    <w:abstractNumId w:val="23"/>
-  </w:num>
   <w:num w:numId="27">
-    <w:abstractNumId w:val="13"/>
+    <w:abstractNumId w:val="14"/>
   </w:num>
   <w:num w:numId="28">
-    <w:abstractNumId w:val="33"/>
+    <w:abstractNumId w:val="34"/>
   </w:num>
   <w:num w:numId="29">
-    <w:abstractNumId w:val="34"/>
+    <w:abstractNumId w:val="35"/>
   </w:num>
   <w:num w:numId="30">
-    <w:abstractNumId w:val="28"/>
+    <w:abstractNumId w:val="29"/>
   </w:num>
   <w:num w:numId="31">
-    <w:abstractNumId w:val="19"/>
+    <w:abstractNumId w:val="20"/>
   </w:num>
   <w:num w:numId="32">
-    <w:abstractNumId w:val="16"/>
+    <w:abstractNumId w:val="17"/>
   </w:num>
   <w:num w:numId="33">
-    <w:abstractNumId w:val="22"/>
+    <w:abstractNumId w:val="23"/>
   </w:num>
   <w:num w:numId="34">
     <w:abstractNumId w:val="5"/>
   </w:num>
   <w:num w:numId="35">
     <w:abstractNumId w:val="11"/>
+  </w:num>
+  <w:num w:numId="36">
+    <w:abstractNumId w:val="13"/>
   </w:num>
 </w:numbering>
 </file>
@@ -7617,7 +7878,7 @@
 </file>
 
 <file path=customXml/itemProps1.xml><?xml version="1.0" encoding="utf-8"?>
-<ds:datastoreItem xmlns:ds="http://schemas.openxmlformats.org/officeDocument/2006/customXml" ds:itemID="{A63C53B2-EAF9-42B4-B2A9-B706E5FCC0BD}">
+<ds:datastoreItem xmlns:ds="http://schemas.openxmlformats.org/officeDocument/2006/customXml" ds:itemID="{834D6E3C-261E-4449-8591-383857E9CF18}">
   <ds:schemaRefs>
     <ds:schemaRef ds:uri="http://schemas.openxmlformats.org/officeDocument/2006/bibliography"/>
   </ds:schemaRefs>

</xml_diff>

<commit_message>
(+)    Day Three Updates
</commit_message>
<xml_diff>
--- a/Suppl/Thrive Fitness Plan.docx
+++ b/Suppl/Thrive Fitness Plan.docx
@@ -42,21 +42,11 @@
         <w:tab/>
         <w:t>(</w:t>
       </w:r>
-      <w:r>
-        <w:fldChar w:fldCharType="begin"/>
-      </w:r>
-      <w:r>
-        <w:instrText xml:space="preserve"> DOCPROPERTY  "Revision Date"  \* MERGEFORMAT </w:instrText>
-      </w:r>
-      <w:r>
-        <w:fldChar w:fldCharType="separate"/>
-      </w:r>
-      <w:r>
-        <w:t>1/31/17</w:t>
-      </w:r>
-      <w:r>
-        <w:fldChar w:fldCharType="end"/>
-      </w:r>
+      <w:fldSimple w:instr=" DOCPROPERTY  &quot;Revision Date&quot;  \* MERGEFORMAT ">
+        <w:r>
+          <w:t>1/31/17</w:t>
+        </w:r>
+      </w:fldSimple>
       <w:r>
         <w:t>)</w:t>
       </w:r>
@@ -770,8 +760,6 @@
       <w:r>
         <w:t>drop</w:t>
       </w:r>
-      <w:bookmarkStart w:id="0" w:name="_GoBack"/>
-      <w:bookmarkEnd w:id="0"/>
     </w:p>
     <w:p>
       <w:pPr>
@@ -2288,175 +2276,6 @@
           <w:bCs/>
         </w:rPr>
       </w:pPr>
-    </w:p>
-    <w:p>
-      <w:pPr>
-        <w:autoSpaceDE w:val="0"/>
-        <w:autoSpaceDN w:val="0"/>
-        <w:adjustRightInd w:val="0"/>
-        <w:spacing w:after="0" w:line="240" w:lineRule="auto"/>
-        <w:rPr>
-          <w:rFonts w:eastAsia="ArialMT" w:cstheme="minorHAnsi"/>
-          <w:b/>
-          <w:bCs/>
-        </w:rPr>
-      </w:pPr>
-    </w:p>
-    <w:p>
-      <w:pPr>
-        <w:autoSpaceDE w:val="0"/>
-        <w:autoSpaceDN w:val="0"/>
-        <w:adjustRightInd w:val="0"/>
-        <w:spacing w:after="0" w:line="240" w:lineRule="auto"/>
-        <w:rPr>
-          <w:rFonts w:eastAsia="ArialMT" w:cstheme="minorHAnsi"/>
-          <w:b/>
-          <w:bCs/>
-        </w:rPr>
-      </w:pPr>
-    </w:p>
-    <w:p>
-      <w:pPr>
-        <w:autoSpaceDE w:val="0"/>
-        <w:autoSpaceDN w:val="0"/>
-        <w:adjustRightInd w:val="0"/>
-        <w:spacing w:after="0" w:line="240" w:lineRule="auto"/>
-        <w:rPr>
-          <w:rFonts w:eastAsia="ArialMT" w:cstheme="minorHAnsi"/>
-          <w:b/>
-          <w:bCs/>
-        </w:rPr>
-      </w:pPr>
-    </w:p>
-    <w:p>
-      <w:pPr>
-        <w:autoSpaceDE w:val="0"/>
-        <w:autoSpaceDN w:val="0"/>
-        <w:adjustRightInd w:val="0"/>
-        <w:spacing w:after="0" w:line="240" w:lineRule="auto"/>
-        <w:rPr>
-          <w:rFonts w:eastAsia="ArialMT" w:cstheme="minorHAnsi"/>
-          <w:b/>
-          <w:bCs/>
-        </w:rPr>
-      </w:pPr>
-    </w:p>
-    <w:p>
-      <w:pPr>
-        <w:autoSpaceDE w:val="0"/>
-        <w:autoSpaceDN w:val="0"/>
-        <w:adjustRightInd w:val="0"/>
-        <w:spacing w:after="0" w:line="240" w:lineRule="auto"/>
-        <w:rPr>
-          <w:rFonts w:eastAsia="ArialMT" w:cstheme="minorHAnsi"/>
-          <w:b/>
-          <w:bCs/>
-        </w:rPr>
-      </w:pPr>
-    </w:p>
-    <w:p>
-      <w:pPr>
-        <w:autoSpaceDE w:val="0"/>
-        <w:autoSpaceDN w:val="0"/>
-        <w:adjustRightInd w:val="0"/>
-        <w:spacing w:after="0" w:line="240" w:lineRule="auto"/>
-        <w:rPr>
-          <w:rFonts w:eastAsia="ArialMT" w:cstheme="minorHAnsi"/>
-          <w:b/>
-          <w:bCs/>
-        </w:rPr>
-      </w:pPr>
-    </w:p>
-    <w:p>
-      <w:pPr>
-        <w:autoSpaceDE w:val="0"/>
-        <w:autoSpaceDN w:val="0"/>
-        <w:adjustRightInd w:val="0"/>
-        <w:spacing w:after="0" w:line="240" w:lineRule="auto"/>
-        <w:rPr>
-          <w:rFonts w:eastAsia="ArialMT" w:cstheme="minorHAnsi"/>
-          <w:b/>
-          <w:bCs/>
-        </w:rPr>
-      </w:pPr>
-    </w:p>
-    <w:p>
-      <w:pPr>
-        <w:autoSpaceDE w:val="0"/>
-        <w:autoSpaceDN w:val="0"/>
-        <w:adjustRightInd w:val="0"/>
-        <w:spacing w:after="0" w:line="240" w:lineRule="auto"/>
-        <w:rPr>
-          <w:rFonts w:eastAsia="ArialMT" w:cstheme="minorHAnsi"/>
-          <w:b/>
-          <w:bCs/>
-        </w:rPr>
-      </w:pPr>
-    </w:p>
-    <w:p>
-      <w:pPr>
-        <w:autoSpaceDE w:val="0"/>
-        <w:autoSpaceDN w:val="0"/>
-        <w:adjustRightInd w:val="0"/>
-        <w:spacing w:after="0" w:line="240" w:lineRule="auto"/>
-        <w:rPr>
-          <w:rFonts w:eastAsia="ArialMT" w:cstheme="minorHAnsi"/>
-          <w:b/>
-          <w:bCs/>
-        </w:rPr>
-      </w:pPr>
-    </w:p>
-    <w:p>
-      <w:pPr>
-        <w:autoSpaceDE w:val="0"/>
-        <w:autoSpaceDN w:val="0"/>
-        <w:adjustRightInd w:val="0"/>
-        <w:spacing w:after="0" w:line="240" w:lineRule="auto"/>
-        <w:rPr>
-          <w:rFonts w:eastAsia="ArialMT" w:cstheme="minorHAnsi"/>
-          <w:b/>
-          <w:bCs/>
-        </w:rPr>
-      </w:pPr>
-    </w:p>
-    <w:p>
-      <w:pPr>
-        <w:autoSpaceDE w:val="0"/>
-        <w:autoSpaceDN w:val="0"/>
-        <w:adjustRightInd w:val="0"/>
-        <w:spacing w:after="0" w:line="240" w:lineRule="auto"/>
-        <w:rPr>
-          <w:rFonts w:eastAsia="ArialMT" w:cstheme="minorHAnsi"/>
-          <w:b/>
-          <w:bCs/>
-        </w:rPr>
-      </w:pPr>
-    </w:p>
-    <w:p>
-      <w:pPr>
-        <w:autoSpaceDE w:val="0"/>
-        <w:autoSpaceDN w:val="0"/>
-        <w:adjustRightInd w:val="0"/>
-        <w:spacing w:after="0" w:line="240" w:lineRule="auto"/>
-        <w:rPr>
-          <w:rFonts w:eastAsia="ArialMT" w:cstheme="minorHAnsi"/>
-          <w:b/>
-          <w:bCs/>
-        </w:rPr>
-      </w:pPr>
-    </w:p>
-    <w:p>
-      <w:pPr>
-        <w:autoSpaceDE w:val="0"/>
-        <w:autoSpaceDN w:val="0"/>
-        <w:adjustRightInd w:val="0"/>
-        <w:spacing w:after="0" w:line="240" w:lineRule="auto"/>
-        <w:rPr>
-          <w:rFonts w:eastAsia="ArialMT" w:cstheme="minorHAnsi"/>
-          <w:b/>
-          <w:bCs/>
-        </w:rPr>
-      </w:pPr>
       <w:r>
         <w:rPr>
           <w:rFonts w:eastAsia="ArialMT" w:cstheme="minorHAnsi"/>
@@ -2747,11 +2566,306 @@
         <w:t>*Banded Shoulder Circuit</w:t>
       </w:r>
     </w:p>
+    <w:p>
+      <w:pPr>
+        <w:autoSpaceDE w:val="0"/>
+        <w:autoSpaceDN w:val="0"/>
+        <w:adjustRightInd w:val="0"/>
+        <w:spacing w:after="0" w:line="240" w:lineRule="auto"/>
+        <w:ind w:left="360"/>
+        <w:rPr>
+          <w:rFonts w:cstheme="minorHAnsi"/>
+        </w:rPr>
+      </w:pPr>
+    </w:p>
+    <w:p>
+      <w:pPr>
+        <w:autoSpaceDE w:val="0"/>
+        <w:autoSpaceDN w:val="0"/>
+        <w:adjustRightInd w:val="0"/>
+        <w:spacing w:after="0" w:line="240" w:lineRule="auto"/>
+        <w:ind w:left="360"/>
+        <w:rPr>
+          <w:rFonts w:cstheme="minorHAnsi"/>
+        </w:rPr>
+      </w:pPr>
+    </w:p>
+    <w:p>
+      <w:pPr>
+        <w:autoSpaceDE w:val="0"/>
+        <w:autoSpaceDN w:val="0"/>
+        <w:adjustRightInd w:val="0"/>
+        <w:spacing w:after="0" w:line="240" w:lineRule="auto"/>
+        <w:ind w:left="360"/>
+        <w:rPr>
+          <w:rFonts w:cstheme="minorHAnsi"/>
+        </w:rPr>
+      </w:pPr>
+    </w:p>
+    <w:p>
+      <w:pPr>
+        <w:autoSpaceDE w:val="0"/>
+        <w:autoSpaceDN w:val="0"/>
+        <w:adjustRightInd w:val="0"/>
+        <w:spacing w:after="0" w:line="240" w:lineRule="auto"/>
+        <w:ind w:left="360"/>
+        <w:rPr>
+          <w:rFonts w:cstheme="minorHAnsi"/>
+        </w:rPr>
+      </w:pPr>
+    </w:p>
+    <w:p>
+      <w:pPr>
+        <w:autoSpaceDE w:val="0"/>
+        <w:autoSpaceDN w:val="0"/>
+        <w:adjustRightInd w:val="0"/>
+        <w:spacing w:after="0" w:line="240" w:lineRule="auto"/>
+        <w:ind w:left="360"/>
+        <w:rPr>
+          <w:rFonts w:cstheme="minorHAnsi"/>
+        </w:rPr>
+      </w:pPr>
+    </w:p>
+    <w:p>
+      <w:pPr>
+        <w:autoSpaceDE w:val="0"/>
+        <w:autoSpaceDN w:val="0"/>
+        <w:adjustRightInd w:val="0"/>
+        <w:spacing w:after="0" w:line="240" w:lineRule="auto"/>
+        <w:ind w:left="360"/>
+        <w:rPr>
+          <w:rFonts w:cstheme="minorHAnsi"/>
+        </w:rPr>
+      </w:pPr>
+    </w:p>
+    <w:p>
+      <w:pPr>
+        <w:autoSpaceDE w:val="0"/>
+        <w:autoSpaceDN w:val="0"/>
+        <w:adjustRightInd w:val="0"/>
+        <w:spacing w:after="0" w:line="240" w:lineRule="auto"/>
+        <w:ind w:left="360"/>
+        <w:rPr>
+          <w:rFonts w:cstheme="minorHAnsi"/>
+        </w:rPr>
+      </w:pPr>
+    </w:p>
+    <w:p>
+      <w:pPr>
+        <w:autoSpaceDE w:val="0"/>
+        <w:autoSpaceDN w:val="0"/>
+        <w:adjustRightInd w:val="0"/>
+        <w:spacing w:after="0" w:line="240" w:lineRule="auto"/>
+        <w:ind w:left="360"/>
+        <w:rPr>
+          <w:rFonts w:cstheme="minorHAnsi"/>
+        </w:rPr>
+      </w:pPr>
+    </w:p>
+    <w:p>
+      <w:pPr>
+        <w:autoSpaceDE w:val="0"/>
+        <w:autoSpaceDN w:val="0"/>
+        <w:adjustRightInd w:val="0"/>
+        <w:spacing w:after="0" w:line="240" w:lineRule="auto"/>
+        <w:ind w:left="360"/>
+        <w:rPr>
+          <w:rFonts w:cstheme="minorHAnsi"/>
+        </w:rPr>
+      </w:pPr>
+    </w:p>
+    <w:p>
+      <w:pPr>
+        <w:autoSpaceDE w:val="0"/>
+        <w:autoSpaceDN w:val="0"/>
+        <w:adjustRightInd w:val="0"/>
+        <w:spacing w:after="0" w:line="240" w:lineRule="auto"/>
+        <w:ind w:left="360"/>
+        <w:rPr>
+          <w:rFonts w:cstheme="minorHAnsi"/>
+        </w:rPr>
+      </w:pPr>
+    </w:p>
+    <w:p>
+      <w:pPr>
+        <w:autoSpaceDE w:val="0"/>
+        <w:autoSpaceDN w:val="0"/>
+        <w:adjustRightInd w:val="0"/>
+        <w:spacing w:after="0" w:line="240" w:lineRule="auto"/>
+        <w:ind w:left="360"/>
+        <w:rPr>
+          <w:rFonts w:cstheme="minorHAnsi"/>
+        </w:rPr>
+      </w:pPr>
+    </w:p>
+    <w:p>
+      <w:pPr>
+        <w:autoSpaceDE w:val="0"/>
+        <w:autoSpaceDN w:val="0"/>
+        <w:adjustRightInd w:val="0"/>
+        <w:spacing w:after="0" w:line="240" w:lineRule="auto"/>
+        <w:ind w:left="360"/>
+        <w:rPr>
+          <w:rFonts w:cstheme="minorHAnsi"/>
+        </w:rPr>
+      </w:pPr>
+    </w:p>
+    <w:p>
+      <w:pPr>
+        <w:autoSpaceDE w:val="0"/>
+        <w:autoSpaceDN w:val="0"/>
+        <w:adjustRightInd w:val="0"/>
+        <w:spacing w:after="0" w:line="240" w:lineRule="auto"/>
+        <w:ind w:left="360"/>
+        <w:rPr>
+          <w:rFonts w:cstheme="minorHAnsi"/>
+        </w:rPr>
+        <w:sectPr>
+          <w:type w:val="continuous"/>
+          <w:pgSz w:w="12240" w:h="15840"/>
+          <w:pgMar w:top="720" w:right="720" w:bottom="720" w:left="720" w:header="720" w:footer="720" w:gutter="0"/>
+          <w:cols w:num="2" w:space="720"/>
+          <w:docGrid w:linePitch="360"/>
+        </w:sectPr>
+      </w:pPr>
+    </w:p>
+    <w:p>
+      <w:pPr>
+        <w:autoSpaceDE w:val="0"/>
+        <w:autoSpaceDN w:val="0"/>
+        <w:adjustRightInd w:val="0"/>
+        <w:spacing w:after="0" w:line="240" w:lineRule="auto"/>
+        <w:ind w:left="360"/>
+        <w:rPr>
+          <w:rFonts w:cstheme="minorHAnsi"/>
+        </w:rPr>
+      </w:pPr>
+    </w:p>
+    <w:p>
+      <w:pPr>
+        <w:rPr>
+          <w:rFonts w:cstheme="minorHAnsi"/>
+        </w:rPr>
+      </w:pPr>
+      <w:r>
+        <w:rPr>
+          <w:rFonts w:cstheme="minorHAnsi"/>
+        </w:rPr>
+        <w:br w:type="page"/>
+      </w:r>
+    </w:p>
+    <w:p>
+      <w:pPr>
+        <w:rPr>
+          <w:b/>
+          <w:sz w:val="28"/>
+          <w:szCs w:val="28"/>
+        </w:rPr>
+      </w:pPr>
+      <w:r>
+        <w:rPr>
+          <w:b/>
+          <w:sz w:val="28"/>
+          <w:szCs w:val="28"/>
+        </w:rPr>
+        <w:lastRenderedPageBreak/>
+        <w:t>Past Stages and Goals</w:t>
+      </w:r>
+    </w:p>
+    <w:p>
+      <w:pPr>
+        <w:autoSpaceDE w:val="0"/>
+        <w:autoSpaceDN w:val="0"/>
+        <w:adjustRightInd w:val="0"/>
+        <w:spacing w:after="0" w:line="240" w:lineRule="auto"/>
+        <w:rPr>
+          <w:rFonts w:cstheme="minorHAnsi"/>
+        </w:rPr>
+      </w:pPr>
+      <w:r>
+        <w:rPr>
+          <w:rFonts w:cstheme="minorHAnsi"/>
+        </w:rPr>
+        <w:t>Stage (1/16 – 1/17): Weight Loss</w:t>
+      </w:r>
+    </w:p>
+    <w:p>
+      <w:pPr>
+        <w:autoSpaceDE w:val="0"/>
+        <w:autoSpaceDN w:val="0"/>
+        <w:adjustRightInd w:val="0"/>
+        <w:spacing w:after="0" w:line="240" w:lineRule="auto"/>
+        <w:rPr>
+          <w:rFonts w:cstheme="minorHAnsi"/>
+        </w:rPr>
+      </w:pPr>
+      <w:r>
+        <w:rPr>
+          <w:rFonts w:cstheme="minorHAnsi"/>
+        </w:rPr>
+        <w:tab/>
+        <w:t>Lost about 30 lbs (210 -&gt; 177), with the end target the whole time of 177 lbs or 13% BF, whichever came first ;)</w:t>
+      </w:r>
+    </w:p>
+    <w:p>
+      <w:pPr>
+        <w:autoSpaceDE w:val="0"/>
+        <w:autoSpaceDN w:val="0"/>
+        <w:adjustRightInd w:val="0"/>
+        <w:spacing w:after="0" w:line="240" w:lineRule="auto"/>
+        <w:rPr>
+          <w:rFonts w:cstheme="minorHAnsi"/>
+        </w:rPr>
+      </w:pPr>
+    </w:p>
+    <w:p>
+      <w:pPr>
+        <w:autoSpaceDE w:val="0"/>
+        <w:autoSpaceDN w:val="0"/>
+        <w:adjustRightInd w:val="0"/>
+        <w:spacing w:after="0" w:line="240" w:lineRule="auto"/>
+        <w:rPr>
+          <w:rFonts w:cstheme="minorHAnsi"/>
+        </w:rPr>
+      </w:pPr>
+      <w:r>
+        <w:rPr>
+          <w:rFonts w:cstheme="minorHAnsi"/>
+        </w:rPr>
+        <w:t>Goal (start: 1/16,  hit:</w:t>
+      </w:r>
+      <w:r>
+        <w:rPr>
+          <w:rFonts w:cstheme="minorHAnsi"/>
+        </w:rPr>
+        <w:t xml:space="preserve"> 1/17)</w:t>
+      </w:r>
+      <w:bookmarkStart w:id="0" w:name="_GoBack"/>
+      <w:bookmarkEnd w:id="0"/>
+    </w:p>
+    <w:p>
+      <w:pPr>
+        <w:autoSpaceDE w:val="0"/>
+        <w:autoSpaceDN w:val="0"/>
+        <w:adjustRightInd w:val="0"/>
+        <w:spacing w:after="0" w:line="240" w:lineRule="auto"/>
+        <w:ind w:firstLine="720"/>
+        <w:rPr>
+          <w:rFonts w:cstheme="minorHAnsi"/>
+        </w:rPr>
+      </w:pPr>
+      <w:r>
+        <w:rPr>
+          <w:rFonts w:cstheme="minorHAnsi"/>
+        </w:rPr>
+        <w:t>Do One Pull-up</w:t>
+      </w:r>
+    </w:p>
     <w:sectPr>
       <w:type w:val="continuous"/>
       <w:pgSz w:w="12240" w:h="15840"/>
       <w:pgMar w:top="720" w:right="720" w:bottom="720" w:left="720" w:header="720" w:footer="720" w:gutter="0"/>
-      <w:cols w:num="2" w:space="720"/>
+      <w:cols w:space="720"/>
       <w:docGrid w:linePitch="360"/>
     </w:sectPr>
   </w:body>
@@ -2822,27 +2936,14 @@
     <w:r>
       <w:t xml:space="preserve"> of </w:t>
     </w:r>
-    <w:r>
-      <w:fldChar w:fldCharType="begin"/>
-    </w:r>
-    <w:r>
-      <w:instrText xml:space="preserve"> NUMPAGES   \* MERGEFORMAT </w:instrText>
-    </w:r>
-    <w:r>
-      <w:fldChar w:fldCharType="separate"/>
-    </w:r>
-    <w:r>
-      <w:rPr>
-        <w:noProof/>
-      </w:rPr>
-      <w:t>3</w:t>
-    </w:r>
-    <w:r>
-      <w:rPr>
-        <w:noProof/>
-      </w:rPr>
-      <w:fldChar w:fldCharType="end"/>
-    </w:r>
+    <w:fldSimple w:instr=" NUMPAGES   \* MERGEFORMAT ">
+      <w:r>
+        <w:rPr>
+          <w:noProof/>
+        </w:rPr>
+        <w:t>4</w:t>
+      </w:r>
+    </w:fldSimple>
     <w:r>
       <w:ptab w:relativeTo="margin" w:alignment="right" w:leader="none"/>
     </w:r>
@@ -2852,21 +2953,11 @@
     <w:r>
       <w:t xml:space="preserve">Revision </w:t>
     </w:r>
-    <w:r>
-      <w:fldChar w:fldCharType="begin"/>
-    </w:r>
-    <w:r>
-      <w:instrText xml:space="preserve"> DOCPROPERTY  "Revision Number"  \* MERGEFORMAT </w:instrText>
-    </w:r>
-    <w:r>
-      <w:fldChar w:fldCharType="separate"/>
-    </w:r>
-    <w:r>
-      <w:t>4.2.1</w:t>
-    </w:r>
-    <w:r>
-      <w:fldChar w:fldCharType="end"/>
-    </w:r>
+    <w:fldSimple w:instr=" DOCPROPERTY  &quot;Revision Number&quot;  \* MERGEFORMAT ">
+      <w:r>
+        <w:t>4.2.1</w:t>
+      </w:r>
+    </w:fldSimple>
   </w:p>
 </w:ftr>
 </file>
@@ -7878,7 +7969,7 @@
 </file>
 
 <file path=customXml/itemProps1.xml><?xml version="1.0" encoding="utf-8"?>
-<ds:datastoreItem xmlns:ds="http://schemas.openxmlformats.org/officeDocument/2006/customXml" ds:itemID="{834D6E3C-261E-4449-8591-383857E9CF18}">
+<ds:datastoreItem xmlns:ds="http://schemas.openxmlformats.org/officeDocument/2006/customXml" ds:itemID="{222E282F-2A00-456C-A305-DEDEA8D9F3EA}">
   <ds:schemaRefs>
     <ds:schemaRef ds:uri="http://schemas.openxmlformats.org/officeDocument/2006/bibliography"/>
   </ds:schemaRefs>

</xml_diff>

<commit_message>
(+)    completion of the Growth Phase plan!!
</commit_message>
<xml_diff>
--- a/Suppl/Thrive Fitness Plan.docx
+++ b/Suppl/Thrive Fitness Plan.docx
@@ -42,11 +42,21 @@
         <w:tab/>
         <w:t>(</w:t>
       </w:r>
-      <w:fldSimple w:instr=" DOCPROPERTY  &quot;Revision Date&quot;  \* MERGEFORMAT ">
-        <w:r>
-          <w:t>1/31/17</w:t>
-        </w:r>
-      </w:fldSimple>
+      <w:r>
+        <w:fldChar w:fldCharType="begin"/>
+      </w:r>
+      <w:r>
+        <w:instrText xml:space="preserve"> DOCPROPERTY  "Revision Date"  \* MERGEFORMAT </w:instrText>
+      </w:r>
+      <w:r>
+        <w:fldChar w:fldCharType="separate"/>
+      </w:r>
+      <w:r>
+        <w:t>2/5/17</w:t>
+      </w:r>
+      <w:r>
+        <w:fldChar w:fldCharType="end"/>
+      </w:r>
       <w:r>
         <w:t>)</w:t>
       </w:r>
@@ -298,6 +308,8 @@
       <w:r>
         <w:t xml:space="preserve"> lbs</w:t>
       </w:r>
+      <w:bookmarkStart w:id="0" w:name="_GoBack"/>
+      <w:bookmarkEnd w:id="0"/>
     </w:p>
     <w:p>
       <w:pPr>
@@ -380,20 +392,35 @@
         <w:rPr>
           <w:b/>
         </w:rPr>
-        <w:t>Today (1/8):</w:t>
+        <w:t>Today (</w:t>
+      </w:r>
+      <w:r>
+        <w:rPr>
+          <w:b/>
+        </w:rPr>
+        <w:t>2</w:t>
+      </w:r>
+      <w:r>
+        <w:rPr>
+          <w:b/>
+        </w:rPr>
+        <w:t>/</w:t>
+      </w:r>
+      <w:r>
+        <w:rPr>
+          <w:b/>
+        </w:rPr>
+        <w:t>5</w:t>
+      </w:r>
+      <w:r>
+        <w:rPr>
+          <w:b/>
+        </w:rPr>
+        <w:t>):</w:t>
       </w:r>
       <w:r>
         <w:tab/>
-        <w:t>17</w:t>
-      </w:r>
-      <w:r>
-        <w:t>7.4</w:t>
-      </w:r>
-      <w:r>
-        <w:t xml:space="preserve"> lbs (14.</w:t>
-      </w:r>
-      <w:r>
-        <w:t>4</w:t>
+        <w:t>181.0 lbs (15.1</w:t>
       </w:r>
       <w:r>
         <w:t>%)</w:t>
@@ -403,23 +430,38 @@
         <w:t>15</w:t>
       </w:r>
       <w:r>
-        <w:t>1</w:t>
+        <w:t>3</w:t>
       </w:r>
       <w:r>
         <w:t>.</w:t>
       </w:r>
       <w:r>
-        <w:t>9</w:t>
+        <w:t>7</w:t>
       </w:r>
       <w:r>
         <w:t xml:space="preserve"> lbs / 2</w:t>
       </w:r>
       <w:r>
-        <w:t>5.5 lbs</w:t>
+        <w:t>7.3</w:t>
+      </w:r>
+      <w:r>
+        <w:t xml:space="preserve"> lbs</w:t>
       </w:r>
       <w:r>
         <w:tab/>
-        <w:t xml:space="preserve">( )  /  ( </w:t>
+        <w:t>(</w:t>
+      </w:r>
+      <w:r>
+        <w:t>+1.8</w:t>
+      </w:r>
+      <w:r>
+        <w:t xml:space="preserve">)  /  ( </w:t>
+      </w:r>
+      <w:r>
+        <w:t>+1</w:t>
+      </w:r>
+      <w:r>
+        <w:t>.8</w:t>
       </w:r>
       <w:r>
         <w:t>)</w:t>
@@ -437,19 +479,53 @@
         <w:rPr>
           <w:b/>
         </w:rPr>
+        <w:t xml:space="preserve">Phase </w:t>
+      </w:r>
+      <w:r>
+        <w:rPr>
+          <w:b/>
+        </w:rPr>
         <w:t>Goal:</w:t>
       </w:r>
       <w:r>
         <w:tab/>
-        <w:t>180.0 lbs (8.0%)</w:t>
+        <w:t>1</w:t>
+      </w:r>
+      <w:r>
+        <w:t>91</w:t>
+      </w:r>
+      <w:r>
+        <w:t>.0 lbs (</w:t>
+      </w:r>
+      <w:r>
+        <w:t>*)</w:t>
       </w:r>
       <w:r>
         <w:tab/>
-        <w:t>165.6 lbs</w:t>
+      </w:r>
+      <w:r>
+        <w:rPr>
+          <w:i/>
+        </w:rPr>
+        <w:t>162.2</w:t>
+      </w:r>
+      <w:r>
+        <w:rPr>
+          <w:i/>
+        </w:rPr>
+        <w:t xml:space="preserve"> lbs</w:t>
       </w:r>
       <w:r>
         <w:tab/>
-        <w:t>/ 14.4 lbs</w:t>
+      </w:r>
+      <w:r>
+        <w:t xml:space="preserve">/ </w:t>
+      </w:r>
+      <w:r>
+        <w:rPr>
+          <w:i/>
+        </w:rPr>
+        <w:t>28.8 lbs</w:t>
       </w:r>
     </w:p>
     <w:p>
@@ -501,7 +577,7 @@
           <w:sz w:val="28"/>
           <w:szCs w:val="28"/>
         </w:rPr>
-        <w:t>4</w:t>
+        <w:t>0</w:t>
       </w:r>
       <w:r>
         <w:rPr>
@@ -527,25 +603,7 @@
           <w:sz w:val="28"/>
           <w:szCs w:val="28"/>
         </w:rPr>
-        <w:t>-1</w:t>
-      </w:r>
-      <w:r>
-        <w:rPr>
-          <w:b/>
-          <w:color w:val="FF0000"/>
-          <w:sz w:val="28"/>
-          <w:szCs w:val="28"/>
-        </w:rPr>
-        <w:t>1</w:t>
-      </w:r>
-      <w:r>
-        <w:rPr>
-          <w:b/>
-          <w:color w:val="FF0000"/>
-          <w:sz w:val="28"/>
-          <w:szCs w:val="28"/>
-        </w:rPr>
-        <w:t xml:space="preserve"> lbs</w:t>
+        <w:t>D.C.</w:t>
       </w:r>
       <w:r>
         <w:rPr>
@@ -590,7 +648,7 @@
           <w:sz w:val="28"/>
           <w:szCs w:val="28"/>
         </w:rPr>
-        <w:t>Beginning to Gro</w:t>
+        <w:t>B</w:t>
       </w:r>
       <w:r>
         <w:rPr>
@@ -598,7 +656,7 @@
           <w:sz w:val="28"/>
           <w:szCs w:val="28"/>
         </w:rPr>
-        <w:t>w</w:t>
+        <w:t>eginning to Gro</w:t>
       </w:r>
       <w:r>
         <w:rPr>
@@ -606,6 +664,14 @@
           <w:sz w:val="28"/>
           <w:szCs w:val="28"/>
         </w:rPr>
+        <w:t>w</w:t>
+      </w:r>
+      <w:r>
+        <w:rPr>
+          <w:b/>
+          <w:sz w:val="28"/>
+          <w:szCs w:val="28"/>
+        </w:rPr>
         <w:t>, Round Two</w:t>
       </w:r>
     </w:p>
@@ -614,13 +680,96 @@
         <w:jc w:val="both"/>
       </w:pPr>
       <w:r>
-        <w:t>&lt;todo&gt; a description of the how, why, what and where, with the location and outcome presented.</w:t>
+        <w:t>This phase directly follows the starting phase of weight loss, dropping 35 lbs from 1/15 to 1/17, a phase of star</w:t>
+      </w:r>
+      <w:r>
+        <w:t>k</w:t>
+      </w:r>
+      <w:r>
+        <w:t xml:space="preserve"> nutritional restriction and a strong avoidance of growth. </w:t>
+      </w:r>
+      <w:r>
+        <w:t xml:space="preserve">That </w:t>
+      </w:r>
+      <w:r>
+        <w:t>weight-loss mark</w:t>
+      </w:r>
+      <w:r>
+        <w:t xml:space="preserve"> has been achieved</w:t>
+      </w:r>
+      <w:r>
+        <w:t>, now it is finally time to grow!</w:t>
       </w:r>
     </w:p>
     <w:p>
       <w:pPr>
         <w:jc w:val="both"/>
       </w:pPr>
+      <w:r>
+        <w:t>Growth after two years of starvation is a confusing topic</w:t>
+      </w:r>
+      <w:r>
+        <w:t xml:space="preserve">, one full </w:t>
+      </w:r>
+      <w:r>
+        <w:t>of learning,</w:t>
+      </w:r>
+      <w:r>
+        <w:t xml:space="preserve"> </w:t>
+      </w:r>
+      <w:r>
+        <w:t xml:space="preserve">establishing new habits and </w:t>
+      </w:r>
+      <w:r>
+        <w:t xml:space="preserve">beginning a new </w:t>
+      </w:r>
+      <w:r>
+        <w:t xml:space="preserve">routine. </w:t>
+      </w:r>
+      <w:r>
+        <w:t>And t</w:t>
+      </w:r>
+      <w:r>
+        <w:t xml:space="preserve">hen add the second dimension, the neurological dimension of my injury recovery, this phase has a strong pre-requisite of </w:t>
+      </w:r>
+      <w:r>
+        <w:t>preparation, plan and distinct transition</w:t>
+      </w:r>
+      <w:r>
+        <w:t xml:space="preserve"> </w:t>
+      </w:r>
+      <w:r>
+        <w:t>out of</w:t>
+      </w:r>
+      <w:r>
+        <w:t xml:space="preserve"> the last phase!</w:t>
+      </w:r>
+    </w:p>
+    <w:p>
+      <w:pPr>
+        <w:jc w:val="both"/>
+      </w:pPr>
+      <w:r>
+        <w:t>Put simply</w:t>
+      </w:r>
+      <w:r>
+        <w:t xml:space="preserve"> this phase is the </w:t>
+      </w:r>
+      <w:r>
+        <w:t>“</w:t>
+      </w:r>
+      <w:r>
+        <w:t>Beginnings of Growth</w:t>
+      </w:r>
+      <w:r>
+        <w:t>”</w:t>
+      </w:r>
+      <w:r>
+        <w:t xml:space="preserve">, learning how to grow and following Caitlin’s guidance </w:t>
+      </w:r>
+      <w:r>
+        <w:sym w:font="Wingdings" w:char="F04A"/>
+      </w:r>
     </w:p>
     <w:p>
       <w:pPr>
@@ -645,18 +794,65 @@
         <w:tabs>
           <w:tab w:val="right" w:pos="10800"/>
         </w:tabs>
+      </w:pPr>
+      <w:r>
+        <w:t xml:space="preserve">Stop </w:t>
+      </w:r>
+      <w:r>
+        <w:t>losing weight!</w:t>
+      </w:r>
+      <w:r>
+        <w:tab/>
+        <w:t>(gaining is secondary, first stop losing!)</w:t>
+      </w:r>
+    </w:p>
+    <w:p>
+      <w:pPr>
+        <w:pStyle w:val="ListParagraph"/>
+        <w:numPr>
+          <w:ilvl w:val="0"/>
+          <w:numId w:val="17"/>
+        </w:numPr>
+        <w:tabs>
+          <w:tab w:val="right" w:pos="10800"/>
+        </w:tabs>
+      </w:pPr>
+      <w:r>
+        <w:t xml:space="preserve">Gain muscle mass </w:t>
+      </w:r>
+      <w:r>
+        <w:tab/>
+        <w:t xml:space="preserve">(target: 10 </w:t>
+      </w:r>
+      <w:r>
+        <w:t>l</w:t>
+      </w:r>
+      <w:r>
+        <w:t>bs, 2 months)</w:t>
+      </w:r>
+    </w:p>
+    <w:p>
+      <w:pPr>
+        <w:pStyle w:val="ListParagraph"/>
+        <w:numPr>
+          <w:ilvl w:val="0"/>
+          <w:numId w:val="17"/>
+        </w:numPr>
+        <w:tabs>
+          <w:tab w:val="right" w:pos="10800"/>
+        </w:tabs>
         <w:rPr>
           <w:b/>
         </w:rPr>
       </w:pPr>
       <w:r>
-        <w:t>&lt;todo&gt;</w:t>
+        <w:t>Grow new habits, transition far away from last phase</w:t>
       </w:r>
       <w:r>
         <w:tab/>
       </w:r>
       <w:r>
-        <w:t>(&lt;todo&gt;</w:t>
+        <w:t>(habits in diet &amp; routine</w:t>
       </w:r>
       <w:r>
         <w:t>)</w:t>
@@ -685,16 +881,49 @@
         <w:tabs>
           <w:tab w:val="right" w:pos="10800"/>
         </w:tabs>
-        <w:rPr>
-          <w:b/>
-        </w:rPr>
-      </w:pPr>
-      <w:r>
-        <w:t>&lt;todo&gt;</w:t>
+      </w:pPr>
+      <w:r>
+        <w:t>14 days On</w:t>
+      </w:r>
+      <w:r>
+        <w:t xml:space="preserve">                                                                                                                                                          (4 day routine plan)</w:t>
       </w:r>
       <w:r>
         <w:tab/>
-        <w:t>(&lt;todo&gt;)</w:t>
+      </w:r>
+    </w:p>
+    <w:p>
+      <w:pPr>
+        <w:pStyle w:val="ListParagraph"/>
+        <w:numPr>
+          <w:ilvl w:val="0"/>
+          <w:numId w:val="18"/>
+        </w:numPr>
+        <w:tabs>
+          <w:tab w:val="right" w:pos="10800"/>
+        </w:tabs>
+      </w:pPr>
+      <w:r>
+        <w:t xml:space="preserve">1 day </w:t>
+      </w:r>
+      <w:r>
+        <w:t>Off (re</w:t>
+      </w:r>
+      <w:r>
+        <w:t>st</w:t>
+      </w:r>
+      <w:r>
+        <w:t>)</w:t>
+      </w:r>
+      <w:r>
+        <w:tab/>
+        <w:t xml:space="preserve">(as an option </w:t>
+      </w:r>
+      <w:r>
+        <w:sym w:font="Wingdings" w:char="F04A"/>
+      </w:r>
+      <w:r>
+        <w:t>)</w:t>
       </w:r>
     </w:p>
     <w:p>
@@ -716,11 +945,6 @@
           <w:szCs w:val="28"/>
         </w:rPr>
         <w:t>Routine Plan</w:t>
-      </w:r>
-    </w:p>
-    <w:p>
-      <w:r>
-        <w:t>&lt;todo&gt;</w:t>
       </w:r>
     </w:p>
     <w:p>
@@ -743,7 +967,10 @@
         </w:numPr>
       </w:pPr>
       <w:r>
-        <w:t>Completion of the Stretching Routine</w:t>
+        <w:t xml:space="preserve">Pre: 3 Pullup holds to </w:t>
+      </w:r>
+      <w:r>
+        <w:t>drop</w:t>
       </w:r>
     </w:p>
     <w:p>
@@ -755,10 +982,16 @@
         </w:numPr>
       </w:pPr>
       <w:r>
-        <w:t xml:space="preserve">Pre: 3 Pullup holds to </w:t>
-      </w:r>
-      <w:r>
-        <w:t>drop</w:t>
+        <w:t>Pre: 10-15 minutes of treadmill</w:t>
+      </w:r>
+      <w:r>
+        <w:t xml:space="preserve"> (any</w:t>
+      </w:r>
+      <w:r>
+        <w:t>, just a warmup</w:t>
+      </w:r>
+      <w:r>
+        <w:t>)</w:t>
       </w:r>
     </w:p>
     <w:p>
@@ -770,16 +1003,7 @@
         </w:numPr>
       </w:pPr>
       <w:r>
-        <w:t>Pre: 10-15 minutes of treadmill</w:t>
-      </w:r>
-      <w:r>
-        <w:t xml:space="preserve"> (any</w:t>
-      </w:r>
-      <w:r>
-        <w:t>, just a warmup</w:t>
-      </w:r>
-      <w:r>
-        <w:t>)</w:t>
+        <w:t>Post: 15 minutes elliptical</w:t>
       </w:r>
     </w:p>
     <w:p>
@@ -791,7 +1015,7 @@
         </w:numPr>
       </w:pPr>
       <w:r>
-        <w:t>Post: 15 minutes elliptical</w:t>
+        <w:t>Post: Completion of the Stretching Routine</w:t>
       </w:r>
     </w:p>
     <w:p>
@@ -828,11 +1052,20 @@
       </w:r>
       <w:r>
         <w:tab/>
-        <w:t>(after workout)</w:t>
+        <w:t>(pre/post</w:t>
+      </w:r>
+      <w:r>
+        <w:t xml:space="preserve"> workout)</w:t>
       </w:r>
       <w:r>
         <w:tab/>
-        <w:t>– 2 Scoops w/Almond Milk</w:t>
+        <w:t xml:space="preserve">– </w:t>
+      </w:r>
+      <w:r>
+        <w:t>3</w:t>
+      </w:r>
+      <w:r>
+        <w:t xml:space="preserve"> Scoops w/Almond Milk</w:t>
       </w:r>
     </w:p>
     <w:p>
@@ -856,7 +1089,10 @@
       </w:r>
       <w:r>
         <w:tab/>
-        <w:t>(after workout)</w:t>
+        <w:t>(pre/post</w:t>
+      </w:r>
+      <w:r>
+        <w:t xml:space="preserve"> workout)</w:t>
       </w:r>
       <w:r>
         <w:tab/>
@@ -877,38 +1113,30 @@
         </w:tabs>
       </w:pPr>
       <w:r>
-        <w:t>Fruit Shake</w:t>
+        <w:t>Water</w:t>
       </w:r>
       <w:r>
         <w:tab/>
       </w:r>
       <w:r>
         <w:tab/>
-        <w:t>(lunch replace pt. 1)  - 28 oz.</w:t>
-      </w:r>
-    </w:p>
-    <w:p>
-      <w:pPr>
-        <w:pStyle w:val="ListParagraph"/>
-        <w:numPr>
-          <w:ilvl w:val="0"/>
-          <w:numId w:val="18"/>
-        </w:numPr>
-        <w:tabs>
-          <w:tab w:val="left" w:pos="990"/>
-          <w:tab w:val="left" w:pos="2430"/>
-        </w:tabs>
-      </w:pPr>
-      <w:r>
-        <w:t>GNC Meal</w:t>
       </w:r>
       <w:r>
         <w:tab/>
-        <w:t>(lunch replace pt. 2)</w:t>
+        <w:t>(daily)</w:t>
       </w:r>
       <w:r>
         <w:tab/>
-        <w:t>– 3 Scoops w/Almond Milk</w:t>
+      </w:r>
+      <w:r>
+        <w:tab/>
+        <w:t>– 10 bottles daily (carried alongside</w:t>
+      </w:r>
+      <w:r>
+        <w:t>, at gym, in car and at office</w:t>
+      </w:r>
+      <w:r>
+        <w:t>)</w:t>
       </w:r>
     </w:p>
     <w:p>
@@ -925,7 +1153,7 @@
         </w:tabs>
       </w:pPr>
       <w:r>
-        <w:t>Water</w:t>
+        <w:t>Vitamins</w:t>
       </w:r>
       <w:r>
         <w:tab/>
@@ -934,62 +1162,409 @@
         <w:tab/>
       </w:r>
       <w:r>
+        <w:t>(daily)</w:t>
+      </w:r>
+      <w:r>
         <w:tab/>
-        <w:t>(daily)</w:t>
       </w:r>
       <w:r>
         <w:tab/>
-      </w:r>
+        <w:t>–</w:t>
+      </w:r>
+      <w:r>
+        <w:t xml:space="preserve"> Centrum, Magnesium, </w:t>
+      </w:r>
+      <w:r>
+        <w:t xml:space="preserve">Potassium, </w:t>
+      </w:r>
+      <w:r>
+        <w:t>Vi</w:t>
+      </w:r>
+      <w:r>
+        <w:t>tamin D, Fish Oil</w:t>
+      </w:r>
+    </w:p>
+    <w:p>
+      <w:pPr>
+        <w:tabs>
+          <w:tab w:val="center" w:pos="5400"/>
+        </w:tabs>
+      </w:pPr>
       <w:r>
         <w:tab/>
-        <w:t>– 10 bottles daily (carried alongside)</w:t>
-      </w:r>
-    </w:p>
-    <w:p>
-      <w:r>
-        <w:br w:type="page"/>
-      </w:r>
-    </w:p>
-    <w:p>
-      <w:pPr>
-        <w:rPr>
-          <w:rFonts w:eastAsia="ArialMT" w:cstheme="minorHAnsi"/>
-        </w:rPr>
-      </w:pPr>
-      <w:r>
+      </w:r>
+    </w:p>
+    <w:p>
+      <w:pPr>
         <w:rPr>
           <w:b/>
           <w:sz w:val="28"/>
           <w:szCs w:val="28"/>
         </w:rPr>
+      </w:pPr>
+      <w:r>
+        <w:rPr>
+          <w:b/>
+          <w:sz w:val="28"/>
+          <w:szCs w:val="28"/>
+        </w:rPr>
         <w:lastRenderedPageBreak/>
-        <w:t>(Drafting Notes Section)</w:t>
-      </w:r>
-    </w:p>
-    <w:p>
-      <w:pPr>
-        <w:rPr>
-          <w:rFonts w:eastAsia="ArialMT" w:cstheme="minorHAnsi"/>
+        <w:t>Training Plan</w:t>
+      </w:r>
+      <w:r>
+        <w:rPr>
           <w:b/>
-        </w:rPr>
-      </w:pPr>
-      <w:r>
-        <w:rPr>
-          <w:rFonts w:eastAsia="ArialMT" w:cstheme="minorHAnsi"/>
+          <w:sz w:val="28"/>
+          <w:szCs w:val="28"/>
+        </w:rPr>
+        <w:t xml:space="preserve"> - Round Two</w:t>
+      </w:r>
+    </w:p>
+    <w:p>
+      <w:pPr>
+        <w:jc w:val="center"/>
+        <w:rPr>
           <w:b/>
-        </w:rPr>
-        <w:t>Orig</w:t>
-      </w:r>
-      <w:r>
-        <w:rPr>
-          <w:rFonts w:eastAsia="ArialMT" w:cstheme="minorHAnsi"/>
+          <w:color w:val="FF0000"/>
+          <w:sz w:val="28"/>
+          <w:szCs w:val="28"/>
+        </w:rPr>
+      </w:pPr>
+      <w:r>
+        <w:rPr>
+          <w:noProof/>
+        </w:rPr>
+        <mc:AlternateContent>
+          <mc:Choice Requires="wps">
+            <w:drawing>
+              <wp:anchor distT="45720" distB="45720" distL="114300" distR="114300" simplePos="0" relativeHeight="251677696" behindDoc="0" locked="0" layoutInCell="1" allowOverlap="1" wp14:anchorId="2F3D4BDD" wp14:editId="5D943B78">
+                <wp:simplePos x="0" y="0"/>
+                <wp:positionH relativeFrom="column">
+                  <wp:posOffset>4051935</wp:posOffset>
+                </wp:positionH>
+                <wp:positionV relativeFrom="paragraph">
+                  <wp:posOffset>4635500</wp:posOffset>
+                </wp:positionV>
+                <wp:extent cx="2859405" cy="1404620"/>
+                <wp:effectExtent l="0" t="0" r="0" b="3175"/>
+                <wp:wrapNone/>
+                <wp:docPr id="12" name="Text Box 2"/>
+                <wp:cNvGraphicFramePr>
+                  <a:graphicFrameLocks xmlns:a="http://schemas.openxmlformats.org/drawingml/2006/main"/>
+                </wp:cNvGraphicFramePr>
+                <a:graphic xmlns:a="http://schemas.openxmlformats.org/drawingml/2006/main">
+                  <a:graphicData uri="http://schemas.microsoft.com/office/word/2010/wordprocessingShape">
+                    <wps:wsp>
+                      <wps:cNvSpPr txBox="1">
+                        <a:spLocks noChangeArrowheads="1"/>
+                      </wps:cNvSpPr>
+                      <wps:spPr bwMode="auto">
+                        <a:xfrm>
+                          <a:off x="0" y="0"/>
+                          <a:ext cx="2859405" cy="1404620"/>
+                        </a:xfrm>
+                        <a:prstGeom prst="rect">
+                          <a:avLst/>
+                        </a:prstGeom>
+                        <a:noFill/>
+                        <a:ln w="9525">
+                          <a:noFill/>
+                          <a:miter lim="800000"/>
+                          <a:headEnd/>
+                          <a:tailEnd/>
+                        </a:ln>
+                      </wps:spPr>
+                      <wps:txbx>
+                        <w:txbxContent>
+                          <w:p>
+                            <w:pPr>
+                              <w:spacing w:after="0" w:line="240" w:lineRule="auto"/>
+                              <w:rPr>
+                                <w:b/>
+                                <w:color w:val="1F4E79" w:themeColor="accent1" w:themeShade="80"/>
+                              </w:rPr>
+                            </w:pPr>
+                            <w:r>
+                              <w:rPr>
+                                <w:b/>
+                                <w:color w:val="1F4E79" w:themeColor="accent1" w:themeShade="80"/>
+                              </w:rPr>
+                              <w:t>Side Goal</w:t>
+                            </w:r>
+                            <w:r>
+                              <w:rPr>
+                                <w:b/>
+                                <w:color w:val="1F4E79" w:themeColor="accent1" w:themeShade="80"/>
+                              </w:rPr>
+                              <w:t>s</w:t>
+                            </w:r>
+                          </w:p>
+                          <w:p>
+                            <w:pPr>
+                              <w:pStyle w:val="ListParagraph"/>
+                              <w:numPr>
+                                <w:ilvl w:val="0"/>
+                                <w:numId w:val="16"/>
+                              </w:numPr>
+                              <w:spacing w:after="0" w:line="240" w:lineRule="auto"/>
+                            </w:pPr>
+                            <w:r>
+                              <w:t>Two-Mile run in 14 min (7min mile)</w:t>
+                            </w:r>
+                          </w:p>
+                          <w:p>
+                            <w:pPr>
+                              <w:pStyle w:val="ListParagraph"/>
+                              <w:numPr>
+                                <w:ilvl w:val="0"/>
+                                <w:numId w:val="16"/>
+                              </w:numPr>
+                              <w:spacing w:after="0" w:line="240" w:lineRule="auto"/>
+                            </w:pPr>
+                            <w:r>
+                              <w:t>Flat Bench Press (6 reps @ 225 lb.)</w:t>
+                            </w:r>
+                          </w:p>
+                          <w:p>
+                            <w:pPr>
+                              <w:pStyle w:val="ListParagraph"/>
+                              <w:numPr>
+                                <w:ilvl w:val="0"/>
+                                <w:numId w:val="16"/>
+                              </w:numPr>
+                              <w:spacing w:after="0" w:line="240" w:lineRule="auto"/>
+                            </w:pPr>
+                            <w:r>
+                              <w:t xml:space="preserve">Box Jumps </w:t>
+                            </w:r>
+                          </w:p>
+                          <w:p>
+                            <w:pPr>
+                              <w:pStyle w:val="ListParagraph"/>
+                              <w:numPr>
+                                <w:ilvl w:val="0"/>
+                                <w:numId w:val="16"/>
+                              </w:numPr>
+                              <w:spacing w:after="0" w:line="240" w:lineRule="auto"/>
+                            </w:pPr>
+                            <w:r>
+                              <w:t>Correct, Full Leg Lifts (see notes)</w:t>
+                            </w:r>
+                          </w:p>
+                          <w:p>
+                            <w:pPr>
+                              <w:pStyle w:val="ListParagraph"/>
+                              <w:numPr>
+                                <w:ilvl w:val="0"/>
+                                <w:numId w:val="16"/>
+                              </w:numPr>
+                              <w:spacing w:after="0" w:line="240" w:lineRule="auto"/>
+                            </w:pPr>
+                            <w:r>
+                              <w:t>Torso fitness &amp; aesthetic</w:t>
+                            </w:r>
+                          </w:p>
+                          <w:p>
+                            <w:pPr>
+                              <w:spacing w:after="0" w:line="240" w:lineRule="auto"/>
+                            </w:pPr>
+                          </w:p>
+                          <w:p>
+                            <w:pPr>
+                              <w:spacing w:after="0" w:line="240" w:lineRule="auto"/>
+                            </w:pPr>
+                          </w:p>
+                        </w:txbxContent>
+                      </wps:txbx>
+                      <wps:bodyPr rot="0" vert="horz" wrap="square" lIns="91440" tIns="45720" rIns="91440" bIns="45720" anchor="t" anchorCtr="0">
+                        <a:spAutoFit/>
+                      </wps:bodyPr>
+                    </wps:wsp>
+                  </a:graphicData>
+                </a:graphic>
+                <wp14:sizeRelH relativeFrom="margin">
+                  <wp14:pctWidth>0</wp14:pctWidth>
+                </wp14:sizeRelH>
+                <wp14:sizeRelV relativeFrom="margin">
+                  <wp14:pctHeight>20000</wp14:pctHeight>
+                </wp14:sizeRelV>
+              </wp:anchor>
+            </w:drawing>
+          </mc:Choice>
+          <mc:Fallback>
+            <w:pict>
+              <v:shapetype w14:anchorId="2F3D4BDD" id="_x0000_t202" coordsize="21600,21600" o:spt="202" path="m,l,21600r21600,l21600,xe">
+                <v:stroke joinstyle="miter"/>
+                <v:path gradientshapeok="t" o:connecttype="rect"/>
+              </v:shapetype>
+              <v:shape id="Text Box 2" o:spid="_x0000_s1026" type="#_x0000_t202" style="position:absolute;left:0;text-align:left;margin-left:319.05pt;margin-top:365pt;width:225.15pt;height:110.6pt;z-index:251677696;visibility:visible;mso-wrap-style:square;mso-width-percent:0;mso-height-percent:200;mso-wrap-distance-left:9pt;mso-wrap-distance-top:3.6pt;mso-wrap-distance-right:9pt;mso-wrap-distance-bottom:3.6pt;mso-position-horizontal:absolute;mso-position-horizontal-relative:text;mso-position-vertical:absolute;mso-position-vertical-relative:text;mso-width-percent:0;mso-height-percent:200;mso-width-relative:margin;mso-height-relative:margin;v-text-anchor:top" o:gfxdata="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" filled="f" stroked="f">
+                <v:textbox style="mso-fit-shape-to-text:t">
+                  <w:txbxContent>
+                    <w:p>
+                      <w:pPr>
+                        <w:spacing w:after="0" w:line="240" w:lineRule="auto"/>
+                        <w:rPr>
+                          <w:b/>
+                          <w:color w:val="1F4E79" w:themeColor="accent1" w:themeShade="80"/>
+                        </w:rPr>
+                      </w:pPr>
+                      <w:r>
+                        <w:rPr>
+                          <w:b/>
+                          <w:color w:val="1F4E79" w:themeColor="accent1" w:themeShade="80"/>
+                        </w:rPr>
+                        <w:t>Side Goal</w:t>
+                      </w:r>
+                      <w:r>
+                        <w:rPr>
+                          <w:b/>
+                          <w:color w:val="1F4E79" w:themeColor="accent1" w:themeShade="80"/>
+                        </w:rPr>
+                        <w:t>s</w:t>
+                      </w:r>
+                    </w:p>
+                    <w:p>
+                      <w:pPr>
+                        <w:pStyle w:val="ListParagraph"/>
+                        <w:numPr>
+                          <w:ilvl w:val="0"/>
+                          <w:numId w:val="16"/>
+                        </w:numPr>
+                        <w:spacing w:after="0" w:line="240" w:lineRule="auto"/>
+                      </w:pPr>
+                      <w:r>
+                        <w:t>Two-Mile run in 14 min (7min mile)</w:t>
+                      </w:r>
+                    </w:p>
+                    <w:p>
+                      <w:pPr>
+                        <w:pStyle w:val="ListParagraph"/>
+                        <w:numPr>
+                          <w:ilvl w:val="0"/>
+                          <w:numId w:val="16"/>
+                        </w:numPr>
+                        <w:spacing w:after="0" w:line="240" w:lineRule="auto"/>
+                      </w:pPr>
+                      <w:r>
+                        <w:t>Flat Bench Press (6 reps @ 225 lb.)</w:t>
+                      </w:r>
+                    </w:p>
+                    <w:p>
+                      <w:pPr>
+                        <w:pStyle w:val="ListParagraph"/>
+                        <w:numPr>
+                          <w:ilvl w:val="0"/>
+                          <w:numId w:val="16"/>
+                        </w:numPr>
+                        <w:spacing w:after="0" w:line="240" w:lineRule="auto"/>
+                      </w:pPr>
+                      <w:r>
+                        <w:t xml:space="preserve">Box Jumps </w:t>
+                      </w:r>
+                    </w:p>
+                    <w:p>
+                      <w:pPr>
+                        <w:pStyle w:val="ListParagraph"/>
+                        <w:numPr>
+                          <w:ilvl w:val="0"/>
+                          <w:numId w:val="16"/>
+                        </w:numPr>
+                        <w:spacing w:after="0" w:line="240" w:lineRule="auto"/>
+                      </w:pPr>
+                      <w:r>
+                        <w:t>Correct, Full Leg Lifts (see notes)</w:t>
+                      </w:r>
+                    </w:p>
+                    <w:p>
+                      <w:pPr>
+                        <w:pStyle w:val="ListParagraph"/>
+                        <w:numPr>
+                          <w:ilvl w:val="0"/>
+                          <w:numId w:val="16"/>
+                        </w:numPr>
+                        <w:spacing w:after="0" w:line="240" w:lineRule="auto"/>
+                      </w:pPr>
+                      <w:r>
+                        <w:t>Torso fitness &amp; aesthetic</w:t>
+                      </w:r>
+                    </w:p>
+                    <w:p>
+                      <w:pPr>
+                        <w:spacing w:after="0" w:line="240" w:lineRule="auto"/>
+                      </w:pPr>
+                    </w:p>
+                    <w:p>
+                      <w:pPr>
+                        <w:spacing w:after="0" w:line="240" w:lineRule="auto"/>
+                      </w:pPr>
+                    </w:p>
+                  </w:txbxContent>
+                </v:textbox>
+              </v:shape>
+            </w:pict>
+          </mc:Fallback>
+        </mc:AlternateContent>
+      </w:r>
+      <w:bookmarkStart w:id="1" w:name="_MON_1547818591"/>
+      <w:bookmarkEnd w:id="1"/>
+      <w:r>
+        <w:rPr>
           <w:b/>
-        </w:rPr>
-        <w:t>inal</w:t>
-      </w:r>
-      <w:r>
-        <w:rPr>
-          <w:rFonts w:eastAsia="ArialMT" w:cstheme="minorHAnsi"/>
+          <w:color w:val="FF0000"/>
+          <w:sz w:val="28"/>
+          <w:szCs w:val="28"/>
+        </w:rPr>
+        <w:object w:dxaOrig="11373" w:dyaOrig="7902">
+          <v:shapetype id="_x0000_t75" coordsize="21600,21600" o:spt="75" o:preferrelative="t" path="m@4@5l@4@11@9@11@9@5xe" filled="f" stroked="f">
+            <v:stroke joinstyle="miter"/>
+            <v:formulas>
+              <v:f eqn="if lineDrawn pixelLineWidth 0"/>
+              <v:f eqn="sum @0 1 0"/>
+              <v:f eqn="sum 0 0 @1"/>
+              <v:f eqn="prod @2 1 2"/>
+              <v:f eqn="prod @3 21600 pixelWidth"/>
+              <v:f eqn="prod @3 21600 pixelHeight"/>
+              <v:f eqn="sum @0 0 1"/>
+              <v:f eqn="prod @6 1 2"/>
+              <v:f eqn="prod @7 21600 pixelWidth"/>
+              <v:f eqn="sum @8 21600 0"/>
+              <v:f eqn="prod @7 21600 pixelHeight"/>
+              <v:f eqn="sum @10 21600 0"/>
+            </v:formulas>
+            <v:path o:extrusionok="f" gradientshapeok="t" o:connecttype="rect"/>
+            <o:lock v:ext="edit" aspectratio="t"/>
+          </v:shapetype>
+          <v:shape id="_x0000_i1025" type="#_x0000_t75" style="width:536.25pt;height:372.6pt" o:ole="">
+            <v:imagedata r:id="rId9" o:title=""/>
+          </v:shape>
+          <o:OLEObject Type="Embed" ProgID="Excel.Sheet.8" ShapeID="_x0000_i1025" DrawAspect="Content" ObjectID="_1547819786" r:id="rId10"/>
+        </w:object>
+      </w:r>
+    </w:p>
+    <w:p>
+      <w:pPr>
+        <w:rPr>
+          <w:b/>
+          <w:sz w:val="28"/>
+          <w:szCs w:val="28"/>
+        </w:rPr>
+      </w:pPr>
+    </w:p>
+    <w:p>
+      <w:pPr>
+        <w:spacing w:after="0" w:line="240" w:lineRule="auto"/>
+        <w:rPr>
+          <w:b/>
+        </w:rPr>
+      </w:pPr>
+      <w:r>
+        <w:rPr>
+          <w:b/>
+        </w:rPr>
+        <w:t>Plan</w:t>
+      </w:r>
+      <w:r>
+        <w:rPr>
           <w:b/>
         </w:rPr>
         <w:t xml:space="preserve"> Goals</w:t>
@@ -1000,17 +1575,15 @@
         <w:pStyle w:val="ListParagraph"/>
         <w:numPr>
           <w:ilvl w:val="0"/>
-          <w:numId w:val="31"/>
+          <w:numId w:val="15"/>
         </w:numPr>
-        <w:rPr>
-          <w:rFonts w:eastAsia="ArialMT" w:cstheme="minorHAnsi"/>
-        </w:rPr>
-      </w:pPr>
-      <w:r>
-        <w:rPr>
-          <w:rFonts w:eastAsia="ArialMT" w:cstheme="minorHAnsi"/>
-        </w:rPr>
-        <w:t>Two-Mile run in 14 min (7min mile)</w:t>
+        <w:tabs>
+          <w:tab w:val="right" w:pos="5760"/>
+        </w:tabs>
+        <w:spacing w:after="0" w:line="240" w:lineRule="auto"/>
+      </w:pPr>
+      <w:r>
+        <w:t>Short-term:    (primary: shape)      (secondary: strength)</w:t>
       </w:r>
     </w:p>
     <w:p>
@@ -1018,17 +1591,41 @@
         <w:pStyle w:val="ListParagraph"/>
         <w:numPr>
           <w:ilvl w:val="0"/>
-          <w:numId w:val="31"/>
+          <w:numId w:val="15"/>
         </w:numPr>
-        <w:rPr>
-          <w:rFonts w:eastAsia="ArialMT" w:cstheme="minorHAnsi"/>
-        </w:rPr>
-      </w:pPr>
-      <w:r>
-        <w:rPr>
-          <w:rFonts w:eastAsia="ArialMT" w:cstheme="minorHAnsi"/>
-        </w:rPr>
-        <w:t>Flat Bench Press – 6 reps @ 225 lb.</w:t>
+        <w:tabs>
+          <w:tab w:val="right" w:pos="5760"/>
+        </w:tabs>
+        <w:spacing w:after="0" w:line="240" w:lineRule="auto"/>
+      </w:pPr>
+      <w:r>
+        <w:t>Lon</w:t>
+      </w:r>
+      <w:r>
+        <w:t>g-term:     (primary: fitness)     (secondary: shape, strength)</w:t>
+      </w:r>
+    </w:p>
+    <w:p>
+      <w:pPr>
+        <w:pStyle w:val="ListParagraph"/>
+        <w:tabs>
+          <w:tab w:val="right" w:pos="5760"/>
+        </w:tabs>
+        <w:spacing w:after="0" w:line="240" w:lineRule="auto"/>
+      </w:pPr>
+    </w:p>
+    <w:p>
+      <w:pPr>
+        <w:spacing w:after="0" w:line="240" w:lineRule="auto"/>
+        <w:rPr>
+          <w:b/>
+        </w:rPr>
+      </w:pPr>
+      <w:r>
+        <w:rPr>
+          <w:b/>
+        </w:rPr>
+        <w:t>Central Lift Style Points</w:t>
       </w:r>
     </w:p>
     <w:p>
@@ -1036,17 +1633,27 @@
         <w:pStyle w:val="ListParagraph"/>
         <w:numPr>
           <w:ilvl w:val="0"/>
-          <w:numId w:val="31"/>
+          <w:numId w:val="6"/>
         </w:numPr>
-        <w:rPr>
-          <w:rFonts w:eastAsia="ArialMT" w:cstheme="minorHAnsi"/>
-        </w:rPr>
-      </w:pPr>
-      <w:r>
-        <w:rPr>
-          <w:rFonts w:eastAsia="ArialMT" w:cstheme="minorHAnsi"/>
-        </w:rPr>
-        <w:t>Push-ups (30 full, deep, continuous and complete)</w:t>
+        <w:spacing w:after="0" w:line="250" w:lineRule="auto"/>
+        <w:rPr>
+          <w:b/>
+        </w:rPr>
+      </w:pPr>
+      <w:r>
+        <w:t>Always</w:t>
+      </w:r>
+      <w:r>
+        <w:t xml:space="preserve"> squeeze the shit on grips </w:t>
+      </w:r>
+      <w:r>
+        <w:rPr>
+          <w:b/>
+        </w:rPr>
+        <w:t>during</w:t>
+      </w:r>
+      <w:r>
+        <w:t xml:space="preserve"> a lift. Grip strength &amp; muscle activation bloom here!</w:t>
       </w:r>
     </w:p>
     <w:p>
@@ -1054,17 +1661,48 @@
         <w:pStyle w:val="ListParagraph"/>
         <w:numPr>
           <w:ilvl w:val="0"/>
-          <w:numId w:val="31"/>
+          <w:numId w:val="6"/>
         </w:numPr>
-        <w:rPr>
-          <w:rFonts w:eastAsia="ArialMT" w:cstheme="minorHAnsi"/>
-        </w:rPr>
-      </w:pPr>
-      <w:r>
-        <w:rPr>
-          <w:rFonts w:eastAsia="ArialMT" w:cstheme="minorHAnsi"/>
-        </w:rPr>
-        <w:t>Achieve (1) Pull-Up</w:t>
+        <w:spacing w:after="0" w:line="250" w:lineRule="auto"/>
+      </w:pPr>
+      <w:r>
+        <w:t>Always</w:t>
+      </w:r>
+      <w:r>
+        <w:t xml:space="preserve"> squeeze on </w:t>
+      </w:r>
+      <w:r>
+        <w:rPr>
+          <w:b/>
+        </w:rPr>
+        <w:t>entry</w:t>
+      </w:r>
+      <w:r>
+        <w:t xml:space="preserve"> into a lift and on </w:t>
+      </w:r>
+      <w:r>
+        <w:rPr>
+          <w:b/>
+        </w:rPr>
+        <w:t>exit</w:t>
+      </w:r>
+      <w:r>
+        <w:t>. Muscle engagement and activation grow here</w:t>
+      </w:r>
+    </w:p>
+    <w:p>
+      <w:pPr>
+        <w:spacing w:after="0" w:line="240" w:lineRule="auto"/>
+        <w:rPr>
+          <w:b/>
+          <w:color w:val="808080" w:themeColor="background1" w:themeShade="80"/>
+        </w:rPr>
+      </w:pPr>
+      <w:r>
+        <w:rPr>
+          <w:b/>
+        </w:rPr>
+        <w:t>Important Points</w:t>
       </w:r>
     </w:p>
     <w:p>
@@ -1072,39 +1710,12 @@
         <w:pStyle w:val="ListParagraph"/>
         <w:numPr>
           <w:ilvl w:val="0"/>
-          <w:numId w:val="31"/>
+          <w:numId w:val="15"/>
         </w:numPr>
-        <w:rPr>
-          <w:rFonts w:eastAsia="ArialMT" w:cstheme="minorHAnsi"/>
-        </w:rPr>
-      </w:pPr>
-      <w:r>
-        <w:rPr>
-          <w:rFonts w:eastAsia="ArialMT" w:cstheme="minorHAnsi"/>
-        </w:rPr>
-        <w:t>Torso fitness &amp; aesthetic</w:t>
-      </w:r>
-    </w:p>
-    <w:p>
-      <w:pPr>
-        <w:rPr>
-          <w:rFonts w:eastAsia="ArialMT" w:cstheme="minorHAnsi"/>
-        </w:rPr>
-      </w:pPr>
-    </w:p>
-    <w:p>
-      <w:pPr>
-        <w:rPr>
-          <w:rFonts w:eastAsia="ArialMT" w:cstheme="minorHAnsi"/>
-          <w:b/>
-        </w:rPr>
-      </w:pPr>
-      <w:r>
-        <w:rPr>
-          <w:rFonts w:eastAsia="ArialMT" w:cstheme="minorHAnsi"/>
-          <w:b/>
-        </w:rPr>
-        <w:t>New Goals</w:t>
+        <w:spacing w:after="0" w:line="240" w:lineRule="auto"/>
+      </w:pPr>
+      <w:r>
+        <w:t>Don’t lift like a body-builder, 3 sets of 10 is dangerous and generally weak in benefit</w:t>
       </w:r>
     </w:p>
     <w:p>
@@ -1112,17 +1723,12 @@
         <w:pStyle w:val="ListParagraph"/>
         <w:numPr>
           <w:ilvl w:val="0"/>
-          <w:numId w:val="32"/>
+          <w:numId w:val="15"/>
         </w:numPr>
-        <w:rPr>
-          <w:rFonts w:eastAsia="ArialMT" w:cstheme="minorHAnsi"/>
-        </w:rPr>
-      </w:pPr>
-      <w:r>
-        <w:rPr>
-          <w:rFonts w:eastAsia="ArialMT" w:cstheme="minorHAnsi"/>
-        </w:rPr>
-        <w:t>Box Jumps (to plan goal, with Caitlin if possible)</w:t>
+        <w:spacing w:after="0" w:line="240" w:lineRule="auto"/>
+      </w:pPr>
+      <w:r>
+        <w:t>Changing lift sets and rep counts is important!</w:t>
       </w:r>
     </w:p>
     <w:p>
@@ -1130,57 +1736,97 @@
         <w:pStyle w:val="ListParagraph"/>
         <w:numPr>
           <w:ilvl w:val="0"/>
-          <w:numId w:val="32"/>
+          <w:numId w:val="15"/>
         </w:numPr>
-        <w:rPr>
-          <w:rFonts w:eastAsia="ArialMT" w:cstheme="minorHAnsi"/>
-        </w:rPr>
-      </w:pPr>
-      <w:r>
-        <w:rPr>
-          <w:rFonts w:eastAsia="ArialMT" w:cstheme="minorHAnsi"/>
-        </w:rPr>
-        <w:t>Leg Lifts (20 in a row, above 90 degrees with legs straight. Place left leg over right to emphasis symmetry!)</w:t>
-      </w:r>
+        <w:spacing w:after="0" w:line="240" w:lineRule="auto"/>
+      </w:pPr>
+      <w:r>
+        <w:t>Power generation, e.g. jumping or throwing is one of the greatest muscle growth activities</w:t>
+      </w:r>
+    </w:p>
+    <w:p>
+      <w:pPr>
+        <w:spacing w:after="0" w:line="240" w:lineRule="auto"/>
+      </w:pPr>
+    </w:p>
+    <w:p>
+      <w:pPr>
+        <w:spacing w:after="0" w:line="240" w:lineRule="auto"/>
+        <w:rPr>
+          <w:b/>
+          <w:color w:val="808080" w:themeColor="background1" w:themeShade="80"/>
+        </w:rPr>
+      </w:pPr>
+      <w:r>
+        <w:rPr>
+          <w:b/>
+        </w:rPr>
+        <w:t xml:space="preserve">Key &amp; Vocab </w:t>
+      </w:r>
+    </w:p>
+    <w:p>
+      <w:pPr>
+        <w:spacing w:after="0" w:line="240" w:lineRule="auto"/>
+        <w:rPr>
+          <w:sz w:val="6"/>
+          <w:szCs w:val="6"/>
+        </w:rPr>
+      </w:pPr>
     </w:p>
     <w:p>
       <w:pPr>
         <w:pStyle w:val="ListParagraph"/>
         <w:numPr>
           <w:ilvl w:val="0"/>
-          <w:numId w:val="32"/>
+          <w:numId w:val="6"/>
         </w:numPr>
-        <w:rPr>
-          <w:rFonts w:eastAsia="ArialMT" w:cstheme="minorHAnsi"/>
-        </w:rPr>
-      </w:pPr>
-      <w:r>
-        <w:rPr>
-          <w:rFonts w:eastAsia="ArialMT" w:cstheme="minorHAnsi"/>
-        </w:rPr>
-        <w:t>One Strength Goal (have Josh help select)</w:t>
-      </w:r>
-    </w:p>
-    <w:p>
-      <w:pPr>
-        <w:rPr>
-          <w:rFonts w:eastAsia="ArialMT" w:cstheme="minorHAnsi"/>
-        </w:rPr>
-      </w:pPr>
-    </w:p>
-    <w:p>
-      <w:pPr>
-        <w:rPr>
-          <w:rFonts w:eastAsia="ArialMT" w:cstheme="minorHAnsi"/>
+        <w:spacing w:after="0" w:line="240" w:lineRule="auto"/>
+      </w:pPr>
+      <w:r>
+        <w:rPr>
+          <w:i/>
+        </w:rPr>
+        <w:t>Failure</w:t>
+      </w:r>
+      <w:r>
+        <w:t xml:space="preserve">: performing an </w:t>
+      </w:r>
+      <w:r>
+        <w:t>exercise to complete exhaustion</w:t>
+      </w:r>
+      <w:r>
+        <w:t xml:space="preserve"> while maintaining perfect form. When your form </w:t>
+      </w:r>
+    </w:p>
+    <w:p>
+      <w:pPr>
+        <w:pStyle w:val="ListParagraph"/>
+        <w:spacing w:after="0" w:line="240" w:lineRule="auto"/>
+        <w:ind w:left="360" w:firstLine="360"/>
+      </w:pPr>
+      <w:r>
+        <w:rPr>
+          <w:noProof/>
+        </w:rPr>
+        <w:t xml:space="preserve">       </w:t>
+      </w:r>
+      <w:r>
+        <w:t>breaks, you have failed</w:t>
+      </w:r>
+    </w:p>
+    <w:p>
+      <w:pPr>
+        <w:rPr>
           <w:b/>
-        </w:rPr>
-      </w:pPr>
-      <w:r>
-        <w:rPr>
-          <w:rFonts w:eastAsia="ArialMT" w:cstheme="minorHAnsi"/>
+          <w:sz w:val="28"/>
+          <w:szCs w:val="28"/>
+        </w:rPr>
+      </w:pPr>
+      <w:r>
+        <w:rPr>
           <w:b/>
         </w:rPr>
-        <w:t>Cardio</w:t>
+        <w:t>Leg Lift Notes</w:t>
       </w:r>
     </w:p>
     <w:p>
@@ -1188,17 +1834,66 @@
         <w:pStyle w:val="ListParagraph"/>
         <w:numPr>
           <w:ilvl w:val="0"/>
-          <w:numId w:val="33"/>
+          <w:numId w:val="6"/>
         </w:numPr>
-        <w:rPr>
-          <w:rFonts w:eastAsia="ArialMT" w:cstheme="minorHAnsi"/>
-        </w:rPr>
-      </w:pPr>
-      <w:r>
-        <w:rPr>
-          <w:rFonts w:eastAsia="ArialMT" w:cstheme="minorHAnsi"/>
-        </w:rPr>
-        <w:t>Pre: 10-15 minutes of treadmill running</w:t>
+        <w:spacing w:after="0" w:line="240" w:lineRule="auto"/>
+      </w:pPr>
+      <w:r>
+        <w:rPr>
+          <w:i/>
+        </w:rPr>
+        <w:t>2</w:t>
+      </w:r>
+      <w:r>
+        <w:t>0 in a row, above 90 degrees with legs straight. Place left leg over right to emphasis symmetry!</w:t>
+      </w:r>
+    </w:p>
+    <w:p>
+      <w:pPr>
+        <w:rPr>
+          <w:b/>
+          <w:sz w:val="28"/>
+          <w:szCs w:val="28"/>
+        </w:rPr>
+      </w:pPr>
+      <w:r>
+        <w:rPr>
+          <w:b/>
+          <w:sz w:val="28"/>
+          <w:szCs w:val="28"/>
+        </w:rPr>
+        <w:br w:type="page"/>
+      </w:r>
+    </w:p>
+    <w:p>
+      <w:pPr>
+        <w:rPr>
+          <w:b/>
+          <w:sz w:val="28"/>
+          <w:szCs w:val="28"/>
+        </w:rPr>
+      </w:pPr>
+      <w:r>
+        <w:rPr>
+          <w:b/>
+          <w:sz w:val="28"/>
+          <w:szCs w:val="28"/>
+        </w:rPr>
+        <w:lastRenderedPageBreak/>
+        <w:t>Present Nutrition Plan</w:t>
+      </w:r>
+    </w:p>
+    <w:p>
+      <w:pPr>
+        <w:rPr>
+          <w:b/>
+        </w:rPr>
+      </w:pPr>
+      <w:r>
+        <w:rPr>
+          <w:b/>
+        </w:rPr>
+        <w:t>Breakfast</w:t>
       </w:r>
     </w:p>
     <w:p>
@@ -1206,65 +1901,11 @@
         <w:pStyle w:val="ListParagraph"/>
         <w:numPr>
           <w:ilvl w:val="0"/>
-          <w:numId w:val="33"/>
+          <w:numId w:val="38"/>
         </w:numPr>
-        <w:rPr>
-          <w:rFonts w:eastAsia="ArialMT" w:cstheme="minorHAnsi"/>
-        </w:rPr>
-      </w:pPr>
-      <w:r>
-        <w:rPr>
-          <w:rFonts w:eastAsia="ArialMT" w:cstheme="minorHAnsi"/>
-        </w:rPr>
-        <w:t>Post: 15 minutes elliptical</w:t>
-      </w:r>
-    </w:p>
-    <w:p>
-      <w:pPr>
-        <w:rPr>
-          <w:rFonts w:eastAsia="ArialMT" w:cstheme="minorHAnsi"/>
-        </w:rPr>
-      </w:pPr>
-      <w:r>
-        <w:rPr>
-          <w:rFonts w:eastAsia="ArialMT" w:cstheme="minorHAnsi"/>
-        </w:rPr>
-        <w:tab/>
-      </w:r>
-    </w:p>
-    <w:p>
-      <w:pPr>
-        <w:rPr>
-          <w:rFonts w:eastAsia="ArialMT" w:cstheme="minorHAnsi"/>
-        </w:rPr>
-      </w:pPr>
-      <w:r>
-        <w:rPr>
-          <w:rFonts w:eastAsia="ArialMT" w:cstheme="minorHAnsi"/>
-        </w:rPr>
-        <w:t>Cardio days are omitted at this point, and stretching is optional (and recommended) but not part of the routine yet</w:t>
-      </w:r>
-    </w:p>
-    <w:p>
-      <w:pPr>
-        <w:rPr>
-          <w:rFonts w:eastAsia="ArialMT" w:cstheme="minorHAnsi"/>
-        </w:rPr>
-      </w:pPr>
-    </w:p>
-    <w:p>
-      <w:pPr>
-        <w:rPr>
-          <w:rFonts w:eastAsia="ArialMT" w:cstheme="minorHAnsi"/>
-          <w:b/>
-        </w:rPr>
-      </w:pPr>
-      <w:r>
-        <w:rPr>
-          <w:rFonts w:eastAsia="ArialMT" w:cstheme="minorHAnsi"/>
-          <w:b/>
-        </w:rPr>
-        <w:t>Prev Docs</w:t>
+      </w:pPr>
+      <w:r>
+        <w:t>Honey Bunches of Oats (2 cups)</w:t>
       </w:r>
     </w:p>
     <w:p>
@@ -1272,17 +1913,11 @@
         <w:pStyle w:val="ListParagraph"/>
         <w:numPr>
           <w:ilvl w:val="0"/>
-          <w:numId w:val="34"/>
+          <w:numId w:val="38"/>
         </w:numPr>
-        <w:rPr>
-          <w:rFonts w:eastAsia="ArialMT" w:cstheme="minorHAnsi"/>
-        </w:rPr>
-      </w:pPr>
-      <w:r>
-        <w:rPr>
-          <w:rFonts w:eastAsia="ArialMT" w:cstheme="minorHAnsi"/>
-        </w:rPr>
-        <w:t>D:\Documents\Me\Fitness\Archived\Thrive Fitness Plan\Thrive Fitness Plan - r4.1.pdf</w:t>
+      </w:pPr>
+      <w:r>
+        <w:t>Milk (1.5 cups)</w:t>
       </w:r>
     </w:p>
     <w:p>
@@ -1290,39 +1925,11 @@
         <w:pStyle w:val="ListParagraph"/>
         <w:numPr>
           <w:ilvl w:val="0"/>
-          <w:numId w:val="34"/>
+          <w:numId w:val="38"/>
         </w:numPr>
-        <w:rPr>
-          <w:rFonts w:eastAsia="ArialMT" w:cstheme="minorHAnsi"/>
-        </w:rPr>
-      </w:pPr>
-      <w:r>
-        <w:rPr>
-          <w:rFonts w:eastAsia="ArialMT" w:cstheme="minorHAnsi"/>
-        </w:rPr>
-        <w:t>D:\Documents\Me\Fitness\Archived\Emerald Fitness Plan\Emerald Fitness - Jan Plan - r3.5.pdf</w:t>
-      </w:r>
-    </w:p>
-    <w:p>
-      <w:pPr>
-        <w:rPr>
-          <w:rFonts w:eastAsia="ArialMT" w:cstheme="minorHAnsi"/>
-        </w:rPr>
-      </w:pPr>
-    </w:p>
-    <w:p>
-      <w:pPr>
-        <w:rPr>
-          <w:rFonts w:eastAsia="ArialMT" w:cstheme="minorHAnsi"/>
-          <w:b/>
-        </w:rPr>
-      </w:pPr>
-      <w:r>
-        <w:rPr>
-          <w:rFonts w:eastAsia="ArialMT" w:cstheme="minorHAnsi"/>
-          <w:b/>
-        </w:rPr>
-        <w:t>Opens</w:t>
+      </w:pPr>
+      <w:r>
+        <w:t>Yogurt (1 cup)</w:t>
       </w:r>
     </w:p>
     <w:p>
@@ -1330,37 +1937,25 @@
         <w:pStyle w:val="ListParagraph"/>
         <w:numPr>
           <w:ilvl w:val="0"/>
-          <w:numId w:val="35"/>
+          <w:numId w:val="38"/>
         </w:numPr>
-        <w:rPr>
-          <w:rFonts w:eastAsia="ArialMT" w:cstheme="minorHAnsi"/>
-        </w:rPr>
-      </w:pPr>
-      <w:r>
-        <w:rPr>
-          <w:rFonts w:eastAsia="ArialMT" w:cstheme="minorHAnsi"/>
-        </w:rPr>
-        <w:t>St</w:t>
-      </w:r>
-      <w:r>
-        <w:rPr>
-          <w:rFonts w:eastAsia="ArialMT" w:cstheme="minorHAnsi"/>
-        </w:rPr>
-        <w:t xml:space="preserve">retch </w:t>
-      </w:r>
-      <w:proofErr w:type="spellStart"/>
-      <w:r>
-        <w:rPr>
-          <w:rFonts w:eastAsia="ArialMT" w:cstheme="minorHAnsi"/>
-        </w:rPr>
-        <w:t>everyday</w:t>
-      </w:r>
-      <w:proofErr w:type="spellEnd"/>
-      <w:r>
-        <w:rPr>
-          <w:rFonts w:eastAsia="ArialMT" w:cstheme="minorHAnsi"/>
-        </w:rPr>
-        <w:t>, no matter what!</w:t>
+      </w:pPr>
+      <w:r>
+        <w:t>Granola (1/3 cup)</w:t>
+      </w:r>
+    </w:p>
+    <w:p/>
+    <w:p>
+      <w:pPr>
+        <w:rPr>
+          <w:b/>
+        </w:rPr>
+      </w:pPr>
+      <w:r>
+        <w:rPr>
+          <w:b/>
+        </w:rPr>
+        <w:t>Lunch</w:t>
       </w:r>
     </w:p>
     <w:p>
@@ -1368,54 +1963,425 @@
         <w:pStyle w:val="ListParagraph"/>
         <w:numPr>
           <w:ilvl w:val="0"/>
-          <w:numId w:val="35"/>
+          <w:numId w:val="41"/>
         </w:numPr>
-        <w:rPr>
-          <w:rFonts w:eastAsia="ArialMT" w:cstheme="minorHAnsi"/>
-        </w:rPr>
-      </w:pPr>
-      <w:r>
-        <w:rPr>
-          <w:rFonts w:eastAsia="ArialMT" w:cstheme="minorHAnsi"/>
-        </w:rPr>
-        <w:t>Identify Diet and Routine, insert into doc and begin</w:t>
-      </w:r>
+      </w:pPr>
+      <w:r>
+        <w:t>32 oz. Nutri-bullet Juicer</w:t>
+      </w:r>
+    </w:p>
+    <w:p>
+      <w:pPr>
+        <w:pStyle w:val="ListParagraph"/>
+        <w:numPr>
+          <w:ilvl w:val="1"/>
+          <w:numId w:val="41"/>
+        </w:numPr>
+      </w:pPr>
+      <w:r>
+        <w:t>Apple</w:t>
+      </w:r>
+    </w:p>
+    <w:p>
+      <w:pPr>
+        <w:pStyle w:val="ListParagraph"/>
+        <w:numPr>
+          <w:ilvl w:val="1"/>
+          <w:numId w:val="41"/>
+        </w:numPr>
+      </w:pPr>
+      <w:r>
+        <w:t>Banana</w:t>
+      </w:r>
+    </w:p>
+    <w:p>
+      <w:pPr>
+        <w:pStyle w:val="ListParagraph"/>
+        <w:numPr>
+          <w:ilvl w:val="1"/>
+          <w:numId w:val="41"/>
+        </w:numPr>
+      </w:pPr>
+      <w:r>
+        <w:t>Blackberries</w:t>
+      </w:r>
+    </w:p>
+    <w:p>
+      <w:pPr>
+        <w:pStyle w:val="ListParagraph"/>
+        <w:numPr>
+          <w:ilvl w:val="1"/>
+          <w:numId w:val="41"/>
+        </w:numPr>
+      </w:pPr>
+      <w:r>
+        <w:t>Kale</w:t>
+      </w:r>
+    </w:p>
+    <w:p>
+      <w:pPr>
+        <w:pStyle w:val="ListParagraph"/>
+        <w:numPr>
+          <w:ilvl w:val="1"/>
+          <w:numId w:val="41"/>
+        </w:numPr>
+      </w:pPr>
+      <w:r>
+        <w:t>Rolled Oats</w:t>
+      </w:r>
+    </w:p>
+    <w:p>
+      <w:pPr>
+        <w:pStyle w:val="ListParagraph"/>
+        <w:numPr>
+          <w:ilvl w:val="1"/>
+          <w:numId w:val="41"/>
+        </w:numPr>
+      </w:pPr>
+      <w:r>
+        <w:t>Cashews</w:t>
+      </w:r>
+    </w:p>
+    <w:p>
+      <w:pPr>
+        <w:pStyle w:val="ListParagraph"/>
+        <w:numPr>
+          <w:ilvl w:val="1"/>
+          <w:numId w:val="41"/>
+        </w:numPr>
+      </w:pPr>
+      <w:r>
+        <w:t>Almond Milk</w:t>
+      </w:r>
+    </w:p>
+    <w:p>
+      <w:pPr>
+        <w:pStyle w:val="ListParagraph"/>
+        <w:ind w:left="360"/>
+      </w:pPr>
     </w:p>
     <w:p>
       <w:pPr>
         <w:pStyle w:val="ListParagraph"/>
         <w:numPr>
           <w:ilvl w:val="0"/>
-          <w:numId w:val="35"/>
+          <w:numId w:val="41"/>
         </w:numPr>
-        <w:rPr>
-          <w:rFonts w:eastAsia="ArialMT" w:cstheme="minorHAnsi"/>
-        </w:rPr>
-      </w:pPr>
-      <w:r>
-        <w:rPr>
-          <w:rFonts w:eastAsia="ArialMT" w:cstheme="minorHAnsi"/>
-        </w:rPr>
-        <w:t>List out lifts into lifting section</w:t>
-      </w:r>
+      </w:pPr>
+      <w:r>
+        <w:t>Meal Replacement Shake</w:t>
+      </w:r>
+    </w:p>
+    <w:p>
+      <w:pPr>
+        <w:pStyle w:val="ListParagraph"/>
+        <w:numPr>
+          <w:ilvl w:val="1"/>
+          <w:numId w:val="41"/>
+        </w:numPr>
+      </w:pPr>
+      <w:r>
+        <w:t>2 Scoops, GNC Total Lean</w:t>
+      </w:r>
+    </w:p>
+    <w:p>
+      <w:pPr>
+        <w:pStyle w:val="ListParagraph"/>
+        <w:numPr>
+          <w:ilvl w:val="1"/>
+          <w:numId w:val="41"/>
+        </w:numPr>
+      </w:pPr>
+      <w:r>
+        <w:t xml:space="preserve">28 </w:t>
+      </w:r>
+      <w:r>
+        <w:t>oz.</w:t>
+      </w:r>
+      <w:r>
+        <w:t xml:space="preserve"> Almond Milk</w:t>
+      </w:r>
+    </w:p>
+    <w:p>
+      <w:pPr>
+        <w:pStyle w:val="ListParagraph"/>
+        <w:ind w:left="360"/>
+      </w:pPr>
     </w:p>
     <w:p>
       <w:pPr>
         <w:pStyle w:val="ListParagraph"/>
         <w:numPr>
           <w:ilvl w:val="0"/>
-          <w:numId w:val="35"/>
+          <w:numId w:val="41"/>
         </w:numPr>
+      </w:pPr>
+      <w:r>
+        <w:t>Turkey Sandwich</w:t>
+      </w:r>
+    </w:p>
+    <w:p/>
+    <w:p>
+      <w:pPr>
+        <w:rPr>
+          <w:b/>
+        </w:rPr>
+      </w:pPr>
+      <w:r>
+        <w:rPr>
+          <w:b/>
+        </w:rPr>
+        <w:t>Workout</w:t>
+      </w:r>
+    </w:p>
+    <w:p>
+      <w:pPr>
+        <w:pStyle w:val="ListParagraph"/>
+        <w:numPr>
+          <w:ilvl w:val="0"/>
+          <w:numId w:val="40"/>
+        </w:numPr>
+      </w:pPr>
+      <w:r>
+        <w:t>3 Scoops Protein Powder</w:t>
+      </w:r>
+    </w:p>
+    <w:p>
+      <w:pPr>
+        <w:pStyle w:val="ListParagraph"/>
+        <w:numPr>
+          <w:ilvl w:val="0"/>
+          <w:numId w:val="40"/>
+        </w:numPr>
+      </w:pPr>
+      <w:r>
+        <w:t>1 Scoop Aminos</w:t>
+      </w:r>
+    </w:p>
+    <w:p>
+      <w:pPr>
+        <w:pStyle w:val="ListParagraph"/>
+        <w:numPr>
+          <w:ilvl w:val="0"/>
+          <w:numId w:val="40"/>
+        </w:numPr>
+      </w:pPr>
+      <w:r>
+        <w:t>26 oz. Almond Milk</w:t>
+      </w:r>
+    </w:p>
+    <w:p>
+      <w:pPr>
+        <w:pStyle w:val="ListParagraph"/>
+        <w:numPr>
+          <w:ilvl w:val="0"/>
+          <w:numId w:val="40"/>
+        </w:numPr>
+      </w:pPr>
+      <w:r>
+        <w:t>*</w:t>
+      </w:r>
+      <w:r>
+        <w:t>Half before</w:t>
+      </w:r>
+      <w:r>
+        <w:t xml:space="preserve"> &amp; h</w:t>
+      </w:r>
+      <w:r>
+        <w:t>alf after workout</w:t>
+      </w:r>
+    </w:p>
+    <w:p>
+      <w:pPr>
+        <w:rPr>
+          <w:b/>
+        </w:rPr>
+      </w:pPr>
+      <w:r>
+        <w:rPr>
+          <w:b/>
+        </w:rPr>
+        <w:t>Dinner</w:t>
+      </w:r>
+    </w:p>
+    <w:p>
+      <w:pPr>
+        <w:pStyle w:val="ListParagraph"/>
+        <w:numPr>
+          <w:ilvl w:val="0"/>
+          <w:numId w:val="39"/>
+        </w:numPr>
+      </w:pPr>
+      <w:r>
+        <w:t>Whatever Mom’s cooking, typically chicken, bread &amp; cooked veggies!</w:t>
+      </w:r>
+    </w:p>
+    <w:p>
+      <w:pPr>
+        <w:rPr>
+          <w:b/>
+          <w:sz w:val="28"/>
+          <w:szCs w:val="28"/>
+        </w:rPr>
+      </w:pPr>
+      <w:r>
+        <w:rPr>
+          <w:b/>
+          <w:sz w:val="28"/>
+          <w:szCs w:val="28"/>
+        </w:rPr>
+        <w:br w:type="page"/>
+      </w:r>
+    </w:p>
+    <w:p>
+      <w:pPr>
+        <w:tabs>
+          <w:tab w:val="left" w:pos="8303"/>
+          <w:tab w:val="right" w:pos="10800"/>
+        </w:tabs>
+        <w:spacing w:after="0" w:line="240" w:lineRule="auto"/>
         <w:rPr>
           <w:rFonts w:eastAsia="ArialMT" w:cstheme="minorHAnsi"/>
+          <w:b/>
+          <w:sz w:val="28"/>
+          <w:szCs w:val="28"/>
         </w:rPr>
       </w:pPr>
       <w:r>
         <w:rPr>
           <w:rFonts w:eastAsia="ArialMT" w:cstheme="minorHAnsi"/>
-        </w:rPr>
-        <w:t>Complete all remaining sections :)!</w:t>
-      </w:r>
+          <w:b/>
+          <w:sz w:val="28"/>
+          <w:szCs w:val="28"/>
+        </w:rPr>
+        <w:lastRenderedPageBreak/>
+        <w:t>Caitlin’s Plan Guidance Notes</w:t>
+      </w:r>
+    </w:p>
+    <w:p>
+      <w:pPr>
+        <w:tabs>
+          <w:tab w:val="left" w:pos="8303"/>
+          <w:tab w:val="right" w:pos="10800"/>
+        </w:tabs>
+        <w:spacing w:after="0" w:line="240" w:lineRule="auto"/>
+        <w:rPr>
+          <w:rFonts w:eastAsia="ArialMT" w:cstheme="minorHAnsi"/>
+        </w:rPr>
+      </w:pPr>
+      <w:r>
+        <w:rPr>
+          <w:rFonts w:eastAsia="ArialMT" w:cstheme="minorHAnsi"/>
+        </w:rPr>
+        <w:t xml:space="preserve">REINA, PHASE 2, </w:t>
+      </w:r>
+      <w:r>
+        <w:rPr>
+          <w:rFonts w:eastAsia="ArialMT" w:cstheme="minorHAnsi"/>
+        </w:rPr>
+        <w:t>TRAINING</w:t>
+      </w:r>
+    </w:p>
+    <w:p>
+      <w:pPr>
+        <w:autoSpaceDE w:val="0"/>
+        <w:autoSpaceDN w:val="0"/>
+        <w:adjustRightInd w:val="0"/>
+        <w:spacing w:after="0" w:line="240" w:lineRule="auto"/>
+        <w:jc w:val="both"/>
+        <w:rPr>
+          <w:rFonts w:eastAsia="ArialMT" w:cstheme="minorHAnsi"/>
+        </w:rPr>
+      </w:pPr>
+      <w:r>
+        <w:rPr>
+          <w:rFonts w:eastAsia="ArialMT" w:cstheme="minorHAnsi"/>
+        </w:rPr>
+        <w:t xml:space="preserve">The focus of this plan is to improve </w:t>
+      </w:r>
+      <w:r>
+        <w:rPr>
+          <w:rFonts w:eastAsia="ArialMT" w:cstheme="minorHAnsi"/>
+          <w:b/>
+          <w:bCs/>
+        </w:rPr>
+        <w:t>strength,</w:t>
+      </w:r>
+      <w:r>
+        <w:rPr>
+          <w:rFonts w:eastAsia="ArialMT" w:cstheme="minorHAnsi"/>
+        </w:rPr>
+        <w:t xml:space="preserve"> mobility, functionality, and flexibility. Every session will include a 15min. warm-up, followed by a 10min. stretching routine. Stretching is imperative to improving your functionality and providing your muscles with the recovery they need to grow, TAKE YOUR STRETCHING SERIOUSLY. </w:t>
+      </w:r>
+    </w:p>
+    <w:p>
+      <w:pPr>
+        <w:autoSpaceDE w:val="0"/>
+        <w:autoSpaceDN w:val="0"/>
+        <w:adjustRightInd w:val="0"/>
+        <w:spacing w:after="0" w:line="240" w:lineRule="auto"/>
+        <w:jc w:val="both"/>
+        <w:rPr>
+          <w:rFonts w:eastAsia="ArialMT" w:cstheme="minorHAnsi"/>
+        </w:rPr>
+      </w:pPr>
+    </w:p>
+    <w:p>
+      <w:pPr>
+        <w:autoSpaceDE w:val="0"/>
+        <w:autoSpaceDN w:val="0"/>
+        <w:adjustRightInd w:val="0"/>
+        <w:spacing w:after="0" w:line="240" w:lineRule="auto"/>
+        <w:jc w:val="both"/>
+        <w:rPr>
+          <w:rFonts w:eastAsia="ArialMT" w:cstheme="minorHAnsi"/>
+        </w:rPr>
+      </w:pPr>
+      <w:r>
+        <w:rPr>
+          <w:rFonts w:eastAsia="ArialMT" w:cstheme="minorHAnsi"/>
+        </w:rPr>
+        <w:t xml:space="preserve">During your </w:t>
+      </w:r>
+      <w:r>
+        <w:rPr>
+          <w:rFonts w:eastAsia="ArialMT" w:cstheme="minorHAnsi"/>
+        </w:rPr>
+        <w:t>lifts,</w:t>
+      </w:r>
+      <w:r>
+        <w:rPr>
+          <w:rFonts w:eastAsia="ArialMT" w:cstheme="minorHAnsi"/>
+        </w:rPr>
+        <w:t xml:space="preserve"> you must be focused on chasing the discomfort that comes with growing new muscle. You should never hurt from your training, but</w:t>
+      </w:r>
+      <w:r>
+        <w:rPr>
+          <w:rFonts w:eastAsia="ArialMT" w:cstheme="minorHAnsi"/>
+        </w:rPr>
+        <w:t xml:space="preserve"> </w:t>
+      </w:r>
+      <w:r>
+        <w:rPr>
+          <w:rFonts w:eastAsia="ArialMT" w:cstheme="minorHAnsi"/>
+        </w:rPr>
+        <w:t xml:space="preserve">your muscles should be SEVERELY fatigued. If you can’t push yourself past exhaustion, your muscles will not learn to adapt to the new stress being applied to them, thus your “gains” will be slower and smaller (we don't want that). In all of your exercises focus on feeling the </w:t>
+      </w:r>
+      <w:r>
+        <w:rPr>
+          <w:rFonts w:eastAsia="ArialMT" w:cstheme="minorHAnsi"/>
+        </w:rPr>
+        <w:t>STRETCH/ACTIVATION/SQUEEZE.</w:t>
+      </w:r>
+    </w:p>
+    <w:p>
+      <w:pPr>
+        <w:rPr>
+          <w:b/>
+          <w:sz w:val="28"/>
+          <w:szCs w:val="28"/>
+        </w:rPr>
+      </w:pPr>
     </w:p>
     <w:p>
       <w:pPr>
@@ -1447,57 +2413,54 @@
         <w:rPr>
           <w:rFonts w:eastAsia="ArialMT" w:cstheme="minorHAnsi"/>
         </w:rPr>
-        <w:t>Visit a chiropractor, get an evaluation. Setup a periodic visit here, the longer term benefits are profound!</w:t>
-      </w:r>
-    </w:p>
-    <w:p>
-      <w:pPr>
+        <w:t xml:space="preserve">Visit a chiropractor, get an evaluation. Setup a periodic visit here, the </w:t>
+      </w:r>
+      <w:r>
         <w:rPr>
           <w:rFonts w:eastAsia="ArialMT" w:cstheme="minorHAnsi"/>
         </w:rPr>
-      </w:pPr>
+        <w:t>longer-term</w:t>
+      </w:r>
       <w:r>
         <w:rPr>
           <w:rFonts w:eastAsia="ArialMT" w:cstheme="minorHAnsi"/>
         </w:rPr>
-        <w:tab/>
-      </w:r>
-      <w:r>
-        <w:rPr>
-          <w:rFonts w:eastAsia="ArialMT" w:cstheme="minorHAnsi"/>
+        <w:t xml:space="preserve"> benefits are profound!</w:t>
+      </w:r>
+    </w:p>
+    <w:p>
+      <w:pPr>
+        <w:rPr>
+          <w:b/>
+          <w:sz w:val="28"/>
+          <w:szCs w:val="28"/>
+        </w:rPr>
+      </w:pPr>
+      <w:r>
+        <w:rPr>
+          <w:b/>
+          <w:sz w:val="28"/>
+          <w:szCs w:val="28"/>
         </w:rPr>
         <w:br w:type="page"/>
       </w:r>
     </w:p>
     <w:p>
       <w:pPr>
-        <w:tabs>
-          <w:tab w:val="left" w:pos="8303"/>
-          <w:tab w:val="right" w:pos="10800"/>
-        </w:tabs>
-        <w:spacing w:after="0" w:line="240" w:lineRule="auto"/>
-      </w:pPr>
-      <w:r>
-        <w:rPr>
-          <w:rFonts w:eastAsia="ArialMT" w:cstheme="minorHAnsi"/>
+        <w:rPr>
+          <w:b/>
+          <w:sz w:val="28"/>
+          <w:szCs w:val="28"/>
+        </w:rPr>
+      </w:pPr>
+      <w:r>
+        <w:rPr>
+          <w:b/>
+          <w:sz w:val="28"/>
+          <w:szCs w:val="28"/>
         </w:rPr>
         <w:lastRenderedPageBreak/>
-        <w:t>REINA, PHASE 2 (pt.1)</w:t>
-      </w:r>
-      <w:r>
-        <w:rPr>
-          <w:rFonts w:eastAsia="ArialMT" w:cstheme="minorHAnsi"/>
-        </w:rPr>
-        <w:tab/>
-      </w:r>
-      <w:r>
-        <w:rPr>
-          <w:rFonts w:eastAsia="ArialMT" w:cstheme="minorHAnsi"/>
-        </w:rPr>
-        <w:tab/>
-      </w:r>
-      <w:r>
-        <w:t>&lt;todo!&gt;</w:t>
+        <w:t>Past Stages and Goals</w:t>
       </w:r>
     </w:p>
     <w:p>
@@ -1507,14 +2470,14 @@
         <w:adjustRightInd w:val="0"/>
         <w:spacing w:after="0" w:line="240" w:lineRule="auto"/>
         <w:rPr>
-          <w:rFonts w:eastAsia="ArialMT" w:cstheme="minorHAnsi"/>
-        </w:rPr>
-      </w:pPr>
-      <w:r>
-        <w:rPr>
-          <w:rFonts w:eastAsia="ArialMT" w:cstheme="minorHAnsi"/>
-        </w:rPr>
-        <w:t>TRAINING</w:t>
+          <w:rFonts w:cstheme="minorHAnsi"/>
+        </w:rPr>
+      </w:pPr>
+      <w:r>
+        <w:rPr>
+          <w:rFonts w:cstheme="minorHAnsi"/>
+        </w:rPr>
+        <w:t>Stage (1/16 – 1/17): Weight Loss</w:t>
       </w:r>
     </w:p>
     <w:p>
@@ -1524,51 +2487,15 @@
         <w:adjustRightInd w:val="0"/>
         <w:spacing w:after="0" w:line="240" w:lineRule="auto"/>
         <w:rPr>
-          <w:rFonts w:eastAsia="ArialMT" w:cstheme="minorHAnsi"/>
-        </w:rPr>
-      </w:pPr>
-      <w:r>
-        <w:rPr>
-          <w:rFonts w:eastAsia="ArialMT" w:cstheme="minorHAnsi"/>
-        </w:rPr>
-        <w:t xml:space="preserve">The focus of this plan is to improve </w:t>
-      </w:r>
-      <w:r>
-        <w:rPr>
-          <w:rFonts w:eastAsia="ArialMT" w:cstheme="minorHAnsi"/>
-          <w:b/>
-          <w:bCs/>
-        </w:rPr>
-        <w:t>strength,</w:t>
-      </w:r>
-      <w:r>
-        <w:rPr>
-          <w:rFonts w:eastAsia="ArialMT" w:cstheme="minorHAnsi"/>
-        </w:rPr>
-        <w:t xml:space="preserve"> mobility, functionality, and flexibility. Every session will include a 15min. warm-up, followed by a 10min. stretching routine. Stretching is imperative to improving your functionality and providing your muscles with the recovery they need to grow, TAKE YOUR STRETCHING SERIOUSLY. During your lifts you must be focused on chasing the discomfort that comes with growing new muscle. You should never hurt from your training, but</w:t>
-      </w:r>
-    </w:p>
-    <w:p>
-      <w:pPr>
-        <w:autoSpaceDE w:val="0"/>
-        <w:autoSpaceDN w:val="0"/>
-        <w:adjustRightInd w:val="0"/>
-        <w:spacing w:after="120" w:line="240" w:lineRule="auto"/>
-        <w:rPr>
-          <w:rFonts w:eastAsia="ArialMT" w:cstheme="minorHAnsi"/>
-        </w:rPr>
-      </w:pPr>
-      <w:r>
-        <w:rPr>
-          <w:rFonts w:eastAsia="ArialMT" w:cstheme="minorHAnsi"/>
-        </w:rPr>
-        <w:t xml:space="preserve">your muscles should be SEVERELY fatigued. If you can’t push yourself past exhaustion, your muscles will not learn to adapt to the new stress being applied to them, thus your “gains” will be slower and smaller (we don't want that). In all of your exercises focus on feeling the </w:t>
-      </w:r>
-      <w:r>
-        <w:rPr>
-          <w:rFonts w:eastAsia="ArialMT" w:cstheme="minorHAnsi"/>
-        </w:rPr>
-        <w:t>STRETCH/ACTIVATION/SQUEEZE.</w:t>
+          <w:rFonts w:cstheme="minorHAnsi"/>
+        </w:rPr>
+      </w:pPr>
+      <w:r>
+        <w:rPr>
+          <w:rFonts w:cstheme="minorHAnsi"/>
+        </w:rPr>
+        <w:tab/>
+        <w:t>Lost about 30 lbs (210 -&gt; 177), with the end target the whole time of 177 lbs or 13% BF, whichever came first ;)</w:t>
       </w:r>
     </w:p>
     <w:p>
@@ -1579,8 +2506,6 @@
         <w:spacing w:after="0" w:line="240" w:lineRule="auto"/>
         <w:rPr>
           <w:rFonts w:cstheme="minorHAnsi"/>
-          <w:b/>
-          <w:bCs/>
         </w:rPr>
       </w:pPr>
     </w:p>
@@ -1592,1256 +2517,20 @@
         <w:spacing w:after="0" w:line="240" w:lineRule="auto"/>
         <w:rPr>
           <w:rFonts w:cstheme="minorHAnsi"/>
-          <w:b/>
-          <w:bCs/>
-        </w:rPr>
-      </w:pPr>
-    </w:p>
-    <w:p>
-      <w:pPr>
-        <w:autoSpaceDE w:val="0"/>
-        <w:autoSpaceDN w:val="0"/>
-        <w:adjustRightInd w:val="0"/>
-        <w:spacing w:after="0" w:line="240" w:lineRule="auto"/>
+        </w:rPr>
+      </w:pPr>
+      <w:r>
         <w:rPr>
           <w:rFonts w:cstheme="minorHAnsi"/>
-          <w:b/>
-          <w:bCs/>
-        </w:rPr>
-        <w:sectPr>
-          <w:footerReference w:type="default" r:id="rId9"/>
-          <w:type w:val="continuous"/>
-          <w:pgSz w:w="12240" w:h="15840"/>
-          <w:pgMar w:top="720" w:right="720" w:bottom="720" w:left="720" w:header="720" w:footer="720" w:gutter="0"/>
-          <w:cols w:space="720"/>
-          <w:docGrid w:linePitch="360"/>
-        </w:sectPr>
-      </w:pPr>
-    </w:p>
-    <w:p>
-      <w:pPr>
-        <w:autoSpaceDE w:val="0"/>
-        <w:autoSpaceDN w:val="0"/>
-        <w:adjustRightInd w:val="0"/>
-        <w:spacing w:after="0" w:line="240" w:lineRule="auto"/>
+        </w:rPr>
+        <w:t>Goal (start: 1/16,  hit:</w:t>
+      </w:r>
+      <w:r>
         <w:rPr>
           <w:rFonts w:cstheme="minorHAnsi"/>
-          <w:b/>
-          <w:bCs/>
-        </w:rPr>
-      </w:pPr>
-      <w:r>
-        <w:rPr>
-          <w:rFonts w:cstheme="minorHAnsi"/>
-          <w:b/>
-          <w:bCs/>
-        </w:rPr>
-        <w:t>Day One</w:t>
-      </w:r>
-    </w:p>
-    <w:p>
-      <w:pPr>
-        <w:pStyle w:val="ListParagraph"/>
-        <w:numPr>
-          <w:ilvl w:val="0"/>
-          <w:numId w:val="27"/>
-        </w:numPr>
-        <w:autoSpaceDE w:val="0"/>
-        <w:autoSpaceDN w:val="0"/>
-        <w:adjustRightInd w:val="0"/>
-        <w:spacing w:after="0" w:line="240" w:lineRule="auto"/>
-        <w:rPr>
-          <w:rFonts w:eastAsia="ArialMT" w:cstheme="minorHAnsi"/>
-        </w:rPr>
-      </w:pPr>
-      <w:r>
-        <w:rPr>
-          <w:rFonts w:eastAsia="ArialMT" w:cstheme="minorHAnsi"/>
-        </w:rPr>
-        <w:t>Incline DB Bench Press 3x10</w:t>
-      </w:r>
-    </w:p>
-    <w:p>
-      <w:pPr>
-        <w:pStyle w:val="ListParagraph"/>
-        <w:numPr>
-          <w:ilvl w:val="0"/>
-          <w:numId w:val="27"/>
-        </w:numPr>
-        <w:autoSpaceDE w:val="0"/>
-        <w:autoSpaceDN w:val="0"/>
-        <w:adjustRightInd w:val="0"/>
-        <w:spacing w:after="0" w:line="240" w:lineRule="auto"/>
-        <w:rPr>
-          <w:rFonts w:eastAsia="ArialMT" w:cstheme="minorHAnsi"/>
-        </w:rPr>
-      </w:pPr>
-      <w:r>
-        <w:rPr>
-          <w:rFonts w:eastAsia="ArialMT" w:cstheme="minorHAnsi"/>
-        </w:rPr>
-        <w:t>Pec-Dec Machine 3x12</w:t>
-      </w:r>
-    </w:p>
-    <w:p>
-      <w:pPr>
-        <w:pStyle w:val="ListParagraph"/>
-        <w:numPr>
-          <w:ilvl w:val="0"/>
-          <w:numId w:val="27"/>
-        </w:numPr>
-        <w:autoSpaceDE w:val="0"/>
-        <w:autoSpaceDN w:val="0"/>
-        <w:adjustRightInd w:val="0"/>
-        <w:spacing w:after="0" w:line="240" w:lineRule="auto"/>
-        <w:rPr>
-          <w:rFonts w:eastAsia="ArialMT" w:cstheme="minorHAnsi"/>
-        </w:rPr>
-      </w:pPr>
-      <w:r>
-        <w:rPr>
-          <w:rFonts w:eastAsia="ArialMT" w:cstheme="minorHAnsi"/>
-        </w:rPr>
-        <w:t>Standing Overhead Barbell Press 3x10</w:t>
-      </w:r>
-    </w:p>
-    <w:p>
-      <w:pPr>
-        <w:pStyle w:val="ListParagraph"/>
-        <w:numPr>
-          <w:ilvl w:val="0"/>
-          <w:numId w:val="27"/>
-        </w:numPr>
-        <w:autoSpaceDE w:val="0"/>
-        <w:autoSpaceDN w:val="0"/>
-        <w:adjustRightInd w:val="0"/>
-        <w:spacing w:after="0" w:line="240" w:lineRule="auto"/>
-        <w:rPr>
-          <w:rFonts w:eastAsia="ArialMT" w:cstheme="minorHAnsi"/>
-        </w:rPr>
-      </w:pPr>
-      <w:r>
-        <w:rPr>
-          <w:rFonts w:eastAsia="ArialMT" w:cstheme="minorHAnsi"/>
-        </w:rPr>
-        <w:t>Seated Single-Arm Tricep Extension 3x8e</w:t>
-      </w:r>
-    </w:p>
-    <w:p>
-      <w:pPr>
-        <w:pStyle w:val="ListParagraph"/>
-        <w:numPr>
-          <w:ilvl w:val="0"/>
-          <w:numId w:val="27"/>
-        </w:numPr>
-        <w:autoSpaceDE w:val="0"/>
-        <w:autoSpaceDN w:val="0"/>
-        <w:adjustRightInd w:val="0"/>
-        <w:spacing w:after="0" w:line="240" w:lineRule="auto"/>
-        <w:rPr>
-          <w:rFonts w:eastAsia="ArialMT" w:cstheme="minorHAnsi"/>
-        </w:rPr>
-      </w:pPr>
-      <w:r>
-        <w:rPr>
-          <w:rFonts w:eastAsia="ArialMT" w:cstheme="minorHAnsi"/>
-        </w:rPr>
-        <w:t>Bench Push-ups 3xFailure</w:t>
-      </w:r>
-    </w:p>
-    <w:p>
-      <w:pPr>
-        <w:pStyle w:val="ListParagraph"/>
-        <w:numPr>
-          <w:ilvl w:val="0"/>
-          <w:numId w:val="27"/>
-        </w:numPr>
-        <w:autoSpaceDE w:val="0"/>
-        <w:autoSpaceDN w:val="0"/>
-        <w:adjustRightInd w:val="0"/>
-        <w:spacing w:after="0" w:line="240" w:lineRule="auto"/>
-        <w:rPr>
-          <w:rFonts w:eastAsia="ArialMT" w:cstheme="minorHAnsi"/>
-        </w:rPr>
-      </w:pPr>
-      <w:r>
-        <w:rPr>
-          <w:rFonts w:eastAsia="ArialMT" w:cstheme="minorHAnsi"/>
-        </w:rPr>
-        <w:t>Squat to Press 3x10</w:t>
-      </w:r>
-    </w:p>
-    <w:p>
-      <w:pPr>
-        <w:pStyle w:val="ListParagraph"/>
-        <w:numPr>
-          <w:ilvl w:val="0"/>
-          <w:numId w:val="27"/>
-        </w:numPr>
-        <w:autoSpaceDE w:val="0"/>
-        <w:autoSpaceDN w:val="0"/>
-        <w:adjustRightInd w:val="0"/>
-        <w:spacing w:after="0" w:line="240" w:lineRule="auto"/>
-        <w:rPr>
-          <w:rFonts w:eastAsia="ArialMT" w:cstheme="minorHAnsi"/>
-        </w:rPr>
-      </w:pPr>
-      <w:r>
-        <w:rPr>
-          <w:rFonts w:eastAsia="ArialMT" w:cstheme="minorHAnsi"/>
-        </w:rPr>
-        <w:t>Rehab Focus:</w:t>
-      </w:r>
-    </w:p>
-    <w:p>
-      <w:pPr>
-        <w:pStyle w:val="ListParagraph"/>
-        <w:numPr>
-          <w:ilvl w:val="1"/>
-          <w:numId w:val="27"/>
-        </w:numPr>
-        <w:autoSpaceDE w:val="0"/>
-        <w:autoSpaceDN w:val="0"/>
-        <w:adjustRightInd w:val="0"/>
-        <w:spacing w:after="0" w:line="240" w:lineRule="auto"/>
-        <w:rPr>
-          <w:rFonts w:eastAsia="ArialMT" w:cstheme="minorHAnsi"/>
-        </w:rPr>
-      </w:pPr>
-      <w:r>
-        <w:rPr>
-          <w:rFonts w:eastAsia="ArialMT" w:cstheme="minorHAnsi"/>
-        </w:rPr>
-        <w:t>Farmers Carry 3x20steps</w:t>
-      </w:r>
-    </w:p>
-    <w:p>
-      <w:pPr>
-        <w:pStyle w:val="ListParagraph"/>
-        <w:numPr>
-          <w:ilvl w:val="1"/>
-          <w:numId w:val="27"/>
-        </w:numPr>
-        <w:autoSpaceDE w:val="0"/>
-        <w:autoSpaceDN w:val="0"/>
-        <w:adjustRightInd w:val="0"/>
-        <w:spacing w:after="0" w:line="240" w:lineRule="auto"/>
-        <w:rPr>
-          <w:rFonts w:eastAsia="ArialMT" w:cstheme="minorHAnsi"/>
-        </w:rPr>
-      </w:pPr>
-      <w:r>
-        <w:rPr>
-          <w:rFonts w:eastAsia="Arial-ItalicMT" w:cstheme="minorHAnsi"/>
-          <w:i/>
-          <w:iCs/>
-        </w:rPr>
-        <w:t xml:space="preserve">Superset </w:t>
-      </w:r>
-      <w:r>
-        <w:rPr>
-          <w:rFonts w:eastAsia="ArialMT" w:cstheme="minorHAnsi"/>
-        </w:rPr>
-        <w:t>Rope Slams 3x1min.</w:t>
-      </w:r>
-    </w:p>
-    <w:p>
-      <w:pPr>
-        <w:autoSpaceDE w:val="0"/>
-        <w:autoSpaceDN w:val="0"/>
-        <w:adjustRightInd w:val="0"/>
-        <w:spacing w:after="0" w:line="240" w:lineRule="auto"/>
-        <w:rPr>
-          <w:rFonts w:cstheme="minorHAnsi"/>
-          <w:b/>
-          <w:bCs/>
-        </w:rPr>
-      </w:pPr>
-      <w:r>
-        <w:rPr>
-          <w:rFonts w:cstheme="minorHAnsi"/>
-          <w:b/>
-          <w:bCs/>
-        </w:rPr>
-        <w:t>Day Two</w:t>
-      </w:r>
-    </w:p>
-    <w:p>
-      <w:pPr>
-        <w:pStyle w:val="ListParagraph"/>
-        <w:numPr>
-          <w:ilvl w:val="0"/>
-          <w:numId w:val="28"/>
-        </w:numPr>
-        <w:autoSpaceDE w:val="0"/>
-        <w:autoSpaceDN w:val="0"/>
-        <w:adjustRightInd w:val="0"/>
-        <w:spacing w:after="0" w:line="240" w:lineRule="auto"/>
-        <w:rPr>
-          <w:rFonts w:eastAsia="ArialMT" w:cstheme="minorHAnsi"/>
-        </w:rPr>
-      </w:pPr>
-      <w:r>
-        <w:rPr>
-          <w:rFonts w:eastAsia="ArialMT" w:cstheme="minorHAnsi"/>
-        </w:rPr>
-        <w:t>Bodyweight Walking Lunges 3x15e</w:t>
-      </w:r>
-    </w:p>
-    <w:p>
-      <w:pPr>
-        <w:pStyle w:val="ListParagraph"/>
-        <w:numPr>
-          <w:ilvl w:val="0"/>
-          <w:numId w:val="28"/>
-        </w:numPr>
-        <w:autoSpaceDE w:val="0"/>
-        <w:autoSpaceDN w:val="0"/>
-        <w:adjustRightInd w:val="0"/>
-        <w:spacing w:after="0" w:line="240" w:lineRule="auto"/>
-        <w:rPr>
-          <w:rFonts w:eastAsia="ArialMT" w:cstheme="minorHAnsi"/>
-        </w:rPr>
-      </w:pPr>
-      <w:r>
-        <w:rPr>
-          <w:rFonts w:eastAsia="ArialMT" w:cstheme="minorHAnsi"/>
-        </w:rPr>
-        <w:t>Bosu Squats 3x10 (SLOW)</w:t>
-      </w:r>
-    </w:p>
-    <w:p>
-      <w:pPr>
-        <w:pStyle w:val="ListParagraph"/>
-        <w:numPr>
-          <w:ilvl w:val="0"/>
-          <w:numId w:val="28"/>
-        </w:numPr>
-        <w:autoSpaceDE w:val="0"/>
-        <w:autoSpaceDN w:val="0"/>
-        <w:adjustRightInd w:val="0"/>
-        <w:spacing w:after="0" w:line="240" w:lineRule="auto"/>
-        <w:rPr>
-          <w:rFonts w:eastAsia="ArialMT" w:cstheme="minorHAnsi"/>
-        </w:rPr>
-      </w:pPr>
-      <w:r>
-        <w:rPr>
-          <w:rFonts w:eastAsia="ArialMT" w:cstheme="minorHAnsi"/>
-        </w:rPr>
-        <w:t>Single Leg Leg-Press 3x8e (Medium Weight)</w:t>
-      </w:r>
-    </w:p>
-    <w:p>
-      <w:pPr>
-        <w:pStyle w:val="ListParagraph"/>
-        <w:numPr>
-          <w:ilvl w:val="0"/>
-          <w:numId w:val="28"/>
-        </w:numPr>
-        <w:autoSpaceDE w:val="0"/>
-        <w:autoSpaceDN w:val="0"/>
-        <w:adjustRightInd w:val="0"/>
-        <w:spacing w:after="0" w:line="240" w:lineRule="auto"/>
-        <w:rPr>
-          <w:rFonts w:eastAsia="ArialMT" w:cstheme="minorHAnsi"/>
-        </w:rPr>
-      </w:pPr>
-      <w:r>
-        <w:rPr>
-          <w:rFonts w:eastAsia="ArialMT" w:cstheme="minorHAnsi"/>
-        </w:rPr>
-        <w:t>Lying Hamstring Curls 3x10</w:t>
-      </w:r>
-    </w:p>
-    <w:p>
-      <w:pPr>
-        <w:pStyle w:val="ListParagraph"/>
-        <w:numPr>
-          <w:ilvl w:val="0"/>
-          <w:numId w:val="28"/>
-        </w:numPr>
-        <w:autoSpaceDE w:val="0"/>
-        <w:autoSpaceDN w:val="0"/>
-        <w:adjustRightInd w:val="0"/>
-        <w:spacing w:after="0" w:line="240" w:lineRule="auto"/>
-        <w:rPr>
-          <w:rFonts w:eastAsia="ArialMT" w:cstheme="minorHAnsi"/>
-        </w:rPr>
-      </w:pPr>
-      <w:r>
-        <w:rPr>
-          <w:rFonts w:eastAsia="ArialMT" w:cstheme="minorHAnsi"/>
-        </w:rPr>
-        <w:t>Good Mornings 4x15</w:t>
-      </w:r>
-    </w:p>
-    <w:p>
-      <w:pPr>
-        <w:pStyle w:val="ListParagraph"/>
-        <w:numPr>
-          <w:ilvl w:val="0"/>
-          <w:numId w:val="28"/>
-        </w:numPr>
-        <w:autoSpaceDE w:val="0"/>
-        <w:autoSpaceDN w:val="0"/>
-        <w:adjustRightInd w:val="0"/>
-        <w:spacing w:after="0" w:line="240" w:lineRule="auto"/>
-        <w:rPr>
-          <w:rFonts w:eastAsia="ArialMT" w:cstheme="minorHAnsi"/>
-        </w:rPr>
-      </w:pPr>
-      <w:r>
-        <w:rPr>
-          <w:rFonts w:eastAsia="ArialMT" w:cstheme="minorHAnsi"/>
-        </w:rPr>
-        <w:t xml:space="preserve">TRX </w:t>
-      </w:r>
-      <w:r>
-        <w:rPr>
-          <w:rFonts w:eastAsia="ArialMT" w:cstheme="minorHAnsi"/>
-        </w:rPr>
-        <w:t>Single</w:t>
-      </w:r>
-      <w:r>
-        <w:rPr>
-          <w:rFonts w:eastAsia="ArialMT" w:cstheme="minorHAnsi"/>
-        </w:rPr>
-        <w:t xml:space="preserve"> Leg Squats 3x8e</w:t>
-      </w:r>
-    </w:p>
-    <w:p>
-      <w:pPr>
-        <w:pStyle w:val="ListParagraph"/>
-        <w:numPr>
-          <w:ilvl w:val="0"/>
-          <w:numId w:val="28"/>
-        </w:numPr>
-        <w:autoSpaceDE w:val="0"/>
-        <w:autoSpaceDN w:val="0"/>
-        <w:adjustRightInd w:val="0"/>
-        <w:spacing w:after="0" w:line="240" w:lineRule="auto"/>
-        <w:rPr>
-          <w:rFonts w:eastAsia="ArialMT" w:cstheme="minorHAnsi"/>
-        </w:rPr>
-      </w:pPr>
-      <w:r>
-        <w:rPr>
-          <w:rFonts w:eastAsia="ArialMT" w:cstheme="minorHAnsi"/>
-        </w:rPr>
-        <w:t>Rehab Focus:</w:t>
-      </w:r>
-    </w:p>
-    <w:p>
-      <w:pPr>
-        <w:pStyle w:val="ListParagraph"/>
-        <w:numPr>
-          <w:ilvl w:val="1"/>
-          <w:numId w:val="28"/>
-        </w:numPr>
-        <w:autoSpaceDE w:val="0"/>
-        <w:autoSpaceDN w:val="0"/>
-        <w:adjustRightInd w:val="0"/>
-        <w:spacing w:after="0" w:line="240" w:lineRule="auto"/>
-        <w:rPr>
-          <w:rFonts w:eastAsia="ArialMT" w:cstheme="minorHAnsi"/>
-        </w:rPr>
-      </w:pPr>
-      <w:r>
-        <w:rPr>
-          <w:rFonts w:eastAsia="ArialMT" w:cstheme="minorHAnsi"/>
-        </w:rPr>
-        <w:t>Russian Twists with Medicine Ball 3x10e</w:t>
-      </w:r>
-    </w:p>
-    <w:p>
-      <w:pPr>
-        <w:pStyle w:val="ListParagraph"/>
-        <w:numPr>
-          <w:ilvl w:val="1"/>
-          <w:numId w:val="28"/>
-        </w:numPr>
-        <w:autoSpaceDE w:val="0"/>
-        <w:autoSpaceDN w:val="0"/>
-        <w:adjustRightInd w:val="0"/>
-        <w:spacing w:after="0" w:line="240" w:lineRule="auto"/>
-        <w:rPr>
-          <w:rFonts w:eastAsia="ArialMT" w:cstheme="minorHAnsi"/>
-        </w:rPr>
-      </w:pPr>
-      <w:r>
-        <w:rPr>
-          <w:rFonts w:eastAsia="ArialMT" w:cstheme="minorHAnsi"/>
-        </w:rPr>
-        <w:t>Decline Sit-Ups 3x15</w:t>
-      </w:r>
-    </w:p>
-    <w:p>
-      <w:pPr>
-        <w:pStyle w:val="ListParagraph"/>
-        <w:numPr>
-          <w:ilvl w:val="1"/>
-          <w:numId w:val="28"/>
-        </w:numPr>
-        <w:autoSpaceDE w:val="0"/>
-        <w:autoSpaceDN w:val="0"/>
-        <w:adjustRightInd w:val="0"/>
-        <w:spacing w:after="0" w:line="240" w:lineRule="auto"/>
-        <w:rPr>
-          <w:rFonts w:eastAsia="ArialMT" w:cstheme="minorHAnsi"/>
-        </w:rPr>
-      </w:pPr>
-      <w:r>
-        <w:rPr>
-          <w:rFonts w:eastAsia="ArialMT" w:cstheme="minorHAnsi"/>
-        </w:rPr>
-        <w:t>Single Leg Calf Raises 3x15e</w:t>
-      </w:r>
-    </w:p>
-    <w:p>
-      <w:pPr>
-        <w:autoSpaceDE w:val="0"/>
-        <w:autoSpaceDN w:val="0"/>
-        <w:adjustRightInd w:val="0"/>
-        <w:spacing w:after="0" w:line="240" w:lineRule="auto"/>
-        <w:rPr>
-          <w:rFonts w:cstheme="minorHAnsi"/>
-          <w:b/>
-          <w:bCs/>
-        </w:rPr>
-      </w:pPr>
-      <w:r>
-        <w:rPr>
-          <w:rFonts w:cstheme="minorHAnsi"/>
-          <w:b/>
-          <w:bCs/>
-        </w:rPr>
-        <w:t>Day Three</w:t>
-      </w:r>
-    </w:p>
-    <w:p>
-      <w:pPr>
-        <w:pStyle w:val="ListParagraph"/>
-        <w:numPr>
-          <w:ilvl w:val="0"/>
-          <w:numId w:val="29"/>
-        </w:numPr>
-        <w:autoSpaceDE w:val="0"/>
-        <w:autoSpaceDN w:val="0"/>
-        <w:adjustRightInd w:val="0"/>
-        <w:spacing w:after="0" w:line="240" w:lineRule="auto"/>
-        <w:rPr>
-          <w:rFonts w:eastAsia="ArialMT" w:cstheme="minorHAnsi"/>
-        </w:rPr>
-      </w:pPr>
-      <w:r>
-        <w:rPr>
-          <w:rFonts w:eastAsia="ArialMT" w:cstheme="minorHAnsi"/>
-        </w:rPr>
-        <w:t>Lat Pulldown (slow negative) 3x15</w:t>
-      </w:r>
-    </w:p>
-    <w:p>
-      <w:pPr>
-        <w:pStyle w:val="ListParagraph"/>
-        <w:numPr>
-          <w:ilvl w:val="0"/>
-          <w:numId w:val="29"/>
-        </w:numPr>
-        <w:autoSpaceDE w:val="0"/>
-        <w:autoSpaceDN w:val="0"/>
-        <w:adjustRightInd w:val="0"/>
-        <w:spacing w:after="0" w:line="240" w:lineRule="auto"/>
-        <w:rPr>
-          <w:rFonts w:eastAsia="ArialMT" w:cstheme="minorHAnsi"/>
-        </w:rPr>
-      </w:pPr>
-      <w:r>
-        <w:rPr>
-          <w:rFonts w:eastAsia="ArialMT" w:cstheme="minorHAnsi"/>
-        </w:rPr>
-        <w:t>T-ROW Machine 3x10</w:t>
-      </w:r>
-    </w:p>
-    <w:p>
-      <w:pPr>
-        <w:pStyle w:val="ListParagraph"/>
-        <w:numPr>
-          <w:ilvl w:val="0"/>
-          <w:numId w:val="29"/>
-        </w:numPr>
-        <w:autoSpaceDE w:val="0"/>
-        <w:autoSpaceDN w:val="0"/>
-        <w:adjustRightInd w:val="0"/>
-        <w:spacing w:after="0" w:line="240" w:lineRule="auto"/>
-        <w:rPr>
-          <w:rFonts w:eastAsia="ArialMT" w:cstheme="minorHAnsi"/>
-        </w:rPr>
-      </w:pPr>
-      <w:r>
-        <w:rPr>
-          <w:rFonts w:eastAsia="ArialMT" w:cstheme="minorHAnsi"/>
-        </w:rPr>
-        <w:t>Standing Cable Bicep Curls 3X12</w:t>
-      </w:r>
-    </w:p>
-    <w:p>
-      <w:pPr>
-        <w:pStyle w:val="ListParagraph"/>
-        <w:numPr>
-          <w:ilvl w:val="0"/>
-          <w:numId w:val="29"/>
-        </w:numPr>
-        <w:autoSpaceDE w:val="0"/>
-        <w:autoSpaceDN w:val="0"/>
-        <w:adjustRightInd w:val="0"/>
-        <w:spacing w:after="0" w:line="240" w:lineRule="auto"/>
-        <w:rPr>
-          <w:rFonts w:eastAsia="ArialMT" w:cstheme="minorHAnsi"/>
-        </w:rPr>
-      </w:pPr>
-      <w:r>
-        <w:rPr>
-          <w:rFonts w:eastAsia="ArialMT" w:cstheme="minorHAnsi"/>
-        </w:rPr>
-        <w:t>Seated DB Hammer Curls 3x8e</w:t>
-      </w:r>
-    </w:p>
-    <w:p>
-      <w:pPr>
-        <w:pStyle w:val="ListParagraph"/>
-        <w:numPr>
-          <w:ilvl w:val="0"/>
-          <w:numId w:val="29"/>
-        </w:numPr>
-        <w:autoSpaceDE w:val="0"/>
-        <w:autoSpaceDN w:val="0"/>
-        <w:adjustRightInd w:val="0"/>
-        <w:spacing w:after="0" w:line="240" w:lineRule="auto"/>
-        <w:rPr>
-          <w:rFonts w:eastAsia="ArialMT" w:cstheme="minorHAnsi"/>
-        </w:rPr>
-      </w:pPr>
-      <w:r>
-        <w:rPr>
-          <w:rFonts w:eastAsia="ArialMT" w:cstheme="minorHAnsi"/>
-        </w:rPr>
-        <w:t>Bent over Barbell Rows 3x10</w:t>
-      </w:r>
-    </w:p>
-    <w:p>
-      <w:pPr>
-        <w:pStyle w:val="ListParagraph"/>
-        <w:numPr>
-          <w:ilvl w:val="0"/>
-          <w:numId w:val="29"/>
-        </w:numPr>
-        <w:autoSpaceDE w:val="0"/>
-        <w:autoSpaceDN w:val="0"/>
-        <w:adjustRightInd w:val="0"/>
-        <w:spacing w:after="0" w:line="240" w:lineRule="auto"/>
-        <w:rPr>
-          <w:rFonts w:eastAsia="ArialMT" w:cstheme="minorHAnsi"/>
-        </w:rPr>
-      </w:pPr>
-      <w:r>
-        <w:rPr>
-          <w:rFonts w:eastAsia="ArialMT" w:cstheme="minorHAnsi"/>
-        </w:rPr>
-        <w:t>Kettlebell Squat-to-Upright Row 3x10</w:t>
-      </w:r>
-    </w:p>
-    <w:p>
-      <w:pPr>
-        <w:autoSpaceDE w:val="0"/>
-        <w:autoSpaceDN w:val="0"/>
-        <w:adjustRightInd w:val="0"/>
-        <w:spacing w:after="0" w:line="240" w:lineRule="auto"/>
-        <w:rPr>
-          <w:rFonts w:eastAsia="ArialMT" w:cstheme="minorHAnsi"/>
-          <w:b/>
-          <w:bCs/>
-        </w:rPr>
-      </w:pPr>
-    </w:p>
-    <w:p>
-      <w:pPr>
-        <w:autoSpaceDE w:val="0"/>
-        <w:autoSpaceDN w:val="0"/>
-        <w:adjustRightInd w:val="0"/>
-        <w:spacing w:after="0" w:line="240" w:lineRule="auto"/>
-        <w:rPr>
-          <w:rFonts w:eastAsia="ArialMT" w:cstheme="minorHAnsi"/>
-          <w:b/>
-          <w:bCs/>
-        </w:rPr>
-      </w:pPr>
-      <w:r>
-        <w:rPr>
-          <w:rFonts w:eastAsia="ArialMT" w:cstheme="minorHAnsi"/>
-          <w:b/>
-          <w:bCs/>
-        </w:rPr>
-        <w:t>Day Four (Functionality)</w:t>
-      </w:r>
-    </w:p>
-    <w:p>
-      <w:pPr>
-        <w:pStyle w:val="ListParagraph"/>
-        <w:numPr>
-          <w:ilvl w:val="0"/>
-          <w:numId w:val="30"/>
-        </w:numPr>
-        <w:autoSpaceDE w:val="0"/>
-        <w:autoSpaceDN w:val="0"/>
-        <w:adjustRightInd w:val="0"/>
-        <w:spacing w:after="0" w:line="240" w:lineRule="auto"/>
-        <w:rPr>
-          <w:rFonts w:eastAsia="ArialMT" w:cstheme="minorHAnsi"/>
-        </w:rPr>
-      </w:pPr>
-      <w:r>
-        <w:rPr>
-          <w:rFonts w:eastAsia="ArialMT" w:cstheme="minorHAnsi"/>
-        </w:rPr>
-        <w:t>Low-to-High Side Chops (Kettlebell) 3x8e</w:t>
-      </w:r>
-    </w:p>
-    <w:p>
-      <w:pPr>
-        <w:pStyle w:val="ListParagraph"/>
-        <w:numPr>
-          <w:ilvl w:val="0"/>
-          <w:numId w:val="30"/>
-        </w:numPr>
-        <w:autoSpaceDE w:val="0"/>
-        <w:autoSpaceDN w:val="0"/>
-        <w:adjustRightInd w:val="0"/>
-        <w:spacing w:after="0" w:line="240" w:lineRule="auto"/>
-        <w:rPr>
-          <w:rFonts w:eastAsia="ArialMT" w:cstheme="minorHAnsi"/>
-        </w:rPr>
-      </w:pPr>
-      <w:r>
-        <w:rPr>
-          <w:rFonts w:eastAsia="ArialMT" w:cstheme="minorHAnsi"/>
-        </w:rPr>
-        <w:t>Weighted Box Squats 3x10</w:t>
-      </w:r>
-    </w:p>
-    <w:p>
-      <w:pPr>
-        <w:pStyle w:val="ListParagraph"/>
-        <w:numPr>
-          <w:ilvl w:val="0"/>
-          <w:numId w:val="30"/>
-        </w:numPr>
-        <w:autoSpaceDE w:val="0"/>
-        <w:autoSpaceDN w:val="0"/>
-        <w:adjustRightInd w:val="0"/>
-        <w:spacing w:after="0" w:line="240" w:lineRule="auto"/>
-        <w:rPr>
-          <w:rFonts w:eastAsia="ArialMT" w:cstheme="minorHAnsi"/>
-        </w:rPr>
-      </w:pPr>
-      <w:r>
-        <w:rPr>
-          <w:rFonts w:eastAsia="ArialMT" w:cstheme="minorHAnsi"/>
-        </w:rPr>
-        <w:t>Plank Hold 3x1min.</w:t>
-      </w:r>
-    </w:p>
-    <w:p>
-      <w:pPr>
-        <w:pStyle w:val="ListParagraph"/>
-        <w:numPr>
-          <w:ilvl w:val="0"/>
-          <w:numId w:val="30"/>
-        </w:numPr>
-        <w:autoSpaceDE w:val="0"/>
-        <w:autoSpaceDN w:val="0"/>
-        <w:adjustRightInd w:val="0"/>
-        <w:spacing w:after="0" w:line="240" w:lineRule="auto"/>
-        <w:rPr>
-          <w:rFonts w:eastAsia="ArialMT" w:cstheme="minorHAnsi"/>
-        </w:rPr>
-      </w:pPr>
-      <w:r>
-        <w:rPr>
-          <w:rFonts w:eastAsia="ArialMT" w:cstheme="minorHAnsi"/>
-        </w:rPr>
-        <w:t>Medicine Ball Alt. Pushups 3x8e</w:t>
-      </w:r>
-    </w:p>
-    <w:p>
-      <w:pPr>
-        <w:pStyle w:val="ListParagraph"/>
-        <w:numPr>
-          <w:ilvl w:val="0"/>
-          <w:numId w:val="30"/>
-        </w:numPr>
-        <w:autoSpaceDE w:val="0"/>
-        <w:autoSpaceDN w:val="0"/>
-        <w:adjustRightInd w:val="0"/>
-        <w:spacing w:after="0" w:line="240" w:lineRule="auto"/>
-        <w:rPr>
-          <w:rFonts w:eastAsia="ArialMT" w:cstheme="minorHAnsi"/>
-        </w:rPr>
-      </w:pPr>
-      <w:r>
-        <w:rPr>
-          <w:rFonts w:eastAsia="ArialMT" w:cstheme="minorHAnsi"/>
-        </w:rPr>
-        <w:t>Spiders (Knee to Elbow) 3x8e</w:t>
-      </w:r>
-    </w:p>
-    <w:p>
-      <w:pPr>
-        <w:pStyle w:val="ListParagraph"/>
-        <w:numPr>
-          <w:ilvl w:val="0"/>
-          <w:numId w:val="30"/>
-        </w:numPr>
-        <w:autoSpaceDE w:val="0"/>
-        <w:autoSpaceDN w:val="0"/>
-        <w:adjustRightInd w:val="0"/>
-        <w:spacing w:after="0" w:line="240" w:lineRule="auto"/>
-        <w:rPr>
-          <w:rFonts w:eastAsia="ArialMT" w:cstheme="minorHAnsi"/>
-        </w:rPr>
-      </w:pPr>
-      <w:r>
-        <w:rPr>
-          <w:rFonts w:eastAsia="ArialMT" w:cstheme="minorHAnsi"/>
-        </w:rPr>
-        <w:t>Raised Leg Lifts 3x10</w:t>
-      </w:r>
-    </w:p>
-    <w:p>
-      <w:pPr>
-        <w:autoSpaceDE w:val="0"/>
-        <w:autoSpaceDN w:val="0"/>
-        <w:adjustRightInd w:val="0"/>
-        <w:spacing w:after="0" w:line="240" w:lineRule="auto"/>
-        <w:rPr>
-          <w:rFonts w:eastAsia="ArialMT" w:cstheme="minorHAnsi"/>
-        </w:rPr>
-      </w:pPr>
-      <w:r>
-        <w:rPr>
-          <w:rFonts w:eastAsia="ArialMT" w:cstheme="minorHAnsi"/>
-        </w:rPr>
-        <w:t>Daily Stretching Routine (After EVERY lifting session)</w:t>
-      </w:r>
-    </w:p>
-    <w:p>
-      <w:pPr>
-        <w:pStyle w:val="ListParagraph"/>
-        <w:numPr>
-          <w:ilvl w:val="0"/>
-          <w:numId w:val="30"/>
-        </w:numPr>
-        <w:autoSpaceDE w:val="0"/>
-        <w:autoSpaceDN w:val="0"/>
-        <w:adjustRightInd w:val="0"/>
-        <w:spacing w:after="0" w:line="240" w:lineRule="auto"/>
-        <w:rPr>
-          <w:rFonts w:eastAsia="ArialMT" w:cstheme="minorHAnsi"/>
-        </w:rPr>
-      </w:pPr>
-      <w:r>
-        <w:rPr>
-          <w:rFonts w:eastAsia="ArialMT" w:cstheme="minorHAnsi"/>
-        </w:rPr>
-        <w:t>Seated Narrow Hamstring Stretch</w:t>
-      </w:r>
-    </w:p>
-    <w:p>
-      <w:pPr>
-        <w:pStyle w:val="ListParagraph"/>
-        <w:numPr>
-          <w:ilvl w:val="0"/>
-          <w:numId w:val="30"/>
-        </w:numPr>
-        <w:autoSpaceDE w:val="0"/>
-        <w:autoSpaceDN w:val="0"/>
-        <w:adjustRightInd w:val="0"/>
-        <w:spacing w:after="0" w:line="240" w:lineRule="auto"/>
-        <w:rPr>
-          <w:rFonts w:eastAsia="ArialMT" w:cstheme="minorHAnsi"/>
-        </w:rPr>
-      </w:pPr>
-      <w:r>
-        <w:rPr>
-          <w:rFonts w:eastAsia="ArialMT" w:cstheme="minorHAnsi"/>
-        </w:rPr>
-        <w:t>Wide Hamstring Stretch</w:t>
-      </w:r>
-    </w:p>
-    <w:p>
-      <w:pPr>
-        <w:pStyle w:val="ListParagraph"/>
-        <w:numPr>
-          <w:ilvl w:val="0"/>
-          <w:numId w:val="30"/>
-        </w:numPr>
-        <w:autoSpaceDE w:val="0"/>
-        <w:autoSpaceDN w:val="0"/>
-        <w:adjustRightInd w:val="0"/>
-        <w:spacing w:after="0" w:line="240" w:lineRule="auto"/>
-        <w:rPr>
-          <w:rFonts w:eastAsia="ArialMT" w:cstheme="minorHAnsi"/>
-        </w:rPr>
-      </w:pPr>
-      <w:r>
-        <w:rPr>
-          <w:rFonts w:eastAsia="ArialMT" w:cstheme="minorHAnsi"/>
-        </w:rPr>
-        <w:t>Cross-Body Glute Stretch</w:t>
-      </w:r>
-    </w:p>
-    <w:p>
-      <w:pPr>
-        <w:pStyle w:val="ListParagraph"/>
-        <w:numPr>
-          <w:ilvl w:val="0"/>
-          <w:numId w:val="30"/>
-        </w:numPr>
-        <w:autoSpaceDE w:val="0"/>
-        <w:autoSpaceDN w:val="0"/>
-        <w:adjustRightInd w:val="0"/>
-        <w:spacing w:after="0" w:line="240" w:lineRule="auto"/>
-        <w:rPr>
-          <w:rFonts w:eastAsia="ArialMT" w:cstheme="minorHAnsi"/>
-        </w:rPr>
-      </w:pPr>
-      <w:r>
-        <w:rPr>
-          <w:rFonts w:eastAsia="ArialMT" w:cstheme="minorHAnsi"/>
-        </w:rPr>
-        <w:t>Hip Flexor Stretch</w:t>
-      </w:r>
-    </w:p>
-    <w:p>
-      <w:pPr>
-        <w:pStyle w:val="ListParagraph"/>
-        <w:numPr>
-          <w:ilvl w:val="0"/>
-          <w:numId w:val="30"/>
-        </w:numPr>
-        <w:autoSpaceDE w:val="0"/>
-        <w:autoSpaceDN w:val="0"/>
-        <w:adjustRightInd w:val="0"/>
-        <w:spacing w:after="0" w:line="240" w:lineRule="auto"/>
-        <w:rPr>
-          <w:rFonts w:eastAsia="ArialMT" w:cstheme="minorHAnsi"/>
-        </w:rPr>
-      </w:pPr>
-      <w:r>
-        <w:rPr>
-          <w:rFonts w:eastAsia="ArialMT" w:cstheme="minorHAnsi"/>
-        </w:rPr>
-        <w:t>On-Wall Pec Stretch</w:t>
-      </w:r>
-    </w:p>
-    <w:p>
-      <w:pPr>
-        <w:pStyle w:val="ListParagraph"/>
-        <w:numPr>
-          <w:ilvl w:val="0"/>
-          <w:numId w:val="30"/>
-        </w:numPr>
-        <w:autoSpaceDE w:val="0"/>
-        <w:autoSpaceDN w:val="0"/>
-        <w:adjustRightInd w:val="0"/>
-        <w:spacing w:after="0" w:line="240" w:lineRule="auto"/>
-        <w:rPr>
-          <w:rFonts w:cstheme="minorHAnsi"/>
-        </w:rPr>
-      </w:pPr>
-      <w:r>
-        <w:rPr>
-          <w:rFonts w:eastAsia="ArialMT" w:cstheme="minorHAnsi"/>
-        </w:rPr>
-        <w:t>*Banded Shoulder Circuit</w:t>
-      </w:r>
-    </w:p>
-    <w:p>
-      <w:pPr>
-        <w:autoSpaceDE w:val="0"/>
-        <w:autoSpaceDN w:val="0"/>
-        <w:adjustRightInd w:val="0"/>
-        <w:spacing w:after="0" w:line="240" w:lineRule="auto"/>
-        <w:ind w:left="360"/>
-        <w:rPr>
-          <w:rFonts w:cstheme="minorHAnsi"/>
-        </w:rPr>
-      </w:pPr>
-    </w:p>
-    <w:p>
-      <w:pPr>
-        <w:autoSpaceDE w:val="0"/>
-        <w:autoSpaceDN w:val="0"/>
-        <w:adjustRightInd w:val="0"/>
-        <w:spacing w:after="0" w:line="240" w:lineRule="auto"/>
-        <w:ind w:left="360"/>
-        <w:rPr>
-          <w:rFonts w:cstheme="minorHAnsi"/>
-        </w:rPr>
-      </w:pPr>
-    </w:p>
-    <w:p>
-      <w:pPr>
-        <w:autoSpaceDE w:val="0"/>
-        <w:autoSpaceDN w:val="0"/>
-        <w:adjustRightInd w:val="0"/>
-        <w:spacing w:after="0" w:line="240" w:lineRule="auto"/>
-        <w:ind w:left="360"/>
-        <w:rPr>
-          <w:rFonts w:cstheme="minorHAnsi"/>
-        </w:rPr>
-      </w:pPr>
-    </w:p>
-    <w:p>
-      <w:pPr>
-        <w:autoSpaceDE w:val="0"/>
-        <w:autoSpaceDN w:val="0"/>
-        <w:adjustRightInd w:val="0"/>
-        <w:spacing w:after="0" w:line="240" w:lineRule="auto"/>
-        <w:ind w:left="360"/>
-        <w:rPr>
-          <w:rFonts w:cstheme="minorHAnsi"/>
-        </w:rPr>
-      </w:pPr>
-    </w:p>
-    <w:p>
-      <w:pPr>
-        <w:autoSpaceDE w:val="0"/>
-        <w:autoSpaceDN w:val="0"/>
-        <w:adjustRightInd w:val="0"/>
-        <w:spacing w:after="0" w:line="240" w:lineRule="auto"/>
-        <w:ind w:left="360"/>
-        <w:rPr>
-          <w:rFonts w:cstheme="minorHAnsi"/>
-        </w:rPr>
-      </w:pPr>
-    </w:p>
-    <w:p>
-      <w:pPr>
-        <w:autoSpaceDE w:val="0"/>
-        <w:autoSpaceDN w:val="0"/>
-        <w:adjustRightInd w:val="0"/>
-        <w:spacing w:after="0" w:line="240" w:lineRule="auto"/>
-        <w:ind w:left="360"/>
-        <w:rPr>
-          <w:rFonts w:cstheme="minorHAnsi"/>
-        </w:rPr>
-      </w:pPr>
-    </w:p>
-    <w:p>
-      <w:pPr>
-        <w:autoSpaceDE w:val="0"/>
-        <w:autoSpaceDN w:val="0"/>
-        <w:adjustRightInd w:val="0"/>
-        <w:spacing w:after="0" w:line="240" w:lineRule="auto"/>
-        <w:ind w:left="360"/>
-        <w:rPr>
-          <w:rFonts w:cstheme="minorHAnsi"/>
-        </w:rPr>
-      </w:pPr>
-    </w:p>
-    <w:p>
-      <w:pPr>
-        <w:autoSpaceDE w:val="0"/>
-        <w:autoSpaceDN w:val="0"/>
-        <w:adjustRightInd w:val="0"/>
-        <w:spacing w:after="0" w:line="240" w:lineRule="auto"/>
-        <w:ind w:left="360"/>
-        <w:rPr>
-          <w:rFonts w:cstheme="minorHAnsi"/>
-        </w:rPr>
-      </w:pPr>
-    </w:p>
-    <w:p>
-      <w:pPr>
-        <w:autoSpaceDE w:val="0"/>
-        <w:autoSpaceDN w:val="0"/>
-        <w:adjustRightInd w:val="0"/>
-        <w:spacing w:after="0" w:line="240" w:lineRule="auto"/>
-        <w:ind w:left="360"/>
-        <w:rPr>
-          <w:rFonts w:cstheme="minorHAnsi"/>
-        </w:rPr>
-      </w:pPr>
-    </w:p>
-    <w:p>
-      <w:pPr>
-        <w:autoSpaceDE w:val="0"/>
-        <w:autoSpaceDN w:val="0"/>
-        <w:adjustRightInd w:val="0"/>
-        <w:spacing w:after="0" w:line="240" w:lineRule="auto"/>
-        <w:ind w:left="360"/>
-        <w:rPr>
-          <w:rFonts w:cstheme="minorHAnsi"/>
-        </w:rPr>
-      </w:pPr>
-    </w:p>
-    <w:p>
-      <w:pPr>
-        <w:autoSpaceDE w:val="0"/>
-        <w:autoSpaceDN w:val="0"/>
-        <w:adjustRightInd w:val="0"/>
-        <w:spacing w:after="0" w:line="240" w:lineRule="auto"/>
-        <w:ind w:left="360"/>
-        <w:rPr>
-          <w:rFonts w:cstheme="minorHAnsi"/>
-        </w:rPr>
-      </w:pPr>
-    </w:p>
-    <w:p>
-      <w:pPr>
-        <w:autoSpaceDE w:val="0"/>
-        <w:autoSpaceDN w:val="0"/>
-        <w:adjustRightInd w:val="0"/>
-        <w:spacing w:after="0" w:line="240" w:lineRule="auto"/>
-        <w:ind w:left="360"/>
-        <w:rPr>
-          <w:rFonts w:cstheme="minorHAnsi"/>
-        </w:rPr>
-      </w:pPr>
-    </w:p>
-    <w:p>
-      <w:pPr>
-        <w:autoSpaceDE w:val="0"/>
-        <w:autoSpaceDN w:val="0"/>
-        <w:adjustRightInd w:val="0"/>
-        <w:spacing w:after="0" w:line="240" w:lineRule="auto"/>
-        <w:ind w:left="360"/>
-        <w:rPr>
-          <w:rFonts w:cstheme="minorHAnsi"/>
-        </w:rPr>
-        <w:sectPr>
-          <w:type w:val="continuous"/>
-          <w:pgSz w:w="12240" w:h="15840"/>
-          <w:pgMar w:top="720" w:right="720" w:bottom="720" w:left="720" w:header="720" w:footer="720" w:gutter="0"/>
-          <w:cols w:num="2" w:space="720"/>
-          <w:docGrid w:linePitch="360"/>
-        </w:sectPr>
-      </w:pPr>
-    </w:p>
-    <w:p>
-      <w:pPr>
-        <w:autoSpaceDE w:val="0"/>
-        <w:autoSpaceDN w:val="0"/>
-        <w:adjustRightInd w:val="0"/>
-        <w:spacing w:after="0" w:line="240" w:lineRule="auto"/>
-        <w:ind w:left="360"/>
-        <w:rPr>
-          <w:rFonts w:cstheme="minorHAnsi"/>
-        </w:rPr>
-      </w:pPr>
-    </w:p>
-    <w:p>
-      <w:pPr>
-        <w:rPr>
-          <w:rFonts w:cstheme="minorHAnsi"/>
-        </w:rPr>
-      </w:pPr>
-      <w:r>
-        <w:rPr>
-          <w:rFonts w:cstheme="minorHAnsi"/>
-        </w:rPr>
-        <w:br w:type="page"/>
-      </w:r>
-    </w:p>
-    <w:p>
-      <w:pPr>
-        <w:rPr>
-          <w:b/>
-          <w:sz w:val="28"/>
-          <w:szCs w:val="28"/>
-        </w:rPr>
-      </w:pPr>
-      <w:r>
-        <w:rPr>
-          <w:b/>
-          <w:sz w:val="28"/>
-          <w:szCs w:val="28"/>
-        </w:rPr>
-        <w:lastRenderedPageBreak/>
-        <w:t>Past Stages and Goals</w:t>
-      </w:r>
-    </w:p>
-    <w:p>
-      <w:pPr>
-        <w:autoSpaceDE w:val="0"/>
-        <w:autoSpaceDN w:val="0"/>
-        <w:adjustRightInd w:val="0"/>
-        <w:spacing w:after="0" w:line="240" w:lineRule="auto"/>
-        <w:rPr>
-          <w:rFonts w:cstheme="minorHAnsi"/>
-        </w:rPr>
-      </w:pPr>
-      <w:r>
-        <w:rPr>
-          <w:rFonts w:cstheme="minorHAnsi"/>
-        </w:rPr>
-        <w:t>Stage (1/16 – 1/17): Weight Loss</w:t>
-      </w:r>
-    </w:p>
-    <w:p>
-      <w:pPr>
-        <w:autoSpaceDE w:val="0"/>
-        <w:autoSpaceDN w:val="0"/>
-        <w:adjustRightInd w:val="0"/>
-        <w:spacing w:after="0" w:line="240" w:lineRule="auto"/>
-        <w:rPr>
-          <w:rFonts w:cstheme="minorHAnsi"/>
-        </w:rPr>
-      </w:pPr>
-      <w:r>
-        <w:rPr>
-          <w:rFonts w:cstheme="minorHAnsi"/>
-        </w:rPr>
-        <w:tab/>
-        <w:t>Lost about 30 lbs (210 -&gt; 177), with the end target the whole time of 177 lbs or 13% BF, whichever came first ;)</w:t>
-      </w:r>
-    </w:p>
-    <w:p>
-      <w:pPr>
-        <w:autoSpaceDE w:val="0"/>
-        <w:autoSpaceDN w:val="0"/>
-        <w:adjustRightInd w:val="0"/>
-        <w:spacing w:after="0" w:line="240" w:lineRule="auto"/>
-        <w:rPr>
-          <w:rFonts w:cstheme="minorHAnsi"/>
-        </w:rPr>
-      </w:pPr>
-    </w:p>
-    <w:p>
-      <w:pPr>
-        <w:autoSpaceDE w:val="0"/>
-        <w:autoSpaceDN w:val="0"/>
-        <w:adjustRightInd w:val="0"/>
-        <w:spacing w:after="0" w:line="240" w:lineRule="auto"/>
-        <w:rPr>
-          <w:rFonts w:cstheme="minorHAnsi"/>
-        </w:rPr>
-      </w:pPr>
-      <w:r>
-        <w:rPr>
-          <w:rFonts w:cstheme="minorHAnsi"/>
-        </w:rPr>
-        <w:t>Goal (start: 1/16,  hit:</w:t>
-      </w:r>
-      <w:r>
-        <w:rPr>
-          <w:rFonts w:cstheme="minorHAnsi"/>
         </w:rPr>
         <w:t xml:space="preserve"> 1/17)</w:t>
       </w:r>
-      <w:bookmarkStart w:id="0" w:name="_GoBack"/>
-      <w:bookmarkEnd w:id="0"/>
     </w:p>
     <w:p>
       <w:pPr>
@@ -2862,6 +2551,7 @@
       </w:r>
     </w:p>
     <w:sectPr>
+      <w:footerReference w:type="default" r:id="rId11"/>
       <w:type w:val="continuous"/>
       <w:pgSz w:w="12240" w:h="15840"/>
       <w:pgMar w:top="720" w:right="720" w:bottom="720" w:left="720" w:header="720" w:footer="720" w:gutter="0"/>
@@ -2928,7 +2618,7 @@
       <w:rPr>
         <w:noProof/>
       </w:rPr>
-      <w:t>3</w:t>
+      <w:t>5</w:t>
     </w:r>
     <w:r>
       <w:fldChar w:fldCharType="end"/>
@@ -2936,14 +2626,27 @@
     <w:r>
       <w:t xml:space="preserve"> of </w:t>
     </w:r>
-    <w:fldSimple w:instr=" NUMPAGES   \* MERGEFORMAT ">
-      <w:r>
-        <w:rPr>
-          <w:noProof/>
-        </w:rPr>
-        <w:t>4</w:t>
-      </w:r>
-    </w:fldSimple>
+    <w:r>
+      <w:fldChar w:fldCharType="begin"/>
+    </w:r>
+    <w:r>
+      <w:instrText xml:space="preserve"> NUMPAGES   \* MERGEFORMAT </w:instrText>
+    </w:r>
+    <w:r>
+      <w:fldChar w:fldCharType="separate"/>
+    </w:r>
+    <w:r>
+      <w:rPr>
+        <w:noProof/>
+      </w:rPr>
+      <w:t>5</w:t>
+    </w:r>
+    <w:r>
+      <w:rPr>
+        <w:noProof/>
+      </w:rPr>
+      <w:fldChar w:fldCharType="end"/>
+    </w:r>
     <w:r>
       <w:ptab w:relativeTo="margin" w:alignment="right" w:leader="none"/>
     </w:r>
@@ -2953,11 +2656,21 @@
     <w:r>
       <w:t xml:space="preserve">Revision </w:t>
     </w:r>
-    <w:fldSimple w:instr=" DOCPROPERTY  &quot;Revision Number&quot;  \* MERGEFORMAT ">
-      <w:r>
-        <w:t>4.2.1</w:t>
-      </w:r>
-    </w:fldSimple>
+    <w:r>
+      <w:fldChar w:fldCharType="begin"/>
+    </w:r>
+    <w:r>
+      <w:instrText xml:space="preserve"> DOCPROPERTY  "Revision Number"  \* MERGEFORMAT </w:instrText>
+    </w:r>
+    <w:r>
+      <w:fldChar w:fldCharType="separate"/>
+    </w:r>
+    <w:r>
+      <w:t>4.3</w:t>
+    </w:r>
+    <w:r>
+      <w:fldChar w:fldCharType="end"/>
+    </w:r>
   </w:p>
 </w:ftr>
 </file>
@@ -4121,6 +3834,119 @@
     </w:lvl>
   </w:abstractNum>
   <w:abstractNum w:abstractNumId="10" w15:restartNumberingAfterBreak="0">
+    <w:nsid w:val="23D31A58"/>
+    <w:multiLevelType w:val="hybridMultilevel"/>
+    <w:tmpl w:val="9A08AA42"/>
+    <w:lvl w:ilvl="0" w:tplc="04090001">
+      <w:start w:val="1"/>
+      <w:numFmt w:val="bullet"/>
+      <w:lvlText w:val=""/>
+      <w:lvlJc w:val="left"/>
+      <w:pPr>
+        <w:ind w:left="360" w:hanging="360"/>
+      </w:pPr>
+      <w:rPr>
+        <w:rFonts w:ascii="Symbol" w:hAnsi="Symbol" w:hint="default"/>
+      </w:rPr>
+    </w:lvl>
+    <w:lvl w:ilvl="1" w:tplc="04090003" w:tentative="1">
+      <w:start w:val="1"/>
+      <w:numFmt w:val="bullet"/>
+      <w:lvlText w:val="o"/>
+      <w:lvlJc w:val="left"/>
+      <w:pPr>
+        <w:ind w:left="1080" w:hanging="360"/>
+      </w:pPr>
+      <w:rPr>
+        <w:rFonts w:ascii="Courier New" w:hAnsi="Courier New" w:cs="Courier New" w:hint="default"/>
+      </w:rPr>
+    </w:lvl>
+    <w:lvl w:ilvl="2" w:tplc="04090005" w:tentative="1">
+      <w:start w:val="1"/>
+      <w:numFmt w:val="bullet"/>
+      <w:lvlText w:val=""/>
+      <w:lvlJc w:val="left"/>
+      <w:pPr>
+        <w:ind w:left="1800" w:hanging="360"/>
+      </w:pPr>
+      <w:rPr>
+        <w:rFonts w:ascii="Wingdings" w:hAnsi="Wingdings" w:hint="default"/>
+      </w:rPr>
+    </w:lvl>
+    <w:lvl w:ilvl="3" w:tplc="04090001" w:tentative="1">
+      <w:start w:val="1"/>
+      <w:numFmt w:val="bullet"/>
+      <w:lvlText w:val=""/>
+      <w:lvlJc w:val="left"/>
+      <w:pPr>
+        <w:ind w:left="2520" w:hanging="360"/>
+      </w:pPr>
+      <w:rPr>
+        <w:rFonts w:ascii="Symbol" w:hAnsi="Symbol" w:hint="default"/>
+      </w:rPr>
+    </w:lvl>
+    <w:lvl w:ilvl="4" w:tplc="04090003" w:tentative="1">
+      <w:start w:val="1"/>
+      <w:numFmt w:val="bullet"/>
+      <w:lvlText w:val="o"/>
+      <w:lvlJc w:val="left"/>
+      <w:pPr>
+        <w:ind w:left="3240" w:hanging="360"/>
+      </w:pPr>
+      <w:rPr>
+        <w:rFonts w:ascii="Courier New" w:hAnsi="Courier New" w:cs="Courier New" w:hint="default"/>
+      </w:rPr>
+    </w:lvl>
+    <w:lvl w:ilvl="5" w:tplc="04090005" w:tentative="1">
+      <w:start w:val="1"/>
+      <w:numFmt w:val="bullet"/>
+      <w:lvlText w:val=""/>
+      <w:lvlJc w:val="left"/>
+      <w:pPr>
+        <w:ind w:left="3960" w:hanging="360"/>
+      </w:pPr>
+      <w:rPr>
+        <w:rFonts w:ascii="Wingdings" w:hAnsi="Wingdings" w:hint="default"/>
+      </w:rPr>
+    </w:lvl>
+    <w:lvl w:ilvl="6" w:tplc="04090001" w:tentative="1">
+      <w:start w:val="1"/>
+      <w:numFmt w:val="bullet"/>
+      <w:lvlText w:val=""/>
+      <w:lvlJc w:val="left"/>
+      <w:pPr>
+        <w:ind w:left="4680" w:hanging="360"/>
+      </w:pPr>
+      <w:rPr>
+        <w:rFonts w:ascii="Symbol" w:hAnsi="Symbol" w:hint="default"/>
+      </w:rPr>
+    </w:lvl>
+    <w:lvl w:ilvl="7" w:tplc="04090003" w:tentative="1">
+      <w:start w:val="1"/>
+      <w:numFmt w:val="bullet"/>
+      <w:lvlText w:val="o"/>
+      <w:lvlJc w:val="left"/>
+      <w:pPr>
+        <w:ind w:left="5400" w:hanging="360"/>
+      </w:pPr>
+      <w:rPr>
+        <w:rFonts w:ascii="Courier New" w:hAnsi="Courier New" w:cs="Courier New" w:hint="default"/>
+      </w:rPr>
+    </w:lvl>
+    <w:lvl w:ilvl="8" w:tplc="04090005" w:tentative="1">
+      <w:start w:val="1"/>
+      <w:numFmt w:val="bullet"/>
+      <w:lvlText w:val=""/>
+      <w:lvlJc w:val="left"/>
+      <w:pPr>
+        <w:ind w:left="6120" w:hanging="360"/>
+      </w:pPr>
+      <w:rPr>
+        <w:rFonts w:ascii="Wingdings" w:hAnsi="Wingdings" w:hint="default"/>
+      </w:rPr>
+    </w:lvl>
+  </w:abstractNum>
+  <w:abstractNum w:abstractNumId="11" w15:restartNumberingAfterBreak="0">
     <w:nsid w:val="2A8200EB"/>
     <w:multiLevelType w:val="hybridMultilevel"/>
     <w:tmpl w:val="D5B6641A"/>
@@ -4233,7 +4059,7 @@
       </w:rPr>
     </w:lvl>
   </w:abstractNum>
-  <w:abstractNum w:abstractNumId="11" w15:restartNumberingAfterBreak="0">
+  <w:abstractNum w:abstractNumId="12" w15:restartNumberingAfterBreak="0">
     <w:nsid w:val="2C8E7D49"/>
     <w:multiLevelType w:val="hybridMultilevel"/>
     <w:tmpl w:val="3A5EAB10"/>
@@ -4346,7 +4172,7 @@
       </w:rPr>
     </w:lvl>
   </w:abstractNum>
-  <w:abstractNum w:abstractNumId="12" w15:restartNumberingAfterBreak="0">
+  <w:abstractNum w:abstractNumId="13" w15:restartNumberingAfterBreak="0">
     <w:nsid w:val="2ED145D5"/>
     <w:multiLevelType w:val="hybridMultilevel"/>
     <w:tmpl w:val="8B98C6C4"/>
@@ -4459,7 +4285,7 @@
       </w:rPr>
     </w:lvl>
   </w:abstractNum>
-  <w:abstractNum w:abstractNumId="13" w15:restartNumberingAfterBreak="0">
+  <w:abstractNum w:abstractNumId="14" w15:restartNumberingAfterBreak="0">
     <w:nsid w:val="314439F3"/>
     <w:multiLevelType w:val="hybridMultilevel"/>
     <w:tmpl w:val="BA70F48E"/>
@@ -4572,7 +4398,7 @@
       </w:rPr>
     </w:lvl>
   </w:abstractNum>
-  <w:abstractNum w:abstractNumId="14" w15:restartNumberingAfterBreak="0">
+  <w:abstractNum w:abstractNumId="15" w15:restartNumberingAfterBreak="0">
     <w:nsid w:val="37C37C8D"/>
     <w:multiLevelType w:val="hybridMultilevel"/>
     <w:tmpl w:val="FC50214E"/>
@@ -4685,7 +4511,7 @@
       </w:rPr>
     </w:lvl>
   </w:abstractNum>
-  <w:abstractNum w:abstractNumId="15" w15:restartNumberingAfterBreak="0">
+  <w:abstractNum w:abstractNumId="16" w15:restartNumberingAfterBreak="0">
     <w:nsid w:val="390D60A7"/>
     <w:multiLevelType w:val="hybridMultilevel"/>
     <w:tmpl w:val="4DA413A6"/>
@@ -4798,7 +4624,7 @@
       </w:rPr>
     </w:lvl>
   </w:abstractNum>
-  <w:abstractNum w:abstractNumId="16" w15:restartNumberingAfterBreak="0">
+  <w:abstractNum w:abstractNumId="17" w15:restartNumberingAfterBreak="0">
     <w:nsid w:val="3B1C5929"/>
     <w:multiLevelType w:val="hybridMultilevel"/>
     <w:tmpl w:val="A84E354A"/>
@@ -4911,7 +4737,7 @@
       </w:rPr>
     </w:lvl>
   </w:abstractNum>
-  <w:abstractNum w:abstractNumId="17" w15:restartNumberingAfterBreak="0">
+  <w:abstractNum w:abstractNumId="18" w15:restartNumberingAfterBreak="0">
     <w:nsid w:val="3C280C4D"/>
     <w:multiLevelType w:val="hybridMultilevel"/>
     <w:tmpl w:val="2B0CE494"/>
@@ -5024,7 +4850,7 @@
       </w:rPr>
     </w:lvl>
   </w:abstractNum>
-  <w:abstractNum w:abstractNumId="18" w15:restartNumberingAfterBreak="0">
+  <w:abstractNum w:abstractNumId="19" w15:restartNumberingAfterBreak="0">
     <w:nsid w:val="3E9D4366"/>
     <w:multiLevelType w:val="hybridMultilevel"/>
     <w:tmpl w:val="D40C80A4"/>
@@ -5137,7 +4963,7 @@
       </w:rPr>
     </w:lvl>
   </w:abstractNum>
-  <w:abstractNum w:abstractNumId="19" w15:restartNumberingAfterBreak="0">
+  <w:abstractNum w:abstractNumId="20" w15:restartNumberingAfterBreak="0">
     <w:nsid w:val="3EA44C47"/>
     <w:multiLevelType w:val="hybridMultilevel"/>
     <w:tmpl w:val="164CBF22"/>
@@ -5250,7 +5076,7 @@
       </w:rPr>
     </w:lvl>
   </w:abstractNum>
-  <w:abstractNum w:abstractNumId="20" w15:restartNumberingAfterBreak="0">
+  <w:abstractNum w:abstractNumId="21" w15:restartNumberingAfterBreak="0">
     <w:nsid w:val="3EB67A49"/>
     <w:multiLevelType w:val="hybridMultilevel"/>
     <w:tmpl w:val="4DE8133C"/>
@@ -5363,7 +5189,7 @@
       </w:rPr>
     </w:lvl>
   </w:abstractNum>
-  <w:abstractNum w:abstractNumId="21" w15:restartNumberingAfterBreak="0">
+  <w:abstractNum w:abstractNumId="22" w15:restartNumberingAfterBreak="0">
     <w:nsid w:val="405376B5"/>
     <w:multiLevelType w:val="hybridMultilevel"/>
     <w:tmpl w:val="A4A4A00E"/>
@@ -5476,7 +5302,7 @@
       </w:rPr>
     </w:lvl>
   </w:abstractNum>
-  <w:abstractNum w:abstractNumId="22" w15:restartNumberingAfterBreak="0">
+  <w:abstractNum w:abstractNumId="23" w15:restartNumberingAfterBreak="0">
     <w:nsid w:val="412C71F6"/>
     <w:multiLevelType w:val="hybridMultilevel"/>
     <w:tmpl w:val="2982C480"/>
@@ -5568,7 +5394,7 @@
       </w:pPr>
     </w:lvl>
   </w:abstractNum>
-  <w:abstractNum w:abstractNumId="23" w15:restartNumberingAfterBreak="0">
+  <w:abstractNum w:abstractNumId="24" w15:restartNumberingAfterBreak="0">
     <w:nsid w:val="48EA03D3"/>
     <w:multiLevelType w:val="hybridMultilevel"/>
     <w:tmpl w:val="C90C6760"/>
@@ -5681,7 +5507,7 @@
       </w:rPr>
     </w:lvl>
   </w:abstractNum>
-  <w:abstractNum w:abstractNumId="24" w15:restartNumberingAfterBreak="0">
+  <w:abstractNum w:abstractNumId="25" w15:restartNumberingAfterBreak="0">
     <w:nsid w:val="548A6EB9"/>
     <w:multiLevelType w:val="hybridMultilevel"/>
     <w:tmpl w:val="0978A3A8"/>
@@ -5794,7 +5620,7 @@
       </w:rPr>
     </w:lvl>
   </w:abstractNum>
-  <w:abstractNum w:abstractNumId="25" w15:restartNumberingAfterBreak="0">
+  <w:abstractNum w:abstractNumId="26" w15:restartNumberingAfterBreak="0">
     <w:nsid w:val="56413458"/>
     <w:multiLevelType w:val="hybridMultilevel"/>
     <w:tmpl w:val="8C087254"/>
@@ -5907,7 +5733,7 @@
       </w:rPr>
     </w:lvl>
   </w:abstractNum>
-  <w:abstractNum w:abstractNumId="26" w15:restartNumberingAfterBreak="0">
+  <w:abstractNum w:abstractNumId="27" w15:restartNumberingAfterBreak="0">
     <w:nsid w:val="59A022E7"/>
     <w:multiLevelType w:val="hybridMultilevel"/>
     <w:tmpl w:val="7AEAFC9E"/>
@@ -6020,7 +5846,233 @@
       </w:rPr>
     </w:lvl>
   </w:abstractNum>
-  <w:abstractNum w:abstractNumId="27" w15:restartNumberingAfterBreak="0">
+  <w:abstractNum w:abstractNumId="28" w15:restartNumberingAfterBreak="0">
+    <w:nsid w:val="63E52381"/>
+    <w:multiLevelType w:val="hybridMultilevel"/>
+    <w:tmpl w:val="667C35EA"/>
+    <w:lvl w:ilvl="0" w:tplc="04090001">
+      <w:start w:val="1"/>
+      <w:numFmt w:val="bullet"/>
+      <w:lvlText w:val=""/>
+      <w:lvlJc w:val="left"/>
+      <w:pPr>
+        <w:ind w:left="360" w:hanging="360"/>
+      </w:pPr>
+      <w:rPr>
+        <w:rFonts w:ascii="Symbol" w:hAnsi="Symbol" w:hint="default"/>
+      </w:rPr>
+    </w:lvl>
+    <w:lvl w:ilvl="1" w:tplc="04090003" w:tentative="1">
+      <w:start w:val="1"/>
+      <w:numFmt w:val="bullet"/>
+      <w:lvlText w:val="o"/>
+      <w:lvlJc w:val="left"/>
+      <w:pPr>
+        <w:ind w:left="1080" w:hanging="360"/>
+      </w:pPr>
+      <w:rPr>
+        <w:rFonts w:ascii="Courier New" w:hAnsi="Courier New" w:cs="Courier New" w:hint="default"/>
+      </w:rPr>
+    </w:lvl>
+    <w:lvl w:ilvl="2" w:tplc="04090005" w:tentative="1">
+      <w:start w:val="1"/>
+      <w:numFmt w:val="bullet"/>
+      <w:lvlText w:val=""/>
+      <w:lvlJc w:val="left"/>
+      <w:pPr>
+        <w:ind w:left="1800" w:hanging="360"/>
+      </w:pPr>
+      <w:rPr>
+        <w:rFonts w:ascii="Wingdings" w:hAnsi="Wingdings" w:hint="default"/>
+      </w:rPr>
+    </w:lvl>
+    <w:lvl w:ilvl="3" w:tplc="04090001" w:tentative="1">
+      <w:start w:val="1"/>
+      <w:numFmt w:val="bullet"/>
+      <w:lvlText w:val=""/>
+      <w:lvlJc w:val="left"/>
+      <w:pPr>
+        <w:ind w:left="2520" w:hanging="360"/>
+      </w:pPr>
+      <w:rPr>
+        <w:rFonts w:ascii="Symbol" w:hAnsi="Symbol" w:hint="default"/>
+      </w:rPr>
+    </w:lvl>
+    <w:lvl w:ilvl="4" w:tplc="04090003" w:tentative="1">
+      <w:start w:val="1"/>
+      <w:numFmt w:val="bullet"/>
+      <w:lvlText w:val="o"/>
+      <w:lvlJc w:val="left"/>
+      <w:pPr>
+        <w:ind w:left="3240" w:hanging="360"/>
+      </w:pPr>
+      <w:rPr>
+        <w:rFonts w:ascii="Courier New" w:hAnsi="Courier New" w:cs="Courier New" w:hint="default"/>
+      </w:rPr>
+    </w:lvl>
+    <w:lvl w:ilvl="5" w:tplc="04090005" w:tentative="1">
+      <w:start w:val="1"/>
+      <w:numFmt w:val="bullet"/>
+      <w:lvlText w:val=""/>
+      <w:lvlJc w:val="left"/>
+      <w:pPr>
+        <w:ind w:left="3960" w:hanging="360"/>
+      </w:pPr>
+      <w:rPr>
+        <w:rFonts w:ascii="Wingdings" w:hAnsi="Wingdings" w:hint="default"/>
+      </w:rPr>
+    </w:lvl>
+    <w:lvl w:ilvl="6" w:tplc="04090001" w:tentative="1">
+      <w:start w:val="1"/>
+      <w:numFmt w:val="bullet"/>
+      <w:lvlText w:val=""/>
+      <w:lvlJc w:val="left"/>
+      <w:pPr>
+        <w:ind w:left="4680" w:hanging="360"/>
+      </w:pPr>
+      <w:rPr>
+        <w:rFonts w:ascii="Symbol" w:hAnsi="Symbol" w:hint="default"/>
+      </w:rPr>
+    </w:lvl>
+    <w:lvl w:ilvl="7" w:tplc="04090003" w:tentative="1">
+      <w:start w:val="1"/>
+      <w:numFmt w:val="bullet"/>
+      <w:lvlText w:val="o"/>
+      <w:lvlJc w:val="left"/>
+      <w:pPr>
+        <w:ind w:left="5400" w:hanging="360"/>
+      </w:pPr>
+      <w:rPr>
+        <w:rFonts w:ascii="Courier New" w:hAnsi="Courier New" w:cs="Courier New" w:hint="default"/>
+      </w:rPr>
+    </w:lvl>
+    <w:lvl w:ilvl="8" w:tplc="04090005" w:tentative="1">
+      <w:start w:val="1"/>
+      <w:numFmt w:val="bullet"/>
+      <w:lvlText w:val=""/>
+      <w:lvlJc w:val="left"/>
+      <w:pPr>
+        <w:ind w:left="6120" w:hanging="360"/>
+      </w:pPr>
+      <w:rPr>
+        <w:rFonts w:ascii="Wingdings" w:hAnsi="Wingdings" w:hint="default"/>
+      </w:rPr>
+    </w:lvl>
+  </w:abstractNum>
+  <w:abstractNum w:abstractNumId="29" w15:restartNumberingAfterBreak="0">
+    <w:nsid w:val="665C2D1F"/>
+    <w:multiLevelType w:val="hybridMultilevel"/>
+    <w:tmpl w:val="7AF45D2E"/>
+    <w:lvl w:ilvl="0" w:tplc="04090001">
+      <w:start w:val="1"/>
+      <w:numFmt w:val="bullet"/>
+      <w:lvlText w:val=""/>
+      <w:lvlJc w:val="left"/>
+      <w:pPr>
+        <w:ind w:left="360" w:hanging="360"/>
+      </w:pPr>
+      <w:rPr>
+        <w:rFonts w:ascii="Symbol" w:hAnsi="Symbol" w:hint="default"/>
+      </w:rPr>
+    </w:lvl>
+    <w:lvl w:ilvl="1" w:tplc="04090003">
+      <w:start w:val="1"/>
+      <w:numFmt w:val="bullet"/>
+      <w:lvlText w:val="o"/>
+      <w:lvlJc w:val="left"/>
+      <w:pPr>
+        <w:ind w:left="1080" w:hanging="360"/>
+      </w:pPr>
+      <w:rPr>
+        <w:rFonts w:ascii="Courier New" w:hAnsi="Courier New" w:cs="Courier New" w:hint="default"/>
+      </w:rPr>
+    </w:lvl>
+    <w:lvl w:ilvl="2" w:tplc="04090005" w:tentative="1">
+      <w:start w:val="1"/>
+      <w:numFmt w:val="bullet"/>
+      <w:lvlText w:val=""/>
+      <w:lvlJc w:val="left"/>
+      <w:pPr>
+        <w:ind w:left="1800" w:hanging="360"/>
+      </w:pPr>
+      <w:rPr>
+        <w:rFonts w:ascii="Wingdings" w:hAnsi="Wingdings" w:hint="default"/>
+      </w:rPr>
+    </w:lvl>
+    <w:lvl w:ilvl="3" w:tplc="04090001" w:tentative="1">
+      <w:start w:val="1"/>
+      <w:numFmt w:val="bullet"/>
+      <w:lvlText w:val=""/>
+      <w:lvlJc w:val="left"/>
+      <w:pPr>
+        <w:ind w:left="2520" w:hanging="360"/>
+      </w:pPr>
+      <w:rPr>
+        <w:rFonts w:ascii="Symbol" w:hAnsi="Symbol" w:hint="default"/>
+      </w:rPr>
+    </w:lvl>
+    <w:lvl w:ilvl="4" w:tplc="04090003" w:tentative="1">
+      <w:start w:val="1"/>
+      <w:numFmt w:val="bullet"/>
+      <w:lvlText w:val="o"/>
+      <w:lvlJc w:val="left"/>
+      <w:pPr>
+        <w:ind w:left="3240" w:hanging="360"/>
+      </w:pPr>
+      <w:rPr>
+        <w:rFonts w:ascii="Courier New" w:hAnsi="Courier New" w:cs="Courier New" w:hint="default"/>
+      </w:rPr>
+    </w:lvl>
+    <w:lvl w:ilvl="5" w:tplc="04090005" w:tentative="1">
+      <w:start w:val="1"/>
+      <w:numFmt w:val="bullet"/>
+      <w:lvlText w:val=""/>
+      <w:lvlJc w:val="left"/>
+      <w:pPr>
+        <w:ind w:left="3960" w:hanging="360"/>
+      </w:pPr>
+      <w:rPr>
+        <w:rFonts w:ascii="Wingdings" w:hAnsi="Wingdings" w:hint="default"/>
+      </w:rPr>
+    </w:lvl>
+    <w:lvl w:ilvl="6" w:tplc="04090001" w:tentative="1">
+      <w:start w:val="1"/>
+      <w:numFmt w:val="bullet"/>
+      <w:lvlText w:val=""/>
+      <w:lvlJc w:val="left"/>
+      <w:pPr>
+        <w:ind w:left="4680" w:hanging="360"/>
+      </w:pPr>
+      <w:rPr>
+        <w:rFonts w:ascii="Symbol" w:hAnsi="Symbol" w:hint="default"/>
+      </w:rPr>
+    </w:lvl>
+    <w:lvl w:ilvl="7" w:tplc="04090003" w:tentative="1">
+      <w:start w:val="1"/>
+      <w:numFmt w:val="bullet"/>
+      <w:lvlText w:val="o"/>
+      <w:lvlJc w:val="left"/>
+      <w:pPr>
+        <w:ind w:left="5400" w:hanging="360"/>
+      </w:pPr>
+      <w:rPr>
+        <w:rFonts w:ascii="Courier New" w:hAnsi="Courier New" w:cs="Courier New" w:hint="default"/>
+      </w:rPr>
+    </w:lvl>
+    <w:lvl w:ilvl="8" w:tplc="04090005" w:tentative="1">
+      <w:start w:val="1"/>
+      <w:numFmt w:val="bullet"/>
+      <w:lvlText w:val=""/>
+      <w:lvlJc w:val="left"/>
+      <w:pPr>
+        <w:ind w:left="6120" w:hanging="360"/>
+      </w:pPr>
+      <w:rPr>
+        <w:rFonts w:ascii="Wingdings" w:hAnsi="Wingdings" w:hint="default"/>
+      </w:rPr>
+    </w:lvl>
+  </w:abstractNum>
+  <w:abstractNum w:abstractNumId="30" w15:restartNumberingAfterBreak="0">
     <w:nsid w:val="668678FC"/>
     <w:multiLevelType w:val="hybridMultilevel"/>
     <w:tmpl w:val="38F6948C"/>
@@ -6133,7 +6185,7 @@
       </w:rPr>
     </w:lvl>
   </w:abstractNum>
-  <w:abstractNum w:abstractNumId="28" w15:restartNumberingAfterBreak="0">
+  <w:abstractNum w:abstractNumId="31" w15:restartNumberingAfterBreak="0">
     <w:nsid w:val="69221C3C"/>
     <w:multiLevelType w:val="hybridMultilevel"/>
     <w:tmpl w:val="DBD2CBD2"/>
@@ -6246,7 +6298,7 @@
       </w:rPr>
     </w:lvl>
   </w:abstractNum>
-  <w:abstractNum w:abstractNumId="29" w15:restartNumberingAfterBreak="0">
+  <w:abstractNum w:abstractNumId="32" w15:restartNumberingAfterBreak="0">
     <w:nsid w:val="6B061EE6"/>
     <w:multiLevelType w:val="hybridMultilevel"/>
     <w:tmpl w:val="13AAAF72"/>
@@ -6359,7 +6411,7 @@
       </w:rPr>
     </w:lvl>
   </w:abstractNum>
-  <w:abstractNum w:abstractNumId="30" w15:restartNumberingAfterBreak="0">
+  <w:abstractNum w:abstractNumId="33" w15:restartNumberingAfterBreak="0">
     <w:nsid w:val="6CA83C11"/>
     <w:multiLevelType w:val="hybridMultilevel"/>
     <w:tmpl w:val="87A8C8C0"/>
@@ -6471,7 +6523,7 @@
       </w:rPr>
     </w:lvl>
   </w:abstractNum>
-  <w:abstractNum w:abstractNumId="31" w15:restartNumberingAfterBreak="0">
+  <w:abstractNum w:abstractNumId="34" w15:restartNumberingAfterBreak="0">
     <w:nsid w:val="6E5215E4"/>
     <w:multiLevelType w:val="hybridMultilevel"/>
     <w:tmpl w:val="102A7792"/>
@@ -6584,7 +6636,7 @@
       </w:rPr>
     </w:lvl>
   </w:abstractNum>
-  <w:abstractNum w:abstractNumId="32" w15:restartNumberingAfterBreak="0">
+  <w:abstractNum w:abstractNumId="35" w15:restartNumberingAfterBreak="0">
     <w:nsid w:val="713E3820"/>
     <w:multiLevelType w:val="hybridMultilevel"/>
     <w:tmpl w:val="ED02E830"/>
@@ -6696,7 +6748,7 @@
       </w:rPr>
     </w:lvl>
   </w:abstractNum>
-  <w:abstractNum w:abstractNumId="33" w15:restartNumberingAfterBreak="0">
+  <w:abstractNum w:abstractNumId="36" w15:restartNumberingAfterBreak="0">
     <w:nsid w:val="72CE273B"/>
     <w:multiLevelType w:val="hybridMultilevel"/>
     <w:tmpl w:val="094886AA"/>
@@ -6809,7 +6861,7 @@
       </w:rPr>
     </w:lvl>
   </w:abstractNum>
-  <w:abstractNum w:abstractNumId="34" w15:restartNumberingAfterBreak="0">
+  <w:abstractNum w:abstractNumId="37" w15:restartNumberingAfterBreak="0">
     <w:nsid w:val="74EE2B8C"/>
     <w:multiLevelType w:val="hybridMultilevel"/>
     <w:tmpl w:val="BD029878"/>
@@ -6922,7 +6974,232 @@
       </w:rPr>
     </w:lvl>
   </w:abstractNum>
-  <w:abstractNum w:abstractNumId="35" w15:restartNumberingAfterBreak="0">
+  <w:abstractNum w:abstractNumId="38" w15:restartNumberingAfterBreak="0">
+    <w:nsid w:val="788F621D"/>
+    <w:multiLevelType w:val="hybridMultilevel"/>
+    <w:tmpl w:val="91120670"/>
+    <w:lvl w:ilvl="0" w:tplc="04090001">
+      <w:start w:val="1"/>
+      <w:numFmt w:val="bullet"/>
+      <w:lvlText w:val=""/>
+      <w:lvlJc w:val="left"/>
+      <w:pPr>
+        <w:ind w:left="720" w:hanging="360"/>
+      </w:pPr>
+      <w:rPr>
+        <w:rFonts w:ascii="Symbol" w:hAnsi="Symbol" w:hint="default"/>
+      </w:rPr>
+    </w:lvl>
+    <w:lvl w:ilvl="1" w:tplc="04090003" w:tentative="1">
+      <w:start w:val="1"/>
+      <w:numFmt w:val="bullet"/>
+      <w:lvlText w:val="o"/>
+      <w:lvlJc w:val="left"/>
+      <w:pPr>
+        <w:ind w:left="1440" w:hanging="360"/>
+      </w:pPr>
+      <w:rPr>
+        <w:rFonts w:ascii="Courier New" w:hAnsi="Courier New" w:cs="Courier New" w:hint="default"/>
+      </w:rPr>
+    </w:lvl>
+    <w:lvl w:ilvl="2" w:tplc="04090005" w:tentative="1">
+      <w:start w:val="1"/>
+      <w:numFmt w:val="bullet"/>
+      <w:lvlText w:val=""/>
+      <w:lvlJc w:val="left"/>
+      <w:pPr>
+        <w:ind w:left="2160" w:hanging="360"/>
+      </w:pPr>
+      <w:rPr>
+        <w:rFonts w:ascii="Wingdings" w:hAnsi="Wingdings" w:hint="default"/>
+      </w:rPr>
+    </w:lvl>
+    <w:lvl w:ilvl="3" w:tplc="04090001" w:tentative="1">
+      <w:start w:val="1"/>
+      <w:numFmt w:val="bullet"/>
+      <w:lvlText w:val=""/>
+      <w:lvlJc w:val="left"/>
+      <w:pPr>
+        <w:ind w:left="2880" w:hanging="360"/>
+      </w:pPr>
+      <w:rPr>
+        <w:rFonts w:ascii="Symbol" w:hAnsi="Symbol" w:hint="default"/>
+      </w:rPr>
+    </w:lvl>
+    <w:lvl w:ilvl="4" w:tplc="04090003" w:tentative="1">
+      <w:start w:val="1"/>
+      <w:numFmt w:val="bullet"/>
+      <w:lvlText w:val="o"/>
+      <w:lvlJc w:val="left"/>
+      <w:pPr>
+        <w:ind w:left="3600" w:hanging="360"/>
+      </w:pPr>
+      <w:rPr>
+        <w:rFonts w:ascii="Courier New" w:hAnsi="Courier New" w:cs="Courier New" w:hint="default"/>
+      </w:rPr>
+    </w:lvl>
+    <w:lvl w:ilvl="5" w:tplc="04090005" w:tentative="1">
+      <w:start w:val="1"/>
+      <w:numFmt w:val="bullet"/>
+      <w:lvlText w:val=""/>
+      <w:lvlJc w:val="left"/>
+      <w:pPr>
+        <w:ind w:left="4320" w:hanging="360"/>
+      </w:pPr>
+      <w:rPr>
+        <w:rFonts w:ascii="Wingdings" w:hAnsi="Wingdings" w:hint="default"/>
+      </w:rPr>
+    </w:lvl>
+    <w:lvl w:ilvl="6" w:tplc="04090001" w:tentative="1">
+      <w:start w:val="1"/>
+      <w:numFmt w:val="bullet"/>
+      <w:lvlText w:val=""/>
+      <w:lvlJc w:val="left"/>
+      <w:pPr>
+        <w:ind w:left="5040" w:hanging="360"/>
+      </w:pPr>
+      <w:rPr>
+        <w:rFonts w:ascii="Symbol" w:hAnsi="Symbol" w:hint="default"/>
+      </w:rPr>
+    </w:lvl>
+    <w:lvl w:ilvl="7" w:tplc="04090003" w:tentative="1">
+      <w:start w:val="1"/>
+      <w:numFmt w:val="bullet"/>
+      <w:lvlText w:val="o"/>
+      <w:lvlJc w:val="left"/>
+      <w:pPr>
+        <w:ind w:left="5760" w:hanging="360"/>
+      </w:pPr>
+      <w:rPr>
+        <w:rFonts w:ascii="Courier New" w:hAnsi="Courier New" w:cs="Courier New" w:hint="default"/>
+      </w:rPr>
+    </w:lvl>
+    <w:lvl w:ilvl="8" w:tplc="04090005" w:tentative="1">
+      <w:start w:val="1"/>
+      <w:numFmt w:val="bullet"/>
+      <w:lvlText w:val=""/>
+      <w:lvlJc w:val="left"/>
+      <w:pPr>
+        <w:ind w:left="6480" w:hanging="360"/>
+      </w:pPr>
+      <w:rPr>
+        <w:rFonts w:ascii="Wingdings" w:hAnsi="Wingdings" w:hint="default"/>
+      </w:rPr>
+    </w:lvl>
+  </w:abstractNum>
+  <w:abstractNum w:abstractNumId="39" w15:restartNumberingAfterBreak="0">
+    <w:nsid w:val="7CCA2CBA"/>
+    <w:multiLevelType w:val="hybridMultilevel"/>
+    <w:tmpl w:val="B6B024B4"/>
+    <w:lvl w:ilvl="0" w:tplc="E916B0E4">
+      <w:numFmt w:val="bullet"/>
+      <w:lvlText w:val="-"/>
+      <w:lvlJc w:val="left"/>
+      <w:pPr>
+        <w:ind w:left="360" w:hanging="360"/>
+      </w:pPr>
+      <w:rPr>
+        <w:rFonts w:ascii="Calibri" w:eastAsiaTheme="minorHAnsi" w:hAnsi="Calibri" w:cs="Calibri" w:hint="default"/>
+      </w:rPr>
+    </w:lvl>
+    <w:lvl w:ilvl="1" w:tplc="04090003" w:tentative="1">
+      <w:start w:val="1"/>
+      <w:numFmt w:val="bullet"/>
+      <w:lvlText w:val="o"/>
+      <w:lvlJc w:val="left"/>
+      <w:pPr>
+        <w:ind w:left="1080" w:hanging="360"/>
+      </w:pPr>
+      <w:rPr>
+        <w:rFonts w:ascii="Courier New" w:hAnsi="Courier New" w:cs="Courier New" w:hint="default"/>
+      </w:rPr>
+    </w:lvl>
+    <w:lvl w:ilvl="2" w:tplc="04090005" w:tentative="1">
+      <w:start w:val="1"/>
+      <w:numFmt w:val="bullet"/>
+      <w:lvlText w:val=""/>
+      <w:lvlJc w:val="left"/>
+      <w:pPr>
+        <w:ind w:left="1800" w:hanging="360"/>
+      </w:pPr>
+      <w:rPr>
+        <w:rFonts w:ascii="Wingdings" w:hAnsi="Wingdings" w:hint="default"/>
+      </w:rPr>
+    </w:lvl>
+    <w:lvl w:ilvl="3" w:tplc="04090001" w:tentative="1">
+      <w:start w:val="1"/>
+      <w:numFmt w:val="bullet"/>
+      <w:lvlText w:val=""/>
+      <w:lvlJc w:val="left"/>
+      <w:pPr>
+        <w:ind w:left="2520" w:hanging="360"/>
+      </w:pPr>
+      <w:rPr>
+        <w:rFonts w:ascii="Symbol" w:hAnsi="Symbol" w:hint="default"/>
+      </w:rPr>
+    </w:lvl>
+    <w:lvl w:ilvl="4" w:tplc="04090003" w:tentative="1">
+      <w:start w:val="1"/>
+      <w:numFmt w:val="bullet"/>
+      <w:lvlText w:val="o"/>
+      <w:lvlJc w:val="left"/>
+      <w:pPr>
+        <w:ind w:left="3240" w:hanging="360"/>
+      </w:pPr>
+      <w:rPr>
+        <w:rFonts w:ascii="Courier New" w:hAnsi="Courier New" w:cs="Courier New" w:hint="default"/>
+      </w:rPr>
+    </w:lvl>
+    <w:lvl w:ilvl="5" w:tplc="04090005" w:tentative="1">
+      <w:start w:val="1"/>
+      <w:numFmt w:val="bullet"/>
+      <w:lvlText w:val=""/>
+      <w:lvlJc w:val="left"/>
+      <w:pPr>
+        <w:ind w:left="3960" w:hanging="360"/>
+      </w:pPr>
+      <w:rPr>
+        <w:rFonts w:ascii="Wingdings" w:hAnsi="Wingdings" w:hint="default"/>
+      </w:rPr>
+    </w:lvl>
+    <w:lvl w:ilvl="6" w:tplc="04090001" w:tentative="1">
+      <w:start w:val="1"/>
+      <w:numFmt w:val="bullet"/>
+      <w:lvlText w:val=""/>
+      <w:lvlJc w:val="left"/>
+      <w:pPr>
+        <w:ind w:left="4680" w:hanging="360"/>
+      </w:pPr>
+      <w:rPr>
+        <w:rFonts w:ascii="Symbol" w:hAnsi="Symbol" w:hint="default"/>
+      </w:rPr>
+    </w:lvl>
+    <w:lvl w:ilvl="7" w:tplc="04090003" w:tentative="1">
+      <w:start w:val="1"/>
+      <w:numFmt w:val="bullet"/>
+      <w:lvlText w:val="o"/>
+      <w:lvlJc w:val="left"/>
+      <w:pPr>
+        <w:ind w:left="5400" w:hanging="360"/>
+      </w:pPr>
+      <w:rPr>
+        <w:rFonts w:ascii="Courier New" w:hAnsi="Courier New" w:cs="Courier New" w:hint="default"/>
+      </w:rPr>
+    </w:lvl>
+    <w:lvl w:ilvl="8" w:tplc="04090005" w:tentative="1">
+      <w:start w:val="1"/>
+      <w:numFmt w:val="bullet"/>
+      <w:lvlText w:val=""/>
+      <w:lvlJc w:val="left"/>
+      <w:pPr>
+        <w:ind w:left="6120" w:hanging="360"/>
+      </w:pPr>
+      <w:rPr>
+        <w:rFonts w:ascii="Wingdings" w:hAnsi="Wingdings" w:hint="default"/>
+      </w:rPr>
+    </w:lvl>
+  </w:abstractNum>
+  <w:abstractNum w:abstractNumId="40" w15:restartNumberingAfterBreak="0">
     <w:nsid w:val="7D8539BE"/>
     <w:multiLevelType w:val="hybridMultilevel"/>
     <w:tmpl w:val="D6E22CC4"/>
@@ -7036,16 +7313,16 @@
     </w:lvl>
   </w:abstractNum>
   <w:num w:numId="1">
-    <w:abstractNumId w:val="10"/>
+    <w:abstractNumId w:val="11"/>
   </w:num>
   <w:num w:numId="2">
-    <w:abstractNumId w:val="33"/>
+    <w:abstractNumId w:val="36"/>
   </w:num>
   <w:num w:numId="3">
-    <w:abstractNumId w:val="31"/>
+    <w:abstractNumId w:val="34"/>
   </w:num>
   <w:num w:numId="4">
-    <w:abstractNumId w:val="16"/>
+    <w:abstractNumId w:val="17"/>
   </w:num>
   <w:num w:numId="5">
     <w:abstractNumId w:val="6"/>
@@ -7054,10 +7331,10 @@
     <w:abstractNumId w:val="1"/>
   </w:num>
   <w:num w:numId="7">
-    <w:abstractNumId w:val="32"/>
+    <w:abstractNumId w:val="35"/>
   </w:num>
   <w:num w:numId="8">
-    <w:abstractNumId w:val="12"/>
+    <w:abstractNumId w:val="13"/>
   </w:num>
   <w:num w:numId="9">
     <w:abstractNumId w:val="3"/>
@@ -7066,16 +7343,16 @@
     <w:abstractNumId w:val="9"/>
   </w:num>
   <w:num w:numId="11">
-    <w:abstractNumId w:val="18"/>
+    <w:abstractNumId w:val="19"/>
   </w:num>
   <w:num w:numId="12">
     <w:abstractNumId w:val="4"/>
   </w:num>
   <w:num w:numId="13">
-    <w:abstractNumId w:val="22"/>
+    <w:abstractNumId w:val="23"/>
   </w:num>
   <w:num w:numId="14">
-    <w:abstractNumId w:val="30"/>
+    <w:abstractNumId w:val="33"/>
   </w:num>
   <w:num w:numId="15">
     <w:abstractNumId w:val="7"/>
@@ -7084,10 +7361,10 @@
     <w:abstractNumId w:val="2"/>
   </w:num>
   <w:num w:numId="17">
-    <w:abstractNumId w:val="15"/>
+    <w:abstractNumId w:val="16"/>
   </w:num>
   <w:num w:numId="18">
-    <w:abstractNumId w:val="21"/>
+    <w:abstractNumId w:val="22"/>
   </w:num>
   <w:num w:numId="19">
     <w:abstractNumId w:val="8"/>
@@ -7096,52 +7373,67 @@
     <w:abstractNumId w:val="0"/>
   </w:num>
   <w:num w:numId="21">
+    <w:abstractNumId w:val="27"/>
+  </w:num>
+  <w:num w:numId="22">
+    <w:abstractNumId w:val="20"/>
+  </w:num>
+  <w:num w:numId="23">
+    <w:abstractNumId w:val="30"/>
+  </w:num>
+  <w:num w:numId="24">
     <w:abstractNumId w:val="26"/>
   </w:num>
-  <w:num w:numId="22">
-    <w:abstractNumId w:val="19"/>
+  <w:num w:numId="25">
+    <w:abstractNumId w:val="31"/>
   </w:num>
-  <w:num w:numId="23">
-    <w:abstractNumId w:val="27"/>
-  </w:num>
-  <w:num w:numId="24">
+  <w:num w:numId="26">
     <w:abstractNumId w:val="25"/>
   </w:num>
-  <w:num w:numId="25">
-    <w:abstractNumId w:val="28"/>
-  </w:num>
-  <w:num w:numId="26">
-    <w:abstractNumId w:val="24"/>
-  </w:num>
   <w:num w:numId="27">
-    <w:abstractNumId w:val="14"/>
+    <w:abstractNumId w:val="15"/>
   </w:num>
   <w:num w:numId="28">
-    <w:abstractNumId w:val="34"/>
+    <w:abstractNumId w:val="37"/>
   </w:num>
   <w:num w:numId="29">
-    <w:abstractNumId w:val="35"/>
+    <w:abstractNumId w:val="40"/>
   </w:num>
   <w:num w:numId="30">
-    <w:abstractNumId w:val="29"/>
+    <w:abstractNumId w:val="32"/>
   </w:num>
   <w:num w:numId="31">
-    <w:abstractNumId w:val="20"/>
+    <w:abstractNumId w:val="21"/>
   </w:num>
   <w:num w:numId="32">
-    <w:abstractNumId w:val="17"/>
+    <w:abstractNumId w:val="18"/>
   </w:num>
   <w:num w:numId="33">
-    <w:abstractNumId w:val="23"/>
+    <w:abstractNumId w:val="24"/>
   </w:num>
   <w:num w:numId="34">
     <w:abstractNumId w:val="5"/>
   </w:num>
   <w:num w:numId="35">
-    <w:abstractNumId w:val="11"/>
+    <w:abstractNumId w:val="12"/>
   </w:num>
   <w:num w:numId="36">
-    <w:abstractNumId w:val="13"/>
+    <w:abstractNumId w:val="14"/>
+  </w:num>
+  <w:num w:numId="37">
+    <w:abstractNumId w:val="39"/>
+  </w:num>
+  <w:num w:numId="38">
+    <w:abstractNumId w:val="10"/>
+  </w:num>
+  <w:num w:numId="39">
+    <w:abstractNumId w:val="28"/>
+  </w:num>
+  <w:num w:numId="40">
+    <w:abstractNumId w:val="38"/>
+  </w:num>
+  <w:num w:numId="41">
+    <w:abstractNumId w:val="29"/>
   </w:num>
 </w:numbering>
 </file>
@@ -7969,7 +8261,7 @@
 </file>
 
 <file path=customXml/itemProps1.xml><?xml version="1.0" encoding="utf-8"?>
-<ds:datastoreItem xmlns:ds="http://schemas.openxmlformats.org/officeDocument/2006/customXml" ds:itemID="{222E282F-2A00-456C-A305-DEDEA8D9F3EA}">
+<ds:datastoreItem xmlns:ds="http://schemas.openxmlformats.org/officeDocument/2006/customXml" ds:itemID="{D87D7B67-8A20-4FE6-9FA1-AC0753BB59AC}">
   <ds:schemaRefs>
     <ds:schemaRef ds:uri="http://schemas.openxmlformats.org/officeDocument/2006/bibliography"/>
   </ds:schemaRefs>

</xml_diff>

<commit_message>
(+)    added Caitlin's new diet plans
</commit_message>
<xml_diff>
--- a/Suppl/Thrive Fitness Plan.docx
+++ b/Suppl/Thrive Fitness Plan.docx
@@ -52,7 +52,7 @@
         <w:fldChar w:fldCharType="separate"/>
       </w:r>
       <w:r>
-        <w:t>2/5/17</w:t>
+        <w:t>2/7/17</w:t>
       </w:r>
       <w:r>
         <w:fldChar w:fldCharType="end"/>
@@ -308,8 +308,6 @@
       <w:r>
         <w:t xml:space="preserve"> lbs</w:t>
       </w:r>
-      <w:bookmarkStart w:id="0" w:name="_GoBack"/>
-      <w:bookmarkEnd w:id="0"/>
     </w:p>
     <w:p>
       <w:pPr>
@@ -1243,10 +1241,10 @@
                   <wp:posOffset>4051935</wp:posOffset>
                 </wp:positionH>
                 <wp:positionV relativeFrom="paragraph">
-                  <wp:posOffset>4635500</wp:posOffset>
+                  <wp:posOffset>4418899</wp:posOffset>
                 </wp:positionV>
                 <wp:extent cx="2859405" cy="1404620"/>
-                <wp:effectExtent l="0" t="0" r="0" b="3175"/>
+                <wp:effectExtent l="0" t="0" r="0" b="0"/>
                 <wp:wrapNone/>
                 <wp:docPr id="12" name="Text Box 2"/>
                 <wp:cNvGraphicFramePr>
@@ -1335,6 +1333,19 @@
                               <w:spacing w:after="0" w:line="240" w:lineRule="auto"/>
                             </w:pPr>
                             <w:r>
+                              <w:t>Dumbbell Curls (8 reps @35 lb.)</w:t>
+                            </w:r>
+                          </w:p>
+                          <w:p>
+                            <w:pPr>
+                              <w:pStyle w:val="ListParagraph"/>
+                              <w:numPr>
+                                <w:ilvl w:val="0"/>
+                                <w:numId w:val="16"/>
+                              </w:numPr>
+                              <w:spacing w:after="0" w:line="240" w:lineRule="auto"/>
+                            </w:pPr>
+                            <w:r>
                               <w:t xml:space="preserve">Box Jumps </w:t>
                             </w:r>
                           </w:p>
@@ -1397,7 +1408,7 @@
                 <v:stroke joinstyle="miter"/>
                 <v:path gradientshapeok="t" o:connecttype="rect"/>
               </v:shapetype>
-              <v:shape id="Text Box 2" o:spid="_x0000_s1026" type="#_x0000_t202" style="position:absolute;left:0;text-align:left;margin-left:319.05pt;margin-top:365pt;width:225.15pt;height:110.6pt;z-index:251677696;visibility:visible;mso-wrap-style:square;mso-width-percent:0;mso-height-percent:200;mso-wrap-distance-left:9pt;mso-wrap-distance-top:3.6pt;mso-wrap-distance-right:9pt;mso-wrap-distance-bottom:3.6pt;mso-position-horizontal:absolute;mso-position-horizontal-relative:text;mso-position-vertical:absolute;mso-position-vertical-relative:text;mso-width-percent:0;mso-height-percent:200;mso-width-relative:margin;mso-height-relative:margin;v-text-anchor:top" o:gfxdata="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" filled="f" stroked="f">
+              <v:shape id="Text Box 2" o:spid="_x0000_s1026" type="#_x0000_t202" style="position:absolute;left:0;text-align:left;margin-left:319.05pt;margin-top:347.95pt;width:225.15pt;height:110.6pt;z-index:251677696;visibility:visible;mso-wrap-style:square;mso-width-percent:0;mso-height-percent:200;mso-wrap-distance-left:9pt;mso-wrap-distance-top:3.6pt;mso-wrap-distance-right:9pt;mso-wrap-distance-bottom:3.6pt;mso-position-horizontal:absolute;mso-position-horizontal-relative:text;mso-position-vertical:absolute;mso-position-vertical-relative:text;mso-width-percent:0;mso-height-percent:200;mso-width-relative:margin;mso-height-relative:margin;v-text-anchor:top" o:gfxdata="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" filled="f" stroked="f">
                 <v:textbox style="mso-fit-shape-to-text:t">
                   <w:txbxContent>
                     <w:p>
@@ -1459,6 +1470,19 @@
                         <w:spacing w:after="0" w:line="240" w:lineRule="auto"/>
                       </w:pPr>
                       <w:r>
+                        <w:t>Dumbbell Curls (8 reps @35 lb.)</w:t>
+                      </w:r>
+                    </w:p>
+                    <w:p>
+                      <w:pPr>
+                        <w:pStyle w:val="ListParagraph"/>
+                        <w:numPr>
+                          <w:ilvl w:val="0"/>
+                          <w:numId w:val="16"/>
+                        </w:numPr>
+                        <w:spacing w:after="0" w:line="240" w:lineRule="auto"/>
+                      </w:pPr>
+                      <w:r>
                         <w:t xml:space="preserve">Box Jumps </w:t>
                       </w:r>
                     </w:p>
@@ -1505,8 +1529,8 @@
           </mc:Fallback>
         </mc:AlternateContent>
       </w:r>
-      <w:bookmarkStart w:id="1" w:name="_MON_1547818591"/>
-      <w:bookmarkEnd w:id="1"/>
+      <w:bookmarkStart w:id="0" w:name="_MON_1547818591"/>
+      <w:bookmarkEnd w:id="0"/>
       <w:r>
         <w:rPr>
           <w:b/>
@@ -1514,7 +1538,7 @@
           <w:sz w:val="28"/>
           <w:szCs w:val="28"/>
         </w:rPr>
-        <w:object w:dxaOrig="11373" w:dyaOrig="7902">
+        <w:object w:dxaOrig="11515" w:dyaOrig="7902">
           <v:shapetype id="_x0000_t75" coordsize="21600,21600" o:spt="75" o:preferrelative="t" path="m@4@5l@4@11@9@11@9@5xe" filled="f" stroked="f">
             <v:stroke joinstyle="miter"/>
             <v:formulas>
@@ -1534,10 +1558,10 @@
             <v:path o:extrusionok="f" gradientshapeok="t" o:connecttype="rect"/>
             <o:lock v:ext="edit" aspectratio="t"/>
           </v:shapetype>
-          <v:shape id="_x0000_i1025" type="#_x0000_t75" style="width:536.25pt;height:372.6pt" o:ole="">
+          <v:shape id="_x0000_i1051" type="#_x0000_t75" style="width:532.55pt;height:364.7pt" o:ole="">
             <v:imagedata r:id="rId9" o:title=""/>
           </v:shape>
-          <o:OLEObject Type="Embed" ProgID="Excel.Sheet.8" ShapeID="_x0000_i1025" DrawAspect="Content" ObjectID="_1547819786" r:id="rId10"/>
+          <o:OLEObject Type="Embed" ProgID="Excel.Sheet.8" ShapeID="_x0000_i1051" DrawAspect="Content" ObjectID="_1547996882" r:id="rId10"/>
         </w:object>
       </w:r>
     </w:p>
@@ -1627,6 +1651,8 @@
         </w:rPr>
         <w:t>Central Lift Style Points</w:t>
       </w:r>
+      <w:bookmarkStart w:id="1" w:name="_GoBack"/>
+      <w:bookmarkEnd w:id="1"/>
     </w:p>
     <w:p>
       <w:pPr>
@@ -2120,7 +2146,68 @@
         <w:t>Turkey Sandwich</w:t>
       </w:r>
     </w:p>
-    <w:p/>
+    <w:p>
+      <w:pPr>
+        <w:rPr>
+          <w:b/>
+        </w:rPr>
+      </w:pPr>
+    </w:p>
+    <w:p>
+      <w:pPr>
+        <w:rPr>
+          <w:b/>
+        </w:rPr>
+      </w:pPr>
+      <w:r>
+        <w:rPr>
+          <w:b/>
+        </w:rPr>
+        <w:t>Midday Snack</w:t>
+      </w:r>
+    </w:p>
+    <w:p>
+      <w:pPr>
+        <w:pStyle w:val="ListParagraph"/>
+        <w:numPr>
+          <w:ilvl w:val="0"/>
+          <w:numId w:val="42"/>
+        </w:numPr>
+      </w:pPr>
+      <w:r>
+        <w:t>Mass Builder Shake</w:t>
+      </w:r>
+    </w:p>
+    <w:p>
+      <w:pPr>
+        <w:pStyle w:val="ListParagraph"/>
+        <w:numPr>
+          <w:ilvl w:val="1"/>
+          <w:numId w:val="42"/>
+        </w:numPr>
+      </w:pPr>
+      <w:r>
+        <w:t>GNC Mass Gainer Complex (4 scoops)</w:t>
+      </w:r>
+    </w:p>
+    <w:p>
+      <w:pPr>
+        <w:pStyle w:val="ListParagraph"/>
+        <w:numPr>
+          <w:ilvl w:val="1"/>
+          <w:numId w:val="42"/>
+        </w:numPr>
+      </w:pPr>
+      <w:r>
+        <w:t>Almond Milk</w:t>
+      </w:r>
+    </w:p>
+    <w:p>
+      <w:pPr>
+        <w:pStyle w:val="ListParagraph"/>
+        <w:ind w:left="360"/>
+      </w:pPr>
+    </w:p>
     <w:p>
       <w:pPr>
         <w:rPr>
@@ -2232,6 +2319,357 @@
         </w:rPr>
         <w:br w:type="page"/>
       </w:r>
+      <w:r>
+        <w:rPr>
+          <w:b/>
+          <w:sz w:val="28"/>
+          <w:szCs w:val="28"/>
+        </w:rPr>
+        <w:lastRenderedPageBreak/>
+        <w:t>Target Nutrition Plan</w:t>
+      </w:r>
+    </w:p>
+    <w:p>
+      <w:r>
+        <w:t>Transition here incrementally</w:t>
+      </w:r>
+      <w:r>
+        <w:t>, first step is tuna sandwiches for lunch!</w:t>
+      </w:r>
+    </w:p>
+    <w:p>
+      <w:pPr>
+        <w:spacing w:after="0" w:line="240" w:lineRule="auto"/>
+      </w:pPr>
+      <w:r>
+        <w:t>*1 gallon of water/day</w:t>
+      </w:r>
+    </w:p>
+    <w:p>
+      <w:pPr>
+        <w:spacing w:after="0" w:line="240" w:lineRule="auto"/>
+      </w:pPr>
+    </w:p>
+    <w:p>
+      <w:pPr>
+        <w:spacing w:after="0" w:line="240" w:lineRule="auto"/>
+        <w:sectPr>
+          <w:footerReference w:type="default" r:id="rId11"/>
+          <w:type w:val="continuous"/>
+          <w:pgSz w:w="12240" w:h="15840"/>
+          <w:pgMar w:top="720" w:right="720" w:bottom="720" w:left="720" w:header="0" w:footer="720" w:gutter="0"/>
+          <w:pgNumType w:start="1"/>
+          <w:cols w:space="720"/>
+        </w:sectPr>
+      </w:pPr>
+    </w:p>
+    <w:p>
+      <w:pPr>
+        <w:spacing w:after="0" w:line="240" w:lineRule="auto"/>
+      </w:pPr>
+      <w:r>
+        <w:rPr>
+          <w:b/>
+        </w:rPr>
+        <w:t>BREAKFAST</w:t>
+      </w:r>
+    </w:p>
+    <w:p>
+      <w:pPr>
+        <w:spacing w:after="0" w:line="240" w:lineRule="auto"/>
+      </w:pPr>
+      <w:r>
+        <w:rPr>
+          <w:i/>
+        </w:rPr>
+        <w:t>(Immediately upon waking)</w:t>
+      </w:r>
+    </w:p>
+    <w:p>
+      <w:pPr>
+        <w:spacing w:after="0" w:line="240" w:lineRule="auto"/>
+      </w:pPr>
+      <w:r>
+        <w:t>1 scoop protein powder</w:t>
+      </w:r>
+    </w:p>
+    <w:p>
+      <w:pPr>
+        <w:spacing w:after="0" w:line="240" w:lineRule="auto"/>
+      </w:pPr>
+      <w:r>
+        <w:t>1 apple/banana/orange (pick one)</w:t>
+      </w:r>
+    </w:p>
+    <w:p>
+      <w:pPr>
+        <w:spacing w:after="0" w:line="240" w:lineRule="auto"/>
+      </w:pPr>
+    </w:p>
+    <w:p>
+      <w:pPr>
+        <w:spacing w:after="0" w:line="240" w:lineRule="auto"/>
+      </w:pPr>
+      <w:r>
+        <w:rPr>
+          <w:b/>
+        </w:rPr>
+        <w:t>BREAKFAST 2</w:t>
+      </w:r>
+    </w:p>
+    <w:p>
+      <w:pPr>
+        <w:spacing w:after="0" w:line="240" w:lineRule="auto"/>
+      </w:pPr>
+      <w:r>
+        <w:t>(30-60min after first meal)</w:t>
+      </w:r>
+    </w:p>
+    <w:p>
+      <w:pPr>
+        <w:spacing w:after="0" w:line="240" w:lineRule="auto"/>
+      </w:pPr>
+      <w:r>
+        <w:t>4 whole eggs</w:t>
+      </w:r>
+    </w:p>
+    <w:p>
+      <w:pPr>
+        <w:spacing w:after="0" w:line="240" w:lineRule="auto"/>
+      </w:pPr>
+      <w:r>
+        <w:t>1 slice low fat cheese</w:t>
+      </w:r>
+    </w:p>
+    <w:p>
+      <w:pPr>
+        <w:spacing w:after="0" w:line="240" w:lineRule="auto"/>
+      </w:pPr>
+      <w:r>
+        <w:t>2 pieces Peanut Butter Toast</w:t>
+      </w:r>
+    </w:p>
+    <w:p>
+      <w:pPr>
+        <w:spacing w:after="0" w:line="240" w:lineRule="auto"/>
+      </w:pPr>
+    </w:p>
+    <w:p>
+      <w:pPr>
+        <w:spacing w:after="0" w:line="240" w:lineRule="auto"/>
+      </w:pPr>
+      <w:r>
+        <w:rPr>
+          <w:b/>
+        </w:rPr>
+        <w:t>SNACK 1</w:t>
+      </w:r>
+    </w:p>
+    <w:p>
+      <w:pPr>
+        <w:spacing w:after="0" w:line="240" w:lineRule="auto"/>
+      </w:pPr>
+      <w:r>
+        <w:t xml:space="preserve">1 </w:t>
+      </w:r>
+      <w:proofErr w:type="spellStart"/>
+      <w:r>
+        <w:t>Clif</w:t>
+      </w:r>
+      <w:proofErr w:type="spellEnd"/>
+      <w:r>
+        <w:t xml:space="preserve"> Bar or Protein Bar</w:t>
+      </w:r>
+    </w:p>
+    <w:p>
+      <w:pPr>
+        <w:spacing w:after="0" w:line="240" w:lineRule="auto"/>
+      </w:pPr>
+      <w:r>
+        <w:t>2 Stringed Cheeses</w:t>
+      </w:r>
+    </w:p>
+    <w:p>
+      <w:pPr>
+        <w:spacing w:after="0" w:line="240" w:lineRule="auto"/>
+      </w:pPr>
+    </w:p>
+    <w:p>
+      <w:pPr>
+        <w:spacing w:after="0" w:line="240" w:lineRule="auto"/>
+      </w:pPr>
+      <w:r>
+        <w:rPr>
+          <w:b/>
+        </w:rPr>
+        <w:t>LUNCH</w:t>
+      </w:r>
+    </w:p>
+    <w:p>
+      <w:pPr>
+        <w:spacing w:after="0" w:line="240" w:lineRule="auto"/>
+      </w:pPr>
+      <w:r>
+        <w:t>1 multivitamin</w:t>
+      </w:r>
+    </w:p>
+    <w:p>
+      <w:pPr>
+        <w:spacing w:after="0" w:line="240" w:lineRule="auto"/>
+      </w:pPr>
+      <w:r>
+        <w:t>1 can Tuna</w:t>
+      </w:r>
+    </w:p>
+    <w:p>
+      <w:pPr>
+        <w:spacing w:after="0" w:line="240" w:lineRule="auto"/>
+      </w:pPr>
+      <w:r>
+        <w:t xml:space="preserve">1 </w:t>
+      </w:r>
+      <w:proofErr w:type="spellStart"/>
+      <w:r>
+        <w:t>tbsp</w:t>
+      </w:r>
+      <w:proofErr w:type="spellEnd"/>
+      <w:r>
+        <w:t xml:space="preserve"> light mayonnaise</w:t>
+      </w:r>
+    </w:p>
+    <w:p>
+      <w:pPr>
+        <w:spacing w:after="0" w:line="240" w:lineRule="auto"/>
+      </w:pPr>
+      <w:r>
+        <w:t>2 slices bread</w:t>
+      </w:r>
+    </w:p>
+    <w:p>
+      <w:pPr>
+        <w:spacing w:after="0" w:line="240" w:lineRule="auto"/>
+      </w:pPr>
+      <w:r>
+        <w:t>(make sandwich)</w:t>
+      </w:r>
+    </w:p>
+    <w:p>
+      <w:pPr>
+        <w:spacing w:after="0" w:line="240" w:lineRule="auto"/>
+      </w:pPr>
+    </w:p>
+    <w:p>
+      <w:pPr>
+        <w:spacing w:after="0" w:line="240" w:lineRule="auto"/>
+      </w:pPr>
+      <w:r>
+        <w:rPr>
+          <w:b/>
+        </w:rPr>
+        <w:t>PREWORKOUT</w:t>
+      </w:r>
+    </w:p>
+    <w:p>
+      <w:pPr>
+        <w:spacing w:after="0" w:line="240" w:lineRule="auto"/>
+      </w:pPr>
+      <w:r>
+        <w:t>One Large Fruit</w:t>
+      </w:r>
+    </w:p>
+    <w:p>
+      <w:pPr>
+        <w:spacing w:after="0" w:line="240" w:lineRule="auto"/>
+      </w:pPr>
+    </w:p>
+    <w:p>
+      <w:pPr>
+        <w:spacing w:after="0" w:line="240" w:lineRule="auto"/>
+      </w:pPr>
+      <w:r>
+        <w:rPr>
+          <w:b/>
+        </w:rPr>
+        <w:t>POST-WORKOUT</w:t>
+      </w:r>
+    </w:p>
+    <w:p>
+      <w:pPr>
+        <w:spacing w:after="0" w:line="240" w:lineRule="auto"/>
+      </w:pPr>
+      <w:r>
+        <w:t>2 Scoops Protein Powder</w:t>
+      </w:r>
+    </w:p>
+    <w:p>
+      <w:pPr>
+        <w:spacing w:after="0" w:line="240" w:lineRule="auto"/>
+      </w:pPr>
+      <w:r>
+        <w:t xml:space="preserve">5g </w:t>
+      </w:r>
+      <w:proofErr w:type="spellStart"/>
+      <w:r>
+        <w:t>Creatine</w:t>
+      </w:r>
+      <w:proofErr w:type="spellEnd"/>
+    </w:p>
+    <w:p>
+      <w:pPr>
+        <w:spacing w:after="0" w:line="240" w:lineRule="auto"/>
+      </w:pPr>
+    </w:p>
+    <w:p>
+      <w:pPr>
+        <w:spacing w:after="0" w:line="240" w:lineRule="auto"/>
+      </w:pPr>
+      <w:r>
+        <w:rPr>
+          <w:b/>
+        </w:rPr>
+        <w:t>DINNER</w:t>
+      </w:r>
+    </w:p>
+    <w:p>
+      <w:pPr>
+        <w:spacing w:after="0" w:line="240" w:lineRule="auto"/>
+      </w:pPr>
+      <w:r>
+        <w:t>7oz. Meat Protein (see food list)</w:t>
+      </w:r>
+    </w:p>
+    <w:p>
+      <w:pPr>
+        <w:spacing w:after="0" w:line="240" w:lineRule="auto"/>
+      </w:pPr>
+      <w:r>
+        <w:t>1 Avocado</w:t>
+      </w:r>
+    </w:p>
+    <w:p>
+      <w:pPr>
+        <w:spacing w:after="0" w:line="240" w:lineRule="auto"/>
+      </w:pPr>
+      <w:r>
+        <w:t>1c. Steamed Broccoli</w:t>
+      </w:r>
+    </w:p>
+    <w:p>
+      <w:pPr>
+        <w:rPr>
+          <w:b/>
+          <w:sz w:val="28"/>
+          <w:szCs w:val="28"/>
+        </w:rPr>
+      </w:pPr>
+      <w:r>
+        <w:rPr>
+          <w:b/>
+          <w:sz w:val="28"/>
+          <w:szCs w:val="28"/>
+        </w:rPr>
+        <w:br w:type="page"/>
+      </w:r>
     </w:p>
     <w:p>
       <w:pPr>
@@ -2551,7 +2989,7 @@
       </w:r>
     </w:p>
     <w:sectPr>
-      <w:footerReference w:type="default" r:id="rId11"/>
+      <w:footerReference w:type="default" r:id="rId12"/>
       <w:type w:val="continuous"/>
       <w:pgSz w:w="12240" w:h="15840"/>
       <w:pgMar w:top="720" w:right="720" w:bottom="720" w:left="720" w:header="720" w:footer="720" w:gutter="0"/>
@@ -2588,6 +3026,91 @@
 </file>
 
 <file path=word/footer1.xml><?xml version="1.0" encoding="utf-8"?>
+<w:ftr xmlns:wpc="http://schemas.microsoft.com/office/word/2010/wordprocessingCanvas" xmlns:cx="http://schemas.microsoft.com/office/drawing/2014/chartex" xmlns:cx1="http://schemas.microsoft.com/office/drawing/2015/9/8/chartex" xmlns:cx2="http://schemas.microsoft.com/office/drawing/2015/10/21/chartex" xmlns:cx3="http://schemas.microsoft.com/office/drawing/2016/5/9/chartex" xmlns:cx4="http://schemas.microsoft.com/office/drawing/2016/5/10/chartex" xmlns:cx5="http://schemas.microsoft.com/office/drawing/2016/5/11/chartex" xmlns:mc="http://schemas.openxmlformats.org/markup-compatibility/2006" xmlns:o="urn:schemas-microsoft-com:office:office" xmlns:r="http://schemas.openxmlformats.org/officeDocument/2006/relationships" xmlns:m="http://schemas.openxmlformats.org/officeDocument/2006/math" xmlns:v="urn:schemas-microsoft-com:vml" xmlns:wp14="http://schemas.microsoft.com/office/word/2010/wordprocessingDrawing" xmlns:wp="http://schemas.openxmlformats.org/drawingml/2006/wordprocessingDrawing" xmlns:w10="urn:schemas-microsoft-com:office:word" xmlns:w="http://schemas.openxmlformats.org/wordprocessingml/2006/main" xmlns:w14="http://schemas.microsoft.com/office/word/2010/wordml" xmlns:w15="http://schemas.microsoft.com/office/word/2012/wordml" xmlns:w16se="http://schemas.microsoft.com/office/word/2015/wordml/symex" xmlns:wpg="http://schemas.microsoft.com/office/word/2010/wordprocessingGroup" xmlns:wpi="http://schemas.microsoft.com/office/word/2010/wordprocessingInk" xmlns:wne="http://schemas.microsoft.com/office/word/2006/wordml" xmlns:wps="http://schemas.microsoft.com/office/word/2010/wordprocessingShape" mc:Ignorable="w14 w15 w16se wp14">
+  <w:p>
+    <w:pPr>
+      <w:pStyle w:val="Footer"/>
+      <w:tabs>
+        <w:tab w:val="clear" w:pos="9360"/>
+        <w:tab w:val="right" w:pos="10800"/>
+      </w:tabs>
+    </w:pPr>
+    <w:r>
+      <w:t>Justin’s Plan (in progress!)</w:t>
+    </w:r>
+    <w:r>
+      <w:tab/>
+      <w:t xml:space="preserve">Page </w:t>
+    </w:r>
+    <w:r>
+      <w:fldChar w:fldCharType="begin"/>
+    </w:r>
+    <w:r>
+      <w:instrText xml:space="preserve"> PAGE  \* Arabic  \* MERGEFORMAT </w:instrText>
+    </w:r>
+    <w:r>
+      <w:fldChar w:fldCharType="separate"/>
+    </w:r>
+    <w:r>
+      <w:rPr>
+        <w:noProof/>
+      </w:rPr>
+      <w:t>4</w:t>
+    </w:r>
+    <w:r>
+      <w:fldChar w:fldCharType="end"/>
+    </w:r>
+    <w:r>
+      <w:t xml:space="preserve"> of </w:t>
+    </w:r>
+    <w:r>
+      <w:fldChar w:fldCharType="begin"/>
+    </w:r>
+    <w:r>
+      <w:instrText xml:space="preserve"> NUMPAGES   \* MERGEFORMAT </w:instrText>
+    </w:r>
+    <w:r>
+      <w:fldChar w:fldCharType="separate"/>
+    </w:r>
+    <w:r>
+      <w:rPr>
+        <w:noProof/>
+      </w:rPr>
+      <w:t>6</w:t>
+    </w:r>
+    <w:r>
+      <w:rPr>
+        <w:noProof/>
+      </w:rPr>
+      <w:fldChar w:fldCharType="end"/>
+    </w:r>
+    <w:r>
+      <w:tab/>
+      <w:t xml:space="preserve">Revision </w:t>
+    </w:r>
+    <w:r>
+      <w:fldChar w:fldCharType="begin"/>
+    </w:r>
+    <w:r>
+      <w:instrText xml:space="preserve"> DOCPROPERTY  "Re</w:instrText>
+    </w:r>
+    <w:r>
+      <w:instrText xml:space="preserve">vision Number"  \* MERGEFORMAT </w:instrText>
+    </w:r>
+    <w:r>
+      <w:fldChar w:fldCharType="separate"/>
+    </w:r>
+    <w:r>
+      <w:t>4.3.1</w:t>
+    </w:r>
+    <w:r>
+      <w:fldChar w:fldCharType="end"/>
+    </w:r>
+  </w:p>
+</w:ftr>
+</file>
+
+<file path=word/footer2.xml><?xml version="1.0" encoding="utf-8"?>
 <w:ftr xmlns:wpc="http://schemas.microsoft.com/office/word/2010/wordprocessingCanvas" xmlns:cx="http://schemas.microsoft.com/office/drawing/2014/chartex" xmlns:cx1="http://schemas.microsoft.com/office/drawing/2015/9/8/chartex" xmlns:cx2="http://schemas.microsoft.com/office/drawing/2015/10/21/chartex" xmlns:cx3="http://schemas.microsoft.com/office/drawing/2016/5/9/chartex" xmlns:cx4="http://schemas.microsoft.com/office/drawing/2016/5/10/chartex" xmlns:cx5="http://schemas.microsoft.com/office/drawing/2016/5/11/chartex" xmlns:mc="http://schemas.openxmlformats.org/markup-compatibility/2006" xmlns:o="urn:schemas-microsoft-com:office:office" xmlns:r="http://schemas.openxmlformats.org/officeDocument/2006/relationships" xmlns:m="http://schemas.openxmlformats.org/officeDocument/2006/math" xmlns:v="urn:schemas-microsoft-com:vml" xmlns:wp14="http://schemas.microsoft.com/office/word/2010/wordprocessingDrawing" xmlns:wp="http://schemas.openxmlformats.org/drawingml/2006/wordprocessingDrawing" xmlns:w10="urn:schemas-microsoft-com:office:word" xmlns:w="http://schemas.openxmlformats.org/wordprocessingml/2006/main" xmlns:w14="http://schemas.microsoft.com/office/word/2010/wordml" xmlns:w15="http://schemas.microsoft.com/office/word/2012/wordml" xmlns:w16se="http://schemas.microsoft.com/office/word/2015/wordml/symex" xmlns:wpg="http://schemas.microsoft.com/office/word/2010/wordprocessingGroup" xmlns:wpi="http://schemas.microsoft.com/office/word/2010/wordprocessingInk" xmlns:wne="http://schemas.microsoft.com/office/word/2006/wordml" xmlns:wps="http://schemas.microsoft.com/office/word/2010/wordprocessingShape" mc:Ignorable="w14 w15 w16se wp14">
   <w:p>
     <w:pPr>
@@ -2618,7 +3141,7 @@
       <w:rPr>
         <w:noProof/>
       </w:rPr>
-      <w:t>5</w:t>
+      <w:t>6</w:t>
     </w:r>
     <w:r>
       <w:fldChar w:fldCharType="end"/>
@@ -2626,27 +3149,14 @@
     <w:r>
       <w:t xml:space="preserve"> of </w:t>
     </w:r>
-    <w:r>
-      <w:fldChar w:fldCharType="begin"/>
-    </w:r>
-    <w:r>
-      <w:instrText xml:space="preserve"> NUMPAGES   \* MERGEFORMAT </w:instrText>
-    </w:r>
-    <w:r>
-      <w:fldChar w:fldCharType="separate"/>
-    </w:r>
-    <w:r>
-      <w:rPr>
-        <w:noProof/>
-      </w:rPr>
-      <w:t>5</w:t>
-    </w:r>
-    <w:r>
-      <w:rPr>
-        <w:noProof/>
-      </w:rPr>
-      <w:fldChar w:fldCharType="end"/>
-    </w:r>
+    <w:fldSimple w:instr=" NUMPAGES   \* MERGEFORMAT ">
+      <w:r>
+        <w:rPr>
+          <w:noProof/>
+        </w:rPr>
+        <w:t>6</w:t>
+      </w:r>
+    </w:fldSimple>
     <w:r>
       <w:ptab w:relativeTo="margin" w:alignment="right" w:leader="none"/>
     </w:r>
@@ -2656,21 +3166,11 @@
     <w:r>
       <w:t xml:space="preserve">Revision </w:t>
     </w:r>
-    <w:r>
-      <w:fldChar w:fldCharType="begin"/>
-    </w:r>
-    <w:r>
-      <w:instrText xml:space="preserve"> DOCPROPERTY  "Revision Number"  \* MERGEFORMAT </w:instrText>
-    </w:r>
-    <w:r>
-      <w:fldChar w:fldCharType="separate"/>
-    </w:r>
-    <w:r>
-      <w:t>4.3</w:t>
-    </w:r>
-    <w:r>
-      <w:fldChar w:fldCharType="end"/>
-    </w:r>
+    <w:fldSimple w:instr=" DOCPROPERTY  &quot;Revision Number&quot;  \* MERGEFORMAT ">
+      <w:r>
+        <w:t>4.3.1</w:t>
+      </w:r>
+    </w:fldSimple>
   </w:p>
 </w:ftr>
 </file>
@@ -4286,6 +4786,119 @@
     </w:lvl>
   </w:abstractNum>
   <w:abstractNum w:abstractNumId="14" w15:restartNumberingAfterBreak="0">
+    <w:nsid w:val="31374967"/>
+    <w:multiLevelType w:val="hybridMultilevel"/>
+    <w:tmpl w:val="623E8120"/>
+    <w:lvl w:ilvl="0" w:tplc="04090001">
+      <w:start w:val="1"/>
+      <w:numFmt w:val="bullet"/>
+      <w:lvlText w:val=""/>
+      <w:lvlJc w:val="left"/>
+      <w:pPr>
+        <w:ind w:left="360" w:hanging="360"/>
+      </w:pPr>
+      <w:rPr>
+        <w:rFonts w:ascii="Symbol" w:hAnsi="Symbol" w:hint="default"/>
+      </w:rPr>
+    </w:lvl>
+    <w:lvl w:ilvl="1" w:tplc="04090003">
+      <w:start w:val="1"/>
+      <w:numFmt w:val="bullet"/>
+      <w:lvlText w:val="o"/>
+      <w:lvlJc w:val="left"/>
+      <w:pPr>
+        <w:ind w:left="1080" w:hanging="360"/>
+      </w:pPr>
+      <w:rPr>
+        <w:rFonts w:ascii="Courier New" w:hAnsi="Courier New" w:cs="Courier New" w:hint="default"/>
+      </w:rPr>
+    </w:lvl>
+    <w:lvl w:ilvl="2" w:tplc="04090005" w:tentative="1">
+      <w:start w:val="1"/>
+      <w:numFmt w:val="bullet"/>
+      <w:lvlText w:val=""/>
+      <w:lvlJc w:val="left"/>
+      <w:pPr>
+        <w:ind w:left="1800" w:hanging="360"/>
+      </w:pPr>
+      <w:rPr>
+        <w:rFonts w:ascii="Wingdings" w:hAnsi="Wingdings" w:hint="default"/>
+      </w:rPr>
+    </w:lvl>
+    <w:lvl w:ilvl="3" w:tplc="04090001" w:tentative="1">
+      <w:start w:val="1"/>
+      <w:numFmt w:val="bullet"/>
+      <w:lvlText w:val=""/>
+      <w:lvlJc w:val="left"/>
+      <w:pPr>
+        <w:ind w:left="2520" w:hanging="360"/>
+      </w:pPr>
+      <w:rPr>
+        <w:rFonts w:ascii="Symbol" w:hAnsi="Symbol" w:hint="default"/>
+      </w:rPr>
+    </w:lvl>
+    <w:lvl w:ilvl="4" w:tplc="04090003" w:tentative="1">
+      <w:start w:val="1"/>
+      <w:numFmt w:val="bullet"/>
+      <w:lvlText w:val="o"/>
+      <w:lvlJc w:val="left"/>
+      <w:pPr>
+        <w:ind w:left="3240" w:hanging="360"/>
+      </w:pPr>
+      <w:rPr>
+        <w:rFonts w:ascii="Courier New" w:hAnsi="Courier New" w:cs="Courier New" w:hint="default"/>
+      </w:rPr>
+    </w:lvl>
+    <w:lvl w:ilvl="5" w:tplc="04090005" w:tentative="1">
+      <w:start w:val="1"/>
+      <w:numFmt w:val="bullet"/>
+      <w:lvlText w:val=""/>
+      <w:lvlJc w:val="left"/>
+      <w:pPr>
+        <w:ind w:left="3960" w:hanging="360"/>
+      </w:pPr>
+      <w:rPr>
+        <w:rFonts w:ascii="Wingdings" w:hAnsi="Wingdings" w:hint="default"/>
+      </w:rPr>
+    </w:lvl>
+    <w:lvl w:ilvl="6" w:tplc="04090001" w:tentative="1">
+      <w:start w:val="1"/>
+      <w:numFmt w:val="bullet"/>
+      <w:lvlText w:val=""/>
+      <w:lvlJc w:val="left"/>
+      <w:pPr>
+        <w:ind w:left="4680" w:hanging="360"/>
+      </w:pPr>
+      <w:rPr>
+        <w:rFonts w:ascii="Symbol" w:hAnsi="Symbol" w:hint="default"/>
+      </w:rPr>
+    </w:lvl>
+    <w:lvl w:ilvl="7" w:tplc="04090003" w:tentative="1">
+      <w:start w:val="1"/>
+      <w:numFmt w:val="bullet"/>
+      <w:lvlText w:val="o"/>
+      <w:lvlJc w:val="left"/>
+      <w:pPr>
+        <w:ind w:left="5400" w:hanging="360"/>
+      </w:pPr>
+      <w:rPr>
+        <w:rFonts w:ascii="Courier New" w:hAnsi="Courier New" w:cs="Courier New" w:hint="default"/>
+      </w:rPr>
+    </w:lvl>
+    <w:lvl w:ilvl="8" w:tplc="04090005" w:tentative="1">
+      <w:start w:val="1"/>
+      <w:numFmt w:val="bullet"/>
+      <w:lvlText w:val=""/>
+      <w:lvlJc w:val="left"/>
+      <w:pPr>
+        <w:ind w:left="6120" w:hanging="360"/>
+      </w:pPr>
+      <w:rPr>
+        <w:rFonts w:ascii="Wingdings" w:hAnsi="Wingdings" w:hint="default"/>
+      </w:rPr>
+    </w:lvl>
+  </w:abstractNum>
+  <w:abstractNum w:abstractNumId="15" w15:restartNumberingAfterBreak="0">
     <w:nsid w:val="314439F3"/>
     <w:multiLevelType w:val="hybridMultilevel"/>
     <w:tmpl w:val="BA70F48E"/>
@@ -4398,7 +5011,7 @@
       </w:rPr>
     </w:lvl>
   </w:abstractNum>
-  <w:abstractNum w:abstractNumId="15" w15:restartNumberingAfterBreak="0">
+  <w:abstractNum w:abstractNumId="16" w15:restartNumberingAfterBreak="0">
     <w:nsid w:val="37C37C8D"/>
     <w:multiLevelType w:val="hybridMultilevel"/>
     <w:tmpl w:val="FC50214E"/>
@@ -4511,7 +5124,7 @@
       </w:rPr>
     </w:lvl>
   </w:abstractNum>
-  <w:abstractNum w:abstractNumId="16" w15:restartNumberingAfterBreak="0">
+  <w:abstractNum w:abstractNumId="17" w15:restartNumberingAfterBreak="0">
     <w:nsid w:val="390D60A7"/>
     <w:multiLevelType w:val="hybridMultilevel"/>
     <w:tmpl w:val="4DA413A6"/>
@@ -4624,7 +5237,7 @@
       </w:rPr>
     </w:lvl>
   </w:abstractNum>
-  <w:abstractNum w:abstractNumId="17" w15:restartNumberingAfterBreak="0">
+  <w:abstractNum w:abstractNumId="18" w15:restartNumberingAfterBreak="0">
     <w:nsid w:val="3B1C5929"/>
     <w:multiLevelType w:val="hybridMultilevel"/>
     <w:tmpl w:val="A84E354A"/>
@@ -4737,7 +5350,7 @@
       </w:rPr>
     </w:lvl>
   </w:abstractNum>
-  <w:abstractNum w:abstractNumId="18" w15:restartNumberingAfterBreak="0">
+  <w:abstractNum w:abstractNumId="19" w15:restartNumberingAfterBreak="0">
     <w:nsid w:val="3C280C4D"/>
     <w:multiLevelType w:val="hybridMultilevel"/>
     <w:tmpl w:val="2B0CE494"/>
@@ -4850,7 +5463,7 @@
       </w:rPr>
     </w:lvl>
   </w:abstractNum>
-  <w:abstractNum w:abstractNumId="19" w15:restartNumberingAfterBreak="0">
+  <w:abstractNum w:abstractNumId="20" w15:restartNumberingAfterBreak="0">
     <w:nsid w:val="3E9D4366"/>
     <w:multiLevelType w:val="hybridMultilevel"/>
     <w:tmpl w:val="D40C80A4"/>
@@ -4963,7 +5576,7 @@
       </w:rPr>
     </w:lvl>
   </w:abstractNum>
-  <w:abstractNum w:abstractNumId="20" w15:restartNumberingAfterBreak="0">
+  <w:abstractNum w:abstractNumId="21" w15:restartNumberingAfterBreak="0">
     <w:nsid w:val="3EA44C47"/>
     <w:multiLevelType w:val="hybridMultilevel"/>
     <w:tmpl w:val="164CBF22"/>
@@ -5076,7 +5689,7 @@
       </w:rPr>
     </w:lvl>
   </w:abstractNum>
-  <w:abstractNum w:abstractNumId="21" w15:restartNumberingAfterBreak="0">
+  <w:abstractNum w:abstractNumId="22" w15:restartNumberingAfterBreak="0">
     <w:nsid w:val="3EB67A49"/>
     <w:multiLevelType w:val="hybridMultilevel"/>
     <w:tmpl w:val="4DE8133C"/>
@@ -5189,7 +5802,7 @@
       </w:rPr>
     </w:lvl>
   </w:abstractNum>
-  <w:abstractNum w:abstractNumId="22" w15:restartNumberingAfterBreak="0">
+  <w:abstractNum w:abstractNumId="23" w15:restartNumberingAfterBreak="0">
     <w:nsid w:val="405376B5"/>
     <w:multiLevelType w:val="hybridMultilevel"/>
     <w:tmpl w:val="A4A4A00E"/>
@@ -5302,7 +5915,7 @@
       </w:rPr>
     </w:lvl>
   </w:abstractNum>
-  <w:abstractNum w:abstractNumId="23" w15:restartNumberingAfterBreak="0">
+  <w:abstractNum w:abstractNumId="24" w15:restartNumberingAfterBreak="0">
     <w:nsid w:val="412C71F6"/>
     <w:multiLevelType w:val="hybridMultilevel"/>
     <w:tmpl w:val="2982C480"/>
@@ -5394,7 +6007,7 @@
       </w:pPr>
     </w:lvl>
   </w:abstractNum>
-  <w:abstractNum w:abstractNumId="24" w15:restartNumberingAfterBreak="0">
+  <w:abstractNum w:abstractNumId="25" w15:restartNumberingAfterBreak="0">
     <w:nsid w:val="48EA03D3"/>
     <w:multiLevelType w:val="hybridMultilevel"/>
     <w:tmpl w:val="C90C6760"/>
@@ -5507,7 +6120,7 @@
       </w:rPr>
     </w:lvl>
   </w:abstractNum>
-  <w:abstractNum w:abstractNumId="25" w15:restartNumberingAfterBreak="0">
+  <w:abstractNum w:abstractNumId="26" w15:restartNumberingAfterBreak="0">
     <w:nsid w:val="548A6EB9"/>
     <w:multiLevelType w:val="hybridMultilevel"/>
     <w:tmpl w:val="0978A3A8"/>
@@ -5620,7 +6233,7 @@
       </w:rPr>
     </w:lvl>
   </w:abstractNum>
-  <w:abstractNum w:abstractNumId="26" w15:restartNumberingAfterBreak="0">
+  <w:abstractNum w:abstractNumId="27" w15:restartNumberingAfterBreak="0">
     <w:nsid w:val="56413458"/>
     <w:multiLevelType w:val="hybridMultilevel"/>
     <w:tmpl w:val="8C087254"/>
@@ -5733,7 +6346,7 @@
       </w:rPr>
     </w:lvl>
   </w:abstractNum>
-  <w:abstractNum w:abstractNumId="27" w15:restartNumberingAfterBreak="0">
+  <w:abstractNum w:abstractNumId="28" w15:restartNumberingAfterBreak="0">
     <w:nsid w:val="59A022E7"/>
     <w:multiLevelType w:val="hybridMultilevel"/>
     <w:tmpl w:val="7AEAFC9E"/>
@@ -5846,7 +6459,7 @@
       </w:rPr>
     </w:lvl>
   </w:abstractNum>
-  <w:abstractNum w:abstractNumId="28" w15:restartNumberingAfterBreak="0">
+  <w:abstractNum w:abstractNumId="29" w15:restartNumberingAfterBreak="0">
     <w:nsid w:val="63E52381"/>
     <w:multiLevelType w:val="hybridMultilevel"/>
     <w:tmpl w:val="667C35EA"/>
@@ -5959,7 +6572,7 @@
       </w:rPr>
     </w:lvl>
   </w:abstractNum>
-  <w:abstractNum w:abstractNumId="29" w15:restartNumberingAfterBreak="0">
+  <w:abstractNum w:abstractNumId="30" w15:restartNumberingAfterBreak="0">
     <w:nsid w:val="665C2D1F"/>
     <w:multiLevelType w:val="hybridMultilevel"/>
     <w:tmpl w:val="7AF45D2E"/>
@@ -6072,7 +6685,7 @@
       </w:rPr>
     </w:lvl>
   </w:abstractNum>
-  <w:abstractNum w:abstractNumId="30" w15:restartNumberingAfterBreak="0">
+  <w:abstractNum w:abstractNumId="31" w15:restartNumberingAfterBreak="0">
     <w:nsid w:val="668678FC"/>
     <w:multiLevelType w:val="hybridMultilevel"/>
     <w:tmpl w:val="38F6948C"/>
@@ -6185,7 +6798,7 @@
       </w:rPr>
     </w:lvl>
   </w:abstractNum>
-  <w:abstractNum w:abstractNumId="31" w15:restartNumberingAfterBreak="0">
+  <w:abstractNum w:abstractNumId="32" w15:restartNumberingAfterBreak="0">
     <w:nsid w:val="69221C3C"/>
     <w:multiLevelType w:val="hybridMultilevel"/>
     <w:tmpl w:val="DBD2CBD2"/>
@@ -6298,7 +6911,7 @@
       </w:rPr>
     </w:lvl>
   </w:abstractNum>
-  <w:abstractNum w:abstractNumId="32" w15:restartNumberingAfterBreak="0">
+  <w:abstractNum w:abstractNumId="33" w15:restartNumberingAfterBreak="0">
     <w:nsid w:val="6B061EE6"/>
     <w:multiLevelType w:val="hybridMultilevel"/>
     <w:tmpl w:val="13AAAF72"/>
@@ -6411,7 +7024,7 @@
       </w:rPr>
     </w:lvl>
   </w:abstractNum>
-  <w:abstractNum w:abstractNumId="33" w15:restartNumberingAfterBreak="0">
+  <w:abstractNum w:abstractNumId="34" w15:restartNumberingAfterBreak="0">
     <w:nsid w:val="6CA83C11"/>
     <w:multiLevelType w:val="hybridMultilevel"/>
     <w:tmpl w:val="87A8C8C0"/>
@@ -6523,7 +7136,7 @@
       </w:rPr>
     </w:lvl>
   </w:abstractNum>
-  <w:abstractNum w:abstractNumId="34" w15:restartNumberingAfterBreak="0">
+  <w:abstractNum w:abstractNumId="35" w15:restartNumberingAfterBreak="0">
     <w:nsid w:val="6E5215E4"/>
     <w:multiLevelType w:val="hybridMultilevel"/>
     <w:tmpl w:val="102A7792"/>
@@ -6636,7 +7249,7 @@
       </w:rPr>
     </w:lvl>
   </w:abstractNum>
-  <w:abstractNum w:abstractNumId="35" w15:restartNumberingAfterBreak="0">
+  <w:abstractNum w:abstractNumId="36" w15:restartNumberingAfterBreak="0">
     <w:nsid w:val="713E3820"/>
     <w:multiLevelType w:val="hybridMultilevel"/>
     <w:tmpl w:val="ED02E830"/>
@@ -6748,7 +7361,7 @@
       </w:rPr>
     </w:lvl>
   </w:abstractNum>
-  <w:abstractNum w:abstractNumId="36" w15:restartNumberingAfterBreak="0">
+  <w:abstractNum w:abstractNumId="37" w15:restartNumberingAfterBreak="0">
     <w:nsid w:val="72CE273B"/>
     <w:multiLevelType w:val="hybridMultilevel"/>
     <w:tmpl w:val="094886AA"/>
@@ -6861,7 +7474,7 @@
       </w:rPr>
     </w:lvl>
   </w:abstractNum>
-  <w:abstractNum w:abstractNumId="37" w15:restartNumberingAfterBreak="0">
+  <w:abstractNum w:abstractNumId="38" w15:restartNumberingAfterBreak="0">
     <w:nsid w:val="74EE2B8C"/>
     <w:multiLevelType w:val="hybridMultilevel"/>
     <w:tmpl w:val="BD029878"/>
@@ -6974,7 +7587,7 @@
       </w:rPr>
     </w:lvl>
   </w:abstractNum>
-  <w:abstractNum w:abstractNumId="38" w15:restartNumberingAfterBreak="0">
+  <w:abstractNum w:abstractNumId="39" w15:restartNumberingAfterBreak="0">
     <w:nsid w:val="788F621D"/>
     <w:multiLevelType w:val="hybridMultilevel"/>
     <w:tmpl w:val="91120670"/>
@@ -7087,7 +7700,7 @@
       </w:rPr>
     </w:lvl>
   </w:abstractNum>
-  <w:abstractNum w:abstractNumId="39" w15:restartNumberingAfterBreak="0">
+  <w:abstractNum w:abstractNumId="40" w15:restartNumberingAfterBreak="0">
     <w:nsid w:val="7CCA2CBA"/>
     <w:multiLevelType w:val="hybridMultilevel"/>
     <w:tmpl w:val="B6B024B4"/>
@@ -7199,7 +7812,7 @@
       </w:rPr>
     </w:lvl>
   </w:abstractNum>
-  <w:abstractNum w:abstractNumId="40" w15:restartNumberingAfterBreak="0">
+  <w:abstractNum w:abstractNumId="41" w15:restartNumberingAfterBreak="0">
     <w:nsid w:val="7D8539BE"/>
     <w:multiLevelType w:val="hybridMultilevel"/>
     <w:tmpl w:val="D6E22CC4"/>
@@ -7316,13 +7929,13 @@
     <w:abstractNumId w:val="11"/>
   </w:num>
   <w:num w:numId="2">
-    <w:abstractNumId w:val="36"/>
+    <w:abstractNumId w:val="37"/>
   </w:num>
   <w:num w:numId="3">
-    <w:abstractNumId w:val="34"/>
+    <w:abstractNumId w:val="35"/>
   </w:num>
   <w:num w:numId="4">
-    <w:abstractNumId w:val="17"/>
+    <w:abstractNumId w:val="18"/>
   </w:num>
   <w:num w:numId="5">
     <w:abstractNumId w:val="6"/>
@@ -7331,7 +7944,7 @@
     <w:abstractNumId w:val="1"/>
   </w:num>
   <w:num w:numId="7">
-    <w:abstractNumId w:val="35"/>
+    <w:abstractNumId w:val="36"/>
   </w:num>
   <w:num w:numId="8">
     <w:abstractNumId w:val="13"/>
@@ -7343,16 +7956,16 @@
     <w:abstractNumId w:val="9"/>
   </w:num>
   <w:num w:numId="11">
-    <w:abstractNumId w:val="19"/>
+    <w:abstractNumId w:val="20"/>
   </w:num>
   <w:num w:numId="12">
     <w:abstractNumId w:val="4"/>
   </w:num>
   <w:num w:numId="13">
-    <w:abstractNumId w:val="23"/>
+    <w:abstractNumId w:val="24"/>
   </w:num>
   <w:num w:numId="14">
-    <w:abstractNumId w:val="33"/>
+    <w:abstractNumId w:val="34"/>
   </w:num>
   <w:num w:numId="15">
     <w:abstractNumId w:val="7"/>
@@ -7361,10 +7974,10 @@
     <w:abstractNumId w:val="2"/>
   </w:num>
   <w:num w:numId="17">
-    <w:abstractNumId w:val="16"/>
+    <w:abstractNumId w:val="17"/>
   </w:num>
   <w:num w:numId="18">
-    <w:abstractNumId w:val="22"/>
+    <w:abstractNumId w:val="23"/>
   </w:num>
   <w:num w:numId="19">
     <w:abstractNumId w:val="8"/>
@@ -7373,43 +7986,43 @@
     <w:abstractNumId w:val="0"/>
   </w:num>
   <w:num w:numId="21">
+    <w:abstractNumId w:val="28"/>
+  </w:num>
+  <w:num w:numId="22">
+    <w:abstractNumId w:val="21"/>
+  </w:num>
+  <w:num w:numId="23">
+    <w:abstractNumId w:val="31"/>
+  </w:num>
+  <w:num w:numId="24">
     <w:abstractNumId w:val="27"/>
   </w:num>
-  <w:num w:numId="22">
-    <w:abstractNumId w:val="20"/>
+  <w:num w:numId="25">
+    <w:abstractNumId w:val="32"/>
   </w:num>
-  <w:num w:numId="23">
-    <w:abstractNumId w:val="30"/>
-  </w:num>
-  <w:num w:numId="24">
+  <w:num w:numId="26">
     <w:abstractNumId w:val="26"/>
   </w:num>
-  <w:num w:numId="25">
-    <w:abstractNumId w:val="31"/>
-  </w:num>
-  <w:num w:numId="26">
-    <w:abstractNumId w:val="25"/>
-  </w:num>
   <w:num w:numId="27">
-    <w:abstractNumId w:val="15"/>
+    <w:abstractNumId w:val="16"/>
   </w:num>
   <w:num w:numId="28">
-    <w:abstractNumId w:val="37"/>
+    <w:abstractNumId w:val="38"/>
   </w:num>
   <w:num w:numId="29">
-    <w:abstractNumId w:val="40"/>
+    <w:abstractNumId w:val="41"/>
   </w:num>
   <w:num w:numId="30">
-    <w:abstractNumId w:val="32"/>
+    <w:abstractNumId w:val="33"/>
   </w:num>
   <w:num w:numId="31">
-    <w:abstractNumId w:val="21"/>
+    <w:abstractNumId w:val="22"/>
   </w:num>
   <w:num w:numId="32">
-    <w:abstractNumId w:val="18"/>
+    <w:abstractNumId w:val="19"/>
   </w:num>
   <w:num w:numId="33">
-    <w:abstractNumId w:val="24"/>
+    <w:abstractNumId w:val="25"/>
   </w:num>
   <w:num w:numId="34">
     <w:abstractNumId w:val="5"/>
@@ -7418,22 +8031,25 @@
     <w:abstractNumId w:val="12"/>
   </w:num>
   <w:num w:numId="36">
-    <w:abstractNumId w:val="14"/>
+    <w:abstractNumId w:val="15"/>
   </w:num>
   <w:num w:numId="37">
-    <w:abstractNumId w:val="39"/>
+    <w:abstractNumId w:val="40"/>
   </w:num>
   <w:num w:numId="38">
     <w:abstractNumId w:val="10"/>
   </w:num>
   <w:num w:numId="39">
-    <w:abstractNumId w:val="28"/>
+    <w:abstractNumId w:val="29"/>
   </w:num>
   <w:num w:numId="40">
-    <w:abstractNumId w:val="38"/>
+    <w:abstractNumId w:val="39"/>
   </w:num>
   <w:num w:numId="41">
-    <w:abstractNumId w:val="29"/>
+    <w:abstractNumId w:val="30"/>
+  </w:num>
+  <w:num w:numId="42">
+    <w:abstractNumId w:val="14"/>
   </w:num>
 </w:numbering>
 </file>
@@ -8261,7 +8877,7 @@
 </file>
 
 <file path=customXml/itemProps1.xml><?xml version="1.0" encoding="utf-8"?>
-<ds:datastoreItem xmlns:ds="http://schemas.openxmlformats.org/officeDocument/2006/customXml" ds:itemID="{D87D7B67-8A20-4FE6-9FA1-AC0753BB59AC}">
+<ds:datastoreItem xmlns:ds="http://schemas.openxmlformats.org/officeDocument/2006/customXml" ds:itemID="{E9B62360-B954-4507-8EFD-6A70B88BBEB2}">
   <ds:schemaRefs>
     <ds:schemaRef ds:uri="http://schemas.openxmlformats.org/officeDocument/2006/bibliography"/>
   </ds:schemaRefs>

</xml_diff>

<commit_message>
(+)    new Caitlin plan updates :)
</commit_message>
<xml_diff>
--- a/Suppl/Thrive Fitness Plan.docx
+++ b/Suppl/Thrive Fitness Plan.docx
@@ -42,11 +42,21 @@
         <w:tab/>
         <w:t>(</w:t>
       </w:r>
-      <w:fldSimple w:instr=" DOCPROPERTY  &quot;Revision Date&quot;  \* MERGEFORMAT ">
-        <w:r>
-          <w:t>2/8/17</w:t>
-        </w:r>
-      </w:fldSimple>
+      <w:r>
+        <w:fldChar w:fldCharType="begin"/>
+      </w:r>
+      <w:r>
+        <w:instrText xml:space="preserve"> DOCPROPERTY  "Revision Date"  \* MERGEFORMAT </w:instrText>
+      </w:r>
+      <w:r>
+        <w:fldChar w:fldCharType="separate"/>
+      </w:r>
+      <w:r>
+        <w:t>2/9/17</w:t>
+      </w:r>
+      <w:r>
+        <w:fldChar w:fldCharType="end"/>
+      </w:r>
       <w:r>
         <w:t>)</w:t>
       </w:r>
@@ -808,6 +818,8 @@
       <w:r>
         <w:t xml:space="preserve">Gain muscle mass </w:t>
       </w:r>
+      <w:bookmarkStart w:id="0" w:name="_GoBack"/>
+      <w:bookmarkEnd w:id="0"/>
       <w:r>
         <w:tab/>
         <w:t xml:space="preserve">(target: 10 </w:t>
@@ -1176,8 +1188,12 @@
       <w:pPr>
         <w:tabs>
           <w:tab w:val="center" w:pos="5400"/>
+          <w:tab w:val="left" w:pos="8883"/>
         </w:tabs>
       </w:pPr>
+      <w:r>
+        <w:tab/>
+      </w:r>
       <w:r>
         <w:tab/>
       </w:r>
@@ -1208,6 +1224,8 @@
         <w:t xml:space="preserve"> - Round Two</w:t>
       </w:r>
     </w:p>
+    <w:bookmarkStart w:id="1" w:name="_MON_1547818591"/>
+    <w:bookmarkEnd w:id="1"/>
     <w:p>
       <w:pPr>
         <w:jc w:val="center"/>
@@ -1216,6 +1234,46 @@
           <w:color w:val="FF0000"/>
           <w:sz w:val="28"/>
           <w:szCs w:val="28"/>
+        </w:rPr>
+      </w:pPr>
+      <w:r>
+        <w:rPr>
+          <w:b/>
+          <w:color w:val="FF0000"/>
+          <w:sz w:val="28"/>
+          <w:szCs w:val="28"/>
+        </w:rPr>
+        <w:object w:dxaOrig="11373" w:dyaOrig="7888">
+          <v:shapetype id="_x0000_t75" coordsize="21600,21600" o:spt="75" o:preferrelative="t" path="m@4@5l@4@11@9@11@9@5xe" filled="f" stroked="f">
+            <v:stroke joinstyle="miter"/>
+            <v:formulas>
+              <v:f eqn="if lineDrawn pixelLineWidth 0"/>
+              <v:f eqn="sum @0 1 0"/>
+              <v:f eqn="sum 0 0 @1"/>
+              <v:f eqn="prod @2 1 2"/>
+              <v:f eqn="prod @3 21600 pixelWidth"/>
+              <v:f eqn="prod @3 21600 pixelHeight"/>
+              <v:f eqn="sum @0 0 1"/>
+              <v:f eqn="prod @6 1 2"/>
+              <v:f eqn="prod @7 21600 pixelWidth"/>
+              <v:f eqn="sum @8 21600 0"/>
+              <v:f eqn="prod @7 21600 pixelHeight"/>
+              <v:f eqn="sum @10 21600 0"/>
+            </v:formulas>
+            <v:path o:extrusionok="f" gradientshapeok="t" o:connecttype="rect"/>
+            <o:lock v:ext="edit" aspectratio="t"/>
+          </v:shapetype>
+          <v:shape id="_x0000_i1025" type="#_x0000_t75" style="width:526.55pt;height:363.75pt" o:ole="">
+            <v:imagedata r:id="rId9" o:title=""/>
+          </v:shape>
+          <o:OLEObject Type="Embed" ProgID="Excel.Sheet.8" ShapeID="_x0000_i1025" DrawAspect="Content" ObjectID="_1548145907" r:id="rId10"/>
+        </w:object>
+      </w:r>
+    </w:p>
+    <w:p>
+      <w:pPr>
+        <w:rPr>
+          <w:b/>
         </w:rPr>
       </w:pPr>
       <w:r>
@@ -1228,10 +1286,10 @@
               <wp:anchor distT="45720" distB="45720" distL="114300" distR="114300" simplePos="0" relativeHeight="251677696" behindDoc="0" locked="0" layoutInCell="1" allowOverlap="1" wp14:anchorId="2F3D4BDD" wp14:editId="5D943B78">
                 <wp:simplePos x="0" y="0"/>
                 <wp:positionH relativeFrom="column">
-                  <wp:posOffset>4051935</wp:posOffset>
+                  <wp:posOffset>4146938</wp:posOffset>
                 </wp:positionH>
                 <wp:positionV relativeFrom="paragraph">
-                  <wp:posOffset>4418899</wp:posOffset>
+                  <wp:posOffset>132493</wp:posOffset>
                 </wp:positionV>
                 <wp:extent cx="2859405" cy="1404620"/>
                 <wp:effectExtent l="0" t="0" r="0" b="0"/>
@@ -1398,7 +1456,7 @@
                 <v:stroke joinstyle="miter"/>
                 <v:path gradientshapeok="t" o:connecttype="rect"/>
               </v:shapetype>
-              <v:shape id="Text Box 2" o:spid="_x0000_s1026" type="#_x0000_t202" style="position:absolute;left:0;text-align:left;margin-left:319.05pt;margin-top:347.95pt;width:225.15pt;height:110.6pt;z-index:251677696;visibility:visible;mso-wrap-style:square;mso-width-percent:0;mso-height-percent:200;mso-wrap-distance-left:9pt;mso-wrap-distance-top:3.6pt;mso-wrap-distance-right:9pt;mso-wrap-distance-bottom:3.6pt;mso-position-horizontal:absolute;mso-position-horizontal-relative:text;mso-position-vertical:absolute;mso-position-vertical-relative:text;mso-width-percent:0;mso-height-percent:200;mso-width-relative:margin;mso-height-relative:margin;v-text-anchor:top" o:gfxdata="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" filled="f" stroked="f">
+              <v:shape id="Text Box 2" o:spid="_x0000_s1026" type="#_x0000_t202" style="position:absolute;margin-left:326.55pt;margin-top:10.45pt;width:225.15pt;height:110.6pt;z-index:251677696;visibility:visible;mso-wrap-style:square;mso-width-percent:0;mso-height-percent:200;mso-wrap-distance-left:9pt;mso-wrap-distance-top:3.6pt;mso-wrap-distance-right:9pt;mso-wrap-distance-bottom:3.6pt;mso-position-horizontal:absolute;mso-position-horizontal-relative:text;mso-position-vertical:absolute;mso-position-vertical-relative:text;mso-width-percent:0;mso-height-percent:200;mso-width-relative:margin;mso-height-relative:margin;v-text-anchor:top" o:gfxdata="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" filled="f" stroked="f">
                 <v:textbox style="mso-fit-shape-to-text:t">
                   <w:txbxContent>
                     <w:p>
@@ -1519,52 +1577,265 @@
           </mc:Fallback>
         </mc:AlternateContent>
       </w:r>
-      <w:bookmarkStart w:id="0" w:name="_MON_1547818591"/>
-      <w:bookmarkEnd w:id="0"/>
-      <w:r>
-        <w:rPr>
-          <w:b/>
-          <w:color w:val="FF0000"/>
-          <w:sz w:val="28"/>
-          <w:szCs w:val="28"/>
-        </w:rPr>
-        <w:object w:dxaOrig="11373" w:dyaOrig="7888">
-          <v:shapetype id="_x0000_t75" coordsize="21600,21600" o:spt="75" o:preferrelative="t" path="m@4@5l@4@11@9@11@9@5xe" filled="f" stroked="f">
-            <v:stroke joinstyle="miter"/>
-            <v:formulas>
-              <v:f eqn="if lineDrawn pixelLineWidth 0"/>
-              <v:f eqn="sum @0 1 0"/>
-              <v:f eqn="sum 0 0 @1"/>
-              <v:f eqn="prod @2 1 2"/>
-              <v:f eqn="prod @3 21600 pixelWidth"/>
-              <v:f eqn="prod @3 21600 pixelHeight"/>
-              <v:f eqn="sum @0 0 1"/>
-              <v:f eqn="prod @6 1 2"/>
-              <v:f eqn="prod @7 21600 pixelWidth"/>
-              <v:f eqn="sum @8 21600 0"/>
-              <v:f eqn="prod @7 21600 pixelHeight"/>
-              <v:f eqn="sum @10 21600 0"/>
-            </v:formulas>
-            <v:path o:extrusionok="f" gradientshapeok="t" o:connecttype="rect"/>
-            <o:lock v:ext="edit" aspectratio="t"/>
-          </v:shapetype>
-          <v:shape id="_x0000_i1032" type="#_x0000_t75" style="width:526.55pt;height:363.65pt" o:ole="">
-            <v:imagedata r:id="rId9" o:title=""/>
-          </v:shape>
-          <o:OLEObject Type="Embed" ProgID="Excel.Sheet.8" ShapeID="_x0000_i1032" DrawAspect="Content" ObjectID="_1548068519" r:id="rId10"/>
-        </w:object>
-      </w:r>
-      <w:bookmarkStart w:id="1" w:name="_GoBack"/>
-      <w:bookmarkEnd w:id="1"/>
-    </w:p>
-    <w:p>
-      <w:pPr>
-        <w:rPr>
-          <w:b/>
-          <w:sz w:val="28"/>
-          <w:szCs w:val="28"/>
-        </w:rPr>
-      </w:pPr>
+      <w:r>
+        <w:rPr>
+          <w:b/>
+        </w:rPr>
+        <w:t>Pre-Workout Routine</w:t>
+      </w:r>
+    </w:p>
+    <w:p>
+      <w:pPr>
+        <w:pStyle w:val="ListParagraph"/>
+        <w:numPr>
+          <w:ilvl w:val="0"/>
+          <w:numId w:val="43"/>
+        </w:numPr>
+      </w:pPr>
+      <w:r>
+        <w:t>10 min treadmill walk or run</w:t>
+      </w:r>
+    </w:p>
+    <w:p>
+      <w:pPr>
+        <w:pStyle w:val="ListParagraph"/>
+        <w:numPr>
+          <w:ilvl w:val="0"/>
+          <w:numId w:val="43"/>
+        </w:numPr>
+      </w:pPr>
+      <w:r>
+        <w:t>3 pullup holds till drop</w:t>
+      </w:r>
+    </w:p>
+    <w:p>
+      <w:pPr>
+        <w:rPr>
+          <w:b/>
+        </w:rPr>
+      </w:pPr>
+      <w:r>
+        <w:rPr>
+          <w:b/>
+        </w:rPr>
+        <w:t>Post-Workout Routine</w:t>
+      </w:r>
+    </w:p>
+    <w:p>
+      <w:pPr>
+        <w:pStyle w:val="ListParagraph"/>
+        <w:numPr>
+          <w:ilvl w:val="0"/>
+          <w:numId w:val="43"/>
+        </w:numPr>
+      </w:pPr>
+      <w:r>
+        <w:t>Sled Push (1x45) –</w:t>
+      </w:r>
+      <w:r>
+        <w:t xml:space="preserve"> (4)</w:t>
+      </w:r>
+      <w:r>
+        <w:t xml:space="preserve"> Down &amp; Back</w:t>
+      </w:r>
+      <w:r>
+        <w:t>s</w:t>
+      </w:r>
+    </w:p>
+    <w:p>
+      <w:pPr>
+        <w:pStyle w:val="ListParagraph"/>
+        <w:numPr>
+          <w:ilvl w:val="1"/>
+          <w:numId w:val="43"/>
+        </w:numPr>
+      </w:pPr>
+      <w:r>
+        <w:t>Stay low, long steps</w:t>
+      </w:r>
+    </w:p>
+    <w:p>
+      <w:pPr>
+        <w:pStyle w:val="ListParagraph"/>
+        <w:numPr>
+          <w:ilvl w:val="0"/>
+          <w:numId w:val="43"/>
+        </w:numPr>
+      </w:pPr>
+      <w:r>
+        <w:t>15 min elliptical</w:t>
+      </w:r>
+    </w:p>
+    <w:p>
+      <w:pPr>
+        <w:pStyle w:val="ListParagraph"/>
+        <w:numPr>
+          <w:ilvl w:val="0"/>
+          <w:numId w:val="43"/>
+        </w:numPr>
+      </w:pPr>
+      <w:r>
+        <w:t>Stretching</w:t>
+      </w:r>
+      <w:r>
+        <w:t xml:space="preserve"> (4 breaths per hold, 4 holds, run sequence each time)</w:t>
+      </w:r>
+    </w:p>
+    <w:p>
+      <w:pPr>
+        <w:pStyle w:val="ListParagraph"/>
+        <w:numPr>
+          <w:ilvl w:val="1"/>
+          <w:numId w:val="43"/>
+        </w:numPr>
+      </w:pPr>
+      <w:r>
+        <w:t>Seated Hamstring Stretches</w:t>
+      </w:r>
+    </w:p>
+    <w:p>
+      <w:pPr>
+        <w:pStyle w:val="ListParagraph"/>
+        <w:numPr>
+          <w:ilvl w:val="1"/>
+          <w:numId w:val="43"/>
+        </w:numPr>
+      </w:pPr>
+      <w:r>
+        <w:t>Gross-Glute Stretch</w:t>
+      </w:r>
+    </w:p>
+    <w:p>
+      <w:pPr>
+        <w:pStyle w:val="ListParagraph"/>
+        <w:numPr>
+          <w:ilvl w:val="1"/>
+          <w:numId w:val="43"/>
+        </w:numPr>
+      </w:pPr>
+      <w:r>
+        <w:t>Hip Flexor Stretch</w:t>
+      </w:r>
+    </w:p>
+    <w:p>
+      <w:pPr>
+        <w:pStyle w:val="ListParagraph"/>
+        <w:numPr>
+          <w:ilvl w:val="1"/>
+          <w:numId w:val="43"/>
+        </w:numPr>
+      </w:pPr>
+      <w:r>
+        <w:t>On-Wall Pec Stretch</w:t>
+      </w:r>
+    </w:p>
+    <w:p>
+      <w:pPr>
+        <w:pStyle w:val="ListParagraph"/>
+        <w:numPr>
+          <w:ilvl w:val="1"/>
+          <w:numId w:val="43"/>
+        </w:numPr>
+      </w:pPr>
+      <w:r>
+        <w:t>Straight Arm Pulldown</w:t>
+      </w:r>
+    </w:p>
+    <w:p>
+      <w:pPr>
+        <w:pStyle w:val="ListParagraph"/>
+        <w:numPr>
+          <w:ilvl w:val="1"/>
+          <w:numId w:val="43"/>
+        </w:numPr>
+      </w:pPr>
+      <w:r>
+        <w:t>Hamstring Back Extension</w:t>
+      </w:r>
+    </w:p>
+    <w:p>
+      <w:pPr>
+        <w:pStyle w:val="ListParagraph"/>
+        <w:numPr>
+          <w:ilvl w:val="1"/>
+          <w:numId w:val="43"/>
+        </w:numPr>
+      </w:pPr>
+      <w:r>
+        <w:t>Wide Hamstring Stretch</w:t>
+      </w:r>
+    </w:p>
+    <w:p>
+      <w:pPr>
+        <w:pStyle w:val="ListParagraph"/>
+        <w:numPr>
+          <w:ilvl w:val="1"/>
+          <w:numId w:val="43"/>
+        </w:numPr>
+      </w:pPr>
+      <w:r>
+        <w:t>Bent-over Pole Squat Stretch</w:t>
+      </w:r>
+      <w:r>
+        <w:t xml:space="preserve"> (Bring around, all the way down)</w:t>
+      </w:r>
+      <w:r>
+        <w:tab/>
+        <w:t>[Day 1, Day 3]</w:t>
+      </w:r>
+    </w:p>
+    <w:p>
+      <w:pPr>
+        <w:pStyle w:val="ListParagraph"/>
+        <w:numPr>
+          <w:ilvl w:val="1"/>
+          <w:numId w:val="43"/>
+        </w:numPr>
+      </w:pPr>
+      <w:r>
+        <w:t>Pole Good Mornings (Raised High)</w:t>
+      </w:r>
+      <w:r>
+        <w:tab/>
+      </w:r>
+      <w:r>
+        <w:tab/>
+      </w:r>
+      <w:r>
+        <w:tab/>
+      </w:r>
+      <w:r>
+        <w:tab/>
+      </w:r>
+      <w:r>
+        <w:tab/>
+        <w:t>[Day 1, Day 3]</w:t>
+      </w:r>
+    </w:p>
+    <w:p>
+      <w:pPr>
+        <w:pStyle w:val="ListParagraph"/>
+        <w:numPr>
+          <w:ilvl w:val="1"/>
+          <w:numId w:val="43"/>
+        </w:numPr>
+      </w:pPr>
+      <w:r>
+        <w:t>Pole behind the back</w:t>
+      </w:r>
+    </w:p>
+    <w:p>
+      <w:pPr>
+        <w:rPr>
+          <w:b/>
+        </w:rPr>
+      </w:pPr>
+      <w:r>
+        <w:rPr>
+          <w:b/>
+        </w:rPr>
+        <w:br w:type="page"/>
+      </w:r>
     </w:p>
     <w:p>
       <w:pPr>
@@ -1577,6 +1848,7 @@
         <w:rPr>
           <w:b/>
         </w:rPr>
+        <w:lastRenderedPageBreak/>
         <w:t>Plan</w:t>
       </w:r>
       <w:r>
@@ -1898,6 +2170,42 @@
         <w:lastRenderedPageBreak/>
         <w:t>Present Nutrition Plan</w:t>
       </w:r>
+      <w:r>
+        <w:rPr>
+          <w:b/>
+          <w:sz w:val="28"/>
+          <w:szCs w:val="28"/>
+        </w:rPr>
+        <w:t xml:space="preserve"> </w:t>
+      </w:r>
+    </w:p>
+    <w:p>
+      <w:pPr>
+        <w:ind w:firstLine="720"/>
+      </w:pPr>
+      <w:r>
+        <w:t>Goal</w:t>
+      </w:r>
+      <w:r>
+        <w:t>:</w:t>
+      </w:r>
+      <w:r>
+        <w:t xml:space="preserve"> transition to target plan incrementally, and as quickly as possible!</w:t>
+      </w:r>
+    </w:p>
+    <w:p>
+      <w:pPr>
+        <w:ind w:left="720"/>
+      </w:pPr>
+      <w:r>
+        <w:t>Important Phase Point</w:t>
+      </w:r>
+      <w:r>
+        <w:t>:</w:t>
+      </w:r>
+      <w:r>
+        <w:t xml:space="preserve"> The scale doesn’t matter, adherence to plan does. Weigh yourself every two weeks now.</w:t>
+      </w:r>
     </w:p>
     <w:p>
       <w:pPr>
@@ -1910,6 +2218,12 @@
           <w:b/>
         </w:rPr>
         <w:t>Breakfast</w:t>
+      </w:r>
+      <w:r>
+        <w:rPr>
+          <w:b/>
+        </w:rPr>
+        <w:t xml:space="preserve"> [6 am]</w:t>
       </w:r>
     </w:p>
     <w:p>
@@ -1975,18 +2289,139 @@
         <w:t>(1) Scoop Protein</w:t>
       </w:r>
     </w:p>
-    <w:p/>
-    <w:p>
-      <w:pPr>
-        <w:rPr>
-          <w:b/>
-        </w:rPr>
-      </w:pPr>
-      <w:r>
-        <w:rPr>
-          <w:b/>
-        </w:rPr>
-        <w:t>Snack</w:t>
+    <w:p>
+      <w:pPr>
+        <w:rPr>
+          <w:b/>
+        </w:rPr>
+      </w:pPr>
+      <w:r>
+        <w:rPr>
+          <w:b/>
+        </w:rPr>
+        <w:t>Workout</w:t>
+      </w:r>
+      <w:r>
+        <w:rPr>
+          <w:b/>
+        </w:rPr>
+        <w:t xml:space="preserve"> [8 am]</w:t>
+      </w:r>
+    </w:p>
+    <w:p>
+      <w:pPr>
+        <w:pStyle w:val="ListParagraph"/>
+        <w:numPr>
+          <w:ilvl w:val="0"/>
+          <w:numId w:val="40"/>
+        </w:numPr>
+      </w:pPr>
+      <w:r>
+        <w:t>3 Scoops Protein Powder</w:t>
+      </w:r>
+    </w:p>
+    <w:p>
+      <w:pPr>
+        <w:pStyle w:val="ListParagraph"/>
+        <w:numPr>
+          <w:ilvl w:val="0"/>
+          <w:numId w:val="40"/>
+        </w:numPr>
+      </w:pPr>
+      <w:r>
+        <w:t>1 Scoop Aminos</w:t>
+      </w:r>
+    </w:p>
+    <w:p>
+      <w:pPr>
+        <w:pStyle w:val="ListParagraph"/>
+        <w:numPr>
+          <w:ilvl w:val="0"/>
+          <w:numId w:val="40"/>
+        </w:numPr>
+      </w:pPr>
+      <w:r>
+        <w:t>26 oz. Almond Milk</w:t>
+      </w:r>
+    </w:p>
+    <w:p>
+      <w:pPr>
+        <w:pStyle w:val="ListParagraph"/>
+        <w:numPr>
+          <w:ilvl w:val="0"/>
+          <w:numId w:val="40"/>
+        </w:numPr>
+      </w:pPr>
+      <w:r>
+        <w:t>*Half before &amp; half after workout</w:t>
+      </w:r>
+    </w:p>
+    <w:p>
+      <w:pPr>
+        <w:rPr>
+          <w:b/>
+        </w:rPr>
+      </w:pPr>
+      <w:r>
+        <w:rPr>
+          <w:b/>
+        </w:rPr>
+        <w:t>Snack [10 am]</w:t>
+      </w:r>
+    </w:p>
+    <w:p>
+      <w:pPr>
+        <w:pStyle w:val="ListParagraph"/>
+        <w:numPr>
+          <w:ilvl w:val="0"/>
+          <w:numId w:val="42"/>
+        </w:numPr>
+      </w:pPr>
+      <w:r>
+        <w:t>Mass Builder Shake</w:t>
+      </w:r>
+    </w:p>
+    <w:p>
+      <w:pPr>
+        <w:pStyle w:val="ListParagraph"/>
+        <w:numPr>
+          <w:ilvl w:val="1"/>
+          <w:numId w:val="42"/>
+        </w:numPr>
+      </w:pPr>
+      <w:r>
+        <w:t>GNC Mass Gainer Complex (4 scoops)</w:t>
+      </w:r>
+    </w:p>
+    <w:p>
+      <w:pPr>
+        <w:pStyle w:val="ListParagraph"/>
+        <w:numPr>
+          <w:ilvl w:val="1"/>
+          <w:numId w:val="42"/>
+        </w:numPr>
+      </w:pPr>
+      <w:r>
+        <w:t>Almond Milk</w:t>
+      </w:r>
+    </w:p>
+    <w:p>
+      <w:pPr>
+        <w:rPr>
+          <w:b/>
+        </w:rPr>
+      </w:pPr>
+      <w:r>
+        <w:rPr>
+          <w:b/>
+        </w:rPr>
+        <w:t>Lunch</w:t>
+      </w:r>
+      <w:r>
+        <w:rPr>
+          <w:b/>
+        </w:rPr>
+        <w:t xml:space="preserve"> [11 am]</w:t>
       </w:r>
     </w:p>
     <w:p>
@@ -1998,7 +2433,19 @@
         </w:numPr>
       </w:pPr>
       <w:r>
-        <w:t>32 oz. Nutri-bullet Juicer</w:t>
+        <w:t>(11 am) Turkey Sandwich</w:t>
+      </w:r>
+    </w:p>
+    <w:p>
+      <w:pPr>
+        <w:pStyle w:val="ListParagraph"/>
+        <w:numPr>
+          <w:ilvl w:val="0"/>
+          <w:numId w:val="41"/>
+        </w:numPr>
+      </w:pPr>
+      <w:r>
+        <w:t>(12 pm) Meal Replacement Shake</w:t>
       </w:r>
     </w:p>
     <w:p>
@@ -2010,7 +2457,7 @@
         </w:numPr>
       </w:pPr>
       <w:r>
-        <w:t>Apple</w:t>
+        <w:t>2 Scoops, GNC Total Lean</w:t>
       </w:r>
     </w:p>
     <w:p>
@@ -2022,7 +2469,65 @@
         </w:numPr>
       </w:pPr>
       <w:r>
-        <w:t>Banana</w:t>
+        <w:t>28 oz. Almond Milk</w:t>
+      </w:r>
+    </w:p>
+    <w:p>
+      <w:pPr>
+        <w:pStyle w:val="ListParagraph"/>
+        <w:numPr>
+          <w:ilvl w:val="0"/>
+          <w:numId w:val="41"/>
+        </w:numPr>
+      </w:pPr>
+      <w:r>
+        <w:t>(1 pm) Turkey Sandwich</w:t>
+      </w:r>
+    </w:p>
+    <w:p>
+      <w:pPr>
+        <w:rPr>
+          <w:b/>
+        </w:rPr>
+      </w:pPr>
+      <w:r>
+        <w:rPr>
+          <w:b/>
+        </w:rPr>
+        <w:t>Snack</w:t>
+      </w:r>
+      <w:r>
+        <w:rPr>
+          <w:b/>
+        </w:rPr>
+        <w:t>s [</w:t>
+      </w:r>
+      <w:r>
+        <w:rPr>
+          <w:b/>
+        </w:rPr>
+        <w:t>2</w:t>
+      </w:r>
+      <w:r>
+        <w:rPr>
+          <w:b/>
+        </w:rPr>
+        <w:t xml:space="preserve"> pm]</w:t>
+      </w:r>
+    </w:p>
+    <w:p>
+      <w:pPr>
+        <w:pStyle w:val="ListParagraph"/>
+        <w:numPr>
+          <w:ilvl w:val="0"/>
+          <w:numId w:val="41"/>
+        </w:numPr>
+      </w:pPr>
+      <w:r>
+        <w:t xml:space="preserve">(2 pm) </w:t>
+      </w:r>
+      <w:r>
+        <w:t>32 oz. Nutri-bullet Juicer</w:t>
       </w:r>
     </w:p>
     <w:p>
@@ -2034,7 +2539,7 @@
         </w:numPr>
       </w:pPr>
       <w:r>
-        <w:t>Blackberries</w:t>
+        <w:t>Apple</w:t>
       </w:r>
     </w:p>
     <w:p>
@@ -2046,7 +2551,7 @@
         </w:numPr>
       </w:pPr>
       <w:r>
-        <w:t>Kale</w:t>
+        <w:t>Banana</w:t>
       </w:r>
     </w:p>
     <w:p>
@@ -2058,7 +2563,7 @@
         </w:numPr>
       </w:pPr>
       <w:r>
-        <w:t>Rolled Oats</w:t>
+        <w:t>Blackberries</w:t>
       </w:r>
     </w:p>
     <w:p>
@@ -2070,7 +2575,7 @@
         </w:numPr>
       </w:pPr>
       <w:r>
-        <w:t>Cashews</w:t>
+        <w:t>Kale</w:t>
       </w:r>
     </w:p>
     <w:p>
@@ -2082,26 +2587,31 @@
         </w:numPr>
       </w:pPr>
       <w:r>
+        <w:t>Rolled Oats</w:t>
+      </w:r>
+    </w:p>
+    <w:p>
+      <w:pPr>
+        <w:pStyle w:val="ListParagraph"/>
+        <w:numPr>
+          <w:ilvl w:val="1"/>
+          <w:numId w:val="41"/>
+        </w:numPr>
+      </w:pPr>
+      <w:r>
+        <w:t>Cashews</w:t>
+      </w:r>
+    </w:p>
+    <w:p>
+      <w:pPr>
+        <w:pStyle w:val="ListParagraph"/>
+        <w:numPr>
+          <w:ilvl w:val="1"/>
+          <w:numId w:val="41"/>
+        </w:numPr>
+      </w:pPr>
+      <w:r>
         <w:t>Almond Milk</w:t>
-      </w:r>
-    </w:p>
-    <w:p>
-      <w:pPr>
-        <w:pStyle w:val="ListParagraph"/>
-        <w:ind w:left="360"/>
-      </w:pPr>
-    </w:p>
-    <w:p>
-      <w:pPr>
-        <w:rPr>
-          <w:b/>
-        </w:rPr>
-      </w:pPr>
-      <w:r>
-        <w:rPr>
-          <w:b/>
-        </w:rPr>
-        <w:t>Lunch</w:t>
       </w:r>
     </w:p>
     <w:p>
@@ -2113,193 +2623,10 @@
         </w:numPr>
       </w:pPr>
       <w:r>
-        <w:t>(2) Turkey Sandwiches</w:t>
-      </w:r>
-    </w:p>
-    <w:p>
-      <w:pPr>
-        <w:pStyle w:val="ListParagraph"/>
-        <w:ind w:left="360"/>
-      </w:pPr>
-    </w:p>
-    <w:p>
-      <w:pPr>
-        <w:pStyle w:val="ListParagraph"/>
-        <w:numPr>
-          <w:ilvl w:val="0"/>
-          <w:numId w:val="41"/>
-        </w:numPr>
-      </w:pPr>
-      <w:r>
-        <w:t>Meal Replacement Shake</w:t>
-      </w:r>
-    </w:p>
-    <w:p>
-      <w:pPr>
-        <w:pStyle w:val="ListParagraph"/>
-        <w:numPr>
-          <w:ilvl w:val="1"/>
-          <w:numId w:val="41"/>
-        </w:numPr>
-      </w:pPr>
-      <w:r>
-        <w:t>2 Scoops, GNC Total Lean</w:t>
-      </w:r>
-    </w:p>
-    <w:p>
-      <w:pPr>
-        <w:pStyle w:val="ListParagraph"/>
-        <w:numPr>
-          <w:ilvl w:val="1"/>
-          <w:numId w:val="41"/>
-        </w:numPr>
-      </w:pPr>
-      <w:r>
-        <w:t xml:space="preserve">28 </w:t>
-      </w:r>
-      <w:r>
-        <w:t>oz.</w:t>
-      </w:r>
-      <w:r>
-        <w:t xml:space="preserve"> Almond Milk</w:t>
-      </w:r>
-    </w:p>
-    <w:p>
-      <w:pPr>
-        <w:pStyle w:val="ListParagraph"/>
-        <w:ind w:left="360"/>
-      </w:pPr>
-    </w:p>
-    <w:p>
-      <w:pPr>
-        <w:rPr>
-          <w:b/>
-        </w:rPr>
-      </w:pPr>
-    </w:p>
-    <w:p>
-      <w:pPr>
-        <w:rPr>
-          <w:b/>
-        </w:rPr>
-      </w:pPr>
-      <w:r>
-        <w:rPr>
-          <w:b/>
-        </w:rPr>
-        <w:t>Midday Snack</w:t>
-      </w:r>
-    </w:p>
-    <w:p>
-      <w:pPr>
-        <w:pStyle w:val="ListParagraph"/>
-        <w:numPr>
-          <w:ilvl w:val="0"/>
-          <w:numId w:val="42"/>
-        </w:numPr>
-      </w:pPr>
-      <w:r>
-        <w:t>Mass Builder Shake</w:t>
-      </w:r>
-    </w:p>
-    <w:p>
-      <w:pPr>
-        <w:pStyle w:val="ListParagraph"/>
-        <w:numPr>
-          <w:ilvl w:val="1"/>
-          <w:numId w:val="42"/>
-        </w:numPr>
-      </w:pPr>
-      <w:r>
-        <w:t>GNC Mass Gainer Complex (4 scoops)</w:t>
-      </w:r>
-    </w:p>
-    <w:p>
-      <w:pPr>
-        <w:pStyle w:val="ListParagraph"/>
-        <w:numPr>
-          <w:ilvl w:val="1"/>
-          <w:numId w:val="42"/>
-        </w:numPr>
-      </w:pPr>
-      <w:r>
-        <w:t>Almond Milk</w:t>
-      </w:r>
-    </w:p>
-    <w:p>
-      <w:pPr>
-        <w:pStyle w:val="ListParagraph"/>
-        <w:ind w:left="360"/>
-      </w:pPr>
-    </w:p>
-    <w:p>
-      <w:pPr>
-        <w:rPr>
-          <w:b/>
-        </w:rPr>
-      </w:pPr>
-      <w:r>
-        <w:rPr>
-          <w:b/>
-        </w:rPr>
-        <w:t>Workout</w:t>
-      </w:r>
-    </w:p>
-    <w:p>
-      <w:pPr>
-        <w:pStyle w:val="ListParagraph"/>
-        <w:numPr>
-          <w:ilvl w:val="0"/>
-          <w:numId w:val="40"/>
-        </w:numPr>
-      </w:pPr>
-      <w:r>
-        <w:t>3 Scoops Protein Powder</w:t>
-      </w:r>
-    </w:p>
-    <w:p>
-      <w:pPr>
-        <w:pStyle w:val="ListParagraph"/>
-        <w:numPr>
-          <w:ilvl w:val="0"/>
-          <w:numId w:val="40"/>
-        </w:numPr>
-      </w:pPr>
-      <w:r>
-        <w:t>1 Scoop Aminos</w:t>
-      </w:r>
-    </w:p>
-    <w:p>
-      <w:pPr>
-        <w:pStyle w:val="ListParagraph"/>
-        <w:numPr>
-          <w:ilvl w:val="0"/>
-          <w:numId w:val="40"/>
-        </w:numPr>
-      </w:pPr>
-      <w:r>
-        <w:t>26 oz. Almond Milk</w:t>
-      </w:r>
-    </w:p>
-    <w:p>
-      <w:pPr>
-        <w:pStyle w:val="ListParagraph"/>
-        <w:numPr>
-          <w:ilvl w:val="0"/>
-          <w:numId w:val="40"/>
-        </w:numPr>
-      </w:pPr>
-      <w:r>
-        <w:t>*</w:t>
-      </w:r>
-      <w:r>
-        <w:t>Half before</w:t>
-      </w:r>
-      <w:r>
-        <w:t xml:space="preserve"> &amp; h</w:t>
-      </w:r>
-      <w:r>
-        <w:t>alf after workout</w:t>
+        <w:t xml:space="preserve">(3 pm) </w:t>
+      </w:r>
+      <w:r>
+        <w:t>Nutrigrain bar</w:t>
       </w:r>
     </w:p>
     <w:p>
@@ -2313,6 +2640,12 @@
           <w:b/>
         </w:rPr>
         <w:t>Dinner</w:t>
+      </w:r>
+      <w:r>
+        <w:rPr>
+          <w:b/>
+        </w:rPr>
+        <w:t xml:space="preserve"> (8pm)</w:t>
       </w:r>
     </w:p>
     <w:p>
@@ -2630,13 +2963,8 @@
         <w:spacing w:after="0" w:line="240" w:lineRule="auto"/>
       </w:pPr>
       <w:r>
-        <w:t xml:space="preserve">5g </w:t>
-      </w:r>
-      <w:proofErr w:type="spellStart"/>
-      <w:r>
-        <w:t>Creatine</w:t>
-      </w:r>
-      <w:proofErr w:type="spellEnd"/>
+        <w:t>5g Creatine</w:t>
+      </w:r>
     </w:p>
     <w:p>
       <w:pPr>
@@ -3079,7 +3407,7 @@
       <w:rPr>
         <w:noProof/>
       </w:rPr>
-      <w:t>4</w:t>
+      <w:t>5</w:t>
     </w:r>
     <w:r>
       <w:fldChar w:fldCharType="end"/>
@@ -3087,23 +3415,46 @@
     <w:r>
       <w:t xml:space="preserve"> of </w:t>
     </w:r>
-    <w:fldSimple w:instr=" NUMPAGES   \* MERGEFORMAT ">
-      <w:r>
-        <w:rPr>
-          <w:noProof/>
-        </w:rPr>
-        <w:t>6</w:t>
-      </w:r>
-    </w:fldSimple>
+    <w:r>
+      <w:fldChar w:fldCharType="begin"/>
+    </w:r>
+    <w:r>
+      <w:instrText xml:space="preserve"> NUMPAGES   \* MERGEFORMAT </w:instrText>
+    </w:r>
+    <w:r>
+      <w:fldChar w:fldCharType="separate"/>
+    </w:r>
+    <w:r>
+      <w:rPr>
+        <w:noProof/>
+      </w:rPr>
+      <w:t>7</w:t>
+    </w:r>
+    <w:r>
+      <w:rPr>
+        <w:noProof/>
+      </w:rPr>
+      <w:fldChar w:fldCharType="end"/>
+    </w:r>
     <w:r>
       <w:tab/>
       <w:t xml:space="preserve">Revision </w:t>
     </w:r>
-    <w:fldSimple w:instr=" DOCPROPERTY  &quot;Revision Number&quot;  \* MERGEFORMAT ">
-      <w:r>
-        <w:t>4.3.2</w:t>
-      </w:r>
-    </w:fldSimple>
+    <w:r>
+      <w:fldChar w:fldCharType="begin"/>
+    </w:r>
+    <w:r>
+      <w:instrText xml:space="preserve"> DOCPROPERTY  "Revision Number"  \* MERGEFORMAT </w:instrText>
+    </w:r>
+    <w:r>
+      <w:fldChar w:fldCharType="separate"/>
+    </w:r>
+    <w:r>
+      <w:t>4.3.3</w:t>
+    </w:r>
+    <w:r>
+      <w:fldChar w:fldCharType="end"/>
+    </w:r>
   </w:p>
 </w:ftr>
 </file>
@@ -3116,9 +3467,6 @@
     </w:pPr>
     <w:r>
       <w:t>Justin’s Plan</w:t>
-    </w:r>
-    <w:r>
-      <w:t xml:space="preserve"> (in progress!)</w:t>
     </w:r>
     <w:r>
       <w:ptab w:relativeTo="margin" w:alignment="center" w:leader="none"/>
@@ -3139,7 +3487,7 @@
       <w:rPr>
         <w:noProof/>
       </w:rPr>
-      <w:t>6</w:t>
+      <w:t>7</w:t>
     </w:r>
     <w:r>
       <w:fldChar w:fldCharType="end"/>
@@ -3147,27 +3495,14 @@
     <w:r>
       <w:t xml:space="preserve"> of </w:t>
     </w:r>
-    <w:r>
-      <w:fldChar w:fldCharType="begin"/>
-    </w:r>
-    <w:r>
-      <w:instrText xml:space="preserve"> NUMPAGES   \* MERGEFORMAT </w:instrText>
-    </w:r>
-    <w:r>
-      <w:fldChar w:fldCharType="separate"/>
-    </w:r>
-    <w:r>
-      <w:rPr>
-        <w:noProof/>
-      </w:rPr>
-      <w:t>6</w:t>
-    </w:r>
-    <w:r>
-      <w:rPr>
-        <w:noProof/>
-      </w:rPr>
-      <w:fldChar w:fldCharType="end"/>
-    </w:r>
+    <w:fldSimple w:instr=" NUMPAGES   \* MERGEFORMAT ">
+      <w:r>
+        <w:rPr>
+          <w:noProof/>
+        </w:rPr>
+        <w:t>7</w:t>
+      </w:r>
+    </w:fldSimple>
     <w:r>
       <w:ptab w:relativeTo="margin" w:alignment="right" w:leader="none"/>
     </w:r>
@@ -3177,21 +3512,11 @@
     <w:r>
       <w:t xml:space="preserve">Revision </w:t>
     </w:r>
-    <w:r>
-      <w:fldChar w:fldCharType="begin"/>
-    </w:r>
-    <w:r>
-      <w:instrText xml:space="preserve"> DOCPROPERTY  "Revision Number"  \* MERGEFORMAT </w:instrText>
-    </w:r>
-    <w:r>
-      <w:fldChar w:fldCharType="separate"/>
-    </w:r>
-    <w:r>
-      <w:t>4.3.2</w:t>
-    </w:r>
-    <w:r>
-      <w:fldChar w:fldCharType="end"/>
-    </w:r>
+    <w:fldSimple w:instr=" DOCPROPERTY  &quot;Revision Number&quot;  \* MERGEFORMAT ">
+      <w:r>
+        <w:t>4.3.3</w:t>
+      </w:r>
+    </w:fldSimple>
   </w:p>
 </w:ftr>
 </file>
@@ -3450,6 +3775,119 @@
     </w:lvl>
   </w:abstractNum>
   <w:abstractNum w:abstractNumId="2" w15:restartNumberingAfterBreak="0">
+    <w:nsid w:val="0723016D"/>
+    <w:multiLevelType w:val="hybridMultilevel"/>
+    <w:tmpl w:val="DBB0AE1A"/>
+    <w:lvl w:ilvl="0" w:tplc="04090001">
+      <w:start w:val="1"/>
+      <w:numFmt w:val="bullet"/>
+      <w:lvlText w:val=""/>
+      <w:lvlJc w:val="left"/>
+      <w:pPr>
+        <w:ind w:left="360" w:hanging="360"/>
+      </w:pPr>
+      <w:rPr>
+        <w:rFonts w:ascii="Symbol" w:hAnsi="Symbol" w:hint="default"/>
+      </w:rPr>
+    </w:lvl>
+    <w:lvl w:ilvl="1" w:tplc="04090003" w:tentative="1">
+      <w:start w:val="1"/>
+      <w:numFmt w:val="bullet"/>
+      <w:lvlText w:val="o"/>
+      <w:lvlJc w:val="left"/>
+      <w:pPr>
+        <w:ind w:left="1080" w:hanging="360"/>
+      </w:pPr>
+      <w:rPr>
+        <w:rFonts w:ascii="Courier New" w:hAnsi="Courier New" w:cs="Courier New" w:hint="default"/>
+      </w:rPr>
+    </w:lvl>
+    <w:lvl w:ilvl="2" w:tplc="04090005" w:tentative="1">
+      <w:start w:val="1"/>
+      <w:numFmt w:val="bullet"/>
+      <w:lvlText w:val=""/>
+      <w:lvlJc w:val="left"/>
+      <w:pPr>
+        <w:ind w:left="1800" w:hanging="360"/>
+      </w:pPr>
+      <w:rPr>
+        <w:rFonts w:ascii="Wingdings" w:hAnsi="Wingdings" w:hint="default"/>
+      </w:rPr>
+    </w:lvl>
+    <w:lvl w:ilvl="3" w:tplc="04090001" w:tentative="1">
+      <w:start w:val="1"/>
+      <w:numFmt w:val="bullet"/>
+      <w:lvlText w:val=""/>
+      <w:lvlJc w:val="left"/>
+      <w:pPr>
+        <w:ind w:left="2520" w:hanging="360"/>
+      </w:pPr>
+      <w:rPr>
+        <w:rFonts w:ascii="Symbol" w:hAnsi="Symbol" w:hint="default"/>
+      </w:rPr>
+    </w:lvl>
+    <w:lvl w:ilvl="4" w:tplc="04090003" w:tentative="1">
+      <w:start w:val="1"/>
+      <w:numFmt w:val="bullet"/>
+      <w:lvlText w:val="o"/>
+      <w:lvlJc w:val="left"/>
+      <w:pPr>
+        <w:ind w:left="3240" w:hanging="360"/>
+      </w:pPr>
+      <w:rPr>
+        <w:rFonts w:ascii="Courier New" w:hAnsi="Courier New" w:cs="Courier New" w:hint="default"/>
+      </w:rPr>
+    </w:lvl>
+    <w:lvl w:ilvl="5" w:tplc="04090005" w:tentative="1">
+      <w:start w:val="1"/>
+      <w:numFmt w:val="bullet"/>
+      <w:lvlText w:val=""/>
+      <w:lvlJc w:val="left"/>
+      <w:pPr>
+        <w:ind w:left="3960" w:hanging="360"/>
+      </w:pPr>
+      <w:rPr>
+        <w:rFonts w:ascii="Wingdings" w:hAnsi="Wingdings" w:hint="default"/>
+      </w:rPr>
+    </w:lvl>
+    <w:lvl w:ilvl="6" w:tplc="04090001" w:tentative="1">
+      <w:start w:val="1"/>
+      <w:numFmt w:val="bullet"/>
+      <w:lvlText w:val=""/>
+      <w:lvlJc w:val="left"/>
+      <w:pPr>
+        <w:ind w:left="4680" w:hanging="360"/>
+      </w:pPr>
+      <w:rPr>
+        <w:rFonts w:ascii="Symbol" w:hAnsi="Symbol" w:hint="default"/>
+      </w:rPr>
+    </w:lvl>
+    <w:lvl w:ilvl="7" w:tplc="04090003" w:tentative="1">
+      <w:start w:val="1"/>
+      <w:numFmt w:val="bullet"/>
+      <w:lvlText w:val="o"/>
+      <w:lvlJc w:val="left"/>
+      <w:pPr>
+        <w:ind w:left="5400" w:hanging="360"/>
+      </w:pPr>
+      <w:rPr>
+        <w:rFonts w:ascii="Courier New" w:hAnsi="Courier New" w:cs="Courier New" w:hint="default"/>
+      </w:rPr>
+    </w:lvl>
+    <w:lvl w:ilvl="8" w:tplc="04090005" w:tentative="1">
+      <w:start w:val="1"/>
+      <w:numFmt w:val="bullet"/>
+      <w:lvlText w:val=""/>
+      <w:lvlJc w:val="left"/>
+      <w:pPr>
+        <w:ind w:left="6120" w:hanging="360"/>
+      </w:pPr>
+      <w:rPr>
+        <w:rFonts w:ascii="Wingdings" w:hAnsi="Wingdings" w:hint="default"/>
+      </w:rPr>
+    </w:lvl>
+  </w:abstractNum>
+  <w:abstractNum w:abstractNumId="3" w15:restartNumberingAfterBreak="0">
     <w:nsid w:val="085D7DBB"/>
     <w:multiLevelType w:val="hybridMultilevel"/>
     <w:tmpl w:val="704A3EF8"/>
@@ -3562,7 +4000,7 @@
       </w:rPr>
     </w:lvl>
   </w:abstractNum>
-  <w:abstractNum w:abstractNumId="3" w15:restartNumberingAfterBreak="0">
+  <w:abstractNum w:abstractNumId="4" w15:restartNumberingAfterBreak="0">
     <w:nsid w:val="0BBF3DF9"/>
     <w:multiLevelType w:val="hybridMultilevel"/>
     <w:tmpl w:val="773EF30C"/>
@@ -3675,7 +4113,7 @@
       </w:rPr>
     </w:lvl>
   </w:abstractNum>
-  <w:abstractNum w:abstractNumId="4" w15:restartNumberingAfterBreak="0">
+  <w:abstractNum w:abstractNumId="5" w15:restartNumberingAfterBreak="0">
     <w:nsid w:val="10A54000"/>
     <w:multiLevelType w:val="hybridMultilevel"/>
     <w:tmpl w:val="8C60D976"/>
@@ -3788,7 +4226,7 @@
       </w:rPr>
     </w:lvl>
   </w:abstractNum>
-  <w:abstractNum w:abstractNumId="5" w15:restartNumberingAfterBreak="0">
+  <w:abstractNum w:abstractNumId="6" w15:restartNumberingAfterBreak="0">
     <w:nsid w:val="115A6237"/>
     <w:multiLevelType w:val="hybridMultilevel"/>
     <w:tmpl w:val="332099A6"/>
@@ -3901,7 +4339,7 @@
       </w:rPr>
     </w:lvl>
   </w:abstractNum>
-  <w:abstractNum w:abstractNumId="6" w15:restartNumberingAfterBreak="0">
+  <w:abstractNum w:abstractNumId="7" w15:restartNumberingAfterBreak="0">
     <w:nsid w:val="151F78C8"/>
     <w:multiLevelType w:val="hybridMultilevel"/>
     <w:tmpl w:val="A1F0E63C"/>
@@ -4014,7 +4452,7 @@
       </w:rPr>
     </w:lvl>
   </w:abstractNum>
-  <w:abstractNum w:abstractNumId="7" w15:restartNumberingAfterBreak="0">
+  <w:abstractNum w:abstractNumId="8" w15:restartNumberingAfterBreak="0">
     <w:nsid w:val="17B0749E"/>
     <w:multiLevelType w:val="hybridMultilevel"/>
     <w:tmpl w:val="75AE1CFC"/>
@@ -4128,7 +4566,7 @@
       </w:rPr>
     </w:lvl>
   </w:abstractNum>
-  <w:abstractNum w:abstractNumId="8" w15:restartNumberingAfterBreak="0">
+  <w:abstractNum w:abstractNumId="9" w15:restartNumberingAfterBreak="0">
     <w:nsid w:val="1F716BE6"/>
     <w:multiLevelType w:val="hybridMultilevel"/>
     <w:tmpl w:val="2858FC4C"/>
@@ -4241,7 +4679,7 @@
       </w:rPr>
     </w:lvl>
   </w:abstractNum>
-  <w:abstractNum w:abstractNumId="9" w15:restartNumberingAfterBreak="0">
+  <w:abstractNum w:abstractNumId="10" w15:restartNumberingAfterBreak="0">
     <w:nsid w:val="21FE386D"/>
     <w:multiLevelType w:val="hybridMultilevel"/>
     <w:tmpl w:val="B7DE6468"/>
@@ -4354,7 +4792,7 @@
       </w:rPr>
     </w:lvl>
   </w:abstractNum>
-  <w:abstractNum w:abstractNumId="10" w15:restartNumberingAfterBreak="0">
+  <w:abstractNum w:abstractNumId="11" w15:restartNumberingAfterBreak="0">
     <w:nsid w:val="23D31A58"/>
     <w:multiLevelType w:val="hybridMultilevel"/>
     <w:tmpl w:val="9A08AA42"/>
@@ -4467,7 +4905,7 @@
       </w:rPr>
     </w:lvl>
   </w:abstractNum>
-  <w:abstractNum w:abstractNumId="11" w15:restartNumberingAfterBreak="0">
+  <w:abstractNum w:abstractNumId="12" w15:restartNumberingAfterBreak="0">
     <w:nsid w:val="2A8200EB"/>
     <w:multiLevelType w:val="hybridMultilevel"/>
     <w:tmpl w:val="D5B6641A"/>
@@ -4580,7 +5018,7 @@
       </w:rPr>
     </w:lvl>
   </w:abstractNum>
-  <w:abstractNum w:abstractNumId="12" w15:restartNumberingAfterBreak="0">
+  <w:abstractNum w:abstractNumId="13" w15:restartNumberingAfterBreak="0">
     <w:nsid w:val="2C8E7D49"/>
     <w:multiLevelType w:val="hybridMultilevel"/>
     <w:tmpl w:val="3A5EAB10"/>
@@ -4693,7 +5131,7 @@
       </w:rPr>
     </w:lvl>
   </w:abstractNum>
-  <w:abstractNum w:abstractNumId="13" w15:restartNumberingAfterBreak="0">
+  <w:abstractNum w:abstractNumId="14" w15:restartNumberingAfterBreak="0">
     <w:nsid w:val="2ED145D5"/>
     <w:multiLevelType w:val="hybridMultilevel"/>
     <w:tmpl w:val="8B98C6C4"/>
@@ -4806,7 +5244,7 @@
       </w:rPr>
     </w:lvl>
   </w:abstractNum>
-  <w:abstractNum w:abstractNumId="14" w15:restartNumberingAfterBreak="0">
+  <w:abstractNum w:abstractNumId="15" w15:restartNumberingAfterBreak="0">
     <w:nsid w:val="31374967"/>
     <w:multiLevelType w:val="hybridMultilevel"/>
     <w:tmpl w:val="623E8120"/>
@@ -4919,7 +5357,7 @@
       </w:rPr>
     </w:lvl>
   </w:abstractNum>
-  <w:abstractNum w:abstractNumId="15" w15:restartNumberingAfterBreak="0">
+  <w:abstractNum w:abstractNumId="16" w15:restartNumberingAfterBreak="0">
     <w:nsid w:val="314439F3"/>
     <w:multiLevelType w:val="hybridMultilevel"/>
     <w:tmpl w:val="BA70F48E"/>
@@ -5032,7 +5470,7 @@
       </w:rPr>
     </w:lvl>
   </w:abstractNum>
-  <w:abstractNum w:abstractNumId="16" w15:restartNumberingAfterBreak="0">
+  <w:abstractNum w:abstractNumId="17" w15:restartNumberingAfterBreak="0">
     <w:nsid w:val="37C37C8D"/>
     <w:multiLevelType w:val="hybridMultilevel"/>
     <w:tmpl w:val="FC50214E"/>
@@ -5145,7 +5583,7 @@
       </w:rPr>
     </w:lvl>
   </w:abstractNum>
-  <w:abstractNum w:abstractNumId="17" w15:restartNumberingAfterBreak="0">
+  <w:abstractNum w:abstractNumId="18" w15:restartNumberingAfterBreak="0">
     <w:nsid w:val="390D60A7"/>
     <w:multiLevelType w:val="hybridMultilevel"/>
     <w:tmpl w:val="4DA413A6"/>
@@ -5258,7 +5696,7 @@
       </w:rPr>
     </w:lvl>
   </w:abstractNum>
-  <w:abstractNum w:abstractNumId="18" w15:restartNumberingAfterBreak="0">
+  <w:abstractNum w:abstractNumId="19" w15:restartNumberingAfterBreak="0">
     <w:nsid w:val="3B1C5929"/>
     <w:multiLevelType w:val="hybridMultilevel"/>
     <w:tmpl w:val="A84E354A"/>
@@ -5371,7 +5809,7 @@
       </w:rPr>
     </w:lvl>
   </w:abstractNum>
-  <w:abstractNum w:abstractNumId="19" w15:restartNumberingAfterBreak="0">
+  <w:abstractNum w:abstractNumId="20" w15:restartNumberingAfterBreak="0">
     <w:nsid w:val="3C280C4D"/>
     <w:multiLevelType w:val="hybridMultilevel"/>
     <w:tmpl w:val="2B0CE494"/>
@@ -5484,7 +5922,7 @@
       </w:rPr>
     </w:lvl>
   </w:abstractNum>
-  <w:abstractNum w:abstractNumId="20" w15:restartNumberingAfterBreak="0">
+  <w:abstractNum w:abstractNumId="21" w15:restartNumberingAfterBreak="0">
     <w:nsid w:val="3E9D4366"/>
     <w:multiLevelType w:val="hybridMultilevel"/>
     <w:tmpl w:val="D40C80A4"/>
@@ -5597,7 +6035,7 @@
       </w:rPr>
     </w:lvl>
   </w:abstractNum>
-  <w:abstractNum w:abstractNumId="21" w15:restartNumberingAfterBreak="0">
+  <w:abstractNum w:abstractNumId="22" w15:restartNumberingAfterBreak="0">
     <w:nsid w:val="3EA44C47"/>
     <w:multiLevelType w:val="hybridMultilevel"/>
     <w:tmpl w:val="164CBF22"/>
@@ -5710,7 +6148,7 @@
       </w:rPr>
     </w:lvl>
   </w:abstractNum>
-  <w:abstractNum w:abstractNumId="22" w15:restartNumberingAfterBreak="0">
+  <w:abstractNum w:abstractNumId="23" w15:restartNumberingAfterBreak="0">
     <w:nsid w:val="3EB67A49"/>
     <w:multiLevelType w:val="hybridMultilevel"/>
     <w:tmpl w:val="4DE8133C"/>
@@ -5823,7 +6261,7 @@
       </w:rPr>
     </w:lvl>
   </w:abstractNum>
-  <w:abstractNum w:abstractNumId="23" w15:restartNumberingAfterBreak="0">
+  <w:abstractNum w:abstractNumId="24" w15:restartNumberingAfterBreak="0">
     <w:nsid w:val="405376B5"/>
     <w:multiLevelType w:val="hybridMultilevel"/>
     <w:tmpl w:val="A4A4A00E"/>
@@ -5936,7 +6374,7 @@
       </w:rPr>
     </w:lvl>
   </w:abstractNum>
-  <w:abstractNum w:abstractNumId="24" w15:restartNumberingAfterBreak="0">
+  <w:abstractNum w:abstractNumId="25" w15:restartNumberingAfterBreak="0">
     <w:nsid w:val="412C71F6"/>
     <w:multiLevelType w:val="hybridMultilevel"/>
     <w:tmpl w:val="2982C480"/>
@@ -6028,7 +6466,120 @@
       </w:pPr>
     </w:lvl>
   </w:abstractNum>
-  <w:abstractNum w:abstractNumId="25" w15:restartNumberingAfterBreak="0">
+  <w:abstractNum w:abstractNumId="26" w15:restartNumberingAfterBreak="0">
+    <w:nsid w:val="41FE629B"/>
+    <w:multiLevelType w:val="hybridMultilevel"/>
+    <w:tmpl w:val="1DE658CC"/>
+    <w:lvl w:ilvl="0" w:tplc="04090001">
+      <w:start w:val="1"/>
+      <w:numFmt w:val="bullet"/>
+      <w:lvlText w:val=""/>
+      <w:lvlJc w:val="left"/>
+      <w:pPr>
+        <w:ind w:left="360" w:hanging="360"/>
+      </w:pPr>
+      <w:rPr>
+        <w:rFonts w:ascii="Symbol" w:hAnsi="Symbol" w:hint="default"/>
+      </w:rPr>
+    </w:lvl>
+    <w:lvl w:ilvl="1" w:tplc="04090003" w:tentative="1">
+      <w:start w:val="1"/>
+      <w:numFmt w:val="bullet"/>
+      <w:lvlText w:val="o"/>
+      <w:lvlJc w:val="left"/>
+      <w:pPr>
+        <w:ind w:left="1080" w:hanging="360"/>
+      </w:pPr>
+      <w:rPr>
+        <w:rFonts w:ascii="Courier New" w:hAnsi="Courier New" w:cs="Courier New" w:hint="default"/>
+      </w:rPr>
+    </w:lvl>
+    <w:lvl w:ilvl="2" w:tplc="04090005" w:tentative="1">
+      <w:start w:val="1"/>
+      <w:numFmt w:val="bullet"/>
+      <w:lvlText w:val=""/>
+      <w:lvlJc w:val="left"/>
+      <w:pPr>
+        <w:ind w:left="1800" w:hanging="360"/>
+      </w:pPr>
+      <w:rPr>
+        <w:rFonts w:ascii="Wingdings" w:hAnsi="Wingdings" w:hint="default"/>
+      </w:rPr>
+    </w:lvl>
+    <w:lvl w:ilvl="3" w:tplc="04090001" w:tentative="1">
+      <w:start w:val="1"/>
+      <w:numFmt w:val="bullet"/>
+      <w:lvlText w:val=""/>
+      <w:lvlJc w:val="left"/>
+      <w:pPr>
+        <w:ind w:left="2520" w:hanging="360"/>
+      </w:pPr>
+      <w:rPr>
+        <w:rFonts w:ascii="Symbol" w:hAnsi="Symbol" w:hint="default"/>
+      </w:rPr>
+    </w:lvl>
+    <w:lvl w:ilvl="4" w:tplc="04090003" w:tentative="1">
+      <w:start w:val="1"/>
+      <w:numFmt w:val="bullet"/>
+      <w:lvlText w:val="o"/>
+      <w:lvlJc w:val="left"/>
+      <w:pPr>
+        <w:ind w:left="3240" w:hanging="360"/>
+      </w:pPr>
+      <w:rPr>
+        <w:rFonts w:ascii="Courier New" w:hAnsi="Courier New" w:cs="Courier New" w:hint="default"/>
+      </w:rPr>
+    </w:lvl>
+    <w:lvl w:ilvl="5" w:tplc="04090005" w:tentative="1">
+      <w:start w:val="1"/>
+      <w:numFmt w:val="bullet"/>
+      <w:lvlText w:val=""/>
+      <w:lvlJc w:val="left"/>
+      <w:pPr>
+        <w:ind w:left="3960" w:hanging="360"/>
+      </w:pPr>
+      <w:rPr>
+        <w:rFonts w:ascii="Wingdings" w:hAnsi="Wingdings" w:hint="default"/>
+      </w:rPr>
+    </w:lvl>
+    <w:lvl w:ilvl="6" w:tplc="04090001" w:tentative="1">
+      <w:start w:val="1"/>
+      <w:numFmt w:val="bullet"/>
+      <w:lvlText w:val=""/>
+      <w:lvlJc w:val="left"/>
+      <w:pPr>
+        <w:ind w:left="4680" w:hanging="360"/>
+      </w:pPr>
+      <w:rPr>
+        <w:rFonts w:ascii="Symbol" w:hAnsi="Symbol" w:hint="default"/>
+      </w:rPr>
+    </w:lvl>
+    <w:lvl w:ilvl="7" w:tplc="04090003" w:tentative="1">
+      <w:start w:val="1"/>
+      <w:numFmt w:val="bullet"/>
+      <w:lvlText w:val="o"/>
+      <w:lvlJc w:val="left"/>
+      <w:pPr>
+        <w:ind w:left="5400" w:hanging="360"/>
+      </w:pPr>
+      <w:rPr>
+        <w:rFonts w:ascii="Courier New" w:hAnsi="Courier New" w:cs="Courier New" w:hint="default"/>
+      </w:rPr>
+    </w:lvl>
+    <w:lvl w:ilvl="8" w:tplc="04090005" w:tentative="1">
+      <w:start w:val="1"/>
+      <w:numFmt w:val="bullet"/>
+      <w:lvlText w:val=""/>
+      <w:lvlJc w:val="left"/>
+      <w:pPr>
+        <w:ind w:left="6120" w:hanging="360"/>
+      </w:pPr>
+      <w:rPr>
+        <w:rFonts w:ascii="Wingdings" w:hAnsi="Wingdings" w:hint="default"/>
+      </w:rPr>
+    </w:lvl>
+  </w:abstractNum>
+  <w:abstractNum w:abstractNumId="27" w15:restartNumberingAfterBreak="0">
     <w:nsid w:val="48EA03D3"/>
     <w:multiLevelType w:val="hybridMultilevel"/>
     <w:tmpl w:val="C90C6760"/>
@@ -6141,7 +6692,7 @@
       </w:rPr>
     </w:lvl>
   </w:abstractNum>
-  <w:abstractNum w:abstractNumId="26" w15:restartNumberingAfterBreak="0">
+  <w:abstractNum w:abstractNumId="28" w15:restartNumberingAfterBreak="0">
     <w:nsid w:val="548A6EB9"/>
     <w:multiLevelType w:val="hybridMultilevel"/>
     <w:tmpl w:val="0978A3A8"/>
@@ -6254,7 +6805,7 @@
       </w:rPr>
     </w:lvl>
   </w:abstractNum>
-  <w:abstractNum w:abstractNumId="27" w15:restartNumberingAfterBreak="0">
+  <w:abstractNum w:abstractNumId="29" w15:restartNumberingAfterBreak="0">
     <w:nsid w:val="56413458"/>
     <w:multiLevelType w:val="hybridMultilevel"/>
     <w:tmpl w:val="8C087254"/>
@@ -6367,7 +6918,7 @@
       </w:rPr>
     </w:lvl>
   </w:abstractNum>
-  <w:abstractNum w:abstractNumId="28" w15:restartNumberingAfterBreak="0">
+  <w:abstractNum w:abstractNumId="30" w15:restartNumberingAfterBreak="0">
     <w:nsid w:val="59A022E7"/>
     <w:multiLevelType w:val="hybridMultilevel"/>
     <w:tmpl w:val="7AEAFC9E"/>
@@ -6480,7 +7031,7 @@
       </w:rPr>
     </w:lvl>
   </w:abstractNum>
-  <w:abstractNum w:abstractNumId="29" w15:restartNumberingAfterBreak="0">
+  <w:abstractNum w:abstractNumId="31" w15:restartNumberingAfterBreak="0">
     <w:nsid w:val="63E52381"/>
     <w:multiLevelType w:val="hybridMultilevel"/>
     <w:tmpl w:val="667C35EA"/>
@@ -6593,7 +7144,119 @@
       </w:rPr>
     </w:lvl>
   </w:abstractNum>
-  <w:abstractNum w:abstractNumId="30" w15:restartNumberingAfterBreak="0">
+  <w:abstractNum w:abstractNumId="32" w15:restartNumberingAfterBreak="0">
+    <w:nsid w:val="64502F81"/>
+    <w:multiLevelType w:val="hybridMultilevel"/>
+    <w:tmpl w:val="37BC8336"/>
+    <w:lvl w:ilvl="0" w:tplc="331C1558">
+      <w:numFmt w:val="bullet"/>
+      <w:lvlText w:val="-"/>
+      <w:lvlJc w:val="left"/>
+      <w:pPr>
+        <w:ind w:left="360" w:hanging="360"/>
+      </w:pPr>
+      <w:rPr>
+        <w:rFonts w:ascii="Calibri" w:eastAsiaTheme="minorHAnsi" w:hAnsi="Calibri" w:cs="Calibri" w:hint="default"/>
+      </w:rPr>
+    </w:lvl>
+    <w:lvl w:ilvl="1" w:tplc="04090003">
+      <w:start w:val="1"/>
+      <w:numFmt w:val="bullet"/>
+      <w:lvlText w:val="o"/>
+      <w:lvlJc w:val="left"/>
+      <w:pPr>
+        <w:ind w:left="1080" w:hanging="360"/>
+      </w:pPr>
+      <w:rPr>
+        <w:rFonts w:ascii="Courier New" w:hAnsi="Courier New" w:cs="Courier New" w:hint="default"/>
+      </w:rPr>
+    </w:lvl>
+    <w:lvl w:ilvl="2" w:tplc="04090005" w:tentative="1">
+      <w:start w:val="1"/>
+      <w:numFmt w:val="bullet"/>
+      <w:lvlText w:val=""/>
+      <w:lvlJc w:val="left"/>
+      <w:pPr>
+        <w:ind w:left="1800" w:hanging="360"/>
+      </w:pPr>
+      <w:rPr>
+        <w:rFonts w:ascii="Wingdings" w:hAnsi="Wingdings" w:hint="default"/>
+      </w:rPr>
+    </w:lvl>
+    <w:lvl w:ilvl="3" w:tplc="04090001" w:tentative="1">
+      <w:start w:val="1"/>
+      <w:numFmt w:val="bullet"/>
+      <w:lvlText w:val=""/>
+      <w:lvlJc w:val="left"/>
+      <w:pPr>
+        <w:ind w:left="2520" w:hanging="360"/>
+      </w:pPr>
+      <w:rPr>
+        <w:rFonts w:ascii="Symbol" w:hAnsi="Symbol" w:hint="default"/>
+      </w:rPr>
+    </w:lvl>
+    <w:lvl w:ilvl="4" w:tplc="04090003" w:tentative="1">
+      <w:start w:val="1"/>
+      <w:numFmt w:val="bullet"/>
+      <w:lvlText w:val="o"/>
+      <w:lvlJc w:val="left"/>
+      <w:pPr>
+        <w:ind w:left="3240" w:hanging="360"/>
+      </w:pPr>
+      <w:rPr>
+        <w:rFonts w:ascii="Courier New" w:hAnsi="Courier New" w:cs="Courier New" w:hint="default"/>
+      </w:rPr>
+    </w:lvl>
+    <w:lvl w:ilvl="5" w:tplc="04090005" w:tentative="1">
+      <w:start w:val="1"/>
+      <w:numFmt w:val="bullet"/>
+      <w:lvlText w:val=""/>
+      <w:lvlJc w:val="left"/>
+      <w:pPr>
+        <w:ind w:left="3960" w:hanging="360"/>
+      </w:pPr>
+      <w:rPr>
+        <w:rFonts w:ascii="Wingdings" w:hAnsi="Wingdings" w:hint="default"/>
+      </w:rPr>
+    </w:lvl>
+    <w:lvl w:ilvl="6" w:tplc="04090001" w:tentative="1">
+      <w:start w:val="1"/>
+      <w:numFmt w:val="bullet"/>
+      <w:lvlText w:val=""/>
+      <w:lvlJc w:val="left"/>
+      <w:pPr>
+        <w:ind w:left="4680" w:hanging="360"/>
+      </w:pPr>
+      <w:rPr>
+        <w:rFonts w:ascii="Symbol" w:hAnsi="Symbol" w:hint="default"/>
+      </w:rPr>
+    </w:lvl>
+    <w:lvl w:ilvl="7" w:tplc="04090003" w:tentative="1">
+      <w:start w:val="1"/>
+      <w:numFmt w:val="bullet"/>
+      <w:lvlText w:val="o"/>
+      <w:lvlJc w:val="left"/>
+      <w:pPr>
+        <w:ind w:left="5400" w:hanging="360"/>
+      </w:pPr>
+      <w:rPr>
+        <w:rFonts w:ascii="Courier New" w:hAnsi="Courier New" w:cs="Courier New" w:hint="default"/>
+      </w:rPr>
+    </w:lvl>
+    <w:lvl w:ilvl="8" w:tplc="04090005" w:tentative="1">
+      <w:start w:val="1"/>
+      <w:numFmt w:val="bullet"/>
+      <w:lvlText w:val=""/>
+      <w:lvlJc w:val="left"/>
+      <w:pPr>
+        <w:ind w:left="6120" w:hanging="360"/>
+      </w:pPr>
+      <w:rPr>
+        <w:rFonts w:ascii="Wingdings" w:hAnsi="Wingdings" w:hint="default"/>
+      </w:rPr>
+    </w:lvl>
+  </w:abstractNum>
+  <w:abstractNum w:abstractNumId="33" w15:restartNumberingAfterBreak="0">
     <w:nsid w:val="665C2D1F"/>
     <w:multiLevelType w:val="hybridMultilevel"/>
     <w:tmpl w:val="7AF45D2E"/>
@@ -6706,7 +7369,7 @@
       </w:rPr>
     </w:lvl>
   </w:abstractNum>
-  <w:abstractNum w:abstractNumId="31" w15:restartNumberingAfterBreak="0">
+  <w:abstractNum w:abstractNumId="34" w15:restartNumberingAfterBreak="0">
     <w:nsid w:val="668678FC"/>
     <w:multiLevelType w:val="hybridMultilevel"/>
     <w:tmpl w:val="38F6948C"/>
@@ -6819,7 +7482,7 @@
       </w:rPr>
     </w:lvl>
   </w:abstractNum>
-  <w:abstractNum w:abstractNumId="32" w15:restartNumberingAfterBreak="0">
+  <w:abstractNum w:abstractNumId="35" w15:restartNumberingAfterBreak="0">
     <w:nsid w:val="69221C3C"/>
     <w:multiLevelType w:val="hybridMultilevel"/>
     <w:tmpl w:val="DBD2CBD2"/>
@@ -6932,7 +7595,7 @@
       </w:rPr>
     </w:lvl>
   </w:abstractNum>
-  <w:abstractNum w:abstractNumId="33" w15:restartNumberingAfterBreak="0">
+  <w:abstractNum w:abstractNumId="36" w15:restartNumberingAfterBreak="0">
     <w:nsid w:val="6B061EE6"/>
     <w:multiLevelType w:val="hybridMultilevel"/>
     <w:tmpl w:val="13AAAF72"/>
@@ -7045,7 +7708,7 @@
       </w:rPr>
     </w:lvl>
   </w:abstractNum>
-  <w:abstractNum w:abstractNumId="34" w15:restartNumberingAfterBreak="0">
+  <w:abstractNum w:abstractNumId="37" w15:restartNumberingAfterBreak="0">
     <w:nsid w:val="6CA83C11"/>
     <w:multiLevelType w:val="hybridMultilevel"/>
     <w:tmpl w:val="87A8C8C0"/>
@@ -7157,7 +7820,7 @@
       </w:rPr>
     </w:lvl>
   </w:abstractNum>
-  <w:abstractNum w:abstractNumId="35" w15:restartNumberingAfterBreak="0">
+  <w:abstractNum w:abstractNumId="38" w15:restartNumberingAfterBreak="0">
     <w:nsid w:val="6E5215E4"/>
     <w:multiLevelType w:val="hybridMultilevel"/>
     <w:tmpl w:val="102A7792"/>
@@ -7270,7 +7933,7 @@
       </w:rPr>
     </w:lvl>
   </w:abstractNum>
-  <w:abstractNum w:abstractNumId="36" w15:restartNumberingAfterBreak="0">
+  <w:abstractNum w:abstractNumId="39" w15:restartNumberingAfterBreak="0">
     <w:nsid w:val="713E3820"/>
     <w:multiLevelType w:val="hybridMultilevel"/>
     <w:tmpl w:val="ED02E830"/>
@@ -7382,7 +8045,7 @@
       </w:rPr>
     </w:lvl>
   </w:abstractNum>
-  <w:abstractNum w:abstractNumId="37" w15:restartNumberingAfterBreak="0">
+  <w:abstractNum w:abstractNumId="40" w15:restartNumberingAfterBreak="0">
     <w:nsid w:val="72CE273B"/>
     <w:multiLevelType w:val="hybridMultilevel"/>
     <w:tmpl w:val="094886AA"/>
@@ -7495,7 +8158,7 @@
       </w:rPr>
     </w:lvl>
   </w:abstractNum>
-  <w:abstractNum w:abstractNumId="38" w15:restartNumberingAfterBreak="0">
+  <w:abstractNum w:abstractNumId="41" w15:restartNumberingAfterBreak="0">
     <w:nsid w:val="74EE2B8C"/>
     <w:multiLevelType w:val="hybridMultilevel"/>
     <w:tmpl w:val="BD029878"/>
@@ -7608,7 +8271,7 @@
       </w:rPr>
     </w:lvl>
   </w:abstractNum>
-  <w:abstractNum w:abstractNumId="39" w15:restartNumberingAfterBreak="0">
+  <w:abstractNum w:abstractNumId="42" w15:restartNumberingAfterBreak="0">
     <w:nsid w:val="788F621D"/>
     <w:multiLevelType w:val="hybridMultilevel"/>
     <w:tmpl w:val="91120670"/>
@@ -7721,7 +8384,7 @@
       </w:rPr>
     </w:lvl>
   </w:abstractNum>
-  <w:abstractNum w:abstractNumId="40" w15:restartNumberingAfterBreak="0">
+  <w:abstractNum w:abstractNumId="43" w15:restartNumberingAfterBreak="0">
     <w:nsid w:val="7CCA2CBA"/>
     <w:multiLevelType w:val="hybridMultilevel"/>
     <w:tmpl w:val="B6B024B4"/>
@@ -7833,7 +8496,7 @@
       </w:rPr>
     </w:lvl>
   </w:abstractNum>
-  <w:abstractNum w:abstractNumId="41" w15:restartNumberingAfterBreak="0">
+  <w:abstractNum w:abstractNumId="44" w15:restartNumberingAfterBreak="0">
     <w:nsid w:val="7D8539BE"/>
     <w:multiLevelType w:val="hybridMultilevel"/>
     <w:tmpl w:val="D6E22CC4"/>
@@ -7947,130 +8610,139 @@
     </w:lvl>
   </w:abstractNum>
   <w:num w:numId="1">
-    <w:abstractNumId w:val="11"/>
+    <w:abstractNumId w:val="12"/>
   </w:num>
   <w:num w:numId="2">
-    <w:abstractNumId w:val="37"/>
+    <w:abstractNumId w:val="40"/>
   </w:num>
   <w:num w:numId="3">
-    <w:abstractNumId w:val="35"/>
+    <w:abstractNumId w:val="38"/>
   </w:num>
   <w:num w:numId="4">
-    <w:abstractNumId w:val="18"/>
+    <w:abstractNumId w:val="19"/>
   </w:num>
   <w:num w:numId="5">
-    <w:abstractNumId w:val="6"/>
+    <w:abstractNumId w:val="7"/>
   </w:num>
   <w:num w:numId="6">
     <w:abstractNumId w:val="1"/>
   </w:num>
   <w:num w:numId="7">
-    <w:abstractNumId w:val="36"/>
+    <w:abstractNumId w:val="39"/>
   </w:num>
   <w:num w:numId="8">
-    <w:abstractNumId w:val="13"/>
+    <w:abstractNumId w:val="14"/>
   </w:num>
   <w:num w:numId="9">
+    <w:abstractNumId w:val="4"/>
+  </w:num>
+  <w:num w:numId="10">
+    <w:abstractNumId w:val="10"/>
+  </w:num>
+  <w:num w:numId="11">
+    <w:abstractNumId w:val="21"/>
+  </w:num>
+  <w:num w:numId="12">
+    <w:abstractNumId w:val="5"/>
+  </w:num>
+  <w:num w:numId="13">
+    <w:abstractNumId w:val="25"/>
+  </w:num>
+  <w:num w:numId="14">
+    <w:abstractNumId w:val="37"/>
+  </w:num>
+  <w:num w:numId="15">
+    <w:abstractNumId w:val="8"/>
+  </w:num>
+  <w:num w:numId="16">
     <w:abstractNumId w:val="3"/>
   </w:num>
-  <w:num w:numId="10">
-    <w:abstractNumId w:val="9"/>
+  <w:num w:numId="17">
+    <w:abstractNumId w:val="18"/>
   </w:num>
-  <w:num w:numId="11">
-    <w:abstractNumId w:val="20"/>
-  </w:num>
-  <w:num w:numId="12">
-    <w:abstractNumId w:val="4"/>
-  </w:num>
-  <w:num w:numId="13">
+  <w:num w:numId="18">
     <w:abstractNumId w:val="24"/>
   </w:num>
-  <w:num w:numId="14">
-    <w:abstractNumId w:val="34"/>
-  </w:num>
-  <w:num w:numId="15">
-    <w:abstractNumId w:val="7"/>
-  </w:num>
-  <w:num w:numId="16">
-    <w:abstractNumId w:val="2"/>
-  </w:num>
-  <w:num w:numId="17">
-    <w:abstractNumId w:val="17"/>
-  </w:num>
-  <w:num w:numId="18">
-    <w:abstractNumId w:val="23"/>
-  </w:num>
   <w:num w:numId="19">
-    <w:abstractNumId w:val="8"/>
+    <w:abstractNumId w:val="9"/>
   </w:num>
   <w:num w:numId="20">
     <w:abstractNumId w:val="0"/>
   </w:num>
   <w:num w:numId="21">
+    <w:abstractNumId w:val="30"/>
+  </w:num>
+  <w:num w:numId="22">
+    <w:abstractNumId w:val="22"/>
+  </w:num>
+  <w:num w:numId="23">
+    <w:abstractNumId w:val="34"/>
+  </w:num>
+  <w:num w:numId="24">
+    <w:abstractNumId w:val="29"/>
+  </w:num>
+  <w:num w:numId="25">
+    <w:abstractNumId w:val="35"/>
+  </w:num>
+  <w:num w:numId="26">
     <w:abstractNumId w:val="28"/>
   </w:num>
-  <w:num w:numId="22">
-    <w:abstractNumId w:val="21"/>
+  <w:num w:numId="27">
+    <w:abstractNumId w:val="17"/>
   </w:num>
-  <w:num w:numId="23">
+  <w:num w:numId="28">
+    <w:abstractNumId w:val="41"/>
+  </w:num>
+  <w:num w:numId="29">
+    <w:abstractNumId w:val="44"/>
+  </w:num>
+  <w:num w:numId="30">
+    <w:abstractNumId w:val="36"/>
+  </w:num>
+  <w:num w:numId="31">
+    <w:abstractNumId w:val="23"/>
+  </w:num>
+  <w:num w:numId="32">
+    <w:abstractNumId w:val="20"/>
+  </w:num>
+  <w:num w:numId="33">
+    <w:abstractNumId w:val="27"/>
+  </w:num>
+  <w:num w:numId="34">
+    <w:abstractNumId w:val="6"/>
+  </w:num>
+  <w:num w:numId="35">
+    <w:abstractNumId w:val="13"/>
+  </w:num>
+  <w:num w:numId="36">
+    <w:abstractNumId w:val="16"/>
+  </w:num>
+  <w:num w:numId="37">
+    <w:abstractNumId w:val="43"/>
+  </w:num>
+  <w:num w:numId="38">
+    <w:abstractNumId w:val="11"/>
+  </w:num>
+  <w:num w:numId="39">
     <w:abstractNumId w:val="31"/>
   </w:num>
-  <w:num w:numId="24">
-    <w:abstractNumId w:val="27"/>
+  <w:num w:numId="40">
+    <w:abstractNumId w:val="42"/>
   </w:num>
-  <w:num w:numId="25">
+  <w:num w:numId="41">
+    <w:abstractNumId w:val="33"/>
+  </w:num>
+  <w:num w:numId="42">
+    <w:abstractNumId w:val="15"/>
+  </w:num>
+  <w:num w:numId="43">
     <w:abstractNumId w:val="32"/>
   </w:num>
-  <w:num w:numId="26">
+  <w:num w:numId="44">
     <w:abstractNumId w:val="26"/>
   </w:num>
-  <w:num w:numId="27">
-    <w:abstractNumId w:val="16"/>
-  </w:num>
-  <w:num w:numId="28">
-    <w:abstractNumId w:val="38"/>
-  </w:num>
-  <w:num w:numId="29">
-    <w:abstractNumId w:val="41"/>
-  </w:num>
-  <w:num w:numId="30">
-    <w:abstractNumId w:val="33"/>
-  </w:num>
-  <w:num w:numId="31">
-    <w:abstractNumId w:val="22"/>
-  </w:num>
-  <w:num w:numId="32">
-    <w:abstractNumId w:val="19"/>
-  </w:num>
-  <w:num w:numId="33">
-    <w:abstractNumId w:val="25"/>
-  </w:num>
-  <w:num w:numId="34">
-    <w:abstractNumId w:val="5"/>
-  </w:num>
-  <w:num w:numId="35">
-    <w:abstractNumId w:val="12"/>
-  </w:num>
-  <w:num w:numId="36">
-    <w:abstractNumId w:val="15"/>
-  </w:num>
-  <w:num w:numId="37">
-    <w:abstractNumId w:val="40"/>
-  </w:num>
-  <w:num w:numId="38">
-    <w:abstractNumId w:val="10"/>
-  </w:num>
-  <w:num w:numId="39">
-    <w:abstractNumId w:val="29"/>
-  </w:num>
-  <w:num w:numId="40">
-    <w:abstractNumId w:val="39"/>
-  </w:num>
-  <w:num w:numId="41">
-    <w:abstractNumId w:val="30"/>
-  </w:num>
-  <w:num w:numId="42">
-    <w:abstractNumId w:val="14"/>
+  <w:num w:numId="45">
+    <w:abstractNumId w:val="2"/>
   </w:num>
 </w:numbering>
 </file>
@@ -8898,7 +9570,7 @@
 </file>
 
 <file path=customXml/itemProps1.xml><?xml version="1.0" encoding="utf-8"?>
-<ds:datastoreItem xmlns:ds="http://schemas.openxmlformats.org/officeDocument/2006/customXml" ds:itemID="{2DD15F31-2F3A-4F37-A550-CC94B158CA6D}">
+<ds:datastoreItem xmlns:ds="http://schemas.openxmlformats.org/officeDocument/2006/customXml" ds:itemID="{BAE613B8-EBC3-49A0-BF1D-10C2535D6163}">
   <ds:schemaRefs>
     <ds:schemaRef ds:uri="http://schemas.openxmlformats.org/officeDocument/2006/bibliography"/>
   </ds:schemaRefs>

</xml_diff>

<commit_message>
(M)    lifting goals update
</commit_message>
<xml_diff>
--- a/Suppl/Thrive Fitness Plan.docx
+++ b/Suppl/Thrive Fitness Plan.docx
@@ -42,11 +42,21 @@
         <w:tab/>
         <w:t>(</w:t>
       </w:r>
-      <w:fldSimple w:instr=" DOCPROPERTY  &quot;Revision Date&quot;  \* MERGEFORMAT ">
-        <w:r>
-          <w:t>2/11/17</w:t>
-        </w:r>
-      </w:fldSimple>
+      <w:r>
+        <w:fldChar w:fldCharType="begin"/>
+      </w:r>
+      <w:r>
+        <w:instrText xml:space="preserve"> DOCPROPERTY  "Revision Date"  \* MERGEFORMAT </w:instrText>
+      </w:r>
+      <w:r>
+        <w:fldChar w:fldCharType="separate"/>
+      </w:r>
+      <w:r>
+        <w:t>2/12/17</w:t>
+      </w:r>
+      <w:r>
+        <w:fldChar w:fldCharType="end"/>
+      </w:r>
       <w:r>
         <w:t>)</w:t>
       </w:r>
@@ -408,7 +418,7 @@
       </w:r>
       <w:r>
         <w:tab/>
-        <w:t>181.0 lbs (15.1</w:t>
+        <w:t>187.0 lbs (16.4</w:t>
       </w:r>
       <w:r>
         <w:t>%)</w:t>
@@ -440,16 +450,22 @@
         <w:t>(</w:t>
       </w:r>
       <w:r>
-        <w:t>+1.8</w:t>
+        <w:t>+</w:t>
+      </w:r>
+      <w:r>
+        <w:t>4</w:t>
+      </w:r>
+      <w:r>
+        <w:t>.</w:t>
+      </w:r>
+      <w:r>
+        <w:t>4</w:t>
       </w:r>
       <w:r>
         <w:t xml:space="preserve">)  /  ( </w:t>
       </w:r>
       <w:r>
-        <w:t>+1</w:t>
-      </w:r>
-      <w:r>
-        <w:t>.8</w:t>
+        <w:t>+5.2</w:t>
       </w:r>
       <w:r>
         <w:t>)</w:t>
@@ -1254,7 +1270,7 @@
           <v:shape id="_x0000_i1025" type="#_x0000_t75" style="width:526.55pt;height:363.65pt" o:ole="">
             <v:imagedata r:id="rId9" o:title=""/>
           </v:shape>
-          <o:OLEObject Type="Embed" ProgID="Excel.Sheet.8" ShapeID="_x0000_i1025" DrawAspect="Content" ObjectID="_1548314724" r:id="rId10"/>
+          <o:OLEObject Type="Embed" ProgID="Excel.Sheet.8" ShapeID="_x0000_i1025" DrawAspect="Content" ObjectID="_1548397135" r:id="rId10"/>
         </w:object>
       </w:r>
     </w:p>
@@ -1343,6 +1359,19 @@
                               <w:spacing w:after="0" w:line="240" w:lineRule="auto"/>
                             </w:pPr>
                             <w:r>
+                              <w:t>Dumbbell Curls (8 reps @35 lb.)</w:t>
+                            </w:r>
+                          </w:p>
+                          <w:p>
+                            <w:pPr>
+                              <w:pStyle w:val="ListParagraph"/>
+                              <w:numPr>
+                                <w:ilvl w:val="0"/>
+                                <w:numId w:val="16"/>
+                              </w:numPr>
+                              <w:spacing w:after="0" w:line="240" w:lineRule="auto"/>
+                            </w:pPr>
+                            <w:r>
                               <w:t>Two-Mile run in 14 min (7min mile)</w:t>
                             </w:r>
                           </w:p>
@@ -1369,7 +1398,13 @@
                               <w:spacing w:after="0" w:line="240" w:lineRule="auto"/>
                             </w:pPr>
                             <w:r>
-                              <w:t>Dumbbell Curls (8 reps @35 lb.)</w:t>
+                              <w:t>Hanging Inverted Ring Flip</w:t>
+                            </w:r>
+                            <w:r>
+                              <w:t xml:space="preserve"> (w/Rob</w:t>
+                            </w:r>
+                            <w:r>
+                              <w:t>)</w:t>
                             </w:r>
                           </w:p>
                           <w:p>
@@ -1382,7 +1417,7 @@
                               <w:spacing w:after="0" w:line="240" w:lineRule="auto"/>
                             </w:pPr>
                             <w:r>
-                              <w:t xml:space="preserve">Box Jumps </w:t>
+                              <w:t>Box Jumps</w:t>
                             </w:r>
                           </w:p>
                           <w:p>
@@ -1480,6 +1515,19 @@
                         <w:spacing w:after="0" w:line="240" w:lineRule="auto"/>
                       </w:pPr>
                       <w:r>
+                        <w:t>Dumbbell Curls (8 reps @35 lb.)</w:t>
+                      </w:r>
+                    </w:p>
+                    <w:p>
+                      <w:pPr>
+                        <w:pStyle w:val="ListParagraph"/>
+                        <w:numPr>
+                          <w:ilvl w:val="0"/>
+                          <w:numId w:val="16"/>
+                        </w:numPr>
+                        <w:spacing w:after="0" w:line="240" w:lineRule="auto"/>
+                      </w:pPr>
+                      <w:r>
                         <w:t>Two-Mile run in 14 min (7min mile)</w:t>
                       </w:r>
                     </w:p>
@@ -1506,7 +1554,13 @@
                         <w:spacing w:after="0" w:line="240" w:lineRule="auto"/>
                       </w:pPr>
                       <w:r>
-                        <w:t>Dumbbell Curls (8 reps @35 lb.)</w:t>
+                        <w:t>Hanging Inverted Ring Flip</w:t>
+                      </w:r>
+                      <w:r>
+                        <w:t xml:space="preserve"> (w/Rob</w:t>
+                      </w:r>
+                      <w:r>
+                        <w:t>)</w:t>
                       </w:r>
                     </w:p>
                     <w:p>
@@ -1519,7 +1573,7 @@
                         <w:spacing w:after="0" w:line="240" w:lineRule="auto"/>
                       </w:pPr>
                       <w:r>
-                        <w:t xml:space="preserve">Box Jumps </w:t>
+                        <w:t>Box Jumps</w:t>
                       </w:r>
                     </w:p>
                     <w:p>
@@ -1531,6 +1585,8 @@
                         </w:numPr>
                         <w:spacing w:after="0" w:line="240" w:lineRule="auto"/>
                       </w:pPr>
+                      <w:bookmarkStart w:id="2" w:name="_GoBack"/>
+                      <w:bookmarkEnd w:id="2"/>
                       <w:r>
                         <w:t>Correct, Full Leg Lifts (see notes)</w:t>
                       </w:r>
@@ -2048,6 +2104,8 @@
           <w:szCs w:val="6"/>
         </w:rPr>
       </w:pPr>
+      <w:bookmarkStart w:id="1" w:name="_GoBack"/>
+      <w:bookmarkEnd w:id="1"/>
     </w:p>
     <w:p>
       <w:pPr>
@@ -2132,6 +2190,309 @@
           <w:szCs w:val="28"/>
         </w:rPr>
       </w:pPr>
+    </w:p>
+    <w:p>
+      <w:pPr>
+        <w:rPr>
+          <w:b/>
+          <w:sz w:val="28"/>
+          <w:szCs w:val="28"/>
+        </w:rPr>
+      </w:pPr>
+    </w:p>
+    <w:p>
+      <w:pPr>
+        <w:rPr>
+          <w:b/>
+          <w:sz w:val="28"/>
+          <w:szCs w:val="28"/>
+        </w:rPr>
+      </w:pPr>
+      <w:r>
+        <w:rPr>
+          <w:b/>
+          <w:sz w:val="28"/>
+          <w:szCs w:val="28"/>
+        </w:rPr>
+        <w:t xml:space="preserve">Next </w:t>
+      </w:r>
+      <w:r>
+        <w:rPr>
+          <w:b/>
+          <w:sz w:val="28"/>
+          <w:szCs w:val="28"/>
+        </w:rPr>
+        <w:t>Phase</w:t>
+      </w:r>
+      <w:r>
+        <w:rPr>
+          <w:sz w:val="28"/>
+          <w:szCs w:val="28"/>
+        </w:rPr>
+        <w:t xml:space="preserve"> –</w:t>
+      </w:r>
+      <w:r>
+        <w:rPr>
+          <w:sz w:val="28"/>
+          <w:szCs w:val="28"/>
+        </w:rPr>
+        <w:t xml:space="preserve"> </w:t>
+      </w:r>
+      <w:r>
+        <w:rPr>
+          <w:b/>
+          <w:sz w:val="28"/>
+          <w:szCs w:val="28"/>
+        </w:rPr>
+        <w:t>Trim the Beginnings</w:t>
+      </w:r>
+    </w:p>
+    <w:p>
+      <w:r>
+        <w:t>Phase two (previous phase) came with 50%/50% muscle/fat growth, and this growth in fats will be corrected!</w:t>
+      </w:r>
+    </w:p>
+    <w:p>
+      <w:r>
+        <w:rPr>
+          <w:b/>
+        </w:rPr>
+        <w:t>Target Init State</w:t>
+      </w:r>
+    </w:p>
+    <w:p>
+      <w:pPr>
+        <w:pStyle w:val="ListParagraph"/>
+        <w:numPr>
+          <w:ilvl w:val="0"/>
+          <w:numId w:val="6"/>
+        </w:numPr>
+        <w:spacing w:after="0" w:line="240" w:lineRule="auto"/>
+      </w:pPr>
+      <w:r>
+        <w:t xml:space="preserve">Weight: </w:t>
+      </w:r>
+      <w:r>
+        <w:rPr>
+          <w:b/>
+        </w:rPr>
+        <w:t>+10 lbs.</w:t>
+      </w:r>
+      <w:r>
+        <w:t xml:space="preserve"> muscle or </w:t>
+      </w:r>
+      <w:r>
+        <w:rPr>
+          <w:b/>
+        </w:rPr>
+        <w:t>&gt;17.5%</w:t>
+      </w:r>
+      <w:r>
+        <w:t xml:space="preserve"> </w:t>
+      </w:r>
+      <w:r>
+        <w:t>b</w:t>
+      </w:r>
+      <w:r>
+        <w:t xml:space="preserve">ody </w:t>
+      </w:r>
+      <w:r>
+        <w:t>f</w:t>
+      </w:r>
+      <w:r>
+        <w:t>at, whichever comes first</w:t>
+      </w:r>
+    </w:p>
+    <w:p>
+      <w:pPr>
+        <w:pStyle w:val="ListParagraph"/>
+        <w:numPr>
+          <w:ilvl w:val="1"/>
+          <w:numId w:val="6"/>
+        </w:numPr>
+        <w:spacing w:after="0" w:line="240" w:lineRule="auto"/>
+      </w:pPr>
+      <w:r>
+        <w:t xml:space="preserve">Until Next Phase:    </w:t>
+      </w:r>
+      <w:r>
+        <w:rPr>
+          <w:b/>
+        </w:rPr>
+        <w:t>+5.6 lb</w:t>
+      </w:r>
+      <w:r>
+        <w:rPr>
+          <w:b/>
+        </w:rPr>
+        <w:t>s.</w:t>
+      </w:r>
+      <w:r>
+        <w:t xml:space="preserve"> muscle or </w:t>
+      </w:r>
+      <w:r>
+        <w:rPr>
+          <w:b/>
+        </w:rPr>
+        <w:t>+2.0 lbs</w:t>
+      </w:r>
+      <w:r>
+        <w:t xml:space="preserve"> fat</w:t>
+      </w:r>
+    </w:p>
+    <w:p>
+      <w:pPr>
+        <w:rPr>
+          <w:b/>
+        </w:rPr>
+      </w:pPr>
+    </w:p>
+    <w:p>
+      <w:r>
+        <w:rPr>
+          <w:b/>
+        </w:rPr>
+        <w:t>Phase Goals</w:t>
+      </w:r>
+      <w:r>
+        <w:t xml:space="preserve"> </w:t>
+      </w:r>
+    </w:p>
+    <w:p>
+      <w:pPr>
+        <w:pStyle w:val="ListParagraph"/>
+        <w:numPr>
+          <w:ilvl w:val="0"/>
+          <w:numId w:val="6"/>
+        </w:numPr>
+        <w:spacing w:after="0" w:line="240" w:lineRule="auto"/>
+        <w:rPr>
+          <w:b/>
+        </w:rPr>
+      </w:pPr>
+      <w:r>
+        <w:t xml:space="preserve">Body Fat: </w:t>
+      </w:r>
+      <w:r>
+        <w:rPr>
+          <w:b/>
+        </w:rPr>
+        <w:t>&lt;13</w:t>
+      </w:r>
+      <w:r>
+        <w:rPr>
+          <w:b/>
+        </w:rPr>
+        <w:t>.0</w:t>
+      </w:r>
+      <w:r>
+        <w:rPr>
+          <w:b/>
+        </w:rPr>
+        <w:t>%</w:t>
+      </w:r>
+      <w:r>
+        <w:t xml:space="preserve"> body fat or muscle drops </w:t>
+      </w:r>
+      <w:r>
+        <w:rPr>
+          <w:b/>
+        </w:rPr>
+        <w:t>&lt;</w:t>
+      </w:r>
+      <w:r>
+        <w:rPr>
+          <w:b/>
+        </w:rPr>
+        <w:t>152 lbs.</w:t>
+      </w:r>
+    </w:p>
+    <w:p>
+      <w:pPr>
+        <w:spacing w:after="0" w:line="240" w:lineRule="auto"/>
+        <w:rPr>
+          <w:b/>
+        </w:rPr>
+      </w:pPr>
+    </w:p>
+    <w:p>
+      <w:pPr>
+        <w:rPr>
+          <w:b/>
+        </w:rPr>
+      </w:pPr>
+      <w:r>
+        <w:rPr>
+          <w:b/>
+        </w:rPr>
+        <w:t>Target Outcome State</w:t>
+      </w:r>
+    </w:p>
+    <w:p>
+      <w:pPr>
+        <w:pStyle w:val="ListParagraph"/>
+        <w:numPr>
+          <w:ilvl w:val="0"/>
+          <w:numId w:val="6"/>
+        </w:numPr>
+        <w:spacing w:after="0" w:line="240" w:lineRule="auto"/>
+        <w:rPr>
+          <w:b/>
+        </w:rPr>
+      </w:pPr>
+      <w:r>
+        <w:t xml:space="preserve">Weight: </w:t>
+      </w:r>
+      <w:r>
+        <w:rPr>
+          <w:b/>
+        </w:rPr>
+        <w:t>&gt;152</w:t>
+      </w:r>
+      <w:r>
+        <w:rPr>
+          <w:b/>
+        </w:rPr>
+        <w:t>.0</w:t>
+      </w:r>
+      <w:r>
+        <w:rPr>
+          <w:b/>
+        </w:rPr>
+        <w:t xml:space="preserve"> lbs.</w:t>
+      </w:r>
+      <w:r>
+        <w:t xml:space="preserve"> muscle with</w:t>
+      </w:r>
+      <w:r>
+        <w:t xml:space="preserve"> </w:t>
+      </w:r>
+      <w:r>
+        <w:rPr>
+          <w:b/>
+        </w:rPr>
+        <w:t>&lt;15.0%</w:t>
+      </w:r>
+      <w:r>
+        <w:t xml:space="preserve"> body fat</w:t>
+      </w:r>
+    </w:p>
+    <w:p>
+      <w:pPr>
+        <w:spacing w:after="0" w:line="240" w:lineRule="auto"/>
+        <w:rPr>
+          <w:b/>
+        </w:rPr>
+      </w:pPr>
+    </w:p>
+    <w:p>
+      <w:pPr>
+        <w:rPr>
+          <w:b/>
+          <w:sz w:val="28"/>
+          <w:szCs w:val="28"/>
+        </w:rPr>
+      </w:pPr>
       <w:r>
         <w:rPr>
           <w:b/>
@@ -2668,8 +3029,6 @@
           <w:szCs w:val="28"/>
         </w:rPr>
       </w:pPr>
-      <w:bookmarkStart w:id="1" w:name="_GoBack"/>
-      <w:bookmarkEnd w:id="1"/>
       <w:r>
         <w:rPr>
           <w:b/>
@@ -3390,47 +3749,7 @@
           <w:szCs w:val="28"/>
         </w:rPr>
         <w:lastRenderedPageBreak/>
-        <w:t xml:space="preserve">Appendix </w:t>
-      </w:r>
-      <w:r>
-        <w:rPr>
-          <w:b/>
-          <w:sz w:val="28"/>
-          <w:szCs w:val="28"/>
-        </w:rPr>
-        <w:t>B</w:t>
-      </w:r>
-      <w:r>
-        <w:rPr>
-          <w:b/>
-          <w:sz w:val="28"/>
-          <w:szCs w:val="28"/>
-        </w:rPr>
-        <w:t xml:space="preserve"> </w:t>
-      </w:r>
-      <w:r>
-        <w:rPr>
-          <w:b/>
-          <w:sz w:val="28"/>
-          <w:szCs w:val="28"/>
-        </w:rPr>
-        <w:t>–</w:t>
-      </w:r>
-      <w:r>
-        <w:rPr>
-          <w:b/>
-          <w:sz w:val="28"/>
-          <w:szCs w:val="28"/>
-        </w:rPr>
-        <w:t xml:space="preserve"> </w:t>
-      </w:r>
-      <w:r>
-        <w:rPr>
-          <w:b/>
-          <w:sz w:val="28"/>
-          <w:szCs w:val="28"/>
-        </w:rPr>
-        <w:t>TDEE, Total Daily Expenditure Estimate</w:t>
+        <w:t>Appendix B – TDEE, Total Daily Expenditure Estimate</w:t>
       </w:r>
     </w:p>
     <w:p>
@@ -3735,19 +4054,7 @@
       </w:r>
       <w:proofErr w:type="spellEnd"/>
       <w:r>
-        <w:t xml:space="preserve"> (12/23/16, 5’11”, 180 lbs., Heavy </w:t>
-      </w:r>
-      <w:r>
-        <w:t>Exercise</w:t>
-      </w:r>
-      <w:r>
-        <w:t xml:space="preserve"> 6-7 days/wk, 90 min </w:t>
-      </w:r>
-      <w:r>
-        <w:t>exercise</w:t>
-      </w:r>
-      <w:r>
-        <w:t>/day)</w:t>
+        <w:t xml:space="preserve"> (12/23/16, 5’11”, 180 lbs., Heavy Exercise 6-7 days/wk, 90 min exercise/day)</w:t>
       </w:r>
     </w:p>
     <w:p>
@@ -3907,15 +4214,7 @@
           <w:szCs w:val="28"/>
         </w:rPr>
         <w:lastRenderedPageBreak/>
-        <w:t xml:space="preserve">Appendix </w:t>
-      </w:r>
-      <w:r>
-        <w:rPr>
-          <w:b/>
-          <w:sz w:val="28"/>
-          <w:szCs w:val="28"/>
-        </w:rPr>
-        <w:t xml:space="preserve">C – </w:t>
+        <w:t xml:space="preserve">Appendix C – </w:t>
       </w:r>
       <w:r>
         <w:rPr>
@@ -4646,23 +4945,46 @@
     <w:r>
       <w:t xml:space="preserve"> of </w:t>
     </w:r>
-    <w:fldSimple w:instr=" NUMPAGES   \* MERGEFORMAT ">
-      <w:r>
-        <w:rPr>
-          <w:noProof/>
-        </w:rPr>
-        <w:t>10</w:t>
-      </w:r>
-    </w:fldSimple>
+    <w:r>
+      <w:fldChar w:fldCharType="begin"/>
+    </w:r>
+    <w:r>
+      <w:instrText xml:space="preserve"> NUMPAGES   \* MERGEFORMAT </w:instrText>
+    </w:r>
+    <w:r>
+      <w:fldChar w:fldCharType="separate"/>
+    </w:r>
+    <w:r>
+      <w:rPr>
+        <w:noProof/>
+      </w:rPr>
+      <w:t>10</w:t>
+    </w:r>
+    <w:r>
+      <w:rPr>
+        <w:noProof/>
+      </w:rPr>
+      <w:fldChar w:fldCharType="end"/>
+    </w:r>
     <w:r>
       <w:tab/>
       <w:t xml:space="preserve">Revision </w:t>
     </w:r>
-    <w:fldSimple w:instr=" DOCPROPERTY  &quot;Revision Number&quot;  \* MERGEFORMAT ">
-      <w:r>
-        <w:t>4.3.4</w:t>
-      </w:r>
-    </w:fldSimple>
+    <w:r>
+      <w:fldChar w:fldCharType="begin"/>
+    </w:r>
+    <w:r>
+      <w:instrText xml:space="preserve"> DOCPROPERTY  "Revision Number"  \* MERGEFORMAT </w:instrText>
+    </w:r>
+    <w:r>
+      <w:fldChar w:fldCharType="separate"/>
+    </w:r>
+    <w:r>
+      <w:t>4.4</w:t>
+    </w:r>
+    <w:r>
+      <w:fldChar w:fldCharType="end"/>
+    </w:r>
   </w:p>
 </w:ftr>
 </file>
@@ -4703,27 +5025,14 @@
     <w:r>
       <w:t xml:space="preserve"> of </w:t>
     </w:r>
-    <w:r>
-      <w:fldChar w:fldCharType="begin"/>
-    </w:r>
-    <w:r>
-      <w:instrText xml:space="preserve"> NUMPAGES   \* MERGEFORMAT </w:instrText>
-    </w:r>
-    <w:r>
-      <w:fldChar w:fldCharType="separate"/>
-    </w:r>
-    <w:r>
-      <w:rPr>
-        <w:noProof/>
-      </w:rPr>
-      <w:t>10</w:t>
-    </w:r>
-    <w:r>
-      <w:rPr>
-        <w:noProof/>
-      </w:rPr>
-      <w:fldChar w:fldCharType="end"/>
-    </w:r>
+    <w:fldSimple w:instr=" NUMPAGES   \* MERGEFORMAT ">
+      <w:r>
+        <w:rPr>
+          <w:noProof/>
+        </w:rPr>
+        <w:t>10</w:t>
+      </w:r>
+    </w:fldSimple>
     <w:r>
       <w:ptab w:relativeTo="margin" w:alignment="right" w:leader="none"/>
     </w:r>
@@ -4733,21 +5042,11 @@
     <w:r>
       <w:t xml:space="preserve">Revision </w:t>
     </w:r>
-    <w:r>
-      <w:fldChar w:fldCharType="begin"/>
-    </w:r>
-    <w:r>
-      <w:instrText xml:space="preserve"> DOCPROPERTY  "Revision Number"  \* MERGEFORMAT </w:instrText>
-    </w:r>
-    <w:r>
-      <w:fldChar w:fldCharType="separate"/>
-    </w:r>
-    <w:r>
-      <w:t>4.3.4</w:t>
-    </w:r>
-    <w:r>
-      <w:fldChar w:fldCharType="end"/>
-    </w:r>
+    <w:fldSimple w:instr=" DOCPROPERTY  &quot;Revision Number&quot;  \* MERGEFORMAT ">
+      <w:r>
+        <w:t>4.4</w:t>
+      </w:r>
+    </w:fldSimple>
   </w:p>
 </w:ftr>
 </file>
@@ -4908,7 +5207,7 @@
         <w:rFonts w:ascii="Calibri" w:hAnsi="Calibri" w:hint="default"/>
       </w:rPr>
     </w:lvl>
-    <w:lvl w:ilvl="1" w:tplc="04090003" w:tentative="1">
+    <w:lvl w:ilvl="1" w:tplc="04090003">
       <w:start w:val="1"/>
       <w:numFmt w:val="bullet"/>
       <w:lvlText w:val="o"/>
@@ -10801,7 +11100,7 @@
 </file>
 
 <file path=customXml/itemProps1.xml><?xml version="1.0" encoding="utf-8"?>
-<ds:datastoreItem xmlns:ds="http://schemas.openxmlformats.org/officeDocument/2006/customXml" ds:itemID="{49EAC0CB-784E-4597-95BB-7975D84EC9B2}">
+<ds:datastoreItem xmlns:ds="http://schemas.openxmlformats.org/officeDocument/2006/customXml" ds:itemID="{9D6A91CD-7799-4CAF-B25C-CC0B4FAC8874}">
   <ds:schemaRefs>
     <ds:schemaRef ds:uri="http://schemas.openxmlformats.org/officeDocument/2006/bibliography"/>
   </ds:schemaRefs>

</xml_diff>

<commit_message>
(U)    new plan lifts add
</commit_message>
<xml_diff>
--- a/Suppl/Thrive Fitness Plan.docx
+++ b/Suppl/Thrive Fitness Plan.docx
@@ -42,21 +42,11 @@
         <w:tab/>
         <w:t>(</w:t>
       </w:r>
-      <w:r>
-        <w:fldChar w:fldCharType="begin"/>
-      </w:r>
-      <w:r>
-        <w:instrText xml:space="preserve"> DOCPROPERTY  "Revision Date"  \* MERGEFORMAT </w:instrText>
-      </w:r>
-      <w:r>
-        <w:fldChar w:fldCharType="separate"/>
-      </w:r>
-      <w:r>
-        <w:t>2/12/17</w:t>
-      </w:r>
-      <w:r>
-        <w:fldChar w:fldCharType="end"/>
-      </w:r>
+      <w:fldSimple w:instr=" DOCPROPERTY  &quot;Revision Date&quot;  \* MERGEFORMAT ">
+        <w:r>
+          <w:t>2/13/17</w:t>
+        </w:r>
+      </w:fldSimple>
       <w:r>
         <w:t>)</w:t>
       </w:r>
@@ -1178,6 +1168,8 @@
       <w:r>
         <w:t xml:space="preserve"> Centrum, Magnesium, </w:t>
       </w:r>
+      <w:bookmarkStart w:id="0" w:name="_GoBack"/>
+      <w:bookmarkEnd w:id="0"/>
       <w:r>
         <w:t xml:space="preserve">Potassium, </w:t>
       </w:r>
@@ -1228,8 +1220,8 @@
         <w:t xml:space="preserve"> - Round Two</w:t>
       </w:r>
     </w:p>
-    <w:bookmarkStart w:id="0" w:name="_MON_1547818591"/>
-    <w:bookmarkEnd w:id="0"/>
+    <w:bookmarkStart w:id="1" w:name="_MON_1547818591"/>
+    <w:bookmarkEnd w:id="1"/>
     <w:p>
       <w:pPr>
         <w:jc w:val="center"/>
@@ -1247,7 +1239,7 @@
           <w:sz w:val="28"/>
           <w:szCs w:val="28"/>
         </w:rPr>
-        <w:object w:dxaOrig="11373" w:dyaOrig="7888">
+        <w:object w:dxaOrig="11373" w:dyaOrig="8193">
           <v:shapetype id="_x0000_t75" coordsize="21600,21600" o:spt="75" o:preferrelative="t" path="m@4@5l@4@11@9@11@9@5xe" filled="f" stroked="f">
             <v:stroke joinstyle="miter"/>
             <v:formulas>
@@ -1267,10 +1259,10 @@
             <v:path o:extrusionok="f" gradientshapeok="t" o:connecttype="rect"/>
             <o:lock v:ext="edit" aspectratio="t"/>
           </v:shapetype>
-          <v:shape id="_x0000_i1025" type="#_x0000_t75" style="width:526.55pt;height:363.65pt" o:ole="">
+          <v:shape id="_x0000_i1049" type="#_x0000_t75" style="width:526.55pt;height:377.55pt" o:ole="">
             <v:imagedata r:id="rId9" o:title=""/>
           </v:shape>
-          <o:OLEObject Type="Embed" ProgID="Excel.Sheet.8" ShapeID="_x0000_i1025" DrawAspect="Content" ObjectID="_1548397135" r:id="rId10"/>
+          <o:OLEObject Type="Embed" ProgID="Excel.Sheet.8" ShapeID="_x0000_i1049" DrawAspect="Content" ObjectID="_1548493362" r:id="rId10"/>
         </w:object>
       </w:r>
     </w:p>
@@ -1870,19 +1862,6 @@
     </w:p>
     <w:p>
       <w:pPr>
-        <w:rPr>
-          <w:b/>
-        </w:rPr>
-      </w:pPr>
-      <w:r>
-        <w:rPr>
-          <w:b/>
-        </w:rPr>
-        <w:br w:type="page"/>
-      </w:r>
-    </w:p>
-    <w:p>
-      <w:pPr>
         <w:spacing w:after="0" w:line="240" w:lineRule="auto"/>
         <w:rPr>
           <w:b/>
@@ -2047,7 +2026,20 @@
         <w:spacing w:after="0" w:line="240" w:lineRule="auto"/>
       </w:pPr>
       <w:r>
-        <w:t>Don’t lift like a body-builder, 3 sets of 10 is dangerous and generally weak in benefit</w:t>
+        <w:t xml:space="preserve">You should feel </w:t>
+      </w:r>
+      <w:r>
+        <w:rPr>
+          <w:b/>
+          <w:u w:val="single"/>
+        </w:rPr>
+        <w:t>full</w:t>
+      </w:r>
+      <w:r>
+        <w:t xml:space="preserve"> when you go into </w:t>
+      </w:r>
+      <w:r>
+        <w:t>lifting!</w:t>
       </w:r>
     </w:p>
     <w:p>
@@ -2060,7 +2052,7 @@
         <w:spacing w:after="0" w:line="240" w:lineRule="auto"/>
       </w:pPr>
       <w:r>
-        <w:t>Changing lift sets and rep counts is important!</w:t>
+        <w:t>Don’t lift like a body-builder, 3 sets of 10 is dangerous and generally weak in benefit</w:t>
       </w:r>
     </w:p>
     <w:p>
@@ -2073,6 +2065,19 @@
         <w:spacing w:after="0" w:line="240" w:lineRule="auto"/>
       </w:pPr>
       <w:r>
+        <w:t>Changing lift sets and rep counts is important!</w:t>
+      </w:r>
+    </w:p>
+    <w:p>
+      <w:pPr>
+        <w:pStyle w:val="ListParagraph"/>
+        <w:numPr>
+          <w:ilvl w:val="0"/>
+          <w:numId w:val="15"/>
+        </w:numPr>
+        <w:spacing w:after="0" w:line="240" w:lineRule="auto"/>
+      </w:pPr>
+      <w:r>
         <w:t>Power generation, e.g. jumping or throwing is one of the greatest muscle growth activities</w:t>
       </w:r>
     </w:p>
@@ -2104,8 +2109,6 @@
           <w:szCs w:val="6"/>
         </w:rPr>
       </w:pPr>
-      <w:bookmarkStart w:id="1" w:name="_GoBack"/>
-      <w:bookmarkEnd w:id="1"/>
     </w:p>
     <w:p>
       <w:pPr>
@@ -4937,7 +4940,7 @@
       <w:rPr>
         <w:noProof/>
       </w:rPr>
-      <w:t>8</w:t>
+      <w:t>2</w:t>
     </w:r>
     <w:r>
       <w:fldChar w:fldCharType="end"/>
@@ -4945,46 +4948,23 @@
     <w:r>
       <w:t xml:space="preserve"> of </w:t>
     </w:r>
-    <w:r>
-      <w:fldChar w:fldCharType="begin"/>
-    </w:r>
-    <w:r>
-      <w:instrText xml:space="preserve"> NUMPAGES   \* MERGEFORMAT </w:instrText>
-    </w:r>
-    <w:r>
-      <w:fldChar w:fldCharType="separate"/>
-    </w:r>
-    <w:r>
-      <w:rPr>
-        <w:noProof/>
-      </w:rPr>
-      <w:t>10</w:t>
-    </w:r>
-    <w:r>
-      <w:rPr>
-        <w:noProof/>
-      </w:rPr>
-      <w:fldChar w:fldCharType="end"/>
-    </w:r>
+    <w:fldSimple w:instr=" NUMPAGES   \* MERGEFORMAT ">
+      <w:r>
+        <w:rPr>
+          <w:noProof/>
+        </w:rPr>
+        <w:t>10</w:t>
+      </w:r>
+    </w:fldSimple>
     <w:r>
       <w:tab/>
       <w:t xml:space="preserve">Revision </w:t>
     </w:r>
-    <w:r>
-      <w:fldChar w:fldCharType="begin"/>
-    </w:r>
-    <w:r>
-      <w:instrText xml:space="preserve"> DOCPROPERTY  "Revision Number"  \* MERGEFORMAT </w:instrText>
-    </w:r>
-    <w:r>
-      <w:fldChar w:fldCharType="separate"/>
-    </w:r>
-    <w:r>
-      <w:t>4.4</w:t>
-    </w:r>
-    <w:r>
-      <w:fldChar w:fldCharType="end"/>
-    </w:r>
+    <w:fldSimple w:instr=" DOCPROPERTY  &quot;Revision Number&quot;  \* MERGEFORMAT ">
+      <w:r>
+        <w:t>4.4.1</w:t>
+      </w:r>
+    </w:fldSimple>
   </w:p>
 </w:ftr>
 </file>
@@ -5025,14 +5005,27 @@
     <w:r>
       <w:t xml:space="preserve"> of </w:t>
     </w:r>
-    <w:fldSimple w:instr=" NUMPAGES   \* MERGEFORMAT ">
-      <w:r>
-        <w:rPr>
-          <w:noProof/>
-        </w:rPr>
-        <w:t>10</w:t>
-      </w:r>
-    </w:fldSimple>
+    <w:r>
+      <w:fldChar w:fldCharType="begin"/>
+    </w:r>
+    <w:r>
+      <w:instrText xml:space="preserve"> NUMPAGES   \* MERGEFORMAT </w:instrText>
+    </w:r>
+    <w:r>
+      <w:fldChar w:fldCharType="separate"/>
+    </w:r>
+    <w:r>
+      <w:rPr>
+        <w:noProof/>
+      </w:rPr>
+      <w:t>10</w:t>
+    </w:r>
+    <w:r>
+      <w:rPr>
+        <w:noProof/>
+      </w:rPr>
+      <w:fldChar w:fldCharType="end"/>
+    </w:r>
     <w:r>
       <w:ptab w:relativeTo="margin" w:alignment="right" w:leader="none"/>
     </w:r>
@@ -5042,11 +5035,21 @@
     <w:r>
       <w:t xml:space="preserve">Revision </w:t>
     </w:r>
-    <w:fldSimple w:instr=" DOCPROPERTY  &quot;Revision Number&quot;  \* MERGEFORMAT ">
-      <w:r>
-        <w:t>4.4</w:t>
-      </w:r>
-    </w:fldSimple>
+    <w:r>
+      <w:fldChar w:fldCharType="begin"/>
+    </w:r>
+    <w:r>
+      <w:instrText xml:space="preserve"> DOCPROPERTY  "Revision Number"  \* MERGEFORMAT </w:instrText>
+    </w:r>
+    <w:r>
+      <w:fldChar w:fldCharType="separate"/>
+    </w:r>
+    <w:r>
+      <w:t>4.4.1</w:t>
+    </w:r>
+    <w:r>
+      <w:fldChar w:fldCharType="end"/>
+    </w:r>
   </w:p>
 </w:ftr>
 </file>
@@ -11100,7 +11103,7 @@
 </file>
 
 <file path=customXml/itemProps1.xml><?xml version="1.0" encoding="utf-8"?>
-<ds:datastoreItem xmlns:ds="http://schemas.openxmlformats.org/officeDocument/2006/customXml" ds:itemID="{9D6A91CD-7799-4CAF-B25C-CC0B4FAC8874}">
+<ds:datastoreItem xmlns:ds="http://schemas.openxmlformats.org/officeDocument/2006/customXml" ds:itemID="{586CFC34-7F26-402F-9D5A-73CBF30517B1}">
   <ds:schemaRefs>
     <ds:schemaRef ds:uri="http://schemas.openxmlformats.org/officeDocument/2006/bibliography"/>
   </ds:schemaRefs>

</xml_diff>

<commit_message>
(U)    diet updates to reflecct current diet
</commit_message>
<xml_diff>
--- a/Suppl/Thrive Fitness Plan.docx
+++ b/Suppl/Thrive Fitness Plan.docx
@@ -42,11 +42,21 @@
         <w:tab/>
         <w:t>(</w:t>
       </w:r>
-      <w:fldSimple w:instr=" DOCPROPERTY  &quot;Revision Date&quot;  \* MERGEFORMAT ">
-        <w:r>
-          <w:t>2/13/17</w:t>
-        </w:r>
-      </w:fldSimple>
+      <w:r>
+        <w:fldChar w:fldCharType="begin"/>
+      </w:r>
+      <w:r>
+        <w:instrText xml:space="preserve"> DOCPROPERTY  "Revision Date"  \* MERGEFORMAT </w:instrText>
+      </w:r>
+      <w:r>
+        <w:fldChar w:fldCharType="separate"/>
+      </w:r>
+      <w:r>
+        <w:t>2/15/17</w:t>
+      </w:r>
+      <w:r>
+        <w:fldChar w:fldCharType="end"/>
+      </w:r>
       <w:r>
         <w:t>)</w:t>
       </w:r>
@@ -1168,8 +1178,6 @@
       <w:r>
         <w:t xml:space="preserve"> Centrum, Magnesium, </w:t>
       </w:r>
-      <w:bookmarkStart w:id="0" w:name="_GoBack"/>
-      <w:bookmarkEnd w:id="0"/>
       <w:r>
         <w:t xml:space="preserve">Potassium, </w:t>
       </w:r>
@@ -1220,8 +1228,8 @@
         <w:t xml:space="preserve"> - Round Two</w:t>
       </w:r>
     </w:p>
-    <w:bookmarkStart w:id="1" w:name="_MON_1547818591"/>
-    <w:bookmarkEnd w:id="1"/>
+    <w:bookmarkStart w:id="0" w:name="_MON_1547818591"/>
+    <w:bookmarkEnd w:id="0"/>
     <w:p>
       <w:pPr>
         <w:jc w:val="center"/>
@@ -1259,10 +1267,10 @@
             <v:path o:extrusionok="f" gradientshapeok="t" o:connecttype="rect"/>
             <o:lock v:ext="edit" aspectratio="t"/>
           </v:shapetype>
-          <v:shape id="_x0000_i1049" type="#_x0000_t75" style="width:526.55pt;height:377.55pt" o:ole="">
+          <v:shape id="_x0000_i1025" type="#_x0000_t75" style="width:526.55pt;height:377.7pt" o:ole="">
             <v:imagedata r:id="rId9" o:title=""/>
           </v:shape>
-          <o:OLEObject Type="Embed" ProgID="Excel.Sheet.8" ShapeID="_x0000_i1049" DrawAspect="Content" ObjectID="_1548493362" r:id="rId10"/>
+          <o:OLEObject Type="Embed" ProgID="Excel.Sheet.8" ShapeID="_x0000_i1025" DrawAspect="Content" ObjectID="_1548694117" r:id="rId10"/>
         </w:object>
       </w:r>
     </w:p>
@@ -1577,8 +1585,6 @@
                         </w:numPr>
                         <w:spacing w:after="0" w:line="240" w:lineRule="auto"/>
                       </w:pPr>
-                      <w:bookmarkStart w:id="2" w:name="_GoBack"/>
-                      <w:bookmarkEnd w:id="2"/>
                       <w:r>
                         <w:t>Correct, Full Leg Lifts (see notes)</w:t>
                       </w:r>
@@ -2520,15 +2526,7 @@
           <w:szCs w:val="28"/>
         </w:rPr>
         <w:lastRenderedPageBreak/>
-        <w:t>Present Nutrition Plan</w:t>
-      </w:r>
-      <w:r>
-        <w:rPr>
-          <w:b/>
-          <w:sz w:val="28"/>
-          <w:szCs w:val="28"/>
-        </w:rPr>
-        <w:t xml:space="preserve"> </w:t>
+        <w:t xml:space="preserve">Present Nutrition Plan </w:t>
       </w:r>
     </w:p>
     <w:p>
@@ -2550,13 +2548,7 @@
         <w:ind w:left="720"/>
       </w:pPr>
       <w:r>
-        <w:t>Important Phase Point</w:t>
-      </w:r>
-      <w:r>
-        <w:t>:</w:t>
-      </w:r>
-      <w:r>
-        <w:t xml:space="preserve"> The scale doesn’t matter, adherence to plan does. Weigh yourself every two weeks now.</w:t>
+        <w:t>Important Phase Point: The scale doesn’t matter, adherence to plan does. Weigh yourself every two weeks now.</w:t>
       </w:r>
     </w:p>
     <w:p>
@@ -2611,10 +2603,7 @@
         </w:numPr>
       </w:pPr>
       <w:r>
-        <w:t xml:space="preserve">Greek </w:t>
-      </w:r>
-      <w:r>
-        <w:t>Yogurt (1 cup)</w:t>
+        <w:t>Greek Yogurt (1 cup)</w:t>
       </w:r>
     </w:p>
     <w:p>
@@ -2651,6 +2640,37 @@
         <w:rPr>
           <w:b/>
         </w:rPr>
+        <w:t>Workout [7 am]</w:t>
+      </w:r>
+    </w:p>
+    <w:p>
+      <w:pPr>
+        <w:pStyle w:val="ListParagraph"/>
+        <w:numPr>
+          <w:ilvl w:val="0"/>
+          <w:numId w:val="46"/>
+        </w:numPr>
+      </w:pPr>
+      <w:r>
+        <w:t>(2) Glutamines, pre/post</w:t>
+      </w:r>
+    </w:p>
+    <w:p>
+      <w:pPr>
+        <w:rPr>
+          <w:b/>
+        </w:rPr>
+      </w:pPr>
+      <w:r>
+        <w:rPr>
+          <w:b/>
+        </w:rPr>
+        <w:t>Post-</w:t>
+      </w:r>
+      <w:r>
+        <w:rPr>
+          <w:b/>
+        </w:rPr>
         <w:t>Workout</w:t>
       </w:r>
       <w:r>
@@ -2669,7 +2689,10 @@
         </w:numPr>
       </w:pPr>
       <w:r>
-        <w:t>3 Scoops Protein Powder</w:t>
+        <w:t>(2)</w:t>
+      </w:r>
+      <w:r>
+        <w:t xml:space="preserve"> Scoops Protein Powder</w:t>
       </w:r>
     </w:p>
     <w:p>
@@ -2681,7 +2704,13 @@
         </w:numPr>
       </w:pPr>
       <w:r>
-        <w:t>5g Creatine</w:t>
+        <w:t xml:space="preserve">(1) Scoop </w:t>
+      </w:r>
+      <w:r>
+        <w:t>Prime Nutrition</w:t>
+      </w:r>
+      <w:r>
+        <w:t xml:space="preserve"> PWO-MAX</w:t>
       </w:r>
     </w:p>
     <w:p>
@@ -2693,7 +2722,16 @@
         </w:numPr>
       </w:pPr>
       <w:r>
-        <w:t>1 Scoop Aminos</w:t>
+        <w:t>(</w:t>
+      </w:r>
+      <w:r>
+        <w:t>1</w:t>
+      </w:r>
+      <w:r>
+        <w:t>)</w:t>
+      </w:r>
+      <w:r>
+        <w:t xml:space="preserve"> Scoop Aminos</w:t>
       </w:r>
     </w:p>
     <w:p>
@@ -2705,68 +2743,13 @@
         </w:numPr>
       </w:pPr>
       <w:r>
-        <w:t>26 oz. Almond Milk</w:t>
-      </w:r>
-    </w:p>
-    <w:p>
-      <w:pPr>
-        <w:pStyle w:val="ListParagraph"/>
-        <w:numPr>
-          <w:ilvl w:val="0"/>
-          <w:numId w:val="40"/>
-        </w:numPr>
-      </w:pPr>
-      <w:r>
-        <w:t>*Half before &amp; half after workout</w:t>
-      </w:r>
-    </w:p>
-    <w:p>
-      <w:pPr>
-        <w:rPr>
-          <w:b/>
-        </w:rPr>
-      </w:pPr>
-      <w:r>
-        <w:rPr>
-          <w:b/>
-        </w:rPr>
-        <w:t>Snack [10 am]</w:t>
-      </w:r>
-    </w:p>
-    <w:p>
-      <w:pPr>
-        <w:pStyle w:val="ListParagraph"/>
-        <w:numPr>
-          <w:ilvl w:val="0"/>
-          <w:numId w:val="42"/>
-        </w:numPr>
-      </w:pPr>
-      <w:r>
-        <w:t>Mass Builder Shake</w:t>
-      </w:r>
-    </w:p>
-    <w:p>
-      <w:pPr>
-        <w:pStyle w:val="ListParagraph"/>
-        <w:numPr>
-          <w:ilvl w:val="1"/>
-          <w:numId w:val="42"/>
-        </w:numPr>
-      </w:pPr>
-      <w:r>
-        <w:t>GNC Mass Gainer Complex (4 scoops)</w:t>
-      </w:r>
-    </w:p>
-    <w:p>
-      <w:pPr>
-        <w:pStyle w:val="ListParagraph"/>
-        <w:numPr>
-          <w:ilvl w:val="1"/>
-          <w:numId w:val="42"/>
-        </w:numPr>
-      </w:pPr>
-      <w:r>
-        <w:t>Almond Milk</w:t>
+        <w:t xml:space="preserve">26 oz. </w:t>
+      </w:r>
+      <w:r>
+        <w:t xml:space="preserve">Whole </w:t>
+      </w:r>
+      <w:r>
+        <w:t>Milk</w:t>
       </w:r>
     </w:p>
     <w:p>
@@ -2797,7 +2780,13 @@
         </w:numPr>
       </w:pPr>
       <w:r>
-        <w:t>(11 am) Turkey Sandwich</w:t>
+        <w:t xml:space="preserve">(11 am) </w:t>
+      </w:r>
+      <w:r>
+        <w:t>Tuna</w:t>
+      </w:r>
+      <w:r>
+        <w:t xml:space="preserve"> Sandwich</w:t>
       </w:r>
     </w:p>
     <w:p>
@@ -2809,7 +2798,10 @@
         </w:numPr>
       </w:pPr>
       <w:r>
-        <w:t>(12 pm) Meal Replacement Shake</w:t>
+        <w:t xml:space="preserve">(12 pm) </w:t>
+      </w:r>
+      <w:r>
+        <w:t>Mass Builder Shake</w:t>
       </w:r>
     </w:p>
     <w:p>
@@ -2821,7 +2813,7 @@
         </w:numPr>
       </w:pPr>
       <w:r>
-        <w:t>2 Scoops, GNC Total Lean</w:t>
+        <w:t>GNC Mass Gainer Complex (4 scoops)</w:t>
       </w:r>
     </w:p>
     <w:p>
@@ -2833,7 +2825,10 @@
         </w:numPr>
       </w:pPr>
       <w:r>
-        <w:t>28 oz. Almond Milk</w:t>
+        <w:t xml:space="preserve">Whole </w:t>
+      </w:r>
+      <w:r>
+        <w:t>Milk</w:t>
       </w:r>
     </w:p>
     <w:p>
@@ -2845,38 +2840,29 @@
         </w:numPr>
       </w:pPr>
       <w:r>
-        <w:t>(1 pm) Turkey Sandwich</w:t>
-      </w:r>
-    </w:p>
-    <w:p>
-      <w:pPr>
-        <w:rPr>
-          <w:b/>
-        </w:rPr>
-      </w:pPr>
-      <w:r>
-        <w:rPr>
-          <w:b/>
-        </w:rPr>
-        <w:t>Snack</w:t>
-      </w:r>
-      <w:r>
-        <w:rPr>
-          <w:b/>
-        </w:rPr>
-        <w:t>s [</w:t>
-      </w:r>
-      <w:r>
-        <w:rPr>
-          <w:b/>
-        </w:rPr>
-        <w:t>2</w:t>
-      </w:r>
-      <w:r>
-        <w:rPr>
-          <w:b/>
-        </w:rPr>
-        <w:t xml:space="preserve"> pm]</w:t>
+        <w:t xml:space="preserve"> </w:t>
+      </w:r>
+      <w:r>
+        <w:t xml:space="preserve">(1 pm) </w:t>
+      </w:r>
+      <w:r>
+        <w:t>Tuna</w:t>
+      </w:r>
+      <w:r>
+        <w:t xml:space="preserve"> Sandwich</w:t>
+      </w:r>
+    </w:p>
+    <w:p>
+      <w:pPr>
+        <w:rPr>
+          <w:b/>
+        </w:rPr>
+      </w:pPr>
+      <w:r>
+        <w:rPr>
+          <w:b/>
+        </w:rPr>
+        <w:t>Snacks [2 pm]</w:t>
       </w:r>
     </w:p>
     <w:p>
@@ -2888,10 +2874,7 @@
         </w:numPr>
       </w:pPr>
       <w:r>
-        <w:t xml:space="preserve">(2 pm) </w:t>
-      </w:r>
-      <w:r>
-        <w:t>32 oz. Nutri-bullet Juicer</w:t>
+        <w:t>(2 pm) 32 oz. Nutri-bullet Juicer</w:t>
       </w:r>
     </w:p>
     <w:p>
@@ -2990,7 +2973,10 @@
         <w:t xml:space="preserve">(3 pm) </w:t>
       </w:r>
       <w:r>
-        <w:t>Nutrigrain bar</w:t>
+        <w:t>Protein</w:t>
+      </w:r>
+      <w:r>
+        <w:t xml:space="preserve"> bar</w:t>
       </w:r>
     </w:p>
     <w:p>
@@ -3040,6 +3026,15 @@
         </w:rPr>
         <w:br w:type="page"/>
       </w:r>
+    </w:p>
+    <w:p>
+      <w:pPr>
+        <w:rPr>
+          <w:b/>
+          <w:sz w:val="28"/>
+          <w:szCs w:val="28"/>
+        </w:rPr>
+      </w:pPr>
       <w:r>
         <w:rPr>
           <w:b/>
@@ -3549,6 +3544,69 @@
           <w:rFonts w:eastAsia="ArialMT" w:cstheme="minorHAnsi"/>
           <w:b/>
         </w:rPr>
+        <w:t>Opens</w:t>
+      </w:r>
+    </w:p>
+    <w:p>
+      <w:pPr>
+        <w:pStyle w:val="ListParagraph"/>
+        <w:numPr>
+          <w:ilvl w:val="0"/>
+          <w:numId w:val="39"/>
+        </w:numPr>
+        <w:rPr>
+          <w:sz w:val="28"/>
+          <w:szCs w:val="28"/>
+        </w:rPr>
+      </w:pPr>
+      <w:r>
+        <w:rPr>
+          <w:rFonts w:eastAsia="ArialMT" w:cstheme="minorHAnsi"/>
+        </w:rPr>
+        <w:t>Read “Born to Run”, recommended by Rob</w:t>
+      </w:r>
+    </w:p>
+    <w:p>
+      <w:pPr>
+        <w:pStyle w:val="ListParagraph"/>
+        <w:numPr>
+          <w:ilvl w:val="0"/>
+          <w:numId w:val="39"/>
+        </w:numPr>
+        <w:rPr>
+          <w:sz w:val="28"/>
+          <w:szCs w:val="28"/>
+        </w:rPr>
+      </w:pPr>
+      <w:r>
+        <w:rPr>
+          <w:rFonts w:eastAsia="ArialMT" w:cstheme="minorHAnsi"/>
+        </w:rPr>
+        <w:t>Do Prime Nutrition’s Online Learnings</w:t>
+      </w:r>
+    </w:p>
+    <w:p>
+      <w:pPr>
+        <w:pStyle w:val="ListParagraph"/>
+        <w:ind w:left="360"/>
+        <w:rPr>
+          <w:sz w:val="28"/>
+          <w:szCs w:val="28"/>
+        </w:rPr>
+      </w:pPr>
+    </w:p>
+    <w:p>
+      <w:pPr>
+        <w:rPr>
+          <w:rFonts w:eastAsia="ArialMT" w:cstheme="minorHAnsi"/>
+          <w:b/>
+        </w:rPr>
+      </w:pPr>
+      <w:r>
+        <w:rPr>
+          <w:rFonts w:eastAsia="ArialMT" w:cstheme="minorHAnsi"/>
+          <w:b/>
+        </w:rPr>
         <w:t>Longer Term Opens</w:t>
       </w:r>
     </w:p>
@@ -3590,12 +3648,55 @@
           <w:szCs w:val="28"/>
         </w:rPr>
       </w:pPr>
-      <w:r>
-        <w:rPr>
-          <w:b/>
-          <w:sz w:val="28"/>
-          <w:szCs w:val="28"/>
-        </w:rPr>
+      <w:bookmarkStart w:id="1" w:name="_GoBack"/>
+      <w:bookmarkEnd w:id="1"/>
+    </w:p>
+    <w:p>
+      <w:pPr>
+        <w:rPr>
+          <w:b/>
+        </w:rPr>
+      </w:pPr>
+      <w:r>
+        <w:rPr>
+          <w:b/>
+        </w:rPr>
+        <w:t>Notes</w:t>
+      </w:r>
+    </w:p>
+    <w:p>
+      <w:pPr>
+        <w:pStyle w:val="ListParagraph"/>
+        <w:numPr>
+          <w:ilvl w:val="0"/>
+          <w:numId w:val="36"/>
+        </w:numPr>
+      </w:pPr>
+      <w:r>
+        <w:t>Most of your current weight bump is water and food retention</w:t>
+      </w:r>
+    </w:p>
+    <w:p>
+      <w:pPr>
+        <w:pStyle w:val="ListParagraph"/>
+        <w:numPr>
+          <w:ilvl w:val="0"/>
+          <w:numId w:val="36"/>
+        </w:numPr>
+      </w:pPr>
+      <w:r>
+        <w:t>You want a slow releasin</w:t>
+      </w:r>
+      <w:r>
+        <w:t xml:space="preserve">g vitamin, </w:t>
+      </w:r>
+      <w:r>
+        <w:t>C</w:t>
+      </w:r>
+      <w:r>
+        <w:t>entrum is not this!</w:t>
+      </w:r>
+      <w:r>
         <w:br w:type="page"/>
       </w:r>
     </w:p>
@@ -4940,7 +5041,7 @@
       <w:rPr>
         <w:noProof/>
       </w:rPr>
-      <w:t>2</w:t>
+      <w:t>8</w:t>
     </w:r>
     <w:r>
       <w:fldChar w:fldCharType="end"/>
@@ -4948,23 +5049,46 @@
     <w:r>
       <w:t xml:space="preserve"> of </w:t>
     </w:r>
-    <w:fldSimple w:instr=" NUMPAGES   \* MERGEFORMAT ">
-      <w:r>
-        <w:rPr>
-          <w:noProof/>
-        </w:rPr>
-        <w:t>10</w:t>
-      </w:r>
-    </w:fldSimple>
+    <w:r>
+      <w:fldChar w:fldCharType="begin"/>
+    </w:r>
+    <w:r>
+      <w:instrText xml:space="preserve"> NUMPAGES   \* MERGEFORMAT </w:instrText>
+    </w:r>
+    <w:r>
+      <w:fldChar w:fldCharType="separate"/>
+    </w:r>
+    <w:r>
+      <w:rPr>
+        <w:noProof/>
+      </w:rPr>
+      <w:t>10</w:t>
+    </w:r>
+    <w:r>
+      <w:rPr>
+        <w:noProof/>
+      </w:rPr>
+      <w:fldChar w:fldCharType="end"/>
+    </w:r>
     <w:r>
       <w:tab/>
       <w:t xml:space="preserve">Revision </w:t>
     </w:r>
-    <w:fldSimple w:instr=" DOCPROPERTY  &quot;Revision Number&quot;  \* MERGEFORMAT ">
-      <w:r>
-        <w:t>4.4.1</w:t>
-      </w:r>
-    </w:fldSimple>
+    <w:r>
+      <w:fldChar w:fldCharType="begin"/>
+    </w:r>
+    <w:r>
+      <w:instrText xml:space="preserve"> DOCPROPERTY  "Revision Number"  \* MERGEFORMAT </w:instrText>
+    </w:r>
+    <w:r>
+      <w:fldChar w:fldCharType="separate"/>
+    </w:r>
+    <w:r>
+      <w:t>4.4.2</w:t>
+    </w:r>
+    <w:r>
+      <w:fldChar w:fldCharType="end"/>
+    </w:r>
   </w:p>
 </w:ftr>
 </file>
@@ -5005,27 +5129,14 @@
     <w:r>
       <w:t xml:space="preserve"> of </w:t>
     </w:r>
-    <w:r>
-      <w:fldChar w:fldCharType="begin"/>
-    </w:r>
-    <w:r>
-      <w:instrText xml:space="preserve"> NUMPAGES   \* MERGEFORMAT </w:instrText>
-    </w:r>
-    <w:r>
-      <w:fldChar w:fldCharType="separate"/>
-    </w:r>
-    <w:r>
-      <w:rPr>
-        <w:noProof/>
-      </w:rPr>
-      <w:t>10</w:t>
-    </w:r>
-    <w:r>
-      <w:rPr>
-        <w:noProof/>
-      </w:rPr>
-      <w:fldChar w:fldCharType="end"/>
-    </w:r>
+    <w:fldSimple w:instr=" NUMPAGES   \* MERGEFORMAT ">
+      <w:r>
+        <w:rPr>
+          <w:noProof/>
+        </w:rPr>
+        <w:t>10</w:t>
+      </w:r>
+    </w:fldSimple>
     <w:r>
       <w:ptab w:relativeTo="margin" w:alignment="right" w:leader="none"/>
     </w:r>
@@ -5035,21 +5146,11 @@
     <w:r>
       <w:t xml:space="preserve">Revision </w:t>
     </w:r>
-    <w:r>
-      <w:fldChar w:fldCharType="begin"/>
-    </w:r>
-    <w:r>
-      <w:instrText xml:space="preserve"> DOCPROPERTY  "Revision Number"  \* MERGEFORMAT </w:instrText>
-    </w:r>
-    <w:r>
-      <w:fldChar w:fldCharType="separate"/>
-    </w:r>
-    <w:r>
-      <w:t>4.4.1</w:t>
-    </w:r>
-    <w:r>
-      <w:fldChar w:fldCharType="end"/>
-    </w:r>
+    <w:fldSimple w:instr=" DOCPROPERTY  &quot;Revision Number&quot;  \* MERGEFORMAT ">
+      <w:r>
+        <w:t>4.4.2</w:t>
+      </w:r>
+    </w:fldSimple>
   </w:p>
 </w:ftr>
 </file>
@@ -6439,6 +6540,119 @@
     </w:lvl>
   </w:abstractNum>
   <w:abstractNum w:abstractNumId="12" w15:restartNumberingAfterBreak="0">
+    <w:nsid w:val="266C43D2"/>
+    <w:multiLevelType w:val="hybridMultilevel"/>
+    <w:tmpl w:val="32B82EC0"/>
+    <w:lvl w:ilvl="0" w:tplc="04090001">
+      <w:start w:val="1"/>
+      <w:numFmt w:val="bullet"/>
+      <w:lvlText w:val=""/>
+      <w:lvlJc w:val="left"/>
+      <w:pPr>
+        <w:ind w:left="360" w:hanging="360"/>
+      </w:pPr>
+      <w:rPr>
+        <w:rFonts w:ascii="Symbol" w:hAnsi="Symbol" w:hint="default"/>
+      </w:rPr>
+    </w:lvl>
+    <w:lvl w:ilvl="1" w:tplc="04090003" w:tentative="1">
+      <w:start w:val="1"/>
+      <w:numFmt w:val="bullet"/>
+      <w:lvlText w:val="o"/>
+      <w:lvlJc w:val="left"/>
+      <w:pPr>
+        <w:ind w:left="1080" w:hanging="360"/>
+      </w:pPr>
+      <w:rPr>
+        <w:rFonts w:ascii="Courier New" w:hAnsi="Courier New" w:cs="Courier New" w:hint="default"/>
+      </w:rPr>
+    </w:lvl>
+    <w:lvl w:ilvl="2" w:tplc="04090005" w:tentative="1">
+      <w:start w:val="1"/>
+      <w:numFmt w:val="bullet"/>
+      <w:lvlText w:val=""/>
+      <w:lvlJc w:val="left"/>
+      <w:pPr>
+        <w:ind w:left="1800" w:hanging="360"/>
+      </w:pPr>
+      <w:rPr>
+        <w:rFonts w:ascii="Wingdings" w:hAnsi="Wingdings" w:hint="default"/>
+      </w:rPr>
+    </w:lvl>
+    <w:lvl w:ilvl="3" w:tplc="04090001" w:tentative="1">
+      <w:start w:val="1"/>
+      <w:numFmt w:val="bullet"/>
+      <w:lvlText w:val=""/>
+      <w:lvlJc w:val="left"/>
+      <w:pPr>
+        <w:ind w:left="2520" w:hanging="360"/>
+      </w:pPr>
+      <w:rPr>
+        <w:rFonts w:ascii="Symbol" w:hAnsi="Symbol" w:hint="default"/>
+      </w:rPr>
+    </w:lvl>
+    <w:lvl w:ilvl="4" w:tplc="04090003" w:tentative="1">
+      <w:start w:val="1"/>
+      <w:numFmt w:val="bullet"/>
+      <w:lvlText w:val="o"/>
+      <w:lvlJc w:val="left"/>
+      <w:pPr>
+        <w:ind w:left="3240" w:hanging="360"/>
+      </w:pPr>
+      <w:rPr>
+        <w:rFonts w:ascii="Courier New" w:hAnsi="Courier New" w:cs="Courier New" w:hint="default"/>
+      </w:rPr>
+    </w:lvl>
+    <w:lvl w:ilvl="5" w:tplc="04090005" w:tentative="1">
+      <w:start w:val="1"/>
+      <w:numFmt w:val="bullet"/>
+      <w:lvlText w:val=""/>
+      <w:lvlJc w:val="left"/>
+      <w:pPr>
+        <w:ind w:left="3960" w:hanging="360"/>
+      </w:pPr>
+      <w:rPr>
+        <w:rFonts w:ascii="Wingdings" w:hAnsi="Wingdings" w:hint="default"/>
+      </w:rPr>
+    </w:lvl>
+    <w:lvl w:ilvl="6" w:tplc="04090001" w:tentative="1">
+      <w:start w:val="1"/>
+      <w:numFmt w:val="bullet"/>
+      <w:lvlText w:val=""/>
+      <w:lvlJc w:val="left"/>
+      <w:pPr>
+        <w:ind w:left="4680" w:hanging="360"/>
+      </w:pPr>
+      <w:rPr>
+        <w:rFonts w:ascii="Symbol" w:hAnsi="Symbol" w:hint="default"/>
+      </w:rPr>
+    </w:lvl>
+    <w:lvl w:ilvl="7" w:tplc="04090003" w:tentative="1">
+      <w:start w:val="1"/>
+      <w:numFmt w:val="bullet"/>
+      <w:lvlText w:val="o"/>
+      <w:lvlJc w:val="left"/>
+      <w:pPr>
+        <w:ind w:left="5400" w:hanging="360"/>
+      </w:pPr>
+      <w:rPr>
+        <w:rFonts w:ascii="Courier New" w:hAnsi="Courier New" w:cs="Courier New" w:hint="default"/>
+      </w:rPr>
+    </w:lvl>
+    <w:lvl w:ilvl="8" w:tplc="04090005" w:tentative="1">
+      <w:start w:val="1"/>
+      <w:numFmt w:val="bullet"/>
+      <w:lvlText w:val=""/>
+      <w:lvlJc w:val="left"/>
+      <w:pPr>
+        <w:ind w:left="6120" w:hanging="360"/>
+      </w:pPr>
+      <w:rPr>
+        <w:rFonts w:ascii="Wingdings" w:hAnsi="Wingdings" w:hint="default"/>
+      </w:rPr>
+    </w:lvl>
+  </w:abstractNum>
+  <w:abstractNum w:abstractNumId="13" w15:restartNumberingAfterBreak="0">
     <w:nsid w:val="2A8200EB"/>
     <w:multiLevelType w:val="hybridMultilevel"/>
     <w:tmpl w:val="D5B6641A"/>
@@ -6551,7 +6765,7 @@
       </w:rPr>
     </w:lvl>
   </w:abstractNum>
-  <w:abstractNum w:abstractNumId="13" w15:restartNumberingAfterBreak="0">
+  <w:abstractNum w:abstractNumId="14" w15:restartNumberingAfterBreak="0">
     <w:nsid w:val="2C8E7D49"/>
     <w:multiLevelType w:val="hybridMultilevel"/>
     <w:tmpl w:val="3A5EAB10"/>
@@ -6664,7 +6878,7 @@
       </w:rPr>
     </w:lvl>
   </w:abstractNum>
-  <w:abstractNum w:abstractNumId="14" w15:restartNumberingAfterBreak="0">
+  <w:abstractNum w:abstractNumId="15" w15:restartNumberingAfterBreak="0">
     <w:nsid w:val="2ED145D5"/>
     <w:multiLevelType w:val="hybridMultilevel"/>
     <w:tmpl w:val="8B98C6C4"/>
@@ -6777,7 +6991,7 @@
       </w:rPr>
     </w:lvl>
   </w:abstractNum>
-  <w:abstractNum w:abstractNumId="15" w15:restartNumberingAfterBreak="0">
+  <w:abstractNum w:abstractNumId="16" w15:restartNumberingAfterBreak="0">
     <w:nsid w:val="31374967"/>
     <w:multiLevelType w:val="hybridMultilevel"/>
     <w:tmpl w:val="623E8120"/>
@@ -6890,10 +7104,10 @@
       </w:rPr>
     </w:lvl>
   </w:abstractNum>
-  <w:abstractNum w:abstractNumId="16" w15:restartNumberingAfterBreak="0">
+  <w:abstractNum w:abstractNumId="17" w15:restartNumberingAfterBreak="0">
     <w:nsid w:val="314439F3"/>
     <w:multiLevelType w:val="hybridMultilevel"/>
-    <w:tmpl w:val="BA70F48E"/>
+    <w:tmpl w:val="ABC6784C"/>
     <w:lvl w:ilvl="0" w:tplc="04090001">
       <w:start w:val="1"/>
       <w:numFmt w:val="bullet"/>
@@ -7003,7 +7217,7 @@
       </w:rPr>
     </w:lvl>
   </w:abstractNum>
-  <w:abstractNum w:abstractNumId="17" w15:restartNumberingAfterBreak="0">
+  <w:abstractNum w:abstractNumId="18" w15:restartNumberingAfterBreak="0">
     <w:nsid w:val="37C37C8D"/>
     <w:multiLevelType w:val="hybridMultilevel"/>
     <w:tmpl w:val="FC50214E"/>
@@ -7116,7 +7330,7 @@
       </w:rPr>
     </w:lvl>
   </w:abstractNum>
-  <w:abstractNum w:abstractNumId="18" w15:restartNumberingAfterBreak="0">
+  <w:abstractNum w:abstractNumId="19" w15:restartNumberingAfterBreak="0">
     <w:nsid w:val="390D60A7"/>
     <w:multiLevelType w:val="hybridMultilevel"/>
     <w:tmpl w:val="4DA413A6"/>
@@ -7229,7 +7443,7 @@
       </w:rPr>
     </w:lvl>
   </w:abstractNum>
-  <w:abstractNum w:abstractNumId="19" w15:restartNumberingAfterBreak="0">
+  <w:abstractNum w:abstractNumId="20" w15:restartNumberingAfterBreak="0">
     <w:nsid w:val="3B1C5929"/>
     <w:multiLevelType w:val="hybridMultilevel"/>
     <w:tmpl w:val="A84E354A"/>
@@ -7342,7 +7556,7 @@
       </w:rPr>
     </w:lvl>
   </w:abstractNum>
-  <w:abstractNum w:abstractNumId="20" w15:restartNumberingAfterBreak="0">
+  <w:abstractNum w:abstractNumId="21" w15:restartNumberingAfterBreak="0">
     <w:nsid w:val="3C280C4D"/>
     <w:multiLevelType w:val="hybridMultilevel"/>
     <w:tmpl w:val="2B0CE494"/>
@@ -7455,7 +7669,7 @@
       </w:rPr>
     </w:lvl>
   </w:abstractNum>
-  <w:abstractNum w:abstractNumId="21" w15:restartNumberingAfterBreak="0">
+  <w:abstractNum w:abstractNumId="22" w15:restartNumberingAfterBreak="0">
     <w:nsid w:val="3E9D4366"/>
     <w:multiLevelType w:val="hybridMultilevel"/>
     <w:tmpl w:val="D40C80A4"/>
@@ -7568,7 +7782,7 @@
       </w:rPr>
     </w:lvl>
   </w:abstractNum>
-  <w:abstractNum w:abstractNumId="22" w15:restartNumberingAfterBreak="0">
+  <w:abstractNum w:abstractNumId="23" w15:restartNumberingAfterBreak="0">
     <w:nsid w:val="3EA44C47"/>
     <w:multiLevelType w:val="hybridMultilevel"/>
     <w:tmpl w:val="164CBF22"/>
@@ -7681,7 +7895,7 @@
       </w:rPr>
     </w:lvl>
   </w:abstractNum>
-  <w:abstractNum w:abstractNumId="23" w15:restartNumberingAfterBreak="0">
+  <w:abstractNum w:abstractNumId="24" w15:restartNumberingAfterBreak="0">
     <w:nsid w:val="3EB67A49"/>
     <w:multiLevelType w:val="hybridMultilevel"/>
     <w:tmpl w:val="4DE8133C"/>
@@ -7794,7 +8008,7 @@
       </w:rPr>
     </w:lvl>
   </w:abstractNum>
-  <w:abstractNum w:abstractNumId="24" w15:restartNumberingAfterBreak="0">
+  <w:abstractNum w:abstractNumId="25" w15:restartNumberingAfterBreak="0">
     <w:nsid w:val="405376B5"/>
     <w:multiLevelType w:val="hybridMultilevel"/>
     <w:tmpl w:val="A4A4A00E"/>
@@ -7907,7 +8121,7 @@
       </w:rPr>
     </w:lvl>
   </w:abstractNum>
-  <w:abstractNum w:abstractNumId="25" w15:restartNumberingAfterBreak="0">
+  <w:abstractNum w:abstractNumId="26" w15:restartNumberingAfterBreak="0">
     <w:nsid w:val="412C71F6"/>
     <w:multiLevelType w:val="hybridMultilevel"/>
     <w:tmpl w:val="2982C480"/>
@@ -7999,7 +8213,7 @@
       </w:pPr>
     </w:lvl>
   </w:abstractNum>
-  <w:abstractNum w:abstractNumId="26" w15:restartNumberingAfterBreak="0">
+  <w:abstractNum w:abstractNumId="27" w15:restartNumberingAfterBreak="0">
     <w:nsid w:val="41FE629B"/>
     <w:multiLevelType w:val="hybridMultilevel"/>
     <w:tmpl w:val="1DE658CC"/>
@@ -8112,7 +8326,7 @@
       </w:rPr>
     </w:lvl>
   </w:abstractNum>
-  <w:abstractNum w:abstractNumId="27" w15:restartNumberingAfterBreak="0">
+  <w:abstractNum w:abstractNumId="28" w15:restartNumberingAfterBreak="0">
     <w:nsid w:val="48EA03D3"/>
     <w:multiLevelType w:val="hybridMultilevel"/>
     <w:tmpl w:val="C90C6760"/>
@@ -8225,7 +8439,7 @@
       </w:rPr>
     </w:lvl>
   </w:abstractNum>
-  <w:abstractNum w:abstractNumId="28" w15:restartNumberingAfterBreak="0">
+  <w:abstractNum w:abstractNumId="29" w15:restartNumberingAfterBreak="0">
     <w:nsid w:val="548A6EB9"/>
     <w:multiLevelType w:val="hybridMultilevel"/>
     <w:tmpl w:val="0978A3A8"/>
@@ -8338,7 +8552,7 @@
       </w:rPr>
     </w:lvl>
   </w:abstractNum>
-  <w:abstractNum w:abstractNumId="29" w15:restartNumberingAfterBreak="0">
+  <w:abstractNum w:abstractNumId="30" w15:restartNumberingAfterBreak="0">
     <w:nsid w:val="56413458"/>
     <w:multiLevelType w:val="hybridMultilevel"/>
     <w:tmpl w:val="8C087254"/>
@@ -8451,7 +8665,7 @@
       </w:rPr>
     </w:lvl>
   </w:abstractNum>
-  <w:abstractNum w:abstractNumId="30" w15:restartNumberingAfterBreak="0">
+  <w:abstractNum w:abstractNumId="31" w15:restartNumberingAfterBreak="0">
     <w:nsid w:val="59A022E7"/>
     <w:multiLevelType w:val="hybridMultilevel"/>
     <w:tmpl w:val="7AEAFC9E"/>
@@ -8564,10 +8778,10 @@
       </w:rPr>
     </w:lvl>
   </w:abstractNum>
-  <w:abstractNum w:abstractNumId="31" w15:restartNumberingAfterBreak="0">
+  <w:abstractNum w:abstractNumId="32" w15:restartNumberingAfterBreak="0">
     <w:nsid w:val="63E52381"/>
     <w:multiLevelType w:val="hybridMultilevel"/>
-    <w:tmpl w:val="667C35EA"/>
+    <w:tmpl w:val="E7263D78"/>
     <w:lvl w:ilvl="0" w:tplc="04090001">
       <w:start w:val="1"/>
       <w:numFmt w:val="bullet"/>
@@ -8677,7 +8891,7 @@
       </w:rPr>
     </w:lvl>
   </w:abstractNum>
-  <w:abstractNum w:abstractNumId="32" w15:restartNumberingAfterBreak="0">
+  <w:abstractNum w:abstractNumId="33" w15:restartNumberingAfterBreak="0">
     <w:nsid w:val="64502F81"/>
     <w:multiLevelType w:val="hybridMultilevel"/>
     <w:tmpl w:val="37BC8336"/>
@@ -8789,7 +9003,7 @@
       </w:rPr>
     </w:lvl>
   </w:abstractNum>
-  <w:abstractNum w:abstractNumId="33" w15:restartNumberingAfterBreak="0">
+  <w:abstractNum w:abstractNumId="34" w15:restartNumberingAfterBreak="0">
     <w:nsid w:val="665C2D1F"/>
     <w:multiLevelType w:val="hybridMultilevel"/>
     <w:tmpl w:val="7AF45D2E"/>
@@ -8902,7 +9116,7 @@
       </w:rPr>
     </w:lvl>
   </w:abstractNum>
-  <w:abstractNum w:abstractNumId="34" w15:restartNumberingAfterBreak="0">
+  <w:abstractNum w:abstractNumId="35" w15:restartNumberingAfterBreak="0">
     <w:nsid w:val="668678FC"/>
     <w:multiLevelType w:val="hybridMultilevel"/>
     <w:tmpl w:val="38F6948C"/>
@@ -9015,7 +9229,7 @@
       </w:rPr>
     </w:lvl>
   </w:abstractNum>
-  <w:abstractNum w:abstractNumId="35" w15:restartNumberingAfterBreak="0">
+  <w:abstractNum w:abstractNumId="36" w15:restartNumberingAfterBreak="0">
     <w:nsid w:val="69221C3C"/>
     <w:multiLevelType w:val="hybridMultilevel"/>
     <w:tmpl w:val="DBD2CBD2"/>
@@ -9128,7 +9342,7 @@
       </w:rPr>
     </w:lvl>
   </w:abstractNum>
-  <w:abstractNum w:abstractNumId="36" w15:restartNumberingAfterBreak="0">
+  <w:abstractNum w:abstractNumId="37" w15:restartNumberingAfterBreak="0">
     <w:nsid w:val="6B061EE6"/>
     <w:multiLevelType w:val="hybridMultilevel"/>
     <w:tmpl w:val="13AAAF72"/>
@@ -9241,7 +9455,7 @@
       </w:rPr>
     </w:lvl>
   </w:abstractNum>
-  <w:abstractNum w:abstractNumId="37" w15:restartNumberingAfterBreak="0">
+  <w:abstractNum w:abstractNumId="38" w15:restartNumberingAfterBreak="0">
     <w:nsid w:val="6CA83C11"/>
     <w:multiLevelType w:val="hybridMultilevel"/>
     <w:tmpl w:val="87A8C8C0"/>
@@ -9353,7 +9567,7 @@
       </w:rPr>
     </w:lvl>
   </w:abstractNum>
-  <w:abstractNum w:abstractNumId="38" w15:restartNumberingAfterBreak="0">
+  <w:abstractNum w:abstractNumId="39" w15:restartNumberingAfterBreak="0">
     <w:nsid w:val="6E5215E4"/>
     <w:multiLevelType w:val="hybridMultilevel"/>
     <w:tmpl w:val="102A7792"/>
@@ -9466,7 +9680,7 @@
       </w:rPr>
     </w:lvl>
   </w:abstractNum>
-  <w:abstractNum w:abstractNumId="39" w15:restartNumberingAfterBreak="0">
+  <w:abstractNum w:abstractNumId="40" w15:restartNumberingAfterBreak="0">
     <w:nsid w:val="713E3820"/>
     <w:multiLevelType w:val="hybridMultilevel"/>
     <w:tmpl w:val="ED02E830"/>
@@ -9578,7 +9792,7 @@
       </w:rPr>
     </w:lvl>
   </w:abstractNum>
-  <w:abstractNum w:abstractNumId="40" w15:restartNumberingAfterBreak="0">
+  <w:abstractNum w:abstractNumId="41" w15:restartNumberingAfterBreak="0">
     <w:nsid w:val="72CE273B"/>
     <w:multiLevelType w:val="hybridMultilevel"/>
     <w:tmpl w:val="094886AA"/>
@@ -9691,7 +9905,7 @@
       </w:rPr>
     </w:lvl>
   </w:abstractNum>
-  <w:abstractNum w:abstractNumId="41" w15:restartNumberingAfterBreak="0">
+  <w:abstractNum w:abstractNumId="42" w15:restartNumberingAfterBreak="0">
     <w:nsid w:val="74EE2B8C"/>
     <w:multiLevelType w:val="hybridMultilevel"/>
     <w:tmpl w:val="BD029878"/>
@@ -9804,7 +10018,7 @@
       </w:rPr>
     </w:lvl>
   </w:abstractNum>
-  <w:abstractNum w:abstractNumId="42" w15:restartNumberingAfterBreak="0">
+  <w:abstractNum w:abstractNumId="43" w15:restartNumberingAfterBreak="0">
     <w:nsid w:val="788F621D"/>
     <w:multiLevelType w:val="hybridMultilevel"/>
     <w:tmpl w:val="91120670"/>
@@ -9917,7 +10131,7 @@
       </w:rPr>
     </w:lvl>
   </w:abstractNum>
-  <w:abstractNum w:abstractNumId="43" w15:restartNumberingAfterBreak="0">
+  <w:abstractNum w:abstractNumId="44" w15:restartNumberingAfterBreak="0">
     <w:nsid w:val="7CCA2CBA"/>
     <w:multiLevelType w:val="hybridMultilevel"/>
     <w:tmpl w:val="B6B024B4"/>
@@ -10029,7 +10243,7 @@
       </w:rPr>
     </w:lvl>
   </w:abstractNum>
-  <w:abstractNum w:abstractNumId="44" w15:restartNumberingAfterBreak="0">
+  <w:abstractNum w:abstractNumId="45" w15:restartNumberingAfterBreak="0">
     <w:nsid w:val="7D8539BE"/>
     <w:multiLevelType w:val="hybridMultilevel"/>
     <w:tmpl w:val="D6E22CC4"/>
@@ -10143,16 +10357,16 @@
     </w:lvl>
   </w:abstractNum>
   <w:num w:numId="1">
-    <w:abstractNumId w:val="12"/>
+    <w:abstractNumId w:val="13"/>
   </w:num>
   <w:num w:numId="2">
-    <w:abstractNumId w:val="40"/>
+    <w:abstractNumId w:val="41"/>
   </w:num>
   <w:num w:numId="3">
-    <w:abstractNumId w:val="38"/>
+    <w:abstractNumId w:val="39"/>
   </w:num>
   <w:num w:numId="4">
-    <w:abstractNumId w:val="19"/>
+    <w:abstractNumId w:val="20"/>
   </w:num>
   <w:num w:numId="5">
     <w:abstractNumId w:val="7"/>
@@ -10161,10 +10375,10 @@
     <w:abstractNumId w:val="1"/>
   </w:num>
   <w:num w:numId="7">
-    <w:abstractNumId w:val="39"/>
+    <w:abstractNumId w:val="40"/>
   </w:num>
   <w:num w:numId="8">
-    <w:abstractNumId w:val="14"/>
+    <w:abstractNumId w:val="15"/>
   </w:num>
   <w:num w:numId="9">
     <w:abstractNumId w:val="4"/>
@@ -10173,16 +10387,16 @@
     <w:abstractNumId w:val="10"/>
   </w:num>
   <w:num w:numId="11">
-    <w:abstractNumId w:val="21"/>
+    <w:abstractNumId w:val="22"/>
   </w:num>
   <w:num w:numId="12">
     <w:abstractNumId w:val="5"/>
   </w:num>
   <w:num w:numId="13">
-    <w:abstractNumId w:val="25"/>
+    <w:abstractNumId w:val="26"/>
   </w:num>
   <w:num w:numId="14">
-    <w:abstractNumId w:val="37"/>
+    <w:abstractNumId w:val="38"/>
   </w:num>
   <w:num w:numId="15">
     <w:abstractNumId w:val="8"/>
@@ -10191,10 +10405,10 @@
     <w:abstractNumId w:val="3"/>
   </w:num>
   <w:num w:numId="17">
-    <w:abstractNumId w:val="18"/>
+    <w:abstractNumId w:val="19"/>
   </w:num>
   <w:num w:numId="18">
-    <w:abstractNumId w:val="24"/>
+    <w:abstractNumId w:val="25"/>
   </w:num>
   <w:num w:numId="19">
     <w:abstractNumId w:val="9"/>
@@ -10203,79 +10417,82 @@
     <w:abstractNumId w:val="0"/>
   </w:num>
   <w:num w:numId="21">
+    <w:abstractNumId w:val="31"/>
+  </w:num>
+  <w:num w:numId="22">
+    <w:abstractNumId w:val="23"/>
+  </w:num>
+  <w:num w:numId="23">
+    <w:abstractNumId w:val="35"/>
+  </w:num>
+  <w:num w:numId="24">
     <w:abstractNumId w:val="30"/>
   </w:num>
-  <w:num w:numId="22">
-    <w:abstractNumId w:val="22"/>
+  <w:num w:numId="25">
+    <w:abstractNumId w:val="36"/>
   </w:num>
-  <w:num w:numId="23">
-    <w:abstractNumId w:val="34"/>
-  </w:num>
-  <w:num w:numId="24">
+  <w:num w:numId="26">
     <w:abstractNumId w:val="29"/>
   </w:num>
-  <w:num w:numId="25">
-    <w:abstractNumId w:val="35"/>
-  </w:num>
-  <w:num w:numId="26">
-    <w:abstractNumId w:val="28"/>
-  </w:num>
   <w:num w:numId="27">
-    <w:abstractNumId w:val="17"/>
+    <w:abstractNumId w:val="18"/>
   </w:num>
   <w:num w:numId="28">
-    <w:abstractNumId w:val="41"/>
+    <w:abstractNumId w:val="42"/>
   </w:num>
   <w:num w:numId="29">
-    <w:abstractNumId w:val="44"/>
+    <w:abstractNumId w:val="45"/>
   </w:num>
   <w:num w:numId="30">
-    <w:abstractNumId w:val="36"/>
+    <w:abstractNumId w:val="37"/>
   </w:num>
   <w:num w:numId="31">
-    <w:abstractNumId w:val="23"/>
+    <w:abstractNumId w:val="24"/>
   </w:num>
   <w:num w:numId="32">
-    <w:abstractNumId w:val="20"/>
+    <w:abstractNumId w:val="21"/>
   </w:num>
   <w:num w:numId="33">
-    <w:abstractNumId w:val="27"/>
+    <w:abstractNumId w:val="28"/>
   </w:num>
   <w:num w:numId="34">
     <w:abstractNumId w:val="6"/>
   </w:num>
   <w:num w:numId="35">
-    <w:abstractNumId w:val="13"/>
+    <w:abstractNumId w:val="14"/>
   </w:num>
   <w:num w:numId="36">
-    <w:abstractNumId w:val="16"/>
+    <w:abstractNumId w:val="17"/>
   </w:num>
   <w:num w:numId="37">
-    <w:abstractNumId w:val="43"/>
+    <w:abstractNumId w:val="44"/>
   </w:num>
   <w:num w:numId="38">
     <w:abstractNumId w:val="11"/>
   </w:num>
   <w:num w:numId="39">
-    <w:abstractNumId w:val="31"/>
+    <w:abstractNumId w:val="32"/>
   </w:num>
   <w:num w:numId="40">
-    <w:abstractNumId w:val="42"/>
+    <w:abstractNumId w:val="43"/>
   </w:num>
   <w:num w:numId="41">
+    <w:abstractNumId w:val="34"/>
+  </w:num>
+  <w:num w:numId="42">
+    <w:abstractNumId w:val="16"/>
+  </w:num>
+  <w:num w:numId="43">
     <w:abstractNumId w:val="33"/>
   </w:num>
-  <w:num w:numId="42">
-    <w:abstractNumId w:val="15"/>
-  </w:num>
-  <w:num w:numId="43">
-    <w:abstractNumId w:val="32"/>
-  </w:num>
   <w:num w:numId="44">
-    <w:abstractNumId w:val="26"/>
+    <w:abstractNumId w:val="27"/>
   </w:num>
   <w:num w:numId="45">
     <w:abstractNumId w:val="2"/>
+  </w:num>
+  <w:num w:numId="46">
+    <w:abstractNumId w:val="12"/>
   </w:num>
 </w:numbering>
 </file>
@@ -11103,7 +11320,7 @@
 </file>
 
 <file path=customXml/itemProps1.xml><?xml version="1.0" encoding="utf-8"?>
-<ds:datastoreItem xmlns:ds="http://schemas.openxmlformats.org/officeDocument/2006/customXml" ds:itemID="{586CFC34-7F26-402F-9D5A-73CBF30517B1}">
+<ds:datastoreItem xmlns:ds="http://schemas.openxmlformats.org/officeDocument/2006/customXml" ds:itemID="{5CB0382B-4145-4ADA-815E-F650226E73A3}">
   <ds:schemaRefs>
     <ds:schemaRef ds:uri="http://schemas.openxmlformats.org/officeDocument/2006/bibliography"/>
   </ds:schemaRefs>

</xml_diff>

<commit_message>
(+)    next plan updates
</commit_message>
<xml_diff>
--- a/Suppl/Thrive Fitness Plan.docx
+++ b/Suppl/Thrive Fitness Plan.docx
@@ -42,11 +42,21 @@
         <w:tab/>
         <w:t>(</w:t>
       </w:r>
-      <w:fldSimple w:instr=" DOCPROPERTY  &quot;Revision Date&quot;  \* MERGEFORMAT ">
-        <w:r>
-          <w:t>2/16/17</w:t>
-        </w:r>
-      </w:fldSimple>
+      <w:r>
+        <w:fldChar w:fldCharType="begin"/>
+      </w:r>
+      <w:r>
+        <w:instrText xml:space="preserve"> DOCPROPERTY  "Revision Date"  \* MERGEFORMAT </w:instrText>
+      </w:r>
+      <w:r>
+        <w:fldChar w:fldCharType="separate"/>
+      </w:r>
+      <w:r>
+        <w:t>2/21/17</w:t>
+      </w:r>
+      <w:r>
+        <w:fldChar w:fldCharType="end"/>
+      </w:r>
       <w:r>
         <w:t>)</w:t>
       </w:r>
@@ -398,7 +408,7 @@
         <w:rPr>
           <w:b/>
         </w:rPr>
-        <w:t>5</w:t>
+        <w:t>18</w:t>
       </w:r>
       <w:r>
         <w:rPr>
@@ -408,7 +418,10 @@
       </w:r>
       <w:r>
         <w:tab/>
-        <w:t>187.0 lbs (16.4</w:t>
+        <w:t>186</w:t>
+      </w:r>
+      <w:r>
+        <w:t>.0 lbs (16.4</w:t>
       </w:r>
       <w:r>
         <w:t>%)</w:t>
@@ -418,19 +431,19 @@
         <w:t>15</w:t>
       </w:r>
       <w:r>
-        <w:t>3</w:t>
+        <w:t>5</w:t>
       </w:r>
       <w:r>
         <w:t>.</w:t>
       </w:r>
       <w:r>
-        <w:t>7</w:t>
-      </w:r>
-      <w:r>
-        <w:t xml:space="preserve"> lbs / 2</w:t>
-      </w:r>
-      <w:r>
-        <w:t>7.3</w:t>
+        <w:t>5</w:t>
+      </w:r>
+      <w:r>
+        <w:t xml:space="preserve"> lbs / </w:t>
+      </w:r>
+      <w:r>
+        <w:t>30.5</w:t>
       </w:r>
       <w:r>
         <w:t xml:space="preserve"> lbs</w:t>
@@ -443,19 +456,13 @@
         <w:t>+</w:t>
       </w:r>
       <w:r>
-        <w:t>4</w:t>
-      </w:r>
-      <w:r>
-        <w:t>.</w:t>
-      </w:r>
-      <w:r>
-        <w:t>4</w:t>
+        <w:t>3.6</w:t>
       </w:r>
       <w:r>
         <w:t xml:space="preserve">)  /  ( </w:t>
       </w:r>
       <w:r>
-        <w:t>+5.2</w:t>
+        <w:t>+5.0</w:t>
       </w:r>
       <w:r>
         <w:t>)</w:t>
@@ -767,6 +774,7 @@
     </w:p>
     <w:p>
       <w:pPr>
+        <w:spacing w:after="80" w:line="240" w:lineRule="auto"/>
         <w:rPr>
           <w:u w:val="single"/>
         </w:rPr>
@@ -788,6 +796,7 @@
         <w:tabs>
           <w:tab w:val="right" w:pos="10800"/>
         </w:tabs>
+        <w:spacing w:after="80" w:line="240" w:lineRule="auto"/>
       </w:pPr>
       <w:r>
         <w:t xml:space="preserve">Stop </w:t>
@@ -810,6 +819,7 @@
         <w:tabs>
           <w:tab w:val="right" w:pos="10800"/>
         </w:tabs>
+        <w:spacing w:after="80" w:line="240" w:lineRule="auto"/>
       </w:pPr>
       <w:r>
         <w:t xml:space="preserve">Gain muscle mass </w:t>
@@ -835,6 +845,7 @@
         <w:tabs>
           <w:tab w:val="right" w:pos="10800"/>
         </w:tabs>
+        <w:spacing w:after="80" w:line="240" w:lineRule="auto"/>
         <w:rPr>
           <w:b/>
         </w:rPr>
@@ -854,6 +865,7 @@
     </w:p>
     <w:p>
       <w:pPr>
+        <w:spacing w:after="80" w:line="240" w:lineRule="auto"/>
         <w:rPr>
           <w:u w:val="single"/>
         </w:rPr>
@@ -875,6 +887,7 @@
         <w:tabs>
           <w:tab w:val="right" w:pos="10800"/>
         </w:tabs>
+        <w:spacing w:after="80" w:line="240" w:lineRule="auto"/>
       </w:pPr>
       <w:r>
         <w:t>14 days On</w:t>
@@ -896,6 +909,7 @@
         <w:tabs>
           <w:tab w:val="right" w:pos="10800"/>
         </w:tabs>
+        <w:spacing w:after="80" w:line="240" w:lineRule="auto"/>
       </w:pPr>
       <w:r>
         <w:t xml:space="preserve">1 day </w:t>
@@ -918,6 +932,39 @@
       </w:r>
       <w:r>
         <w:t>)</w:t>
+      </w:r>
+    </w:p>
+    <w:p>
+      <w:pPr>
+        <w:spacing w:after="80" w:line="240" w:lineRule="auto"/>
+        <w:rPr>
+          <w:u w:val="single"/>
+        </w:rPr>
+      </w:pPr>
+      <w:r>
+        <w:rPr>
+          <w:u w:val="single"/>
+        </w:rPr>
+        <w:t>Status</w:t>
+      </w:r>
+    </w:p>
+    <w:p>
+      <w:pPr>
+        <w:pStyle w:val="ListParagraph"/>
+        <w:numPr>
+          <w:ilvl w:val="0"/>
+          <w:numId w:val="48"/>
+        </w:numPr>
+        <w:spacing w:after="80" w:line="240" w:lineRule="auto"/>
+      </w:pPr>
+      <w:r>
+        <w:t>Complete once</w:t>
+      </w:r>
+      <w:r>
+        <w:t xml:space="preserve"> Phase Two (present)</w:t>
+      </w:r>
+      <w:r>
+        <w:t xml:space="preserve"> diet is hit, and maintained fully!</w:t>
       </w:r>
     </w:p>
     <w:p>
@@ -1060,6 +1107,9 @@
       </w:r>
       <w:r>
         <w:t xml:space="preserve"> Scoops w/Almond Milk</w:t>
+      </w:r>
+      <w:r>
+        <w:t xml:space="preserve"> [Nitro Tech Whey Gold]</w:t>
       </w:r>
     </w:p>
     <w:p>
@@ -1180,38 +1230,27 @@
     </w:p>
     <w:p>
       <w:pPr>
-        <w:tabs>
-          <w:tab w:val="center" w:pos="5400"/>
-          <w:tab w:val="left" w:pos="8883"/>
-          <w:tab w:val="right" w:pos="10800"/>
-        </w:tabs>
-      </w:pPr>
-      <w:r>
-        <w:tab/>
-      </w:r>
-      <w:r>
-        <w:tab/>
-      </w:r>
-      <w:r>
-        <w:tab/>
-      </w:r>
-    </w:p>
-    <w:p>
-      <w:pPr>
+        <w:rPr>
+          <w:sz w:val="24"/>
+          <w:szCs w:val="24"/>
+        </w:rPr>
+      </w:pPr>
+      <w:r>
         <w:rPr>
           <w:b/>
           <w:sz w:val="28"/>
           <w:szCs w:val="28"/>
         </w:rPr>
-      </w:pPr>
+        <w:lastRenderedPageBreak/>
+        <w:t>T</w:t>
+      </w:r>
       <w:r>
         <w:rPr>
           <w:b/>
           <w:sz w:val="28"/>
           <w:szCs w:val="28"/>
         </w:rPr>
-        <w:lastRenderedPageBreak/>
-        <w:t>Training Plan</w:t>
+        <w:t>raining Plan</w:t>
       </w:r>
       <w:r>
         <w:rPr>
@@ -1261,10 +1300,10 @@
             <v:path o:extrusionok="f" gradientshapeok="t" o:connecttype="rect"/>
             <o:lock v:ext="edit" aspectratio="t"/>
           </v:shapetype>
-          <v:shape id="_x0000_i1033" type="#_x0000_t75" style="width:526.45pt;height:377.3pt" o:ole="">
+          <v:shape id="_x0000_i1025" type="#_x0000_t75" style="width:526.55pt;height:377.45pt" o:ole="">
             <v:imagedata r:id="rId9" o:title=""/>
           </v:shape>
-          <o:OLEObject Type="Embed" ProgID="Excel.Sheet.8" ShapeID="_x0000_i1033" DrawAspect="Content" ObjectID="_1548774594" r:id="rId10"/>
+          <o:OLEObject Type="Embed" ProgID="Excel.Sheet.8" ShapeID="_x0000_i1025" DrawAspect="Content" ObjectID="_1549193467" r:id="rId10"/>
         </w:object>
       </w:r>
     </w:p>
@@ -2079,7 +2118,12 @@
         <w:spacing w:after="0" w:line="240" w:lineRule="auto"/>
       </w:pPr>
       <w:r>
-        <w:t>Don’t lift like a body-builder, 3 sets of 10 is dangerous and generally weak in benefit</w:t>
+        <w:t>Don’t lift like a body-builder, 3 sets of 10 is dangerous and gene</w:t>
+      </w:r>
+      <w:bookmarkStart w:id="1" w:name="_GoBack"/>
+      <w:bookmarkEnd w:id="1"/>
+      <w:r>
+        <w:t>rally weak in benefit</w:t>
       </w:r>
     </w:p>
     <w:p>
@@ -2274,20 +2318,28 @@
           <w:sz w:val="28"/>
           <w:szCs w:val="28"/>
         </w:rPr>
-        <w:t>Trim the Beginnings</w:t>
-      </w:r>
-    </w:p>
-    <w:p>
-      <w:r>
-        <w:t>Phase two (previous phase) came with 50%/50% muscle/fat growth, and this growth in fats will be corrected!</w:t>
-      </w:r>
-    </w:p>
-    <w:p>
-      <w:r>
-        <w:rPr>
-          <w:b/>
-        </w:rPr>
-        <w:t>Target Init State</w:t>
+        <w:t>Increasing Growth</w:t>
+      </w:r>
+    </w:p>
+    <w:p>
+      <w:r>
+        <w:t xml:space="preserve">Phase two (previous phase) </w:t>
+      </w:r>
+      <w:r>
+        <w:t>was just the start of growth. Now we will begin really growing, full diet, bigger sets, heavier weights!</w:t>
+      </w:r>
+    </w:p>
+    <w:p>
+      <w:pPr>
+        <w:rPr>
+          <w:b/>
+        </w:rPr>
+      </w:pPr>
+      <w:r>
+        <w:rPr>
+          <w:b/>
+        </w:rPr>
+        <w:t>Duration</w:t>
       </w:r>
     </w:p>
     <w:p>
@@ -2300,92 +2352,28 @@
         <w:spacing w:after="0" w:line="240" w:lineRule="auto"/>
       </w:pPr>
       <w:r>
-        <w:t xml:space="preserve">Weight: </w:t>
-      </w:r>
-      <w:r>
-        <w:rPr>
-          <w:b/>
-        </w:rPr>
-        <w:t>+10 lbs.</w:t>
-      </w:r>
-      <w:r>
-        <w:t xml:space="preserve"> muscle or </w:t>
-      </w:r>
-      <w:r>
-        <w:rPr>
-          <w:b/>
-        </w:rPr>
-        <w:t>&gt;17.5%</w:t>
-      </w:r>
-      <w:r>
-        <w:t xml:space="preserve"> </w:t>
-      </w:r>
-      <w:r>
-        <w:t>b</w:t>
-      </w:r>
-      <w:r>
-        <w:t xml:space="preserve">ody </w:t>
-      </w:r>
-      <w:r>
-        <w:t>f</w:t>
-      </w:r>
-      <w:r>
-        <w:t>at, whichever comes first</w:t>
+        <w:t>12 Weeks</w:t>
       </w:r>
     </w:p>
     <w:p>
       <w:pPr>
         <w:pStyle w:val="ListParagraph"/>
-        <w:numPr>
-          <w:ilvl w:val="1"/>
-          <w:numId w:val="6"/>
-        </w:numPr>
         <w:spacing w:after="0" w:line="240" w:lineRule="auto"/>
-      </w:pPr>
-      <w:r>
-        <w:t xml:space="preserve">Until Next Phase:    </w:t>
-      </w:r>
-      <w:r>
-        <w:rPr>
-          <w:b/>
-        </w:rPr>
-        <w:t>+5.6 lb</w:t>
-      </w:r>
-      <w:r>
-        <w:rPr>
-          <w:b/>
-        </w:rPr>
-        <w:t>s.</w:t>
-      </w:r>
-      <w:r>
-        <w:t xml:space="preserve"> muscle or </w:t>
-      </w:r>
-      <w:r>
-        <w:rPr>
-          <w:b/>
-        </w:rPr>
-        <w:t>+2.0 lbs</w:t>
-      </w:r>
-      <w:r>
-        <w:t xml:space="preserve"> fat</w:t>
-      </w:r>
-    </w:p>
-    <w:p>
-      <w:pPr>
-        <w:rPr>
-          <w:b/>
-        </w:rPr>
-      </w:pPr>
-    </w:p>
-    <w:p>
-      <w:r>
-        <w:rPr>
-          <w:b/>
-        </w:rPr>
-        <w:t>Phase Goals</w:t>
-      </w:r>
-      <w:r>
-        <w:t xml:space="preserve"> </w:t>
+        <w:ind w:left="360"/>
+      </w:pPr>
+    </w:p>
+    <w:p>
+      <w:pPr>
+        <w:spacing w:after="0" w:line="240" w:lineRule="auto"/>
+        <w:rPr>
+          <w:b/>
+        </w:rPr>
+      </w:pPr>
+      <w:r>
+        <w:rPr>
+          <w:b/>
+        </w:rPr>
+        <w:t>Schedule</w:t>
       </w:r>
     </w:p>
     <w:p>
@@ -2393,69 +2381,21 @@
         <w:pStyle w:val="ListParagraph"/>
         <w:numPr>
           <w:ilvl w:val="0"/>
-          <w:numId w:val="6"/>
+          <w:numId w:val="43"/>
         </w:numPr>
         <w:spacing w:after="0" w:line="240" w:lineRule="auto"/>
-        <w:rPr>
-          <w:b/>
-        </w:rPr>
-      </w:pPr>
-      <w:r>
-        <w:t xml:space="preserve">Body Fat: </w:t>
-      </w:r>
-      <w:r>
-        <w:rPr>
-          <w:b/>
-        </w:rPr>
-        <w:t>&lt;13</w:t>
-      </w:r>
-      <w:r>
-        <w:rPr>
-          <w:b/>
-        </w:rPr>
-        <w:t>.0</w:t>
-      </w:r>
-      <w:r>
-        <w:rPr>
-          <w:b/>
-        </w:rPr>
-        <w:t>%</w:t>
-      </w:r>
-      <w:r>
-        <w:t xml:space="preserve"> body fat or muscle drops </w:t>
-      </w:r>
-      <w:r>
-        <w:rPr>
-          <w:b/>
-        </w:rPr>
-        <w:t>&lt;</w:t>
-      </w:r>
-      <w:r>
-        <w:rPr>
-          <w:b/>
-        </w:rPr>
-        <w:t>152 lbs.</w:t>
-      </w:r>
-    </w:p>
-    <w:p>
-      <w:pPr>
-        <w:spacing w:after="0" w:line="240" w:lineRule="auto"/>
-        <w:rPr>
-          <w:b/>
-        </w:rPr>
-      </w:pPr>
-    </w:p>
-    <w:p>
-      <w:pPr>
-        <w:rPr>
-          <w:b/>
-        </w:rPr>
-      </w:pPr>
-      <w:r>
-        <w:rPr>
-          <w:b/>
-        </w:rPr>
-        <w:t>Target Outcome State</w:t>
+      </w:pPr>
+      <w:r>
+        <w:t>March 1</w:t>
+      </w:r>
+      <w:r>
+        <w:rPr>
+          <w:vertAlign w:val="superscript"/>
+        </w:rPr>
+        <w:t>st</w:t>
+      </w:r>
+      <w:r>
+        <w:t xml:space="preserve"> begin lifting plan</w:t>
       </w:r>
     </w:p>
     <w:p>
@@ -2463,48 +2403,21 @@
         <w:pStyle w:val="ListParagraph"/>
         <w:numPr>
           <w:ilvl w:val="0"/>
-          <w:numId w:val="6"/>
+          <w:numId w:val="43"/>
         </w:numPr>
         <w:spacing w:after="0" w:line="240" w:lineRule="auto"/>
-        <w:rPr>
-          <w:b/>
-        </w:rPr>
-      </w:pPr>
-      <w:r>
-        <w:t xml:space="preserve">Weight: </w:t>
-      </w:r>
-      <w:r>
-        <w:rPr>
-          <w:b/>
-        </w:rPr>
-        <w:t>&gt;152</w:t>
-      </w:r>
-      <w:r>
-        <w:rPr>
-          <w:b/>
-        </w:rPr>
-        <w:t>.0</w:t>
-      </w:r>
-      <w:r>
-        <w:rPr>
-          <w:b/>
-        </w:rPr>
-        <w:t xml:space="preserve"> lbs.</w:t>
-      </w:r>
-      <w:r>
-        <w:t xml:space="preserve"> muscle with</w:t>
-      </w:r>
-      <w:r>
-        <w:t xml:space="preserve"> </w:t>
-      </w:r>
-      <w:r>
-        <w:rPr>
-          <w:b/>
-        </w:rPr>
-        <w:t>&lt;15.0%</w:t>
-      </w:r>
-      <w:r>
-        <w:t xml:space="preserve"> body fat</w:t>
+      </w:pPr>
+      <w:r>
+        <w:t>March 21</w:t>
+      </w:r>
+      <w:r>
+        <w:rPr>
+          <w:vertAlign w:val="superscript"/>
+        </w:rPr>
+        <w:t>st</w:t>
+      </w:r>
+      <w:r>
+        <w:t xml:space="preserve"> begin full plan, diet, etc. – 12 weeks!</w:t>
       </w:r>
     </w:p>
     <w:p>
@@ -3238,12 +3151,7 @@
         <w:spacing w:after="0" w:line="240" w:lineRule="auto"/>
       </w:pPr>
       <w:r>
-        <w:t>2 St</w:t>
-      </w:r>
-      <w:bookmarkStart w:id="1" w:name="_GoBack"/>
-      <w:bookmarkEnd w:id="1"/>
-      <w:r>
-        <w:t>ringed Cheeses</w:t>
+        <w:t>2 Stringed Cheeses</w:t>
       </w:r>
     </w:p>
     <w:p>
@@ -5099,7 +5007,7 @@
       <w:rPr>
         <w:noProof/>
       </w:rPr>
-      <w:t>2</w:t>
+      <w:t>8</w:t>
     </w:r>
     <w:r>
       <w:fldChar w:fldCharType="end"/>
@@ -5107,23 +5015,46 @@
     <w:r>
       <w:t xml:space="preserve"> of </w:t>
     </w:r>
-    <w:fldSimple w:instr=" NUMPAGES   \* MERGEFORMAT ">
-      <w:r>
-        <w:rPr>
-          <w:noProof/>
-        </w:rPr>
-        <w:t>10</w:t>
-      </w:r>
-    </w:fldSimple>
+    <w:r>
+      <w:fldChar w:fldCharType="begin"/>
+    </w:r>
+    <w:r>
+      <w:instrText xml:space="preserve"> NUMPAGES   \* MERGEFORMAT </w:instrText>
+    </w:r>
+    <w:r>
+      <w:fldChar w:fldCharType="separate"/>
+    </w:r>
+    <w:r>
+      <w:rPr>
+        <w:noProof/>
+      </w:rPr>
+      <w:t>10</w:t>
+    </w:r>
+    <w:r>
+      <w:rPr>
+        <w:noProof/>
+      </w:rPr>
+      <w:fldChar w:fldCharType="end"/>
+    </w:r>
     <w:r>
       <w:tab/>
       <w:t xml:space="preserve">Revision </w:t>
     </w:r>
-    <w:fldSimple w:instr=" DOCPROPERTY  &quot;Revision Number&quot;  \* MERGEFORMAT ">
-      <w:r>
-        <w:t>4.4.3</w:t>
-      </w:r>
-    </w:fldSimple>
+    <w:r>
+      <w:fldChar w:fldCharType="begin"/>
+    </w:r>
+    <w:r>
+      <w:instrText xml:space="preserve"> DOCPROPERTY  "Revision Number"  \* MERGEFORMAT </w:instrText>
+    </w:r>
+    <w:r>
+      <w:fldChar w:fldCharType="separate"/>
+    </w:r>
+    <w:r>
+      <w:t>4.4.4</w:t>
+    </w:r>
+    <w:r>
+      <w:fldChar w:fldCharType="end"/>
+    </w:r>
   </w:p>
 </w:ftr>
 </file>
@@ -5164,27 +5095,14 @@
     <w:r>
       <w:t xml:space="preserve"> of </w:t>
     </w:r>
-    <w:r>
-      <w:fldChar w:fldCharType="begin"/>
-    </w:r>
-    <w:r>
-      <w:instrText xml:space="preserve"> NUMPAGES   \* MERGEFORMAT </w:instrText>
-    </w:r>
-    <w:r>
-      <w:fldChar w:fldCharType="separate"/>
-    </w:r>
-    <w:r>
-      <w:rPr>
-        <w:noProof/>
-      </w:rPr>
-      <w:t>10</w:t>
-    </w:r>
-    <w:r>
-      <w:rPr>
-        <w:noProof/>
-      </w:rPr>
-      <w:fldChar w:fldCharType="end"/>
-    </w:r>
+    <w:fldSimple w:instr=" NUMPAGES   \* MERGEFORMAT ">
+      <w:r>
+        <w:rPr>
+          <w:noProof/>
+        </w:rPr>
+        <w:t>10</w:t>
+      </w:r>
+    </w:fldSimple>
     <w:r>
       <w:ptab w:relativeTo="margin" w:alignment="right" w:leader="none"/>
     </w:r>
@@ -5194,21 +5112,11 @@
     <w:r>
       <w:t xml:space="preserve">Revision </w:t>
     </w:r>
-    <w:r>
-      <w:fldChar w:fldCharType="begin"/>
-    </w:r>
-    <w:r>
-      <w:instrText xml:space="preserve"> DOCPROPERTY  "Revision Number"  \* MERGEFORMAT </w:instrText>
-    </w:r>
-    <w:r>
-      <w:fldChar w:fldCharType="separate"/>
-    </w:r>
-    <w:r>
-      <w:t>4.4.3</w:t>
-    </w:r>
-    <w:r>
-      <w:fldChar w:fldCharType="end"/>
-    </w:r>
+    <w:fldSimple w:instr=" DOCPROPERTY  &quot;Revision Number&quot;  \* MERGEFORMAT ">
+      <w:r>
+        <w:t>4.4.4</w:t>
+      </w:r>
+    </w:fldSimple>
   </w:p>
 </w:ftr>
 </file>
@@ -5806,6 +5714,119 @@
     </w:lvl>
   </w:abstractNum>
   <w:abstractNum w:abstractNumId="5" w15:restartNumberingAfterBreak="0">
+    <w:nsid w:val="10401091"/>
+    <w:multiLevelType w:val="hybridMultilevel"/>
+    <w:tmpl w:val="9A52ABB6"/>
+    <w:lvl w:ilvl="0" w:tplc="04090001">
+      <w:start w:val="1"/>
+      <w:numFmt w:val="bullet"/>
+      <w:lvlText w:val=""/>
+      <w:lvlJc w:val="left"/>
+      <w:pPr>
+        <w:ind w:left="360" w:hanging="360"/>
+      </w:pPr>
+      <w:rPr>
+        <w:rFonts w:ascii="Symbol" w:hAnsi="Symbol" w:hint="default"/>
+      </w:rPr>
+    </w:lvl>
+    <w:lvl w:ilvl="1" w:tplc="04090003" w:tentative="1">
+      <w:start w:val="1"/>
+      <w:numFmt w:val="bullet"/>
+      <w:lvlText w:val="o"/>
+      <w:lvlJc w:val="left"/>
+      <w:pPr>
+        <w:ind w:left="1080" w:hanging="360"/>
+      </w:pPr>
+      <w:rPr>
+        <w:rFonts w:ascii="Courier New" w:hAnsi="Courier New" w:cs="Courier New" w:hint="default"/>
+      </w:rPr>
+    </w:lvl>
+    <w:lvl w:ilvl="2" w:tplc="04090005" w:tentative="1">
+      <w:start w:val="1"/>
+      <w:numFmt w:val="bullet"/>
+      <w:lvlText w:val=""/>
+      <w:lvlJc w:val="left"/>
+      <w:pPr>
+        <w:ind w:left="1800" w:hanging="360"/>
+      </w:pPr>
+      <w:rPr>
+        <w:rFonts w:ascii="Wingdings" w:hAnsi="Wingdings" w:hint="default"/>
+      </w:rPr>
+    </w:lvl>
+    <w:lvl w:ilvl="3" w:tplc="04090001" w:tentative="1">
+      <w:start w:val="1"/>
+      <w:numFmt w:val="bullet"/>
+      <w:lvlText w:val=""/>
+      <w:lvlJc w:val="left"/>
+      <w:pPr>
+        <w:ind w:left="2520" w:hanging="360"/>
+      </w:pPr>
+      <w:rPr>
+        <w:rFonts w:ascii="Symbol" w:hAnsi="Symbol" w:hint="default"/>
+      </w:rPr>
+    </w:lvl>
+    <w:lvl w:ilvl="4" w:tplc="04090003" w:tentative="1">
+      <w:start w:val="1"/>
+      <w:numFmt w:val="bullet"/>
+      <w:lvlText w:val="o"/>
+      <w:lvlJc w:val="left"/>
+      <w:pPr>
+        <w:ind w:left="3240" w:hanging="360"/>
+      </w:pPr>
+      <w:rPr>
+        <w:rFonts w:ascii="Courier New" w:hAnsi="Courier New" w:cs="Courier New" w:hint="default"/>
+      </w:rPr>
+    </w:lvl>
+    <w:lvl w:ilvl="5" w:tplc="04090005" w:tentative="1">
+      <w:start w:val="1"/>
+      <w:numFmt w:val="bullet"/>
+      <w:lvlText w:val=""/>
+      <w:lvlJc w:val="left"/>
+      <w:pPr>
+        <w:ind w:left="3960" w:hanging="360"/>
+      </w:pPr>
+      <w:rPr>
+        <w:rFonts w:ascii="Wingdings" w:hAnsi="Wingdings" w:hint="default"/>
+      </w:rPr>
+    </w:lvl>
+    <w:lvl w:ilvl="6" w:tplc="04090001" w:tentative="1">
+      <w:start w:val="1"/>
+      <w:numFmt w:val="bullet"/>
+      <w:lvlText w:val=""/>
+      <w:lvlJc w:val="left"/>
+      <w:pPr>
+        <w:ind w:left="4680" w:hanging="360"/>
+      </w:pPr>
+      <w:rPr>
+        <w:rFonts w:ascii="Symbol" w:hAnsi="Symbol" w:hint="default"/>
+      </w:rPr>
+    </w:lvl>
+    <w:lvl w:ilvl="7" w:tplc="04090003" w:tentative="1">
+      <w:start w:val="1"/>
+      <w:numFmt w:val="bullet"/>
+      <w:lvlText w:val="o"/>
+      <w:lvlJc w:val="left"/>
+      <w:pPr>
+        <w:ind w:left="5400" w:hanging="360"/>
+      </w:pPr>
+      <w:rPr>
+        <w:rFonts w:ascii="Courier New" w:hAnsi="Courier New" w:cs="Courier New" w:hint="default"/>
+      </w:rPr>
+    </w:lvl>
+    <w:lvl w:ilvl="8" w:tplc="04090005" w:tentative="1">
+      <w:start w:val="1"/>
+      <w:numFmt w:val="bullet"/>
+      <w:lvlText w:val=""/>
+      <w:lvlJc w:val="left"/>
+      <w:pPr>
+        <w:ind w:left="6120" w:hanging="360"/>
+      </w:pPr>
+      <w:rPr>
+        <w:rFonts w:ascii="Wingdings" w:hAnsi="Wingdings" w:hint="default"/>
+      </w:rPr>
+    </w:lvl>
+  </w:abstractNum>
+  <w:abstractNum w:abstractNumId="6" w15:restartNumberingAfterBreak="0">
     <w:nsid w:val="10A54000"/>
     <w:multiLevelType w:val="hybridMultilevel"/>
     <w:tmpl w:val="8C60D976"/>
@@ -5918,7 +5939,7 @@
       </w:rPr>
     </w:lvl>
   </w:abstractNum>
-  <w:abstractNum w:abstractNumId="6" w15:restartNumberingAfterBreak="0">
+  <w:abstractNum w:abstractNumId="7" w15:restartNumberingAfterBreak="0">
     <w:nsid w:val="115A6237"/>
     <w:multiLevelType w:val="hybridMultilevel"/>
     <w:tmpl w:val="332099A6"/>
@@ -6031,7 +6052,7 @@
       </w:rPr>
     </w:lvl>
   </w:abstractNum>
-  <w:abstractNum w:abstractNumId="7" w15:restartNumberingAfterBreak="0">
+  <w:abstractNum w:abstractNumId="8" w15:restartNumberingAfterBreak="0">
     <w:nsid w:val="1273784C"/>
     <w:multiLevelType w:val="hybridMultilevel"/>
     <w:tmpl w:val="BBD8BD3E"/>
@@ -6144,7 +6165,7 @@
       </w:rPr>
     </w:lvl>
   </w:abstractNum>
-  <w:abstractNum w:abstractNumId="8" w15:restartNumberingAfterBreak="0">
+  <w:abstractNum w:abstractNumId="9" w15:restartNumberingAfterBreak="0">
     <w:nsid w:val="151F78C8"/>
     <w:multiLevelType w:val="hybridMultilevel"/>
     <w:tmpl w:val="A1F0E63C"/>
@@ -6257,7 +6278,7 @@
       </w:rPr>
     </w:lvl>
   </w:abstractNum>
-  <w:abstractNum w:abstractNumId="9" w15:restartNumberingAfterBreak="0">
+  <w:abstractNum w:abstractNumId="10" w15:restartNumberingAfterBreak="0">
     <w:nsid w:val="17B0749E"/>
     <w:multiLevelType w:val="hybridMultilevel"/>
     <w:tmpl w:val="75AE1CFC"/>
@@ -6371,7 +6392,7 @@
       </w:rPr>
     </w:lvl>
   </w:abstractNum>
-  <w:abstractNum w:abstractNumId="10" w15:restartNumberingAfterBreak="0">
+  <w:abstractNum w:abstractNumId="11" w15:restartNumberingAfterBreak="0">
     <w:nsid w:val="1F716BE6"/>
     <w:multiLevelType w:val="hybridMultilevel"/>
     <w:tmpl w:val="2858FC4C"/>
@@ -6484,7 +6505,7 @@
       </w:rPr>
     </w:lvl>
   </w:abstractNum>
-  <w:abstractNum w:abstractNumId="11" w15:restartNumberingAfterBreak="0">
+  <w:abstractNum w:abstractNumId="12" w15:restartNumberingAfterBreak="0">
     <w:nsid w:val="21FE386D"/>
     <w:multiLevelType w:val="hybridMultilevel"/>
     <w:tmpl w:val="B7DE6468"/>
@@ -6597,7 +6618,7 @@
       </w:rPr>
     </w:lvl>
   </w:abstractNum>
-  <w:abstractNum w:abstractNumId="12" w15:restartNumberingAfterBreak="0">
+  <w:abstractNum w:abstractNumId="13" w15:restartNumberingAfterBreak="0">
     <w:nsid w:val="23D31A58"/>
     <w:multiLevelType w:val="hybridMultilevel"/>
     <w:tmpl w:val="9A08AA42"/>
@@ -6710,7 +6731,7 @@
       </w:rPr>
     </w:lvl>
   </w:abstractNum>
-  <w:abstractNum w:abstractNumId="13" w15:restartNumberingAfterBreak="0">
+  <w:abstractNum w:abstractNumId="14" w15:restartNumberingAfterBreak="0">
     <w:nsid w:val="266C43D2"/>
     <w:multiLevelType w:val="hybridMultilevel"/>
     <w:tmpl w:val="32B82EC0"/>
@@ -6823,7 +6844,7 @@
       </w:rPr>
     </w:lvl>
   </w:abstractNum>
-  <w:abstractNum w:abstractNumId="14" w15:restartNumberingAfterBreak="0">
+  <w:abstractNum w:abstractNumId="15" w15:restartNumberingAfterBreak="0">
     <w:nsid w:val="2A8200EB"/>
     <w:multiLevelType w:val="hybridMultilevel"/>
     <w:tmpl w:val="D5B6641A"/>
@@ -6936,7 +6957,7 @@
       </w:rPr>
     </w:lvl>
   </w:abstractNum>
-  <w:abstractNum w:abstractNumId="15" w15:restartNumberingAfterBreak="0">
+  <w:abstractNum w:abstractNumId="16" w15:restartNumberingAfterBreak="0">
     <w:nsid w:val="2C8E7D49"/>
     <w:multiLevelType w:val="hybridMultilevel"/>
     <w:tmpl w:val="3A5EAB10"/>
@@ -7049,7 +7070,7 @@
       </w:rPr>
     </w:lvl>
   </w:abstractNum>
-  <w:abstractNum w:abstractNumId="16" w15:restartNumberingAfterBreak="0">
+  <w:abstractNum w:abstractNumId="17" w15:restartNumberingAfterBreak="0">
     <w:nsid w:val="2ED145D5"/>
     <w:multiLevelType w:val="hybridMultilevel"/>
     <w:tmpl w:val="8B98C6C4"/>
@@ -7162,7 +7183,7 @@
       </w:rPr>
     </w:lvl>
   </w:abstractNum>
-  <w:abstractNum w:abstractNumId="17" w15:restartNumberingAfterBreak="0">
+  <w:abstractNum w:abstractNumId="18" w15:restartNumberingAfterBreak="0">
     <w:nsid w:val="31374967"/>
     <w:multiLevelType w:val="hybridMultilevel"/>
     <w:tmpl w:val="623E8120"/>
@@ -7275,7 +7296,7 @@
       </w:rPr>
     </w:lvl>
   </w:abstractNum>
-  <w:abstractNum w:abstractNumId="18" w15:restartNumberingAfterBreak="0">
+  <w:abstractNum w:abstractNumId="19" w15:restartNumberingAfterBreak="0">
     <w:nsid w:val="314439F3"/>
     <w:multiLevelType w:val="hybridMultilevel"/>
     <w:tmpl w:val="ABC6784C"/>
@@ -7388,7 +7409,7 @@
       </w:rPr>
     </w:lvl>
   </w:abstractNum>
-  <w:abstractNum w:abstractNumId="19" w15:restartNumberingAfterBreak="0">
+  <w:abstractNum w:abstractNumId="20" w15:restartNumberingAfterBreak="0">
     <w:nsid w:val="37C37C8D"/>
     <w:multiLevelType w:val="hybridMultilevel"/>
     <w:tmpl w:val="FC50214E"/>
@@ -7501,7 +7522,7 @@
       </w:rPr>
     </w:lvl>
   </w:abstractNum>
-  <w:abstractNum w:abstractNumId="20" w15:restartNumberingAfterBreak="0">
+  <w:abstractNum w:abstractNumId="21" w15:restartNumberingAfterBreak="0">
     <w:nsid w:val="390D60A7"/>
     <w:multiLevelType w:val="hybridMultilevel"/>
     <w:tmpl w:val="4DA413A6"/>
@@ -7614,7 +7635,7 @@
       </w:rPr>
     </w:lvl>
   </w:abstractNum>
-  <w:abstractNum w:abstractNumId="21" w15:restartNumberingAfterBreak="0">
+  <w:abstractNum w:abstractNumId="22" w15:restartNumberingAfterBreak="0">
     <w:nsid w:val="3B1C5929"/>
     <w:multiLevelType w:val="hybridMultilevel"/>
     <w:tmpl w:val="A84E354A"/>
@@ -7727,7 +7748,7 @@
       </w:rPr>
     </w:lvl>
   </w:abstractNum>
-  <w:abstractNum w:abstractNumId="22" w15:restartNumberingAfterBreak="0">
+  <w:abstractNum w:abstractNumId="23" w15:restartNumberingAfterBreak="0">
     <w:nsid w:val="3C280C4D"/>
     <w:multiLevelType w:val="hybridMultilevel"/>
     <w:tmpl w:val="2B0CE494"/>
@@ -7840,7 +7861,7 @@
       </w:rPr>
     </w:lvl>
   </w:abstractNum>
-  <w:abstractNum w:abstractNumId="23" w15:restartNumberingAfterBreak="0">
+  <w:abstractNum w:abstractNumId="24" w15:restartNumberingAfterBreak="0">
     <w:nsid w:val="3E9D4366"/>
     <w:multiLevelType w:val="hybridMultilevel"/>
     <w:tmpl w:val="D40C80A4"/>
@@ -7953,7 +7974,7 @@
       </w:rPr>
     </w:lvl>
   </w:abstractNum>
-  <w:abstractNum w:abstractNumId="24" w15:restartNumberingAfterBreak="0">
+  <w:abstractNum w:abstractNumId="25" w15:restartNumberingAfterBreak="0">
     <w:nsid w:val="3EA44C47"/>
     <w:multiLevelType w:val="hybridMultilevel"/>
     <w:tmpl w:val="164CBF22"/>
@@ -8066,7 +8087,7 @@
       </w:rPr>
     </w:lvl>
   </w:abstractNum>
-  <w:abstractNum w:abstractNumId="25" w15:restartNumberingAfterBreak="0">
+  <w:abstractNum w:abstractNumId="26" w15:restartNumberingAfterBreak="0">
     <w:nsid w:val="3EB67A49"/>
     <w:multiLevelType w:val="hybridMultilevel"/>
     <w:tmpl w:val="4DE8133C"/>
@@ -8179,7 +8200,7 @@
       </w:rPr>
     </w:lvl>
   </w:abstractNum>
-  <w:abstractNum w:abstractNumId="26" w15:restartNumberingAfterBreak="0">
+  <w:abstractNum w:abstractNumId="27" w15:restartNumberingAfterBreak="0">
     <w:nsid w:val="405376B5"/>
     <w:multiLevelType w:val="hybridMultilevel"/>
     <w:tmpl w:val="A4A4A00E"/>
@@ -8292,7 +8313,7 @@
       </w:rPr>
     </w:lvl>
   </w:abstractNum>
-  <w:abstractNum w:abstractNumId="27" w15:restartNumberingAfterBreak="0">
+  <w:abstractNum w:abstractNumId="28" w15:restartNumberingAfterBreak="0">
     <w:nsid w:val="412C71F6"/>
     <w:multiLevelType w:val="hybridMultilevel"/>
     <w:tmpl w:val="2982C480"/>
@@ -8384,7 +8405,7 @@
       </w:pPr>
     </w:lvl>
   </w:abstractNum>
-  <w:abstractNum w:abstractNumId="28" w15:restartNumberingAfterBreak="0">
+  <w:abstractNum w:abstractNumId="29" w15:restartNumberingAfterBreak="0">
     <w:nsid w:val="41FE629B"/>
     <w:multiLevelType w:val="hybridMultilevel"/>
     <w:tmpl w:val="1DE658CC"/>
@@ -8497,7 +8518,7 @@
       </w:rPr>
     </w:lvl>
   </w:abstractNum>
-  <w:abstractNum w:abstractNumId="29" w15:restartNumberingAfterBreak="0">
+  <w:abstractNum w:abstractNumId="30" w15:restartNumberingAfterBreak="0">
     <w:nsid w:val="48EA03D3"/>
     <w:multiLevelType w:val="hybridMultilevel"/>
     <w:tmpl w:val="C90C6760"/>
@@ -8610,7 +8631,7 @@
       </w:rPr>
     </w:lvl>
   </w:abstractNum>
-  <w:abstractNum w:abstractNumId="30" w15:restartNumberingAfterBreak="0">
+  <w:abstractNum w:abstractNumId="31" w15:restartNumberingAfterBreak="0">
     <w:nsid w:val="548A6EB9"/>
     <w:multiLevelType w:val="hybridMultilevel"/>
     <w:tmpl w:val="0978A3A8"/>
@@ -8723,7 +8744,7 @@
       </w:rPr>
     </w:lvl>
   </w:abstractNum>
-  <w:abstractNum w:abstractNumId="31" w15:restartNumberingAfterBreak="0">
+  <w:abstractNum w:abstractNumId="32" w15:restartNumberingAfterBreak="0">
     <w:nsid w:val="56413458"/>
     <w:multiLevelType w:val="hybridMultilevel"/>
     <w:tmpl w:val="8C087254"/>
@@ -8836,7 +8857,7 @@
       </w:rPr>
     </w:lvl>
   </w:abstractNum>
-  <w:abstractNum w:abstractNumId="32" w15:restartNumberingAfterBreak="0">
+  <w:abstractNum w:abstractNumId="33" w15:restartNumberingAfterBreak="0">
     <w:nsid w:val="59A022E7"/>
     <w:multiLevelType w:val="hybridMultilevel"/>
     <w:tmpl w:val="7AEAFC9E"/>
@@ -8949,7 +8970,7 @@
       </w:rPr>
     </w:lvl>
   </w:abstractNum>
-  <w:abstractNum w:abstractNumId="33" w15:restartNumberingAfterBreak="0">
+  <w:abstractNum w:abstractNumId="34" w15:restartNumberingAfterBreak="0">
     <w:nsid w:val="63E52381"/>
     <w:multiLevelType w:val="hybridMultilevel"/>
     <w:tmpl w:val="E7263D78"/>
@@ -9062,7 +9083,7 @@
       </w:rPr>
     </w:lvl>
   </w:abstractNum>
-  <w:abstractNum w:abstractNumId="34" w15:restartNumberingAfterBreak="0">
+  <w:abstractNum w:abstractNumId="35" w15:restartNumberingAfterBreak="0">
     <w:nsid w:val="64502F81"/>
     <w:multiLevelType w:val="hybridMultilevel"/>
     <w:tmpl w:val="37BC8336"/>
@@ -9174,7 +9195,7 @@
       </w:rPr>
     </w:lvl>
   </w:abstractNum>
-  <w:abstractNum w:abstractNumId="35" w15:restartNumberingAfterBreak="0">
+  <w:abstractNum w:abstractNumId="36" w15:restartNumberingAfterBreak="0">
     <w:nsid w:val="665C2D1F"/>
     <w:multiLevelType w:val="hybridMultilevel"/>
     <w:tmpl w:val="7AF45D2E"/>
@@ -9287,7 +9308,7 @@
       </w:rPr>
     </w:lvl>
   </w:abstractNum>
-  <w:abstractNum w:abstractNumId="36" w15:restartNumberingAfterBreak="0">
+  <w:abstractNum w:abstractNumId="37" w15:restartNumberingAfterBreak="0">
     <w:nsid w:val="668678FC"/>
     <w:multiLevelType w:val="hybridMultilevel"/>
     <w:tmpl w:val="38F6948C"/>
@@ -9400,7 +9421,7 @@
       </w:rPr>
     </w:lvl>
   </w:abstractNum>
-  <w:abstractNum w:abstractNumId="37" w15:restartNumberingAfterBreak="0">
+  <w:abstractNum w:abstractNumId="38" w15:restartNumberingAfterBreak="0">
     <w:nsid w:val="69221C3C"/>
     <w:multiLevelType w:val="hybridMultilevel"/>
     <w:tmpl w:val="DBD2CBD2"/>
@@ -9513,7 +9534,7 @@
       </w:rPr>
     </w:lvl>
   </w:abstractNum>
-  <w:abstractNum w:abstractNumId="38" w15:restartNumberingAfterBreak="0">
+  <w:abstractNum w:abstractNumId="39" w15:restartNumberingAfterBreak="0">
     <w:nsid w:val="6B061EE6"/>
     <w:multiLevelType w:val="hybridMultilevel"/>
     <w:tmpl w:val="13AAAF72"/>
@@ -9626,7 +9647,7 @@
       </w:rPr>
     </w:lvl>
   </w:abstractNum>
-  <w:abstractNum w:abstractNumId="39" w15:restartNumberingAfterBreak="0">
+  <w:abstractNum w:abstractNumId="40" w15:restartNumberingAfterBreak="0">
     <w:nsid w:val="6CA83C11"/>
     <w:multiLevelType w:val="hybridMultilevel"/>
     <w:tmpl w:val="87A8C8C0"/>
@@ -9738,7 +9759,7 @@
       </w:rPr>
     </w:lvl>
   </w:abstractNum>
-  <w:abstractNum w:abstractNumId="40" w15:restartNumberingAfterBreak="0">
+  <w:abstractNum w:abstractNumId="41" w15:restartNumberingAfterBreak="0">
     <w:nsid w:val="6E5215E4"/>
     <w:multiLevelType w:val="hybridMultilevel"/>
     <w:tmpl w:val="102A7792"/>
@@ -9851,7 +9872,7 @@
       </w:rPr>
     </w:lvl>
   </w:abstractNum>
-  <w:abstractNum w:abstractNumId="41" w15:restartNumberingAfterBreak="0">
+  <w:abstractNum w:abstractNumId="42" w15:restartNumberingAfterBreak="0">
     <w:nsid w:val="713E3820"/>
     <w:multiLevelType w:val="hybridMultilevel"/>
     <w:tmpl w:val="ED02E830"/>
@@ -9963,7 +9984,7 @@
       </w:rPr>
     </w:lvl>
   </w:abstractNum>
-  <w:abstractNum w:abstractNumId="42" w15:restartNumberingAfterBreak="0">
+  <w:abstractNum w:abstractNumId="43" w15:restartNumberingAfterBreak="0">
     <w:nsid w:val="72CE273B"/>
     <w:multiLevelType w:val="hybridMultilevel"/>
     <w:tmpl w:val="094886AA"/>
@@ -10076,7 +10097,7 @@
       </w:rPr>
     </w:lvl>
   </w:abstractNum>
-  <w:abstractNum w:abstractNumId="43" w15:restartNumberingAfterBreak="0">
+  <w:abstractNum w:abstractNumId="44" w15:restartNumberingAfterBreak="0">
     <w:nsid w:val="74EE2B8C"/>
     <w:multiLevelType w:val="hybridMultilevel"/>
     <w:tmpl w:val="BD029878"/>
@@ -10189,7 +10210,7 @@
       </w:rPr>
     </w:lvl>
   </w:abstractNum>
-  <w:abstractNum w:abstractNumId="44" w15:restartNumberingAfterBreak="0">
+  <w:abstractNum w:abstractNumId="45" w15:restartNumberingAfterBreak="0">
     <w:nsid w:val="788F621D"/>
     <w:multiLevelType w:val="hybridMultilevel"/>
     <w:tmpl w:val="91120670"/>
@@ -10302,7 +10323,7 @@
       </w:rPr>
     </w:lvl>
   </w:abstractNum>
-  <w:abstractNum w:abstractNumId="45" w15:restartNumberingAfterBreak="0">
+  <w:abstractNum w:abstractNumId="46" w15:restartNumberingAfterBreak="0">
     <w:nsid w:val="7CCA2CBA"/>
     <w:multiLevelType w:val="hybridMultilevel"/>
     <w:tmpl w:val="B6B024B4"/>
@@ -10414,7 +10435,7 @@
       </w:rPr>
     </w:lvl>
   </w:abstractNum>
-  <w:abstractNum w:abstractNumId="46" w15:restartNumberingAfterBreak="0">
+  <w:abstractNum w:abstractNumId="47" w15:restartNumberingAfterBreak="0">
     <w:nsid w:val="7D8539BE"/>
     <w:multiLevelType w:val="hybridMultilevel"/>
     <w:tmpl w:val="D6E22CC4"/>
@@ -10528,145 +10549,148 @@
     </w:lvl>
   </w:abstractNum>
   <w:num w:numId="1">
-    <w:abstractNumId w:val="14"/>
+    <w:abstractNumId w:val="15"/>
   </w:num>
   <w:num w:numId="2">
-    <w:abstractNumId w:val="42"/>
+    <w:abstractNumId w:val="43"/>
   </w:num>
   <w:num w:numId="3">
-    <w:abstractNumId w:val="40"/>
+    <w:abstractNumId w:val="41"/>
   </w:num>
   <w:num w:numId="4">
-    <w:abstractNumId w:val="21"/>
+    <w:abstractNumId w:val="22"/>
   </w:num>
   <w:num w:numId="5">
-    <w:abstractNumId w:val="8"/>
+    <w:abstractNumId w:val="9"/>
   </w:num>
   <w:num w:numId="6">
     <w:abstractNumId w:val="1"/>
   </w:num>
   <w:num w:numId="7">
-    <w:abstractNumId w:val="41"/>
+    <w:abstractNumId w:val="42"/>
   </w:num>
   <w:num w:numId="8">
-    <w:abstractNumId w:val="16"/>
+    <w:abstractNumId w:val="17"/>
   </w:num>
   <w:num w:numId="9">
     <w:abstractNumId w:val="4"/>
   </w:num>
   <w:num w:numId="10">
-    <w:abstractNumId w:val="11"/>
+    <w:abstractNumId w:val="12"/>
   </w:num>
   <w:num w:numId="11">
-    <w:abstractNumId w:val="23"/>
+    <w:abstractNumId w:val="24"/>
   </w:num>
   <w:num w:numId="12">
-    <w:abstractNumId w:val="5"/>
+    <w:abstractNumId w:val="6"/>
   </w:num>
   <w:num w:numId="13">
-    <w:abstractNumId w:val="27"/>
+    <w:abstractNumId w:val="28"/>
   </w:num>
   <w:num w:numId="14">
-    <w:abstractNumId w:val="39"/>
+    <w:abstractNumId w:val="40"/>
   </w:num>
   <w:num w:numId="15">
-    <w:abstractNumId w:val="9"/>
+    <w:abstractNumId w:val="10"/>
   </w:num>
   <w:num w:numId="16">
     <w:abstractNumId w:val="3"/>
   </w:num>
   <w:num w:numId="17">
-    <w:abstractNumId w:val="20"/>
+    <w:abstractNumId w:val="21"/>
   </w:num>
   <w:num w:numId="18">
-    <w:abstractNumId w:val="26"/>
+    <w:abstractNumId w:val="27"/>
   </w:num>
   <w:num w:numId="19">
-    <w:abstractNumId w:val="10"/>
+    <w:abstractNumId w:val="11"/>
   </w:num>
   <w:num w:numId="20">
     <w:abstractNumId w:val="0"/>
   </w:num>
   <w:num w:numId="21">
+    <w:abstractNumId w:val="33"/>
+  </w:num>
+  <w:num w:numId="22">
+    <w:abstractNumId w:val="25"/>
+  </w:num>
+  <w:num w:numId="23">
+    <w:abstractNumId w:val="37"/>
+  </w:num>
+  <w:num w:numId="24">
     <w:abstractNumId w:val="32"/>
   </w:num>
-  <w:num w:numId="22">
-    <w:abstractNumId w:val="24"/>
+  <w:num w:numId="25">
+    <w:abstractNumId w:val="38"/>
   </w:num>
-  <w:num w:numId="23">
+  <w:num w:numId="26">
+    <w:abstractNumId w:val="31"/>
+  </w:num>
+  <w:num w:numId="27">
+    <w:abstractNumId w:val="20"/>
+  </w:num>
+  <w:num w:numId="28">
+    <w:abstractNumId w:val="44"/>
+  </w:num>
+  <w:num w:numId="29">
+    <w:abstractNumId w:val="47"/>
+  </w:num>
+  <w:num w:numId="30">
+    <w:abstractNumId w:val="39"/>
+  </w:num>
+  <w:num w:numId="31">
+    <w:abstractNumId w:val="26"/>
+  </w:num>
+  <w:num w:numId="32">
+    <w:abstractNumId w:val="23"/>
+  </w:num>
+  <w:num w:numId="33">
+    <w:abstractNumId w:val="30"/>
+  </w:num>
+  <w:num w:numId="34">
+    <w:abstractNumId w:val="7"/>
+  </w:num>
+  <w:num w:numId="35">
+    <w:abstractNumId w:val="16"/>
+  </w:num>
+  <w:num w:numId="36">
+    <w:abstractNumId w:val="19"/>
+  </w:num>
+  <w:num w:numId="37">
+    <w:abstractNumId w:val="46"/>
+  </w:num>
+  <w:num w:numId="38">
+    <w:abstractNumId w:val="13"/>
+  </w:num>
+  <w:num w:numId="39">
+    <w:abstractNumId w:val="34"/>
+  </w:num>
+  <w:num w:numId="40">
+    <w:abstractNumId w:val="45"/>
+  </w:num>
+  <w:num w:numId="41">
     <w:abstractNumId w:val="36"/>
   </w:num>
-  <w:num w:numId="24">
-    <w:abstractNumId w:val="31"/>
-  </w:num>
-  <w:num w:numId="25">
-    <w:abstractNumId w:val="37"/>
-  </w:num>
-  <w:num w:numId="26">
-    <w:abstractNumId w:val="30"/>
-  </w:num>
-  <w:num w:numId="27">
-    <w:abstractNumId w:val="19"/>
-  </w:num>
-  <w:num w:numId="28">
-    <w:abstractNumId w:val="43"/>
-  </w:num>
-  <w:num w:numId="29">
-    <w:abstractNumId w:val="46"/>
-  </w:num>
-  <w:num w:numId="30">
-    <w:abstractNumId w:val="38"/>
-  </w:num>
-  <w:num w:numId="31">
-    <w:abstractNumId w:val="25"/>
-  </w:num>
-  <w:num w:numId="32">
-    <w:abstractNumId w:val="22"/>
-  </w:num>
-  <w:num w:numId="33">
-    <w:abstractNumId w:val="29"/>
-  </w:num>
-  <w:num w:numId="34">
-    <w:abstractNumId w:val="6"/>
-  </w:num>
-  <w:num w:numId="35">
-    <w:abstractNumId w:val="15"/>
-  </w:num>
-  <w:num w:numId="36">
+  <w:num w:numId="42">
     <w:abstractNumId w:val="18"/>
   </w:num>
-  <w:num w:numId="37">
-    <w:abstractNumId w:val="45"/>
-  </w:num>
-  <w:num w:numId="38">
-    <w:abstractNumId w:val="12"/>
-  </w:num>
-  <w:num w:numId="39">
-    <w:abstractNumId w:val="33"/>
-  </w:num>
-  <w:num w:numId="40">
-    <w:abstractNumId w:val="44"/>
-  </w:num>
-  <w:num w:numId="41">
+  <w:num w:numId="43">
     <w:abstractNumId w:val="35"/>
   </w:num>
-  <w:num w:numId="42">
-    <w:abstractNumId w:val="17"/>
-  </w:num>
-  <w:num w:numId="43">
-    <w:abstractNumId w:val="34"/>
-  </w:num>
   <w:num w:numId="44">
-    <w:abstractNumId w:val="28"/>
+    <w:abstractNumId w:val="29"/>
   </w:num>
   <w:num w:numId="45">
     <w:abstractNumId w:val="2"/>
   </w:num>
   <w:num w:numId="46">
-    <w:abstractNumId w:val="13"/>
+    <w:abstractNumId w:val="14"/>
   </w:num>
   <w:num w:numId="47">
-    <w:abstractNumId w:val="7"/>
+    <w:abstractNumId w:val="8"/>
+  </w:num>
+  <w:num w:numId="48">
+    <w:abstractNumId w:val="5"/>
   </w:num>
 </w:numbering>
 </file>
@@ -11494,7 +11518,7 @@
 </file>
 
 <file path=customXml/itemProps1.xml><?xml version="1.0" encoding="utf-8"?>
-<ds:datastoreItem xmlns:ds="http://schemas.openxmlformats.org/officeDocument/2006/customXml" ds:itemID="{04077D91-2F07-4394-B0B3-5403698FFADB}">
+<ds:datastoreItem xmlns:ds="http://schemas.openxmlformats.org/officeDocument/2006/customXml" ds:itemID="{B7F79E91-A2E1-436E-8F0F-DBEA0214885D}">
   <ds:schemaRefs>
     <ds:schemaRef ds:uri="http://schemas.openxmlformats.org/officeDocument/2006/bibliography"/>
   </ds:schemaRefs>

</xml_diff>

<commit_message>
(+)    plan corrections & diet update
</commit_message>
<xml_diff>
--- a/Suppl/Thrive Fitness Plan.docx
+++ b/Suppl/Thrive Fitness Plan.docx
@@ -42,11 +42,21 @@
         <w:tab/>
         <w:t>(</w:t>
       </w:r>
-      <w:fldSimple w:instr=" DOCPROPERTY  &quot;Revision Date&quot;  \* MERGEFORMAT ">
-        <w:r>
-          <w:t>2/26/17</w:t>
-        </w:r>
-      </w:fldSimple>
+      <w:r>
+        <w:fldChar w:fldCharType="begin"/>
+      </w:r>
+      <w:r>
+        <w:instrText xml:space="preserve"> DOCPROPERTY  "Revision Date"  \* MERGEFORMAT </w:instrText>
+      </w:r>
+      <w:r>
+        <w:fldChar w:fldCharType="separate"/>
+      </w:r>
+      <w:r>
+        <w:t>2/27/17</w:t>
+      </w:r>
+      <w:r>
+        <w:fldChar w:fldCharType="end"/>
+      </w:r>
       <w:r>
         <w:t>)</w:t>
       </w:r>
@@ -1206,12 +1216,7 @@
         <w:t>–</w:t>
       </w:r>
       <w:r>
-        <w:t xml:space="preserve"> Ce</w:t>
-      </w:r>
-      <w:bookmarkStart w:id="0" w:name="_GoBack"/>
-      <w:bookmarkEnd w:id="0"/>
-      <w:r>
-        <w:t xml:space="preserve">ntrum, Magnesium, </w:t>
+        <w:t xml:space="preserve"> Centrum, Magnesium, </w:t>
       </w:r>
       <w:r>
         <w:t xml:space="preserve">Potassium, </w:t>
@@ -1256,8 +1261,8 @@
         <w:t xml:space="preserve"> - Round Two</w:t>
       </w:r>
     </w:p>
-    <w:bookmarkStart w:id="1" w:name="_MON_1547818591"/>
-    <w:bookmarkEnd w:id="1"/>
+    <w:bookmarkStart w:id="0" w:name="_MON_1547818591"/>
+    <w:bookmarkEnd w:id="0"/>
     <w:p>
       <w:pPr>
         <w:jc w:val="center"/>
@@ -1295,10 +1300,10 @@
             <v:path o:extrusionok="f" gradientshapeok="t" o:connecttype="rect"/>
             <o:lock v:ext="edit" aspectratio="t"/>
           </v:shapetype>
-          <v:shape id="_x0000_i1032" type="#_x0000_t75" style="width:526.55pt;height:377.45pt" o:ole="">
+          <v:shape id="_x0000_i1031" type="#_x0000_t75" style="width:526.55pt;height:377.45pt" o:ole="">
             <v:imagedata r:id="rId9" o:title=""/>
           </v:shape>
-          <o:OLEObject Type="Embed" ProgID="Excel.Sheet.8" ShapeID="_x0000_i1032" DrawAspect="Content" ObjectID="_1549647404" r:id="rId10"/>
+          <o:OLEObject Type="Embed" ProgID="Excel.Sheet.8" ShapeID="_x0000_i1031" DrawAspect="Content" ObjectID="_1549700729" r:id="rId10"/>
         </w:object>
       </w:r>
     </w:p>
@@ -2503,7 +2508,7 @@
         </w:numPr>
       </w:pPr>
       <w:r>
-        <w:t>Honey Bunches of Oats (2 cups)</w:t>
+        <w:t>(4) Hardboiled Eggs</w:t>
       </w:r>
     </w:p>
     <w:p>
@@ -2515,7 +2520,7 @@
         </w:numPr>
       </w:pPr>
       <w:r>
-        <w:t>Milk (1.5 cups)</w:t>
+        <w:t>Banana</w:t>
       </w:r>
     </w:p>
     <w:p>
@@ -2527,7 +2532,7 @@
         </w:numPr>
       </w:pPr>
       <w:r>
-        <w:t>Greek Yogurt (1 cup)</w:t>
+        <w:t>(1) Scoop Protein w/Milk</w:t>
       </w:r>
     </w:p>
     <w:p>
@@ -2539,7 +2544,7 @@
         </w:numPr>
       </w:pPr>
       <w:r>
-        <w:t>Granola (1/3 cup)</w:t>
+        <w:t>Greek Yogurt (1 cup)</w:t>
       </w:r>
     </w:p>
     <w:p>
@@ -2551,7 +2556,7 @@
         </w:numPr>
       </w:pPr>
       <w:r>
-        <w:t>(1) Scoop Protein</w:t>
+        <w:t>Granola (1/3 cup)</w:t>
       </w:r>
     </w:p>
     <w:p>
@@ -2649,7 +2654,7 @@
         </w:numPr>
       </w:pPr>
       <w:r>
-        <w:t>26 oz. Whole Milk</w:t>
+        <w:t>6 oz. Whole Milk</w:t>
       </w:r>
     </w:p>
     <w:p>
@@ -2933,6 +2938,18 @@
       </w:pPr>
       <w:r>
         <w:t>Almond Milk</w:t>
+      </w:r>
+    </w:p>
+    <w:p>
+      <w:pPr>
+        <w:pStyle w:val="ListParagraph"/>
+        <w:numPr>
+          <w:ilvl w:val="0"/>
+          <w:numId w:val="41"/>
+        </w:numPr>
+      </w:pPr>
+      <w:r>
+        <w:t>(2) String Cheeses</w:t>
       </w:r>
     </w:p>
     <w:p>
@@ -3546,6 +3563,56 @@
     <w:p>
       <w:pPr>
         <w:pStyle w:val="ListParagraph"/>
+        <w:numPr>
+          <w:ilvl w:val="0"/>
+          <w:numId w:val="39"/>
+        </w:numPr>
+        <w:rPr>
+          <w:sz w:val="28"/>
+          <w:szCs w:val="28"/>
+        </w:rPr>
+      </w:pPr>
+      <w:r>
+        <w:rPr>
+          <w:rFonts w:eastAsia="ArialMT" w:cstheme="minorHAnsi"/>
+        </w:rPr>
+        <w:t>Read “</w:t>
+      </w:r>
+      <w:r>
+        <w:rPr>
+          <w:rFonts w:eastAsia="ArialMT" w:cstheme="minorHAnsi"/>
+        </w:rPr>
+        <w:t>Zen and the Art of Motorcycle Maintenance</w:t>
+      </w:r>
+      <w:r>
+        <w:rPr>
+          <w:rFonts w:eastAsia="ArialMT" w:cstheme="minorHAnsi"/>
+        </w:rPr>
+        <w:t>”</w:t>
+      </w:r>
+    </w:p>
+    <w:p>
+      <w:pPr>
+        <w:pStyle w:val="ListParagraph"/>
+        <w:numPr>
+          <w:ilvl w:val="0"/>
+          <w:numId w:val="39"/>
+        </w:numPr>
+        <w:rPr>
+          <w:sz w:val="28"/>
+          <w:szCs w:val="28"/>
+        </w:rPr>
+      </w:pPr>
+      <w:r>
+        <w:rPr>
+          <w:rFonts w:eastAsia="ArialMT" w:cstheme="minorHAnsi"/>
+        </w:rPr>
+        <w:t>Review the House of Falling Waters, by Lloyd S. Wright</w:t>
+      </w:r>
+    </w:p>
+    <w:p>
+      <w:pPr>
+        <w:pStyle w:val="ListParagraph"/>
         <w:ind w:left="360"/>
         <w:rPr>
           <w:sz w:val="28"/>
@@ -3681,6 +3748,8 @@
         </w:rPr>
         <w:t>Past Stages and Goals</w:t>
       </w:r>
+      <w:bookmarkStart w:id="1" w:name="_GoBack"/>
+      <w:bookmarkEnd w:id="1"/>
     </w:p>
     <w:p>
       <w:pPr>
@@ -5005,23 +5074,46 @@
     <w:r>
       <w:t xml:space="preserve"> of </w:t>
     </w:r>
-    <w:fldSimple w:instr=" NUMPAGES   \* MERGEFORMAT ">
-      <w:r>
-        <w:rPr>
-          <w:noProof/>
-        </w:rPr>
-        <w:t>10</w:t>
-      </w:r>
-    </w:fldSimple>
+    <w:r>
+      <w:fldChar w:fldCharType="begin"/>
+    </w:r>
+    <w:r>
+      <w:instrText xml:space="preserve"> NUMPAGES   \* MERGEFORMAT </w:instrText>
+    </w:r>
+    <w:r>
+      <w:fldChar w:fldCharType="separate"/>
+    </w:r>
+    <w:r>
+      <w:rPr>
+        <w:noProof/>
+      </w:rPr>
+      <w:t>10</w:t>
+    </w:r>
+    <w:r>
+      <w:rPr>
+        <w:noProof/>
+      </w:rPr>
+      <w:fldChar w:fldCharType="end"/>
+    </w:r>
     <w:r>
       <w:tab/>
       <w:t xml:space="preserve">Revision </w:t>
     </w:r>
-    <w:fldSimple w:instr=" DOCPROPERTY  &quot;Revision Number&quot;  \* MERGEFORMAT ">
-      <w:r>
-        <w:t>4.4.5</w:t>
-      </w:r>
-    </w:fldSimple>
+    <w:r>
+      <w:fldChar w:fldCharType="begin"/>
+    </w:r>
+    <w:r>
+      <w:instrText xml:space="preserve"> DOCPROPERTY  "Revision Number"  \* MERGEFORMAT </w:instrText>
+    </w:r>
+    <w:r>
+      <w:fldChar w:fldCharType="separate"/>
+    </w:r>
+    <w:r>
+      <w:t>4.4.6</w:t>
+    </w:r>
+    <w:r>
+      <w:fldChar w:fldCharType="end"/>
+    </w:r>
   </w:p>
 </w:ftr>
 </file>
@@ -5062,27 +5154,14 @@
     <w:r>
       <w:t xml:space="preserve"> of </w:t>
     </w:r>
-    <w:r>
-      <w:fldChar w:fldCharType="begin"/>
-    </w:r>
-    <w:r>
-      <w:instrText xml:space="preserve"> NUMPAGES   \* MERGEFORMAT </w:instrText>
-    </w:r>
-    <w:r>
-      <w:fldChar w:fldCharType="separate"/>
-    </w:r>
-    <w:r>
-      <w:rPr>
-        <w:noProof/>
-      </w:rPr>
-      <w:t>10</w:t>
-    </w:r>
-    <w:r>
-      <w:rPr>
-        <w:noProof/>
-      </w:rPr>
-      <w:fldChar w:fldCharType="end"/>
-    </w:r>
+    <w:fldSimple w:instr=" NUMPAGES   \* MERGEFORMAT ">
+      <w:r>
+        <w:rPr>
+          <w:noProof/>
+        </w:rPr>
+        <w:t>10</w:t>
+      </w:r>
+    </w:fldSimple>
     <w:r>
       <w:ptab w:relativeTo="margin" w:alignment="right" w:leader="none"/>
     </w:r>
@@ -5092,21 +5171,11 @@
     <w:r>
       <w:t xml:space="preserve">Revision </w:t>
     </w:r>
-    <w:r>
-      <w:fldChar w:fldCharType="begin"/>
-    </w:r>
-    <w:r>
-      <w:instrText xml:space="preserve"> DOCPROPERTY  "Revision Number"  \* MERGEFORMAT </w:instrText>
-    </w:r>
-    <w:r>
-      <w:fldChar w:fldCharType="separate"/>
-    </w:r>
-    <w:r>
-      <w:t>4.4.5</w:t>
-    </w:r>
-    <w:r>
-      <w:fldChar w:fldCharType="end"/>
-    </w:r>
+    <w:fldSimple w:instr=" DOCPROPERTY  &quot;Revision Number&quot;  \* MERGEFORMAT ">
+      <w:r>
+        <w:t>4.4.6</w:t>
+      </w:r>
+    </w:fldSimple>
   </w:p>
 </w:ftr>
 </file>
@@ -11508,7 +11577,7 @@
 </file>
 
 <file path=customXml/itemProps1.xml><?xml version="1.0" encoding="utf-8"?>
-<ds:datastoreItem xmlns:ds="http://schemas.openxmlformats.org/officeDocument/2006/customXml" ds:itemID="{F2016575-F9A1-420E-856B-53BC77C25EE7}">
+<ds:datastoreItem xmlns:ds="http://schemas.openxmlformats.org/officeDocument/2006/customXml" ds:itemID="{90EC5741-190B-41EF-9051-8A4D23D6A8E6}">
   <ds:schemaRefs>
     <ds:schemaRef ds:uri="http://schemas.openxmlformats.org/officeDocument/2006/bibliography"/>
   </ds:schemaRefs>

</xml_diff>

<commit_message>
(C)    added my new plan, self generated!
</commit_message>
<xml_diff>
--- a/Suppl/Thrive Fitness Plan.docx
+++ b/Suppl/Thrive Fitness Plan.docx
@@ -42,21 +42,11 @@
         <w:tab/>
         <w:t>(</w:t>
       </w:r>
-      <w:r>
-        <w:fldChar w:fldCharType="begin"/>
-      </w:r>
-      <w:r>
-        <w:instrText xml:space="preserve"> DOCPROPERTY  "Revision Date"  \* MERGEFORMAT </w:instrText>
-      </w:r>
-      <w:r>
-        <w:fldChar w:fldCharType="separate"/>
-      </w:r>
-      <w:r>
-        <w:t>2/27/17</w:t>
-      </w:r>
-      <w:r>
-        <w:fldChar w:fldCharType="end"/>
-      </w:r>
+      <w:fldSimple w:instr=" DOCPROPERTY  &quot;Revision Date&quot;  \* MERGEFORMAT ">
+        <w:r>
+          <w:t>3/5/17</w:t>
+        </w:r>
+      </w:fldSimple>
       <w:r>
         <w:t>)</w:t>
       </w:r>
@@ -1280,7 +1270,7 @@
           <w:sz w:val="28"/>
           <w:szCs w:val="28"/>
         </w:rPr>
-        <w:object w:dxaOrig="11373" w:dyaOrig="8179">
+        <w:object w:dxaOrig="11377" w:dyaOrig="8165">
           <v:shapetype id="_x0000_t75" coordsize="21600,21600" o:spt="75" o:preferrelative="t" path="m@4@5l@4@11@9@11@9@5xe" filled="f" stroked="f">
             <v:stroke joinstyle="miter"/>
             <v:formulas>
@@ -1300,10 +1290,10 @@
             <v:path o:extrusionok="f" gradientshapeok="t" o:connecttype="rect"/>
             <o:lock v:ext="edit" aspectratio="t"/>
           </v:shapetype>
-          <v:shape id="_x0000_i1031" type="#_x0000_t75" style="width:526.55pt;height:377.45pt" o:ole="">
+          <v:shape id="_x0000_i1031" type="#_x0000_t75" style="width:526.75pt;height:376.8pt" o:ole="">
             <v:imagedata r:id="rId9" o:title=""/>
           </v:shape>
-          <o:OLEObject Type="Embed" ProgID="Excel.Sheet.8" ShapeID="_x0000_i1031" DrawAspect="Content" ObjectID="_1549700729" r:id="rId10"/>
+          <o:OLEObject Type="Embed" ProgID="Excel.Sheet.8" ShapeID="_x0000_i1031" DrawAspect="Content" ObjectID="_1550232825" r:id="rId10"/>
         </w:object>
       </w:r>
     </w:p>
@@ -1680,7 +1670,7 @@
         </w:numPr>
       </w:pPr>
       <w:r>
-        <w:t>3 pullup holds till drop</w:t>
+        <w:t>15 Hanging Leg Raises</w:t>
       </w:r>
     </w:p>
     <w:p>
@@ -1856,7 +1846,12 @@
         <w:spacing w:after="0" w:line="240" w:lineRule="auto"/>
       </w:pPr>
       <w:r>
-        <w:t>Wide Hamstring Stretch</w:t>
+        <w:t>Wide Hamstring Str</w:t>
+      </w:r>
+      <w:bookmarkStart w:id="1" w:name="_GoBack"/>
+      <w:bookmarkEnd w:id="1"/>
+      <w:r>
+        <w:t>etch</w:t>
       </w:r>
     </w:p>
     <w:p>
@@ -3748,8 +3743,6 @@
         </w:rPr>
         <w:t>Past Stages and Goals</w:t>
       </w:r>
-      <w:bookmarkStart w:id="1" w:name="_GoBack"/>
-      <w:bookmarkEnd w:id="1"/>
     </w:p>
     <w:p>
       <w:pPr>
@@ -4370,7 +4363,25 @@
             <w:sz w:val="20"/>
             <w:szCs w:val="20"/>
           </w:rPr>
-          <w:t>How To Lose Fat Without Losing Muscle – Burn Fat, NOT Muscle</w:t>
+          <w:t xml:space="preserve">How </w:t>
+        </w:r>
+        <w:proofErr w:type="gramStart"/>
+        <w:r>
+          <w:rPr>
+            <w:rStyle w:val="Hyperlink"/>
+            <w:sz w:val="20"/>
+            <w:szCs w:val="20"/>
+          </w:rPr>
+          <w:t>To</w:t>
+        </w:r>
+        <w:proofErr w:type="gramEnd"/>
+        <w:r>
+          <w:rPr>
+            <w:rStyle w:val="Hyperlink"/>
+            <w:sz w:val="20"/>
+            <w:szCs w:val="20"/>
+          </w:rPr>
+          <w:t xml:space="preserve"> Lose Fat Without Losing Muscle – Burn Fat, NOT Muscle</w:t>
         </w:r>
       </w:hyperlink>
       <w:r>
@@ -5074,46 +5085,23 @@
     <w:r>
       <w:t xml:space="preserve"> of </w:t>
     </w:r>
-    <w:r>
-      <w:fldChar w:fldCharType="begin"/>
-    </w:r>
-    <w:r>
-      <w:instrText xml:space="preserve"> NUMPAGES   \* MERGEFORMAT </w:instrText>
-    </w:r>
-    <w:r>
-      <w:fldChar w:fldCharType="separate"/>
-    </w:r>
-    <w:r>
-      <w:rPr>
-        <w:noProof/>
-      </w:rPr>
-      <w:t>10</w:t>
-    </w:r>
-    <w:r>
-      <w:rPr>
-        <w:noProof/>
-      </w:rPr>
-      <w:fldChar w:fldCharType="end"/>
-    </w:r>
+    <w:fldSimple w:instr=" NUMPAGES   \* MERGEFORMAT ">
+      <w:r>
+        <w:rPr>
+          <w:noProof/>
+        </w:rPr>
+        <w:t>10</w:t>
+      </w:r>
+    </w:fldSimple>
     <w:r>
       <w:tab/>
       <w:t xml:space="preserve">Revision </w:t>
     </w:r>
-    <w:r>
-      <w:fldChar w:fldCharType="begin"/>
-    </w:r>
-    <w:r>
-      <w:instrText xml:space="preserve"> DOCPROPERTY  "Revision Number"  \* MERGEFORMAT </w:instrText>
-    </w:r>
-    <w:r>
-      <w:fldChar w:fldCharType="separate"/>
-    </w:r>
-    <w:r>
-      <w:t>4.4.6</w:t>
-    </w:r>
-    <w:r>
-      <w:fldChar w:fldCharType="end"/>
-    </w:r>
+    <w:fldSimple w:instr=" DOCPROPERTY  &quot;Revision Number&quot;  \* MERGEFORMAT ">
+      <w:r>
+        <w:t>4.4.7</w:t>
+      </w:r>
+    </w:fldSimple>
   </w:p>
 </w:ftr>
 </file>
@@ -5154,14 +5142,27 @@
     <w:r>
       <w:t xml:space="preserve"> of </w:t>
     </w:r>
-    <w:fldSimple w:instr=" NUMPAGES   \* MERGEFORMAT ">
-      <w:r>
-        <w:rPr>
-          <w:noProof/>
-        </w:rPr>
-        <w:t>10</w:t>
-      </w:r>
-    </w:fldSimple>
+    <w:r>
+      <w:fldChar w:fldCharType="begin"/>
+    </w:r>
+    <w:r>
+      <w:instrText xml:space="preserve"> NUMPAGES   \* MERGEFORMAT </w:instrText>
+    </w:r>
+    <w:r>
+      <w:fldChar w:fldCharType="separate"/>
+    </w:r>
+    <w:r>
+      <w:rPr>
+        <w:noProof/>
+      </w:rPr>
+      <w:t>10</w:t>
+    </w:r>
+    <w:r>
+      <w:rPr>
+        <w:noProof/>
+      </w:rPr>
+      <w:fldChar w:fldCharType="end"/>
+    </w:r>
     <w:r>
       <w:ptab w:relativeTo="margin" w:alignment="right" w:leader="none"/>
     </w:r>
@@ -5171,11 +5172,21 @@
     <w:r>
       <w:t xml:space="preserve">Revision </w:t>
     </w:r>
-    <w:fldSimple w:instr=" DOCPROPERTY  &quot;Revision Number&quot;  \* MERGEFORMAT ">
-      <w:r>
-        <w:t>4.4.6</w:t>
-      </w:r>
-    </w:fldSimple>
+    <w:r>
+      <w:fldChar w:fldCharType="begin"/>
+    </w:r>
+    <w:r>
+      <w:instrText xml:space="preserve"> DOCPROPERTY  "Revision Number"  \* MERGEFORMAT </w:instrText>
+    </w:r>
+    <w:r>
+      <w:fldChar w:fldCharType="separate"/>
+    </w:r>
+    <w:r>
+      <w:t>4.4.7</w:t>
+    </w:r>
+    <w:r>
+      <w:fldChar w:fldCharType="end"/>
+    </w:r>
   </w:p>
 </w:ftr>
 </file>
@@ -11577,7 +11588,7 @@
 </file>
 
 <file path=customXml/itemProps1.xml><?xml version="1.0" encoding="utf-8"?>
-<ds:datastoreItem xmlns:ds="http://schemas.openxmlformats.org/officeDocument/2006/customXml" ds:itemID="{90EC5741-190B-41EF-9051-8A4D23D6A8E6}">
+<ds:datastoreItem xmlns:ds="http://schemas.openxmlformats.org/officeDocument/2006/customXml" ds:itemID="{774A4724-557E-4423-9F14-99267649729F}">
   <ds:schemaRefs>
     <ds:schemaRef ds:uri="http://schemas.openxmlformats.org/officeDocument/2006/bibliography"/>
   </ds:schemaRefs>

</xml_diff>

<commit_message>
(U)    update to routine of D2
</commit_message>
<xml_diff>
--- a/Suppl/Thrive Fitness Plan.docx
+++ b/Suppl/Thrive Fitness Plan.docx
@@ -42,21 +42,11 @@
         <w:tab/>
         <w:t>(</w:t>
       </w:r>
-      <w:r>
-        <w:fldChar w:fldCharType="begin"/>
-      </w:r>
-      <w:r>
-        <w:instrText xml:space="preserve"> DOCPROPERTY  "Revision Date"  \* MERGEFORMAT </w:instrText>
-      </w:r>
-      <w:r>
-        <w:fldChar w:fldCharType="separate"/>
-      </w:r>
-      <w:r>
-        <w:t>3/15/17</w:t>
-      </w:r>
-      <w:r>
-        <w:fldChar w:fldCharType="end"/>
-      </w:r>
+      <w:fldSimple w:instr=" DOCPROPERTY  &quot;Revision Date&quot;  \* MERGEFORMAT ">
+        <w:r>
+          <w:t>3/20/17</w:t>
+        </w:r>
+      </w:fldSimple>
       <w:r>
         <w:t>)</w:t>
       </w:r>
@@ -408,6 +398,12 @@
         <w:rPr>
           <w:b/>
         </w:rPr>
+        <w:t>1</w:t>
+      </w:r>
+      <w:r>
+        <w:rPr>
+          <w:b/>
+        </w:rPr>
         <w:t>9</w:t>
       </w:r>
       <w:r>
@@ -421,19 +417,28 @@
         <w:t>1</w:t>
       </w:r>
       <w:r>
-        <w:t>92</w:t>
-      </w:r>
-      <w:r>
-        <w:t>.0 lbs (1</w:t>
-      </w:r>
-      <w:r>
-        <w:t>7</w:t>
+        <w:t>9</w:t>
+      </w:r>
+      <w:r>
+        <w:t>4</w:t>
       </w:r>
       <w:r>
         <w:t>.</w:t>
       </w:r>
       <w:r>
-        <w:t>7</w:t>
+        <w:t>8</w:t>
+      </w:r>
+      <w:r>
+        <w:t xml:space="preserve"> lbs (1</w:t>
+      </w:r>
+      <w:r>
+        <w:t>8</w:t>
+      </w:r>
+      <w:r>
+        <w:t>.</w:t>
+      </w:r>
+      <w:r>
+        <w:t>4</w:t>
       </w:r>
       <w:r>
         <w:t>%)</w:t>
@@ -443,28 +448,28 @@
         <w:t>15</w:t>
       </w:r>
       <w:r>
+        <w:t>9</w:t>
+      </w:r>
+      <w:r>
+        <w:t>.</w:t>
+      </w:r>
+      <w:r>
+        <w:t>0</w:t>
+      </w:r>
+      <w:r>
+        <w:t xml:space="preserve"> lbs / </w:t>
+      </w:r>
+      <w:r>
+        <w:t>3</w:t>
+      </w:r>
+      <w:r>
+        <w:t>5</w:t>
+      </w:r>
+      <w:r>
+        <w:t>.</w:t>
+      </w:r>
+      <w:r>
         <w:t>8</w:t>
-      </w:r>
-      <w:r>
-        <w:t>.</w:t>
-      </w:r>
-      <w:r>
-        <w:t>0</w:t>
-      </w:r>
-      <w:r>
-        <w:t xml:space="preserve"> lbs / </w:t>
-      </w:r>
-      <w:r>
-        <w:t>3</w:t>
-      </w:r>
-      <w:r>
-        <w:t>4</w:t>
-      </w:r>
-      <w:r>
-        <w:t>.</w:t>
-      </w:r>
-      <w:r>
-        <w:t>0</w:t>
       </w:r>
       <w:r>
         <w:t xml:space="preserve"> lbs</w:t>
@@ -477,19 +482,22 @@
         <w:t>+</w:t>
       </w:r>
       <w:r>
-        <w:t>6.1</w:t>
-      </w:r>
-      <w:r>
-        <w:t xml:space="preserve">)  /  ( </w:t>
-      </w:r>
-      <w:r>
-        <w:t>+8</w:t>
+        <w:t>7</w:t>
+      </w:r>
+      <w:r>
+        <w:t>.1</w:t>
+      </w:r>
+      <w:r>
+        <w:t>)  /  (</w:t>
+      </w:r>
+      <w:r>
+        <w:t>+10</w:t>
       </w:r>
       <w:r>
         <w:t>.</w:t>
       </w:r>
       <w:r>
-        <w:t>5</w:t>
+        <w:t>3</w:t>
       </w:r>
       <w:r>
         <w:t>)</w:t>
@@ -555,6 +563,15 @@
         </w:rPr>
         <w:t>28.8 lbs</w:t>
       </w:r>
+      <w:r>
+        <w:rPr>
+          <w:i/>
+        </w:rPr>
+        <w:tab/>
+      </w:r>
+      <w:r>
+        <w:t>(+3.2) / (-7.0)</w:t>
+      </w:r>
     </w:p>
     <w:p>
       <w:pPr>
@@ -1185,6 +1202,9 @@
     </w:p>
     <w:p>
       <w:pPr>
+        <w:tabs>
+          <w:tab w:val="right" w:pos="10800"/>
+        </w:tabs>
         <w:rPr>
           <w:b/>
           <w:sz w:val="28"/>
@@ -1197,7 +1217,7 @@
           <w:sz w:val="28"/>
           <w:szCs w:val="28"/>
         </w:rPr>
-        <w:br w:type="page"/>
+        <w:tab/>
       </w:r>
     </w:p>
     <w:p>
@@ -1272,10 +1292,10 @@
             <v:path o:extrusionok="f" gradientshapeok="t" o:connecttype="rect"/>
             <o:lock v:ext="edit" aspectratio="t"/>
           </v:shapetype>
-          <v:shape id="_x0000_i1025" type="#_x0000_t75" style="width:526.75pt;height:376.8pt" o:ole="">
+          <v:shape id="_x0000_i1030" type="#_x0000_t75" style="width:526.75pt;height:376.8pt" o:ole="">
             <v:imagedata r:id="rId9" o:title=""/>
           </v:shape>
-          <o:OLEObject Type="Embed" ProgID="Excel.Sheet.8" ShapeID="_x0000_i1025" DrawAspect="Content" ObjectID="_1551079185" r:id="rId10"/>
+          <o:OLEObject Type="Embed" ProgID="Excel.Sheet.8" ShapeID="_x0000_i1030" DrawAspect="Content" ObjectID="_1551539084" r:id="rId10"/>
         </w:object>
       </w:r>
     </w:p>
@@ -1744,6 +1764,8 @@
       <w:r>
         <w:br w:type="page"/>
       </w:r>
+      <w:bookmarkStart w:id="1" w:name="_GoBack"/>
+      <w:bookmarkEnd w:id="1"/>
     </w:p>
     <w:p>
       <w:pPr>
@@ -1796,8 +1818,6 @@
       <w:r>
         <w:t>Shoulders paired with Legs</w:t>
       </w:r>
-      <w:bookmarkStart w:id="1" w:name="_GoBack"/>
-      <w:bookmarkEnd w:id="1"/>
     </w:p>
     <w:p>
       <w:r>
@@ -5354,46 +5374,23 @@
     <w:r>
       <w:t xml:space="preserve"> of </w:t>
     </w:r>
-    <w:r>
-      <w:fldChar w:fldCharType="begin"/>
-    </w:r>
-    <w:r>
-      <w:instrText xml:space="preserve"> NUMPAGES   \* MERGEFORMAT </w:instrText>
-    </w:r>
-    <w:r>
-      <w:fldChar w:fldCharType="separate"/>
-    </w:r>
-    <w:r>
-      <w:rPr>
-        <w:noProof/>
-      </w:rPr>
-      <w:t>11</w:t>
-    </w:r>
-    <w:r>
-      <w:rPr>
-        <w:noProof/>
-      </w:rPr>
-      <w:fldChar w:fldCharType="end"/>
-    </w:r>
+    <w:fldSimple w:instr=" NUMPAGES   \* MERGEFORMAT ">
+      <w:r>
+        <w:rPr>
+          <w:noProof/>
+        </w:rPr>
+        <w:t>11</w:t>
+      </w:r>
+    </w:fldSimple>
     <w:r>
       <w:tab/>
       <w:t xml:space="preserve">Revision </w:t>
     </w:r>
-    <w:r>
-      <w:fldChar w:fldCharType="begin"/>
-    </w:r>
-    <w:r>
-      <w:instrText xml:space="preserve"> DOCPROPERTY  "Revision Number"  \* MERGEFORMAT </w:instrText>
-    </w:r>
-    <w:r>
-      <w:fldChar w:fldCharType="separate"/>
-    </w:r>
-    <w:r>
-      <w:t>4.4.11</w:t>
-    </w:r>
-    <w:r>
-      <w:fldChar w:fldCharType="end"/>
-    </w:r>
+    <w:fldSimple w:instr=" DOCPROPERTY  &quot;Revision Number&quot;  \* MERGEFORMAT ">
+      <w:r>
+        <w:t>4.4.12</w:t>
+      </w:r>
+    </w:fldSimple>
   </w:p>
 </w:ftr>
 </file>
@@ -5434,27 +5431,14 @@
     <w:r>
       <w:t xml:space="preserve"> of </w:t>
     </w:r>
-    <w:r>
-      <w:fldChar w:fldCharType="begin"/>
-    </w:r>
-    <w:r>
-      <w:instrText xml:space="preserve"> NUMPAGES   \* MERGEFORMAT </w:instrText>
-    </w:r>
-    <w:r>
-      <w:fldChar w:fldCharType="separate"/>
-    </w:r>
-    <w:r>
-      <w:rPr>
-        <w:noProof/>
-      </w:rPr>
-      <w:t>11</w:t>
-    </w:r>
-    <w:r>
-      <w:rPr>
-        <w:noProof/>
-      </w:rPr>
-      <w:fldChar w:fldCharType="end"/>
-    </w:r>
+    <w:fldSimple w:instr=" NUMPAGES   \* MERGEFORMAT ">
+      <w:r>
+        <w:rPr>
+          <w:noProof/>
+        </w:rPr>
+        <w:t>11</w:t>
+      </w:r>
+    </w:fldSimple>
     <w:r>
       <w:ptab w:relativeTo="margin" w:alignment="right" w:leader="none"/>
     </w:r>
@@ -5464,21 +5448,11 @@
     <w:r>
       <w:t xml:space="preserve">Revision </w:t>
     </w:r>
-    <w:r>
-      <w:fldChar w:fldCharType="begin"/>
-    </w:r>
-    <w:r>
-      <w:instrText xml:space="preserve"> DOCPROPERTY  "Revision Number"  \* MERGEFORMAT </w:instrText>
-    </w:r>
-    <w:r>
-      <w:fldChar w:fldCharType="separate"/>
-    </w:r>
-    <w:r>
-      <w:t>4.4.11</w:t>
-    </w:r>
-    <w:r>
-      <w:fldChar w:fldCharType="end"/>
-    </w:r>
+    <w:fldSimple w:instr=" DOCPROPERTY  &quot;Revision Number&quot;  \* MERGEFORMAT ">
+      <w:r>
+        <w:t>4.4.12</w:t>
+      </w:r>
+    </w:fldSimple>
   </w:p>
 </w:ftr>
 </file>
@@ -9100,7 +9074,7 @@
 </file>
 
 <file path=customXml/itemProps1.xml><?xml version="1.0" encoding="utf-8"?>
-<ds:datastoreItem xmlns:ds="http://schemas.openxmlformats.org/officeDocument/2006/customXml" ds:itemID="{FA51C1FB-AF3E-425B-8ECC-707EFB62C743}">
+<ds:datastoreItem xmlns:ds="http://schemas.openxmlformats.org/officeDocument/2006/customXml" ds:itemID="{D6B17978-21F0-4B46-BD20-9200A949A8B4}">
   <ds:schemaRefs>
     <ds:schemaRef ds:uri="http://schemas.openxmlformats.org/officeDocument/2006/bibliography"/>
   </ds:schemaRefs>

</xml_diff>

<commit_message>
(C)    add update to plan
</commit_message>
<xml_diff>
--- a/Suppl/Thrive Fitness Plan.docx
+++ b/Suppl/Thrive Fitness Plan.docx
@@ -1,6 +1,6 @@
 
 <file path=word/document.xml><?xml version="1.0" encoding="utf-8"?>
-<w:document xmlns:wpc="http://schemas.microsoft.com/office/word/2010/wordprocessingCanvas" xmlns:cx="http://schemas.microsoft.com/office/drawing/2014/chartex" xmlns:cx1="http://schemas.microsoft.com/office/drawing/2015/9/8/chartex" xmlns:cx2="http://schemas.microsoft.com/office/drawing/2015/10/21/chartex" xmlns:cx3="http://schemas.microsoft.com/office/drawing/2016/5/9/chartex" xmlns:cx4="http://schemas.microsoft.com/office/drawing/2016/5/10/chartex" xmlns:cx5="http://schemas.microsoft.com/office/drawing/2016/5/11/chartex" xmlns:mc="http://schemas.openxmlformats.org/markup-compatibility/2006" xmlns:o="urn:schemas-microsoft-com:office:office" xmlns:r="http://schemas.openxmlformats.org/officeDocument/2006/relationships" xmlns:m="http://schemas.openxmlformats.org/officeDocument/2006/math" xmlns:v="urn:schemas-microsoft-com:vml" xmlns:wp14="http://schemas.microsoft.com/office/word/2010/wordprocessingDrawing" xmlns:wp="http://schemas.openxmlformats.org/drawingml/2006/wordprocessingDrawing" xmlns:w10="urn:schemas-microsoft-com:office:word" xmlns:w="http://schemas.openxmlformats.org/wordprocessingml/2006/main" xmlns:w14="http://schemas.microsoft.com/office/word/2010/wordml" xmlns:w15="http://schemas.microsoft.com/office/word/2012/wordml" xmlns:w16se="http://schemas.microsoft.com/office/word/2015/wordml/symex" xmlns:wpg="http://schemas.microsoft.com/office/word/2010/wordprocessingGroup" xmlns:wpi="http://schemas.microsoft.com/office/word/2010/wordprocessingInk" xmlns:wne="http://schemas.microsoft.com/office/word/2006/wordml" xmlns:wps="http://schemas.microsoft.com/office/word/2010/wordprocessingShape" mc:Ignorable="w14 w15 w16se wp14">
+<w:document xmlns:wpc="http://schemas.microsoft.com/office/word/2010/wordprocessingCanvas" xmlns:cx="http://schemas.microsoft.com/office/drawing/2014/chartex" xmlns:cx1="http://schemas.microsoft.com/office/drawing/2015/9/8/chartex" xmlns:cx2="http://schemas.microsoft.com/office/drawing/2015/10/21/chartex" xmlns:cx3="http://schemas.microsoft.com/office/drawing/2016/5/9/chartex" xmlns:cx4="http://schemas.microsoft.com/office/drawing/2016/5/10/chartex" xmlns:cx5="http://schemas.microsoft.com/office/drawing/2016/5/11/chartex" xmlns:cx6="http://schemas.microsoft.com/office/drawing/2016/5/12/chartex" xmlns:cx7="http://schemas.microsoft.com/office/drawing/2016/5/13/chartex" xmlns:cx8="http://schemas.microsoft.com/office/drawing/2016/5/14/chartex" xmlns:mc="http://schemas.openxmlformats.org/markup-compatibility/2006" xmlns:o="urn:schemas-microsoft-com:office:office" xmlns:r="http://schemas.openxmlformats.org/officeDocument/2006/relationships" xmlns:m="http://schemas.openxmlformats.org/officeDocument/2006/math" xmlns:v="urn:schemas-microsoft-com:vml" xmlns:wp14="http://schemas.microsoft.com/office/word/2010/wordprocessingDrawing" xmlns:wp="http://schemas.openxmlformats.org/drawingml/2006/wordprocessingDrawing" xmlns:w10="urn:schemas-microsoft-com:office:word" xmlns:w="http://schemas.openxmlformats.org/wordprocessingml/2006/main" xmlns:w14="http://schemas.microsoft.com/office/word/2010/wordml" xmlns:w15="http://schemas.microsoft.com/office/word/2012/wordml" xmlns:w16se="http://schemas.microsoft.com/office/word/2015/wordml/symex" xmlns:wpg="http://schemas.microsoft.com/office/word/2010/wordprocessingGroup" xmlns:wpi="http://schemas.microsoft.com/office/word/2010/wordprocessingInk" xmlns:wne="http://schemas.microsoft.com/office/word/2006/wordml" xmlns:wps="http://schemas.microsoft.com/office/word/2010/wordprocessingShape" mc:Ignorable="w14 w15 w16se wp14">
   <w:body>
     <w:p>
       <w:pPr>
@@ -42,11 +42,21 @@
         <w:tab/>
         <w:t>(</w:t>
       </w:r>
-      <w:fldSimple w:instr=" DOCPROPERTY  &quot;Revision Date&quot;  \* MERGEFORMAT ">
-        <w:r>
-          <w:t>3/20/17</w:t>
-        </w:r>
-      </w:fldSimple>
+      <w:r>
+        <w:fldChar w:fldCharType="begin"/>
+      </w:r>
+      <w:r>
+        <w:instrText xml:space="preserve"> DOCPROPERTY  "Revision Date"  \* MERGEFORMAT </w:instrText>
+      </w:r>
+      <w:r>
+        <w:fldChar w:fldCharType="separate"/>
+      </w:r>
+      <w:r>
+        <w:t>3/23/17</w:t>
+      </w:r>
+      <w:r>
+        <w:fldChar w:fldCharType="end"/>
+      </w:r>
       <w:r>
         <w:t>)</w:t>
       </w:r>
@@ -1292,10 +1302,10 @@
             <v:path o:extrusionok="f" gradientshapeok="t" o:connecttype="rect"/>
             <o:lock v:ext="edit" aspectratio="t"/>
           </v:shapetype>
-          <v:shape id="_x0000_i1030" type="#_x0000_t75" style="width:526.75pt;height:376.8pt" o:ole="">
+          <v:shape id="_x0000_i1025" type="#_x0000_t75" style="width:526.75pt;height:376.8pt" o:ole="">
             <v:imagedata r:id="rId9" o:title=""/>
           </v:shape>
-          <o:OLEObject Type="Embed" ProgID="Excel.Sheet.8" ShapeID="_x0000_i1030" DrawAspect="Content" ObjectID="_1551539084" r:id="rId10"/>
+          <o:OLEObject Type="Embed" ProgID="Excel.Sheet.8" ShapeID="_x0000_i1025" DrawAspect="Content" ObjectID="_1551786395" r:id="rId10"/>
         </w:object>
       </w:r>
     </w:p>
@@ -1764,8 +1774,6 @@
       <w:r>
         <w:br w:type="page"/>
       </w:r>
-      <w:bookmarkStart w:id="1" w:name="_GoBack"/>
-      <w:bookmarkEnd w:id="1"/>
     </w:p>
     <w:p>
       <w:pPr>
@@ -3772,7 +3780,15 @@
         <w:rPr>
           <w:rFonts w:eastAsia="ArialMT" w:cstheme="minorHAnsi"/>
         </w:rPr>
-        <w:t xml:space="preserve">your muscles should be SEVERELY fatigued. If you can’t push yourself past exhaustion, your muscles will not learn to adapt to the new stress being applied to them, thus your “gains” will be slower and smaller (we don't want that). In all of your exercises focus on feeling the </w:t>
+        <w:t>your muscles sh</w:t>
+      </w:r>
+      <w:bookmarkStart w:id="1" w:name="_GoBack"/>
+      <w:bookmarkEnd w:id="1"/>
+      <w:r>
+        <w:rPr>
+          <w:rFonts w:eastAsia="ArialMT" w:cstheme="minorHAnsi"/>
+        </w:rPr>
+        <w:t xml:space="preserve">ould be SEVERELY fatigued. If you can’t push yourself past exhaustion, your muscles will not learn to adapt to the new stress being applied to them, thus your “gains” will be slower and smaller (we don't want that). In all of your exercises focus on feeling the </w:t>
       </w:r>
       <w:r>
         <w:rPr>
@@ -3803,6 +3819,59 @@
           <w:b/>
         </w:rPr>
         <w:t>Opens</w:t>
+      </w:r>
+    </w:p>
+    <w:p>
+      <w:pPr>
+        <w:pStyle w:val="ListParagraph"/>
+        <w:numPr>
+          <w:ilvl w:val="0"/>
+          <w:numId w:val="14"/>
+        </w:numPr>
+        <w:rPr>
+          <w:sz w:val="28"/>
+          <w:szCs w:val="28"/>
+        </w:rPr>
+      </w:pPr>
+      <w:r>
+        <w:rPr>
+          <w:rFonts w:eastAsia="ArialMT" w:cstheme="minorHAnsi"/>
+        </w:rPr>
+        <w:t>R</w:t>
+      </w:r>
+      <w:r>
+        <w:rPr>
+          <w:rFonts w:eastAsia="ArialMT" w:cstheme="minorHAnsi"/>
+        </w:rPr>
+        <w:t>eview and consider adding “</w:t>
+      </w:r>
+      <w:proofErr w:type="spellStart"/>
+      <w:r>
+        <w:rPr>
+          <w:rFonts w:eastAsia="ArialMT" w:cstheme="minorHAnsi"/>
+        </w:rPr>
+        <w:t>MegaFoods</w:t>
+      </w:r>
+      <w:proofErr w:type="spellEnd"/>
+      <w:r>
+        <w:rPr>
+          <w:rFonts w:eastAsia="ArialMT" w:cstheme="minorHAnsi"/>
+        </w:rPr>
+        <w:t xml:space="preserve">” supplement pill to daily vitamins (Art Swayze strong </w:t>
+      </w:r>
+      <w:proofErr w:type="spellStart"/>
+      <w:r>
+        <w:rPr>
+          <w:rFonts w:eastAsia="ArialMT" w:cstheme="minorHAnsi"/>
+        </w:rPr>
+        <w:t>req</w:t>
+      </w:r>
+      <w:proofErr w:type="spellEnd"/>
+      <w:r>
+        <w:rPr>
+          <w:rFonts w:eastAsia="ArialMT" w:cstheme="minorHAnsi"/>
+        </w:rPr>
+        <w:t>)</w:t>
       </w:r>
     </w:p>
     <w:p>
@@ -5312,7 +5381,7 @@
 </file>
 
 <file path=word/endnotes.xml><?xml version="1.0" encoding="utf-8"?>
-<w:endnotes xmlns:wpc="http://schemas.microsoft.com/office/word/2010/wordprocessingCanvas" xmlns:cx="http://schemas.microsoft.com/office/drawing/2014/chartex" xmlns:cx1="http://schemas.microsoft.com/office/drawing/2015/9/8/chartex" xmlns:cx2="http://schemas.microsoft.com/office/drawing/2015/10/21/chartex" xmlns:cx3="http://schemas.microsoft.com/office/drawing/2016/5/9/chartex" xmlns:cx4="http://schemas.microsoft.com/office/drawing/2016/5/10/chartex" xmlns:cx5="http://schemas.microsoft.com/office/drawing/2016/5/11/chartex" xmlns:mc="http://schemas.openxmlformats.org/markup-compatibility/2006" xmlns:o="urn:schemas-microsoft-com:office:office" xmlns:r="http://schemas.openxmlformats.org/officeDocument/2006/relationships" xmlns:m="http://schemas.openxmlformats.org/officeDocument/2006/math" xmlns:v="urn:schemas-microsoft-com:vml" xmlns:wp14="http://schemas.microsoft.com/office/word/2010/wordprocessingDrawing" xmlns:wp="http://schemas.openxmlformats.org/drawingml/2006/wordprocessingDrawing" xmlns:w10="urn:schemas-microsoft-com:office:word" xmlns:w="http://schemas.openxmlformats.org/wordprocessingml/2006/main" xmlns:w14="http://schemas.microsoft.com/office/word/2010/wordml" xmlns:w15="http://schemas.microsoft.com/office/word/2012/wordml" xmlns:w16se="http://schemas.microsoft.com/office/word/2015/wordml/symex" xmlns:wpg="http://schemas.microsoft.com/office/word/2010/wordprocessingGroup" xmlns:wpi="http://schemas.microsoft.com/office/word/2010/wordprocessingInk" xmlns:wne="http://schemas.microsoft.com/office/word/2006/wordml" xmlns:wps="http://schemas.microsoft.com/office/word/2010/wordprocessingShape" mc:Ignorable="w14 w15 w16se wp14">
+<w:endnotes xmlns:wpc="http://schemas.microsoft.com/office/word/2010/wordprocessingCanvas" xmlns:cx="http://schemas.microsoft.com/office/drawing/2014/chartex" xmlns:cx1="http://schemas.microsoft.com/office/drawing/2015/9/8/chartex" xmlns:cx2="http://schemas.microsoft.com/office/drawing/2015/10/21/chartex" xmlns:cx3="http://schemas.microsoft.com/office/drawing/2016/5/9/chartex" xmlns:cx4="http://schemas.microsoft.com/office/drawing/2016/5/10/chartex" xmlns:cx5="http://schemas.microsoft.com/office/drawing/2016/5/11/chartex" xmlns:cx6="http://schemas.microsoft.com/office/drawing/2016/5/12/chartex" xmlns:cx7="http://schemas.microsoft.com/office/drawing/2016/5/13/chartex" xmlns:cx8="http://schemas.microsoft.com/office/drawing/2016/5/14/chartex" xmlns:mc="http://schemas.openxmlformats.org/markup-compatibility/2006" xmlns:o="urn:schemas-microsoft-com:office:office" xmlns:r="http://schemas.openxmlformats.org/officeDocument/2006/relationships" xmlns:m="http://schemas.openxmlformats.org/officeDocument/2006/math" xmlns:v="urn:schemas-microsoft-com:vml" xmlns:wp14="http://schemas.microsoft.com/office/word/2010/wordprocessingDrawing" xmlns:wp="http://schemas.openxmlformats.org/drawingml/2006/wordprocessingDrawing" xmlns:w10="urn:schemas-microsoft-com:office:word" xmlns:w="http://schemas.openxmlformats.org/wordprocessingml/2006/main" xmlns:w14="http://schemas.microsoft.com/office/word/2010/wordml" xmlns:w15="http://schemas.microsoft.com/office/word/2012/wordml" xmlns:w16se="http://schemas.microsoft.com/office/word/2015/wordml/symex" xmlns:wpg="http://schemas.microsoft.com/office/word/2010/wordprocessingGroup" xmlns:wpi="http://schemas.microsoft.com/office/word/2010/wordprocessingInk" xmlns:wne="http://schemas.microsoft.com/office/word/2006/wordml" xmlns:wps="http://schemas.microsoft.com/office/word/2010/wordprocessingShape" mc:Ignorable="w14 w15 w16se wp14">
   <w:endnote w:type="separator" w:id="-1">
     <w:p>
       <w:pPr>
@@ -5337,7 +5406,7 @@
 </file>
 
 <file path=word/footer1.xml><?xml version="1.0" encoding="utf-8"?>
-<w:ftr xmlns:wpc="http://schemas.microsoft.com/office/word/2010/wordprocessingCanvas" xmlns:cx="http://schemas.microsoft.com/office/drawing/2014/chartex" xmlns:cx1="http://schemas.microsoft.com/office/drawing/2015/9/8/chartex" xmlns:cx2="http://schemas.microsoft.com/office/drawing/2015/10/21/chartex" xmlns:cx3="http://schemas.microsoft.com/office/drawing/2016/5/9/chartex" xmlns:cx4="http://schemas.microsoft.com/office/drawing/2016/5/10/chartex" xmlns:cx5="http://schemas.microsoft.com/office/drawing/2016/5/11/chartex" xmlns:mc="http://schemas.openxmlformats.org/markup-compatibility/2006" xmlns:o="urn:schemas-microsoft-com:office:office" xmlns:r="http://schemas.openxmlformats.org/officeDocument/2006/relationships" xmlns:m="http://schemas.openxmlformats.org/officeDocument/2006/math" xmlns:v="urn:schemas-microsoft-com:vml" xmlns:wp14="http://schemas.microsoft.com/office/word/2010/wordprocessingDrawing" xmlns:wp="http://schemas.openxmlformats.org/drawingml/2006/wordprocessingDrawing" xmlns:w10="urn:schemas-microsoft-com:office:word" xmlns:w="http://schemas.openxmlformats.org/wordprocessingml/2006/main" xmlns:w14="http://schemas.microsoft.com/office/word/2010/wordml" xmlns:w15="http://schemas.microsoft.com/office/word/2012/wordml" xmlns:w16se="http://schemas.microsoft.com/office/word/2015/wordml/symex" xmlns:wpg="http://schemas.microsoft.com/office/word/2010/wordprocessingGroup" xmlns:wpi="http://schemas.microsoft.com/office/word/2010/wordprocessingInk" xmlns:wne="http://schemas.microsoft.com/office/word/2006/wordml" xmlns:wps="http://schemas.microsoft.com/office/word/2010/wordprocessingShape" mc:Ignorable="w14 w15 w16se wp14">
+<w:ftr xmlns:wpc="http://schemas.microsoft.com/office/word/2010/wordprocessingCanvas" xmlns:cx="http://schemas.microsoft.com/office/drawing/2014/chartex" xmlns:cx1="http://schemas.microsoft.com/office/drawing/2015/9/8/chartex" xmlns:cx2="http://schemas.microsoft.com/office/drawing/2015/10/21/chartex" xmlns:cx3="http://schemas.microsoft.com/office/drawing/2016/5/9/chartex" xmlns:cx4="http://schemas.microsoft.com/office/drawing/2016/5/10/chartex" xmlns:cx5="http://schemas.microsoft.com/office/drawing/2016/5/11/chartex" xmlns:cx6="http://schemas.microsoft.com/office/drawing/2016/5/12/chartex" xmlns:cx7="http://schemas.microsoft.com/office/drawing/2016/5/13/chartex" xmlns:cx8="http://schemas.microsoft.com/office/drawing/2016/5/14/chartex" xmlns:mc="http://schemas.openxmlformats.org/markup-compatibility/2006" xmlns:o="urn:schemas-microsoft-com:office:office" xmlns:r="http://schemas.openxmlformats.org/officeDocument/2006/relationships" xmlns:m="http://schemas.openxmlformats.org/officeDocument/2006/math" xmlns:v="urn:schemas-microsoft-com:vml" xmlns:wp14="http://schemas.microsoft.com/office/word/2010/wordprocessingDrawing" xmlns:wp="http://schemas.openxmlformats.org/drawingml/2006/wordprocessingDrawing" xmlns:w10="urn:schemas-microsoft-com:office:word" xmlns:w="http://schemas.openxmlformats.org/wordprocessingml/2006/main" xmlns:w14="http://schemas.microsoft.com/office/word/2010/wordml" xmlns:w15="http://schemas.microsoft.com/office/word/2012/wordml" xmlns:w16se="http://schemas.microsoft.com/office/word/2015/wordml/symex" xmlns:wpg="http://schemas.microsoft.com/office/word/2010/wordprocessingGroup" xmlns:wpi="http://schemas.microsoft.com/office/word/2010/wordprocessingInk" xmlns:wne="http://schemas.microsoft.com/office/word/2006/wordml" xmlns:wps="http://schemas.microsoft.com/office/word/2010/wordprocessingShape" mc:Ignorable="w14 w15 w16se wp14">
   <w:p>
     <w:pPr>
       <w:pStyle w:val="Footer"/>
@@ -5374,29 +5443,52 @@
     <w:r>
       <w:t xml:space="preserve"> of </w:t>
     </w:r>
-    <w:fldSimple w:instr=" NUMPAGES   \* MERGEFORMAT ">
-      <w:r>
-        <w:rPr>
-          <w:noProof/>
-        </w:rPr>
-        <w:t>11</w:t>
-      </w:r>
-    </w:fldSimple>
+    <w:r>
+      <w:fldChar w:fldCharType="begin"/>
+    </w:r>
+    <w:r>
+      <w:instrText xml:space="preserve"> NUMPAGES   \* MERGEFORMAT </w:instrText>
+    </w:r>
+    <w:r>
+      <w:fldChar w:fldCharType="separate"/>
+    </w:r>
+    <w:r>
+      <w:rPr>
+        <w:noProof/>
+      </w:rPr>
+      <w:t>11</w:t>
+    </w:r>
+    <w:r>
+      <w:rPr>
+        <w:noProof/>
+      </w:rPr>
+      <w:fldChar w:fldCharType="end"/>
+    </w:r>
     <w:r>
       <w:tab/>
       <w:t xml:space="preserve">Revision </w:t>
     </w:r>
-    <w:fldSimple w:instr=" DOCPROPERTY  &quot;Revision Number&quot;  \* MERGEFORMAT ">
-      <w:r>
-        <w:t>4.4.12</w:t>
-      </w:r>
-    </w:fldSimple>
+    <w:r>
+      <w:fldChar w:fldCharType="begin"/>
+    </w:r>
+    <w:r>
+      <w:instrText xml:space="preserve"> DOCPROPERTY  "Revision Number"  \* MERGEFORMAT </w:instrText>
+    </w:r>
+    <w:r>
+      <w:fldChar w:fldCharType="separate"/>
+    </w:r>
+    <w:r>
+      <w:t>4.4.13</w:t>
+    </w:r>
+    <w:r>
+      <w:fldChar w:fldCharType="end"/>
+    </w:r>
   </w:p>
 </w:ftr>
 </file>
 
 <file path=word/footer2.xml><?xml version="1.0" encoding="utf-8"?>
-<w:ftr xmlns:wpc="http://schemas.microsoft.com/office/word/2010/wordprocessingCanvas" xmlns:cx="http://schemas.microsoft.com/office/drawing/2014/chartex" xmlns:cx1="http://schemas.microsoft.com/office/drawing/2015/9/8/chartex" xmlns:cx2="http://schemas.microsoft.com/office/drawing/2015/10/21/chartex" xmlns:cx3="http://schemas.microsoft.com/office/drawing/2016/5/9/chartex" xmlns:cx4="http://schemas.microsoft.com/office/drawing/2016/5/10/chartex" xmlns:cx5="http://schemas.microsoft.com/office/drawing/2016/5/11/chartex" xmlns:mc="http://schemas.openxmlformats.org/markup-compatibility/2006" xmlns:o="urn:schemas-microsoft-com:office:office" xmlns:r="http://schemas.openxmlformats.org/officeDocument/2006/relationships" xmlns:m="http://schemas.openxmlformats.org/officeDocument/2006/math" xmlns:v="urn:schemas-microsoft-com:vml" xmlns:wp14="http://schemas.microsoft.com/office/word/2010/wordprocessingDrawing" xmlns:wp="http://schemas.openxmlformats.org/drawingml/2006/wordprocessingDrawing" xmlns:w10="urn:schemas-microsoft-com:office:word" xmlns:w="http://schemas.openxmlformats.org/wordprocessingml/2006/main" xmlns:w14="http://schemas.microsoft.com/office/word/2010/wordml" xmlns:w15="http://schemas.microsoft.com/office/word/2012/wordml" xmlns:w16se="http://schemas.microsoft.com/office/word/2015/wordml/symex" xmlns:wpg="http://schemas.microsoft.com/office/word/2010/wordprocessingGroup" xmlns:wpi="http://schemas.microsoft.com/office/word/2010/wordprocessingInk" xmlns:wne="http://schemas.microsoft.com/office/word/2006/wordml" xmlns:wps="http://schemas.microsoft.com/office/word/2010/wordprocessingShape" mc:Ignorable="w14 w15 w16se wp14">
+<w:ftr xmlns:wpc="http://schemas.microsoft.com/office/word/2010/wordprocessingCanvas" xmlns:cx="http://schemas.microsoft.com/office/drawing/2014/chartex" xmlns:cx1="http://schemas.microsoft.com/office/drawing/2015/9/8/chartex" xmlns:cx2="http://schemas.microsoft.com/office/drawing/2015/10/21/chartex" xmlns:cx3="http://schemas.microsoft.com/office/drawing/2016/5/9/chartex" xmlns:cx4="http://schemas.microsoft.com/office/drawing/2016/5/10/chartex" xmlns:cx5="http://schemas.microsoft.com/office/drawing/2016/5/11/chartex" xmlns:cx6="http://schemas.microsoft.com/office/drawing/2016/5/12/chartex" xmlns:cx7="http://schemas.microsoft.com/office/drawing/2016/5/13/chartex" xmlns:cx8="http://schemas.microsoft.com/office/drawing/2016/5/14/chartex" xmlns:mc="http://schemas.openxmlformats.org/markup-compatibility/2006" xmlns:o="urn:schemas-microsoft-com:office:office" xmlns:r="http://schemas.openxmlformats.org/officeDocument/2006/relationships" xmlns:m="http://schemas.openxmlformats.org/officeDocument/2006/math" xmlns:v="urn:schemas-microsoft-com:vml" xmlns:wp14="http://schemas.microsoft.com/office/word/2010/wordprocessingDrawing" xmlns:wp="http://schemas.openxmlformats.org/drawingml/2006/wordprocessingDrawing" xmlns:w10="urn:schemas-microsoft-com:office:word" xmlns:w="http://schemas.openxmlformats.org/wordprocessingml/2006/main" xmlns:w14="http://schemas.microsoft.com/office/word/2010/wordml" xmlns:w15="http://schemas.microsoft.com/office/word/2012/wordml" xmlns:w16se="http://schemas.microsoft.com/office/word/2015/wordml/symex" xmlns:wpg="http://schemas.microsoft.com/office/word/2010/wordprocessingGroup" xmlns:wpi="http://schemas.microsoft.com/office/word/2010/wordprocessingInk" xmlns:wne="http://schemas.microsoft.com/office/word/2006/wordml" xmlns:wps="http://schemas.microsoft.com/office/word/2010/wordprocessingShape" mc:Ignorable="w14 w15 w16se wp14">
   <w:p>
     <w:pPr>
       <w:pStyle w:val="Footer"/>
@@ -5431,14 +5523,27 @@
     <w:r>
       <w:t xml:space="preserve"> of </w:t>
     </w:r>
-    <w:fldSimple w:instr=" NUMPAGES   \* MERGEFORMAT ">
-      <w:r>
-        <w:rPr>
-          <w:noProof/>
-        </w:rPr>
-        <w:t>11</w:t>
-      </w:r>
-    </w:fldSimple>
+    <w:r>
+      <w:fldChar w:fldCharType="begin"/>
+    </w:r>
+    <w:r>
+      <w:instrText xml:space="preserve"> NUMPAGES   \* MERGEFORMAT </w:instrText>
+    </w:r>
+    <w:r>
+      <w:fldChar w:fldCharType="separate"/>
+    </w:r>
+    <w:r>
+      <w:rPr>
+        <w:noProof/>
+      </w:rPr>
+      <w:t>11</w:t>
+    </w:r>
+    <w:r>
+      <w:rPr>
+        <w:noProof/>
+      </w:rPr>
+      <w:fldChar w:fldCharType="end"/>
+    </w:r>
     <w:r>
       <w:ptab w:relativeTo="margin" w:alignment="right" w:leader="none"/>
     </w:r>
@@ -5448,17 +5553,27 @@
     <w:r>
       <w:t xml:space="preserve">Revision </w:t>
     </w:r>
-    <w:fldSimple w:instr=" DOCPROPERTY  &quot;Revision Number&quot;  \* MERGEFORMAT ">
-      <w:r>
-        <w:t>4.4.12</w:t>
-      </w:r>
-    </w:fldSimple>
+    <w:r>
+      <w:fldChar w:fldCharType="begin"/>
+    </w:r>
+    <w:r>
+      <w:instrText xml:space="preserve"> DOCPROPERTY  "Revision Number"  \* MERGEFORMAT </w:instrText>
+    </w:r>
+    <w:r>
+      <w:fldChar w:fldCharType="separate"/>
+    </w:r>
+    <w:r>
+      <w:t>4.4.13</w:t>
+    </w:r>
+    <w:r>
+      <w:fldChar w:fldCharType="end"/>
+    </w:r>
   </w:p>
 </w:ftr>
 </file>
 
 <file path=word/footnotes.xml><?xml version="1.0" encoding="utf-8"?>
-<w:footnotes xmlns:wpc="http://schemas.microsoft.com/office/word/2010/wordprocessingCanvas" xmlns:cx="http://schemas.microsoft.com/office/drawing/2014/chartex" xmlns:cx1="http://schemas.microsoft.com/office/drawing/2015/9/8/chartex" xmlns:cx2="http://schemas.microsoft.com/office/drawing/2015/10/21/chartex" xmlns:cx3="http://schemas.microsoft.com/office/drawing/2016/5/9/chartex" xmlns:cx4="http://schemas.microsoft.com/office/drawing/2016/5/10/chartex" xmlns:cx5="http://schemas.microsoft.com/office/drawing/2016/5/11/chartex" xmlns:mc="http://schemas.openxmlformats.org/markup-compatibility/2006" xmlns:o="urn:schemas-microsoft-com:office:office" xmlns:r="http://schemas.openxmlformats.org/officeDocument/2006/relationships" xmlns:m="http://schemas.openxmlformats.org/officeDocument/2006/math" xmlns:v="urn:schemas-microsoft-com:vml" xmlns:wp14="http://schemas.microsoft.com/office/word/2010/wordprocessingDrawing" xmlns:wp="http://schemas.openxmlformats.org/drawingml/2006/wordprocessingDrawing" xmlns:w10="urn:schemas-microsoft-com:office:word" xmlns:w="http://schemas.openxmlformats.org/wordprocessingml/2006/main" xmlns:w14="http://schemas.microsoft.com/office/word/2010/wordml" xmlns:w15="http://schemas.microsoft.com/office/word/2012/wordml" xmlns:w16se="http://schemas.microsoft.com/office/word/2015/wordml/symex" xmlns:wpg="http://schemas.microsoft.com/office/word/2010/wordprocessingGroup" xmlns:wpi="http://schemas.microsoft.com/office/word/2010/wordprocessingInk" xmlns:wne="http://schemas.microsoft.com/office/word/2006/wordml" xmlns:wps="http://schemas.microsoft.com/office/word/2010/wordprocessingShape" mc:Ignorable="w14 w15 w16se wp14">
+<w:footnotes xmlns:wpc="http://schemas.microsoft.com/office/word/2010/wordprocessingCanvas" xmlns:cx="http://schemas.microsoft.com/office/drawing/2014/chartex" xmlns:cx1="http://schemas.microsoft.com/office/drawing/2015/9/8/chartex" xmlns:cx2="http://schemas.microsoft.com/office/drawing/2015/10/21/chartex" xmlns:cx3="http://schemas.microsoft.com/office/drawing/2016/5/9/chartex" xmlns:cx4="http://schemas.microsoft.com/office/drawing/2016/5/10/chartex" xmlns:cx5="http://schemas.microsoft.com/office/drawing/2016/5/11/chartex" xmlns:cx6="http://schemas.microsoft.com/office/drawing/2016/5/12/chartex" xmlns:cx7="http://schemas.microsoft.com/office/drawing/2016/5/13/chartex" xmlns:cx8="http://schemas.microsoft.com/office/drawing/2016/5/14/chartex" xmlns:mc="http://schemas.openxmlformats.org/markup-compatibility/2006" xmlns:o="urn:schemas-microsoft-com:office:office" xmlns:r="http://schemas.openxmlformats.org/officeDocument/2006/relationships" xmlns:m="http://schemas.openxmlformats.org/officeDocument/2006/math" xmlns:v="urn:schemas-microsoft-com:vml" xmlns:wp14="http://schemas.microsoft.com/office/word/2010/wordprocessingDrawing" xmlns:wp="http://schemas.openxmlformats.org/drawingml/2006/wordprocessingDrawing" xmlns:w10="urn:schemas-microsoft-com:office:word" xmlns:w="http://schemas.openxmlformats.org/wordprocessingml/2006/main" xmlns:w14="http://schemas.microsoft.com/office/word/2010/wordml" xmlns:w15="http://schemas.microsoft.com/office/word/2012/wordml" xmlns:w16se="http://schemas.microsoft.com/office/word/2015/wordml/symex" xmlns:wpg="http://schemas.microsoft.com/office/word/2010/wordprocessingGroup" xmlns:wpi="http://schemas.microsoft.com/office/word/2010/wordprocessingInk" xmlns:wne="http://schemas.microsoft.com/office/word/2006/wordml" xmlns:wps="http://schemas.microsoft.com/office/word/2010/wordprocessingShape" mc:Ignorable="w14 w15 w16se wp14">
   <w:footnote w:type="separator" w:id="-1">
     <w:p>
       <w:pPr>
@@ -5483,7 +5598,7 @@
 </file>
 
 <file path=word/numbering.xml><?xml version="1.0" encoding="utf-8"?>
-<w:numbering xmlns:wpc="http://schemas.microsoft.com/office/word/2010/wordprocessingCanvas" xmlns:cx="http://schemas.microsoft.com/office/drawing/2014/chartex" xmlns:cx1="http://schemas.microsoft.com/office/drawing/2015/9/8/chartex" xmlns:cx2="http://schemas.microsoft.com/office/drawing/2015/10/21/chartex" xmlns:cx3="http://schemas.microsoft.com/office/drawing/2016/5/9/chartex" xmlns:cx4="http://schemas.microsoft.com/office/drawing/2016/5/10/chartex" xmlns:cx5="http://schemas.microsoft.com/office/drawing/2016/5/11/chartex" xmlns:mc="http://schemas.openxmlformats.org/markup-compatibility/2006" xmlns:o="urn:schemas-microsoft-com:office:office" xmlns:r="http://schemas.openxmlformats.org/officeDocument/2006/relationships" xmlns:m="http://schemas.openxmlformats.org/officeDocument/2006/math" xmlns:v="urn:schemas-microsoft-com:vml" xmlns:wp14="http://schemas.microsoft.com/office/word/2010/wordprocessingDrawing" xmlns:wp="http://schemas.openxmlformats.org/drawingml/2006/wordprocessingDrawing" xmlns:w10="urn:schemas-microsoft-com:office:word" xmlns:w="http://schemas.openxmlformats.org/wordprocessingml/2006/main" xmlns:w14="http://schemas.microsoft.com/office/word/2010/wordml" xmlns:w15="http://schemas.microsoft.com/office/word/2012/wordml" xmlns:w16se="http://schemas.microsoft.com/office/word/2015/wordml/symex" xmlns:wpg="http://schemas.microsoft.com/office/word/2010/wordprocessingGroup" xmlns:wpi="http://schemas.microsoft.com/office/word/2010/wordprocessingInk" xmlns:wne="http://schemas.microsoft.com/office/word/2006/wordml" xmlns:wps="http://schemas.microsoft.com/office/word/2010/wordprocessingShape" mc:Ignorable="w14 w15 w16se wp14">
+<w:numbering xmlns:wpc="http://schemas.microsoft.com/office/word/2010/wordprocessingCanvas" xmlns:cx="http://schemas.microsoft.com/office/drawing/2014/chartex" xmlns:cx1="http://schemas.microsoft.com/office/drawing/2015/9/8/chartex" xmlns:cx2="http://schemas.microsoft.com/office/drawing/2015/10/21/chartex" xmlns:cx3="http://schemas.microsoft.com/office/drawing/2016/5/9/chartex" xmlns:cx4="http://schemas.microsoft.com/office/drawing/2016/5/10/chartex" xmlns:cx5="http://schemas.microsoft.com/office/drawing/2016/5/11/chartex" xmlns:cx6="http://schemas.microsoft.com/office/drawing/2016/5/12/chartex" xmlns:cx7="http://schemas.microsoft.com/office/drawing/2016/5/13/chartex" xmlns:cx8="http://schemas.microsoft.com/office/drawing/2016/5/14/chartex" xmlns:mc="http://schemas.openxmlformats.org/markup-compatibility/2006" xmlns:o="urn:schemas-microsoft-com:office:office" xmlns:r="http://schemas.openxmlformats.org/officeDocument/2006/relationships" xmlns:m="http://schemas.openxmlformats.org/officeDocument/2006/math" xmlns:v="urn:schemas-microsoft-com:vml" xmlns:wp14="http://schemas.microsoft.com/office/word/2010/wordprocessingDrawing" xmlns:wp="http://schemas.openxmlformats.org/drawingml/2006/wordprocessingDrawing" xmlns:w10="urn:schemas-microsoft-com:office:word" xmlns:w="http://schemas.openxmlformats.org/wordprocessingml/2006/main" xmlns:w14="http://schemas.microsoft.com/office/word/2010/wordml" xmlns:w15="http://schemas.microsoft.com/office/word/2012/wordml" xmlns:w16se="http://schemas.microsoft.com/office/word/2015/wordml/symex" xmlns:wpg="http://schemas.microsoft.com/office/word/2010/wordprocessingGroup" xmlns:wpi="http://schemas.microsoft.com/office/word/2010/wordprocessingInk" xmlns:wne="http://schemas.microsoft.com/office/word/2006/wordml" xmlns:wps="http://schemas.microsoft.com/office/word/2010/wordprocessingShape" mc:Ignorable="w14 w15 w16se wp14">
   <w:abstractNum w:abstractNumId="0" w15:restartNumberingAfterBreak="0">
     <w:nsid w:val="00A55FDA"/>
     <w:multiLevelType w:val="hybridMultilevel"/>
@@ -9074,7 +9189,7 @@
 </file>
 
 <file path=customXml/itemProps1.xml><?xml version="1.0" encoding="utf-8"?>
-<ds:datastoreItem xmlns:ds="http://schemas.openxmlformats.org/officeDocument/2006/customXml" ds:itemID="{D6B17978-21F0-4B46-BD20-9200A949A8B4}">
+<ds:datastoreItem xmlns:ds="http://schemas.openxmlformats.org/officeDocument/2006/customXml" ds:itemID="{6CDC67B6-A52E-455A-AFA8-C8B145721A1E}">
   <ds:schemaRefs>
     <ds:schemaRef ds:uri="http://schemas.openxmlformats.org/officeDocument/2006/bibliography"/>
   </ds:schemaRefs>

</xml_diff>

<commit_message>
(U)    workout plan updates
</commit_message>
<xml_diff>
--- a/Suppl/Thrive Fitness Plan.docx
+++ b/Suppl/Thrive Fitness Plan.docx
@@ -42,11 +42,21 @@
         <w:tab/>
         <w:t>(</w:t>
       </w:r>
-      <w:fldSimple w:instr=" DOCPROPERTY  &quot;Revision Date&quot;  \* MERGEFORMAT ">
-        <w:r>
-          <w:t>3/27/17</w:t>
-        </w:r>
-      </w:fldSimple>
+      <w:r>
+        <w:fldChar w:fldCharType="begin"/>
+      </w:r>
+      <w:r>
+        <w:instrText xml:space="preserve"> DOCPROPERTY  "Revision Date"  \* MERGEFORMAT </w:instrText>
+      </w:r>
+      <w:r>
+        <w:fldChar w:fldCharType="separate"/>
+      </w:r>
+      <w:r>
+        <w:t>3/29/17</w:t>
+      </w:r>
+      <w:r>
+        <w:fldChar w:fldCharType="end"/>
+      </w:r>
       <w:r>
         <w:t>)</w:t>
       </w:r>
@@ -1064,6 +1074,8 @@
       <w:r>
         <w:t xml:space="preserve"> workout)</w:t>
       </w:r>
+      <w:bookmarkStart w:id="0" w:name="_GoBack"/>
+      <w:bookmarkEnd w:id="0"/>
       <w:r>
         <w:tab/>
         <w:t xml:space="preserve">– </w:t>
@@ -1253,8 +1265,8 @@
         <w:t xml:space="preserve"> - Round Two</w:t>
       </w:r>
     </w:p>
-    <w:bookmarkStart w:id="0" w:name="_MON_1547818591"/>
-    <w:bookmarkEnd w:id="0"/>
+    <w:bookmarkStart w:id="1" w:name="_MON_1547818591"/>
+    <w:bookmarkEnd w:id="1"/>
     <w:p>
       <w:pPr>
         <w:jc w:val="center"/>
@@ -1272,7 +1284,7 @@
           <w:sz w:val="28"/>
           <w:szCs w:val="28"/>
         </w:rPr>
-        <w:object w:dxaOrig="11373" w:dyaOrig="8251">
+        <w:object w:dxaOrig="11373" w:dyaOrig="8527">
           <v:shapetype id="_x0000_t75" coordsize="21600,21600" o:spt="75" o:preferrelative="t" path="m@4@5l@4@11@9@11@9@5xe" filled="f" stroked="f">
             <v:stroke joinstyle="miter"/>
             <v:formulas>
@@ -1292,14 +1304,12 @@
             <v:path o:extrusionok="f" gradientshapeok="t" o:connecttype="rect"/>
             <o:lock v:ext="edit" aspectratio="t"/>
           </v:shapetype>
-          <v:shape id="_x0000_i1033" type="#_x0000_t75" style="width:526.55pt;height:380.35pt" o:ole="">
+          <v:shape id="_x0000_i1039" type="#_x0000_t75" style="width:526.55pt;height:393.1pt" o:ole="">
             <v:imagedata r:id="rId9" o:title=""/>
           </v:shape>
-          <o:OLEObject Type="Embed" ProgID="Excel.Sheet.8" ShapeID="_x0000_i1033" DrawAspect="Content" ObjectID="_1552136864" r:id="rId10"/>
+          <o:OLEObject Type="Embed" ProgID="Excel.Sheet.8" ShapeID="_x0000_i1039" DrawAspect="Content" ObjectID="_1552299540" r:id="rId10"/>
         </w:object>
       </w:r>
-      <w:bookmarkStart w:id="1" w:name="_GoBack"/>
-      <w:bookmarkEnd w:id="1"/>
     </w:p>
     <w:p>
       <w:pPr>
@@ -5512,23 +5522,46 @@
     <w:r>
       <w:t xml:space="preserve"> of </w:t>
     </w:r>
-    <w:fldSimple w:instr=" NUMPAGES   \* MERGEFORMAT ">
-      <w:r>
-        <w:rPr>
-          <w:noProof/>
-        </w:rPr>
-        <w:t>11</w:t>
-      </w:r>
-    </w:fldSimple>
+    <w:r>
+      <w:fldChar w:fldCharType="begin"/>
+    </w:r>
+    <w:r>
+      <w:instrText xml:space="preserve"> NUMPAGES   \* MERGEFORMAT </w:instrText>
+    </w:r>
+    <w:r>
+      <w:fldChar w:fldCharType="separate"/>
+    </w:r>
+    <w:r>
+      <w:rPr>
+        <w:noProof/>
+      </w:rPr>
+      <w:t>11</w:t>
+    </w:r>
+    <w:r>
+      <w:rPr>
+        <w:noProof/>
+      </w:rPr>
+      <w:fldChar w:fldCharType="end"/>
+    </w:r>
     <w:r>
       <w:tab/>
       <w:t xml:space="preserve">Revision </w:t>
     </w:r>
-    <w:fldSimple w:instr=" DOCPROPERTY  &quot;Revision Number&quot;  \* MERGEFORMAT ">
-      <w:r>
-        <w:t>4.5.1</w:t>
-      </w:r>
-    </w:fldSimple>
+    <w:r>
+      <w:fldChar w:fldCharType="begin"/>
+    </w:r>
+    <w:r>
+      <w:instrText xml:space="preserve"> DOCPROPERTY  "Revision Number"  \* MERGEFORMAT </w:instrText>
+    </w:r>
+    <w:r>
+      <w:fldChar w:fldCharType="separate"/>
+    </w:r>
+    <w:r>
+      <w:t>4.5.2</w:t>
+    </w:r>
+    <w:r>
+      <w:fldChar w:fldCharType="end"/>
+    </w:r>
   </w:p>
 </w:ftr>
 </file>
@@ -5569,14 +5602,27 @@
     <w:r>
       <w:t xml:space="preserve"> of </w:t>
     </w:r>
-    <w:fldSimple w:instr=" NUMPAGES   \* MERGEFORMAT ">
-      <w:r>
-        <w:rPr>
-          <w:noProof/>
-        </w:rPr>
-        <w:t>11</w:t>
-      </w:r>
-    </w:fldSimple>
+    <w:r>
+      <w:fldChar w:fldCharType="begin"/>
+    </w:r>
+    <w:r>
+      <w:instrText xml:space="preserve"> NUMPAGES   \* MERGEFORMAT </w:instrText>
+    </w:r>
+    <w:r>
+      <w:fldChar w:fldCharType="separate"/>
+    </w:r>
+    <w:r>
+      <w:rPr>
+        <w:noProof/>
+      </w:rPr>
+      <w:t>11</w:t>
+    </w:r>
+    <w:r>
+      <w:rPr>
+        <w:noProof/>
+      </w:rPr>
+      <w:fldChar w:fldCharType="end"/>
+    </w:r>
     <w:r>
       <w:ptab w:relativeTo="margin" w:alignment="right" w:leader="none"/>
     </w:r>
@@ -5586,11 +5632,21 @@
     <w:r>
       <w:t xml:space="preserve">Revision </w:t>
     </w:r>
-    <w:fldSimple w:instr=" DOCPROPERTY  &quot;Revision Number&quot;  \* MERGEFORMAT ">
-      <w:r>
-        <w:t>4.5.1</w:t>
-      </w:r>
-    </w:fldSimple>
+    <w:r>
+      <w:fldChar w:fldCharType="begin"/>
+    </w:r>
+    <w:r>
+      <w:instrText xml:space="preserve"> DOCPROPERTY  "Revision Number"  \* MERGEFORMAT </w:instrText>
+    </w:r>
+    <w:r>
+      <w:fldChar w:fldCharType="separate"/>
+    </w:r>
+    <w:r>
+      <w:t>4.5.2</w:t>
+    </w:r>
+    <w:r>
+      <w:fldChar w:fldCharType="end"/>
+    </w:r>
   </w:p>
 </w:ftr>
 </file>
@@ -9328,7 +9384,7 @@
 </file>
 
 <file path=customXml/itemProps1.xml><?xml version="1.0" encoding="utf-8"?>
-<ds:datastoreItem xmlns:ds="http://schemas.openxmlformats.org/officeDocument/2006/customXml" ds:itemID="{1E24227A-29A1-441F-9466-F9581BBA390C}">
+<ds:datastoreItem xmlns:ds="http://schemas.openxmlformats.org/officeDocument/2006/customXml" ds:itemID="{41DBC323-376C-43E9-8E2B-39A4305BEB7B}">
   <ds:schemaRefs>
     <ds:schemaRef ds:uri="http://schemas.openxmlformats.org/officeDocument/2006/bibliography"/>
   </ds:schemaRefs>

</xml_diff>

<commit_message>
(C)    plan updates, next phase!
</commit_message>
<xml_diff>
--- a/Suppl/Thrive Fitness Plan.docx
+++ b/Suppl/Thrive Fitness Plan.docx
@@ -42,21 +42,11 @@
         <w:tab/>
         <w:t>(</w:t>
       </w:r>
-      <w:r>
-        <w:fldChar w:fldCharType="begin"/>
-      </w:r>
-      <w:r>
-        <w:instrText xml:space="preserve"> DOCPROPERTY  "Revision Date"  \* MERGEFORMAT </w:instrText>
-      </w:r>
-      <w:r>
-        <w:fldChar w:fldCharType="separate"/>
-      </w:r>
-      <w:r>
-        <w:t>4/13/17</w:t>
-      </w:r>
-      <w:r>
-        <w:fldChar w:fldCharType="end"/>
-      </w:r>
+      <w:fldSimple w:instr=" DOCPROPERTY  &quot;Revision Date&quot;  \* MERGEFORMAT ">
+        <w:r>
+          <w:t>4/14/17</w:t>
+        </w:r>
+      </w:fldSimple>
       <w:r>
         <w:t>)</w:t>
       </w:r>
@@ -256,13 +246,16 @@
         <w:tab/>
       </w:r>
       <w:r>
-        <w:t>177</w:t>
+        <w:t>1</w:t>
+      </w:r>
+      <w:r>
+        <w:t>93</w:t>
       </w:r>
       <w:r>
         <w:t>.</w:t>
       </w:r>
       <w:r>
-        <w:t>4</w:t>
+        <w:t>8</w:t>
       </w:r>
       <w:r>
         <w:t xml:space="preserve"> lbs</w:t>
@@ -271,23 +264,23 @@
         <w:t xml:space="preserve"> (1</w:t>
       </w:r>
       <w:r>
-        <w:t>4</w:t>
-      </w:r>
-      <w:r>
-        <w:t>.4%)</w:t>
+        <w:t>8.2</w:t>
+      </w:r>
+      <w:r>
+        <w:t>%)</w:t>
       </w:r>
       <w:r>
         <w:tab/>
         <w:t>15</w:t>
       </w:r>
       <w:r>
-        <w:t>1</w:t>
+        <w:t>8</w:t>
       </w:r>
       <w:r>
         <w:t>.</w:t>
       </w:r>
       <w:r>
-        <w:t>9</w:t>
+        <w:t>5</w:t>
       </w:r>
       <w:r>
         <w:t xml:space="preserve"> lbs</w:t>
@@ -297,13 +290,16 @@
         <w:t xml:space="preserve">/ </w:t>
       </w:r>
       <w:r>
-        <w:t>25</w:t>
+        <w:t>3</w:t>
+      </w:r>
+      <w:r>
+        <w:t>5</w:t>
       </w:r>
       <w:r>
         <w:t>.</w:t>
       </w:r>
       <w:r>
-        <w:t>5</w:t>
+        <w:t>3</w:t>
       </w:r>
       <w:r>
         <w:t xml:space="preserve"> lbs</w:t>
@@ -421,7 +417,19 @@
         <w:t>1</w:t>
       </w:r>
       <w:r>
-        <w:t>9</w:t>
+        <w:t>82</w:t>
+      </w:r>
+      <w:r>
+        <w:t>.</w:t>
+      </w:r>
+      <w:r>
+        <w:t>0</w:t>
+      </w:r>
+      <w:r>
+        <w:t xml:space="preserve"> lbs (</w:t>
+      </w:r>
+      <w:r>
+        <w:t>1</w:t>
       </w:r>
       <w:r>
         <w:t>8</w:t>
@@ -430,44 +438,32 @@
         <w:t>.</w:t>
       </w:r>
       <w:r>
-        <w:t>0</w:t>
-      </w:r>
-      <w:r>
-        <w:t xml:space="preserve"> lbs (</w:t>
-      </w:r>
-      <w:r>
-        <w:t>18.9</w:t>
+        <w:t>2</w:t>
       </w:r>
       <w:r>
         <w:t>%)</w:t>
       </w:r>
       <w:r>
         <w:tab/>
-        <w:t>15</w:t>
-      </w:r>
-      <w:r>
-        <w:t>9</w:t>
+        <w:t>158</w:t>
       </w:r>
       <w:r>
         <w:t>.</w:t>
       </w:r>
       <w:r>
-        <w:t>0</w:t>
+        <w:t>3</w:t>
       </w:r>
       <w:r>
         <w:t xml:space="preserve"> lbs / </w:t>
       </w:r>
       <w:r>
+        <w:t>35</w:t>
+      </w:r>
+      <w:r>
+        <w:t>.</w:t>
+      </w:r>
+      <w:r>
         <w:t>3</w:t>
-      </w:r>
-      <w:r>
-        <w:t>5</w:t>
-      </w:r>
-      <w:r>
-        <w:t>.</w:t>
-      </w:r>
-      <w:r>
-        <w:t>8</w:t>
       </w:r>
       <w:r>
         <w:t xml:space="preserve"> lbs</w:t>
@@ -477,25 +473,13 @@
         <w:t>(</w:t>
       </w:r>
       <w:r>
-        <w:t>+</w:t>
-      </w:r>
-      <w:r>
-        <w:t>7</w:t>
-      </w:r>
-      <w:r>
-        <w:t>.1</w:t>
+        <w:t>+0</w:t>
       </w:r>
       <w:r>
         <w:t>)  /  (</w:t>
       </w:r>
       <w:r>
-        <w:t>+10</w:t>
-      </w:r>
-      <w:r>
-        <w:t>.</w:t>
-      </w:r>
-      <w:r>
-        <w:t>3</w:t>
+        <w:t>+0</w:t>
       </w:r>
       <w:r>
         <w:t>)</w:t>
@@ -526,14 +510,19 @@
         <w:t>1</w:t>
       </w:r>
       <w:r>
-        <w:t>91</w:t>
-      </w:r>
-      <w:r>
-        <w:t>.0 lbs (</w:t>
-      </w:r>
-      <w:r>
-        <w:t>*)</w:t>
-      </w:r>
+        <w:t>82</w:t>
+      </w:r>
+      <w:r>
+        <w:t xml:space="preserve"> lbs (</w:t>
+      </w:r>
+      <w:r>
+        <w:t>13.0%</w:t>
+      </w:r>
+      <w:r>
+        <w:t>)</w:t>
+      </w:r>
+      <w:bookmarkStart w:id="0" w:name="_GoBack"/>
+      <w:bookmarkEnd w:id="0"/>
       <w:r>
         <w:tab/>
       </w:r>
@@ -541,12 +530,30 @@
         <w:rPr>
           <w:i/>
         </w:rPr>
-        <w:t>162.2</w:t>
+        <w:t>1</w:t>
       </w:r>
       <w:r>
         <w:rPr>
           <w:i/>
         </w:rPr>
+        <w:t>55</w:t>
+      </w:r>
+      <w:r>
+        <w:rPr>
+          <w:i/>
+        </w:rPr>
+        <w:t>.</w:t>
+      </w:r>
+      <w:r>
+        <w:rPr>
+          <w:i/>
+        </w:rPr>
+        <w:t>0</w:t>
+      </w:r>
+      <w:r>
+        <w:rPr>
+          <w:i/>
+        </w:rPr>
         <w:t xml:space="preserve"> lbs</w:t>
       </w:r>
       <w:r>
@@ -559,25 +566,64 @@
         <w:rPr>
           <w:i/>
         </w:rPr>
-        <w:t>28.8 lbs</w:t>
+        <w:t>2</w:t>
       </w:r>
       <w:r>
         <w:rPr>
           <w:i/>
         </w:rPr>
+        <w:t>3</w:t>
+      </w:r>
+      <w:r>
+        <w:rPr>
+          <w:i/>
+        </w:rPr>
+        <w:t>.</w:t>
+      </w:r>
+      <w:r>
+        <w:rPr>
+          <w:i/>
+        </w:rPr>
+        <w:t>2</w:t>
+      </w:r>
+      <w:r>
+        <w:rPr>
+          <w:i/>
+        </w:rPr>
+        <w:t xml:space="preserve"> lbs</w:t>
+      </w:r>
+      <w:r>
+        <w:rPr>
+          <w:i/>
+        </w:rPr>
         <w:tab/>
       </w:r>
       <w:r>
-        <w:t>(+</w:t>
-      </w:r>
-      <w:r>
-        <w:t>8.7</w:t>
+        <w:t>(</w:t>
+      </w:r>
+      <w:r>
+        <w:t>-3</w:t>
+      </w:r>
+      <w:r>
+        <w:t>.</w:t>
+      </w:r>
+      <w:r>
+        <w:t>3</w:t>
       </w:r>
       <w:r>
         <w:t>) / (-</w:t>
       </w:r>
       <w:r>
-        <w:t>11.9</w:t>
+        <w:t>1</w:t>
+      </w:r>
+      <w:r>
+        <w:t>2</w:t>
+      </w:r>
+      <w:r>
+        <w:t>.</w:t>
+      </w:r>
+      <w:r>
+        <w:t>1</w:t>
       </w:r>
       <w:r>
         <w:t>)</w:t>
@@ -681,69 +727,17 @@
           <w:sz w:val="28"/>
           <w:szCs w:val="28"/>
         </w:rPr>
-        <w:t>Present Phase</w:t>
-      </w:r>
-      <w:r>
-        <w:rPr>
-          <w:sz w:val="28"/>
-          <w:szCs w:val="28"/>
-        </w:rPr>
-        <w:t xml:space="preserve"> –</w:t>
-      </w:r>
-      <w:r>
-        <w:rPr>
-          <w:sz w:val="28"/>
-          <w:szCs w:val="28"/>
-        </w:rPr>
-        <w:t xml:space="preserve"> </w:t>
-      </w:r>
-      <w:r>
-        <w:rPr>
-          <w:b/>
-          <w:sz w:val="28"/>
-          <w:szCs w:val="28"/>
-        </w:rPr>
-        <w:t>Ge</w:t>
-      </w:r>
-      <w:r>
-        <w:rPr>
-          <w:b/>
-          <w:sz w:val="28"/>
-          <w:szCs w:val="28"/>
-        </w:rPr>
-        <w:t>t</w:t>
-      </w:r>
-      <w:r>
-        <w:rPr>
-          <w:b/>
-          <w:sz w:val="28"/>
-          <w:szCs w:val="28"/>
-        </w:rPr>
-        <w:t>t</w:t>
-      </w:r>
-      <w:r>
-        <w:rPr>
-          <w:b/>
-          <w:sz w:val="28"/>
-          <w:szCs w:val="28"/>
-        </w:rPr>
-        <w:t>ing</w:t>
-      </w:r>
-      <w:r>
-        <w:rPr>
-          <w:b/>
-          <w:sz w:val="28"/>
-          <w:szCs w:val="28"/>
-        </w:rPr>
-        <w:t xml:space="preserve"> Back Shape &amp; Size</w:t>
-      </w:r>
-    </w:p>
-    <w:p>
-      <w:pPr>
-        <w:jc w:val="both"/>
-      </w:pPr>
-      <w:r>
-        <w:t>Get back the muscle, the form and the fitness that you had prior to 2014. The primary targets here are routine, 6-7 days per week if needed and size, with a target of 164 lbs of muscle mass, independent of body fat.</w:t>
+        <w:t>Present Phase – Trim to Grow</w:t>
+      </w:r>
+    </w:p>
+    <w:p>
+      <w:r>
+        <w:t>My plan developed with Caitlin has worked, my form and structure is back! That is the good news, but it has come with a little extra, my body fat is present. At a completely acceptable level in normal circumstances, but distracting and discouraging for me in my current state, and a large distraction for me on my return to work.</w:t>
+      </w:r>
+    </w:p>
+    <w:p>
+      <w:r>
+        <w:t>The current phase mitigates this, trim the fat down, trim it the proper way. Opportunities to learn how this works, and to gain confidence along the way.</w:t>
       </w:r>
     </w:p>
     <w:p>
@@ -773,7 +767,7 @@
         <w:spacing w:after="80" w:line="240" w:lineRule="auto"/>
       </w:pPr>
       <w:r>
-        <w:t>Muscle Mass – 164 lbs</w:t>
+        <w:t>Body Fat – 13%</w:t>
       </w:r>
     </w:p>
     <w:p>
@@ -816,32 +810,6 @@
         <w:spacing w:after="80" w:line="240" w:lineRule="auto"/>
       </w:pPr>
       <w:r>
-        <w:t>Fitness</w:t>
-      </w:r>
-    </w:p>
-    <w:p>
-      <w:pPr>
-        <w:pStyle w:val="ListParagraph"/>
-        <w:numPr>
-          <w:ilvl w:val="0"/>
-          <w:numId w:val="24"/>
-        </w:numPr>
-        <w:spacing w:after="80" w:line="240" w:lineRule="auto"/>
-      </w:pPr>
-      <w:r>
-        <w:t>Health</w:t>
-      </w:r>
-    </w:p>
-    <w:p>
-      <w:pPr>
-        <w:pStyle w:val="ListParagraph"/>
-        <w:numPr>
-          <w:ilvl w:val="0"/>
-          <w:numId w:val="24"/>
-        </w:numPr>
-        <w:spacing w:after="80" w:line="240" w:lineRule="auto"/>
-      </w:pPr>
-      <w:r>
         <w:t>Respect</w:t>
       </w:r>
     </w:p>
@@ -942,12 +910,7 @@
         <w:t>Each session w</w:t>
       </w:r>
       <w:r>
-        <w:t>ill include</w:t>
-      </w:r>
-      <w:bookmarkStart w:id="0" w:name="_GoBack"/>
-      <w:bookmarkEnd w:id="0"/>
-      <w:r>
-        <w:t xml:space="preserve"> the following</w:t>
+        <w:t>ill include the following</w:t>
       </w:r>
       <w:r>
         <w:t>:</w:t>
@@ -960,24 +923,20 @@
           <w:ilvl w:val="0"/>
           <w:numId w:val="11"/>
         </w:numPr>
+        <w:rPr>
+          <w:b/>
+          <w:color w:val="92D050"/>
+        </w:rPr>
       </w:pPr>
       <w:r>
         <w:t xml:space="preserve">Pre: </w:t>
       </w:r>
       <w:r>
-        <w:t xml:space="preserve"> </w:t>
-      </w:r>
-      <w:r>
-        <w:t>5 minutes of treadmill</w:t>
-      </w:r>
-      <w:r>
-        <w:t xml:space="preserve"> (any</w:t>
-      </w:r>
-      <w:r>
-        <w:t>, just a warmup</w:t>
-      </w:r>
-      <w:r>
-        <w:t>)</w:t>
+        <w:rPr>
+          <w:b/>
+          <w:color w:val="538135" w:themeColor="accent6" w:themeShade="BF"/>
+        </w:rPr>
+        <w:t>&lt;open&gt;</w:t>
       </w:r>
     </w:p>
     <w:p>
@@ -987,57 +946,19 @@
           <w:ilvl w:val="0"/>
           <w:numId w:val="11"/>
         </w:numPr>
-      </w:pPr>
-      <w:r>
-        <w:t>Pre: Hanging Knee Raises to fail</w:t>
-      </w:r>
-    </w:p>
-    <w:p>
-      <w:pPr>
-        <w:pStyle w:val="ListParagraph"/>
-        <w:numPr>
-          <w:ilvl w:val="0"/>
-          <w:numId w:val="11"/>
-        </w:numPr>
-      </w:pPr>
-      <w:r>
-        <w:t>Pre: Rope Pull (60 sec)</w:t>
-      </w:r>
-    </w:p>
-    <w:p>
-      <w:pPr>
-        <w:pStyle w:val="ListParagraph"/>
-        <w:numPr>
-          <w:ilvl w:val="0"/>
-          <w:numId w:val="11"/>
-        </w:numPr>
-      </w:pPr>
-      <w:r>
-        <w:t>Pre: 15 Sliding Knee Crunches</w:t>
-      </w:r>
-    </w:p>
-    <w:p>
-      <w:pPr>
-        <w:pStyle w:val="ListParagraph"/>
-        <w:numPr>
-          <w:ilvl w:val="0"/>
-          <w:numId w:val="11"/>
-        </w:numPr>
-      </w:pPr>
-      <w:r>
-        <w:t>Post: 15 minutes elliptical</w:t>
-      </w:r>
-    </w:p>
-    <w:p>
-      <w:pPr>
-        <w:pStyle w:val="ListParagraph"/>
-        <w:numPr>
-          <w:ilvl w:val="0"/>
-          <w:numId w:val="11"/>
-        </w:numPr>
-      </w:pPr>
-      <w:r>
-        <w:t>Post: Completion of the Stretching Routine</w:t>
+        <w:rPr>
+          <w:color w:val="538135" w:themeColor="accent6" w:themeShade="BF"/>
+        </w:rPr>
+      </w:pPr>
+      <w:r>
+        <w:t xml:space="preserve">Post: </w:t>
+      </w:r>
+      <w:r>
+        <w:rPr>
+          <w:b/>
+          <w:color w:val="538135" w:themeColor="accent6" w:themeShade="BF"/>
+        </w:rPr>
+        <w:t>&lt;open&gt;</w:t>
       </w:r>
     </w:p>
     <w:p>
@@ -1055,6 +976,23 @@
           <w:szCs w:val="28"/>
         </w:rPr>
         <w:t>Supplemental Nutrients Plan</w:t>
+      </w:r>
+      <w:r>
+        <w:rPr>
+          <w:b/>
+          <w:sz w:val="28"/>
+          <w:szCs w:val="28"/>
+        </w:rPr>
+        <w:t xml:space="preserve"> </w:t>
+      </w:r>
+      <w:r>
+        <w:rPr>
+          <w:b/>
+          <w:color w:val="538135" w:themeColor="accent6" w:themeShade="BF"/>
+          <w:sz w:val="28"/>
+          <w:szCs w:val="28"/>
+        </w:rPr>
+        <w:t>&lt;open&gt;</w:t>
       </w:r>
     </w:p>
     <w:p>
@@ -1087,7 +1025,13 @@
         <w:t>3</w:t>
       </w:r>
       <w:r>
-        <w:t xml:space="preserve"> Scoops w/Almond Milk</w:t>
+        <w:t xml:space="preserve"> Scoops w/</w:t>
+      </w:r>
+      <w:r>
+        <w:t>Whole</w:t>
+      </w:r>
+      <w:r>
+        <w:t xml:space="preserve"> Milk</w:t>
       </w:r>
       <w:r>
         <w:t xml:space="preserve"> [Nitro Tech Whey Gold]</w:t>
@@ -1121,10 +1065,16 @@
       </w:r>
       <w:r>
         <w:tab/>
-        <w:t>– 1 Scoop</w:t>
-      </w:r>
-      <w:r>
-        <w:t>, Glutamine</w:t>
+        <w:t>–</w:t>
+      </w:r>
+      <w:r>
+        <w:t xml:space="preserve"> 3mg</w:t>
+      </w:r>
+      <w:r>
+        <w:t xml:space="preserve"> Glutamine</w:t>
+      </w:r>
+      <w:r>
+        <w:t xml:space="preserve"> (pre), 3mg Glutamine (post)</w:t>
       </w:r>
     </w:p>
     <w:p>
@@ -1217,6 +1167,36 @@
     </w:p>
     <w:p>
       <w:pPr>
+        <w:pStyle w:val="ListParagraph"/>
+        <w:tabs>
+          <w:tab w:val="left" w:pos="990"/>
+          <w:tab w:val="right" w:pos="2160"/>
+          <w:tab w:val="left" w:pos="2430"/>
+        </w:tabs>
+        <w:ind w:left="360"/>
+      </w:pPr>
+      <w:r>
+        <w:tab/>
+      </w:r>
+      <w:r>
+        <w:tab/>
+      </w:r>
+      <w:r>
+        <w:tab/>
+      </w:r>
+      <w:r>
+        <w:tab/>
+      </w:r>
+      <w:r>
+        <w:tab/>
+      </w:r>
+      <w:r>
+        <w:tab/>
+        <w:t xml:space="preserve">    Vitamin B6/B12</w:t>
+      </w:r>
+    </w:p>
+    <w:p>
+      <w:pPr>
         <w:tabs>
           <w:tab w:val="right" w:pos="10800"/>
         </w:tabs>
@@ -1238,6 +1218,23 @@
     <w:p>
       <w:pPr>
         <w:rPr>
+          <w:b/>
+          <w:sz w:val="28"/>
+          <w:szCs w:val="28"/>
+        </w:rPr>
+      </w:pPr>
+      <w:r>
+        <w:rPr>
+          <w:b/>
+          <w:sz w:val="28"/>
+          <w:szCs w:val="28"/>
+        </w:rPr>
+        <w:br w:type="page"/>
+      </w:r>
+    </w:p>
+    <w:p>
+      <w:pPr>
+        <w:rPr>
           <w:sz w:val="24"/>
           <w:szCs w:val="24"/>
         </w:rPr>
@@ -1265,7 +1262,48 @@
           <w:sz w:val="28"/>
           <w:szCs w:val="28"/>
         </w:rPr>
-        <w:t xml:space="preserve"> - Round Two</w:t>
+        <w:t xml:space="preserve"> </w:t>
+      </w:r>
+      <w:r>
+        <w:rPr>
+          <w:b/>
+          <w:sz w:val="28"/>
+          <w:szCs w:val="28"/>
+        </w:rPr>
+        <w:t>–</w:t>
+      </w:r>
+      <w:r>
+        <w:rPr>
+          <w:b/>
+          <w:sz w:val="28"/>
+          <w:szCs w:val="28"/>
+        </w:rPr>
+        <w:t xml:space="preserve"> </w:t>
+      </w:r>
+      <w:r>
+        <w:rPr>
+          <w:b/>
+          <w:sz w:val="28"/>
+          <w:szCs w:val="28"/>
+        </w:rPr>
+        <w:t>Trim</w:t>
+      </w:r>
+      <w:r>
+        <w:rPr>
+          <w:b/>
+          <w:sz w:val="28"/>
+          <w:szCs w:val="28"/>
+        </w:rPr>
+        <w:t xml:space="preserve"> </w:t>
+      </w:r>
+      <w:r>
+        <w:rPr>
+          <w:b/>
+          <w:color w:val="538135" w:themeColor="accent6" w:themeShade="BF"/>
+          <w:sz w:val="28"/>
+          <w:szCs w:val="28"/>
+        </w:rPr>
+        <w:t>&lt;open&gt;</w:t>
       </w:r>
     </w:p>
     <w:bookmarkStart w:id="1" w:name="_MON_1547818591"/>
@@ -1307,10 +1345,10 @@
             <v:path o:extrusionok="f" gradientshapeok="t" o:connecttype="rect"/>
             <o:lock v:ext="edit" aspectratio="t"/>
           </v:shapetype>
-          <v:shape id="_x0000_i1025" type="#_x0000_t75" style="width:526.75pt;height:392.45pt" o:ole="">
+          <v:shape id="_x0000_i1025" type="#_x0000_t75" style="width:526.65pt;height:392.4pt" o:ole="">
             <v:imagedata r:id="rId9" o:title=""/>
           </v:shape>
-          <o:OLEObject Type="Embed" ProgID="Excel.Sheet.8" ShapeID="_x0000_i1025" DrawAspect="Content" ObjectID="_1553598591" r:id="rId10"/>
+          <o:OLEObject Type="Embed" ProgID="Excel.Sheet.8" ShapeID="_x0000_i1025" DrawAspect="Content" ObjectID="_1553667837" r:id="rId10"/>
         </w:object>
       </w:r>
     </w:p>
@@ -2431,6 +2469,23 @@
         </w:rPr>
         <w:t xml:space="preserve"> Goals</w:t>
       </w:r>
+      <w:r>
+        <w:rPr>
+          <w:b/>
+          <w:sz w:val="28"/>
+          <w:szCs w:val="28"/>
+        </w:rPr>
+        <w:t xml:space="preserve"> </w:t>
+      </w:r>
+      <w:r>
+        <w:rPr>
+          <w:b/>
+          <w:color w:val="538135" w:themeColor="accent6" w:themeShade="BF"/>
+          <w:sz w:val="28"/>
+          <w:szCs w:val="28"/>
+        </w:rPr>
+        <w:t>&lt;open&gt;</w:t>
+      </w:r>
     </w:p>
     <w:p>
       <w:pPr>
@@ -2780,29 +2835,33 @@
           <w:sz w:val="28"/>
           <w:szCs w:val="28"/>
         </w:rPr>
-        <w:t xml:space="preserve">Next </w:t>
-      </w:r>
-      <w:r>
+        <w:br w:type="page"/>
+      </w:r>
+    </w:p>
+    <w:p>
+      <w:pPr>
         <w:rPr>
           <w:b/>
           <w:sz w:val="28"/>
           <w:szCs w:val="28"/>
         </w:rPr>
-        <w:t>Phase</w:t>
-      </w:r>
-      <w:r>
-        <w:rPr>
+      </w:pPr>
+      <w:r>
+        <w:rPr>
+          <w:b/>
           <w:sz w:val="28"/>
           <w:szCs w:val="28"/>
         </w:rPr>
-        <w:t xml:space="preserve"> –</w:t>
-      </w:r>
-      <w:r>
-        <w:rPr>
+        <w:lastRenderedPageBreak/>
+        <w:t>Prev</w:t>
+      </w:r>
+      <w:r>
+        <w:rPr>
+          <w:b/>
           <w:sz w:val="28"/>
           <w:szCs w:val="28"/>
         </w:rPr>
-        <w:t xml:space="preserve"> </w:t>
+        <w:t xml:space="preserve"> Nutrition Plan </w:t>
       </w:r>
       <w:r>
         <w:rPr>
@@ -2810,15 +2869,454 @@
           <w:sz w:val="28"/>
           <w:szCs w:val="28"/>
         </w:rPr>
-        <w:t>Trim</w:t>
-      </w:r>
-    </w:p>
-    <w:p>
-      <w:r>
-        <w:t>Trim to 10-12% body fat.</w:t>
-      </w:r>
-      <w:r>
-        <w:t xml:space="preserve"> Will be discussed in training on 4/18, which is the target date to begin.</w:t>
+        <w:t>(Mar-Apr)</w:t>
+      </w:r>
+    </w:p>
+    <w:p>
+      <w:pPr>
+        <w:rPr>
+          <w:b/>
+        </w:rPr>
+      </w:pPr>
+      <w:r>
+        <w:rPr>
+          <w:b/>
+        </w:rPr>
+        <w:t>Breakfast</w:t>
+      </w:r>
+      <w:r>
+        <w:rPr>
+          <w:b/>
+        </w:rPr>
+        <w:t xml:space="preserve"> [6 am]</w:t>
+      </w:r>
+    </w:p>
+    <w:p>
+      <w:pPr>
+        <w:pStyle w:val="ListParagraph"/>
+        <w:numPr>
+          <w:ilvl w:val="0"/>
+          <w:numId w:val="13"/>
+        </w:numPr>
+      </w:pPr>
+      <w:r>
+        <w:t>(4) Hardboiled Eggs</w:t>
+      </w:r>
+    </w:p>
+    <w:p>
+      <w:pPr>
+        <w:pStyle w:val="ListParagraph"/>
+        <w:numPr>
+          <w:ilvl w:val="0"/>
+          <w:numId w:val="13"/>
+        </w:numPr>
+      </w:pPr>
+      <w:r>
+        <w:t>Peanut Buttered Toast</w:t>
+      </w:r>
+    </w:p>
+    <w:p>
+      <w:pPr>
+        <w:pStyle w:val="ListParagraph"/>
+        <w:numPr>
+          <w:ilvl w:val="0"/>
+          <w:numId w:val="13"/>
+        </w:numPr>
+      </w:pPr>
+      <w:r>
+        <w:t xml:space="preserve"> </w:t>
+      </w:r>
+      <w:r>
+        <w:t>(1) Scoop Protein w/Milk</w:t>
+      </w:r>
+    </w:p>
+    <w:p>
+      <w:pPr>
+        <w:pStyle w:val="ListParagraph"/>
+        <w:numPr>
+          <w:ilvl w:val="0"/>
+          <w:numId w:val="13"/>
+        </w:numPr>
+      </w:pPr>
+      <w:r>
+        <w:t>Banana</w:t>
+      </w:r>
+    </w:p>
+    <w:p>
+      <w:pPr>
+        <w:pStyle w:val="ListParagraph"/>
+        <w:numPr>
+          <w:ilvl w:val="0"/>
+          <w:numId w:val="13"/>
+        </w:numPr>
+      </w:pPr>
+      <w:r>
+        <w:t>Greek Yogurt (1 cup)</w:t>
+      </w:r>
+    </w:p>
+    <w:p>
+      <w:pPr>
+        <w:pStyle w:val="ListParagraph"/>
+        <w:numPr>
+          <w:ilvl w:val="0"/>
+          <w:numId w:val="13"/>
+        </w:numPr>
+      </w:pPr>
+      <w:r>
+        <w:t>Granola (1/3 cup)</w:t>
+      </w:r>
+    </w:p>
+    <w:p>
+      <w:pPr>
+        <w:rPr>
+          <w:b/>
+        </w:rPr>
+      </w:pPr>
+      <w:r>
+        <w:rPr>
+          <w:b/>
+        </w:rPr>
+        <w:t>Workout [7 am]</w:t>
+      </w:r>
+    </w:p>
+    <w:p>
+      <w:pPr>
+        <w:pStyle w:val="ListParagraph"/>
+        <w:numPr>
+          <w:ilvl w:val="0"/>
+          <w:numId w:val="18"/>
+        </w:numPr>
+      </w:pPr>
+      <w:r>
+        <w:t>(2) Glutamines pre</w:t>
+      </w:r>
+      <w:r>
+        <w:t xml:space="preserve">, (2) Glutamines </w:t>
+      </w:r>
+      <w:r>
+        <w:t>post</w:t>
+      </w:r>
+    </w:p>
+    <w:p>
+      <w:pPr>
+        <w:rPr>
+          <w:b/>
+        </w:rPr>
+      </w:pPr>
+      <w:r>
+        <w:rPr>
+          <w:b/>
+        </w:rPr>
+        <w:t>Post-</w:t>
+      </w:r>
+      <w:r>
+        <w:rPr>
+          <w:b/>
+        </w:rPr>
+        <w:t>Workout</w:t>
+      </w:r>
+      <w:r>
+        <w:rPr>
+          <w:b/>
+        </w:rPr>
+        <w:t xml:space="preserve"> [8 am]</w:t>
+      </w:r>
+    </w:p>
+    <w:p>
+      <w:pPr>
+        <w:pStyle w:val="ListParagraph"/>
+        <w:numPr>
+          <w:ilvl w:val="0"/>
+          <w:numId w:val="15"/>
+        </w:numPr>
+      </w:pPr>
+      <w:r>
+        <w:t>(2) Scoops Protein Powder</w:t>
+      </w:r>
+      <w:r>
+        <w:t xml:space="preserve"> </w:t>
+      </w:r>
+      <w:r>
+        <w:tab/>
+      </w:r>
+      <w:r>
+        <w:t>(Nitrotech Whey Gold / Eww…)</w:t>
+      </w:r>
+    </w:p>
+    <w:p>
+      <w:pPr>
+        <w:pStyle w:val="ListParagraph"/>
+        <w:numPr>
+          <w:ilvl w:val="0"/>
+          <w:numId w:val="15"/>
+        </w:numPr>
+      </w:pPr>
+      <w:r>
+        <w:t>(1) Scoop Aminos</w:t>
+      </w:r>
+      <w:r>
+        <w:t xml:space="preserve"> </w:t>
+      </w:r>
+      <w:r>
+        <w:tab/>
+      </w:r>
+      <w:r>
+        <w:tab/>
+      </w:r>
+      <w:r>
+        <w:t>(Optimum Nutrition BCAA 5000)</w:t>
+      </w:r>
+    </w:p>
+    <w:p>
+      <w:pPr>
+        <w:pStyle w:val="ListParagraph"/>
+        <w:numPr>
+          <w:ilvl w:val="0"/>
+          <w:numId w:val="15"/>
+        </w:numPr>
+      </w:pPr>
+      <w:r>
+        <w:t>5mg HC</w:t>
+      </w:r>
+      <w:r>
+        <w:t>L</w:t>
+      </w:r>
+      <w:r>
+        <w:t xml:space="preserve"> Creatine </w:t>
+      </w:r>
+      <w:r>
+        <w:tab/>
+      </w:r>
+      <w:r>
+        <w:tab/>
+      </w:r>
+      <w:r>
+        <w:t>(Muscletech Creactor)</w:t>
+      </w:r>
+    </w:p>
+    <w:p>
+      <w:pPr>
+        <w:pStyle w:val="ListParagraph"/>
+        <w:numPr>
+          <w:ilvl w:val="0"/>
+          <w:numId w:val="15"/>
+        </w:numPr>
+      </w:pPr>
+      <w:r>
+        <w:t>8</w:t>
+      </w:r>
+      <w:r>
+        <w:t xml:space="preserve"> oz. Whole Milk</w:t>
+      </w:r>
+    </w:p>
+    <w:p>
+      <w:pPr>
+        <w:rPr>
+          <w:b/>
+        </w:rPr>
+      </w:pPr>
+      <w:r>
+        <w:rPr>
+          <w:b/>
+        </w:rPr>
+        <w:t>Snack [10:30 am]</w:t>
+      </w:r>
+    </w:p>
+    <w:p>
+      <w:pPr>
+        <w:pStyle w:val="ListParagraph"/>
+        <w:numPr>
+          <w:ilvl w:val="0"/>
+          <w:numId w:val="26"/>
+        </w:numPr>
+      </w:pPr>
+      <w:r>
+        <w:t>Cliff Bar</w:t>
+      </w:r>
+    </w:p>
+    <w:p>
+      <w:pPr>
+        <w:rPr>
+          <w:b/>
+        </w:rPr>
+      </w:pPr>
+      <w:r>
+        <w:rPr>
+          <w:b/>
+        </w:rPr>
+        <w:t>Lunch</w:t>
+      </w:r>
+      <w:r>
+        <w:rPr>
+          <w:b/>
+        </w:rPr>
+        <w:t xml:space="preserve"> [11 am]</w:t>
+      </w:r>
+    </w:p>
+    <w:p>
+      <w:pPr>
+        <w:pStyle w:val="ListParagraph"/>
+        <w:numPr>
+          <w:ilvl w:val="0"/>
+          <w:numId w:val="16"/>
+        </w:numPr>
+      </w:pPr>
+      <w:r>
+        <w:t>(</w:t>
+      </w:r>
+      <w:r>
+        <w:t>1</w:t>
+      </w:r>
+      <w:r>
+        <w:t>1</w:t>
+      </w:r>
+      <w:r>
+        <w:t xml:space="preserve"> am) Tuna Sandwich</w:t>
+      </w:r>
+    </w:p>
+    <w:p>
+      <w:pPr>
+        <w:pStyle w:val="ListParagraph"/>
+        <w:numPr>
+          <w:ilvl w:val="0"/>
+          <w:numId w:val="16"/>
+        </w:numPr>
+      </w:pPr>
+      <w:r>
+        <w:t>(</w:t>
+      </w:r>
+      <w:r>
+        <w:t>12</w:t>
+      </w:r>
+      <w:r>
+        <w:t xml:space="preserve"> </w:t>
+      </w:r>
+      <w:r>
+        <w:t>p</w:t>
+      </w:r>
+      <w:r>
+        <w:t>m) 32 oz. Nutri-bullet Juicer</w:t>
+      </w:r>
+    </w:p>
+    <w:p>
+      <w:pPr>
+        <w:pStyle w:val="ListParagraph"/>
+        <w:numPr>
+          <w:ilvl w:val="1"/>
+          <w:numId w:val="16"/>
+        </w:numPr>
+      </w:pPr>
+      <w:r>
+        <w:t>Apple</w:t>
+      </w:r>
+    </w:p>
+    <w:p>
+      <w:pPr>
+        <w:pStyle w:val="ListParagraph"/>
+        <w:numPr>
+          <w:ilvl w:val="1"/>
+          <w:numId w:val="16"/>
+        </w:numPr>
+      </w:pPr>
+      <w:r>
+        <w:t>Banana</w:t>
+      </w:r>
+    </w:p>
+    <w:p>
+      <w:pPr>
+        <w:pStyle w:val="ListParagraph"/>
+        <w:numPr>
+          <w:ilvl w:val="1"/>
+          <w:numId w:val="16"/>
+        </w:numPr>
+      </w:pPr>
+      <w:r>
+        <w:t>Blackberries</w:t>
+      </w:r>
+    </w:p>
+    <w:p>
+      <w:pPr>
+        <w:pStyle w:val="ListParagraph"/>
+        <w:numPr>
+          <w:ilvl w:val="1"/>
+          <w:numId w:val="16"/>
+        </w:numPr>
+      </w:pPr>
+      <w:r>
+        <w:t>Kale</w:t>
+      </w:r>
+    </w:p>
+    <w:p>
+      <w:pPr>
+        <w:pStyle w:val="ListParagraph"/>
+        <w:numPr>
+          <w:ilvl w:val="1"/>
+          <w:numId w:val="16"/>
+        </w:numPr>
+      </w:pPr>
+      <w:r>
+        <w:t>Rolled Oats</w:t>
+      </w:r>
+    </w:p>
+    <w:p>
+      <w:pPr>
+        <w:pStyle w:val="ListParagraph"/>
+        <w:numPr>
+          <w:ilvl w:val="1"/>
+          <w:numId w:val="16"/>
+        </w:numPr>
+      </w:pPr>
+      <w:r>
+        <w:t>Cashews</w:t>
+      </w:r>
+    </w:p>
+    <w:p>
+      <w:pPr>
+        <w:pStyle w:val="ListParagraph"/>
+        <w:numPr>
+          <w:ilvl w:val="1"/>
+          <w:numId w:val="16"/>
+        </w:numPr>
+      </w:pPr>
+      <w:r>
+        <w:t>Coconut Water</w:t>
+      </w:r>
+    </w:p>
+    <w:p>
+      <w:pPr>
+        <w:rPr>
+          <w:b/>
+        </w:rPr>
+      </w:pPr>
+      <w:r>
+        <w:rPr>
+          <w:b/>
+        </w:rPr>
+        <w:t>Dinner</w:t>
+      </w:r>
+      <w:r>
+        <w:rPr>
+          <w:b/>
+        </w:rPr>
+        <w:t xml:space="preserve"> (8pm)</w:t>
+      </w:r>
+    </w:p>
+    <w:p>
+      <w:pPr>
+        <w:pStyle w:val="ListParagraph"/>
+        <w:numPr>
+          <w:ilvl w:val="0"/>
+          <w:numId w:val="14"/>
+        </w:numPr>
+      </w:pPr>
+      <w:r>
+        <w:t>Whatever Mo</w:t>
+      </w:r>
+      <w:r>
+        <w:t xml:space="preserve">m’s cooking, typically chicken </w:t>
+      </w:r>
+      <w:r>
+        <w:t>&amp; cooked veggies!</w:t>
       </w:r>
     </w:p>
     <w:p>
@@ -2844,7 +3342,7 @@
           <w:sz w:val="28"/>
           <w:szCs w:val="28"/>
         </w:rPr>
-        <w:t xml:space="preserve">Next </w:t>
+        <w:br w:type="page"/>
       </w:r>
       <w:r>
         <w:rPr>
@@ -2852,7 +3350,8 @@
           <w:sz w:val="28"/>
           <w:szCs w:val="28"/>
         </w:rPr>
-        <w:t>Phase</w:t>
+        <w:lastRenderedPageBreak/>
+        <w:t>Prior</w:t>
       </w:r>
       <w:r>
         <w:rPr>
@@ -2860,96 +3359,23 @@
           <w:sz w:val="28"/>
           <w:szCs w:val="28"/>
         </w:rPr>
-        <w:t xml:space="preserve"> Target – TT</w:t>
-      </w:r>
-    </w:p>
-    <w:p>
-      <w:r>
-        <w:t>Justin &amp; Jesse will seek out a target, in pursuit of their fitness goals and routine. They shall celebrate this with a special trip to TT,  down to Justin’s favorite TT in Longview. The following goals are set:</w:t>
-      </w:r>
-    </w:p>
-    <w:p>
-      <w:pPr>
-        <w:ind w:firstLine="720"/>
-      </w:pPr>
-      <w:r>
-        <w:t xml:space="preserve">Justin: </w:t>
-      </w:r>
-      <w:r>
-        <w:tab/>
-      </w:r>
-      <w:r>
-        <w:tab/>
-        <w:t>BF &lt;</w:t>
-      </w:r>
-      <w:r>
-        <w:t>=</w:t>
-      </w:r>
-      <w:r>
-        <w:t xml:space="preserve"> 13%</w:t>
-      </w:r>
-    </w:p>
-    <w:p>
-      <w:pPr>
-        <w:ind w:firstLine="720"/>
-      </w:pPr>
-      <w:r>
-        <w:t>Jesse:</w:t>
-      </w:r>
-      <w:r>
-        <w:tab/>
-      </w:r>
-      <w:r>
-        <w:tab/>
-      </w:r>
-      <w:r>
-        <w:t xml:space="preserve"> </w:t>
-      </w:r>
-      <w:r>
-        <w:t>Weight  &lt;= 140 lbs.</w:t>
-      </w:r>
-      <w:r>
-        <w:br w:type="page"/>
-      </w:r>
-    </w:p>
-    <w:p>
-      <w:pPr>
+        <w:t xml:space="preserve"> Nutrition Plan (</w:t>
+      </w:r>
+      <w:r>
         <w:rPr>
           <w:b/>
           <w:sz w:val="28"/>
           <w:szCs w:val="28"/>
         </w:rPr>
-      </w:pPr>
+        <w:t>Jan-Mar</w:t>
+      </w:r>
       <w:r>
         <w:rPr>
           <w:b/>
           <w:sz w:val="28"/>
           <w:szCs w:val="28"/>
         </w:rPr>
-        <w:lastRenderedPageBreak/>
-        <w:t xml:space="preserve">Present Nutrition Plan </w:t>
-      </w:r>
-    </w:p>
-    <w:p>
-      <w:pPr>
-        <w:ind w:firstLine="720"/>
-      </w:pPr>
-      <w:r>
-        <w:t>Goal</w:t>
-      </w:r>
-      <w:r>
-        <w:t>:</w:t>
-      </w:r>
-      <w:r>
-        <w:t xml:space="preserve"> transition to target plan incrementally, and as quickly as possible!</w:t>
-      </w:r>
-    </w:p>
-    <w:p>
-      <w:pPr>
-        <w:ind w:left="720"/>
-      </w:pPr>
-      <w:r>
-        <w:t>Important Phase Point: The scale doesn’t matter, adherence to plan does. Weigh yourself every two weeks now.</w:t>
+        <w:t>)</w:t>
       </w:r>
     </w:p>
     <w:p>
@@ -2992,6 +3418,30 @@
         </w:numPr>
       </w:pPr>
       <w:r>
+        <w:t>Peanut Buttered Toast</w:t>
+      </w:r>
+    </w:p>
+    <w:p>
+      <w:pPr>
+        <w:pStyle w:val="ListParagraph"/>
+        <w:numPr>
+          <w:ilvl w:val="0"/>
+          <w:numId w:val="13"/>
+        </w:numPr>
+      </w:pPr>
+      <w:r>
+        <w:t xml:space="preserve"> (1) Scoop Protein w/Milk</w:t>
+      </w:r>
+    </w:p>
+    <w:p>
+      <w:pPr>
+        <w:pStyle w:val="ListParagraph"/>
+        <w:numPr>
+          <w:ilvl w:val="0"/>
+          <w:numId w:val="13"/>
+        </w:numPr>
+      </w:pPr>
+      <w:r>
         <w:t>Banana</w:t>
       </w:r>
     </w:p>
@@ -3004,7 +3454,7 @@
         </w:numPr>
       </w:pPr>
       <w:r>
-        <w:t>(1) Scoop Protein w/Milk</w:t>
+        <w:t>Greek Yogurt (1 cup)</w:t>
       </w:r>
     </w:p>
     <w:p>
@@ -3016,18 +3466,6 @@
         </w:numPr>
       </w:pPr>
       <w:r>
-        <w:t>Greek Yogurt (1 cup)</w:t>
-      </w:r>
-    </w:p>
-    <w:p>
-      <w:pPr>
-        <w:pStyle w:val="ListParagraph"/>
-        <w:numPr>
-          <w:ilvl w:val="0"/>
-          <w:numId w:val="13"/>
-        </w:numPr>
-      </w:pPr>
-      <w:r>
         <w:t>Granola (1/3 cup)</w:t>
       </w:r>
     </w:p>
@@ -3096,7 +3534,11 @@
         </w:numPr>
       </w:pPr>
       <w:r>
-        <w:t>(2) Scoops Protein Powder</w:t>
+        <w:t xml:space="preserve">(2) Scoops Protein Powder </w:t>
+      </w:r>
+      <w:r>
+        <w:tab/>
+        <w:t>(Nitrotech Whey Gold / Eww…)</w:t>
       </w:r>
     </w:p>
     <w:p>
@@ -3108,7 +3550,14 @@
         </w:numPr>
       </w:pPr>
       <w:r>
-        <w:t>(1) Scoop Prime Nutrition PWO-MAX</w:t>
+        <w:t xml:space="preserve">(1) Scoop Aminos </w:t>
+      </w:r>
+      <w:r>
+        <w:tab/>
+      </w:r>
+      <w:r>
+        <w:tab/>
+        <w:t>(Optimum Nutrition BCAA 5000)</w:t>
       </w:r>
     </w:p>
     <w:p>
@@ -3120,22 +3569,15 @@
         </w:numPr>
       </w:pPr>
       <w:r>
-        <w:t>(1) Scoop Aminos</w:t>
-      </w:r>
-    </w:p>
-    <w:p>
-      <w:pPr>
-        <w:pStyle w:val="ListParagraph"/>
-        <w:numPr>
-          <w:ilvl w:val="0"/>
-          <w:numId w:val="15"/>
-        </w:numPr>
-      </w:pPr>
-      <w:r>
-        <w:t>6 oz. Whole Milk</w:t>
-      </w:r>
-    </w:p>
-    <w:p>
+        <w:t>8 oz. Whole Milk</w:t>
+      </w:r>
+    </w:p>
+    <w:p>
+      <w:pPr>
+        <w:rPr>
+          <w:b/>
+        </w:rPr>
+      </w:pPr>
       <w:r>
         <w:rPr>
           <w:b/>
@@ -3148,11 +3590,23 @@
         <w:pStyle w:val="ListParagraph"/>
         <w:numPr>
           <w:ilvl w:val="0"/>
-          <w:numId w:val="19"/>
-        </w:numPr>
-      </w:pPr>
-      <w:r>
-        <w:t>(10:30 am) Protein Bar</w:t>
+          <w:numId w:val="26"/>
+        </w:numPr>
+      </w:pPr>
+      <w:r>
+        <w:t>Cliff Bar</w:t>
+      </w:r>
+    </w:p>
+    <w:p>
+      <w:pPr>
+        <w:pStyle w:val="ListParagraph"/>
+        <w:numPr>
+          <w:ilvl w:val="0"/>
+          <w:numId w:val="26"/>
+        </w:numPr>
+      </w:pPr>
+      <w:r>
+        <w:t>(2) Cheese Sticks</w:t>
       </w:r>
     </w:p>
     <w:p>
@@ -3183,13 +3637,13 @@
         </w:numPr>
       </w:pPr>
       <w:r>
-        <w:t xml:space="preserve">(11 am) </w:t>
-      </w:r>
-      <w:r>
-        <w:t>Tuna</w:t>
-      </w:r>
-      <w:r>
-        <w:t xml:space="preserve"> Sandwich</w:t>
+        <w:t>(1</w:t>
+      </w:r>
+      <w:r>
+        <w:t>0</w:t>
+      </w:r>
+      <w:r>
+        <w:t xml:space="preserve"> am) Tuna Sandwich</w:t>
       </w:r>
     </w:p>
     <w:p>
@@ -3201,7 +3655,19 @@
         </w:numPr>
       </w:pPr>
       <w:r>
-        <w:t>(12 pm) Mass Builder Shake</w:t>
+        <w:t>(</w:t>
+      </w:r>
+      <w:r>
+        <w:t>11</w:t>
+      </w:r>
+      <w:r>
+        <w:t xml:space="preserve"> </w:t>
+      </w:r>
+      <w:r>
+        <w:t>a</w:t>
+      </w:r>
+      <w:r>
+        <w:t>m) 32 oz. Nutri-bullet Juicer</w:t>
       </w:r>
     </w:p>
     <w:p>
@@ -3213,10 +3679,7 @@
         </w:numPr>
       </w:pPr>
       <w:r>
-        <w:t>GNC Mass Gainer Complex (2</w:t>
-      </w:r>
-      <w:r>
-        <w:t xml:space="preserve"> scoops)</w:t>
+        <w:t>Apple</w:t>
       </w:r>
     </w:p>
     <w:p>
@@ -3228,40 +3691,7 @@
         </w:numPr>
       </w:pPr>
       <w:r>
-        <w:t xml:space="preserve">8 oz. </w:t>
-      </w:r>
-      <w:r>
-        <w:t>Whole Milk</w:t>
-      </w:r>
-    </w:p>
-    <w:p>
-      <w:pPr>
-        <w:pStyle w:val="ListParagraph"/>
-        <w:numPr>
-          <w:ilvl w:val="0"/>
-          <w:numId w:val="16"/>
-        </w:numPr>
-      </w:pPr>
-      <w:r>
-        <w:t xml:space="preserve">(1 pm) </w:t>
-      </w:r>
-      <w:r>
-        <w:t>Tuna</w:t>
-      </w:r>
-      <w:r>
-        <w:t xml:space="preserve"> Sandwich</w:t>
-      </w:r>
-    </w:p>
-    <w:p>
-      <w:pPr>
-        <w:pStyle w:val="ListParagraph"/>
-        <w:numPr>
-          <w:ilvl w:val="0"/>
-          <w:numId w:val="16"/>
-        </w:numPr>
-      </w:pPr>
-      <w:r>
-        <w:t>(2 pm) Meal Replacement Shake</w:t>
+        <w:t>Banana</w:t>
       </w:r>
     </w:p>
     <w:p>
@@ -3273,7 +3703,7 @@
         </w:numPr>
       </w:pPr>
       <w:r>
-        <w:t>GNC Total Lean (3 scoops)</w:t>
+        <w:t>Blackberries</w:t>
       </w:r>
     </w:p>
     <w:p>
@@ -3285,50 +3715,7 @@
         </w:numPr>
       </w:pPr>
       <w:r>
-        <w:t>8 oz. Whole Milk</w:t>
-      </w:r>
-    </w:p>
-    <w:p>
-      <w:pPr>
-        <w:rPr>
-          <w:b/>
-        </w:rPr>
-      </w:pPr>
-      <w:r>
-        <w:rPr>
-          <w:b/>
-        </w:rPr>
-        <w:t>Snacks [</w:t>
-      </w:r>
-      <w:r>
-        <w:rPr>
-          <w:b/>
-        </w:rPr>
-        <w:t>3</w:t>
-      </w:r>
-      <w:r>
-        <w:rPr>
-          <w:b/>
-        </w:rPr>
-        <w:t xml:space="preserve"> pm]</w:t>
-      </w:r>
-    </w:p>
-    <w:p>
-      <w:pPr>
-        <w:pStyle w:val="ListParagraph"/>
-        <w:numPr>
-          <w:ilvl w:val="0"/>
-          <w:numId w:val="16"/>
-        </w:numPr>
-      </w:pPr>
-      <w:r>
-        <w:t>(</w:t>
-      </w:r>
-      <w:r>
-        <w:t>3</w:t>
-      </w:r>
-      <w:r>
-        <w:t xml:space="preserve"> pm) 32 oz. Nutri-bullet Juicer</w:t>
+        <w:t>Kale</w:t>
       </w:r>
     </w:p>
     <w:p>
@@ -3340,7 +3727,7 @@
         </w:numPr>
       </w:pPr>
       <w:r>
-        <w:t>Apple</w:t>
+        <w:t>Rolled Oats</w:t>
       </w:r>
     </w:p>
     <w:p>
@@ -3352,7 +3739,7 @@
         </w:numPr>
       </w:pPr>
       <w:r>
-        <w:t>Banana</w:t>
+        <w:t>Cashews</w:t>
       </w:r>
     </w:p>
     <w:p>
@@ -3364,67 +3751,43 @@
         </w:numPr>
       </w:pPr>
       <w:r>
-        <w:t>Blackberries</w:t>
-      </w:r>
-    </w:p>
-    <w:p>
-      <w:pPr>
-        <w:pStyle w:val="ListParagraph"/>
-        <w:numPr>
-          <w:ilvl w:val="1"/>
+        <w:t>Coconut Water</w:t>
+      </w:r>
+    </w:p>
+    <w:p>
+      <w:pPr>
+        <w:pStyle w:val="ListParagraph"/>
+        <w:numPr>
+          <w:ilvl w:val="0"/>
           <w:numId w:val="16"/>
         </w:numPr>
       </w:pPr>
       <w:r>
-        <w:t>Kale</w:t>
-      </w:r>
-    </w:p>
-    <w:p>
-      <w:pPr>
-        <w:pStyle w:val="ListParagraph"/>
-        <w:numPr>
-          <w:ilvl w:val="1"/>
+        <w:t>(1</w:t>
+      </w:r>
+      <w:r>
+        <w:t>2</w:t>
+      </w:r>
+      <w:r>
+        <w:t xml:space="preserve"> </w:t>
+      </w:r>
+      <w:r>
+        <w:t>p</w:t>
+      </w:r>
+      <w:r>
+        <w:t>m) Tuna Sandwich</w:t>
+      </w:r>
+    </w:p>
+    <w:p>
+      <w:pPr>
+        <w:pStyle w:val="ListParagraph"/>
+        <w:numPr>
+          <w:ilvl w:val="0"/>
           <w:numId w:val="16"/>
         </w:numPr>
       </w:pPr>
       <w:r>
-        <w:t>Rolled Oats</w:t>
-      </w:r>
-    </w:p>
-    <w:p>
-      <w:pPr>
-        <w:pStyle w:val="ListParagraph"/>
-        <w:numPr>
-          <w:ilvl w:val="1"/>
-          <w:numId w:val="16"/>
-        </w:numPr>
-      </w:pPr>
-      <w:r>
-        <w:t>Cashews</w:t>
-      </w:r>
-    </w:p>
-    <w:p>
-      <w:pPr>
-        <w:pStyle w:val="ListParagraph"/>
-        <w:numPr>
-          <w:ilvl w:val="1"/>
-          <w:numId w:val="16"/>
-        </w:numPr>
-      </w:pPr>
-      <w:r>
-        <w:t>Almond Milk</w:t>
-      </w:r>
-    </w:p>
-    <w:p>
-      <w:pPr>
-        <w:pStyle w:val="ListParagraph"/>
-        <w:numPr>
-          <w:ilvl w:val="0"/>
-          <w:numId w:val="16"/>
-        </w:numPr>
-      </w:pPr>
-      <w:r>
-        <w:t>(2) String Cheeses</w:t>
+        <w:t>(1 pm) GNC Mass Builder Shake</w:t>
       </w:r>
     </w:p>
     <w:p>
@@ -3455,7 +3818,7 @@
         </w:numPr>
       </w:pPr>
       <w:r>
-        <w:t>Whatever Mom’s cooking, typically chicken, bread &amp; cooked veggies!</w:t>
+        <w:t>Whatever Mom’s cooking, typically chicken &amp; cooked veggies!</w:t>
       </w:r>
     </w:p>
     <w:p>
@@ -3472,328 +3835,7 @@
           <w:sz w:val="28"/>
           <w:szCs w:val="28"/>
         </w:rPr>
-        <w:lastRenderedPageBreak/>
-        <w:t>Target Nutrition Plan</w:t>
-      </w:r>
-    </w:p>
-    <w:p>
-      <w:r>
-        <w:t>Transition here incrementally</w:t>
-      </w:r>
-      <w:r>
-        <w:t>, first step is tuna sandwiches for lunch!</w:t>
-      </w:r>
-    </w:p>
-    <w:p>
-      <w:pPr>
-        <w:spacing w:after="0" w:line="240" w:lineRule="auto"/>
-      </w:pPr>
-      <w:r>
-        <w:t>*1 gallon of water/day</w:t>
-      </w:r>
-    </w:p>
-    <w:p>
-      <w:pPr>
-        <w:spacing w:after="0" w:line="240" w:lineRule="auto"/>
-      </w:pPr>
-    </w:p>
-    <w:p>
-      <w:pPr>
-        <w:spacing w:after="0" w:line="240" w:lineRule="auto"/>
-        <w:sectPr>
-          <w:footerReference w:type="default" r:id="rId11"/>
-          <w:type w:val="continuous"/>
-          <w:pgSz w:w="12240" w:h="15840"/>
-          <w:pgMar w:top="720" w:right="720" w:bottom="720" w:left="720" w:header="0" w:footer="720" w:gutter="0"/>
-          <w:pgNumType w:start="1"/>
-          <w:cols w:space="720"/>
-        </w:sectPr>
-      </w:pPr>
-    </w:p>
-    <w:p>
-      <w:pPr>
-        <w:spacing w:after="0" w:line="240" w:lineRule="auto"/>
-      </w:pPr>
-      <w:r>
-        <w:rPr>
-          <w:b/>
-        </w:rPr>
-        <w:t>BREAKFAST</w:t>
-      </w:r>
-    </w:p>
-    <w:p>
-      <w:pPr>
-        <w:spacing w:after="0" w:line="240" w:lineRule="auto"/>
-      </w:pPr>
-      <w:r>
-        <w:rPr>
-          <w:i/>
-        </w:rPr>
-        <w:t>(Immediately upon waking)</w:t>
-      </w:r>
-    </w:p>
-    <w:p>
-      <w:pPr>
-        <w:spacing w:after="0" w:line="240" w:lineRule="auto"/>
-      </w:pPr>
-      <w:r>
-        <w:t>1 scoop protein powder</w:t>
-      </w:r>
-    </w:p>
-    <w:p>
-      <w:pPr>
-        <w:spacing w:after="0" w:line="240" w:lineRule="auto"/>
-      </w:pPr>
-      <w:r>
-        <w:t>1 apple/banana/orange (pick one)</w:t>
-      </w:r>
-    </w:p>
-    <w:p>
-      <w:pPr>
-        <w:spacing w:after="0" w:line="240" w:lineRule="auto"/>
-      </w:pPr>
-    </w:p>
-    <w:p>
-      <w:pPr>
-        <w:spacing w:after="0" w:line="240" w:lineRule="auto"/>
-      </w:pPr>
-      <w:r>
-        <w:rPr>
-          <w:b/>
-        </w:rPr>
-        <w:t>BREAKFAST 2</w:t>
-      </w:r>
-    </w:p>
-    <w:p>
-      <w:pPr>
-        <w:spacing w:after="0" w:line="240" w:lineRule="auto"/>
-      </w:pPr>
-      <w:r>
-        <w:t>(30-60min after first meal)</w:t>
-      </w:r>
-    </w:p>
-    <w:p>
-      <w:pPr>
-        <w:spacing w:after="0" w:line="240" w:lineRule="auto"/>
-      </w:pPr>
-      <w:r>
-        <w:t>4 whole eggs</w:t>
-      </w:r>
-    </w:p>
-    <w:p>
-      <w:pPr>
-        <w:spacing w:after="0" w:line="240" w:lineRule="auto"/>
-      </w:pPr>
-      <w:r>
-        <w:t>1 slice low fat cheese</w:t>
-      </w:r>
-    </w:p>
-    <w:p>
-      <w:pPr>
-        <w:spacing w:after="0" w:line="240" w:lineRule="auto"/>
-      </w:pPr>
-      <w:r>
-        <w:t>2 pieces Peanut Butter Toast</w:t>
-      </w:r>
-    </w:p>
-    <w:p>
-      <w:pPr>
-        <w:spacing w:after="0" w:line="240" w:lineRule="auto"/>
-      </w:pPr>
-    </w:p>
-    <w:p>
-      <w:pPr>
-        <w:spacing w:after="0" w:line="240" w:lineRule="auto"/>
-      </w:pPr>
-      <w:r>
-        <w:rPr>
-          <w:b/>
-        </w:rPr>
-        <w:t>SNACK 1</w:t>
-      </w:r>
-    </w:p>
-    <w:p>
-      <w:pPr>
-        <w:spacing w:after="0" w:line="240" w:lineRule="auto"/>
-      </w:pPr>
-      <w:r>
-        <w:t xml:space="preserve">1 </w:t>
-      </w:r>
-      <w:proofErr w:type="spellStart"/>
-      <w:r>
-        <w:t>Clif</w:t>
-      </w:r>
-      <w:proofErr w:type="spellEnd"/>
-      <w:r>
-        <w:t xml:space="preserve"> Bar or Protein Bar</w:t>
-      </w:r>
-    </w:p>
-    <w:p>
-      <w:pPr>
-        <w:spacing w:after="0" w:line="240" w:lineRule="auto"/>
-      </w:pPr>
-      <w:r>
-        <w:t>2 Stringed Cheeses</w:t>
-      </w:r>
-    </w:p>
-    <w:p>
-      <w:pPr>
-        <w:spacing w:after="0" w:line="240" w:lineRule="auto"/>
-      </w:pPr>
-    </w:p>
-    <w:p>
-      <w:pPr>
-        <w:spacing w:after="0" w:line="240" w:lineRule="auto"/>
-      </w:pPr>
-      <w:r>
-        <w:rPr>
-          <w:b/>
-        </w:rPr>
-        <w:t>LUNCH</w:t>
-      </w:r>
-    </w:p>
-    <w:p>
-      <w:pPr>
-        <w:spacing w:after="0" w:line="240" w:lineRule="auto"/>
-      </w:pPr>
-      <w:r>
-        <w:t>1 multivitamin</w:t>
-      </w:r>
-    </w:p>
-    <w:p>
-      <w:pPr>
-        <w:spacing w:after="0" w:line="240" w:lineRule="auto"/>
-      </w:pPr>
-      <w:r>
-        <w:t>1 can Tuna</w:t>
-      </w:r>
-    </w:p>
-    <w:p>
-      <w:pPr>
-        <w:spacing w:after="0" w:line="240" w:lineRule="auto"/>
-      </w:pPr>
-      <w:r>
-        <w:t xml:space="preserve">1 </w:t>
-      </w:r>
-      <w:proofErr w:type="spellStart"/>
-      <w:r>
-        <w:t>tbsp</w:t>
-      </w:r>
-      <w:proofErr w:type="spellEnd"/>
-      <w:r>
-        <w:t xml:space="preserve"> light mayonnaise</w:t>
-      </w:r>
-    </w:p>
-    <w:p>
-      <w:pPr>
-        <w:spacing w:after="0" w:line="240" w:lineRule="auto"/>
-      </w:pPr>
-      <w:r>
-        <w:t>2 slices bread</w:t>
-      </w:r>
-    </w:p>
-    <w:p>
-      <w:pPr>
-        <w:spacing w:after="0" w:line="240" w:lineRule="auto"/>
-      </w:pPr>
-      <w:r>
-        <w:t>(make sandwich)</w:t>
-      </w:r>
-    </w:p>
-    <w:p>
-      <w:pPr>
-        <w:spacing w:after="0" w:line="240" w:lineRule="auto"/>
-      </w:pPr>
-    </w:p>
-    <w:p>
-      <w:pPr>
-        <w:spacing w:after="0" w:line="240" w:lineRule="auto"/>
-      </w:pPr>
-      <w:r>
-        <w:rPr>
-          <w:b/>
-        </w:rPr>
-        <w:t>PREWORKOUT</w:t>
-      </w:r>
-    </w:p>
-    <w:p>
-      <w:pPr>
-        <w:spacing w:after="0" w:line="240" w:lineRule="auto"/>
-      </w:pPr>
-      <w:r>
-        <w:t>One Large Fruit</w:t>
-      </w:r>
-    </w:p>
-    <w:p>
-      <w:pPr>
-        <w:spacing w:after="0" w:line="240" w:lineRule="auto"/>
-      </w:pPr>
-    </w:p>
-    <w:p>
-      <w:pPr>
-        <w:spacing w:after="0" w:line="240" w:lineRule="auto"/>
-      </w:pPr>
-      <w:r>
-        <w:rPr>
-          <w:b/>
-        </w:rPr>
-        <w:t>POST-WORKOUT</w:t>
-      </w:r>
-    </w:p>
-    <w:p>
-      <w:pPr>
-        <w:spacing w:after="0" w:line="240" w:lineRule="auto"/>
-      </w:pPr>
-      <w:r>
-        <w:t>2 Scoops Protein Powder</w:t>
-      </w:r>
-    </w:p>
-    <w:p>
-      <w:pPr>
-        <w:spacing w:after="0" w:line="240" w:lineRule="auto"/>
-      </w:pPr>
-      <w:r>
-        <w:t>5g Creatine</w:t>
-      </w:r>
-    </w:p>
-    <w:p>
-      <w:pPr>
-        <w:spacing w:after="0" w:line="240" w:lineRule="auto"/>
-      </w:pPr>
-    </w:p>
-    <w:p>
-      <w:pPr>
-        <w:spacing w:after="0" w:line="240" w:lineRule="auto"/>
-      </w:pPr>
-      <w:r>
-        <w:rPr>
-          <w:b/>
-        </w:rPr>
-        <w:t>DINNER</w:t>
-      </w:r>
-    </w:p>
-    <w:p>
-      <w:pPr>
-        <w:spacing w:after="0" w:line="240" w:lineRule="auto"/>
-      </w:pPr>
-      <w:r>
-        <w:t>7oz. Meat Protein (see food list)</w:t>
-      </w:r>
-    </w:p>
-    <w:p>
-      <w:pPr>
-        <w:spacing w:after="0" w:line="240" w:lineRule="auto"/>
-      </w:pPr>
-      <w:r>
-        <w:t>1 Avocado</w:t>
-      </w:r>
-    </w:p>
-    <w:p>
-      <w:pPr>
-        <w:spacing w:after="0" w:line="240" w:lineRule="auto"/>
-      </w:pPr>
-      <w:r>
-        <w:t>1c. Steamed Broccoli</w:t>
+        <w:br w:type="page"/>
       </w:r>
     </w:p>
     <w:p>
@@ -3810,56 +3852,16 @@
           <w:sz w:val="28"/>
           <w:szCs w:val="28"/>
         </w:rPr>
-        <w:br w:type="page"/>
-      </w:r>
-    </w:p>
-    <w:p>
-      <w:pPr>
-        <w:tabs>
-          <w:tab w:val="left" w:pos="8303"/>
-          <w:tab w:val="right" w:pos="10800"/>
-        </w:tabs>
-        <w:spacing w:after="0" w:line="240" w:lineRule="auto"/>
-        <w:rPr>
-          <w:rFonts w:eastAsia="ArialMT" w:cstheme="minorHAnsi"/>
+        <w:lastRenderedPageBreak/>
+        <w:t xml:space="preserve">Appendix A - </w:t>
+      </w:r>
+      <w:r>
+        <w:rPr>
           <w:b/>
           <w:sz w:val="28"/>
           <w:szCs w:val="28"/>
         </w:rPr>
-      </w:pPr>
-      <w:r>
-        <w:rPr>
-          <w:rFonts w:eastAsia="ArialMT" w:cstheme="minorHAnsi"/>
-          <w:b/>
-          <w:sz w:val="28"/>
-          <w:szCs w:val="28"/>
-        </w:rPr>
-        <w:lastRenderedPageBreak/>
-        <w:t>Caitlin’s Plan Guidance Notes</w:t>
-      </w:r>
-    </w:p>
-    <w:p>
-      <w:pPr>
-        <w:tabs>
-          <w:tab w:val="left" w:pos="8303"/>
-          <w:tab w:val="right" w:pos="10800"/>
-        </w:tabs>
-        <w:spacing w:after="0" w:line="240" w:lineRule="auto"/>
-        <w:rPr>
-          <w:rFonts w:eastAsia="ArialMT" w:cstheme="minorHAnsi"/>
-        </w:rPr>
-      </w:pPr>
-      <w:r>
-        <w:rPr>
-          <w:rFonts w:eastAsia="ArialMT" w:cstheme="minorHAnsi"/>
-        </w:rPr>
-        <w:t xml:space="preserve">REINA, PHASE 2, </w:t>
-      </w:r>
-      <w:r>
-        <w:rPr>
-          <w:rFonts w:eastAsia="ArialMT" w:cstheme="minorHAnsi"/>
-        </w:rPr>
-        <w:t>TRAINING</w:t>
+        <w:t>Past Stages and Goals</w:t>
       </w:r>
     </w:p>
     <w:p>
@@ -3868,30 +3870,15 @@
         <w:autoSpaceDN w:val="0"/>
         <w:adjustRightInd w:val="0"/>
         <w:spacing w:after="0" w:line="240" w:lineRule="auto"/>
-        <w:jc w:val="both"/>
-        <w:rPr>
-          <w:rFonts w:eastAsia="ArialMT" w:cstheme="minorHAnsi"/>
-        </w:rPr>
-      </w:pPr>
-      <w:r>
-        <w:rPr>
-          <w:rFonts w:eastAsia="ArialMT" w:cstheme="minorHAnsi"/>
-        </w:rPr>
-        <w:t xml:space="preserve">The focus of this plan is to improve </w:t>
-      </w:r>
-      <w:r>
-        <w:rPr>
-          <w:rFonts w:eastAsia="ArialMT" w:cstheme="minorHAnsi"/>
-          <w:b/>
-          <w:bCs/>
-        </w:rPr>
-        <w:t>strength,</w:t>
-      </w:r>
-      <w:r>
-        <w:rPr>
-          <w:rFonts w:eastAsia="ArialMT" w:cstheme="minorHAnsi"/>
-        </w:rPr>
-        <w:t xml:space="preserve"> mobility, functionality, and flexibility. Every session will include a 15min. warm-up, followed by a 10min. stretching routine. Stretching is imperative to improving your functionality and providing your muscles with the recovery they need to grow, TAKE YOUR STRETCHING SERIOUSLY. </w:t>
+        <w:rPr>
+          <w:rFonts w:cstheme="minorHAnsi"/>
+        </w:rPr>
+      </w:pPr>
+      <w:r>
+        <w:rPr>
+          <w:rFonts w:cstheme="minorHAnsi"/>
+        </w:rPr>
+        <w:t>Stage (1/17 – 4/17): Returning to Growth</w:t>
       </w:r>
     </w:p>
     <w:p>
@@ -3900,11 +3887,17 @@
         <w:autoSpaceDN w:val="0"/>
         <w:adjustRightInd w:val="0"/>
         <w:spacing w:after="0" w:line="240" w:lineRule="auto"/>
-        <w:jc w:val="both"/>
-        <w:rPr>
-          <w:rFonts w:eastAsia="ArialMT" w:cstheme="minorHAnsi"/>
-        </w:rPr>
-      </w:pPr>
+        <w:rPr>
+          <w:rFonts w:cstheme="minorHAnsi"/>
+        </w:rPr>
+      </w:pPr>
+      <w:r>
+        <w:rPr>
+          <w:rFonts w:cstheme="minorHAnsi"/>
+        </w:rPr>
+        <w:tab/>
+        <w:t>Gained 7 lbs muscle</w:t>
+      </w:r>
     </w:p>
     <w:p>
       <w:pPr>
@@ -3912,383 +3905,10 @@
         <w:autoSpaceDN w:val="0"/>
         <w:adjustRightInd w:val="0"/>
         <w:spacing w:after="0" w:line="240" w:lineRule="auto"/>
-        <w:jc w:val="both"/>
-        <w:rPr>
-          <w:rFonts w:eastAsia="ArialMT" w:cstheme="minorHAnsi"/>
-        </w:rPr>
-      </w:pPr>
-      <w:r>
-        <w:rPr>
-          <w:rFonts w:eastAsia="ArialMT" w:cstheme="minorHAnsi"/>
-        </w:rPr>
-        <w:t xml:space="preserve">During your </w:t>
-      </w:r>
-      <w:r>
-        <w:rPr>
-          <w:rFonts w:eastAsia="ArialMT" w:cstheme="minorHAnsi"/>
-        </w:rPr>
-        <w:t>lifts,</w:t>
-      </w:r>
-      <w:r>
-        <w:rPr>
-          <w:rFonts w:eastAsia="ArialMT" w:cstheme="minorHAnsi"/>
-        </w:rPr>
-        <w:t xml:space="preserve"> you must be focused on chasing the discomfort that comes with growing new muscle. You should never hurt from your training, but</w:t>
-      </w:r>
-      <w:r>
-        <w:rPr>
-          <w:rFonts w:eastAsia="ArialMT" w:cstheme="minorHAnsi"/>
-        </w:rPr>
-        <w:t xml:space="preserve"> </w:t>
-      </w:r>
-      <w:r>
-        <w:rPr>
-          <w:rFonts w:eastAsia="ArialMT" w:cstheme="minorHAnsi"/>
-        </w:rPr>
-        <w:t xml:space="preserve">your muscles should be SEVERELY fatigued. If you can’t push yourself past exhaustion, your muscles will not learn to adapt to the new stress being applied to them, thus your “gains” will be slower and smaller (we don't want that). In all of your exercises focus on feeling the </w:t>
-      </w:r>
-      <w:r>
-        <w:rPr>
-          <w:rFonts w:eastAsia="ArialMT" w:cstheme="minorHAnsi"/>
-        </w:rPr>
-        <w:t>STRETCH/ACTIVATION/SQUEEZE.</w:t>
-      </w:r>
-    </w:p>
-    <w:p>
-      <w:pPr>
-        <w:rPr>
-          <w:b/>
-          <w:sz w:val="28"/>
-          <w:szCs w:val="28"/>
-        </w:rPr>
-      </w:pPr>
-    </w:p>
-    <w:p>
-      <w:pPr>
-        <w:rPr>
-          <w:rFonts w:eastAsia="ArialMT" w:cstheme="minorHAnsi"/>
-          <w:b/>
-        </w:rPr>
-      </w:pPr>
-      <w:r>
-        <w:rPr>
-          <w:rFonts w:eastAsia="ArialMT" w:cstheme="minorHAnsi"/>
-          <w:b/>
-        </w:rPr>
-        <w:t>Opens</w:t>
-      </w:r>
-    </w:p>
-    <w:p>
-      <w:pPr>
-        <w:pStyle w:val="ListParagraph"/>
-        <w:numPr>
-          <w:ilvl w:val="0"/>
-          <w:numId w:val="14"/>
-        </w:numPr>
-        <w:rPr>
-          <w:sz w:val="28"/>
-          <w:szCs w:val="28"/>
-        </w:rPr>
-      </w:pPr>
-      <w:r>
-        <w:rPr>
-          <w:rFonts w:eastAsia="ArialMT" w:cstheme="minorHAnsi"/>
-        </w:rPr>
-        <w:t>Review Hypertrophy</w:t>
-      </w:r>
-    </w:p>
-    <w:p>
-      <w:pPr>
-        <w:pStyle w:val="ListParagraph"/>
-        <w:numPr>
-          <w:ilvl w:val="0"/>
-          <w:numId w:val="14"/>
-        </w:numPr>
-        <w:rPr>
-          <w:sz w:val="28"/>
-          <w:szCs w:val="28"/>
-        </w:rPr>
-      </w:pPr>
-      <w:r>
-        <w:rPr>
-          <w:rFonts w:eastAsia="ArialMT" w:cstheme="minorHAnsi"/>
-        </w:rPr>
-        <w:t>Review and consider adding “</w:t>
-      </w:r>
-      <w:proofErr w:type="spellStart"/>
-      <w:r>
-        <w:rPr>
-          <w:rFonts w:eastAsia="ArialMT" w:cstheme="minorHAnsi"/>
-        </w:rPr>
-        <w:t>MegaFoods</w:t>
-      </w:r>
-      <w:proofErr w:type="spellEnd"/>
-      <w:r>
-        <w:rPr>
-          <w:rFonts w:eastAsia="ArialMT" w:cstheme="minorHAnsi"/>
-        </w:rPr>
-        <w:t xml:space="preserve">” supplement pill to daily vitamins (Art Swayze strong </w:t>
-      </w:r>
-      <w:proofErr w:type="spellStart"/>
-      <w:r>
-        <w:rPr>
-          <w:rFonts w:eastAsia="ArialMT" w:cstheme="minorHAnsi"/>
-        </w:rPr>
-        <w:t>req</w:t>
-      </w:r>
-      <w:proofErr w:type="spellEnd"/>
-      <w:r>
-        <w:rPr>
-          <w:rFonts w:eastAsia="ArialMT" w:cstheme="minorHAnsi"/>
-        </w:rPr>
-        <w:t>)</w:t>
-      </w:r>
-    </w:p>
-    <w:p>
-      <w:pPr>
-        <w:pStyle w:val="ListParagraph"/>
-        <w:numPr>
-          <w:ilvl w:val="0"/>
-          <w:numId w:val="14"/>
-        </w:numPr>
-        <w:rPr>
-          <w:sz w:val="28"/>
-          <w:szCs w:val="28"/>
-        </w:rPr>
-      </w:pPr>
-      <w:r>
-        <w:rPr>
-          <w:rFonts w:eastAsia="ArialMT" w:cstheme="minorHAnsi"/>
-        </w:rPr>
-        <w:t>Read “Born to Run”, recommended by Rob</w:t>
-      </w:r>
-    </w:p>
-    <w:p>
-      <w:pPr>
-        <w:pStyle w:val="ListParagraph"/>
-        <w:numPr>
-          <w:ilvl w:val="0"/>
-          <w:numId w:val="14"/>
-        </w:numPr>
-        <w:rPr>
-          <w:sz w:val="28"/>
-          <w:szCs w:val="28"/>
-        </w:rPr>
-      </w:pPr>
-      <w:r>
-        <w:rPr>
-          <w:rFonts w:eastAsia="ArialMT" w:cstheme="minorHAnsi"/>
-        </w:rPr>
-        <w:t>Do Prime Nutrition’s Online Learnings</w:t>
-      </w:r>
-    </w:p>
-    <w:p>
-      <w:pPr>
-        <w:pStyle w:val="ListParagraph"/>
-        <w:numPr>
-          <w:ilvl w:val="0"/>
-          <w:numId w:val="14"/>
-        </w:numPr>
-        <w:rPr>
-          <w:sz w:val="28"/>
-          <w:szCs w:val="28"/>
-        </w:rPr>
-      </w:pPr>
-      <w:r>
-        <w:rPr>
-          <w:rFonts w:eastAsia="ArialMT" w:cstheme="minorHAnsi"/>
-        </w:rPr>
-        <w:t>Research John Meadows</w:t>
-      </w:r>
-    </w:p>
-    <w:p>
-      <w:pPr>
-        <w:pStyle w:val="ListParagraph"/>
-        <w:numPr>
-          <w:ilvl w:val="0"/>
-          <w:numId w:val="14"/>
-        </w:numPr>
-        <w:rPr>
-          <w:sz w:val="28"/>
-          <w:szCs w:val="28"/>
-        </w:rPr>
-      </w:pPr>
-      <w:r>
-        <w:rPr>
-          <w:rFonts w:eastAsia="ArialMT" w:cstheme="minorHAnsi"/>
-        </w:rPr>
-        <w:t>Read “</w:t>
-      </w:r>
-      <w:r>
-        <w:rPr>
-          <w:rFonts w:eastAsia="ArialMT" w:cstheme="minorHAnsi"/>
-        </w:rPr>
-        <w:t>Zen and the Art of Motorcycle Maintenance</w:t>
-      </w:r>
-      <w:r>
-        <w:rPr>
-          <w:rFonts w:eastAsia="ArialMT" w:cstheme="minorHAnsi"/>
-        </w:rPr>
-        <w:t>”</w:t>
-      </w:r>
-    </w:p>
-    <w:p>
-      <w:pPr>
-        <w:pStyle w:val="ListParagraph"/>
-        <w:numPr>
-          <w:ilvl w:val="0"/>
-          <w:numId w:val="14"/>
-        </w:numPr>
-        <w:rPr>
-          <w:sz w:val="28"/>
-          <w:szCs w:val="28"/>
-        </w:rPr>
-      </w:pPr>
-      <w:r>
-        <w:rPr>
-          <w:rFonts w:eastAsia="ArialMT" w:cstheme="minorHAnsi"/>
-        </w:rPr>
-        <w:t>Review the House of Falling Waters, by Lloyd S. Wright</w:t>
-      </w:r>
-    </w:p>
-    <w:p>
-      <w:pPr>
-        <w:pStyle w:val="ListParagraph"/>
-        <w:ind w:left="360"/>
-        <w:rPr>
-          <w:sz w:val="28"/>
-          <w:szCs w:val="28"/>
-        </w:rPr>
-      </w:pPr>
-    </w:p>
-    <w:p>
-      <w:pPr>
-        <w:rPr>
-          <w:rFonts w:eastAsia="ArialMT" w:cstheme="minorHAnsi"/>
-          <w:b/>
-        </w:rPr>
-      </w:pPr>
-      <w:r>
-        <w:rPr>
-          <w:rFonts w:eastAsia="ArialMT" w:cstheme="minorHAnsi"/>
-          <w:b/>
-        </w:rPr>
-        <w:t>Longer Term Opens</w:t>
-      </w:r>
-    </w:p>
-    <w:p>
-      <w:pPr>
-        <w:pStyle w:val="ListParagraph"/>
-        <w:numPr>
-          <w:ilvl w:val="0"/>
-          <w:numId w:val="12"/>
-        </w:numPr>
-        <w:rPr>
-          <w:rFonts w:eastAsia="ArialMT" w:cstheme="minorHAnsi"/>
-        </w:rPr>
-      </w:pPr>
-      <w:r>
-        <w:rPr>
-          <w:rFonts w:eastAsia="ArialMT" w:cstheme="minorHAnsi"/>
-        </w:rPr>
-        <w:t xml:space="preserve">Visit a chiropractor, get an evaluation. Setup a periodic visit here, the </w:t>
-      </w:r>
-      <w:r>
-        <w:rPr>
-          <w:rFonts w:eastAsia="ArialMT" w:cstheme="minorHAnsi"/>
-        </w:rPr>
-        <w:t>longer-term</w:t>
-      </w:r>
-      <w:r>
-        <w:rPr>
-          <w:rFonts w:eastAsia="ArialMT" w:cstheme="minorHAnsi"/>
-        </w:rPr>
-        <w:t xml:space="preserve"> benefits are profound!</w:t>
-      </w:r>
-    </w:p>
-    <w:p>
-      <w:pPr>
-        <w:rPr>
-          <w:b/>
-          <w:sz w:val="28"/>
-          <w:szCs w:val="28"/>
-        </w:rPr>
-      </w:pPr>
-    </w:p>
-    <w:p>
-      <w:pPr>
-        <w:rPr>
-          <w:b/>
-        </w:rPr>
-      </w:pPr>
-      <w:r>
-        <w:rPr>
-          <w:b/>
-        </w:rPr>
-        <w:t>Notes</w:t>
-      </w:r>
-    </w:p>
-    <w:p>
-      <w:pPr>
-        <w:pStyle w:val="ListParagraph"/>
-        <w:numPr>
-          <w:ilvl w:val="0"/>
-          <w:numId w:val="12"/>
-        </w:numPr>
-      </w:pPr>
-      <w:r>
-        <w:t>Most of your current weight bump is water and food retention</w:t>
-      </w:r>
-    </w:p>
-    <w:p>
-      <w:pPr>
-        <w:pStyle w:val="ListParagraph"/>
-        <w:numPr>
-          <w:ilvl w:val="0"/>
-          <w:numId w:val="12"/>
-        </w:numPr>
-      </w:pPr>
-      <w:r>
-        <w:t>You want a slow releasin</w:t>
-      </w:r>
-      <w:r>
-        <w:t xml:space="preserve">g vitamin, </w:t>
-      </w:r>
-      <w:r>
-        <w:t>C</w:t>
-      </w:r>
-      <w:r>
-        <w:t>entrum is not this!</w:t>
-      </w:r>
-      <w:r>
-        <w:br w:type="page"/>
-      </w:r>
-    </w:p>
-    <w:p>
-      <w:pPr>
-        <w:rPr>
-          <w:b/>
-          <w:sz w:val="28"/>
-          <w:szCs w:val="28"/>
-        </w:rPr>
-      </w:pPr>
-      <w:r>
-        <w:rPr>
-          <w:b/>
-          <w:sz w:val="28"/>
-          <w:szCs w:val="28"/>
-        </w:rPr>
-        <w:lastRenderedPageBreak/>
-        <w:t xml:space="preserve">Appendix A - </w:t>
-      </w:r>
-      <w:r>
-        <w:rPr>
-          <w:b/>
-          <w:sz w:val="28"/>
-          <w:szCs w:val="28"/>
-        </w:rPr>
-        <w:t>Past Stages and Goals</w:t>
-      </w:r>
+        <w:rPr>
+          <w:rFonts w:cstheme="minorHAnsi"/>
+        </w:rPr>
+      </w:pPr>
     </w:p>
     <w:p>
       <w:pPr>
@@ -4324,6 +3944,17 @@
         <w:tab/>
         <w:t>Lost about 30 lbs (210 -&gt; 177), with the end target the whole time of 177 lbs or 13% BF, whichever came first ;)</w:t>
       </w:r>
+    </w:p>
+    <w:p>
+      <w:pPr>
+        <w:autoSpaceDE w:val="0"/>
+        <w:autoSpaceDN w:val="0"/>
+        <w:adjustRightInd w:val="0"/>
+        <w:spacing w:after="0" w:line="240" w:lineRule="auto"/>
+        <w:rPr>
+          <w:rFonts w:cstheme="minorHAnsi"/>
+        </w:rPr>
+      </w:pPr>
     </w:p>
     <w:p>
       <w:pPr>
@@ -4428,6 +4059,7 @@
     <w:p>
       <w:pPr>
         <w:sectPr>
+          <w:footerReference w:type="default" r:id="rId11"/>
           <w:type w:val="continuous"/>
           <w:pgSz w:w="12240" w:h="15840"/>
           <w:pgMar w:top="720" w:right="720" w:bottom="720" w:left="720" w:header="720" w:footer="720" w:gutter="0"/>
@@ -4936,11 +4568,9 @@
       <w:r>
         <w:t xml:space="preserve"> not weight, dropping the body fat percentage and increasing the muscle mass. This is not aligned with “weight” loss at all, which includes all of you (water, glycogen, muscle, fat, </w:t>
       </w:r>
-      <w:proofErr w:type="spellStart"/>
-      <w:r>
-        <w:t>etc</w:t>
-      </w:r>
-      <w:proofErr w:type="spellEnd"/>
+      <w:r>
+        <w:t>etc.</w:t>
+      </w:r>
       <w:r>
         <w:t>!). Well can you lose your muscle mass while only trying to lose body fat? Heck yes, but this takes focused, consistent effort and intent, and this takes time.</w:t>
       </w:r>
@@ -5062,14 +4692,12 @@
         </w:rPr>
         <w:t xml:space="preserve">Your key is to maximally align and prepare your </w:t>
       </w:r>
-      <w:proofErr w:type="spellStart"/>
-      <w:r>
-        <w:rPr>
-          <w:b/>
-        </w:rPr>
-        <w:t>bodie’s</w:t>
-      </w:r>
-      <w:proofErr w:type="spellEnd"/>
+      <w:r>
+        <w:rPr>
+          <w:b/>
+        </w:rPr>
+        <w:t>bodies’</w:t>
+      </w:r>
       <w:r>
         <w:rPr>
           <w:b/>
@@ -5262,11 +4890,9 @@
       <w:r>
         <w:t xml:space="preserve">If not reduced, this </w:t>
       </w:r>
-      <w:proofErr w:type="spellStart"/>
-      <w:r>
-        <w:t>regimine</w:t>
-      </w:r>
-      <w:proofErr w:type="spellEnd"/>
+      <w:r>
+        <w:t>regimen</w:t>
+      </w:r>
       <w:r>
         <w:t xml:space="preserve"> can actually lead to strength loss (lifting a lot with insufficient energy available!)</w:t>
       </w:r>
@@ -5307,11 +4933,9 @@
       <w:r>
         <w:t xml:space="preserve">Pre and Post workout nutrition is centered on the maximization of effect in training and recovery from training periods, which is directly aligned with your weight loss plan's point of </w:t>
       </w:r>
-      <w:proofErr w:type="spellStart"/>
-      <w:r>
-        <w:t>excercize</w:t>
-      </w:r>
-      <w:proofErr w:type="spellEnd"/>
+      <w:r>
+        <w:t>exercise</w:t>
+      </w:r>
       <w:r>
         <w:t xml:space="preserve"> - maximizing effect of this time spent!</w:t>
       </w:r>
@@ -5387,149 +5011,43 @@
           <w:sz w:val="26"/>
           <w:szCs w:val="26"/>
         </w:rPr>
-        <w:t>Avoid Excessive Amounts Of Cardio (Or Just Don’t Do ANY At All)</w:t>
-      </w:r>
-    </w:p>
-    <w:p>
-      <w:pPr>
+        <w:t xml:space="preserve">Avoid Excessive Amounts </w:t>
+      </w:r>
+      <w:r>
         <w:rPr>
           <w:b/>
           <w:sz w:val="26"/>
           <w:szCs w:val="26"/>
         </w:rPr>
-      </w:pPr>
+        <w:t>of</w:t>
+      </w:r>
       <w:r>
         <w:rPr>
           <w:b/>
           <w:sz w:val="26"/>
           <w:szCs w:val="26"/>
         </w:rPr>
-        <w:br w:type="page"/>
-      </w:r>
-    </w:p>
-    <w:p>
-      <w:pPr>
-        <w:spacing w:before="240" w:after="0"/>
-        <w:rPr>
-          <w:b/>
-          <w:sz w:val="28"/>
-          <w:szCs w:val="28"/>
-        </w:rPr>
-      </w:pPr>
-      <w:r>
-        <w:rPr>
-          <w:b/>
-          <w:sz w:val="28"/>
-          <w:szCs w:val="28"/>
-        </w:rPr>
-        <w:lastRenderedPageBreak/>
-        <w:t>Appendix D – A Challenge</w:t>
-      </w:r>
-    </w:p>
-    <w:p>
-      <w:r>
-        <w:t>8% by July 2017, game on -</w:t>
-      </w:r>
-    </w:p>
-    <w:p>
-      <w:pPr>
-        <w:spacing w:before="240" w:after="0"/>
-        <w:jc w:val="center"/>
+        <w:t xml:space="preserve"> Cardio (Or Just Don’t Do ANY </w:t>
+      </w:r>
+      <w:r>
         <w:rPr>
           <w:b/>
           <w:sz w:val="26"/>
           <w:szCs w:val="26"/>
         </w:rPr>
-      </w:pPr>
-      <w:r>
-        <w:rPr>
-          <w:b/>
-          <w:noProof/>
+        <w:t>at</w:t>
+      </w:r>
+      <w:r>
+        <w:rPr>
+          <w:b/>
           <w:sz w:val="26"/>
           <w:szCs w:val="26"/>
         </w:rPr>
-        <w:drawing>
-          <wp:inline distT="0" distB="0" distL="0" distR="0" wp14:anchorId="623809AA" wp14:editId="1AD7A0EB">
-            <wp:extent cx="3390123" cy="1946240"/>
-            <wp:effectExtent l="19050" t="19050" r="20320" b="16510"/>
-            <wp:docPr id="6" name="Picture 6"/>
-            <wp:cNvGraphicFramePr>
-              <a:graphicFrameLocks xmlns:a="http://schemas.openxmlformats.org/drawingml/2006/main" noChangeAspect="1"/>
-            </wp:cNvGraphicFramePr>
-            <a:graphic xmlns:a="http://schemas.openxmlformats.org/drawingml/2006/main">
-              <a:graphicData uri="http://schemas.openxmlformats.org/drawingml/2006/picture">
-                <pic:pic xmlns:pic="http://schemas.openxmlformats.org/drawingml/2006/picture">
-                  <pic:nvPicPr>
-                    <pic:cNvPr id="6" name="derek offer.jpg"/>
-                    <pic:cNvPicPr/>
-                  </pic:nvPicPr>
-                  <pic:blipFill rotWithShape="1">
-                    <a:blip r:embed="rId18" cstate="print">
-                      <a:extLst>
-                        <a:ext uri="{28A0092B-C50C-407E-A947-70E740481C1C}">
-                          <a14:useLocalDpi xmlns:a14="http://schemas.microsoft.com/office/drawing/2010/main" val="0"/>
-                        </a:ext>
-                      </a:extLst>
-                    </a:blip>
-                    <a:srcRect l="36289" t="21772" r="14265" b="56939"/>
-                    <a:stretch/>
-                  </pic:blipFill>
-                  <pic:spPr bwMode="auto">
-                    <a:xfrm>
-                      <a:off x="0" y="0"/>
-                      <a:ext cx="3390972" cy="1946727"/>
-                    </a:xfrm>
-                    <a:prstGeom prst="rect">
-                      <a:avLst/>
-                    </a:prstGeom>
-                    <a:ln w="12700">
-                      <a:solidFill>
-                        <a:schemeClr val="tx1"/>
-                      </a:solidFill>
-                    </a:ln>
-                    <a:extLst>
-                      <a:ext uri="{53640926-AAD7-44D8-BBD7-CCE9431645EC}">
-                        <a14:shadowObscured xmlns:a14="http://schemas.microsoft.com/office/drawing/2010/main"/>
-                      </a:ext>
-                    </a:extLst>
-                  </pic:spPr>
-                </pic:pic>
-              </a:graphicData>
-            </a:graphic>
-          </wp:inline>
-        </w:drawing>
-      </w:r>
-    </w:p>
-    <w:p/>
-    <w:p>
-      <w:r>
-        <w:t>This</w:t>
-      </w:r>
-      <w:r>
-        <w:t xml:space="preserve"> means 7% body fat loss, 14 pounds in six months, or 14 pounds in 3 months for reasonable estimation.</w:t>
-      </w:r>
-    </w:p>
-    <w:p>
-      <w:pPr>
-        <w:jc w:val="center"/>
-      </w:pPr>
-      <w:r>
-        <w:t>14 lbs / 12 weeks -&gt; 1.2 lbs / week</w:t>
-      </w:r>
-    </w:p>
-    <w:p>
-      <w:pPr>
-        <w:jc w:val="center"/>
-      </w:pPr>
-    </w:p>
-    <w:p>
-      <w:r>
-        <w:t>I have been at the pace of 1 pound per week for the past month, this appears quite achievable!</w:t>
-      </w:r>
-    </w:p>
-    <w:p>
-      <w:pPr>
-        <w:spacing w:before="240" w:after="0"/>
+        <w:t xml:space="preserve"> All)</w:t>
+      </w:r>
+    </w:p>
+    <w:p>
+      <w:pPr>
         <w:rPr>
           <w:b/>
           <w:sz w:val="26"/>
@@ -5537,9 +5055,26 @@
         </w:rPr>
       </w:pPr>
     </w:p>
-    <w:p/>
+    <w:p>
+      <w:pPr>
+        <w:tabs>
+          <w:tab w:val="left" w:pos="10111"/>
+        </w:tabs>
+        <w:rPr>
+          <w:sz w:val="26"/>
+          <w:szCs w:val="26"/>
+        </w:rPr>
+      </w:pPr>
+      <w:r>
+        <w:rPr>
+          <w:sz w:val="26"/>
+          <w:szCs w:val="26"/>
+        </w:rPr>
+        <w:tab/>
+      </w:r>
+    </w:p>
     <w:sectPr>
-      <w:footerReference w:type="default" r:id="rId19"/>
+      <w:footerReference w:type="default" r:id="rId18"/>
       <w:type w:val="continuous"/>
       <w:pgSz w:w="12240" w:h="15840"/>
       <w:pgMar w:top="720" w:right="720" w:bottom="720" w:left="720" w:header="720" w:footer="720" w:gutter="0"/>
@@ -5605,7 +5140,7 @@
       <w:rPr>
         <w:noProof/>
       </w:rPr>
-      <w:t>2</w:t>
+      <w:t>8</w:t>
     </w:r>
     <w:r>
       <w:fldChar w:fldCharType="end"/>
@@ -5613,46 +5148,23 @@
     <w:r>
       <w:t xml:space="preserve"> of </w:t>
     </w:r>
-    <w:r>
-      <w:fldChar w:fldCharType="begin"/>
-    </w:r>
-    <w:r>
-      <w:instrText xml:space="preserve"> NUMPAGES   \* MERGEFORMAT </w:instrText>
-    </w:r>
-    <w:r>
-      <w:fldChar w:fldCharType="separate"/>
-    </w:r>
-    <w:r>
-      <w:rPr>
-        <w:noProof/>
-      </w:rPr>
-      <w:t>11</w:t>
-    </w:r>
-    <w:r>
-      <w:rPr>
-        <w:noProof/>
-      </w:rPr>
-      <w:fldChar w:fldCharType="end"/>
-    </w:r>
+    <w:fldSimple w:instr=" NUMPAGES   \* MERGEFORMAT ">
+      <w:r>
+        <w:rPr>
+          <w:noProof/>
+        </w:rPr>
+        <w:t>9</w:t>
+      </w:r>
+    </w:fldSimple>
     <w:r>
       <w:tab/>
       <w:t xml:space="preserve">Revision </w:t>
     </w:r>
-    <w:r>
-      <w:fldChar w:fldCharType="begin"/>
-    </w:r>
-    <w:r>
-      <w:instrText xml:space="preserve"> DOCPROPERTY  "Revision Number"  \* MERGEFORMAT </w:instrText>
-    </w:r>
-    <w:r>
-      <w:fldChar w:fldCharType="separate"/>
-    </w:r>
-    <w:r>
-      <w:t>4.5.5</w:t>
-    </w:r>
-    <w:r>
-      <w:fldChar w:fldCharType="end"/>
-    </w:r>
+    <w:fldSimple w:instr=" DOCPROPERTY  &quot;Revision Number&quot;  \* MERGEFORMAT ">
+      <w:r>
+        <w:t>5.0.0</w:t>
+      </w:r>
+    </w:fldSimple>
   </w:p>
 </w:ftr>
 </file>
@@ -5685,7 +5197,7 @@
       <w:rPr>
         <w:noProof/>
       </w:rPr>
-      <w:t>11</w:t>
+      <w:t>9</w:t>
     </w:r>
     <w:r>
       <w:fldChar w:fldCharType="end"/>
@@ -5693,27 +5205,14 @@
     <w:r>
       <w:t xml:space="preserve"> of </w:t>
     </w:r>
-    <w:r>
-      <w:fldChar w:fldCharType="begin"/>
-    </w:r>
-    <w:r>
-      <w:instrText xml:space="preserve"> NUMPAGES   \* MERGEFORMAT </w:instrText>
-    </w:r>
-    <w:r>
-      <w:fldChar w:fldCharType="separate"/>
-    </w:r>
-    <w:r>
-      <w:rPr>
-        <w:noProof/>
-      </w:rPr>
-      <w:t>11</w:t>
-    </w:r>
-    <w:r>
-      <w:rPr>
-        <w:noProof/>
-      </w:rPr>
-      <w:fldChar w:fldCharType="end"/>
-    </w:r>
+    <w:fldSimple w:instr=" NUMPAGES   \* MERGEFORMAT ">
+      <w:r>
+        <w:rPr>
+          <w:noProof/>
+        </w:rPr>
+        <w:t>9</w:t>
+      </w:r>
+    </w:fldSimple>
     <w:r>
       <w:ptab w:relativeTo="margin" w:alignment="right" w:leader="none"/>
     </w:r>
@@ -5723,21 +5222,11 @@
     <w:r>
       <w:t xml:space="preserve">Revision </w:t>
     </w:r>
-    <w:r>
-      <w:fldChar w:fldCharType="begin"/>
-    </w:r>
-    <w:r>
-      <w:instrText xml:space="preserve"> DOCPROPERTY  "Revision Number"  \* MERGEFORMAT </w:instrText>
-    </w:r>
-    <w:r>
-      <w:fldChar w:fldCharType="separate"/>
-    </w:r>
-    <w:r>
-      <w:t>4.5.5</w:t>
-    </w:r>
-    <w:r>
-      <w:fldChar w:fldCharType="end"/>
-    </w:r>
+    <w:fldSimple w:instr=" DOCPROPERTY  &quot;Revision Number&quot;  \* MERGEFORMAT ">
+      <w:r>
+        <w:t>5.0.0</w:t>
+      </w:r>
+    </w:fldSimple>
   </w:p>
 </w:ftr>
 </file>
@@ -6677,8 +6166,8 @@
   <w:abstractNum w:abstractNumId="8" w15:restartNumberingAfterBreak="0">
     <w:nsid w:val="1F716BE6"/>
     <w:multiLevelType w:val="hybridMultilevel"/>
-    <w:tmpl w:val="2858FC4C"/>
-    <w:lvl w:ilvl="0" w:tplc="04090001">
+    <w:tmpl w:val="BAA4AE06"/>
+    <w:lvl w:ilvl="0" w:tplc="CAD27304">
       <w:start w:val="1"/>
       <w:numFmt w:val="bullet"/>
       <w:lvlText w:val=""/>
@@ -6688,6 +6177,7 @@
       </w:pPr>
       <w:rPr>
         <w:rFonts w:ascii="Symbol" w:hAnsi="Symbol" w:hint="default"/>
+        <w:color w:val="auto"/>
       </w:rPr>
     </w:lvl>
     <w:lvl w:ilvl="1" w:tplc="04090003" w:tentative="1">
@@ -7353,6 +6843,119 @@
     </w:lvl>
   </w:abstractNum>
   <w:abstractNum w:abstractNumId="14" w15:restartNumberingAfterBreak="0">
+    <w:nsid w:val="387E065C"/>
+    <w:multiLevelType w:val="hybridMultilevel"/>
+    <w:tmpl w:val="30687FA6"/>
+    <w:lvl w:ilvl="0" w:tplc="04090001">
+      <w:start w:val="1"/>
+      <w:numFmt w:val="bullet"/>
+      <w:lvlText w:val=""/>
+      <w:lvlJc w:val="left"/>
+      <w:pPr>
+        <w:ind w:left="360" w:hanging="360"/>
+      </w:pPr>
+      <w:rPr>
+        <w:rFonts w:ascii="Symbol" w:hAnsi="Symbol" w:hint="default"/>
+      </w:rPr>
+    </w:lvl>
+    <w:lvl w:ilvl="1" w:tplc="04090003" w:tentative="1">
+      <w:start w:val="1"/>
+      <w:numFmt w:val="bullet"/>
+      <w:lvlText w:val="o"/>
+      <w:lvlJc w:val="left"/>
+      <w:pPr>
+        <w:ind w:left="1080" w:hanging="360"/>
+      </w:pPr>
+      <w:rPr>
+        <w:rFonts w:ascii="Courier New" w:hAnsi="Courier New" w:cs="Courier New" w:hint="default"/>
+      </w:rPr>
+    </w:lvl>
+    <w:lvl w:ilvl="2" w:tplc="04090005" w:tentative="1">
+      <w:start w:val="1"/>
+      <w:numFmt w:val="bullet"/>
+      <w:lvlText w:val=""/>
+      <w:lvlJc w:val="left"/>
+      <w:pPr>
+        <w:ind w:left="1800" w:hanging="360"/>
+      </w:pPr>
+      <w:rPr>
+        <w:rFonts w:ascii="Wingdings" w:hAnsi="Wingdings" w:hint="default"/>
+      </w:rPr>
+    </w:lvl>
+    <w:lvl w:ilvl="3" w:tplc="04090001" w:tentative="1">
+      <w:start w:val="1"/>
+      <w:numFmt w:val="bullet"/>
+      <w:lvlText w:val=""/>
+      <w:lvlJc w:val="left"/>
+      <w:pPr>
+        <w:ind w:left="2520" w:hanging="360"/>
+      </w:pPr>
+      <w:rPr>
+        <w:rFonts w:ascii="Symbol" w:hAnsi="Symbol" w:hint="default"/>
+      </w:rPr>
+    </w:lvl>
+    <w:lvl w:ilvl="4" w:tplc="04090003" w:tentative="1">
+      <w:start w:val="1"/>
+      <w:numFmt w:val="bullet"/>
+      <w:lvlText w:val="o"/>
+      <w:lvlJc w:val="left"/>
+      <w:pPr>
+        <w:ind w:left="3240" w:hanging="360"/>
+      </w:pPr>
+      <w:rPr>
+        <w:rFonts w:ascii="Courier New" w:hAnsi="Courier New" w:cs="Courier New" w:hint="default"/>
+      </w:rPr>
+    </w:lvl>
+    <w:lvl w:ilvl="5" w:tplc="04090005" w:tentative="1">
+      <w:start w:val="1"/>
+      <w:numFmt w:val="bullet"/>
+      <w:lvlText w:val=""/>
+      <w:lvlJc w:val="left"/>
+      <w:pPr>
+        <w:ind w:left="3960" w:hanging="360"/>
+      </w:pPr>
+      <w:rPr>
+        <w:rFonts w:ascii="Wingdings" w:hAnsi="Wingdings" w:hint="default"/>
+      </w:rPr>
+    </w:lvl>
+    <w:lvl w:ilvl="6" w:tplc="04090001" w:tentative="1">
+      <w:start w:val="1"/>
+      <w:numFmt w:val="bullet"/>
+      <w:lvlText w:val=""/>
+      <w:lvlJc w:val="left"/>
+      <w:pPr>
+        <w:ind w:left="4680" w:hanging="360"/>
+      </w:pPr>
+      <w:rPr>
+        <w:rFonts w:ascii="Symbol" w:hAnsi="Symbol" w:hint="default"/>
+      </w:rPr>
+    </w:lvl>
+    <w:lvl w:ilvl="7" w:tplc="04090003" w:tentative="1">
+      <w:start w:val="1"/>
+      <w:numFmt w:val="bullet"/>
+      <w:lvlText w:val="o"/>
+      <w:lvlJc w:val="left"/>
+      <w:pPr>
+        <w:ind w:left="5400" w:hanging="360"/>
+      </w:pPr>
+      <w:rPr>
+        <w:rFonts w:ascii="Courier New" w:hAnsi="Courier New" w:cs="Courier New" w:hint="default"/>
+      </w:rPr>
+    </w:lvl>
+    <w:lvl w:ilvl="8" w:tplc="04090005" w:tentative="1">
+      <w:start w:val="1"/>
+      <w:numFmt w:val="bullet"/>
+      <w:lvlText w:val=""/>
+      <w:lvlJc w:val="left"/>
+      <w:pPr>
+        <w:ind w:left="6120" w:hanging="360"/>
+      </w:pPr>
+      <w:rPr>
+        <w:rFonts w:ascii="Wingdings" w:hAnsi="Wingdings" w:hint="default"/>
+      </w:rPr>
+    </w:lvl>
+  </w:abstractNum>
+  <w:abstractNum w:abstractNumId="15" w15:restartNumberingAfterBreak="0">
     <w:nsid w:val="390D60A7"/>
     <w:multiLevelType w:val="hybridMultilevel"/>
     <w:tmpl w:val="4DA413A6"/>
@@ -7465,7 +7068,7 @@
       </w:rPr>
     </w:lvl>
   </w:abstractNum>
-  <w:abstractNum w:abstractNumId="15" w15:restartNumberingAfterBreak="0">
+  <w:abstractNum w:abstractNumId="16" w15:restartNumberingAfterBreak="0">
     <w:nsid w:val="3E9D4366"/>
     <w:multiLevelType w:val="hybridMultilevel"/>
     <w:tmpl w:val="D40C80A4"/>
@@ -7578,7 +7181,7 @@
       </w:rPr>
     </w:lvl>
   </w:abstractNum>
-  <w:abstractNum w:abstractNumId="16" w15:restartNumberingAfterBreak="0">
+  <w:abstractNum w:abstractNumId="17" w15:restartNumberingAfterBreak="0">
     <w:nsid w:val="405376B5"/>
     <w:multiLevelType w:val="hybridMultilevel"/>
     <w:tmpl w:val="A4A4A00E"/>
@@ -7594,7 +7197,7 @@
         <w:rFonts w:ascii="Symbol" w:hAnsi="Symbol" w:hint="default"/>
       </w:rPr>
     </w:lvl>
-    <w:lvl w:ilvl="1" w:tplc="04090003" w:tentative="1">
+    <w:lvl w:ilvl="1" w:tplc="04090003">
       <w:start w:val="1"/>
       <w:numFmt w:val="bullet"/>
       <w:lvlText w:val="o"/>
@@ -7691,7 +7294,7 @@
       </w:rPr>
     </w:lvl>
   </w:abstractNum>
-  <w:abstractNum w:abstractNumId="17" w15:restartNumberingAfterBreak="0">
+  <w:abstractNum w:abstractNumId="18" w15:restartNumberingAfterBreak="0">
     <w:nsid w:val="412C71F6"/>
     <w:multiLevelType w:val="hybridMultilevel"/>
     <w:tmpl w:val="2982C480"/>
@@ -7783,7 +7386,7 @@
       </w:pPr>
     </w:lvl>
   </w:abstractNum>
-  <w:abstractNum w:abstractNumId="18" w15:restartNumberingAfterBreak="0">
+  <w:abstractNum w:abstractNumId="19" w15:restartNumberingAfterBreak="0">
     <w:nsid w:val="47624268"/>
     <w:multiLevelType w:val="hybridMultilevel"/>
     <w:tmpl w:val="824AD420"/>
@@ -7896,7 +7499,7 @@
       </w:rPr>
     </w:lvl>
   </w:abstractNum>
-  <w:abstractNum w:abstractNumId="19" w15:restartNumberingAfterBreak="0">
+  <w:abstractNum w:abstractNumId="20" w15:restartNumberingAfterBreak="0">
     <w:nsid w:val="5E373958"/>
     <w:multiLevelType w:val="hybridMultilevel"/>
     <w:tmpl w:val="264C7884"/>
@@ -8009,7 +7612,7 @@
       </w:rPr>
     </w:lvl>
   </w:abstractNum>
-  <w:abstractNum w:abstractNumId="20" w15:restartNumberingAfterBreak="0">
+  <w:abstractNum w:abstractNumId="21" w15:restartNumberingAfterBreak="0">
     <w:nsid w:val="63E52381"/>
     <w:multiLevelType w:val="hybridMultilevel"/>
     <w:tmpl w:val="E7263D78"/>
@@ -8122,7 +7725,7 @@
       </w:rPr>
     </w:lvl>
   </w:abstractNum>
-  <w:abstractNum w:abstractNumId="21" w15:restartNumberingAfterBreak="0">
+  <w:abstractNum w:abstractNumId="22" w15:restartNumberingAfterBreak="0">
     <w:nsid w:val="64502F81"/>
     <w:multiLevelType w:val="hybridMultilevel"/>
     <w:tmpl w:val="37BC8336"/>
@@ -8234,7 +7837,7 @@
       </w:rPr>
     </w:lvl>
   </w:abstractNum>
-  <w:abstractNum w:abstractNumId="22" w15:restartNumberingAfterBreak="0">
+  <w:abstractNum w:abstractNumId="23" w15:restartNumberingAfterBreak="0">
     <w:nsid w:val="665C2D1F"/>
     <w:multiLevelType w:val="hybridMultilevel"/>
     <w:tmpl w:val="7AF45D2E"/>
@@ -8347,7 +7950,7 @@
       </w:rPr>
     </w:lvl>
   </w:abstractNum>
-  <w:abstractNum w:abstractNumId="23" w15:restartNumberingAfterBreak="0">
+  <w:abstractNum w:abstractNumId="24" w15:restartNumberingAfterBreak="0">
     <w:nsid w:val="788F621D"/>
     <w:multiLevelType w:val="hybridMultilevel"/>
     <w:tmpl w:val="91120670"/>
@@ -8460,7 +8063,7 @@
       </w:rPr>
     </w:lvl>
   </w:abstractNum>
-  <w:abstractNum w:abstractNumId="24" w15:restartNumberingAfterBreak="0">
+  <w:abstractNum w:abstractNumId="25" w15:restartNumberingAfterBreak="0">
     <w:nsid w:val="78C8507C"/>
     <w:multiLevelType w:val="hybridMultilevel"/>
     <w:tmpl w:val="C3A2B1EA"/>
@@ -8583,13 +8186,13 @@
     <w:abstractNumId w:val="9"/>
   </w:num>
   <w:num w:numId="4">
-    <w:abstractNumId w:val="15"/>
+    <w:abstractNumId w:val="16"/>
   </w:num>
   <w:num w:numId="5">
     <w:abstractNumId w:val="5"/>
   </w:num>
   <w:num w:numId="6">
-    <w:abstractNumId w:val="17"/>
+    <w:abstractNumId w:val="18"/>
   </w:num>
   <w:num w:numId="7">
     <w:abstractNumId w:val="7"/>
@@ -8598,10 +8201,10 @@
     <w:abstractNumId w:val="2"/>
   </w:num>
   <w:num w:numId="9">
-    <w:abstractNumId w:val="14"/>
+    <w:abstractNumId w:val="15"/>
   </w:num>
   <w:num w:numId="10">
-    <w:abstractNumId w:val="16"/>
+    <w:abstractNumId w:val="17"/>
   </w:num>
   <w:num w:numId="11">
     <w:abstractNumId w:val="8"/>
@@ -8613,16 +8216,16 @@
     <w:abstractNumId w:val="11"/>
   </w:num>
   <w:num w:numId="14">
-    <w:abstractNumId w:val="20"/>
+    <w:abstractNumId w:val="21"/>
   </w:num>
   <w:num w:numId="15">
+    <w:abstractNumId w:val="24"/>
+  </w:num>
+  <w:num w:numId="16">
     <w:abstractNumId w:val="23"/>
   </w:num>
-  <w:num w:numId="16">
+  <w:num w:numId="17">
     <w:abstractNumId w:val="22"/>
-  </w:num>
-  <w:num w:numId="17">
-    <w:abstractNumId w:val="21"/>
   </w:num>
   <w:num w:numId="18">
     <w:abstractNumId w:val="12"/>
@@ -8634,19 +8237,22 @@
     <w:abstractNumId w:val="4"/>
   </w:num>
   <w:num w:numId="21">
-    <w:abstractNumId w:val="24"/>
+    <w:abstractNumId w:val="25"/>
   </w:num>
   <w:num w:numId="22">
     <w:abstractNumId w:val="1"/>
   </w:num>
   <w:num w:numId="23">
-    <w:abstractNumId w:val="18"/>
+    <w:abstractNumId w:val="19"/>
   </w:num>
   <w:num w:numId="24">
     <w:abstractNumId w:val="10"/>
   </w:num>
   <w:num w:numId="25">
-    <w:abstractNumId w:val="19"/>
+    <w:abstractNumId w:val="20"/>
+  </w:num>
+  <w:num w:numId="26">
+    <w:abstractNumId w:val="14"/>
   </w:num>
   <w:numIdMacAtCleanup w:val="23"/>
 </w:numbering>
@@ -9475,7 +9081,7 @@
 </file>
 
 <file path=customXml/itemProps1.xml><?xml version="1.0" encoding="utf-8"?>
-<ds:datastoreItem xmlns:ds="http://schemas.openxmlformats.org/officeDocument/2006/customXml" ds:itemID="{86334B31-FF53-4568-9A46-902C1837898E}">
+<ds:datastoreItem xmlns:ds="http://schemas.openxmlformats.org/officeDocument/2006/customXml" ds:itemID="{6EE08326-B5B8-43FB-910E-2C12907FC018}">
   <ds:schemaRefs>
     <ds:schemaRef ds:uri="http://schemas.openxmlformats.org/officeDocument/2006/bibliography"/>
   </ds:schemaRefs>

</xml_diff>

<commit_message>
(C)    plan updates, typo fixes
</commit_message>
<xml_diff>
--- a/Suppl/Thrive Fitness Plan.docx
+++ b/Suppl/Thrive Fitness Plan.docx
@@ -42,11 +42,21 @@
         <w:tab/>
         <w:t>(</w:t>
       </w:r>
-      <w:fldSimple w:instr=" DOCPROPERTY  &quot;Revision Date&quot;  \* MERGEFORMAT ">
-        <w:r>
-          <w:t>4/14/17</w:t>
-        </w:r>
-      </w:fldSimple>
+      <w:r>
+        <w:fldChar w:fldCharType="begin"/>
+      </w:r>
+      <w:r>
+        <w:instrText xml:space="preserve"> DOCPROPERTY  "Revision Date"  \* MERGEFORMAT </w:instrText>
+      </w:r>
+      <w:r>
+        <w:fldChar w:fldCharType="separate"/>
+      </w:r>
+      <w:r>
+        <w:t>4/14/17</w:t>
+      </w:r>
+      <w:r>
+        <w:fldChar w:fldCharType="end"/>
+      </w:r>
       <w:r>
         <w:t>)</w:t>
       </w:r>
@@ -392,7 +402,7 @@
         <w:rPr>
           <w:b/>
         </w:rPr>
-        <w:t>3</w:t>
+        <w:t>4</w:t>
       </w:r>
       <w:r>
         <w:rPr>
@@ -404,8 +414,10 @@
         <w:rPr>
           <w:b/>
         </w:rPr>
-        <w:t>27</w:t>
-      </w:r>
+        <w:t>14</w:t>
+      </w:r>
+      <w:bookmarkStart w:id="0" w:name="_GoBack"/>
+      <w:bookmarkEnd w:id="0"/>
       <w:r>
         <w:rPr>
           <w:b/>
@@ -521,8 +533,6 @@
       <w:r>
         <w:t>)</w:t>
       </w:r>
-      <w:bookmarkStart w:id="0" w:name="_GoBack"/>
-      <w:bookmarkEnd w:id="0"/>
       <w:r>
         <w:tab/>
       </w:r>
@@ -1345,10 +1355,10 @@
             <v:path o:extrusionok="f" gradientshapeok="t" o:connecttype="rect"/>
             <o:lock v:ext="edit" aspectratio="t"/>
           </v:shapetype>
-          <v:shape id="_x0000_i1025" type="#_x0000_t75" style="width:526.65pt;height:392.4pt" o:ole="">
+          <v:shape id="_x0000_i1025" type="#_x0000_t75" style="width:526.75pt;height:392.45pt" o:ole="">
             <v:imagedata r:id="rId9" o:title=""/>
           </v:shape>
-          <o:OLEObject Type="Embed" ProgID="Excel.Sheet.8" ShapeID="_x0000_i1025" DrawAspect="Content" ObjectID="_1553667837" r:id="rId10"/>
+          <o:OLEObject Type="Embed" ProgID="Excel.Sheet.8" ShapeID="_x0000_i1025" DrawAspect="Content" ObjectID="_1553674017" r:id="rId10"/>
         </w:object>
       </w:r>
     </w:p>
@@ -1363,6 +1373,24 @@
           <w:b/>
         </w:rPr>
         <w:t>Lifting Tempo &amp; Style</w:t>
+      </w:r>
+    </w:p>
+    <w:p>
+      <w:pPr>
+        <w:pStyle w:val="ListParagraph"/>
+        <w:numPr>
+          <w:ilvl w:val="0"/>
+          <w:numId w:val="17"/>
+        </w:numPr>
+      </w:pPr>
+      <w:r>
+        <w:t xml:space="preserve">Squeeze </w:t>
+      </w:r>
+      <w:r>
+        <w:t>w/</w:t>
+      </w:r>
+      <w:r>
+        <w:t>Tempo, your previous deliberate pace with focus is on hold!</w:t>
       </w:r>
     </w:p>
     <w:p>
@@ -1386,7 +1414,7 @@
                   <wp:posOffset>3700145</wp:posOffset>
                 </wp:positionH>
                 <wp:positionV relativeFrom="paragraph">
-                  <wp:posOffset>262255</wp:posOffset>
+                  <wp:posOffset>147303</wp:posOffset>
                 </wp:positionV>
                 <wp:extent cx="2859405" cy="1404620"/>
                 <wp:effectExtent l="0" t="0" r="0" b="0"/>
@@ -1572,7 +1600,7 @@
                 <v:stroke joinstyle="miter"/>
                 <v:path gradientshapeok="t" o:connecttype="rect"/>
               </v:shapetype>
-              <v:shape id="Text Box 2" o:spid="_x0000_s1026" type="#_x0000_t202" style="position:absolute;left:0;text-align:left;margin-left:291.35pt;margin-top:20.65pt;width:225.15pt;height:110.6pt;z-index:251677696;visibility:visible;mso-wrap-style:square;mso-width-percent:0;mso-height-percent:200;mso-wrap-distance-left:9pt;mso-wrap-distance-top:3.6pt;mso-wrap-distance-right:9pt;mso-wrap-distance-bottom:3.6pt;mso-position-horizontal:absolute;mso-position-horizontal-relative:text;mso-position-vertical:absolute;mso-position-vertical-relative:text;mso-width-percent:0;mso-height-percent:200;mso-width-relative:margin;mso-height-relative:margin;v-text-anchor:top" o:gfxdata="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" filled="f" stroked="f">
+              <v:shape id="Text Box 2" o:spid="_x0000_s1026" type="#_x0000_t202" style="position:absolute;left:0;text-align:left;margin-left:291.35pt;margin-top:11.6pt;width:225.15pt;height:110.6pt;z-index:251677696;visibility:visible;mso-wrap-style:square;mso-width-percent:0;mso-height-percent:200;mso-wrap-distance-left:9pt;mso-wrap-distance-top:3.6pt;mso-wrap-distance-right:9pt;mso-wrap-distance-bottom:3.6pt;mso-position-horizontal:absolute;mso-position-horizontal-relative:text;mso-position-vertical:absolute;mso-position-vertical-relative:text;mso-width-percent:0;mso-height-percent:200;mso-width-relative:margin;mso-height-relative:margin;v-text-anchor:top" o:gfxdata="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" filled="f" stroked="f">
                 <v:textbox style="mso-fit-shape-to-text:t">
                   <w:txbxContent>
                     <w:p>
@@ -1713,14 +1741,14 @@
         </mc:AlternateContent>
       </w:r>
       <w:r>
-        <w:t xml:space="preserve">Squeeze </w:t>
-      </w:r>
-      <w:r>
-        <w:t>w/</w:t>
-      </w:r>
-      <w:r>
-        <w:t>Tempo, your previous deliberate pace with focus is on hold!</w:t>
-      </w:r>
+        <w:t>For grip-centered lifts, like deadlifts, use Mark Straps to maximize grip strength</w:t>
+      </w:r>
+    </w:p>
+    <w:p>
+      <w:pPr>
+        <w:pStyle w:val="ListParagraph"/>
+        <w:ind w:left="360"/>
+      </w:pPr>
     </w:p>
     <w:p>
       <w:pPr>
@@ -2853,23 +2881,480 @@
           <w:szCs w:val="28"/>
         </w:rPr>
         <w:lastRenderedPageBreak/>
-        <w:t>Prev</w:t>
-      </w:r>
-      <w:r>
+        <w:t>Prev Nutrition Plan (Mar-Apr)</w:t>
+      </w:r>
+    </w:p>
+    <w:p>
+      <w:pPr>
+        <w:rPr>
+          <w:b/>
+        </w:rPr>
+      </w:pPr>
+      <w:r>
+        <w:rPr>
+          <w:b/>
+        </w:rPr>
+        <w:t>Breakfast</w:t>
+      </w:r>
+      <w:r>
+        <w:rPr>
+          <w:b/>
+        </w:rPr>
+        <w:t xml:space="preserve"> [6 am]</w:t>
+      </w:r>
+    </w:p>
+    <w:p>
+      <w:pPr>
+        <w:pStyle w:val="ListParagraph"/>
+        <w:numPr>
+          <w:ilvl w:val="0"/>
+          <w:numId w:val="13"/>
+        </w:numPr>
+      </w:pPr>
+      <w:r>
+        <w:t>(4) Hardboiled Eggs</w:t>
+      </w:r>
+    </w:p>
+    <w:p>
+      <w:pPr>
+        <w:pStyle w:val="ListParagraph"/>
+        <w:numPr>
+          <w:ilvl w:val="0"/>
+          <w:numId w:val="13"/>
+        </w:numPr>
+      </w:pPr>
+      <w:r>
+        <w:t>Peanut Buttered Toast</w:t>
+      </w:r>
+    </w:p>
+    <w:p>
+      <w:pPr>
+        <w:pStyle w:val="ListParagraph"/>
+        <w:numPr>
+          <w:ilvl w:val="0"/>
+          <w:numId w:val="13"/>
+        </w:numPr>
+      </w:pPr>
+      <w:r>
+        <w:t xml:space="preserve"> </w:t>
+      </w:r>
+      <w:r>
+        <w:t>(1) Scoop Protein w/Milk</w:t>
+      </w:r>
+    </w:p>
+    <w:p>
+      <w:pPr>
+        <w:pStyle w:val="ListParagraph"/>
+        <w:numPr>
+          <w:ilvl w:val="0"/>
+          <w:numId w:val="13"/>
+        </w:numPr>
+      </w:pPr>
+      <w:r>
+        <w:t>Banana</w:t>
+      </w:r>
+    </w:p>
+    <w:p>
+      <w:pPr>
+        <w:pStyle w:val="ListParagraph"/>
+        <w:numPr>
+          <w:ilvl w:val="0"/>
+          <w:numId w:val="13"/>
+        </w:numPr>
+      </w:pPr>
+      <w:r>
+        <w:t>Greek Yogurt (1 cup)</w:t>
+      </w:r>
+    </w:p>
+    <w:p>
+      <w:pPr>
+        <w:pStyle w:val="ListParagraph"/>
+        <w:numPr>
+          <w:ilvl w:val="0"/>
+          <w:numId w:val="13"/>
+        </w:numPr>
+      </w:pPr>
+      <w:r>
+        <w:t>Granola (1/3 cup)</w:t>
+      </w:r>
+    </w:p>
+    <w:p>
+      <w:pPr>
+        <w:rPr>
+          <w:b/>
+        </w:rPr>
+      </w:pPr>
+      <w:r>
+        <w:rPr>
+          <w:b/>
+        </w:rPr>
+        <w:t>Workout [7 am]</w:t>
+      </w:r>
+    </w:p>
+    <w:p>
+      <w:pPr>
+        <w:pStyle w:val="ListParagraph"/>
+        <w:numPr>
+          <w:ilvl w:val="0"/>
+          <w:numId w:val="18"/>
+        </w:numPr>
+      </w:pPr>
+      <w:r>
+        <w:t>(2) Glutamines pre</w:t>
+      </w:r>
+      <w:r>
+        <w:t xml:space="preserve">, (2) Glutamines </w:t>
+      </w:r>
+      <w:r>
+        <w:t>post</w:t>
+      </w:r>
+    </w:p>
+    <w:p>
+      <w:pPr>
+        <w:rPr>
+          <w:b/>
+        </w:rPr>
+      </w:pPr>
+      <w:r>
+        <w:rPr>
+          <w:b/>
+        </w:rPr>
+        <w:t>Post-</w:t>
+      </w:r>
+      <w:r>
+        <w:rPr>
+          <w:b/>
+        </w:rPr>
+        <w:t>Workout</w:t>
+      </w:r>
+      <w:r>
+        <w:rPr>
+          <w:b/>
+        </w:rPr>
+        <w:t xml:space="preserve"> [8 am]</w:t>
+      </w:r>
+    </w:p>
+    <w:p>
+      <w:pPr>
+        <w:pStyle w:val="ListParagraph"/>
+        <w:numPr>
+          <w:ilvl w:val="0"/>
+          <w:numId w:val="15"/>
+        </w:numPr>
+      </w:pPr>
+      <w:r>
+        <w:t>(2) Scoops Protein Powder</w:t>
+      </w:r>
+      <w:r>
+        <w:t xml:space="preserve"> </w:t>
+      </w:r>
+      <w:r>
+        <w:tab/>
+      </w:r>
+      <w:r>
+        <w:t>(Nitrotech Whey Gold / Eww…)</w:t>
+      </w:r>
+    </w:p>
+    <w:p>
+      <w:pPr>
+        <w:pStyle w:val="ListParagraph"/>
+        <w:numPr>
+          <w:ilvl w:val="0"/>
+          <w:numId w:val="15"/>
+        </w:numPr>
+      </w:pPr>
+      <w:r>
+        <w:t>(1) Scoop Aminos</w:t>
+      </w:r>
+      <w:r>
+        <w:t xml:space="preserve"> </w:t>
+      </w:r>
+      <w:r>
+        <w:tab/>
+      </w:r>
+      <w:r>
+        <w:tab/>
+      </w:r>
+      <w:r>
+        <w:t>(Optimum Nutrition BCAA 5000)</w:t>
+      </w:r>
+    </w:p>
+    <w:p>
+      <w:pPr>
+        <w:pStyle w:val="ListParagraph"/>
+        <w:numPr>
+          <w:ilvl w:val="0"/>
+          <w:numId w:val="15"/>
+        </w:numPr>
+      </w:pPr>
+      <w:r>
+        <w:t>5mg HC</w:t>
+      </w:r>
+      <w:r>
+        <w:t>L</w:t>
+      </w:r>
+      <w:r>
+        <w:t xml:space="preserve"> Creatine </w:t>
+      </w:r>
+      <w:r>
+        <w:tab/>
+      </w:r>
+      <w:r>
+        <w:tab/>
+      </w:r>
+      <w:r>
+        <w:t>(Muscletech Creactor)</w:t>
+      </w:r>
+    </w:p>
+    <w:p>
+      <w:pPr>
+        <w:pStyle w:val="ListParagraph"/>
+        <w:numPr>
+          <w:ilvl w:val="0"/>
+          <w:numId w:val="15"/>
+        </w:numPr>
+      </w:pPr>
+      <w:r>
+        <w:t>8</w:t>
+      </w:r>
+      <w:r>
+        <w:t xml:space="preserve"> oz. Whole Milk</w:t>
+      </w:r>
+    </w:p>
+    <w:p>
+      <w:pPr>
+        <w:rPr>
+          <w:b/>
+        </w:rPr>
+      </w:pPr>
+      <w:r>
+        <w:rPr>
+          <w:b/>
+        </w:rPr>
+        <w:t>Snack [10:30 am]</w:t>
+      </w:r>
+    </w:p>
+    <w:p>
+      <w:pPr>
+        <w:pStyle w:val="ListParagraph"/>
+        <w:numPr>
+          <w:ilvl w:val="0"/>
+          <w:numId w:val="26"/>
+        </w:numPr>
+      </w:pPr>
+      <w:r>
+        <w:t>Cliff Bar</w:t>
+      </w:r>
+    </w:p>
+    <w:p>
+      <w:pPr>
+        <w:rPr>
+          <w:b/>
+        </w:rPr>
+      </w:pPr>
+      <w:r>
+        <w:rPr>
+          <w:b/>
+        </w:rPr>
+        <w:t>Lunch</w:t>
+      </w:r>
+      <w:r>
+        <w:rPr>
+          <w:b/>
+        </w:rPr>
+        <w:t xml:space="preserve"> [11 am]</w:t>
+      </w:r>
+    </w:p>
+    <w:p>
+      <w:pPr>
+        <w:pStyle w:val="ListParagraph"/>
+        <w:numPr>
+          <w:ilvl w:val="0"/>
+          <w:numId w:val="16"/>
+        </w:numPr>
+      </w:pPr>
+      <w:r>
+        <w:t>(1</w:t>
+      </w:r>
+      <w:r>
+        <w:t>1</w:t>
+      </w:r>
+      <w:r>
+        <w:t xml:space="preserve"> am) Tuna Sandwich</w:t>
+      </w:r>
+    </w:p>
+    <w:p>
+      <w:pPr>
+        <w:pStyle w:val="ListParagraph"/>
+        <w:numPr>
+          <w:ilvl w:val="0"/>
+          <w:numId w:val="16"/>
+        </w:numPr>
+      </w:pPr>
+      <w:r>
+        <w:t>(</w:t>
+      </w:r>
+      <w:r>
+        <w:t>12</w:t>
+      </w:r>
+      <w:r>
+        <w:t xml:space="preserve"> </w:t>
+      </w:r>
+      <w:r>
+        <w:t>p</w:t>
+      </w:r>
+      <w:r>
+        <w:t>m) 32 oz. Nutri-bullet Juicer</w:t>
+      </w:r>
+    </w:p>
+    <w:p>
+      <w:pPr>
+        <w:pStyle w:val="ListParagraph"/>
+        <w:numPr>
+          <w:ilvl w:val="1"/>
+          <w:numId w:val="16"/>
+        </w:numPr>
+      </w:pPr>
+      <w:r>
+        <w:t>Apple</w:t>
+      </w:r>
+    </w:p>
+    <w:p>
+      <w:pPr>
+        <w:pStyle w:val="ListParagraph"/>
+        <w:numPr>
+          <w:ilvl w:val="1"/>
+          <w:numId w:val="16"/>
+        </w:numPr>
+      </w:pPr>
+      <w:r>
+        <w:t>Banana</w:t>
+      </w:r>
+    </w:p>
+    <w:p>
+      <w:pPr>
+        <w:pStyle w:val="ListParagraph"/>
+        <w:numPr>
+          <w:ilvl w:val="1"/>
+          <w:numId w:val="16"/>
+        </w:numPr>
+      </w:pPr>
+      <w:r>
+        <w:t>Blackberries</w:t>
+      </w:r>
+    </w:p>
+    <w:p>
+      <w:pPr>
+        <w:pStyle w:val="ListParagraph"/>
+        <w:numPr>
+          <w:ilvl w:val="1"/>
+          <w:numId w:val="16"/>
+        </w:numPr>
+      </w:pPr>
+      <w:r>
+        <w:t>Kale</w:t>
+      </w:r>
+    </w:p>
+    <w:p>
+      <w:pPr>
+        <w:pStyle w:val="ListParagraph"/>
+        <w:numPr>
+          <w:ilvl w:val="1"/>
+          <w:numId w:val="16"/>
+        </w:numPr>
+      </w:pPr>
+      <w:r>
+        <w:t>Rolled Oats</w:t>
+      </w:r>
+    </w:p>
+    <w:p>
+      <w:pPr>
+        <w:pStyle w:val="ListParagraph"/>
+        <w:numPr>
+          <w:ilvl w:val="1"/>
+          <w:numId w:val="16"/>
+        </w:numPr>
+      </w:pPr>
+      <w:r>
+        <w:t>Cashews</w:t>
+      </w:r>
+    </w:p>
+    <w:p>
+      <w:pPr>
+        <w:pStyle w:val="ListParagraph"/>
+        <w:numPr>
+          <w:ilvl w:val="1"/>
+          <w:numId w:val="16"/>
+        </w:numPr>
+      </w:pPr>
+      <w:r>
+        <w:t>Coconut Water</w:t>
+      </w:r>
+    </w:p>
+    <w:p>
+      <w:pPr>
+        <w:rPr>
+          <w:b/>
+        </w:rPr>
+      </w:pPr>
+      <w:r>
+        <w:rPr>
+          <w:b/>
+        </w:rPr>
+        <w:t>Dinner</w:t>
+      </w:r>
+      <w:r>
+        <w:rPr>
+          <w:b/>
+        </w:rPr>
+        <w:t xml:space="preserve"> (8pm)</w:t>
+      </w:r>
+    </w:p>
+    <w:p>
+      <w:pPr>
+        <w:pStyle w:val="ListParagraph"/>
+        <w:numPr>
+          <w:ilvl w:val="0"/>
+          <w:numId w:val="14"/>
+        </w:numPr>
+      </w:pPr>
+      <w:r>
+        <w:t>Whatever Mom’s cooking, typically chicken &amp; cooked veggies!</w:t>
+      </w:r>
+    </w:p>
+    <w:p>
+      <w:pPr>
         <w:rPr>
           <w:b/>
           <w:sz w:val="28"/>
           <w:szCs w:val="28"/>
         </w:rPr>
-        <w:t xml:space="preserve"> Nutrition Plan </w:t>
-      </w:r>
-      <w:r>
+      </w:pPr>
+    </w:p>
+    <w:p>
+      <w:pPr>
         <w:rPr>
           <w:b/>
           <w:sz w:val="28"/>
           <w:szCs w:val="28"/>
         </w:rPr>
-        <w:t>(Mar-Apr)</w:t>
+      </w:pPr>
+      <w:r>
+        <w:rPr>
+          <w:b/>
+          <w:sz w:val="28"/>
+          <w:szCs w:val="28"/>
+        </w:rPr>
+        <w:br w:type="page"/>
+      </w:r>
+      <w:r>
+        <w:rPr>
+          <w:b/>
+          <w:sz w:val="28"/>
+          <w:szCs w:val="28"/>
+        </w:rPr>
+        <w:lastRenderedPageBreak/>
+        <w:t>Prior Nutrition Plan (Jan-Mar)</w:t>
       </w:r>
     </w:p>
     <w:p>
@@ -2924,275 +3409,241 @@
         </w:numPr>
       </w:pPr>
       <w:r>
+        <w:t xml:space="preserve"> (1) Scoop Protein w/Milk</w:t>
+      </w:r>
+    </w:p>
+    <w:p>
+      <w:pPr>
+        <w:pStyle w:val="ListParagraph"/>
+        <w:numPr>
+          <w:ilvl w:val="0"/>
+          <w:numId w:val="13"/>
+        </w:numPr>
+      </w:pPr>
+      <w:r>
+        <w:t>Banana</w:t>
+      </w:r>
+    </w:p>
+    <w:p>
+      <w:pPr>
+        <w:pStyle w:val="ListParagraph"/>
+        <w:numPr>
+          <w:ilvl w:val="0"/>
+          <w:numId w:val="13"/>
+        </w:numPr>
+      </w:pPr>
+      <w:r>
+        <w:t>Greek Yogurt (1 cup)</w:t>
+      </w:r>
+    </w:p>
+    <w:p>
+      <w:pPr>
+        <w:pStyle w:val="ListParagraph"/>
+        <w:numPr>
+          <w:ilvl w:val="0"/>
+          <w:numId w:val="13"/>
+        </w:numPr>
+      </w:pPr>
+      <w:r>
+        <w:t>Granola (1/3 cup)</w:t>
+      </w:r>
+    </w:p>
+    <w:p>
+      <w:pPr>
+        <w:rPr>
+          <w:b/>
+        </w:rPr>
+      </w:pPr>
+      <w:r>
+        <w:rPr>
+          <w:b/>
+        </w:rPr>
+        <w:t>Workout [7 am]</w:t>
+      </w:r>
+    </w:p>
+    <w:p>
+      <w:pPr>
+        <w:pStyle w:val="ListParagraph"/>
+        <w:numPr>
+          <w:ilvl w:val="0"/>
+          <w:numId w:val="18"/>
+        </w:numPr>
+      </w:pPr>
+      <w:r>
+        <w:t>(2) Glutamines pre</w:t>
+      </w:r>
+      <w:r>
+        <w:t xml:space="preserve">, (2) Glutamines </w:t>
+      </w:r>
+      <w:r>
+        <w:t>post</w:t>
+      </w:r>
+    </w:p>
+    <w:p>
+      <w:pPr>
+        <w:rPr>
+          <w:b/>
+        </w:rPr>
+      </w:pPr>
+      <w:r>
+        <w:rPr>
+          <w:b/>
+        </w:rPr>
+        <w:t>Post-</w:t>
+      </w:r>
+      <w:r>
+        <w:rPr>
+          <w:b/>
+        </w:rPr>
+        <w:t>Workout</w:t>
+      </w:r>
+      <w:r>
+        <w:rPr>
+          <w:b/>
+        </w:rPr>
+        <w:t xml:space="preserve"> [8 am]</w:t>
+      </w:r>
+    </w:p>
+    <w:p>
+      <w:pPr>
+        <w:pStyle w:val="ListParagraph"/>
+        <w:numPr>
+          <w:ilvl w:val="0"/>
+          <w:numId w:val="15"/>
+        </w:numPr>
+      </w:pPr>
+      <w:r>
+        <w:t xml:space="preserve">(2) Scoops Protein Powder </w:t>
+      </w:r>
+      <w:r>
+        <w:tab/>
+        <w:t>(Nitrotech Whey Gold / Eww…)</w:t>
+      </w:r>
+    </w:p>
+    <w:p>
+      <w:pPr>
+        <w:pStyle w:val="ListParagraph"/>
+        <w:numPr>
+          <w:ilvl w:val="0"/>
+          <w:numId w:val="15"/>
+        </w:numPr>
+      </w:pPr>
+      <w:r>
+        <w:t xml:space="preserve">(1) Scoop Aminos </w:t>
+      </w:r>
+      <w:r>
+        <w:tab/>
+      </w:r>
+      <w:r>
+        <w:tab/>
+        <w:t>(Optimum Nutrition BCAA 5000)</w:t>
+      </w:r>
+    </w:p>
+    <w:p>
+      <w:pPr>
+        <w:pStyle w:val="ListParagraph"/>
+        <w:numPr>
+          <w:ilvl w:val="0"/>
+          <w:numId w:val="15"/>
+        </w:numPr>
+      </w:pPr>
+      <w:r>
+        <w:t>8 oz. Whole Milk</w:t>
+      </w:r>
+    </w:p>
+    <w:p>
+      <w:pPr>
+        <w:rPr>
+          <w:b/>
+        </w:rPr>
+      </w:pPr>
+      <w:r>
+        <w:rPr>
+          <w:b/>
+        </w:rPr>
+        <w:t>Snack [10:30 am]</w:t>
+      </w:r>
+    </w:p>
+    <w:p>
+      <w:pPr>
+        <w:pStyle w:val="ListParagraph"/>
+        <w:numPr>
+          <w:ilvl w:val="0"/>
+          <w:numId w:val="26"/>
+        </w:numPr>
+      </w:pPr>
+      <w:r>
+        <w:t>Cliff Bar</w:t>
+      </w:r>
+    </w:p>
+    <w:p>
+      <w:pPr>
+        <w:pStyle w:val="ListParagraph"/>
+        <w:numPr>
+          <w:ilvl w:val="0"/>
+          <w:numId w:val="26"/>
+        </w:numPr>
+      </w:pPr>
+      <w:r>
+        <w:t>(2) Cheese Sticks</w:t>
+      </w:r>
+    </w:p>
+    <w:p>
+      <w:pPr>
+        <w:rPr>
+          <w:b/>
+        </w:rPr>
+      </w:pPr>
+      <w:r>
+        <w:rPr>
+          <w:b/>
+        </w:rPr>
+        <w:t>Lunch</w:t>
+      </w:r>
+      <w:r>
+        <w:rPr>
+          <w:b/>
+        </w:rPr>
+        <w:t xml:space="preserve"> [11 am]</w:t>
+      </w:r>
+    </w:p>
+    <w:p>
+      <w:pPr>
+        <w:pStyle w:val="ListParagraph"/>
+        <w:numPr>
+          <w:ilvl w:val="0"/>
+          <w:numId w:val="16"/>
+        </w:numPr>
+      </w:pPr>
+      <w:r>
+        <w:t>(1</w:t>
+      </w:r>
+      <w:r>
+        <w:t>0</w:t>
+      </w:r>
+      <w:r>
+        <w:t xml:space="preserve"> am) Tuna Sandwich</w:t>
+      </w:r>
+    </w:p>
+    <w:p>
+      <w:pPr>
+        <w:pStyle w:val="ListParagraph"/>
+        <w:numPr>
+          <w:ilvl w:val="0"/>
+          <w:numId w:val="16"/>
+        </w:numPr>
+      </w:pPr>
+      <w:r>
+        <w:t>(</w:t>
+      </w:r>
+      <w:r>
+        <w:t>11</w:t>
+      </w:r>
+      <w:r>
         <w:t xml:space="preserve"> </w:t>
       </w:r>
       <w:r>
-        <w:t>(1) Scoop Protein w/Milk</w:t>
-      </w:r>
-    </w:p>
-    <w:p>
-      <w:pPr>
-        <w:pStyle w:val="ListParagraph"/>
-        <w:numPr>
-          <w:ilvl w:val="0"/>
-          <w:numId w:val="13"/>
-        </w:numPr>
-      </w:pPr>
-      <w:r>
-        <w:t>Banana</w:t>
-      </w:r>
-    </w:p>
-    <w:p>
-      <w:pPr>
-        <w:pStyle w:val="ListParagraph"/>
-        <w:numPr>
-          <w:ilvl w:val="0"/>
-          <w:numId w:val="13"/>
-        </w:numPr>
-      </w:pPr>
-      <w:r>
-        <w:t>Greek Yogurt (1 cup)</w:t>
-      </w:r>
-    </w:p>
-    <w:p>
-      <w:pPr>
-        <w:pStyle w:val="ListParagraph"/>
-        <w:numPr>
-          <w:ilvl w:val="0"/>
-          <w:numId w:val="13"/>
-        </w:numPr>
-      </w:pPr>
-      <w:r>
-        <w:t>Granola (1/3 cup)</w:t>
-      </w:r>
-    </w:p>
-    <w:p>
-      <w:pPr>
-        <w:rPr>
-          <w:b/>
-        </w:rPr>
-      </w:pPr>
-      <w:r>
-        <w:rPr>
-          <w:b/>
-        </w:rPr>
-        <w:t>Workout [7 am]</w:t>
-      </w:r>
-    </w:p>
-    <w:p>
-      <w:pPr>
-        <w:pStyle w:val="ListParagraph"/>
-        <w:numPr>
-          <w:ilvl w:val="0"/>
-          <w:numId w:val="18"/>
-        </w:numPr>
-      </w:pPr>
-      <w:r>
-        <w:t>(2) Glutamines pre</w:t>
-      </w:r>
-      <w:r>
-        <w:t xml:space="preserve">, (2) Glutamines </w:t>
-      </w:r>
-      <w:r>
-        <w:t>post</w:t>
-      </w:r>
-    </w:p>
-    <w:p>
-      <w:pPr>
-        <w:rPr>
-          <w:b/>
-        </w:rPr>
-      </w:pPr>
-      <w:r>
-        <w:rPr>
-          <w:b/>
-        </w:rPr>
-        <w:t>Post-</w:t>
-      </w:r>
-      <w:r>
-        <w:rPr>
-          <w:b/>
-        </w:rPr>
-        <w:t>Workout</w:t>
-      </w:r>
-      <w:r>
-        <w:rPr>
-          <w:b/>
-        </w:rPr>
-        <w:t xml:space="preserve"> [8 am]</w:t>
-      </w:r>
-    </w:p>
-    <w:p>
-      <w:pPr>
-        <w:pStyle w:val="ListParagraph"/>
-        <w:numPr>
-          <w:ilvl w:val="0"/>
-          <w:numId w:val="15"/>
-        </w:numPr>
-      </w:pPr>
-      <w:r>
-        <w:t>(2) Scoops Protein Powder</w:t>
-      </w:r>
-      <w:r>
-        <w:t xml:space="preserve"> </w:t>
-      </w:r>
-      <w:r>
-        <w:tab/>
-      </w:r>
-      <w:r>
-        <w:t>(Nitrotech Whey Gold / Eww…)</w:t>
-      </w:r>
-    </w:p>
-    <w:p>
-      <w:pPr>
-        <w:pStyle w:val="ListParagraph"/>
-        <w:numPr>
-          <w:ilvl w:val="0"/>
-          <w:numId w:val="15"/>
-        </w:numPr>
-      </w:pPr>
-      <w:r>
-        <w:t>(1) Scoop Aminos</w:t>
-      </w:r>
-      <w:r>
-        <w:t xml:space="preserve"> </w:t>
-      </w:r>
-      <w:r>
-        <w:tab/>
-      </w:r>
-      <w:r>
-        <w:tab/>
-      </w:r>
-      <w:r>
-        <w:t>(Optimum Nutrition BCAA 5000)</w:t>
-      </w:r>
-    </w:p>
-    <w:p>
-      <w:pPr>
-        <w:pStyle w:val="ListParagraph"/>
-        <w:numPr>
-          <w:ilvl w:val="0"/>
-          <w:numId w:val="15"/>
-        </w:numPr>
-      </w:pPr>
-      <w:r>
-        <w:t>5mg HC</w:t>
-      </w:r>
-      <w:r>
-        <w:t>L</w:t>
-      </w:r>
-      <w:r>
-        <w:t xml:space="preserve"> Creatine </w:t>
-      </w:r>
-      <w:r>
-        <w:tab/>
-      </w:r>
-      <w:r>
-        <w:tab/>
-      </w:r>
-      <w:r>
-        <w:t>(Muscletech Creactor)</w:t>
-      </w:r>
-    </w:p>
-    <w:p>
-      <w:pPr>
-        <w:pStyle w:val="ListParagraph"/>
-        <w:numPr>
-          <w:ilvl w:val="0"/>
-          <w:numId w:val="15"/>
-        </w:numPr>
-      </w:pPr>
-      <w:r>
-        <w:t>8</w:t>
-      </w:r>
-      <w:r>
-        <w:t xml:space="preserve"> oz. Whole Milk</w:t>
-      </w:r>
-    </w:p>
-    <w:p>
-      <w:pPr>
-        <w:rPr>
-          <w:b/>
-        </w:rPr>
-      </w:pPr>
-      <w:r>
-        <w:rPr>
-          <w:b/>
-        </w:rPr>
-        <w:t>Snack [10:30 am]</w:t>
-      </w:r>
-    </w:p>
-    <w:p>
-      <w:pPr>
-        <w:pStyle w:val="ListParagraph"/>
-        <w:numPr>
-          <w:ilvl w:val="0"/>
-          <w:numId w:val="26"/>
-        </w:numPr>
-      </w:pPr>
-      <w:r>
-        <w:t>Cliff Bar</w:t>
-      </w:r>
-    </w:p>
-    <w:p>
-      <w:pPr>
-        <w:rPr>
-          <w:b/>
-        </w:rPr>
-      </w:pPr>
-      <w:r>
-        <w:rPr>
-          <w:b/>
-        </w:rPr>
-        <w:t>Lunch</w:t>
-      </w:r>
-      <w:r>
-        <w:rPr>
-          <w:b/>
-        </w:rPr>
-        <w:t xml:space="preserve"> [11 am]</w:t>
-      </w:r>
-    </w:p>
-    <w:p>
-      <w:pPr>
-        <w:pStyle w:val="ListParagraph"/>
-        <w:numPr>
-          <w:ilvl w:val="0"/>
-          <w:numId w:val="16"/>
-        </w:numPr>
-      </w:pPr>
-      <w:r>
-        <w:t>(</w:t>
-      </w:r>
-      <w:r>
-        <w:t>1</w:t>
-      </w:r>
-      <w:r>
-        <w:t>1</w:t>
-      </w:r>
-      <w:r>
-        <w:t xml:space="preserve"> am) Tuna Sandwich</w:t>
-      </w:r>
-    </w:p>
-    <w:p>
-      <w:pPr>
-        <w:pStyle w:val="ListParagraph"/>
-        <w:numPr>
-          <w:ilvl w:val="0"/>
-          <w:numId w:val="16"/>
-        </w:numPr>
-      </w:pPr>
-      <w:r>
-        <w:t>(</w:t>
-      </w:r>
-      <w:r>
-        <w:t>12</w:t>
-      </w:r>
-      <w:r>
-        <w:t xml:space="preserve"> </w:t>
-      </w:r>
-      <w:r>
-        <w:t>p</w:t>
+        <w:t>a</w:t>
       </w:r>
       <w:r>
         <w:t>m) 32 oz. Nutri-bullet Juicer</w:t>
@@ -3284,6 +3735,30 @@
     </w:p>
     <w:p>
       <w:pPr>
+        <w:pStyle w:val="ListParagraph"/>
+        <w:numPr>
+          <w:ilvl w:val="0"/>
+          <w:numId w:val="16"/>
+        </w:numPr>
+      </w:pPr>
+      <w:r>
+        <w:t>(12 pm) Tuna Sandwich</w:t>
+      </w:r>
+    </w:p>
+    <w:p>
+      <w:pPr>
+        <w:pStyle w:val="ListParagraph"/>
+        <w:numPr>
+          <w:ilvl w:val="0"/>
+          <w:numId w:val="16"/>
+        </w:numPr>
+      </w:pPr>
+      <w:r>
+        <w:t>(1 pm) GNC Mass Builder Shake</w:t>
+      </w:r>
+    </w:p>
+    <w:p>
+      <w:pPr>
         <w:rPr>
           <w:b/>
         </w:rPr>
@@ -3310,13 +3785,7 @@
         </w:numPr>
       </w:pPr>
       <w:r>
-        <w:t>Whatever Mo</w:t>
-      </w:r>
-      <w:r>
-        <w:t xml:space="preserve">m’s cooking, typically chicken </w:t>
-      </w:r>
-      <w:r>
-        <w:t>&amp; cooked veggies!</w:t>
+        <w:t>Whatever Mom’s cooking, typically chicken &amp; cooked veggies!</w:t>
       </w:r>
     </w:p>
     <w:p>
@@ -3327,23 +3796,23 @@
           <w:szCs w:val="28"/>
         </w:rPr>
       </w:pPr>
-    </w:p>
-    <w:p>
-      <w:pPr>
+      <w:r>
         <w:rPr>
           <w:b/>
           <w:sz w:val="28"/>
           <w:szCs w:val="28"/>
         </w:rPr>
-      </w:pPr>
-      <w:r>
+        <w:br w:type="page"/>
+      </w:r>
+    </w:p>
+    <w:p>
+      <w:pPr>
         <w:rPr>
           <w:b/>
           <w:sz w:val="28"/>
           <w:szCs w:val="28"/>
         </w:rPr>
-        <w:br w:type="page"/>
-      </w:r>
+      </w:pPr>
       <w:r>
         <w:rPr>
           <w:b/>
@@ -3351,474 +3820,61 @@
           <w:szCs w:val="28"/>
         </w:rPr>
         <w:lastRenderedPageBreak/>
-        <w:t>Prior</w:t>
-      </w:r>
-      <w:r>
+        <w:t>Opens</w:t>
+      </w:r>
+    </w:p>
+    <w:p>
+      <w:pPr>
+        <w:pStyle w:val="ListParagraph"/>
+        <w:numPr>
+          <w:ilvl w:val="0"/>
+          <w:numId w:val="14"/>
+        </w:numPr>
+      </w:pPr>
+      <w:r>
+        <w:t>Next Session – no questions, new plan</w:t>
+      </w:r>
+    </w:p>
+    <w:p>
+      <w:pPr>
+        <w:pStyle w:val="ListParagraph"/>
+        <w:numPr>
+          <w:ilvl w:val="0"/>
+          <w:numId w:val="14"/>
+        </w:numPr>
+      </w:pPr>
+      <w:r>
+        <w:t>Research Hypertrophy</w:t>
+      </w:r>
+    </w:p>
+    <w:p/>
+    <w:p>
+      <w:pPr>
         <w:rPr>
           <w:b/>
           <w:sz w:val="28"/>
           <w:szCs w:val="28"/>
         </w:rPr>
-        <w:t xml:space="preserve"> Nutrition Plan (</w:t>
-      </w:r>
+      </w:pPr>
       <w:r>
         <w:rPr>
           <w:b/>
           <w:sz w:val="28"/>
           <w:szCs w:val="28"/>
         </w:rPr>
-        <w:t>Jan-Mar</w:t>
-      </w:r>
-      <w:r>
-        <w:rPr>
-          <w:b/>
-          <w:sz w:val="28"/>
-          <w:szCs w:val="28"/>
-        </w:rPr>
-        <w:t>)</w:t>
-      </w:r>
-    </w:p>
-    <w:p>
-      <w:pPr>
-        <w:rPr>
-          <w:b/>
-        </w:rPr>
-      </w:pPr>
-      <w:r>
-        <w:rPr>
-          <w:b/>
-        </w:rPr>
-        <w:t>Breakfast</w:t>
-      </w:r>
-      <w:r>
-        <w:rPr>
-          <w:b/>
-        </w:rPr>
-        <w:t xml:space="preserve"> [6 am]</w:t>
-      </w:r>
-    </w:p>
-    <w:p>
-      <w:pPr>
-        <w:pStyle w:val="ListParagraph"/>
-        <w:numPr>
-          <w:ilvl w:val="0"/>
-          <w:numId w:val="13"/>
-        </w:numPr>
-      </w:pPr>
-      <w:r>
-        <w:t>(4) Hardboiled Eggs</w:t>
-      </w:r>
-    </w:p>
-    <w:p>
-      <w:pPr>
-        <w:pStyle w:val="ListParagraph"/>
-        <w:numPr>
-          <w:ilvl w:val="0"/>
-          <w:numId w:val="13"/>
-        </w:numPr>
-      </w:pPr>
-      <w:r>
-        <w:t>Peanut Buttered Toast</w:t>
-      </w:r>
-    </w:p>
-    <w:p>
-      <w:pPr>
-        <w:pStyle w:val="ListParagraph"/>
-        <w:numPr>
-          <w:ilvl w:val="0"/>
-          <w:numId w:val="13"/>
-        </w:numPr>
-      </w:pPr>
-      <w:r>
-        <w:t xml:space="preserve"> (1) Scoop Protein w/Milk</w:t>
-      </w:r>
-    </w:p>
-    <w:p>
-      <w:pPr>
-        <w:pStyle w:val="ListParagraph"/>
-        <w:numPr>
-          <w:ilvl w:val="0"/>
-          <w:numId w:val="13"/>
-        </w:numPr>
-      </w:pPr>
-      <w:r>
-        <w:t>Banana</w:t>
-      </w:r>
-    </w:p>
-    <w:p>
-      <w:pPr>
-        <w:pStyle w:val="ListParagraph"/>
-        <w:numPr>
-          <w:ilvl w:val="0"/>
-          <w:numId w:val="13"/>
-        </w:numPr>
-      </w:pPr>
-      <w:r>
-        <w:t>Greek Yogurt (1 cup)</w:t>
-      </w:r>
-    </w:p>
-    <w:p>
-      <w:pPr>
-        <w:pStyle w:val="ListParagraph"/>
-        <w:numPr>
-          <w:ilvl w:val="0"/>
-          <w:numId w:val="13"/>
-        </w:numPr>
-      </w:pPr>
-      <w:r>
-        <w:t>Granola (1/3 cup)</w:t>
-      </w:r>
-    </w:p>
-    <w:p>
-      <w:pPr>
-        <w:rPr>
-          <w:b/>
-        </w:rPr>
-      </w:pPr>
-      <w:r>
-        <w:rPr>
-          <w:b/>
-        </w:rPr>
-        <w:t>Workout [7 am]</w:t>
-      </w:r>
-    </w:p>
-    <w:p>
-      <w:pPr>
-        <w:pStyle w:val="ListParagraph"/>
-        <w:numPr>
-          <w:ilvl w:val="0"/>
-          <w:numId w:val="18"/>
-        </w:numPr>
-      </w:pPr>
-      <w:r>
-        <w:t>(2) Glutamines pre</w:t>
-      </w:r>
-      <w:r>
-        <w:t xml:space="preserve">, (2) Glutamines </w:t>
-      </w:r>
-      <w:r>
-        <w:t>post</w:t>
-      </w:r>
-    </w:p>
-    <w:p>
-      <w:pPr>
-        <w:rPr>
-          <w:b/>
-        </w:rPr>
-      </w:pPr>
-      <w:r>
-        <w:rPr>
-          <w:b/>
-        </w:rPr>
-        <w:t>Post-</w:t>
-      </w:r>
-      <w:r>
-        <w:rPr>
-          <w:b/>
-        </w:rPr>
-        <w:t>Workout</w:t>
-      </w:r>
-      <w:r>
-        <w:rPr>
-          <w:b/>
-        </w:rPr>
-        <w:t xml:space="preserve"> [8 am]</w:t>
-      </w:r>
-    </w:p>
-    <w:p>
-      <w:pPr>
-        <w:pStyle w:val="ListParagraph"/>
-        <w:numPr>
-          <w:ilvl w:val="0"/>
-          <w:numId w:val="15"/>
-        </w:numPr>
-      </w:pPr>
-      <w:r>
-        <w:t xml:space="preserve">(2) Scoops Protein Powder </w:t>
-      </w:r>
-      <w:r>
-        <w:tab/>
-        <w:t>(Nitrotech Whey Gold / Eww…)</w:t>
-      </w:r>
-    </w:p>
-    <w:p>
-      <w:pPr>
-        <w:pStyle w:val="ListParagraph"/>
-        <w:numPr>
-          <w:ilvl w:val="0"/>
-          <w:numId w:val="15"/>
-        </w:numPr>
-      </w:pPr>
-      <w:r>
-        <w:t xml:space="preserve">(1) Scoop Aminos </w:t>
-      </w:r>
-      <w:r>
-        <w:tab/>
-      </w:r>
-      <w:r>
-        <w:tab/>
-        <w:t>(Optimum Nutrition BCAA 5000)</w:t>
-      </w:r>
-    </w:p>
-    <w:p>
-      <w:pPr>
-        <w:pStyle w:val="ListParagraph"/>
-        <w:numPr>
-          <w:ilvl w:val="0"/>
-          <w:numId w:val="15"/>
-        </w:numPr>
-      </w:pPr>
-      <w:r>
-        <w:t>8 oz. Whole Milk</w:t>
-      </w:r>
-    </w:p>
-    <w:p>
-      <w:pPr>
-        <w:rPr>
-          <w:b/>
-        </w:rPr>
-      </w:pPr>
-      <w:r>
-        <w:rPr>
-          <w:b/>
-        </w:rPr>
-        <w:t>Snack [10:30 am]</w:t>
-      </w:r>
-    </w:p>
-    <w:p>
-      <w:pPr>
-        <w:pStyle w:val="ListParagraph"/>
-        <w:numPr>
-          <w:ilvl w:val="0"/>
-          <w:numId w:val="26"/>
-        </w:numPr>
-      </w:pPr>
-      <w:r>
-        <w:t>Cliff Bar</w:t>
-      </w:r>
-    </w:p>
-    <w:p>
-      <w:pPr>
-        <w:pStyle w:val="ListParagraph"/>
-        <w:numPr>
-          <w:ilvl w:val="0"/>
-          <w:numId w:val="26"/>
-        </w:numPr>
-      </w:pPr>
-      <w:r>
-        <w:t>(2) Cheese Sticks</w:t>
-      </w:r>
-    </w:p>
-    <w:p>
-      <w:pPr>
-        <w:rPr>
-          <w:b/>
-        </w:rPr>
-      </w:pPr>
-      <w:r>
-        <w:rPr>
-          <w:b/>
-        </w:rPr>
-        <w:t>Lunch</w:t>
-      </w:r>
-      <w:r>
-        <w:rPr>
-          <w:b/>
-        </w:rPr>
-        <w:t xml:space="preserve"> [11 am]</w:t>
-      </w:r>
-    </w:p>
-    <w:p>
-      <w:pPr>
-        <w:pStyle w:val="ListParagraph"/>
-        <w:numPr>
-          <w:ilvl w:val="0"/>
-          <w:numId w:val="16"/>
-        </w:numPr>
-      </w:pPr>
-      <w:r>
-        <w:t>(1</w:t>
-      </w:r>
-      <w:r>
-        <w:t>0</w:t>
-      </w:r>
-      <w:r>
-        <w:t xml:space="preserve"> am) Tuna Sandwich</w:t>
-      </w:r>
-    </w:p>
-    <w:p>
-      <w:pPr>
-        <w:pStyle w:val="ListParagraph"/>
-        <w:numPr>
-          <w:ilvl w:val="0"/>
-          <w:numId w:val="16"/>
-        </w:numPr>
-      </w:pPr>
-      <w:r>
-        <w:t>(</w:t>
-      </w:r>
-      <w:r>
-        <w:t>11</w:t>
-      </w:r>
-      <w:r>
-        <w:t xml:space="preserve"> </w:t>
-      </w:r>
-      <w:r>
-        <w:t>a</w:t>
-      </w:r>
-      <w:r>
-        <w:t>m) 32 oz. Nutri-bullet Juicer</w:t>
-      </w:r>
-    </w:p>
-    <w:p>
-      <w:pPr>
-        <w:pStyle w:val="ListParagraph"/>
-        <w:numPr>
-          <w:ilvl w:val="1"/>
-          <w:numId w:val="16"/>
-        </w:numPr>
-      </w:pPr>
-      <w:r>
-        <w:t>Apple</w:t>
-      </w:r>
-    </w:p>
-    <w:p>
-      <w:pPr>
-        <w:pStyle w:val="ListParagraph"/>
-        <w:numPr>
-          <w:ilvl w:val="1"/>
-          <w:numId w:val="16"/>
-        </w:numPr>
-      </w:pPr>
-      <w:r>
-        <w:t>Banana</w:t>
-      </w:r>
-    </w:p>
-    <w:p>
-      <w:pPr>
-        <w:pStyle w:val="ListParagraph"/>
-        <w:numPr>
-          <w:ilvl w:val="1"/>
-          <w:numId w:val="16"/>
-        </w:numPr>
-      </w:pPr>
-      <w:r>
-        <w:t>Blackberries</w:t>
-      </w:r>
-    </w:p>
-    <w:p>
-      <w:pPr>
-        <w:pStyle w:val="ListParagraph"/>
-        <w:numPr>
-          <w:ilvl w:val="1"/>
-          <w:numId w:val="16"/>
-        </w:numPr>
-      </w:pPr>
-      <w:r>
-        <w:t>Kale</w:t>
-      </w:r>
-    </w:p>
-    <w:p>
-      <w:pPr>
-        <w:pStyle w:val="ListParagraph"/>
-        <w:numPr>
-          <w:ilvl w:val="1"/>
-          <w:numId w:val="16"/>
-        </w:numPr>
-      </w:pPr>
-      <w:r>
-        <w:t>Rolled Oats</w:t>
-      </w:r>
-    </w:p>
-    <w:p>
-      <w:pPr>
-        <w:pStyle w:val="ListParagraph"/>
-        <w:numPr>
-          <w:ilvl w:val="1"/>
-          <w:numId w:val="16"/>
-        </w:numPr>
-      </w:pPr>
-      <w:r>
-        <w:t>Cashews</w:t>
-      </w:r>
-    </w:p>
-    <w:p>
-      <w:pPr>
-        <w:pStyle w:val="ListParagraph"/>
-        <w:numPr>
-          <w:ilvl w:val="1"/>
-          <w:numId w:val="16"/>
-        </w:numPr>
-      </w:pPr>
-      <w:r>
-        <w:t>Coconut Water</w:t>
-      </w:r>
-    </w:p>
-    <w:p>
-      <w:pPr>
-        <w:pStyle w:val="ListParagraph"/>
-        <w:numPr>
-          <w:ilvl w:val="0"/>
-          <w:numId w:val="16"/>
-        </w:numPr>
-      </w:pPr>
-      <w:r>
-        <w:t>(1</w:t>
-      </w:r>
-      <w:r>
-        <w:t>2</w:t>
-      </w:r>
-      <w:r>
-        <w:t xml:space="preserve"> </w:t>
-      </w:r>
-      <w:r>
-        <w:t>p</w:t>
-      </w:r>
-      <w:r>
-        <w:t>m) Tuna Sandwich</w:t>
-      </w:r>
-    </w:p>
-    <w:p>
-      <w:pPr>
-        <w:pStyle w:val="ListParagraph"/>
-        <w:numPr>
-          <w:ilvl w:val="0"/>
-          <w:numId w:val="16"/>
-        </w:numPr>
-      </w:pPr>
-      <w:r>
-        <w:t>(1 pm) GNC Mass Builder Shake</w:t>
-      </w:r>
-    </w:p>
-    <w:p>
-      <w:pPr>
-        <w:rPr>
-          <w:b/>
-        </w:rPr>
-      </w:pPr>
-      <w:r>
-        <w:rPr>
-          <w:b/>
-        </w:rPr>
-        <w:t>Dinner</w:t>
-      </w:r>
-      <w:r>
-        <w:rPr>
-          <w:b/>
-        </w:rPr>
-        <w:t xml:space="preserve"> (8pm)</w:t>
-      </w:r>
-    </w:p>
-    <w:p>
-      <w:pPr>
-        <w:pStyle w:val="ListParagraph"/>
-        <w:numPr>
-          <w:ilvl w:val="0"/>
-          <w:numId w:val="14"/>
-        </w:numPr>
-      </w:pPr>
-      <w:r>
-        <w:t>Whatever Mom’s cooking, typically chicken &amp; cooked veggies!</w:t>
+        <w:t>Notes</w:t>
+      </w:r>
+    </w:p>
+    <w:p>
+      <w:pPr>
+        <w:pStyle w:val="ListParagraph"/>
+        <w:numPr>
+          <w:ilvl w:val="0"/>
+          <w:numId w:val="27"/>
+        </w:numPr>
+      </w:pPr>
+      <w:r>
+        <w:t>Balancing muscles takes 6-8 months, don’t be eager on this, patience</w:t>
       </w:r>
     </w:p>
     <w:p>
@@ -5140,7 +5196,7 @@
       <w:rPr>
         <w:noProof/>
       </w:rPr>
-      <w:t>8</w:t>
+      <w:t>9</w:t>
     </w:r>
     <w:r>
       <w:fldChar w:fldCharType="end"/>
@@ -5148,23 +5204,46 @@
     <w:r>
       <w:t xml:space="preserve"> of </w:t>
     </w:r>
-    <w:fldSimple w:instr=" NUMPAGES   \* MERGEFORMAT ">
-      <w:r>
-        <w:rPr>
-          <w:noProof/>
-        </w:rPr>
-        <w:t>9</w:t>
-      </w:r>
-    </w:fldSimple>
+    <w:r>
+      <w:fldChar w:fldCharType="begin"/>
+    </w:r>
+    <w:r>
+      <w:instrText xml:space="preserve"> NUMPAGES   \* MERGEFORMAT </w:instrText>
+    </w:r>
+    <w:r>
+      <w:fldChar w:fldCharType="separate"/>
+    </w:r>
+    <w:r>
+      <w:rPr>
+        <w:noProof/>
+      </w:rPr>
+      <w:t>10</w:t>
+    </w:r>
+    <w:r>
+      <w:rPr>
+        <w:noProof/>
+      </w:rPr>
+      <w:fldChar w:fldCharType="end"/>
+    </w:r>
     <w:r>
       <w:tab/>
       <w:t xml:space="preserve">Revision </w:t>
     </w:r>
-    <w:fldSimple w:instr=" DOCPROPERTY  &quot;Revision Number&quot;  \* MERGEFORMAT ">
-      <w:r>
-        <w:t>5.0.0</w:t>
-      </w:r>
-    </w:fldSimple>
+    <w:r>
+      <w:fldChar w:fldCharType="begin"/>
+    </w:r>
+    <w:r>
+      <w:instrText xml:space="preserve"> DOCPROPERTY  "Revision Number"  \* MERGEFORMAT </w:instrText>
+    </w:r>
+    <w:r>
+      <w:fldChar w:fldCharType="separate"/>
+    </w:r>
+    <w:r>
+      <w:t>5.0.1</w:t>
+    </w:r>
+    <w:r>
+      <w:fldChar w:fldCharType="end"/>
+    </w:r>
   </w:p>
 </w:ftr>
 </file>
@@ -5197,7 +5276,7 @@
       <w:rPr>
         <w:noProof/>
       </w:rPr>
-      <w:t>9</w:t>
+      <w:t>10</w:t>
     </w:r>
     <w:r>
       <w:fldChar w:fldCharType="end"/>
@@ -5205,14 +5284,27 @@
     <w:r>
       <w:t xml:space="preserve"> of </w:t>
     </w:r>
-    <w:fldSimple w:instr=" NUMPAGES   \* MERGEFORMAT ">
-      <w:r>
-        <w:rPr>
-          <w:noProof/>
-        </w:rPr>
-        <w:t>9</w:t>
-      </w:r>
-    </w:fldSimple>
+    <w:r>
+      <w:fldChar w:fldCharType="begin"/>
+    </w:r>
+    <w:r>
+      <w:instrText xml:space="preserve"> NUMPAGES   \* MERGEFORMAT </w:instrText>
+    </w:r>
+    <w:r>
+      <w:fldChar w:fldCharType="separate"/>
+    </w:r>
+    <w:r>
+      <w:rPr>
+        <w:noProof/>
+      </w:rPr>
+      <w:t>10</w:t>
+    </w:r>
+    <w:r>
+      <w:rPr>
+        <w:noProof/>
+      </w:rPr>
+      <w:fldChar w:fldCharType="end"/>
+    </w:r>
     <w:r>
       <w:ptab w:relativeTo="margin" w:alignment="right" w:leader="none"/>
     </w:r>
@@ -5222,11 +5314,21 @@
     <w:r>
       <w:t xml:space="preserve">Revision </w:t>
     </w:r>
-    <w:fldSimple w:instr=" DOCPROPERTY  &quot;Revision Number&quot;  \* MERGEFORMAT ">
-      <w:r>
-        <w:t>5.0.0</w:t>
-      </w:r>
-    </w:fldSimple>
+    <w:r>
+      <w:fldChar w:fldCharType="begin"/>
+    </w:r>
+    <w:r>
+      <w:instrText xml:space="preserve"> DOCPROPERTY  "Revision Number"  \* MERGEFORMAT </w:instrText>
+    </w:r>
+    <w:r>
+      <w:fldChar w:fldCharType="separate"/>
+    </w:r>
+    <w:r>
+      <w:t>5.0.1</w:t>
+    </w:r>
+    <w:r>
+      <w:fldChar w:fldCharType="end"/>
+    </w:r>
   </w:p>
 </w:ftr>
 </file>
@@ -5598,6 +5700,119 @@
     </w:lvl>
   </w:abstractNum>
   <w:abstractNum w:abstractNumId="3" w15:restartNumberingAfterBreak="0">
+    <w:nsid w:val="0A0E68F8"/>
+    <w:multiLevelType w:val="hybridMultilevel"/>
+    <w:tmpl w:val="9A74CA02"/>
+    <w:lvl w:ilvl="0" w:tplc="04090001">
+      <w:start w:val="1"/>
+      <w:numFmt w:val="bullet"/>
+      <w:lvlText w:val=""/>
+      <w:lvlJc w:val="left"/>
+      <w:pPr>
+        <w:ind w:left="360" w:hanging="360"/>
+      </w:pPr>
+      <w:rPr>
+        <w:rFonts w:ascii="Symbol" w:hAnsi="Symbol" w:hint="default"/>
+      </w:rPr>
+    </w:lvl>
+    <w:lvl w:ilvl="1" w:tplc="04090003" w:tentative="1">
+      <w:start w:val="1"/>
+      <w:numFmt w:val="bullet"/>
+      <w:lvlText w:val="o"/>
+      <w:lvlJc w:val="left"/>
+      <w:pPr>
+        <w:ind w:left="1080" w:hanging="360"/>
+      </w:pPr>
+      <w:rPr>
+        <w:rFonts w:ascii="Courier New" w:hAnsi="Courier New" w:cs="Courier New" w:hint="default"/>
+      </w:rPr>
+    </w:lvl>
+    <w:lvl w:ilvl="2" w:tplc="04090005" w:tentative="1">
+      <w:start w:val="1"/>
+      <w:numFmt w:val="bullet"/>
+      <w:lvlText w:val=""/>
+      <w:lvlJc w:val="left"/>
+      <w:pPr>
+        <w:ind w:left="1800" w:hanging="360"/>
+      </w:pPr>
+      <w:rPr>
+        <w:rFonts w:ascii="Wingdings" w:hAnsi="Wingdings" w:hint="default"/>
+      </w:rPr>
+    </w:lvl>
+    <w:lvl w:ilvl="3" w:tplc="04090001" w:tentative="1">
+      <w:start w:val="1"/>
+      <w:numFmt w:val="bullet"/>
+      <w:lvlText w:val=""/>
+      <w:lvlJc w:val="left"/>
+      <w:pPr>
+        <w:ind w:left="2520" w:hanging="360"/>
+      </w:pPr>
+      <w:rPr>
+        <w:rFonts w:ascii="Symbol" w:hAnsi="Symbol" w:hint="default"/>
+      </w:rPr>
+    </w:lvl>
+    <w:lvl w:ilvl="4" w:tplc="04090003" w:tentative="1">
+      <w:start w:val="1"/>
+      <w:numFmt w:val="bullet"/>
+      <w:lvlText w:val="o"/>
+      <w:lvlJc w:val="left"/>
+      <w:pPr>
+        <w:ind w:left="3240" w:hanging="360"/>
+      </w:pPr>
+      <w:rPr>
+        <w:rFonts w:ascii="Courier New" w:hAnsi="Courier New" w:cs="Courier New" w:hint="default"/>
+      </w:rPr>
+    </w:lvl>
+    <w:lvl w:ilvl="5" w:tplc="04090005" w:tentative="1">
+      <w:start w:val="1"/>
+      <w:numFmt w:val="bullet"/>
+      <w:lvlText w:val=""/>
+      <w:lvlJc w:val="left"/>
+      <w:pPr>
+        <w:ind w:left="3960" w:hanging="360"/>
+      </w:pPr>
+      <w:rPr>
+        <w:rFonts w:ascii="Wingdings" w:hAnsi="Wingdings" w:hint="default"/>
+      </w:rPr>
+    </w:lvl>
+    <w:lvl w:ilvl="6" w:tplc="04090001" w:tentative="1">
+      <w:start w:val="1"/>
+      <w:numFmt w:val="bullet"/>
+      <w:lvlText w:val=""/>
+      <w:lvlJc w:val="left"/>
+      <w:pPr>
+        <w:ind w:left="4680" w:hanging="360"/>
+      </w:pPr>
+      <w:rPr>
+        <w:rFonts w:ascii="Symbol" w:hAnsi="Symbol" w:hint="default"/>
+      </w:rPr>
+    </w:lvl>
+    <w:lvl w:ilvl="7" w:tplc="04090003" w:tentative="1">
+      <w:start w:val="1"/>
+      <w:numFmt w:val="bullet"/>
+      <w:lvlText w:val="o"/>
+      <w:lvlJc w:val="left"/>
+      <w:pPr>
+        <w:ind w:left="5400" w:hanging="360"/>
+      </w:pPr>
+      <w:rPr>
+        <w:rFonts w:ascii="Courier New" w:hAnsi="Courier New" w:cs="Courier New" w:hint="default"/>
+      </w:rPr>
+    </w:lvl>
+    <w:lvl w:ilvl="8" w:tplc="04090005" w:tentative="1">
+      <w:start w:val="1"/>
+      <w:numFmt w:val="bullet"/>
+      <w:lvlText w:val=""/>
+      <w:lvlJc w:val="left"/>
+      <w:pPr>
+        <w:ind w:left="6120" w:hanging="360"/>
+      </w:pPr>
+      <w:rPr>
+        <w:rFonts w:ascii="Wingdings" w:hAnsi="Wingdings" w:hint="default"/>
+      </w:rPr>
+    </w:lvl>
+  </w:abstractNum>
+  <w:abstractNum w:abstractNumId="4" w15:restartNumberingAfterBreak="0">
     <w:nsid w:val="0BBF3DF9"/>
     <w:multiLevelType w:val="hybridMultilevel"/>
     <w:tmpl w:val="773EF30C"/>
@@ -5710,7 +5925,7 @@
       </w:rPr>
     </w:lvl>
   </w:abstractNum>
-  <w:abstractNum w:abstractNumId="4" w15:restartNumberingAfterBreak="0">
+  <w:abstractNum w:abstractNumId="5" w15:restartNumberingAfterBreak="0">
     <w:nsid w:val="10401091"/>
     <w:multiLevelType w:val="hybridMultilevel"/>
     <w:tmpl w:val="9A52ABB6"/>
@@ -5823,7 +6038,7 @@
       </w:rPr>
     </w:lvl>
   </w:abstractNum>
-  <w:abstractNum w:abstractNumId="5" w15:restartNumberingAfterBreak="0">
+  <w:abstractNum w:abstractNumId="6" w15:restartNumberingAfterBreak="0">
     <w:nsid w:val="10A54000"/>
     <w:multiLevelType w:val="hybridMultilevel"/>
     <w:tmpl w:val="8C60D976"/>
@@ -5936,7 +6151,7 @@
       </w:rPr>
     </w:lvl>
   </w:abstractNum>
-  <w:abstractNum w:abstractNumId="6" w15:restartNumberingAfterBreak="0">
+  <w:abstractNum w:abstractNumId="7" w15:restartNumberingAfterBreak="0">
     <w:nsid w:val="1273784C"/>
     <w:multiLevelType w:val="hybridMultilevel"/>
     <w:tmpl w:val="BBD8BD3E"/>
@@ -6049,7 +6264,7 @@
       </w:rPr>
     </w:lvl>
   </w:abstractNum>
-  <w:abstractNum w:abstractNumId="7" w15:restartNumberingAfterBreak="0">
+  <w:abstractNum w:abstractNumId="8" w15:restartNumberingAfterBreak="0">
     <w:nsid w:val="17B0749E"/>
     <w:multiLevelType w:val="hybridMultilevel"/>
     <w:tmpl w:val="75AE1CFC"/>
@@ -6163,7 +6378,7 @@
       </w:rPr>
     </w:lvl>
   </w:abstractNum>
-  <w:abstractNum w:abstractNumId="8" w15:restartNumberingAfterBreak="0">
+  <w:abstractNum w:abstractNumId="9" w15:restartNumberingAfterBreak="0">
     <w:nsid w:val="1F716BE6"/>
     <w:multiLevelType w:val="hybridMultilevel"/>
     <w:tmpl w:val="BAA4AE06"/>
@@ -6277,7 +6492,7 @@
       </w:rPr>
     </w:lvl>
   </w:abstractNum>
-  <w:abstractNum w:abstractNumId="9" w15:restartNumberingAfterBreak="0">
+  <w:abstractNum w:abstractNumId="10" w15:restartNumberingAfterBreak="0">
     <w:nsid w:val="21FE386D"/>
     <w:multiLevelType w:val="hybridMultilevel"/>
     <w:tmpl w:val="B7DE6468"/>
@@ -6390,7 +6605,7 @@
       </w:rPr>
     </w:lvl>
   </w:abstractNum>
-  <w:abstractNum w:abstractNumId="10" w15:restartNumberingAfterBreak="0">
+  <w:abstractNum w:abstractNumId="11" w15:restartNumberingAfterBreak="0">
     <w:nsid w:val="233B54CD"/>
     <w:multiLevelType w:val="hybridMultilevel"/>
     <w:tmpl w:val="F87441F4"/>
@@ -6503,7 +6718,7 @@
       </w:rPr>
     </w:lvl>
   </w:abstractNum>
-  <w:abstractNum w:abstractNumId="11" w15:restartNumberingAfterBreak="0">
+  <w:abstractNum w:abstractNumId="12" w15:restartNumberingAfterBreak="0">
     <w:nsid w:val="23D31A58"/>
     <w:multiLevelType w:val="hybridMultilevel"/>
     <w:tmpl w:val="9A08AA42"/>
@@ -6616,7 +6831,7 @@
       </w:rPr>
     </w:lvl>
   </w:abstractNum>
-  <w:abstractNum w:abstractNumId="12" w15:restartNumberingAfterBreak="0">
+  <w:abstractNum w:abstractNumId="13" w15:restartNumberingAfterBreak="0">
     <w:nsid w:val="266C43D2"/>
     <w:multiLevelType w:val="hybridMultilevel"/>
     <w:tmpl w:val="32B82EC0"/>
@@ -6729,7 +6944,7 @@
       </w:rPr>
     </w:lvl>
   </w:abstractNum>
-  <w:abstractNum w:abstractNumId="13" w15:restartNumberingAfterBreak="0">
+  <w:abstractNum w:abstractNumId="14" w15:restartNumberingAfterBreak="0">
     <w:nsid w:val="314439F3"/>
     <w:multiLevelType w:val="hybridMultilevel"/>
     <w:tmpl w:val="ABC6784C"/>
@@ -6842,7 +7057,7 @@
       </w:rPr>
     </w:lvl>
   </w:abstractNum>
-  <w:abstractNum w:abstractNumId="14" w15:restartNumberingAfterBreak="0">
+  <w:abstractNum w:abstractNumId="15" w15:restartNumberingAfterBreak="0">
     <w:nsid w:val="387E065C"/>
     <w:multiLevelType w:val="hybridMultilevel"/>
     <w:tmpl w:val="30687FA6"/>
@@ -6955,7 +7170,7 @@
       </w:rPr>
     </w:lvl>
   </w:abstractNum>
-  <w:abstractNum w:abstractNumId="15" w15:restartNumberingAfterBreak="0">
+  <w:abstractNum w:abstractNumId="16" w15:restartNumberingAfterBreak="0">
     <w:nsid w:val="390D60A7"/>
     <w:multiLevelType w:val="hybridMultilevel"/>
     <w:tmpl w:val="4DA413A6"/>
@@ -7068,7 +7283,7 @@
       </w:rPr>
     </w:lvl>
   </w:abstractNum>
-  <w:abstractNum w:abstractNumId="16" w15:restartNumberingAfterBreak="0">
+  <w:abstractNum w:abstractNumId="17" w15:restartNumberingAfterBreak="0">
     <w:nsid w:val="3E9D4366"/>
     <w:multiLevelType w:val="hybridMultilevel"/>
     <w:tmpl w:val="D40C80A4"/>
@@ -7181,7 +7396,7 @@
       </w:rPr>
     </w:lvl>
   </w:abstractNum>
-  <w:abstractNum w:abstractNumId="17" w15:restartNumberingAfterBreak="0">
+  <w:abstractNum w:abstractNumId="18" w15:restartNumberingAfterBreak="0">
     <w:nsid w:val="405376B5"/>
     <w:multiLevelType w:val="hybridMultilevel"/>
     <w:tmpl w:val="A4A4A00E"/>
@@ -7294,7 +7509,7 @@
       </w:rPr>
     </w:lvl>
   </w:abstractNum>
-  <w:abstractNum w:abstractNumId="18" w15:restartNumberingAfterBreak="0">
+  <w:abstractNum w:abstractNumId="19" w15:restartNumberingAfterBreak="0">
     <w:nsid w:val="412C71F6"/>
     <w:multiLevelType w:val="hybridMultilevel"/>
     <w:tmpl w:val="2982C480"/>
@@ -7386,7 +7601,7 @@
       </w:pPr>
     </w:lvl>
   </w:abstractNum>
-  <w:abstractNum w:abstractNumId="19" w15:restartNumberingAfterBreak="0">
+  <w:abstractNum w:abstractNumId="20" w15:restartNumberingAfterBreak="0">
     <w:nsid w:val="47624268"/>
     <w:multiLevelType w:val="hybridMultilevel"/>
     <w:tmpl w:val="824AD420"/>
@@ -7499,7 +7714,7 @@
       </w:rPr>
     </w:lvl>
   </w:abstractNum>
-  <w:abstractNum w:abstractNumId="20" w15:restartNumberingAfterBreak="0">
+  <w:abstractNum w:abstractNumId="21" w15:restartNumberingAfterBreak="0">
     <w:nsid w:val="5E373958"/>
     <w:multiLevelType w:val="hybridMultilevel"/>
     <w:tmpl w:val="264C7884"/>
@@ -7612,10 +7827,10 @@
       </w:rPr>
     </w:lvl>
   </w:abstractNum>
-  <w:abstractNum w:abstractNumId="21" w15:restartNumberingAfterBreak="0">
+  <w:abstractNum w:abstractNumId="22" w15:restartNumberingAfterBreak="0">
     <w:nsid w:val="63E52381"/>
     <w:multiLevelType w:val="hybridMultilevel"/>
-    <w:tmpl w:val="E7263D78"/>
+    <w:tmpl w:val="3EE08504"/>
     <w:lvl w:ilvl="0" w:tplc="04090001">
       <w:start w:val="1"/>
       <w:numFmt w:val="bullet"/>
@@ -7725,7 +7940,7 @@
       </w:rPr>
     </w:lvl>
   </w:abstractNum>
-  <w:abstractNum w:abstractNumId="22" w15:restartNumberingAfterBreak="0">
+  <w:abstractNum w:abstractNumId="23" w15:restartNumberingAfterBreak="0">
     <w:nsid w:val="64502F81"/>
     <w:multiLevelType w:val="hybridMultilevel"/>
     <w:tmpl w:val="37BC8336"/>
@@ -7837,7 +8052,7 @@
       </w:rPr>
     </w:lvl>
   </w:abstractNum>
-  <w:abstractNum w:abstractNumId="23" w15:restartNumberingAfterBreak="0">
+  <w:abstractNum w:abstractNumId="24" w15:restartNumberingAfterBreak="0">
     <w:nsid w:val="665C2D1F"/>
     <w:multiLevelType w:val="hybridMultilevel"/>
     <w:tmpl w:val="7AF45D2E"/>
@@ -7950,7 +8165,7 @@
       </w:rPr>
     </w:lvl>
   </w:abstractNum>
-  <w:abstractNum w:abstractNumId="24" w15:restartNumberingAfterBreak="0">
+  <w:abstractNum w:abstractNumId="25" w15:restartNumberingAfterBreak="0">
     <w:nsid w:val="788F621D"/>
     <w:multiLevelType w:val="hybridMultilevel"/>
     <w:tmpl w:val="91120670"/>
@@ -8063,7 +8278,7 @@
       </w:rPr>
     </w:lvl>
   </w:abstractNum>
-  <w:abstractNum w:abstractNumId="25" w15:restartNumberingAfterBreak="0">
+  <w:abstractNum w:abstractNumId="26" w15:restartNumberingAfterBreak="0">
     <w:nsid w:val="78C8507C"/>
     <w:multiLevelType w:val="hybridMultilevel"/>
     <w:tmpl w:val="C3A2B1EA"/>
@@ -8180,79 +8395,82 @@
     <w:abstractNumId w:val="0"/>
   </w:num>
   <w:num w:numId="2">
-    <w:abstractNumId w:val="3"/>
+    <w:abstractNumId w:val="4"/>
   </w:num>
   <w:num w:numId="3">
-    <w:abstractNumId w:val="9"/>
+    <w:abstractNumId w:val="10"/>
   </w:num>
   <w:num w:numId="4">
-    <w:abstractNumId w:val="16"/>
+    <w:abstractNumId w:val="17"/>
   </w:num>
   <w:num w:numId="5">
-    <w:abstractNumId w:val="5"/>
+    <w:abstractNumId w:val="6"/>
   </w:num>
   <w:num w:numId="6">
-    <w:abstractNumId w:val="18"/>
+    <w:abstractNumId w:val="19"/>
   </w:num>
   <w:num w:numId="7">
-    <w:abstractNumId w:val="7"/>
+    <w:abstractNumId w:val="8"/>
   </w:num>
   <w:num w:numId="8">
     <w:abstractNumId w:val="2"/>
   </w:num>
   <w:num w:numId="9">
-    <w:abstractNumId w:val="15"/>
+    <w:abstractNumId w:val="16"/>
   </w:num>
   <w:num w:numId="10">
-    <w:abstractNumId w:val="17"/>
+    <w:abstractNumId w:val="18"/>
   </w:num>
   <w:num w:numId="11">
-    <w:abstractNumId w:val="8"/>
+    <w:abstractNumId w:val="9"/>
   </w:num>
   <w:num w:numId="12">
+    <w:abstractNumId w:val="14"/>
+  </w:num>
+  <w:num w:numId="13">
+    <w:abstractNumId w:val="12"/>
+  </w:num>
+  <w:num w:numId="14">
+    <w:abstractNumId w:val="22"/>
+  </w:num>
+  <w:num w:numId="15">
+    <w:abstractNumId w:val="25"/>
+  </w:num>
+  <w:num w:numId="16">
+    <w:abstractNumId w:val="24"/>
+  </w:num>
+  <w:num w:numId="17">
+    <w:abstractNumId w:val="23"/>
+  </w:num>
+  <w:num w:numId="18">
     <w:abstractNumId w:val="13"/>
   </w:num>
-  <w:num w:numId="13">
-    <w:abstractNumId w:val="11"/>
-  </w:num>
-  <w:num w:numId="14">
-    <w:abstractNumId w:val="21"/>
-  </w:num>
-  <w:num w:numId="15">
-    <w:abstractNumId w:val="24"/>
-  </w:num>
-  <w:num w:numId="16">
-    <w:abstractNumId w:val="23"/>
-  </w:num>
-  <w:num w:numId="17">
-    <w:abstractNumId w:val="22"/>
-  </w:num>
-  <w:num w:numId="18">
-    <w:abstractNumId w:val="12"/>
-  </w:num>
   <w:num w:numId="19">
-    <w:abstractNumId w:val="6"/>
+    <w:abstractNumId w:val="7"/>
   </w:num>
   <w:num w:numId="20">
-    <w:abstractNumId w:val="4"/>
+    <w:abstractNumId w:val="5"/>
   </w:num>
   <w:num w:numId="21">
-    <w:abstractNumId w:val="25"/>
+    <w:abstractNumId w:val="26"/>
   </w:num>
   <w:num w:numId="22">
     <w:abstractNumId w:val="1"/>
   </w:num>
   <w:num w:numId="23">
-    <w:abstractNumId w:val="19"/>
+    <w:abstractNumId w:val="20"/>
   </w:num>
   <w:num w:numId="24">
-    <w:abstractNumId w:val="10"/>
+    <w:abstractNumId w:val="11"/>
   </w:num>
   <w:num w:numId="25">
-    <w:abstractNumId w:val="20"/>
+    <w:abstractNumId w:val="21"/>
   </w:num>
   <w:num w:numId="26">
-    <w:abstractNumId w:val="14"/>
+    <w:abstractNumId w:val="15"/>
+  </w:num>
+  <w:num w:numId="27">
+    <w:abstractNumId w:val="3"/>
   </w:num>
   <w:numIdMacAtCleanup w:val="23"/>
 </w:numbering>
@@ -9081,7 +9299,7 @@
 </file>
 
 <file path=customXml/itemProps1.xml><?xml version="1.0" encoding="utf-8"?>
-<ds:datastoreItem xmlns:ds="http://schemas.openxmlformats.org/officeDocument/2006/customXml" ds:itemID="{6EE08326-B5B8-43FB-910E-2C12907FC018}">
+<ds:datastoreItem xmlns:ds="http://schemas.openxmlformats.org/officeDocument/2006/customXml" ds:itemID="{EFF7DD5A-DF65-492C-82A8-9039F4E4793A}">
   <ds:schemaRefs>
     <ds:schemaRef ds:uri="http://schemas.openxmlformats.org/officeDocument/2006/bibliography"/>
   </ds:schemaRefs>

</xml_diff>